<commit_message>
Interval Notation & Absolute Value Inequalities
</commit_message>
<xml_diff>
--- a/College Algebra/Part 12 - Absolute Value Inequalities.docx
+++ b/College Algebra/Part 12 - Absolute Value Inequalities.docx
@@ -2391,6 +2391,1165 @@
         <mc:AlternateContent>
           <mc:Choice Requires="wpi">
             <w:drawing>
+              <wp:anchor distT="0" distB="0" distL="114300" distR="114300" simplePos="0" relativeHeight="252230656" behindDoc="0" locked="0" layoutInCell="1" allowOverlap="1" wp14:anchorId="67F9CE21" wp14:editId="70E3F525">
+                <wp:simplePos x="0" y="0"/>
+                <wp:positionH relativeFrom="column">
+                  <wp:posOffset>3750060</wp:posOffset>
+                </wp:positionH>
+                <wp:positionV relativeFrom="paragraph">
+                  <wp:posOffset>4818540</wp:posOffset>
+                </wp:positionV>
+                <wp:extent cx="261000" cy="454320"/>
+                <wp:effectExtent l="38100" t="38100" r="43815" b="41275"/>
+                <wp:wrapNone/>
+                <wp:docPr id="1006644195" name="Ink 199"/>
+                <wp:cNvGraphicFramePr/>
+                <a:graphic xmlns:a="http://schemas.openxmlformats.org/drawingml/2006/main">
+                  <a:graphicData uri="http://schemas.microsoft.com/office/word/2010/wordprocessingInk">
+                    <w14:contentPart bwMode="auto" r:id="rId96">
+                      <w14:nvContentPartPr>
+                        <w14:cNvContentPartPr/>
+                      </w14:nvContentPartPr>
+                      <w14:xfrm>
+                        <a:off x="0" y="0"/>
+                        <a:ext cx="261000" cy="454320"/>
+                      </w14:xfrm>
+                    </w14:contentPart>
+                  </a:graphicData>
+                </a:graphic>
+              </wp:anchor>
+            </w:drawing>
+          </mc:Choice>
+          <mc:Fallback>
+            <w:pict>
+              <v:shapetype w14:anchorId="59C1A750" id="_x0000_t75" coordsize="21600,21600" o:spt="75" o:preferrelative="t" path="m@4@5l@4@11@9@11@9@5xe" filled="f" stroked="f">
+                <v:stroke joinstyle="miter"/>
+                <v:formulas>
+                  <v:f eqn="if lineDrawn pixelLineWidth 0"/>
+                  <v:f eqn="sum @0 1 0"/>
+                  <v:f eqn="sum 0 0 @1"/>
+                  <v:f eqn="prod @2 1 2"/>
+                  <v:f eqn="prod @3 21600 pixelWidth"/>
+                  <v:f eqn="prod @3 21600 pixelHeight"/>
+                  <v:f eqn="sum @0 0 1"/>
+                  <v:f eqn="prod @6 1 2"/>
+                  <v:f eqn="prod @7 21600 pixelWidth"/>
+                  <v:f eqn="sum @8 21600 0"/>
+                  <v:f eqn="prod @7 21600 pixelHeight"/>
+                  <v:f eqn="sum @10 21600 0"/>
+                </v:formulas>
+                <v:path o:extrusionok="f" gradientshapeok="t" o:connecttype="rect"/>
+                <o:lock v:ext="edit" aspectratio="t"/>
+              </v:shapetype>
+              <v:shape id="Ink 199" o:spid="_x0000_s1026" type="#_x0000_t75" style="position:absolute;margin-left:294.6pt;margin-top:378.7pt;width:21.95pt;height:37.15pt;z-index:252230656;visibility:visible;mso-wrap-style:square;mso-wrap-distance-left:9pt;mso-wrap-distance-top:0;mso-wrap-distance-right:9pt;mso-wrap-distance-bottom:0;mso-position-horizontal:absolute;mso-position-horizontal-relative:text;mso-position-vertical:absolute;mso-position-vertical-relative:text" o:gfxdata="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">
+                <v:imagedata r:id="rId97" o:title=""/>
+              </v:shape>
+            </w:pict>
+          </mc:Fallback>
+        </mc:AlternateContent>
+      </w:r>
+      <w:r>
+        <w:rPr>
+          <w:b/>
+          <w:bCs/>
+          <w:noProof/>
+        </w:rPr>
+        <mc:AlternateContent>
+          <mc:Choice Requires="wpi">
+            <w:drawing>
+              <wp:anchor distT="0" distB="0" distL="114300" distR="114300" simplePos="0" relativeHeight="252229632" behindDoc="0" locked="0" layoutInCell="1" allowOverlap="1" wp14:anchorId="596A38F0" wp14:editId="793789B6">
+                <wp:simplePos x="0" y="0"/>
+                <wp:positionH relativeFrom="column">
+                  <wp:posOffset>3321300</wp:posOffset>
+                </wp:positionH>
+                <wp:positionV relativeFrom="paragraph">
+                  <wp:posOffset>5004660</wp:posOffset>
+                </wp:positionV>
+                <wp:extent cx="475560" cy="202320"/>
+                <wp:effectExtent l="57150" t="57150" r="39370" b="45720"/>
+                <wp:wrapNone/>
+                <wp:docPr id="405415898" name="Ink 198"/>
+                <wp:cNvGraphicFramePr/>
+                <a:graphic xmlns:a="http://schemas.openxmlformats.org/drawingml/2006/main">
+                  <a:graphicData uri="http://schemas.microsoft.com/office/word/2010/wordprocessingInk">
+                    <w14:contentPart bwMode="auto" r:id="rId98">
+                      <w14:nvContentPartPr>
+                        <w14:cNvContentPartPr/>
+                      </w14:nvContentPartPr>
+                      <w14:xfrm>
+                        <a:off x="0" y="0"/>
+                        <a:ext cx="475560" cy="202320"/>
+                      </w14:xfrm>
+                    </w14:contentPart>
+                  </a:graphicData>
+                </a:graphic>
+              </wp:anchor>
+            </w:drawing>
+          </mc:Choice>
+          <mc:Fallback>
+            <w:pict>
+              <v:shape w14:anchorId="43173437" id="Ink 198" o:spid="_x0000_s1026" type="#_x0000_t75" style="position:absolute;margin-left:260.8pt;margin-top:393.35pt;width:38.9pt;height:17.35pt;z-index:252229632;visibility:visible;mso-wrap-style:square;mso-wrap-distance-left:9pt;mso-wrap-distance-top:0;mso-wrap-distance-right:9pt;mso-wrap-distance-bottom:0;mso-position-horizontal:absolute;mso-position-horizontal-relative:text;mso-position-vertical:absolute;mso-position-vertical-relative:text" o:gfxdata="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">
+                <v:imagedata r:id="rId99" o:title=""/>
+              </v:shape>
+            </w:pict>
+          </mc:Fallback>
+        </mc:AlternateContent>
+      </w:r>
+      <w:r>
+        <w:rPr>
+          <w:b/>
+          <w:bCs/>
+          <w:noProof/>
+        </w:rPr>
+        <mc:AlternateContent>
+          <mc:Choice Requires="wpi">
+            <w:drawing>
+              <wp:anchor distT="0" distB="0" distL="114300" distR="114300" simplePos="0" relativeHeight="252228608" behindDoc="0" locked="0" layoutInCell="1" allowOverlap="1" wp14:anchorId="63453D51" wp14:editId="2181672E">
+                <wp:simplePos x="0" y="0"/>
+                <wp:positionH relativeFrom="column">
+                  <wp:posOffset>814070</wp:posOffset>
+                </wp:positionH>
+                <wp:positionV relativeFrom="paragraph">
+                  <wp:posOffset>4912995</wp:posOffset>
+                </wp:positionV>
+                <wp:extent cx="2372700" cy="436880"/>
+                <wp:effectExtent l="57150" t="38100" r="46990" b="58420"/>
+                <wp:wrapNone/>
+                <wp:docPr id="1439021879" name="Ink 197"/>
+                <wp:cNvGraphicFramePr/>
+                <a:graphic xmlns:a="http://schemas.openxmlformats.org/drawingml/2006/main">
+                  <a:graphicData uri="http://schemas.microsoft.com/office/word/2010/wordprocessingInk">
+                    <w14:contentPart bwMode="auto" r:id="rId100">
+                      <w14:nvContentPartPr>
+                        <w14:cNvContentPartPr/>
+                      </w14:nvContentPartPr>
+                      <w14:xfrm>
+                        <a:off x="0" y="0"/>
+                        <a:ext cx="2372700" cy="436880"/>
+                      </w14:xfrm>
+                    </w14:contentPart>
+                  </a:graphicData>
+                </a:graphic>
+              </wp:anchor>
+            </w:drawing>
+          </mc:Choice>
+          <mc:Fallback>
+            <w:pict>
+              <v:shape w14:anchorId="4F6E0E25" id="Ink 197" o:spid="_x0000_s1026" type="#_x0000_t75" style="position:absolute;margin-left:63.4pt;margin-top:386.15pt;width:188.25pt;height:35.8pt;z-index:252228608;visibility:visible;mso-wrap-style:square;mso-wrap-distance-left:9pt;mso-wrap-distance-top:0;mso-wrap-distance-right:9pt;mso-wrap-distance-bottom:0;mso-position-horizontal:absolute;mso-position-horizontal-relative:text;mso-position-vertical:absolute;mso-position-vertical-relative:text" o:gfxdata="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">
+                <v:imagedata r:id="rId101" o:title=""/>
+              </v:shape>
+            </w:pict>
+          </mc:Fallback>
+        </mc:AlternateContent>
+      </w:r>
+      <w:r>
+        <w:rPr>
+          <w:b/>
+          <w:bCs/>
+          <w:noProof/>
+        </w:rPr>
+        <mc:AlternateContent>
+          <mc:Choice Requires="wpi">
+            <w:drawing>
+              <wp:anchor distT="0" distB="0" distL="114300" distR="114300" simplePos="0" relativeHeight="252207104" behindDoc="0" locked="0" layoutInCell="1" allowOverlap="1" wp14:anchorId="136F32EC" wp14:editId="72CB8A4E">
+                <wp:simplePos x="0" y="0"/>
+                <wp:positionH relativeFrom="column">
+                  <wp:posOffset>902335</wp:posOffset>
+                </wp:positionH>
+                <wp:positionV relativeFrom="paragraph">
+                  <wp:posOffset>3964940</wp:posOffset>
+                </wp:positionV>
+                <wp:extent cx="3538080" cy="798840"/>
+                <wp:effectExtent l="38100" t="38100" r="24765" b="39370"/>
+                <wp:wrapNone/>
+                <wp:docPr id="295850876" name="Ink 175"/>
+                <wp:cNvGraphicFramePr/>
+                <a:graphic xmlns:a="http://schemas.openxmlformats.org/drawingml/2006/main">
+                  <a:graphicData uri="http://schemas.microsoft.com/office/word/2010/wordprocessingInk">
+                    <w14:contentPart bwMode="auto" r:id="rId102">
+                      <w14:nvContentPartPr>
+                        <w14:cNvContentPartPr/>
+                      </w14:nvContentPartPr>
+                      <w14:xfrm>
+                        <a:off x="0" y="0"/>
+                        <a:ext cx="3538080" cy="798840"/>
+                      </w14:xfrm>
+                    </w14:contentPart>
+                  </a:graphicData>
+                </a:graphic>
+              </wp:anchor>
+            </w:drawing>
+          </mc:Choice>
+          <mc:Fallback>
+            <w:pict>
+              <v:shape w14:anchorId="7937D634" id="Ink 175" o:spid="_x0000_s1026" type="#_x0000_t75" style="position:absolute;margin-left:70.35pt;margin-top:311.5pt;width:280.05pt;height:64.3pt;z-index:252207104;visibility:visible;mso-wrap-style:square;mso-wrap-distance-left:9pt;mso-wrap-distance-top:0;mso-wrap-distance-right:9pt;mso-wrap-distance-bottom:0;mso-position-horizontal:absolute;mso-position-horizontal-relative:text;mso-position-vertical:absolute;mso-position-vertical-relative:text" o:gfxdata="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">
+                <v:imagedata r:id="rId103" o:title=""/>
+              </v:shape>
+            </w:pict>
+          </mc:Fallback>
+        </mc:AlternateContent>
+      </w:r>
+      <w:r>
+        <w:rPr>
+          <w:b/>
+          <w:bCs/>
+          <w:noProof/>
+        </w:rPr>
+        <mc:AlternateContent>
+          <mc:Choice Requires="wpi">
+            <w:drawing>
+              <wp:anchor distT="0" distB="0" distL="114300" distR="114300" simplePos="0" relativeHeight="252182528" behindDoc="0" locked="0" layoutInCell="1" allowOverlap="1" wp14:anchorId="415A9CEB" wp14:editId="3A61B65E">
+                <wp:simplePos x="0" y="0"/>
+                <wp:positionH relativeFrom="column">
+                  <wp:posOffset>673100</wp:posOffset>
+                </wp:positionH>
+                <wp:positionV relativeFrom="paragraph">
+                  <wp:posOffset>2583815</wp:posOffset>
+                </wp:positionV>
+                <wp:extent cx="1361930" cy="878885"/>
+                <wp:effectExtent l="38100" t="57150" r="48260" b="54610"/>
+                <wp:wrapNone/>
+                <wp:docPr id="1780565447" name="Ink 151"/>
+                <wp:cNvGraphicFramePr/>
+                <a:graphic xmlns:a="http://schemas.openxmlformats.org/drawingml/2006/main">
+                  <a:graphicData uri="http://schemas.microsoft.com/office/word/2010/wordprocessingInk">
+                    <w14:contentPart bwMode="auto" r:id="rId104">
+                      <w14:nvContentPartPr>
+                        <w14:cNvContentPartPr/>
+                      </w14:nvContentPartPr>
+                      <w14:xfrm>
+                        <a:off x="0" y="0"/>
+                        <a:ext cx="1361930" cy="878885"/>
+                      </w14:xfrm>
+                    </w14:contentPart>
+                  </a:graphicData>
+                </a:graphic>
+              </wp:anchor>
+            </w:drawing>
+          </mc:Choice>
+          <mc:Fallback>
+            <w:pict>
+              <v:shape w14:anchorId="2BD865CF" id="Ink 151" o:spid="_x0000_s1026" type="#_x0000_t75" style="position:absolute;margin-left:52.3pt;margin-top:202.75pt;width:108.7pt;height:70.6pt;z-index:252182528;visibility:visible;mso-wrap-style:square;mso-wrap-distance-left:9pt;mso-wrap-distance-top:0;mso-wrap-distance-right:9pt;mso-wrap-distance-bottom:0;mso-position-horizontal:absolute;mso-position-horizontal-relative:text;mso-position-vertical:absolute;mso-position-vertical-relative:text" o:gfxdata="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">
+                <v:imagedata r:id="rId105" o:title=""/>
+              </v:shape>
+            </w:pict>
+          </mc:Fallback>
+        </mc:AlternateContent>
+      </w:r>
+      <w:r>
+        <w:rPr>
+          <w:b/>
+          <w:bCs/>
+          <w:noProof/>
+        </w:rPr>
+        <mc:AlternateContent>
+          <mc:Choice Requires="wpi">
+            <w:drawing>
+              <wp:anchor distT="0" distB="0" distL="114300" distR="114300" simplePos="0" relativeHeight="252180480" behindDoc="0" locked="0" layoutInCell="1" allowOverlap="1" wp14:anchorId="4F02B7ED" wp14:editId="4FABD7EB">
+                <wp:simplePos x="0" y="0"/>
+                <wp:positionH relativeFrom="column">
+                  <wp:posOffset>472260</wp:posOffset>
+                </wp:positionH>
+                <wp:positionV relativeFrom="paragraph">
+                  <wp:posOffset>2708580</wp:posOffset>
+                </wp:positionV>
+                <wp:extent cx="186120" cy="33840"/>
+                <wp:effectExtent l="38100" t="38100" r="42545" b="42545"/>
+                <wp:wrapNone/>
+                <wp:docPr id="168916866" name="Ink 149"/>
+                <wp:cNvGraphicFramePr/>
+                <a:graphic xmlns:a="http://schemas.openxmlformats.org/drawingml/2006/main">
+                  <a:graphicData uri="http://schemas.microsoft.com/office/word/2010/wordprocessingInk">
+                    <w14:contentPart bwMode="auto" r:id="rId106">
+                      <w14:nvContentPartPr>
+                        <w14:cNvContentPartPr/>
+                      </w14:nvContentPartPr>
+                      <w14:xfrm>
+                        <a:off x="0" y="0"/>
+                        <a:ext cx="186120" cy="33840"/>
+                      </w14:xfrm>
+                    </w14:contentPart>
+                  </a:graphicData>
+                </a:graphic>
+              </wp:anchor>
+            </w:drawing>
+          </mc:Choice>
+          <mc:Fallback>
+            <w:pict>
+              <v:shape w14:anchorId="69D11D92" id="Ink 149" o:spid="_x0000_s1026" type="#_x0000_t75" style="position:absolute;margin-left:36.5pt;margin-top:212.55pt;width:16.05pt;height:4.05pt;z-index:252180480;visibility:visible;mso-wrap-style:square;mso-wrap-distance-left:9pt;mso-wrap-distance-top:0;mso-wrap-distance-right:9pt;mso-wrap-distance-bottom:0;mso-position-horizontal:absolute;mso-position-horizontal-relative:text;mso-position-vertical:absolute;mso-position-vertical-relative:text" o:gfxdata="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">
+                <v:imagedata r:id="rId107" o:title=""/>
+              </v:shape>
+            </w:pict>
+          </mc:Fallback>
+        </mc:AlternateContent>
+      </w:r>
+      <w:r>
+        <w:rPr>
+          <w:b/>
+          <w:bCs/>
+          <w:noProof/>
+        </w:rPr>
+        <mc:AlternateContent>
+          <mc:Choice Requires="wpi">
+            <w:drawing>
+              <wp:anchor distT="0" distB="0" distL="114300" distR="114300" simplePos="0" relativeHeight="252173312" behindDoc="0" locked="0" layoutInCell="1" allowOverlap="1" wp14:anchorId="7960FE0A" wp14:editId="1AE2FFC3">
+                <wp:simplePos x="0" y="0"/>
+                <wp:positionH relativeFrom="column">
+                  <wp:posOffset>3359785</wp:posOffset>
+                </wp:positionH>
+                <wp:positionV relativeFrom="paragraph">
+                  <wp:posOffset>2886075</wp:posOffset>
+                </wp:positionV>
+                <wp:extent cx="1112155" cy="231870"/>
+                <wp:effectExtent l="57150" t="57150" r="50165" b="53975"/>
+                <wp:wrapNone/>
+                <wp:docPr id="1910457712" name="Ink 141"/>
+                <wp:cNvGraphicFramePr/>
+                <a:graphic xmlns:a="http://schemas.openxmlformats.org/drawingml/2006/main">
+                  <a:graphicData uri="http://schemas.microsoft.com/office/word/2010/wordprocessingInk">
+                    <w14:contentPart bwMode="auto" r:id="rId108">
+                      <w14:nvContentPartPr>
+                        <w14:cNvContentPartPr/>
+                      </w14:nvContentPartPr>
+                      <w14:xfrm>
+                        <a:off x="0" y="0"/>
+                        <a:ext cx="1112155" cy="231870"/>
+                      </w14:xfrm>
+                    </w14:contentPart>
+                  </a:graphicData>
+                </a:graphic>
+              </wp:anchor>
+            </w:drawing>
+          </mc:Choice>
+          <mc:Fallback>
+            <w:pict>
+              <v:shape w14:anchorId="7041517A" id="Ink 141" o:spid="_x0000_s1026" type="#_x0000_t75" style="position:absolute;margin-left:263.85pt;margin-top:226.55pt;width:88.95pt;height:19.65pt;z-index:252173312;visibility:visible;mso-wrap-style:square;mso-wrap-distance-left:9pt;mso-wrap-distance-top:0;mso-wrap-distance-right:9pt;mso-wrap-distance-bottom:0;mso-position-horizontal:absolute;mso-position-horizontal-relative:text;mso-position-vertical:absolute;mso-position-vertical-relative:text" o:gfxdata="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">
+                <v:imagedata r:id="rId109" o:title=""/>
+              </v:shape>
+            </w:pict>
+          </mc:Fallback>
+        </mc:AlternateContent>
+      </w:r>
+      <w:r>
+        <w:rPr>
+          <w:b/>
+          <w:bCs/>
+          <w:noProof/>
+        </w:rPr>
+        <mc:AlternateContent>
+          <mc:Choice Requires="wpi">
+            <w:drawing>
+              <wp:anchor distT="0" distB="0" distL="114300" distR="114300" simplePos="0" relativeHeight="252174336" behindDoc="0" locked="0" layoutInCell="1" allowOverlap="1" wp14:anchorId="48292A0D" wp14:editId="117A9E87">
+                <wp:simplePos x="0" y="0"/>
+                <wp:positionH relativeFrom="column">
+                  <wp:posOffset>3881755</wp:posOffset>
+                </wp:positionH>
+                <wp:positionV relativeFrom="paragraph">
+                  <wp:posOffset>2485390</wp:posOffset>
+                </wp:positionV>
+                <wp:extent cx="377280" cy="192410"/>
+                <wp:effectExtent l="38100" t="38100" r="3810" b="55245"/>
+                <wp:wrapNone/>
+                <wp:docPr id="687621289" name="Ink 142"/>
+                <wp:cNvGraphicFramePr/>
+                <a:graphic xmlns:a="http://schemas.openxmlformats.org/drawingml/2006/main">
+                  <a:graphicData uri="http://schemas.microsoft.com/office/word/2010/wordprocessingInk">
+                    <w14:contentPart bwMode="auto" r:id="rId110">
+                      <w14:nvContentPartPr>
+                        <w14:cNvContentPartPr/>
+                      </w14:nvContentPartPr>
+                      <w14:xfrm>
+                        <a:off x="0" y="0"/>
+                        <a:ext cx="377280" cy="192410"/>
+                      </w14:xfrm>
+                    </w14:contentPart>
+                  </a:graphicData>
+                </a:graphic>
+              </wp:anchor>
+            </w:drawing>
+          </mc:Choice>
+          <mc:Fallback>
+            <w:pict>
+              <v:shape w14:anchorId="7CC3B31B" id="Ink 142" o:spid="_x0000_s1026" type="#_x0000_t75" style="position:absolute;margin-left:304.95pt;margin-top:195pt;width:31.1pt;height:16.55pt;z-index:252174336;visibility:visible;mso-wrap-style:square;mso-wrap-distance-left:9pt;mso-wrap-distance-top:0;mso-wrap-distance-right:9pt;mso-wrap-distance-bottom:0;mso-position-horizontal:absolute;mso-position-horizontal-relative:text;mso-position-vertical:absolute;mso-position-vertical-relative:text" o:gfxdata="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">
+                <v:imagedata r:id="rId111" o:title=""/>
+              </v:shape>
+            </w:pict>
+          </mc:Fallback>
+        </mc:AlternateContent>
+      </w:r>
+      <w:r>
+        <w:rPr>
+          <w:b/>
+          <w:bCs/>
+          <w:noProof/>
+        </w:rPr>
+        <mc:AlternateContent>
+          <mc:Choice Requires="wpi">
+            <w:drawing>
+              <wp:anchor distT="0" distB="0" distL="114300" distR="114300" simplePos="0" relativeHeight="252172288" behindDoc="0" locked="0" layoutInCell="1" allowOverlap="1" wp14:anchorId="6083D4D9" wp14:editId="0D27D46A">
+                <wp:simplePos x="0" y="0"/>
+                <wp:positionH relativeFrom="column">
+                  <wp:posOffset>4219500</wp:posOffset>
+                </wp:positionH>
+                <wp:positionV relativeFrom="paragraph">
+                  <wp:posOffset>3243120</wp:posOffset>
+                </wp:positionV>
+                <wp:extent cx="180000" cy="81360"/>
+                <wp:effectExtent l="38100" t="38100" r="48895" b="52070"/>
+                <wp:wrapNone/>
+                <wp:docPr id="2100951527" name="Ink 140"/>
+                <wp:cNvGraphicFramePr/>
+                <a:graphic xmlns:a="http://schemas.openxmlformats.org/drawingml/2006/main">
+                  <a:graphicData uri="http://schemas.microsoft.com/office/word/2010/wordprocessingInk">
+                    <w14:contentPart bwMode="auto" r:id="rId112">
+                      <w14:nvContentPartPr>
+                        <w14:cNvContentPartPr/>
+                      </w14:nvContentPartPr>
+                      <w14:xfrm>
+                        <a:off x="0" y="0"/>
+                        <a:ext cx="180000" cy="81360"/>
+                      </w14:xfrm>
+                    </w14:contentPart>
+                  </a:graphicData>
+                </a:graphic>
+              </wp:anchor>
+            </w:drawing>
+          </mc:Choice>
+          <mc:Fallback>
+            <w:pict>
+              <v:shape w14:anchorId="49AFAB98" id="Ink 140" o:spid="_x0000_s1026" type="#_x0000_t75" style="position:absolute;margin-left:331.55pt;margin-top:254.65pt;width:15.55pt;height:7.8pt;z-index:252172288;visibility:visible;mso-wrap-style:square;mso-wrap-distance-left:9pt;mso-wrap-distance-top:0;mso-wrap-distance-right:9pt;mso-wrap-distance-bottom:0;mso-position-horizontal:absolute;mso-position-horizontal-relative:text;mso-position-vertical:absolute;mso-position-vertical-relative:text" o:gfxdata="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">
+                <v:imagedata r:id="rId113" o:title=""/>
+              </v:shape>
+            </w:pict>
+          </mc:Fallback>
+        </mc:AlternateContent>
+      </w:r>
+      <w:r>
+        <w:rPr>
+          <w:b/>
+          <w:bCs/>
+          <w:noProof/>
+        </w:rPr>
+        <mc:AlternateContent>
+          <mc:Choice Requires="wpi">
+            <w:drawing>
+              <wp:anchor distT="0" distB="0" distL="114300" distR="114300" simplePos="0" relativeHeight="252165120" behindDoc="0" locked="0" layoutInCell="1" allowOverlap="1" wp14:anchorId="0C937E6A" wp14:editId="01EFCCF8">
+                <wp:simplePos x="0" y="0"/>
+                <wp:positionH relativeFrom="column">
+                  <wp:posOffset>3001010</wp:posOffset>
+                </wp:positionH>
+                <wp:positionV relativeFrom="paragraph">
+                  <wp:posOffset>2460625</wp:posOffset>
+                </wp:positionV>
+                <wp:extent cx="271105" cy="174960"/>
+                <wp:effectExtent l="57150" t="38100" r="0" b="53975"/>
+                <wp:wrapNone/>
+                <wp:docPr id="1747952216" name="Ink 133"/>
+                <wp:cNvGraphicFramePr/>
+                <a:graphic xmlns:a="http://schemas.openxmlformats.org/drawingml/2006/main">
+                  <a:graphicData uri="http://schemas.microsoft.com/office/word/2010/wordprocessingInk">
+                    <w14:contentPart bwMode="auto" r:id="rId114">
+                      <w14:nvContentPartPr>
+                        <w14:cNvContentPartPr/>
+                      </w14:nvContentPartPr>
+                      <w14:xfrm>
+                        <a:off x="0" y="0"/>
+                        <a:ext cx="271105" cy="174960"/>
+                      </w14:xfrm>
+                    </w14:contentPart>
+                  </a:graphicData>
+                </a:graphic>
+              </wp:anchor>
+            </w:drawing>
+          </mc:Choice>
+          <mc:Fallback>
+            <w:pict>
+              <v:shape w14:anchorId="25168EF1" id="Ink 133" o:spid="_x0000_s1026" type="#_x0000_t75" style="position:absolute;margin-left:235.6pt;margin-top:193.05pt;width:22.8pt;height:15.2pt;z-index:252165120;visibility:visible;mso-wrap-style:square;mso-wrap-distance-left:9pt;mso-wrap-distance-top:0;mso-wrap-distance-right:9pt;mso-wrap-distance-bottom:0;mso-position-horizontal:absolute;mso-position-horizontal-relative:text;mso-position-vertical:absolute;mso-position-vertical-relative:text" o:gfxdata="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">
+                <v:imagedata r:id="rId115" o:title=""/>
+              </v:shape>
+            </w:pict>
+          </mc:Fallback>
+        </mc:AlternateContent>
+      </w:r>
+      <w:r>
+        <w:rPr>
+          <w:b/>
+          <w:bCs/>
+          <w:noProof/>
+        </w:rPr>
+        <mc:AlternateContent>
+          <mc:Choice Requires="wpi">
+            <w:drawing>
+              <wp:anchor distT="0" distB="0" distL="114300" distR="114300" simplePos="0" relativeHeight="252158976" behindDoc="0" locked="0" layoutInCell="1" allowOverlap="1" wp14:anchorId="36EB4DBD" wp14:editId="0520824A">
+                <wp:simplePos x="0" y="0"/>
+                <wp:positionH relativeFrom="column">
+                  <wp:posOffset>2959100</wp:posOffset>
+                </wp:positionH>
+                <wp:positionV relativeFrom="paragraph">
+                  <wp:posOffset>2137410</wp:posOffset>
+                </wp:positionV>
+                <wp:extent cx="1333645" cy="193275"/>
+                <wp:effectExtent l="38100" t="57150" r="38100" b="54610"/>
+                <wp:wrapNone/>
+                <wp:docPr id="96260180" name="Ink 127"/>
+                <wp:cNvGraphicFramePr/>
+                <a:graphic xmlns:a="http://schemas.openxmlformats.org/drawingml/2006/main">
+                  <a:graphicData uri="http://schemas.microsoft.com/office/word/2010/wordprocessingInk">
+                    <w14:contentPart bwMode="auto" r:id="rId116">
+                      <w14:nvContentPartPr>
+                        <w14:cNvContentPartPr/>
+                      </w14:nvContentPartPr>
+                      <w14:xfrm>
+                        <a:off x="0" y="0"/>
+                        <a:ext cx="1333645" cy="193275"/>
+                      </w14:xfrm>
+                    </w14:contentPart>
+                  </a:graphicData>
+                </a:graphic>
+              </wp:anchor>
+            </w:drawing>
+          </mc:Choice>
+          <mc:Fallback>
+            <w:pict>
+              <v:shape w14:anchorId="3C5A0B0A" id="Ink 127" o:spid="_x0000_s1026" type="#_x0000_t75" style="position:absolute;margin-left:232.3pt;margin-top:167.6pt;width:106.4pt;height:16.6pt;z-index:252158976;visibility:visible;mso-wrap-style:square;mso-wrap-distance-left:9pt;mso-wrap-distance-top:0;mso-wrap-distance-right:9pt;mso-wrap-distance-bottom:0;mso-position-horizontal:absolute;mso-position-horizontal-relative:text;mso-position-vertical:absolute;mso-position-vertical-relative:text" o:gfxdata="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">
+                <v:imagedata r:id="rId117" o:title=""/>
+              </v:shape>
+            </w:pict>
+          </mc:Fallback>
+        </mc:AlternateContent>
+      </w:r>
+      <w:r>
+        <w:rPr>
+          <w:b/>
+          <w:bCs/>
+          <w:noProof/>
+        </w:rPr>
+        <mc:AlternateContent>
+          <mc:Choice Requires="wpi">
+            <w:drawing>
+              <wp:anchor distT="0" distB="0" distL="114300" distR="114300" simplePos="0" relativeHeight="252150784" behindDoc="0" locked="0" layoutInCell="1" allowOverlap="1" wp14:anchorId="1CF81F4E" wp14:editId="7191652E">
+                <wp:simplePos x="0" y="0"/>
+                <wp:positionH relativeFrom="column">
+                  <wp:posOffset>3726815</wp:posOffset>
+                </wp:positionH>
+                <wp:positionV relativeFrom="paragraph">
+                  <wp:posOffset>1789430</wp:posOffset>
+                </wp:positionV>
+                <wp:extent cx="461215" cy="156915"/>
+                <wp:effectExtent l="57150" t="38100" r="15240" b="52705"/>
+                <wp:wrapNone/>
+                <wp:docPr id="1634660683" name="Ink 119"/>
+                <wp:cNvGraphicFramePr/>
+                <a:graphic xmlns:a="http://schemas.openxmlformats.org/drawingml/2006/main">
+                  <a:graphicData uri="http://schemas.microsoft.com/office/word/2010/wordprocessingInk">
+                    <w14:contentPart bwMode="auto" r:id="rId118">
+                      <w14:nvContentPartPr>
+                        <w14:cNvContentPartPr/>
+                      </w14:nvContentPartPr>
+                      <w14:xfrm>
+                        <a:off x="0" y="0"/>
+                        <a:ext cx="461215" cy="156915"/>
+                      </w14:xfrm>
+                    </w14:contentPart>
+                  </a:graphicData>
+                </a:graphic>
+              </wp:anchor>
+            </w:drawing>
+          </mc:Choice>
+          <mc:Fallback>
+            <w:pict>
+              <v:shape w14:anchorId="08E88017" id="Ink 119" o:spid="_x0000_s1026" type="#_x0000_t75" style="position:absolute;margin-left:292.75pt;margin-top:140.2pt;width:37.7pt;height:13.75pt;z-index:252150784;visibility:visible;mso-wrap-style:square;mso-wrap-distance-left:9pt;mso-wrap-distance-top:0;mso-wrap-distance-right:9pt;mso-wrap-distance-bottom:0;mso-position-horizontal:absolute;mso-position-horizontal-relative:text;mso-position-vertical:absolute;mso-position-vertical-relative:text" o:gfxdata="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">
+                <v:imagedata r:id="rId119" o:title=""/>
+              </v:shape>
+            </w:pict>
+          </mc:Fallback>
+        </mc:AlternateContent>
+      </w:r>
+      <w:r>
+        <w:rPr>
+          <w:b/>
+          <w:bCs/>
+          <w:noProof/>
+        </w:rPr>
+        <mc:AlternateContent>
+          <mc:Choice Requires="wpi">
+            <w:drawing>
+              <wp:anchor distT="0" distB="0" distL="114300" distR="114300" simplePos="0" relativeHeight="252145664" behindDoc="0" locked="0" layoutInCell="1" allowOverlap="1" wp14:anchorId="460D2C5D" wp14:editId="478C64DA">
+                <wp:simplePos x="0" y="0"/>
+                <wp:positionH relativeFrom="column">
+                  <wp:posOffset>2573020</wp:posOffset>
+                </wp:positionH>
+                <wp:positionV relativeFrom="paragraph">
+                  <wp:posOffset>1824355</wp:posOffset>
+                </wp:positionV>
+                <wp:extent cx="374420" cy="137975"/>
+                <wp:effectExtent l="38100" t="38100" r="26035" b="52705"/>
+                <wp:wrapNone/>
+                <wp:docPr id="2130745998" name="Ink 114"/>
+                <wp:cNvGraphicFramePr/>
+                <a:graphic xmlns:a="http://schemas.openxmlformats.org/drawingml/2006/main">
+                  <a:graphicData uri="http://schemas.microsoft.com/office/word/2010/wordprocessingInk">
+                    <w14:contentPart bwMode="auto" r:id="rId120">
+                      <w14:nvContentPartPr>
+                        <w14:cNvContentPartPr/>
+                      </w14:nvContentPartPr>
+                      <w14:xfrm>
+                        <a:off x="0" y="0"/>
+                        <a:ext cx="374420" cy="137975"/>
+                      </w14:xfrm>
+                    </w14:contentPart>
+                  </a:graphicData>
+                </a:graphic>
+              </wp:anchor>
+            </w:drawing>
+          </mc:Choice>
+          <mc:Fallback>
+            <w:pict>
+              <v:shape w14:anchorId="7F5EA8D7" id="Ink 114" o:spid="_x0000_s1026" type="#_x0000_t75" style="position:absolute;margin-left:201.9pt;margin-top:142.95pt;width:30.9pt;height:12.25pt;z-index:252145664;visibility:visible;mso-wrap-style:square;mso-wrap-distance-left:9pt;mso-wrap-distance-top:0;mso-wrap-distance-right:9pt;mso-wrap-distance-bottom:0;mso-position-horizontal:absolute;mso-position-horizontal-relative:text;mso-position-vertical:absolute;mso-position-vertical-relative:text" o:gfxdata="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">
+                <v:imagedata r:id="rId121" o:title=""/>
+              </v:shape>
+            </w:pict>
+          </mc:Fallback>
+        </mc:AlternateContent>
+      </w:r>
+      <w:r>
+        <w:rPr>
+          <w:b/>
+          <w:bCs/>
+          <w:noProof/>
+        </w:rPr>
+        <mc:AlternateContent>
+          <mc:Choice Requires="wpi">
+            <w:drawing>
+              <wp:anchor distT="0" distB="0" distL="114300" distR="114300" simplePos="0" relativeHeight="252127232" behindDoc="0" locked="0" layoutInCell="1" allowOverlap="1" wp14:anchorId="430DE335" wp14:editId="0C10C8BE">
+                <wp:simplePos x="0" y="0"/>
+                <wp:positionH relativeFrom="column">
+                  <wp:posOffset>532640</wp:posOffset>
+                </wp:positionH>
+                <wp:positionV relativeFrom="paragraph">
+                  <wp:posOffset>2616835</wp:posOffset>
+                </wp:positionV>
+                <wp:extent cx="70920" cy="176760"/>
+                <wp:effectExtent l="38100" t="38100" r="43815" b="52070"/>
+                <wp:wrapNone/>
+                <wp:docPr id="119908818" name="Ink 96"/>
+                <wp:cNvGraphicFramePr/>
+                <a:graphic xmlns:a="http://schemas.openxmlformats.org/drawingml/2006/main">
+                  <a:graphicData uri="http://schemas.microsoft.com/office/word/2010/wordprocessingInk">
+                    <w14:contentPart bwMode="auto" r:id="rId122">
+                      <w14:nvContentPartPr>
+                        <w14:cNvContentPartPr/>
+                      </w14:nvContentPartPr>
+                      <w14:xfrm>
+                        <a:off x="0" y="0"/>
+                        <a:ext cx="70920" cy="176760"/>
+                      </w14:xfrm>
+                    </w14:contentPart>
+                  </a:graphicData>
+                </a:graphic>
+                <wp14:sizeRelH relativeFrom="margin">
+                  <wp14:pctWidth>0</wp14:pctWidth>
+                </wp14:sizeRelH>
+              </wp:anchor>
+            </w:drawing>
+          </mc:Choice>
+          <mc:Fallback>
+            <w:pict>
+              <v:shape w14:anchorId="35BE885E" id="Ink 96" o:spid="_x0000_s1026" type="#_x0000_t75" style="position:absolute;margin-left:41.25pt;margin-top:205.35pt;width:7pt;height:15.3pt;z-index:252127232;visibility:visible;mso-wrap-style:square;mso-width-percent:0;mso-wrap-distance-left:9pt;mso-wrap-distance-top:0;mso-wrap-distance-right:9pt;mso-wrap-distance-bottom:0;mso-position-horizontal:absolute;mso-position-horizontal-relative:text;mso-position-vertical:absolute;mso-position-vertical-relative:text;mso-width-percent:0;mso-width-relative:margin" o:gfxdata="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">
+                <v:imagedata r:id="rId123" o:title=""/>
+              </v:shape>
+            </w:pict>
+          </mc:Fallback>
+        </mc:AlternateContent>
+      </w:r>
+      <w:r>
+        <w:rPr>
+          <w:b/>
+          <w:bCs/>
+          <w:noProof/>
+        </w:rPr>
+        <mc:AlternateContent>
+          <mc:Choice Requires="wpi">
+            <w:drawing>
+              <wp:anchor distT="0" distB="0" distL="114300" distR="114300" simplePos="0" relativeHeight="252124160" behindDoc="0" locked="0" layoutInCell="1" allowOverlap="1" wp14:anchorId="7A4D475E" wp14:editId="7A90B360">
+                <wp:simplePos x="0" y="0"/>
+                <wp:positionH relativeFrom="column">
+                  <wp:posOffset>627985</wp:posOffset>
+                </wp:positionH>
+                <wp:positionV relativeFrom="paragraph">
+                  <wp:posOffset>2226310</wp:posOffset>
+                </wp:positionV>
+                <wp:extent cx="1115280" cy="259560"/>
+                <wp:effectExtent l="38100" t="38100" r="27940" b="45720"/>
+                <wp:wrapNone/>
+                <wp:docPr id="841739874" name="Ink 84"/>
+                <wp:cNvGraphicFramePr/>
+                <a:graphic xmlns:a="http://schemas.openxmlformats.org/drawingml/2006/main">
+                  <a:graphicData uri="http://schemas.microsoft.com/office/word/2010/wordprocessingInk">
+                    <w14:contentPart bwMode="auto" r:id="rId124">
+                      <w14:nvContentPartPr>
+                        <w14:cNvContentPartPr/>
+                      </w14:nvContentPartPr>
+                      <w14:xfrm>
+                        <a:off x="0" y="0"/>
+                        <a:ext cx="1115280" cy="259080"/>
+                      </w14:xfrm>
+                    </w14:contentPart>
+                  </a:graphicData>
+                </a:graphic>
+                <wp14:sizeRelH relativeFrom="margin">
+                  <wp14:pctWidth>0</wp14:pctWidth>
+                </wp14:sizeRelH>
+              </wp:anchor>
+            </w:drawing>
+          </mc:Choice>
+          <mc:Fallback>
+            <w:pict>
+              <v:shape w14:anchorId="5A0B71EB" id="Ink 84" o:spid="_x0000_s1026" type="#_x0000_t75" style="position:absolute;margin-left:48.75pt;margin-top:174.6pt;width:89.2pt;height:21.85pt;z-index:252124160;visibility:visible;mso-wrap-style:square;mso-width-percent:0;mso-wrap-distance-left:9pt;mso-wrap-distance-top:0;mso-wrap-distance-right:9pt;mso-wrap-distance-bottom:0;mso-position-horizontal:absolute;mso-position-horizontal-relative:text;mso-position-vertical:absolute;mso-position-vertical-relative:text;mso-width-percent:0;mso-width-relative:margin" o:gfxdata="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">
+                <v:imagedata r:id="rId125" o:title=""/>
+              </v:shape>
+            </w:pict>
+          </mc:Fallback>
+        </mc:AlternateContent>
+      </w:r>
+      <w:r>
+        <w:rPr>
+          <w:b/>
+          <w:bCs/>
+          <w:noProof/>
+        </w:rPr>
+        <mc:AlternateContent>
+          <mc:Choice Requires="wpi">
+            <w:drawing>
+              <wp:anchor distT="0" distB="0" distL="114300" distR="114300" simplePos="0" relativeHeight="252119040" behindDoc="0" locked="0" layoutInCell="1" allowOverlap="1" wp14:anchorId="44D75EAB" wp14:editId="0DBB0C4C">
+                <wp:simplePos x="0" y="0"/>
+                <wp:positionH relativeFrom="column">
+                  <wp:posOffset>1283335</wp:posOffset>
+                </wp:positionH>
+                <wp:positionV relativeFrom="paragraph">
+                  <wp:posOffset>1838960</wp:posOffset>
+                </wp:positionV>
+                <wp:extent cx="365090" cy="226440"/>
+                <wp:effectExtent l="38100" t="38100" r="16510" b="40640"/>
+                <wp:wrapNone/>
+                <wp:docPr id="471530667" name="Ink 79"/>
+                <wp:cNvGraphicFramePr/>
+                <a:graphic xmlns:a="http://schemas.openxmlformats.org/drawingml/2006/main">
+                  <a:graphicData uri="http://schemas.microsoft.com/office/word/2010/wordprocessingInk">
+                    <w14:contentPart bwMode="auto" r:id="rId126">
+                      <w14:nvContentPartPr>
+                        <w14:cNvContentPartPr/>
+                      </w14:nvContentPartPr>
+                      <w14:xfrm>
+                        <a:off x="0" y="0"/>
+                        <a:ext cx="365090" cy="226440"/>
+                      </w14:xfrm>
+                    </w14:contentPart>
+                  </a:graphicData>
+                </a:graphic>
+              </wp:anchor>
+            </w:drawing>
+          </mc:Choice>
+          <mc:Fallback>
+            <w:pict>
+              <v:shape w14:anchorId="2C87F190" id="Ink 79" o:spid="_x0000_s1026" type="#_x0000_t75" style="position:absolute;margin-left:100.35pt;margin-top:144.1pt;width:30.2pt;height:19.25pt;z-index:252119040;visibility:visible;mso-wrap-style:square;mso-wrap-distance-left:9pt;mso-wrap-distance-top:0;mso-wrap-distance-right:9pt;mso-wrap-distance-bottom:0;mso-position-horizontal:absolute;mso-position-horizontal-relative:text;mso-position-vertical:absolute;mso-position-vertical-relative:text" o:gfxdata="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">
+                <v:imagedata r:id="rId127" o:title=""/>
+              </v:shape>
+            </w:pict>
+          </mc:Fallback>
+        </mc:AlternateContent>
+      </w:r>
+      <w:r>
+        <w:rPr>
+          <w:b/>
+          <w:bCs/>
+          <w:noProof/>
+        </w:rPr>
+        <mc:AlternateContent>
+          <mc:Choice Requires="wpi">
+            <w:drawing>
+              <wp:anchor distT="0" distB="0" distL="114300" distR="114300" simplePos="0" relativeHeight="252110848" behindDoc="0" locked="0" layoutInCell="1" allowOverlap="1" wp14:anchorId="5618F646" wp14:editId="722BBFD4">
+                <wp:simplePos x="0" y="0"/>
+                <wp:positionH relativeFrom="column">
+                  <wp:posOffset>171300</wp:posOffset>
+                </wp:positionH>
+                <wp:positionV relativeFrom="paragraph">
+                  <wp:posOffset>1855320</wp:posOffset>
+                </wp:positionV>
+                <wp:extent cx="170640" cy="192240"/>
+                <wp:effectExtent l="19050" t="57150" r="39370" b="55880"/>
+                <wp:wrapNone/>
+                <wp:docPr id="77941354" name="Ink 71"/>
+                <wp:cNvGraphicFramePr/>
+                <a:graphic xmlns:a="http://schemas.openxmlformats.org/drawingml/2006/main">
+                  <a:graphicData uri="http://schemas.microsoft.com/office/word/2010/wordprocessingInk">
+                    <w14:contentPart bwMode="auto" r:id="rId128">
+                      <w14:nvContentPartPr>
+                        <w14:cNvContentPartPr/>
+                      </w14:nvContentPartPr>
+                      <w14:xfrm>
+                        <a:off x="0" y="0"/>
+                        <a:ext cx="170640" cy="192240"/>
+                      </w14:xfrm>
+                    </w14:contentPart>
+                  </a:graphicData>
+                </a:graphic>
+              </wp:anchor>
+            </w:drawing>
+          </mc:Choice>
+          <mc:Fallback>
+            <w:pict>
+              <v:shape w14:anchorId="6ADE35C9" id="Ink 71" o:spid="_x0000_s1026" type="#_x0000_t75" style="position:absolute;margin-left:12.8pt;margin-top:145.4pt;width:14.9pt;height:16.6pt;z-index:252110848;visibility:visible;mso-wrap-style:square;mso-wrap-distance-left:9pt;mso-wrap-distance-top:0;mso-wrap-distance-right:9pt;mso-wrap-distance-bottom:0;mso-position-horizontal:absolute;mso-position-horizontal-relative:text;mso-position-vertical:absolute;mso-position-vertical-relative:text" o:gfxdata="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">
+                <v:imagedata r:id="rId129" o:title=""/>
+              </v:shape>
+            </w:pict>
+          </mc:Fallback>
+        </mc:AlternateContent>
+      </w:r>
+      <w:r>
+        <w:rPr>
+          <w:b/>
+          <w:bCs/>
+          <w:noProof/>
+        </w:rPr>
+        <mc:AlternateContent>
+          <mc:Choice Requires="wpi">
+            <w:drawing>
+              <wp:anchor distT="0" distB="0" distL="114300" distR="114300" simplePos="0" relativeHeight="252109824" behindDoc="0" locked="0" layoutInCell="1" allowOverlap="1" wp14:anchorId="6AB69B6D" wp14:editId="2C1F5417">
+                <wp:simplePos x="0" y="0"/>
+                <wp:positionH relativeFrom="column">
+                  <wp:posOffset>-20320</wp:posOffset>
+                </wp:positionH>
+                <wp:positionV relativeFrom="paragraph">
+                  <wp:posOffset>1934945</wp:posOffset>
+                </wp:positionV>
+                <wp:extent cx="158400" cy="35280"/>
+                <wp:effectExtent l="38100" t="38100" r="51435" b="41275"/>
+                <wp:wrapNone/>
+                <wp:docPr id="48159341" name="Ink 70"/>
+                <wp:cNvGraphicFramePr/>
+                <a:graphic xmlns:a="http://schemas.openxmlformats.org/drawingml/2006/main">
+                  <a:graphicData uri="http://schemas.microsoft.com/office/word/2010/wordprocessingInk">
+                    <w14:contentPart bwMode="auto" r:id="rId130">
+                      <w14:nvContentPartPr>
+                        <w14:cNvContentPartPr/>
+                      </w14:nvContentPartPr>
+                      <w14:xfrm>
+                        <a:off x="0" y="0"/>
+                        <a:ext cx="158400" cy="35280"/>
+                      </w14:xfrm>
+                    </w14:contentPart>
+                  </a:graphicData>
+                </a:graphic>
+                <wp14:sizeRelH relativeFrom="margin">
+                  <wp14:pctWidth>0</wp14:pctWidth>
+                </wp14:sizeRelH>
+                <wp14:sizeRelV relativeFrom="margin">
+                  <wp14:pctHeight>0</wp14:pctHeight>
+                </wp14:sizeRelV>
+              </wp:anchor>
+            </w:drawing>
+          </mc:Choice>
+          <mc:Fallback>
+            <w:pict>
+              <v:shape w14:anchorId="4EBE36BF" id="Ink 70" o:spid="_x0000_s1026" type="#_x0000_t75" style="position:absolute;margin-left:-2.3pt;margin-top:151.65pt;width:13.85pt;height:4.2pt;z-index:252109824;visibility:visible;mso-wrap-style:square;mso-width-percent:0;mso-height-percent:0;mso-wrap-distance-left:9pt;mso-wrap-distance-top:0;mso-wrap-distance-right:9pt;mso-wrap-distance-bottom:0;mso-position-horizontal:absolute;mso-position-horizontal-relative:text;mso-position-vertical:absolute;mso-position-vertical-relative:text;mso-width-percent:0;mso-height-percent:0;mso-width-relative:margin;mso-height-relative:margin" o:gfxdata="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">
+                <v:imagedata r:id="rId131" o:title=""/>
+              </v:shape>
+            </w:pict>
+          </mc:Fallback>
+        </mc:AlternateContent>
+      </w:r>
+      <w:r>
+        <w:rPr>
+          <w:b/>
+          <w:bCs/>
+          <w:noProof/>
+        </w:rPr>
+        <mc:AlternateContent>
+          <mc:Choice Requires="wpi">
+            <w:drawing>
+              <wp:anchor distT="0" distB="0" distL="114300" distR="114300" simplePos="0" relativeHeight="252106752" behindDoc="0" locked="0" layoutInCell="1" allowOverlap="1" wp14:anchorId="423177A4" wp14:editId="3D73787F">
+                <wp:simplePos x="0" y="0"/>
+                <wp:positionH relativeFrom="column">
+                  <wp:posOffset>2637790</wp:posOffset>
+                </wp:positionH>
+                <wp:positionV relativeFrom="paragraph">
+                  <wp:posOffset>1308100</wp:posOffset>
+                </wp:positionV>
+                <wp:extent cx="1502755" cy="350520"/>
+                <wp:effectExtent l="38100" t="38100" r="40640" b="49530"/>
+                <wp:wrapNone/>
+                <wp:docPr id="1620500421" name="Ink 67"/>
+                <wp:cNvGraphicFramePr/>
+                <a:graphic xmlns:a="http://schemas.openxmlformats.org/drawingml/2006/main">
+                  <a:graphicData uri="http://schemas.microsoft.com/office/word/2010/wordprocessingInk">
+                    <w14:contentPart bwMode="auto" r:id="rId132">
+                      <w14:nvContentPartPr>
+                        <w14:cNvContentPartPr/>
+                      </w14:nvContentPartPr>
+                      <w14:xfrm>
+                        <a:off x="0" y="0"/>
+                        <a:ext cx="1502755" cy="350520"/>
+                      </w14:xfrm>
+                    </w14:contentPart>
+                  </a:graphicData>
+                </a:graphic>
+              </wp:anchor>
+            </w:drawing>
+          </mc:Choice>
+          <mc:Fallback>
+            <w:pict>
+              <v:shape w14:anchorId="472D9413" id="Ink 67" o:spid="_x0000_s1026" type="#_x0000_t75" style="position:absolute;margin-left:207pt;margin-top:102.3pt;width:119.75pt;height:29pt;z-index:252106752;visibility:visible;mso-wrap-style:square;mso-wrap-distance-left:9pt;mso-wrap-distance-top:0;mso-wrap-distance-right:9pt;mso-wrap-distance-bottom:0;mso-position-horizontal:absolute;mso-position-horizontal-relative:text;mso-position-vertical:absolute;mso-position-vertical-relative:text" o:gfxdata="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">
+                <v:imagedata r:id="rId133" o:title=""/>
+              </v:shape>
+            </w:pict>
+          </mc:Fallback>
+        </mc:AlternateContent>
+      </w:r>
+      <w:r>
+        <w:rPr>
+          <w:b/>
+          <w:bCs/>
+          <w:noProof/>
+        </w:rPr>
+        <mc:AlternateContent>
+          <mc:Choice Requires="wpi">
+            <w:drawing>
+              <wp:anchor distT="0" distB="0" distL="114300" distR="114300" simplePos="0" relativeHeight="252105728" behindDoc="0" locked="0" layoutInCell="1" allowOverlap="1" wp14:anchorId="4730B91F" wp14:editId="7013B8BC">
+                <wp:simplePos x="0" y="0"/>
+                <wp:positionH relativeFrom="column">
+                  <wp:posOffset>2125020</wp:posOffset>
+                </wp:positionH>
+                <wp:positionV relativeFrom="paragraph">
+                  <wp:posOffset>1782600</wp:posOffset>
+                </wp:positionV>
+                <wp:extent cx="37440" cy="1031400"/>
+                <wp:effectExtent l="19050" t="57150" r="58420" b="54610"/>
+                <wp:wrapNone/>
+                <wp:docPr id="262086332" name="Ink 66"/>
+                <wp:cNvGraphicFramePr/>
+                <a:graphic xmlns:a="http://schemas.openxmlformats.org/drawingml/2006/main">
+                  <a:graphicData uri="http://schemas.microsoft.com/office/word/2010/wordprocessingInk">
+                    <w14:contentPart bwMode="auto" r:id="rId134">
+                      <w14:nvContentPartPr>
+                        <w14:cNvContentPartPr/>
+                      </w14:nvContentPartPr>
+                      <w14:xfrm>
+                        <a:off x="0" y="0"/>
+                        <a:ext cx="37440" cy="1031400"/>
+                      </w14:xfrm>
+                    </w14:contentPart>
+                  </a:graphicData>
+                </a:graphic>
+              </wp:anchor>
+            </w:drawing>
+          </mc:Choice>
+          <mc:Fallback>
+            <w:pict>
+              <v:shape w14:anchorId="5ED5CA75" id="Ink 66" o:spid="_x0000_s1026" type="#_x0000_t75" style="position:absolute;margin-left:166.6pt;margin-top:139.65pt;width:4.4pt;height:82.6pt;z-index:252105728;visibility:visible;mso-wrap-style:square;mso-wrap-distance-left:9pt;mso-wrap-distance-top:0;mso-wrap-distance-right:9pt;mso-wrap-distance-bottom:0;mso-position-horizontal:absolute;mso-position-horizontal-relative:text;mso-position-vertical:absolute;mso-position-vertical-relative:text" o:gfxdata="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">
+                <v:imagedata r:id="rId135" o:title=""/>
+              </v:shape>
+            </w:pict>
+          </mc:Fallback>
+        </mc:AlternateContent>
+      </w:r>
+      <w:r>
+        <w:rPr>
+          <w:b/>
+          <w:bCs/>
+          <w:noProof/>
+        </w:rPr>
+        <mc:AlternateContent>
+          <mc:Choice Requires="wpi">
+            <w:drawing>
+              <wp:anchor distT="0" distB="0" distL="114300" distR="114300" simplePos="0" relativeHeight="252095488" behindDoc="0" locked="0" layoutInCell="1" allowOverlap="1" wp14:anchorId="404B4EB1" wp14:editId="01411E4E">
+                <wp:simplePos x="0" y="0"/>
+                <wp:positionH relativeFrom="column">
+                  <wp:posOffset>1939925</wp:posOffset>
+                </wp:positionH>
+                <wp:positionV relativeFrom="paragraph">
+                  <wp:posOffset>1522095</wp:posOffset>
+                </wp:positionV>
+                <wp:extent cx="329645" cy="153605"/>
+                <wp:effectExtent l="38100" t="57150" r="13335" b="56515"/>
+                <wp:wrapNone/>
+                <wp:docPr id="1631368566" name="Ink 56"/>
+                <wp:cNvGraphicFramePr/>
+                <a:graphic xmlns:a="http://schemas.openxmlformats.org/drawingml/2006/main">
+                  <a:graphicData uri="http://schemas.microsoft.com/office/word/2010/wordprocessingInk">
+                    <w14:contentPart bwMode="auto" r:id="rId136">
+                      <w14:nvContentPartPr>
+                        <w14:cNvContentPartPr/>
+                      </w14:nvContentPartPr>
+                      <w14:xfrm>
+                        <a:off x="0" y="0"/>
+                        <a:ext cx="329645" cy="153605"/>
+                      </w14:xfrm>
+                    </w14:contentPart>
+                  </a:graphicData>
+                </a:graphic>
+              </wp:anchor>
+            </w:drawing>
+          </mc:Choice>
+          <mc:Fallback>
+            <w:pict>
+              <v:shape w14:anchorId="7AD165A3" id="Ink 56" o:spid="_x0000_s1026" type="#_x0000_t75" style="position:absolute;margin-left:152.05pt;margin-top:119.15pt;width:27.35pt;height:13.55pt;z-index:252095488;visibility:visible;mso-wrap-style:square;mso-wrap-distance-left:9pt;mso-wrap-distance-top:0;mso-wrap-distance-right:9pt;mso-wrap-distance-bottom:0;mso-position-horizontal:absolute;mso-position-horizontal-relative:text;mso-position-vertical:absolute;mso-position-vertical-relative:text" o:gfxdata="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">
+                <v:imagedata r:id="rId137" o:title=""/>
+              </v:shape>
+            </w:pict>
+          </mc:Fallback>
+        </mc:AlternateContent>
+      </w:r>
+      <w:r>
+        <w:rPr>
+          <w:b/>
+          <w:bCs/>
+          <w:noProof/>
+        </w:rPr>
+        <mc:AlternateContent>
+          <mc:Choice Requires="wpi">
+            <w:drawing>
+              <wp:anchor distT="0" distB="0" distL="114300" distR="114300" simplePos="0" relativeHeight="252096512" behindDoc="0" locked="0" layoutInCell="1" allowOverlap="1" wp14:anchorId="2E78AD4A" wp14:editId="3A343C07">
+                <wp:simplePos x="0" y="0"/>
+                <wp:positionH relativeFrom="column">
+                  <wp:posOffset>47625</wp:posOffset>
+                </wp:positionH>
+                <wp:positionV relativeFrom="paragraph">
+                  <wp:posOffset>1425575</wp:posOffset>
+                </wp:positionV>
+                <wp:extent cx="1599820" cy="293480"/>
+                <wp:effectExtent l="19050" t="38100" r="57785" b="49530"/>
+                <wp:wrapNone/>
+                <wp:docPr id="1267797534" name="Ink 57"/>
+                <wp:cNvGraphicFramePr/>
+                <a:graphic xmlns:a="http://schemas.openxmlformats.org/drawingml/2006/main">
+                  <a:graphicData uri="http://schemas.microsoft.com/office/word/2010/wordprocessingInk">
+                    <w14:contentPart bwMode="auto" r:id="rId138">
+                      <w14:nvContentPartPr>
+                        <w14:cNvContentPartPr/>
+                      </w14:nvContentPartPr>
+                      <w14:xfrm>
+                        <a:off x="0" y="0"/>
+                        <a:ext cx="1599820" cy="293480"/>
+                      </w14:xfrm>
+                    </w14:contentPart>
+                  </a:graphicData>
+                </a:graphic>
+              </wp:anchor>
+            </w:drawing>
+          </mc:Choice>
+          <mc:Fallback>
+            <w:pict>
+              <v:shape w14:anchorId="27FC577A" id="Ink 57" o:spid="_x0000_s1026" type="#_x0000_t75" style="position:absolute;margin-left:3.05pt;margin-top:111.55pt;width:127.35pt;height:24.5pt;z-index:252096512;visibility:visible;mso-wrap-style:square;mso-wrap-distance-left:9pt;mso-wrap-distance-top:0;mso-wrap-distance-right:9pt;mso-wrap-distance-bottom:0;mso-position-horizontal:absolute;mso-position-horizontal-relative:text;mso-position-vertical:absolute;mso-position-vertical-relative:text" o:gfxdata="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">
+                <v:imagedata r:id="rId139" o:title=""/>
+              </v:shape>
+            </w:pict>
+          </mc:Fallback>
+        </mc:AlternateContent>
+      </w:r>
+      <w:r>
+        <w:rPr>
+          <w:b/>
+          <w:bCs/>
+          <w:noProof/>
+        </w:rPr>
+        <mc:AlternateContent>
+          <mc:Choice Requires="wpi">
+            <w:drawing>
+              <wp:anchor distT="0" distB="0" distL="114300" distR="114300" simplePos="0" relativeHeight="252085248" behindDoc="0" locked="0" layoutInCell="1" allowOverlap="1" wp14:anchorId="7D40BE48" wp14:editId="7BED843C">
+                <wp:simplePos x="0" y="0"/>
+                <wp:positionH relativeFrom="column">
+                  <wp:posOffset>2172335</wp:posOffset>
+                </wp:positionH>
+                <wp:positionV relativeFrom="paragraph">
+                  <wp:posOffset>154940</wp:posOffset>
+                </wp:positionV>
+                <wp:extent cx="597370" cy="410205"/>
+                <wp:effectExtent l="0" t="38100" r="31750" b="47625"/>
+                <wp:wrapNone/>
+                <wp:docPr id="167429865" name="Ink 46"/>
+                <wp:cNvGraphicFramePr/>
+                <a:graphic xmlns:a="http://schemas.openxmlformats.org/drawingml/2006/main">
+                  <a:graphicData uri="http://schemas.microsoft.com/office/word/2010/wordprocessingInk">
+                    <w14:contentPart bwMode="auto" r:id="rId140">
+                      <w14:nvContentPartPr>
+                        <w14:cNvContentPartPr/>
+                      </w14:nvContentPartPr>
+                      <w14:xfrm>
+                        <a:off x="0" y="0"/>
+                        <a:ext cx="597370" cy="410205"/>
+                      </w14:xfrm>
+                    </w14:contentPart>
+                  </a:graphicData>
+                </a:graphic>
+              </wp:anchor>
+            </w:drawing>
+          </mc:Choice>
+          <mc:Fallback>
+            <w:pict>
+              <v:shape w14:anchorId="0423F3D0" id="Ink 46" o:spid="_x0000_s1026" type="#_x0000_t75" style="position:absolute;margin-left:170.35pt;margin-top:11.5pt;width:48.5pt;height:33.75pt;z-index:252085248;visibility:visible;mso-wrap-style:square;mso-wrap-distance-left:9pt;mso-wrap-distance-top:0;mso-wrap-distance-right:9pt;mso-wrap-distance-bottom:0;mso-position-horizontal:absolute;mso-position-horizontal-relative:text;mso-position-vertical:absolute;mso-position-vertical-relative:text" o:gfxdata="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">
+                <v:imagedata r:id="rId141" o:title=""/>
+              </v:shape>
+            </w:pict>
+          </mc:Fallback>
+        </mc:AlternateContent>
+      </w:r>
+      <w:r>
+        <w:rPr>
+          <w:b/>
+          <w:bCs/>
+          <w:noProof/>
+        </w:rPr>
+        <mc:AlternateContent>
+          <mc:Choice Requires="wpi">
+            <w:drawing>
+              <wp:anchor distT="0" distB="0" distL="114300" distR="114300" simplePos="0" relativeHeight="252076032" behindDoc="0" locked="0" layoutInCell="1" allowOverlap="1" wp14:anchorId="05BA8B9E" wp14:editId="1E8206F2">
+                <wp:simplePos x="0" y="0"/>
+                <wp:positionH relativeFrom="column">
+                  <wp:posOffset>133350</wp:posOffset>
+                </wp:positionH>
+                <wp:positionV relativeFrom="paragraph">
+                  <wp:posOffset>307975</wp:posOffset>
+                </wp:positionV>
+                <wp:extent cx="2615400" cy="907560"/>
+                <wp:effectExtent l="38100" t="38100" r="33020" b="45085"/>
+                <wp:wrapNone/>
+                <wp:docPr id="1391553323" name="Ink 37"/>
+                <wp:cNvGraphicFramePr/>
+                <a:graphic xmlns:a="http://schemas.openxmlformats.org/drawingml/2006/main">
+                  <a:graphicData uri="http://schemas.microsoft.com/office/word/2010/wordprocessingInk">
+                    <w14:contentPart bwMode="auto" r:id="rId142">
+                      <w14:nvContentPartPr>
+                        <w14:cNvContentPartPr/>
+                      </w14:nvContentPartPr>
+                      <w14:xfrm>
+                        <a:off x="0" y="0"/>
+                        <a:ext cx="2615400" cy="907560"/>
+                      </w14:xfrm>
+                    </w14:contentPart>
+                  </a:graphicData>
+                </a:graphic>
+              </wp:anchor>
+            </w:drawing>
+          </mc:Choice>
+          <mc:Fallback>
+            <w:pict>
+              <v:shape w14:anchorId="552AF173" id="Ink 37" o:spid="_x0000_s1026" type="#_x0000_t75" style="position:absolute;margin-left:9.8pt;margin-top:23.55pt;width:207.4pt;height:72.85pt;z-index:252076032;visibility:visible;mso-wrap-style:square;mso-wrap-distance-left:9pt;mso-wrap-distance-top:0;mso-wrap-distance-right:9pt;mso-wrap-distance-bottom:0;mso-position-horizontal:absolute;mso-position-horizontal-relative:text;mso-position-vertical:absolute;mso-position-vertical-relative:text" o:gfxdata="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">
+                <v:imagedata r:id="rId143" o:title=""/>
+              </v:shape>
+            </w:pict>
+          </mc:Fallback>
+        </mc:AlternateContent>
+      </w:r>
+      <w:r>
+        <w:rPr>
+          <w:b/>
+          <w:bCs/>
+          <w:noProof/>
+        </w:rPr>
+        <mc:AlternateContent>
+          <mc:Choice Requires="wpi">
+            <w:drawing>
               <wp:anchor distT="0" distB="0" distL="114300" distR="114300" simplePos="0" relativeHeight="252038144" behindDoc="0" locked="0" layoutInCell="1" allowOverlap="1" wp14:anchorId="33D9FB4E" wp14:editId="250F7A3A">
                 <wp:simplePos x="0" y="0"/>
                 <wp:positionH relativeFrom="column">
@@ -2406,7 +3565,7 @@
                 <wp:cNvGraphicFramePr/>
                 <a:graphic xmlns:a="http://schemas.openxmlformats.org/drawingml/2006/main">
                   <a:graphicData uri="http://schemas.microsoft.com/office/word/2010/wordprocessingInk">
-                    <w14:contentPart bwMode="auto" r:id="rId96">
+                    <w14:contentPart bwMode="auto" r:id="rId144">
                       <w14:nvContentPartPr>
                         <w14:cNvContentPartPr/>
                       </w14:nvContentPartPr>
@@ -2423,7 +3582,7 @@
           <mc:Fallback>
             <w:pict>
               <v:shape w14:anchorId="75199549" id="Ink 403" o:spid="_x0000_s1026" type="#_x0000_t75" style="position:absolute;margin-left:74.85pt;margin-top:-7.6pt;width:104.2pt;height:33.75pt;z-index:252038144;visibility:visible;mso-wrap-style:square;mso-wrap-distance-left:9pt;mso-wrap-distance-top:0;mso-wrap-distance-right:9pt;mso-wrap-distance-bottom:0;mso-position-horizontal:absolute;mso-position-horizontal-relative:text;mso-position-vertical:absolute;mso-position-vertical-relative:text" o:gfxdata="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">
-                <v:imagedata r:id="rId97" o:title=""/>
+                <v:imagedata r:id="rId145" o:title=""/>
               </v:shape>
             </w:pict>
           </mc:Fallback>
@@ -3000,7 +4159,7 @@
     </inkml:brush>
   </inkml:definitions>
   <inkml:trace contextRef="#ctx0" brushRef="#br0">62 807 2896,'0'0'3771,"-4"0"-3543,-16 0 5748,20 23-4889,0-24-1086,0-1-1,1 1 1,-1-1-1,0 1 1,1-1 0,0 1-1,-1-1 1,1 1-1,0-1 1,0 1 0,-1 0-1,1-1 1,0 1-1,1 0 1,-1 0 0,0 0-1,0 0 1,0 0 0,1 0-1,-1 0 1,0 0-1,4-1 1,-5 2-1,0 0 0,1 0 0,-1 0 1,0-1-1,1 1 0,-1 0 0,0 0 0,1-1 0,-1 1 1,0 0-1,1 0 0,-1-1 0,0 1 0,0 0 1,1-1-1,-1 1 0,0 0 0,0-1 0,0 1 0,1-1 1,-1 1-1,0 0 0,0-1 0,0 1 0,0 0 0,0-1 1,0 1-1,0-1 0,0 1 0,0-1 0,0 1 0,3-6 10,6 2-1,-8 3-9,0 1 1,0-1-1,0 1 0,0-1 1,-1 1-1,1-1 1,0 1-1,0-1 1,0 0-1,-1 1 0,1-1 1,0 0-1,-1 0 1,1 1-1,0-1 1,-1 0-1,1 0 1,0-1-1,2-3-6,1 1 0,1 0 0,-1 0 0,0 0 0,1 0-1,0 1 1,0-1 0,0 1 0,0 1 0,0-1 0,0 1 0,1 0 0,0 0 0,-1 0 0,12-1 0,5-1 111,1 0-1,44 0 1,-59 4 6,-6-1-92,1 1 1,-1 0-1,0-1 1,0 1 0,0 0-1,1 1 1,-1-1-1,0 0 1,0 0-1,0 1 1,1 0-1,-1-1 1,0 1 0,0 0-1,2 1 1,0 5 13,-3-6-29,-1 0 0,0 0 0,1 0 0,-1 0 0,1-1 0,0 1 0,-1 0 0,1 0 0,0 0 0,-1-1 0,1 1 0,0 0 0,0-1 0,0 1 0,0 0 0,-1-1 0,1 1 0,0-1 0,0 0 0,0 1 0,0-1 0,0 0 0,0 1 0,0-1 0,2 0 0,-2 0-1,0 0 1,-1 0-1,1 0 0,0 0 0,0 1 1,0-1-1,0 0 0,0 0 0,0 1 1,0-1-1,-1 0 0,1 1 0,0-1 1,0 1-1,0-1 0,-1 1 0,1 0 1,0-1-1,-1 1 0,1 0 0,0 1 1,0-2-4,-1 1 0,1 0 0,0-1 0,-1 1 0,1 0 0,0-1 0,-1 1 0,1-1 0,0 1 0,0-1 0,-1 1 0,1-1-1,0 1 1,0-1 0,0 0 0,0 0 0,0 1 0,0-1 0,-1 0 0,1 0 0,2 0 0,-2 0 0,0 0-1,0 0 1,0 0-1,0 1 1,0-1-1,0 0 1,0 0 0,0 1-1,0-1 1,0 1-1,0-1 1,0 1-1,0 0 1,0-1-1,1 2 1,-1-1-2,0-1 0,-1 1 1,1 0-1,0-1 0,0 1 1,0-1-1,0 1 1,0-1-1,0 1 0,0-1 1,0 0-1,0 0 0,0 1 1,0-1-1,2 0 0,36 11 22,-21-7-5,-1-2 0,1 0-1,0-1 1,24-1 0,-15-1 19,-26 1-34,-1 0 0,1 0 1,0 0-1,0 0 0,0 0 1,0 0-1,-1-1 0,1 1 1,0 0-1,0-1 0,0 1 1,-1-1-1,1 1 0,0-1 1,-1 1-1,1-1 0,0 1 1,-1-1-1,1 0 0,-1 1 1,2-2-1,-2 1 0,1 0 0,0 0 1,-1 0-1,1 1 0,0-1 0,0 0 0,0 1 1,-1-1-1,1 0 0,0 1 0,0-1 0,0 1 1,0-1-1,0 1 0,0 0 0,0-1 0,0 1 1,0 0-1,0 0 0,0 0 0,0 0 1,1 0-1,0 0 0,-1 0 0,0 0 1,0 0-1,0 0 0,0 0 1,0 0-1,0 0 0,0 0 1,0 0-1,0 0 1,0-1-1,0 1 0,0 0 1,0-1-1,0 1 0,0-1 1,0 1-1,0-1 0,0 1 1,0-1-1,0 0 0,-1 1 1,1-1-1,0 0 0,0 0 1,0-1-1,2 1-7,0 0 0,0 1 0,0-1 0,0 1 0,0-1 1,0 1-1,0 0 0,0 0 0,0 0 0,5 2 0,-1-2-11,2-1 27,-6 1-5,0-1 0,-1 1 0,1 0 1,-1 0-1,1 0 0,0 0 0,-1 0 0,1 0 0,0 1 1,-1-1-1,1 1 0,-1 0 0,1 0 0,2 1 0,-2 4-7,-3-5 3,0-1-1,0 1 0,1 0 1,-1 0-1,0-1 0,1 1 1,-1 0-1,1 0 1,-1-1-1,1 1 0,-1 0 1,1-1-1,-1 1 0,1-1 1,-1 1-1,1-1 1,0 1-1,-1-1 0,1 1 1,0-1-1,-1 0 0,1 1 1,0-1-1,0 0 1,0 0-1,-1 1 0,1-1 1,1 0-1,0 0 0,-1 0 0,0 0-1,1 1 1,-1-1 0,0 0 0,0 1-1,1-1 1,-1 1 0,0-1 0,0 1-1,0 0 1,0-1 0,0 1 0,0 0-1,0 0 1,0 0 0,0 0 0,1 1-1,17 13 9,-2-8 6,-1 0-1,1-1 0,0-1 0,0-1 0,1 0 0,0-1 1,29 0-1,30-3 82,-75 0-94,-1 0 0,1 0 0,-1 0 0,0 0 0,1 0 0,-1-1-1,0 1 1,1 0 0,-1-1 0,0 1 0,1-1 0,-1 0 0,0 1 0,0-1 0,0 0 0,1 0 0,-1 0 0,0 0 0,0 0 0,1-1 0,-1 1-1,0 0 1,0 0-1,0 0 1,0 0-1,0 0 0,0 0 1,0 0-1,0 0 1,0 1-1,1-1 0,-1 1 1,0-1-1,1 1 1,-1-1-1,0 1 0,1 0 1,-1-1-1,0 1 1,1 0-1,1 0 0,2-1 1,-1 0-1,1 0 1,-1 0-1,1-1 0,-1 1 1,0-1-1,1-1 1,-1 1-1,0 0 1,5-5-1,7-3 3,26-20 20,-21 14-24,-18 13-15,1 0 0,-1 0 0,1 0 0,0 1 0,0 0 0,0 0 1,0 0-1,0 0 0,1 1 0,-1-1 0,0 1 0,1 0 0,-1 0 0,1 1 0,-1-1 0,6 1 0,-9 0 16,0 0 1,0 0-1,0 0 1,0 0-1,0 0 0,0 0 1,0 0-1,0 0 1,0 0-1,0 1 1,0-1-1,0 0 1,0 1-1,0-1 1,0 1-1,0-1 1,0 1-1,0-1 0,0 1 1,-1-1-1,1 1 1,0 0-1,-1 0 1,1-1-1,0 1 1,-1 0-1,2 1 1,2 4 1,-4-5-1,1-1 0,0 1 0,0-1 1,-1 1-1,1-1 0,0 0 0,0 1 1,0-1-1,-1 0 0,1 1 1,0-1-1,0 0 0,0 0 0,0 0 1,0 0-1,-1 0 0,1 0 0,0 0 1,0 0-1,0 0 0,0 0 0,1-1 1,-1 1-1,0 0 0,0-1 1,1 1-1,-1 0 0,0 0 1,0 0-1,1 0 0,-1 1 0,0-1 1,0 0-1,0 0 0,0 1 1,1-1-1,0 1 0,2 1-2,1 0 0,-1 0-1,1 0 1,-1-1 0,1 0 0,0 1-1,-1-2 1,1 1 0,6 0-1,53-2-42,-27 0 22,-36 1 19,0 0 0,0-1 0,0 1 1,1 0-1,-1 0 0,0-1 0,0 1 0,0-1 0,0 1 1,0-1-1,1 1 0,-1-1 0,0 1 0,0-1 0,0 0 0,-1 0 1,1 0-1,1-1 0,-1 1-2,0 0 0,0 0 0,1 0 0,-1 0 0,0 0 0,0 1 0,1-1 0,-1 0-1,0 0 1,1 1 0,-1-1 0,0 1 0,1-1 0,-1 1 0,1 0 0,-1 0 0,1-1 0,2 1 0,15-6-37,-18 5 42,1 0 0,-1 0 0,1 1-1,-1-1 1,1 0 0,-1 1 0,1-1 0,-1 1 0,1 0 0,0 0-1,2-1 1,26-8-42,-29 9 43,-1 0-1,1 0 1,-1 0-1,0 1 1,1-1-1,-1 0 1,0 0 0,1 0-1,-1 0 1,0 0-1,1 1 1,-1-1-1,0 0 1,1 0 0,-1 1-1,0-1 1,0 0-1,1 1 1,-1-1 0,0 0-1,0 0 1,0 1-1,1-1 1,-1 1-1,0-1 1,0 0 0,0 1-1,0-1 1,0 0-1,0 1 1,0-1-1,0 0 1,0 1 0,0-1-1,0 1 1,0-1-1,0 0 1,0 1-1,0 0 1,0-1-1,0 1 1,0-1-1,0 0 1,-1 1-1,1-1 1,0 0-1,1 1 1,-1-1-1,0 0 1,0 1-1,0-1 1,0 0-1,0 1 1,0-1-1,0 1 1,0-1-1,1 0 1,-1 0-1,0 1 1,0-1-1,0 0 1,1 1-1,-1-1 1,0 0-1,0 0 1,1 1-1,-1-1 0,0 0 1,1 0-1,-1 0 1,0 1-1,1-1 1,-1 0-1,0 0 1,1 0-1,-1 0 1,1 0-1,0 1 1,0-1 0,0 1 0,0 0 1,0-1-1,0 1 0,0 0 0,0 0 0,-1-1 0,1 1 0,0 0 0,0 0 0,-1 0 0,1 0 0,-1 0 0,1 0 0,-1 0 0,1 0 0,-1 0 0,1 3 0,4 6-3,-1-3 5,-1-1-1,1 0 1,1 0 0,-1 0 0,1 0 0,0-1 0,0 0 0,1 0 0,-1 0-1,1 0 1,0-1 0,0 0 0,1-1 0,-1 1 0,1-1 0,0 0 0,0-1 0,0 0-1,0 0 1,0 0 0,1-1 0,13 1 0,-7-1-1,-10-1-17,-1 1 0,1 0 0,0-1 1,-1 0-1,1 0 0,0 0 0,-1-1 1,1 1-1,0-1 0,-1 0 0,1 0 1,-1 0-1,4-2 0,-1-3-18,-5 5 28,0-1 0,0 1 0,-1 0 0,1 0-1,0 0 1,0 0 0,0 1 0,1-1 0,-1 0 0,0 0 0,0 1 0,0-1 0,0 0 0,1 1 0,-1-1-1,0 1 1,1 0 0,-1-1 0,0 1 0,1 0 0,2 0 0,-2 0 0,0 0 0,0-1 1,1 1-1,-1-1 0,0 1 0,0-1 0,0 0 0,0 1 1,0-1-1,0 0 0,3-2 0,-3 2 4,0-1 0,0 1 0,0 0 0,0 1 0,0-1 0,0 0 0,0 0 0,0 1 0,1-1 0,-1 1 0,3 0 0,-3 0 0,0-1 0,0 1 0,0 0 0,1-1 0,-1 1 0,0-1 0,0 0 0,0 0 0,0 1 0,2-3 0,-2 2 1,-1 0 0,1 0 0,0 0 0,0 1 0,0-1 0,0 0 0,0 1 0,0-1 0,-1 1 0,4 0 0,1-1 2,0 0 0,0-1 1,0 1-1,-1-1 0,1-1 1,8-3-1,-6 3-39,1 1 0,-1 1-1,1-1 1,-1 1 0,1 1 0,0-1 0,-1 2-1,14 1 1,8-1-33,-28-1 71,-1 0 0,0 0 0,0 0 0,1 1 0,-1-1 0,0 0-1,0 1 1,0-1 0,1 1 0,-1-1 0,0 1 0,0 0 0,0-1 0,0 1 0,0 0 0,1 1-1,-1-1 1,0 0 0,1 0 0,-1 0 0,0 0 0,1 0 0,-1-1 0,0 1-1,1 0 1,-1-1 0,1 1 0,-1-1 0,1 1 0,-1-1 0,1 0-1,-1 0 1,4 0 0,-5 0 0,1 1 0,0-1-1,0 0 1,-1 0 0,1 0-1,0 0 1,-1 0 0,1 1 0,0-1-1,0 0 1,-1 1 0,1-1-1,-1 0 1,1 1 0,0-1-1,-1 1 1,1-1 0,-1 1 0,2 1-1,-2-2 1,1 1 0,-1-1-1,1 1 1,-1-1 0,1 1-1,-1-1 1,1 1 0,0-1 0,-1 0-1,1 1 1,0-1 0,-1 0-1,1 1 1,0-1 0,-1 0-1,1 0 1,0 0 0,0 0 0,1 0-1,31 12 12,-11-2 10,-8-8-17,0 0 0,0-1 0,0 0 1,1-1-1,18-2 0,10 0-25,-40 2 23,2-1 36,0 1 1,0 0-1,0 0 0,0 1 0,0-1 0,6 2 1,-4 25-55,15 37 1,-20-63 19,-1-1 0,0 1-1,1 0 1,-1 0 0,1-1 0,-1 1 0,1-1 0,0 1-1,-1-1 1,1 0 0,0 0 0,-1 1 0,1-1 0,0 0 0,-1 0-1,1-1 1,-1 1 0,1 0 0,0-1 0,-1 1 0,1-1-1,-1 1 1,1-1 0,1-1 0,0-4-8,-3 6 4,0-1 0,0 0-1,1 0 1,-1 1-1,0-1 1,1 0 0,-1 1-1,0-1 1,1 0-1,-1 1 1,1-1 0,-1 0-1,1 1 1,-1-1-1,1 1 1,0-1 0,-1 1-1,1-1 1,0 1-1,-1 0 1,1-1-1,0 1 1,0 0 0,-1 0-1,1-1 1,0 1-1,0 0 1,-1 0 0,1 0-1,0 0 1,0 0-1,-1 0 1,2 0 0,-1 0 0,-1 0 0,1 0 1,-1 0-1,1 0 0,-1 0 0,1 0 1,-1-1-1,0 1 0,1 0 1,-1 0-1,1 0 0,-1-1 1,0 1-1,1 0 0,-1 0 0,1-1 1,-1 1-1,0 0 0,1-1 1,-1 1-1,0 0 0,0-1 1,1 1-1,-1-1 0,0 1 0,0 0 1,0-1-1,1 1 0,-1-1 1,0 0-1,0 0-1,0 1 0,1-1 0,-1 1 0,0-1 1,0 1-1,0-1 0,1 0 0,-1 1 0,0-1 0,1 1 0,-1 0 0,1-1 0,-1 1 0,0-1 1,1 1-1,-1 0 0,1-1 0,-1 1 0,1 0 0,-1-1 0,1 1 0,-1 0 0,1 0 0,0-1 1,-1 1-1,1 0 0,-1 0 0,1 0 0,0 0 0,-1 0 0,2 0 0,5-3-703,-2-7-5283,-3-2 20,-3 5 6672,1 3-1935</inkml:trace>
-  <inkml:trace contextRef="#ctx0" brushRef="#br0" timeOffset="472.98">1515 216 5709,'8'-19'1043,"-6"16"-396,-1 1 0,1-1 0,-1 0 0,0 0 1,0 1-1,0-1 0,-1 0 0,1-5 0,-5 8-479,-12 0 6,12 0-14,-1 0-17,-2 0-92,1 0-6,-1-1 0,1 1 0,-1 0 0,1 1-1,0 0 1,-12 2 0,10 7-41,-1-2 4,-15-6 7,23-2-15,0 0 0,0 0 1,0 0-1,0 0 0,0 0 0,0 1 1,1-1-1,-1 0 0,0 0 1,0 1-1,0-1 0,0 1 1,1-1-1,-1 0 0,0 1 1,0 0-1,1-1 0,-1 1 1,0-1-1,1 1 0,-2 1 1,2-1 1,-1-1 0,1 1 0,-1 0 0,0-1 1,1 1-1,-1-1 0,0 1 0,1-1 0,-1 1 1,0-1-1,0 1 0,0-1 0,1 0 0,-1 1 1,0-1-1,0 0 0,0 0 0,0 0 0,0 1 1,1-1-1,-3 0 0,-1 0 41,1 1 0,-1 0 0,0 0 0,0 0 0,1 0 0,-1 1 0,0-1 0,1 1 0,0 0 0,-1 0 0,1 1 0,-4 3 0,6-4 8,1 1-1,-1-1 1,1 1 0,0-1-1,0 1 1,0 0-1,0-1 1,1 1 0,-1-1-1,1 1 1,-1 0-1,1-1 1,0 1-1,1 2 1,0-4-47,0-1-2,-1 0 0,0 0 0,0 0-1,0 0 1,0 0 0,0 1 0,0-1-1,0 0 1,0 1 0,0-1 0,0 1-1,0-1 1,0 1 0,0 0 0,0-1 0,0 1-1,0 0 1,-1 0 0,1-1 0,1 3-1,-1-2 0,-1 0-1,1-1 0,-1 1 1,1 0-1,-1-1 1,1 1-1,0 0 0,0-1 1,-1 1-1,1-1 0,0 1 1,0-1-1,0 1 0,-1-1 1,1 0-1,1 1 1,10 6 28,-5-1-40,2 2 235,0 1 1,0 0-1,7 12 1,-13-17-101,0 0 0,-1 0 0,0 0 0,0 1 0,0-1 1,0 1-1,-1-1 0,1 1 0,-1 0 0,-1 0 0,1-1 0,0 8 1,-1-11-124,0 0 0,0 0 0,0 0 1,0 0-1,0 0 0,0 0 0,0 0 1,0 0-1,0 0 0,0 0 0,0 0 1,-1 0-1,1 0 0,0 0 0,-1-1 1,1 1-1,-1 0 0,1 0 0,-1 0 1,0 0-1,1-1 0,-1 1 0,0 0 1,1 0-1,-1-1 0,0 1 0,0-1 1,1 1-1,-1-1 0,0 1 0,0-1 1,0 1-1,0-1 0,0 0 0,0 1 1,-1-1-1,-4 2-3,-3 8-217,-5-7-96,-32 1-6411,45-4 6679,1 0 0,-1 0 0,1 0 0,-1 0 0,1-1 0,-1 1 0,1 0 0,-1 0 0,1 0 0,-1 0 0,1-1 0,0 1 0,-1 0 0,1 0 0,-1-1 0,1 1 0,-1 0 0,1-1 0,0 1 0,-1 0 0,1-1 0,0 1 0,0-1 0,-1 1 0,1-1 0,0 1 0,0-1 0,-1 1 0,1 0 0,0-1 0,0 1 0,0-1 0,0 1 0,0-1 0,0 1 0,0-1 0,0 0 0,0 0 0,0 1-16,0-1-1,0 1 1,0-1-1,0 1 1,0-1-1,0 1 1,0-1-1,0 1 0,-1-1 1,1 1-1,0-1 1,0 1-1,0 0 1,0-1-1,-1 1 0,1-1 1,0 1-1,-1-1 1,1 1-1,0 0 1,-1-1-1,1 1 1,0 0-1,-1-1 0,1 1 1,-1 0-1,1 0 1,-1-1-1,1 1 1,0 0-1,-1 0 0,1 0 1,-1-1-1,1 1 1,-1 0-1,1 0 1,-1 0-1,0 0 1,0 0-29,1 0 1,-1 0 0,1-1-1,-1 1 1,1 0 0,-1-1-1,1 1 1,-1 0 0,1-1-1,-1 1 1,1-1 0,0 1-1,-1 0 1,1-1 0,-1 1-1,1-1 1,0 1 0,0-1-1,-1 0 1,1 1 0,0-1-1,0 1 1,-1-1 0,1 1-1,0-1 1,0 0 0,0 1-1,0-1 1,0 1 0,0-1-1,0 0 1,0 0 0,0-1-353,-2-2-951</inkml:trace>
+  <inkml:trace contextRef="#ctx0" brushRef="#br0" timeOffset="472.97">1515 216 5709,'8'-19'1043,"-6"16"-396,-1 1 0,1-1 0,-1 0 0,0 0 1,0 1-1,0-1 0,-1 0 0,1-5 0,-5 8-479,-12 0 6,12 0-14,-1 0-17,-2 0-92,1 0-6,-1-1 0,1 1 0,-1 0 0,1 1-1,0 0 1,-12 2 0,10 7-41,-1-2 4,-15-6 7,23-2-15,0 0 0,0 0 1,0 0-1,0 0 0,0 0 0,0 1 1,1-1-1,-1 0 0,0 0 1,0 1-1,0-1 0,0 1 1,1-1-1,-1 0 0,0 1 1,0 0-1,1-1 0,-1 1 1,0-1-1,1 1 0,-2 1 1,2-1 1,-1-1 0,1 1 0,-1 0 0,0-1 1,1 1-1,-1-1 0,0 1 0,1-1 0,-1 1 1,0-1-1,0 1 0,0-1 0,1 0 0,-1 1 1,0-1-1,0 0 0,0 0 0,0 0 0,0 1 1,1-1-1,-3 0 0,-1 0 41,1 1 0,-1 0 0,0 0 0,0 0 0,1 0 0,-1 1 0,0-1 0,1 1 0,0 0 0,-1 0 0,1 1 0,-4 3 0,6-4 8,1 1-1,-1-1 1,1 1 0,0-1-1,0 1 1,0 0-1,0-1 1,1 1 0,-1-1-1,1 1 1,-1 0-1,1-1 1,0 1-1,1 2 1,0-4-47,0-1-2,-1 0 0,0 0 0,0 0-1,0 0 1,0 0 0,0 1 0,0-1-1,0 0 1,0 1 0,0-1 0,0 1-1,0-1 1,0 1 0,0 0 0,0-1 0,0 1-1,0 0 1,-1 0 0,1-1 0,1 3-1,-1-2 0,-1 0-1,1-1 0,-1 1 1,1 0-1,-1-1 1,1 1-1,0 0 0,0-1 1,-1 1-1,1-1 0,0 1 1,0-1-1,0 1 0,-1-1 1,1 0-1,1 1 1,10 6 28,-5-1-40,2 2 235,0 1 1,0 0-1,7 12 1,-13-17-101,0 0 0,-1 0 0,0 0 0,0 1 0,0-1 1,0 1-1,-1-1 0,1 1 0,-1 0 0,-1 0 0,1-1 0,0 8 1,-1-11-124,0 0 0,0 0 0,0 0 1,0 0-1,0 0 0,0 0 0,0 0 1,0 0-1,0 0 0,0 0 0,0 0 1,-1 0-1,1 0 0,0 0 0,-1-1 1,1 1-1,-1 0 0,1 0 0,-1 0 1,0 0-1,1-1 0,-1 1 0,0 0 1,1 0-1,-1-1 0,0 1 0,0-1 1,1 1-1,-1-1 0,0 1 0,0-1 1,0 1-1,0-1 0,0 0 0,0 1 1,-1-1-1,-4 2-3,-3 8-217,-5-7-96,-32 1-6411,45-4 6679,1 0 0,-1 0 0,1 0 0,-1 0 0,1-1 0,-1 1 0,1 0 0,-1 0 0,1 0 0,-1 0 0,1-1 0,0 1 0,-1 0 0,1 0 0,-1-1 0,1 1 0,-1 0 0,1-1 0,0 1 0,-1 0 0,1-1 0,0 1 0,0-1 0,-1 1 0,1-1 0,0 1 0,0-1 0,-1 1 0,1 0 0,0-1 0,0 1 0,0-1 0,0 1 0,0-1 0,0 1 0,0-1 0,0 0 0,0 0 0,0 1-16,0-1-1,0 1 1,0-1-1,0 1 1,0-1-1,0 1 1,0-1-1,0 1 0,-1-1 1,1 1-1,0-1 1,0 1-1,0 0 1,0-1-1,-1 1 0,1-1 1,0 1-1,-1-1 1,1 1-1,0 0 1,-1-1-1,1 1 1,0 0-1,-1-1 0,1 1 1,-1 0-1,1 0 1,-1-1-1,1 1 1,0 0-1,-1 0 0,1 0 1,-1-1-1,1 1 1,-1 0-1,1 0 1,-1 0-1,0 0 1,0 0-29,1 0 1,-1 0 0,1-1-1,-1 1 1,1 0 0,-1-1-1,1 1 1,-1 0 0,1-1-1,-1 1 1,1-1 0,0 1-1,-1 0 1,1-1 0,-1 1-1,1-1 1,0 1 0,0-1-1,-1 0 1,1 1 0,0-1-1,0 1 1,-1-1 0,1 1-1,0-1 1,0 0 0,0 1-1,0-1 1,0 1 0,0-1-1,0 0 1,0 0 0,0-1-353,-2-2-951</inkml:trace>
   <inkml:trace contextRef="#ctx0" brushRef="#br0" timeOffset="1049.32">1381 171 8041,'0'0'3037,"5"0"-2485,-4 0-516,0 0 1,0 0 0,0 0-1,0 0 1,0 0 0,0 1-1,0-1 1,0 0 0,0 1 0,0-1-1,0 1 1,0-1 0,0 1-1,0-1 1,0 1 0,0 0-1,1 1 1,0-1 37,0 1-1,-1-1 1,1 0 0,0 0 0,0 0-1,0 0 1,0 0 0,0 0 0,0-1-1,0 1 1,0-1 0,0 1 0,0-1-1,0 0 1,0 0 0,0 0 0,5 0-1,10 1 136,0 0-1,1 2 0,17 4 1,-19-5-272,0 0 0,0-1 1,0 0-1,29-3 0,-1 0-1774,-24 2-656,-8 0-2148</inkml:trace>
   <inkml:trace contextRef="#ctx0" brushRef="#br0" timeOffset="3588.37">3033 824 5773,'0'0'106,"2"0"124,1 0 1,-1 0-1,0 0 1,1 0-1,-1 0 1,0 0-1,1 1 1,-1-1 0,3 2-1,-4 0-170,1 0 0,-1 0 0,0-1 0,1 1 1,0 0-1,-1 0 0,1-1 0,0 1 0,0-1 0,0 0 0,0 1 0,0-1 0,0 0 0,0 0 0,0 0 1,0 0-1,1-1 0,-1 1 0,0-1 0,1 1 0,-1-1 0,0 0 0,5 0 0,-6-2-42,0 0 0,-1 0 0,1 0 1,0 0-1,-1 0 0,0 0 0,0 0 0,1-4 0,3-27 707,-4 31-551,0 2-150,0 0 0,0 0 1,-1 0-1,1-1 0,0 1 1,0 0-1,0 0 0,0 0 0,0-1 1,0 1-1,0 0 0,0 0 1,0 0-1,0 0 0,0-1 1,0 1-1,0 0 0,0 0 1,0 0-1,0-1 0,0 1 0,0 0 1,0 0-1,0 0 0,0-1 1,0 1-1,0 0 0,0 0 1,0 0-1,0 0 0,0-1 1,1 1-1,-1 0 0,0 0 0,0 0 1,0 0-1,0 0 0,0-1 1,0 1-1,1 0 0,-1 0 1,0 0-1,0 0 0,0 0 1,1 0-1,-1 0 0,0 0 0,0 0 1,0 0-1,0 0 0,1 0 1,-1 0-1,0 0 0,0 0 1,0 0-1,1 0 0,-1 0 1,0 0-1,0 0 0,0 0 0,1 0 1,-1 0-1,21-4-9,-12-12-12,-7 16-4,0-1 0,-1 0 0,1 1 0,-1-1 0,1 1-1,0 0 1,0-1 0,-1 1 0,1 0 0,0 0 0,2 0 0,-3 0-1,0 0 0,1 0 0,-1 0 1,0 0-1,0 0 0,1 0 0,-1-1 0,0 1 1,0 0-1,1-1 0,-1 1 0,0-1 1,0 1-1,0-1 0,0 0 0,2-1 0,-2 1 7,0 1 0,0-1 0,0 0 0,0 1 0,0-1 0,0 1 0,0-1 0,1 1 0,-1-1 0,0 1 0,0 0 0,0 0 0,1-1 0,-1 1 0,0 0 0,2 0 0,-2 0 738,-1 3-603,0 9-4,0-9-36,0 0-36,0 100-118,1-102 53,-1-1 1,0 1 0,1 0 0,-1 0 0,0-1 0,1 1 0,-1 0 0,1-1 0,-1 1 0,1 0 0,-1-1 0,1 1-1,0-1 1,-1 1 0,1-1 0,0 1 0,-1-1 0,1 1 0,0-1 0,-1 0 0,1 1 0,0-1 0,0 0 0,0 0-1,-1 1 1,1-1 0,0 0 0,0 0 0,1 0 0,28 2 56,-29-2-50,12 1 36,-12-1-41,0 0 0,1 0 0,-1 1 0,1-1 0,-1 0 0,1 0 0,-1 0 0,1-1 0,-1 1 0,0 0 0,1 0 0,-1-1 0,1 1 0,-1-1 0,0 1 0,1-1 0,-1 0 0,2-1 0,3-5 0,-5 6-1,-1 0 0,1 0 0,0 0 0,0 0-1,0 0 1,0 0 0,0 0 0,0 1 0,0-1-1,0 0 1,0 0 0,0 1 0,0-1 0,0 1-1,1-1 1,-1 1 0,0-1 0,0 1 0,1 0-1,-1 0 1,3-1 0,-2 1-1,0 0 0,1 0 0,-1-1 0,0 1 0,0-1 0,1 0 0,-1 0 0,0 0 0,0 0 0,0 0 0,0 0 0,0 0 0,0-1 0,2-1 0,17-11-7,5 2 1,0-1 1,45-32-1,-68 44 16,-1 0-1,1 0 1,-1-1-1,1 2 1,0-1-1,0 0 0,0 0 1,-1 1-1,1 0 1,0-1-1,0 1 1,0 0-1,4 1 1,1-1 128,-7 0-136,-1 0 0,1 0 0,-1 0 0,1 1 0,-1-1 0,1 0 0,-1 0 0,1 0 0,-1 0 0,1 1 0,-1-1 0,1 0 0,-1 1 0,0-1 0,1 0 0,-1 1 0,1-1 0,-1 0 0,0 1 0,1-1 0,-1 0 0,0 1 0,0-1 0,1 1 0,-1-1 0,0 1 0,0-1 0,0 1 0,0-1 0,1 1 0,-1-1 0,0 1 0,0 0 0,0 0-1,0-1 0,0 1 0,0-1 0,0 1 0,0 0 0,1-1 0,-1 1 1,0-1-1,0 1 0,1-1 0,-1 1 0,0-1 0,1 1 0,-1-1 0,0 1 0,1-1 1,-1 1-1,1-1 0,-1 0 0,1 1 0,-1-1 0,1 1 0,-1-1 0,1 0 0,-1 0 1,1 1-1,-1-1 0,1 0 0,0 0 0,-1 0 0,1 0 0,-1 0 0,1 0 0,0 0 1,0 0-1,0 1 0,0-1 0,1 0 0,-1 0 1,0 0-1,0 1 0,0-1 0,0 0 0,0 1 0,-1-1 1,1 1-1,0-1 0,0 1 0,0-1 0,0 1 0,0 0 1,1 1-1,-2-1 1,1 0 0,0-1 0,0 1 1,0 0-1,0-1 0,0 1 0,0 0 0,0-1 1,0 1-1,0-1 0,0 0 0,0 1 0,0-1 1,0 0-1,0 0 0,0 1 0,2-1 0,-1 0 1,0 0 0,-1 0 0,1 0 0,-1 1 0,1-1 0,-1 1 0,1-1 0,-1 1 0,1-1-1,-1 1 1,0 0 0,1 0 0,0 1 0,0-2 0,-1 1-1,0 0 1,0 0-1,1 0 0,-1-1 1,1 1-1,-1-1 1,1 1-1,-1-1 1,1 1-1,-1-1 1,4 0-1,50 11 21,41-11 1,-95 0-23,0 0 1,0 0-1,0-1 0,0 1 1,0 0-1,0 0 1,0 0-1,0-1 0,0 1 1,-1 0-1,1-1 0,0 1 1,0-1-1,0 1 1,0-1-1,-1 1 0,1-1 1,0 1-1,-1-1 1,1 0-1,0 1 0,-1-1 1,1-1-1,0 1 0,-1 0 1,1 1-1,0-1 0,-1 0 1,1 0-1,0 1 0,-1-1 1,1 1-1,0-1 0,0 0 1,-1 1-1,1 0 0,0-1 0,0 1 1,0-1-1,0 1 0,0 0 1,0 0-1,0-1 0,0 1 1,0 0-1,0 0 0,1 0 1,4-1 5,-1-1 0,1 0-1,-1-1 1,1 1 0,-1-1 0,0 0 0,0 0 0,0-1 0,8-7 0,-1 2-6,-3 2 2,-8 5 8,1 1 0,-1 0-1,1 0 1,-1 0 0,1-1 0,0 1 0,-1 1 0,1-1 0,0 0 0,0 0-1,0 1 1,0-1 0,-1 1 0,5-1 0,-5 1 14,-1 0-24,0 0-1,0 0 1,0 0-1,0-1 1,0 1-1,0 0 1,0 0 0,1 0-1,-1 0 1,0 0-1,0 0 1,0 0 0,0 0-1,0 0 1,0 0-1,1 0 1,-1 0-1,0 0 1,0 0 0,0 0-1,0 0 1,0 0-1,0 0 1,1 0 0,-1 0-1,0 0 1,0 0-1,0 0 1,0 0-1,0 0 1,0 1 0,1-1-1,-1 0 1,0 0-1,0 0 1,0 0 0,0 0-1,0 0 1,0 0-1,0 0 1,0 0-1,0 1 1,0-1 0,0 0-1,0 0 1,1 0-1,-1 0 1,0 0 0,0 0-1,0 1 1,0-1-1,0 0 1,0 0-1,0 0 1,0 0 0,0 0-1,0 0 1,0 1-1,0-1 1,0 0 0,0 0-1,-1 0 1,1 0-1,1 4 2,0-1 0,0 0 0,0 0-1,0 0 1,1 0 0,-1 0 0,1-1 0,0 1-1,0 0 1,0-1 0,0 1 0,0-1 0,0 0-1,1 0 1,-1 0 0,1 0 0,-1 0-1,1 0 1,0 0 0,0-1 0,0 0 0,0 1-1,0-1 1,5 1 0,7 1 12,0 0 0,0-1 0,0-1-1,23 0 1,-37-1-13,0 0 0,0 0 0,0 0 0,0 0 0,0 0 0,0 0 0,0-1 0,0 1 0,0 0 0,0-1 0,0 1 0,0-1 0,0 1 0,-1-1 0,1 1 0,0-1 0,0 1 0,0-1 0,-1 0 0,1 1 0,0-1 0,-1 0 0,1-1 0,0 1 0,0 1 0,-1-1 0,1 0-1,-1 0 1,1 1 0,0-1-1,0 0 1,-1 1 0,1-1 0,0 1-1,0-1 1,0 1 0,-1-1-1,1 1 1,0 0 0,0-1 0,0 1-1,0 0 1,0 0 0,0-1-1,0 1 1,0 0 0,1 0 0,0 0 0,0 0-1,0 0 1,0 0 0,0 0 0,0 0 0,0-1 0,0 1 0,0-1 0,0 0 0,0 1 0,0-1 0,0 0 0,0 0 0,-1 0 0,1 0-1,1-2 1,3-1 0,19-1-11,-21 3 53,0-1 1,1 1-1,-1 0 1,0 0-1,1 1 1,0 0-1,-1-1 0,1 1 1,0 1-1,8-1 1,-5 27 112,-7-22-153,1 1-1,-1-1 1,1 0-1,0 0 1,0 0 0,1 0-1,-1-1 1,1 1 0,-1-1-1,1 1 1,1-1-1,-1 0 1,0 0 0,1 0-1,-1-1 1,1 1-1,0-1 1,0 0 0,0 0-1,0 0 1,0 0 0,0-1-1,1 1 1,-1-1-1,0-1 1,1 1 0,-1 0-1,1-1 1,-1 0-1,5 0 1,60 0 68,-68 0-70,0 0 0,0 0-1,0-1 1,0 1 0,0 0 0,0 0 0,0 0-1,0-1 1,0 1 0,0 0 0,-1-1 0,1 1 0,0-1-1,0 1 1,0-1 0,0 0 0,-1 1 0,1-1-1,0 0 1,0 1 0,-1-1 0,1 0 0,-1 0-1,1 0 1,0-1 0,-1 1 1,1 0 0,-1 1 0,1-1 0,0 0-1,-1 0 1,1 0 0,-1 1 0,1-1 0,0 0 0,0 1 0,-1-1 0,1 1 0,0-1-1,0 1 1,0-1 0,0 1 0,0-1 0,0 1 0,0 0 0,-1 0 0,1-1-1,0 1 1,0 0 0,0 0 0,2 0 0,-1 0 8,0 0 0,-1 0-1,1 0 1,0 0 0,0 0 0,0-1 0,0 1 0,-1 0-1,1-1 1,0 0 0,0 1 0,-1-1 0,1 0-1,-1 0 1,1 0 0,0 0 0,-1 0 0,0 0 0,3-3-1,-3 4-5,0-1 5,-1 0 0,1 1 0,0-1-1,-1 1 1,1 0 0,0-1 0,0 1 0,-1-1 0,1 1 0,0 0 0,0 0 0,0-1 0,-1 1 0,1 0 0,0 0 0,0 0 0,1 0 0,-2 0-5,1 0 0,-1 0 1,1 0-1,-1 0 0,1 0 1,-1 0-1,1 0 0,-1 0 0,1 0 1,-1 0-1,0-1 0,1 1 1,-1 0-1,1 0 0,-1 0 1,1-1-1,-1 1 0,0 0 1,1-1-1,-1 1 0,0 0 1,1-1-1,-1 1 0,0 0 1,1-1-1,-1 1 0,0-1 1,1 0-1,-1 1 2,1-1 0,0 1 0,0 0-1,0 0 1,0-1 0,0 1 0,0 0 0,0 0 0,0 0-1,0 0 1,0 0 0,0 0 0,0 0 0,0 0-1,0 1 1,0-1 0,0 0 0,0 0 0,0 1 0,2 0-1,-1 1-3,0 1 0,0-1 0,0 0 0,0 0 0,0 0 0,1 0 0,-1 0 0,1-1 0,0 1 0,-1-1 0,1 0 0,0 0 0,0 0 0,0 0 0,-1 0 0,1 0 0,0-1 0,4 1 0,11 0 41,36 0 0,-30-1-12,-24 0-29,1-1-1,0 1 1,-1 0-1,1 0 1,0 0 0,-1 0-1,1 0 1,-1-1-1,1 1 1,-1 0 0,1 0-1,0-1 1,-1 1-1,1-1 1,-1 1-1,0 0 1,1-1 0,-1 1-1,1-1 1,-1 1-1,1-1 1,-1 1 0,0-1-1,0 1 1,1-1-1,-1 1 1,0-1-1,0 0 1,1 1 0,-1-1-1,0 1 1,0-1-1,0 0 1,0 0 0,0 0-2,0 1 1,0-1-1,0 1 1,0-1-1,0 0 1,0 1-1,1-1 1,-1 1-1,0-1 1,0 1-1,1-1 1,-1 1 0,0-1-1,0 1 1,1-1-1,-1 1 1,1-1-1,-1 1 1,0-1-1,1 1 1,-1 0-1,1-1 1,-1 1-1,1 0 1,-1-1-1,1 1 1,-1 0 0,1 0-1,0 0 1,-1-1-1,1 1 1,-1 0-1,2 0 1,-1 0-1,0-1 0,0 1 0,0 0 1,0-1-1,0 1 0,0-1 0,0 1 0,0-1 1,-1 1-1,1-1 0,0 0 0,0 1 0,-1-1 1,1 0-1,0 0 0,-1 1 0,1-1 0,0 0 0,-1 0 1,1-1-1,0 1-1,-1 0 1,1 0 0,-1 0-1,1 0 1,0 0-1,0 0 1,-1 0 0,1 0-1,0 0 1,0 1-1,0-1 1,0 0-1,0 1 1,0-1 0,0 1-1,0-1 1,0 1-1,0-1 1,0 1 0,3-1-1,6-4-16,-9 5 13,-1-1-1,1 0 0,0 1 1,0-1-1,0 1 0,0-1 1,0 1-1,0-1 0,0 1 1,0 0-1,0-1 0,0 1 1,0 0-1,0 0 0,0 0 1,1 0-1,-1 0 9,0 1 0,0-1-1,0 1 1,0-1 0,-1 1 0,1 0-1,0-1 1,0 1 0,-1 0 0,1 0-1,-1 0 1,1-1 0,-1 1 0,1 0 0,-1 0-1,1 0 1,-1 0 0,0 0 0,1 0-1,-1 1 1,0-1-2,0 0-1,1 0 0,-1 0 1,1 0-1,-1 0 0,1 0 1,-1 1-1,1-1 0,-1 0 1,1-1-1,0 1 0,-1 0 1,1 0-1,0 0 1,0 0-1,0-1 0,0 1 1,0 0-1,0-1 0,0 1 1,2 0-1,9 10-8,-11-9 7,0 0-1,1-1 0,-1 1 0,0-1 0,1 1 1,-1-1-1,1 0 0,0 1 0,-1-1 1,3 1-1,7 0 17,0 0 1,0 0-1,0-1 1,0-1 0,0 0-1,11-1 1,11 0-10,-32 1-6,0-1-1,1 1 0,-1 0 1,0 0-1,0 0 1,1-1-1,-1 1 1,0-1-1,0 1 1,0-1-1,0 1 1,0-1-1,0 0 0,0 0 1,0 1-1,2-3 1,-2 2-1,0 0 0,0 0 0,0 0-1,1 1 1,-1-1 0,0 0 0,0 0 0,1 1 0,-1-1 0,1 1 0,-1-1 0,0 1 0,1 0-1,-1-1 1,1 1 0,2 0 0,109 0 680,-113 0-671,1 0 1,0 0-1,0 0 1,0 0-1,-1 0 0,1 0 1,0 1-1,0-1 1,-1 0-1,1 0 0,0 1 1,0-1-1,-1 1 1,1-1-1,0 0 1,-1 1-1,1-1 0,-1 1 1,1-1-1,-1 1 1,1 0-1,-1-1 1,1 1-1,0 1 0,-1-2 2,1 1 0,-1 0-1,1-1 1,-1 1 0,1 0-1,-1-1 1,1 1 0,0-1-1,-1 1 1,1-1 0,-1 1-1,1-1 1,0 1 0,0-1-1,-1 0 1,1 0 0,0 1-1,0-1 1,-1 0 0,1 0-1,0 0 1,0 1 0,0-1-1,1 0 1,159 0 611,-160 0-627,1 0 1,-1-1-1,0 1 0,0 0 1,0 0-1,0 0 1,0-1-1,0 1 1,0-1-1,0 1 1,0 0-1,0-1 1,0 0-1,0 1 1,0-1-1,0 0 1,0 1-1,0-1 0,0 0 1,-1 0-1,2-1 1,-1 1-22,0 0 0,-1 0-1,1 0 1,0 0 0,0 0 0,0 0 0,0 0 0,0 0-1,0 1 1,1-1 0,-1 1 0,0-1 0,0 0 0,0 1-1,1 0 1,-1-1 0,0 1 0,0 0 0,1 0 0,-1 0-1,3 0 1,-4 0-8,1 0 0,0-1-1,0 1 1,-1 0 0,1 0 0,0 0 0,0 0-1,-1-1 1,1 1 0,0 0 0,-1-1-1,1 1 1,-1 0 0,1-1 0,0 1-1,-1-1 1,1 1 0,-1-1 0,1 1 0,-1-1-1,1 1 1,-1-1 0,1 0 0,8-6-1857,-9 5 323,1 1 1349,-1 0-1,0 0 1,0 0 0,0 1-1,0-1 1,0 0-1,0 0 1,0 0 0,0 0-1,0 0 1,0 1 0,-1-1-1,1 0 1,0 0-1,0 0 1,-1 1 0,1-1-1,0 0 1,-1 1-1,1-1 1,-1 0 0,0 0-1,-1 0-260,1 1 313,0 0 1,0 0 0,0 0-1,0 0 1,0 0 0,0 0-1,0 0 1,0-1 0,0 1 0,0 0-1,0-1 1,0 1 0,0-1-1,1 1 1,-1-1 0,0 1-1,0-1 1,0 0 0,1 1 0,-1-1-1,-1-1 1,2-5-1576</inkml:trace>
   <inkml:trace contextRef="#ctx0" brushRef="#br0" timeOffset="-8167.61">218 1319 2512,'0'0'194,"4"0"3,12 0 79,-15-1-256,-1 1 1,0 0-1,1 0 1,-1-1-1,0 1 0,1 0 1,-1-1-1,0 1 1,0 0-1,1-1 0,-1 1 1,0 0-1,0-1 0,0 1 1,1-1-1,-1 1 1,0 0-1,0-1 0,0 1 1,0-1-1,0 1 1,-1-16 13441,1 26-12969,0-8-397,0 1 0,0 0 0,0-1-1,0 1 1,0 0 0,0-1 0,1 1 0,-1 0 0,1-1 0,1 3 0,6 3 58,-7-7-135,0 0 0,0 0 0,0 0 0,0 0 0,0 0 0,-1 0 0,1 0 0,0 0 0,-1 0 0,1 0 0,-1 0 0,1 1 0,-1-1 0,0 0 0,1 0 0,-1 1 0,0-1 0,0 0 0,0 0 1,0 1-1,0-1 0,0 0 0,0 1 0,-1 1 0,1 181 1137,0-184-1199,0-16-4433,0-14-6521,0 23 8930,0 4 114</inkml:trace>
@@ -3011,11 +4170,11 @@
   <inkml:trace contextRef="#ctx0" brushRef="#br0" timeOffset="-1766.51">5300 1985 5833,'0'0'743,"-6"0"-384,-5 0-229,-4-1 290,0 1 0,0 0 0,-23 4 0,24 7-183,14-11-224,-1 1 0,1 0 1,-1-1-1,0 1 0,0-1 0,1 1 0,-1-1 0,0 1 1,0-1-1,0 1 0,1-1 0,-1 0 0,0 1 1,0-1-1,0 0 0,0 0 0,0 0 0,0 0 0,0 0 1,-1 0-1,-8 3 250,6 0-193,2-2-38,0 1 1,0-1 0,0 0-1,0 0 1,0 0 0,0 0-1,0 0 1,0 0 0,-1 0-1,1-1 1,0 1 0,-3-1-1,4 1-20,0-1 0,1 0 0,-1 0 0,1 0 0,-1 1 0,0-1 0,1 0 1,-1 1-1,1-1 0,-1 1 0,1-1 0,0 0 0,-1 1 0,1-1 0,-1 1 0,1-1 0,0 1 0,-1-1 0,1 1 0,0 0 0,-1-1 0,1 1 0,0 0 0,-5 8 202,3-7-152,0 0 0,0 1 0,0 0 0,0-1-1,1 1 1,-1 0 0,1 0 0,0 0 0,-1 0 0,2 0 0,-1 0 0,0 0 0,0 0 0,1 0-1,0 0 1,0 0 0,0 1 0,0 2 0,1-5-56,0 0 0,0 0 0,1 0 0,-1-1 0,0 1 0,0-1 0,1 1 0,-1-1 0,0 1-1,0-1 1,1 0 0,-1 0 0,3 1 0,4 1 86,10 2-7,-3-1 225,-1 1 0,0 0 1,0 1-1,17 8 1,-27-10-201,0-1 1,0 1 0,0 0-1,0 0 1,0 0-1,0 0 1,-1 1 0,0-1-1,1 1 1,-1 0-1,-1 0 1,1 0 0,-1 1-1,1-1 1,-1 1-1,0-1 1,-1 1-1,2 6 1,1 10 280,-2 1 0,0-1-1,-2 29 1,0-25-53,0-24-324,0 0 0,0 0 0,-1 0 0,1 0 1,0 0-1,0 0 0,-1 0 0,1 0 0,-1 0 0,1 0 0,-1 0 0,1 0 1,-1 0-1,1 0 0,-1-1 0,0 1 0,0 0 0,1 0 0,-1-1 0,0 1 1,0 0-1,0-1 0,0 1 0,0-1 0,-1 1 0,-5 4 64,1 1-36,-1 0 0,0-1 0,0 1 0,0-1 0,-1-1 0,0 0 0,0 0 0,-12 4 0,9-3-186,5-3-60,1 1 0,-1-1 0,0 0 0,0-1 0,0 1 0,0-1 0,0 0 0,-1-1-1,-5 1 1,11-1 113,1-1 0,-1 1-1,1 0 1,-1 0-1,1 0 1,0 0 0,-1 0-1,1-1 1,-1 1-1,1 0 1,0 0-1,-1-1 1,1 1 0,0 0-1,-1-1 1,1 1-1,0 0 1,-1-1-1,1 1 1,0 0 0,0-1-1,-1 1 1,1-1-1,0 1 1,0 0 0,0-1-1,0 1 1,0-1-1,0 1 1,-1-2-1,-1-21-1098,2 16-241,0-64-5491,0 49 4836</inkml:trace>
   <inkml:trace contextRef="#ctx0" brushRef="#br0" timeOffset="-1765.51">5215 1973 6757,'0'0'3185,"4"0"-2340,-1 0-796,1-1 267,0 1 1,1 0-1,-1 0 1,1 1-1,-1-1 0,8 3 1,-4 3 186,-7-5-467,-1-1 0,1 1 1,0 0-1,0-1 0,0 1 0,0-1 0,0 1 0,0-1 0,-1 1 1,1-1-1,0 0 0,0 1 0,0-1 0,0 0 0,0 0 1,0 0-1,1 0 0,-1 0 0,0 0 0,1 0 0,68 0 937,18 0-1815,-30 0-7831</inkml:trace>
   <inkml:trace contextRef="#ctx0" brushRef="#br0">62 807 2896,'0'0'3771,"-4"0"-3543,-16 0 5748,20 23-4889,0-24-1086,0-1-1,1 1 1,-1-1-1,0 1 1,1-1 0,0 1-1,-1-1 1,1 1-1,0-1 1,0 1 0,-1 0-1,1-1 1,0 1-1,1 0 1,-1 0 0,0 0-1,0 0 1,0 0 0,1 0-1,-1 0 1,0 0-1,4-1 1,-5 2-1,0 0 0,1 0 0,-1 0 1,0-1-1,1 1 0,-1 0 0,0 0 0,1-1 0,-1 1 1,0 0-1,1 0 0,-1-1 0,0 1 0,0 0 1,1-1-1,-1 1 0,0 0 0,0-1 0,0 1 0,1-1 1,-1 1-1,0 0 0,0-1 0,0 1 0,0 0 0,0-1 1,0 1-1,0-1 0,0 1 0,0-1 0,0 1 0,3-6 10,6 2-1,-8 3-9,0 1 1,0-1-1,0 1 0,0-1 1,-1 1-1,1-1 1,0 1-1,0-1 1,0 0-1,-1 1 0,1-1 1,0 0-1,-1 0 1,1 1-1,0-1 1,-1 0-1,1 0 1,0-1-1,2-3-6,1 1 0,1 0 0,-1 0 0,0 0 0,1 0-1,0 1 1,0-1 0,0 1 0,0 1 0,0-1 0,0 1 0,1 0 0,0 0 0,-1 0 0,12-1 0,5-1 111,1 0-1,44 0 1,-59 4 6,-6-1-92,1 1 1,-1 0-1,0-1 1,0 1 0,0 0-1,1 1 1,-1-1-1,0 0 1,0 0-1,0 1 1,1 0-1,-1-1 1,0 1 0,0 0-1,2 1 1,0 5 13,-3-6-29,-1 0 0,0 0 0,1 0 0,-1 0 0,1-1 0,0 1 0,-1 0 0,1 0 0,0 0 0,-1-1 0,1 1 0,0 0 0,0-1 0,0 1 0,0 0 0,-1-1 0,1 1 0,0-1 0,0 0 0,0 1 0,0-1 0,0 0 0,0 1 0,0-1 0,2 0 0,-2 0-1,0 0 1,-1 0-1,1 0 0,0 0 0,0 1 1,0-1-1,0 0 0,0 0 0,0 1 1,0-1-1,-1 0 0,1 1 0,0-1 1,0 1-1,0-1 0,-1 1 0,1 0 1,0-1-1,-1 1 0,1 0 0,0 1 1,0-2-4,-1 1 0,1 0 0,0-1 0,-1 1 0,1 0 0,0-1 0,-1 1 0,1-1 0,0 1 0,0-1 0,-1 1 0,1-1-1,0 1 1,0-1 0,0 0 0,0 0 0,0 1 0,0-1 0,-1 0 0,1 0 0,2 0 0,-2 0 0,0 0-1,0 0 1,0 0-1,0 1 1,0-1-1,0 0 1,0 0 0,0 1-1,0-1 1,0 1-1,0-1 1,0 1-1,0 0 1,0-1-1,1 2 1,-1-1-2,0-1 0,-1 1 1,1 0-1,0-1 0,0 1 1,0-1-1,0 1 1,0-1-1,0 1 0,0-1 1,0 0-1,0 0 0,0 1 1,0-1-1,2 0 0,36 11 22,-21-7-5,-1-2 0,1 0-1,0-1 1,24-1 0,-15-1 19,-26 1-34,-1 0 0,1 0 1,0 0-1,0 0 0,0 0 1,0 0-1,-1-1 0,1 1 1,0 0-1,0-1 0,0 1 1,-1-1-1,1 1 0,0-1 1,-1 1-1,1-1 0,0 1 1,-1-1-1,1 0 0,-1 1 1,2-2-1,-2 1 0,1 0 0,0 0 1,-1 0-1,1 1 0,0-1 0,0 0 0,0 1 1,-1-1-1,1 0 0,0 1 0,0-1 0,0 1 1,0-1-1,0 1 0,0 0 0,0-1 0,0 1 1,0 0-1,0 0 0,0 0 0,0 0 1,1 0-1,0 0 0,-1 0 0,0 0 1,0 0-1,0 0 0,0 0 1,0 0-1,0 0 0,0 0 1,0 0-1,0 0 1,0-1-1,0 1 0,0 0 1,0-1-1,0 1 0,0-1 1,0 1-1,0-1 0,0 1 1,0-1-1,0 0 0,-1 1 1,1-1-1,0 0 0,0 0 1,0-1-1,2 1-7,0 0 0,0 1 0,0-1 0,0 1 0,0-1 1,0 1-1,0 0 0,0 0 0,0 0 0,5 2 0,-1-2-11,2-1 27,-6 1-5,0-1 0,-1 1 0,1 0 1,-1 0-1,1 0 0,0 0 0,-1 0 0,1 0 0,0 1 1,-1-1-1,1 1 0,-1 0 0,1 0 0,2 1 0,-2 4-7,-3-5 3,0-1-1,0 1 0,1 0 1,-1 0-1,0-1 0,1 1 1,-1 0-1,1 0 1,-1-1-1,1 1 0,-1 0 1,1-1-1,-1 1 0,1-1 1,-1 1-1,1-1 1,0 1-1,-1-1 0,1 1 1,0-1-1,-1 0 0,1 1 1,0-1-1,0 0 1,0 0-1,-1 1 0,1-1 1,1 0-1,0 0 0,-1 0 0,0 0-1,1 1 1,-1-1 0,0 0 0,0 1-1,1-1 1,-1 1 0,0-1 0,0 1-1,0 0 1,0-1 0,0 1 0,0 0-1,0 0 1,0 0 0,0 0 0,1 1-1,17 13 9,-2-8 6,-1 0-1,1-1 0,0-1 0,0-1 0,1 0 0,0-1 1,29 0-1,30-3 82,-75 0-94,-1 0 0,1 0 0,-1 0 0,0 0 0,1 0 0,-1-1-1,0 1 1,1 0 0,-1-1 0,0 1 0,1-1 0,-1 0 0,0 1 0,0-1 0,0 0 0,1 0 0,-1 0 0,0 0 0,0 0 0,1-1 0,-1 1-1,0 0 1,0 0-1,0 0 1,0 0-1,0 0 0,0 0 1,0 0-1,0 0 1,0 1-1,1-1 0,-1 1 1,0-1-1,1 1 1,-1-1-1,0 1 0,1 0 1,-1-1-1,0 1 1,1 0-1,1 0 0,2-1 1,-1 0-1,1 0 1,-1 0-1,1-1 0,-1 1 1,0-1-1,1-1 1,-1 1-1,0 0 1,5-5-1,7-3 3,26-20 20,-21 14-24,-18 13-15,1 0 0,-1 0 0,1 0 0,0 1 0,0 0 0,0 0 1,0 0-1,0 0 0,1 1 0,-1-1 0,0 1 0,1 0 0,-1 0 0,1 1 0,-1-1 0,6 1 0,-9 0 16,0 0 1,0 0-1,0 0 1,0 0-1,0 0 0,0 0 1,0 0-1,0 0 1,0 0-1,0 1 1,0-1-1,0 0 1,0 1-1,0-1 1,0 1-1,0-1 1,0 1-1,0-1 0,0 1 1,-1-1-1,1 1 1,0 0-1,-1 0 1,1-1-1,0 1 1,-1 0-1,2 1 1,2 4 1,-4-5-1,1-1 0,0 1 0,0-1 1,-1 1-1,1-1 0,0 0 0,0 1 1,0-1-1,-1 0 0,1 1 1,0-1-1,0 0 0,0 0 0,0 0 1,0 0-1,-1 0 0,1 0 0,0 0 1,0 0-1,0 0 0,0 0 0,1-1 1,-1 1-1,0 0 0,0-1 1,1 1-1,-1 0 0,0 0 1,0 0-1,1 0 0,-1 1 0,0-1 1,0 0-1,0 0 0,0 1 1,1-1-1,0 1 0,2 1-2,1 0 0,-1 0-1,1 0 1,-1-1 0,1 0 0,0 1-1,-1-2 1,1 1 0,6 0-1,53-2-42,-27 0 22,-36 1 19,0 0 0,0-1 0,0 1 1,1 0-1,-1 0 0,0-1 0,0 1 0,0-1 0,0 1 1,0-1-1,1 1 0,-1-1 0,0 1 0,0-1 0,0 0 0,-1 0 1,1 0-1,1-1 0,-1 1-2,0 0 0,0 0 0,1 0 0,-1 0 0,0 0 0,0 1 0,1-1 0,-1 0-1,0 0 1,1 1 0,-1-1 0,0 1 0,1-1 0,-1 1 0,1 0 0,-1 0 0,1-1 0,2 1 0,15-6-37,-18 5 42,1 0 0,-1 0 0,1 1-1,-1-1 1,1 0 0,-1 1 0,1-1 0,-1 1 0,1 0 0,0 0-1,2-1 1,26-8-42,-29 9 43,-1 0-1,1 0 1,-1 0-1,0 1 1,1-1-1,-1 0 1,0 0 0,1 0-1,-1 0 1,0 0-1,1 1 1,-1-1-1,0 0 1,1 0 0,-1 1-1,0-1 1,0 0-1,1 1 1,-1-1 0,0 0-1,0 0 1,0 1-1,1-1 1,-1 1-1,0-1 1,0 0 0,0 1-1,0-1 1,0 0-1,0 1 1,0-1-1,0 0 1,0 1 0,0-1-1,0 1 1,0-1-1,0 0 1,0 1-1,0 0 1,0-1-1,0 1 1,0-1-1,0 0 1,-1 1-1,1-1 1,0 0-1,1 1 1,-1-1-1,0 0 1,0 1-1,0-1 1,0 0-1,0 1 1,0-1-1,0 1 1,0-1-1,1 0 1,-1 0-1,0 1 1,0-1-1,0 0 1,1 1-1,-1-1 1,0 0-1,0 0 1,1 1-1,-1-1 0,0 0 1,1 0-1,-1 0 1,0 1-1,1-1 1,-1 0-1,0 0 1,1 0-1,-1 0 1,1 0-1,0 1 1,0-1 0,0 1 0,0 0 1,0-1-1,0 1 0,0 0 0,0 0 0,-1-1 0,1 1 0,0 0 0,0 0 0,-1 0 0,1 0 0,-1 0 0,1 0 0,-1 0 0,1 0 0,-1 0 0,1 3 0,4 6-3,-1-3 5,-1-1-1,1 0 1,1 0 0,-1 0 0,1 0 0,0-1 0,0 0 0,1 0 0,-1 0-1,1 0 1,0-1 0,0 0 0,1-1 0,-1 1 0,1-1 0,0 0 0,0-1 0,0 0-1,0 0 1,0 0 0,1-1 0,13 1 0,-7-1-1,-10-1-17,-1 1 0,1 0 0,0-1 1,-1 0-1,1 0 0,0 0 0,-1-1 1,1 1-1,0-1 0,-1 0 0,1 0 1,-1 0-1,4-2 0,-1-3-18,-5 5 28,0-1 0,0 1 0,-1 0 0,1 0-1,0 0 1,0 0 0,0 1 0,1-1 0,-1 0 0,0 0 0,0 1 0,0-1 0,0 0 0,1 1 0,-1-1-1,0 1 1,1 0 0,-1-1 0,0 1 0,1 0 0,2 0 0,-2 0 0,0 0 0,0-1 1,1 1-1,-1-1 0,0 1 0,0-1 0,0 0 0,0 1 1,0-1-1,0 0 0,3-2 0,-3 2 4,0-1 0,0 1 0,0 0 0,0 1 0,0-1 0,0 0 0,0 0 0,0 1 0,1-1 0,-1 1 0,3 0 0,-3 0 0,0-1 0,0 1 0,0 0 0,1-1 0,-1 1 0,0-1 0,0 0 0,0 0 0,0 1 0,2-3 0,-2 2 1,-1 0 0,1 0 0,0 0 0,0 1 0,0-1 0,0 0 0,0 1 0,0-1 0,-1 1 0,4 0 0,1-1 2,0 0 0,0-1 1,0 1-1,-1-1 0,1-1 1,8-3-1,-6 3-39,1 1 0,-1 1-1,1-1 1,-1 1 0,1 1 0,0-1 0,-1 2-1,14 1 1,8-1-33,-28-1 71,-1 0 0,0 0 0,0 0 0,1 1 0,-1-1 0,0 0-1,0 1 1,0-1 0,1 1 0,-1-1 0,0 1 0,0 0 0,0-1 0,0 1 0,0 0 0,1 1-1,-1-1 1,0 0 0,1 0 0,-1 0 0,0 0 0,1 0 0,-1-1 0,0 1-1,1 0 1,-1-1 0,1 1 0,-1-1 0,1 1 0,-1-1 0,1 0-1,-1 0 1,4 0 0,-5 0 0,1 1 0,0-1-1,0 0 1,-1 0 0,1 0-1,0 0 1,-1 0 0,1 1 0,0-1-1,0 0 1,-1 1 0,1-1-1,-1 0 1,1 1 0,0-1-1,-1 1 1,1-1 0,-1 1 0,2 1-1,-2-2 1,1 1 0,-1-1-1,1 1 1,-1-1 0,1 1-1,-1-1 1,1 1 0,0-1 0,-1 0-1,1 1 1,0-1 0,-1 0-1,1 1 1,0-1 0,-1 0-1,1 0 1,0 0 0,0 0 0,1 0-1,31 12 12,-11-2 10,-8-8-17,0 0 0,0-1 0,0 0 1,1-1-1,18-2 0,10 0-25,-40 2 23,2-1 36,0 1 1,0 0-1,0 0 0,0 1 0,0-1 0,6 2 1,-4 25-55,15 37 1,-20-63 19,-1-1 0,0 1-1,1 0 1,-1 0 0,1-1 0,-1 1 0,1-1 0,0 1-1,-1-1 1,1 0 0,0 0 0,-1 1 0,1-1 0,0 0 0,-1 0-1,1-1 1,-1 1 0,1 0 0,0-1 0,-1 1 0,1-1-1,-1 1 1,1-1 0,1-1 0,0-4-8,-3 6 4,0-1 0,0 0-1,1 0 1,-1 1-1,0-1 1,1 0 0,-1 1-1,0-1 1,1 0-1,-1 1 1,1-1 0,-1 0-1,1 1 1,-1-1-1,1 1 1,0-1 0,-1 1-1,1-1 1,0 1-1,-1 0 1,1-1-1,0 1 1,0 0 0,-1 0-1,1-1 1,0 1-1,0 0 1,-1 0 0,1 0-1,0 0 1,0 0-1,-1 0 1,2 0 0,-1 0 0,-1 0 0,1 0 1,-1 0-1,1 0 0,-1 0 0,1 0 1,-1-1-1,0 1 0,1 0 1,-1 0-1,1 0 0,-1-1 1,0 1-1,1 0 0,-1 0 0,1-1 1,-1 1-1,0 0 0,1-1 1,-1 1-1,0 0 0,0-1 1,1 1-1,-1-1 0,0 1 0,0 0 1,0-1-1,1 1 0,-1-1 1,0 0-1,0 0-1,0 1 0,1-1 0,-1 1 0,0-1 1,0 1-1,0-1 0,1 0 0,-1 1 0,0-1 0,1 1 0,-1 0 0,1-1 0,-1 1 0,0-1 1,1 1-1,-1 0 0,1-1 0,-1 1 0,1 0 0,-1-1 0,1 1 0,-1 0 0,1 0 0,0-1 1,-1 1-1,1 0 0,-1 0 0,1 0 0,0 0 0,-1 0 0,2 0 0,5-3-703,-2-7-5283,-3-2 20,-3 5 6672,1 3-1935</inkml:trace>
-  <inkml:trace contextRef="#ctx0" brushRef="#br0" timeOffset="472.98">1515 216 5709,'8'-19'1043,"-6"16"-396,-1 1 0,1-1 0,-1 0 0,0 0 1,0 1-1,0-1 0,-1 0 0,1-5 0,-5 8-479,-12 0 6,12 0-14,-1 0-17,-2 0-92,1 0-6,-1-1 0,1 1 0,-1 0 0,1 1-1,0 0 1,-12 2 0,10 7-41,-1-2 4,-15-6 7,23-2-15,0 0 0,0 0 1,0 0-1,0 0 0,0 0 0,0 1 1,1-1-1,-1 0 0,0 0 1,0 1-1,0-1 0,0 1 1,1-1-1,-1 0 0,0 1 1,0 0-1,1-1 0,-1 1 1,0-1-1,1 1 0,-2 1 1,2-1 1,-1-1 0,1 1 0,-1 0 0,0-1 1,1 1-1,-1-1 0,0 1 0,1-1 0,-1 1 1,0-1-1,0 1 0,0-1 0,1 0 0,-1 1 1,0-1-1,0 0 0,0 0 0,0 0 0,0 1 1,1-1-1,-3 0 0,-1 0 41,1 1 0,-1 0 0,0 0 0,0 0 0,1 0 0,-1 1 0,0-1 0,1 1 0,0 0 0,-1 0 0,1 1 0,-4 3 0,6-4 8,1 1-1,-1-1 1,1 1 0,0-1-1,0 1 1,0 0-1,0-1 1,1 1 0,-1-1-1,1 1 1,-1 0-1,1-1 1,0 1-1,1 2 1,0-4-47,0-1-2,-1 0 0,0 0 0,0 0-1,0 0 1,0 0 0,0 1 0,0-1-1,0 0 1,0 1 0,0-1 0,0 1-1,0-1 1,0 1 0,0 0 0,0-1 0,0 1-1,0 0 1,-1 0 0,1-1 0,1 3-1,-1-2 0,-1 0-1,1-1 0,-1 1 1,1 0-1,-1-1 1,1 1-1,0 0 0,0-1 1,-1 1-1,1-1 0,0 1 1,0-1-1,0 1 0,-1-1 1,1 0-1,1 1 1,10 6 28,-5-1-40,2 2 235,0 1 1,0 0-1,7 12 1,-13-17-101,0 0 0,-1 0 0,0 0 0,0 1 0,0-1 1,0 1-1,-1-1 0,1 1 0,-1 0 0,-1 0 0,1-1 0,0 8 1,-1-11-124,0 0 0,0 0 0,0 0 1,0 0-1,0 0 0,0 0 0,0 0 1,0 0-1,0 0 0,0 0 0,0 0 1,-1 0-1,1 0 0,0 0 0,-1-1 1,1 1-1,-1 0 0,1 0 0,-1 0 1,0 0-1,1-1 0,-1 1 0,0 0 1,1 0-1,-1-1 0,0 1 0,0-1 1,1 1-1,-1-1 0,0 1 0,0-1 1,0 1-1,0-1 0,0 0 0,0 1 1,-1-1-1,-4 2-3,-3 8-217,-5-7-96,-32 1-6411,45-4 6679,1 0 0,-1 0 0,1 0 0,-1 0 0,1-1 0,-1 1 0,1 0 0,-1 0 0,1 0 0,-1 0 0,1-1 0,0 1 0,-1 0 0,1 0 0,-1-1 0,1 1 0,-1 0 0,1-1 0,0 1 0,-1 0 0,1-1 0,0 1 0,0-1 0,-1 1 0,1-1 0,0 1 0,0-1 0,-1 1 0,1 0 0,0-1 0,0 1 0,0-1 0,0 1 0,0-1 0,0 1 0,0-1 0,0 0 0,0 0 0,0 1-16,0-1-1,0 1 1,0-1-1,0 1 1,0-1-1,0 1 1,0-1-1,0 1 0,-1-1 1,1 1-1,0-1 1,0 1-1,0 0 1,0-1-1,-1 1 0,1-1 1,0 1-1,-1-1 1,1 1-1,0 0 1,-1-1-1,1 1 1,0 0-1,-1-1 0,1 1 1,-1 0-1,1 0 1,-1-1-1,1 1 1,0 0-1,-1 0 0,1 0 1,-1-1-1,1 1 1,-1 0-1,1 0 1,-1 0-1,0 0 1,0 0-29,1 0 1,-1 0 0,1-1-1,-1 1 1,1 0 0,-1-1-1,1 1 1,-1 0 0,1-1-1,-1 1 1,1-1 0,0 1-1,-1 0 1,1-1 0,-1 1-1,1-1 1,0 1 0,0-1-1,-1 0 1,1 1 0,0-1-1,0 1 1,-1-1 0,1 1-1,0-1 1,0 0 0,0 1-1,0-1 1,0 1 0,0-1-1,0 0 1,0 0 0,0-1-353,-2-2-951</inkml:trace>
+  <inkml:trace contextRef="#ctx0" brushRef="#br0" timeOffset="472.97">1515 216 5709,'8'-19'1043,"-6"16"-396,-1 1 0,1-1 0,-1 0 0,0 0 1,0 1-1,0-1 0,-1 0 0,1-5 0,-5 8-479,-12 0 6,12 0-14,-1 0-17,-2 0-92,1 0-6,-1-1 0,1 1 0,-1 0 0,1 1-1,0 0 1,-12 2 0,10 7-41,-1-2 4,-15-6 7,23-2-15,0 0 0,0 0 1,0 0-1,0 0 0,0 0 0,0 1 1,1-1-1,-1 0 0,0 0 1,0 1-1,0-1 0,0 1 1,1-1-1,-1 0 0,0 1 1,0 0-1,1-1 0,-1 1 1,0-1-1,1 1 0,-2 1 1,2-1 1,-1-1 0,1 1 0,-1 0 0,0-1 1,1 1-1,-1-1 0,0 1 0,1-1 0,-1 1 1,0-1-1,0 1 0,0-1 0,1 0 0,-1 1 1,0-1-1,0 0 0,0 0 0,0 0 0,0 1 1,1-1-1,-3 0 0,-1 0 41,1 1 0,-1 0 0,0 0 0,0 0 0,1 0 0,-1 1 0,0-1 0,1 1 0,0 0 0,-1 0 0,1 1 0,-4 3 0,6-4 8,1 1-1,-1-1 1,1 1 0,0-1-1,0 1 1,0 0-1,0-1 1,1 1 0,-1-1-1,1 1 1,-1 0-1,1-1 1,0 1-1,1 2 1,0-4-47,0-1-2,-1 0 0,0 0 0,0 0-1,0 0 1,0 0 0,0 1 0,0-1-1,0 0 1,0 1 0,0-1 0,0 1-1,0-1 1,0 1 0,0 0 0,0-1 0,0 1-1,0 0 1,-1 0 0,1-1 0,1 3-1,-1-2 0,-1 0-1,1-1 0,-1 1 1,1 0-1,-1-1 1,1 1-1,0 0 0,0-1 1,-1 1-1,1-1 0,0 1 1,0-1-1,0 1 0,-1-1 1,1 0-1,1 1 1,10 6 28,-5-1-40,2 2 235,0 1 1,0 0-1,7 12 1,-13-17-101,0 0 0,-1 0 0,0 0 0,0 1 0,0-1 1,0 1-1,-1-1 0,1 1 0,-1 0 0,-1 0 0,1-1 0,0 8 1,-1-11-124,0 0 0,0 0 0,0 0 1,0 0-1,0 0 0,0 0 0,0 0 1,0 0-1,0 0 0,0 0 0,0 0 1,-1 0-1,1 0 0,0 0 0,-1-1 1,1 1-1,-1 0 0,1 0 0,-1 0 1,0 0-1,1-1 0,-1 1 0,0 0 1,1 0-1,-1-1 0,0 1 0,0-1 1,1 1-1,-1-1 0,0 1 0,0-1 1,0 1-1,0-1 0,0 0 0,0 1 1,-1-1-1,-4 2-3,-3 8-217,-5-7-96,-32 1-6411,45-4 6679,1 0 0,-1 0 0,1 0 0,-1 0 0,1-1 0,-1 1 0,1 0 0,-1 0 0,1 0 0,-1 0 0,1-1 0,0 1 0,-1 0 0,1 0 0,-1-1 0,1 1 0,-1 0 0,1-1 0,0 1 0,-1 0 0,1-1 0,0 1 0,0-1 0,-1 1 0,1-1 0,0 1 0,0-1 0,-1 1 0,1 0 0,0-1 0,0 1 0,0-1 0,0 1 0,0-1 0,0 1 0,0-1 0,0 0 0,0 0 0,0 1-16,0-1-1,0 1 1,0-1-1,0 1 1,0-1-1,0 1 1,0-1-1,0 1 0,-1-1 1,1 1-1,0-1 1,0 1-1,0 0 1,0-1-1,-1 1 0,1-1 1,0 1-1,-1-1 1,1 1-1,0 0 1,-1-1-1,1 1 1,0 0-1,-1-1 0,1 1 1,-1 0-1,1 0 1,-1-1-1,1 1 1,0 0-1,-1 0 0,1 0 1,-1-1-1,1 1 1,-1 0-1,1 0 1,-1 0-1,0 0 1,0 0-29,1 0 1,-1 0 0,1-1-1,-1 1 1,1 0 0,-1-1-1,1 1 1,-1 0 0,1-1-1,-1 1 1,1-1 0,0 1-1,-1 0 1,1-1 0,-1 1-1,1-1 1,0 1 0,0-1-1,-1 0 1,1 1 0,0-1-1,0 1 1,-1-1 0,1 1-1,0-1 1,0 0 0,0 1-1,0-1 1,0 1 0,0-1-1,0 0 1,0 0 0,0-1-353,-2-2-951</inkml:trace>
   <inkml:trace contextRef="#ctx0" brushRef="#br0" timeOffset="1049.32">1381 171 8041,'0'0'3037,"5"0"-2485,-4 0-516,0 0 1,0 0 0,0 0-1,0 0 1,0 0 0,0 1-1,0-1 1,0 0 0,0 1 0,0-1-1,0 1 1,0-1 0,0 1-1,0-1 1,0 1 0,0 0-1,1 1 1,0-1 37,0 1-1,-1-1 1,1 0 0,0 0 0,0 0-1,0 0 1,0 0 0,0 0 0,0-1-1,0 1 1,0-1 0,0 1 0,0-1-1,0 0 1,0 0 0,0 0 0,5 0-1,10 1 136,0 0-1,1 2 0,17 4 1,-19-5-272,0 0 0,0-1 1,0 0-1,29-3 0,-1 0-1774,-24 2-656,-8 0-2148</inkml:trace>
   <inkml:trace contextRef="#ctx0" brushRef="#br0" timeOffset="3588.37">3033 824 5773,'0'0'106,"2"0"124,1 0 1,-1 0-1,0 0 1,1 0-1,-1 0 1,0 0-1,1 1 1,-1-1 0,3 2-1,-4 0-170,1 0 0,-1 0 0,0-1 0,1 1 1,0 0-1,-1 0 0,1-1 0,0 1 0,0-1 0,0 0 0,0 1 0,0-1 0,0 0 0,0 0 0,0 0 1,0 0-1,1-1 0,-1 1 0,0-1 0,1 1 0,-1-1 0,0 0 0,5 0 0,-6-2-42,0 0 0,-1 0 0,1 0 1,0 0-1,-1 0 0,0 0 0,0 0 0,1-4 0,3-27 707,-4 31-551,0 2-150,0 0 0,0 0 1,-1 0-1,1-1 0,0 1 1,0 0-1,0 0 0,0 0 0,0-1 1,0 1-1,0 0 0,0 0 1,0 0-1,0 0 0,0-1 1,0 1-1,0 0 0,0 0 1,0 0-1,0-1 0,0 1 0,0 0 1,0 0-1,0 0 0,0-1 1,0 1-1,0 0 0,0 0 1,0 0-1,0 0 0,0-1 1,1 1-1,-1 0 0,0 0 0,0 0 1,0 0-1,0 0 0,0-1 1,0 1-1,1 0 0,-1 0 1,0 0-1,0 0 0,0 0 1,1 0-1,-1 0 0,0 0 0,0 0 1,0 0-1,0 0 0,1 0 1,-1 0-1,0 0 0,0 0 1,0 0-1,1 0 0,-1 0 1,0 0-1,0 0 0,0 0 0,1 0 1,-1 0-1,21-4-9,-12-12-12,-7 16-4,0-1 0,-1 0 0,1 1 0,-1-1 0,1 1-1,0 0 1,0-1 0,-1 1 0,1 0 0,0 0 0,2 0 0,-3 0-1,0 0 0,1 0 0,-1 0 1,0 0-1,0 0 0,1 0 0,-1-1 0,0 1 1,0 0-1,1-1 0,-1 1 0,0-1 1,0 1-1,0-1 0,0 0 0,2-1 0,-2 1 7,0 1 0,0-1 0,0 0 0,0 1 0,0-1 0,0 1 0,0-1 0,1 1 0,-1-1 0,0 1 0,0 0 0,0 0 0,1-1 0,-1 1 0,0 0 0,2 0 0,-2 0 738,-1 3-603,0 9-4,0-9-36,0 0-36,0 100-118,1-102 53,-1-1 1,0 1 0,1 0 0,-1 0 0,0-1 0,1 1 0,-1 0 0,1-1 0,-1 1 0,1 0 0,-1-1 0,1 1-1,0-1 1,-1 1 0,1-1 0,0 1 0,-1-1 0,1 1 0,0-1 0,-1 0 0,1 1 0,0-1 0,0 0 0,0 0-1,-1 1 1,1-1 0,0 0 0,0 0 0,1 0 0,28 2 56,-29-2-50,12 1 36,-12-1-41,0 0 0,1 0 0,-1 1 0,1-1 0,-1 0 0,1 0 0,-1 0 0,1-1 0,-1 1 0,0 0 0,1 0 0,-1-1 0,1 1 0,-1-1 0,0 1 0,1-1 0,-1 0 0,2-1 0,3-5 0,-5 6-1,-1 0 0,1 0 0,0 0 0,0 0-1,0 0 1,0 0 0,0 0 0,0 1 0,0-1-1,0 0 1,0 0 0,0 1 0,0-1 0,0 1-1,1-1 1,-1 1 0,0-1 0,0 1 0,1 0-1,-1 0 1,3-1 0,-2 1-1,0 0 0,1 0 0,-1-1 0,0 1 0,0-1 0,1 0 0,-1 0 0,0 0 0,0 0 0,0 0 0,0 0 0,0 0 0,0-1 0,2-1 0,17-11-7,5 2 1,0-1 1,45-32-1,-68 44 16,-1 0-1,1 0 1,-1-1-1,1 2 1,0-1-1,0 0 0,0 0 1,-1 1-1,1 0 1,0-1-1,0 1 1,0 0-1,4 1 1,1-1 128,-7 0-136,-1 0 0,1 0 0,-1 0 0,1 1 0,-1-1 0,1 0 0,-1 0 0,1 0 0,-1 0 0,1 1 0,-1-1 0,1 0 0,-1 1 0,0-1 0,1 0 0,-1 1 0,1-1 0,-1 0 0,0 1 0,1-1 0,-1 0 0,0 1 0,0-1 0,1 1 0,-1-1 0,0 1 0,0-1 0,0 1 0,0-1 0,1 1 0,-1-1 0,0 1 0,0 0 0,0 0-1,0-1 0,0 1 0,0-1 0,0 1 0,0 0 0,1-1 0,-1 1 1,0-1-1,0 1 0,1-1 0,-1 1 0,0-1 0,1 1 0,-1-1 0,0 1 0,1-1 1,-1 1-1,1-1 0,-1 0 0,1 1 0,-1-1 0,1 1 0,-1-1 0,1 0 0,-1 0 1,1 1-1,-1-1 0,1 0 0,0 0 0,-1 0 0,1 0 0,-1 0 0,1 0 0,0 0 1,0 0-1,0 1 0,0-1 0,1 0 0,-1 0 1,0 0-1,0 1 0,0-1 0,0 0 0,0 1 0,-1-1 1,1 1-1,0-1 0,0 1 0,0-1 0,0 1 0,0 0 1,1 1-1,-2-1 1,1 0 0,0-1 0,0 1 1,0 0-1,0-1 0,0 1 0,0 0 0,0-1 1,0 1-1,0-1 0,0 0 0,0 1 0,0-1 1,0 0-1,0 0 0,0 1 0,2-1 0,-1 0 1,0 0 0,-1 0 0,1 0 0,-1 1 0,1-1 0,-1 1 0,1-1 0,-1 1 0,1-1-1,-1 1 1,0 0 0,1 0 0,0 1 0,0-2 0,-1 1-1,0 0 1,0 0-1,1 0 0,-1-1 1,1 1-1,-1-1 1,1 1-1,-1-1 1,1 1-1,-1-1 1,4 0-1,50 11 21,41-11 1,-95 0-23,0 0 1,0 0-1,0-1 0,0 1 1,0 0-1,0 0 1,0 0-1,0-1 0,0 1 1,-1 0-1,1-1 0,0 1 1,0-1-1,0 1 1,0-1-1,-1 1 0,1-1 1,0 1-1,-1-1 1,1 0-1,0 1 0,-1-1 1,1-1-1,0 1 0,-1 0 1,1 1-1,0-1 0,-1 0 1,1 0-1,0 1 0,-1-1 1,1 1-1,0-1 0,0 0 1,-1 1-1,1 0 0,0-1 0,0 1 1,0-1-1,0 1 0,0 0 1,0 0-1,0-1 0,0 1 1,0 0-1,0 0 0,1 0 1,4-1 5,-1-1 0,1 0-1,-1-1 1,1 1 0,-1-1 0,0 0 0,0 0 0,0-1 0,8-7 0,-1 2-6,-3 2 2,-8 5 8,1 1 0,-1 0-1,1 0 1,-1 0 0,1-1 0,0 1 0,-1 1 0,1-1 0,0 0 0,0 0-1,0 1 1,0-1 0,-1 1 0,5-1 0,-5 1 14,-1 0-24,0 0-1,0 0 1,0 0-1,0-1 1,0 1-1,0 0 1,0 0 0,1 0-1,-1 0 1,0 0-1,0 0 1,0 0 0,0 0-1,0 0 1,0 0-1,1 0 1,-1 0-1,0 0 1,0 0 0,0 0-1,0 0 1,0 0-1,0 0 1,1 0 0,-1 0-1,0 0 1,0 0-1,0 0 1,0 0-1,0 0 1,0 1 0,1-1-1,-1 0 1,0 0-1,0 0 1,0 0 0,0 0-1,0 0 1,0 0-1,0 0 1,0 0-1,0 1 1,0-1 0,0 0-1,0 0 1,1 0-1,-1 0 1,0 0 0,0 0-1,0 1 1,0-1-1,0 0 1,0 0-1,0 0 1,0 0 0,0 0-1,0 0 1,0 1-1,0-1 1,0 0 0,0 0-1,-1 0 1,1 0-1,1 4 2,0-1 0,0 0 0,0 0-1,0 0 1,1 0 0,-1 0 0,1-1 0,0 1-1,0 0 1,0-1 0,0 1 0,0-1 0,0 0-1,1 0 1,-1 0 0,1 0 0,-1 0-1,1 0 1,0 0 0,0-1 0,0 0 0,0 1-1,0-1 1,5 1 0,7 1 12,0 0 0,0-1 0,0-1-1,23 0 1,-37-1-13,0 0 0,0 0 0,0 0 0,0 0 0,0 0 0,0 0 0,0-1 0,0 1 0,0 0 0,0-1 0,0 1 0,0-1 0,0 1 0,-1-1 0,1 1 0,0-1 0,0 1 0,0-1 0,-1 0 0,1 1 0,0-1 0,-1 0 0,1-1 0,0 1 0,0 1 0,-1-1 0,1 0-1,-1 0 1,1 1 0,0-1-1,0 0 1,-1 1 0,1-1 0,0 1-1,0-1 1,0 1 0,-1-1-1,1 1 1,0 0 0,0-1 0,0 1-1,0 0 1,0 0 0,0-1-1,0 1 1,0 0 0,1 0 0,0 0 0,0 0-1,0 0 1,0 0 0,0 0 0,0 0 0,0-1 0,0 1 0,0-1 0,0 0 0,0 1 0,0-1 0,0 0 0,0 0 0,-1 0 0,1 0-1,1-2 1,3-1 0,19-1-11,-21 3 53,0-1 1,1 1-1,-1 0 1,0 0-1,1 1 1,0 0-1,-1-1 0,1 1 1,0 1-1,8-1 1,-5 27 112,-7-22-153,1 1-1,-1-1 1,1 0-1,0 0 1,0 0 0,1 0-1,-1-1 1,1 1 0,-1-1-1,1 1 1,1-1-1,-1 0 1,0 0 0,1 0-1,-1-1 1,1 1-1,0-1 1,0 0 0,0 0-1,0 0 1,0 0 0,0-1-1,1 1 1,-1-1-1,0-1 1,1 1 0,-1 0-1,1-1 1,-1 0-1,5 0 1,60 0 68,-68 0-70,0 0 0,0 0-1,0-1 1,0 1 0,0 0 0,0 0 0,0 0-1,0-1 1,0 1 0,0 0 0,-1-1 0,1 1 0,0-1-1,0 1 1,0-1 0,0 0 0,-1 1 0,1-1-1,0 0 1,0 1 0,-1-1 0,1 0 0,-1 0-1,1 0 1,0-1 0,-1 1 1,1 0 0,-1 1 0,1-1 0,0 0-1,-1 0 1,1 0 0,-1 1 0,1-1 0,0 0 0,0 1 0,-1-1 0,1 1 0,0-1-1,0 1 1,0-1 0,0 1 0,0-1 0,0 1 0,0 0 0,-1 0 0,1-1-1,0 1 1,0 0 0,0 0 0,2 0 0,-1 0 8,0 0 0,-1 0-1,1 0 1,0 0 0,0 0 0,0-1 0,0 1 0,-1 0-1,1-1 1,0 0 0,0 1 0,-1-1 0,1 0-1,-1 0 1,1 0 0,0 0 0,-1 0 0,0 0 0,3-3-1,-3 4-5,0-1 5,-1 0 0,1 1 0,0-1-1,-1 1 1,1 0 0,0-1 0,0 1 0,-1-1 0,1 1 0,0 0 0,0 0 0,0-1 0,-1 1 0,1 0 0,0 0 0,0 0 0,1 0 0,-2 0-5,1 0 0,-1 0 1,1 0-1,-1 0 0,1 0 1,-1 0-1,1 0 0,-1 0 0,1 0 1,-1 0-1,0-1 0,1 1 1,-1 0-1,1 0 0,-1 0 1,1-1-1,-1 1 0,0 0 1,1-1-1,-1 1 0,0 0 1,1-1-1,-1 1 0,0 0 1,1-1-1,-1 1 0,0-1 1,1 0-1,-1 1 2,1-1 0,0 1 0,0 0-1,0 0 1,0-1 0,0 1 0,0 0 0,0 0 0,0 0-1,0 0 1,0 0 0,0 0 0,0 0 0,0 0-1,0 1 1,0-1 0,0 0 0,0 0 0,0 1 0,2 0-1,-1 1-3,0 1 0,0-1 0,0 0 0,0 0 0,0 0 0,1 0 0,-1 0 0,1-1 0,0 1 0,-1-1 0,1 0 0,0 0 0,0 0 0,0 0 0,-1 0 0,1 0 0,0-1 0,4 1 0,11 0 41,36 0 0,-30-1-12,-24 0-29,1-1-1,0 1 1,-1 0-1,1 0 1,0 0 0,-1 0-1,1 0 1,-1-1-1,1 1 1,-1 0 0,1 0-1,0-1 1,-1 1-1,1-1 1,-1 1-1,0 0 1,1-1 0,-1 1-1,1-1 1,-1 1-1,1-1 1,-1 1 0,0-1-1,0 1 1,1-1-1,-1 1 1,0-1-1,0 0 1,1 1 0,-1-1-1,0 1 1,0-1-1,0 0 1,0 0 0,0 0-2,0 1 1,0-1-1,0 1 1,0-1-1,0 0 1,0 1-1,1-1 1,-1 1-1,0-1 1,0 1-1,1-1 1,-1 1 0,0-1-1,0 1 1,1-1-1,-1 1 1,1-1-1,-1 1 1,0-1-1,1 1 1,-1 0-1,1-1 1,-1 1-1,1 0 1,-1-1-1,1 1 1,-1 0 0,1 0-1,0 0 1,-1-1-1,1 1 1,-1 0-1,2 0 1,-1 0-1,0-1 0,0 1 0,0 0 1,0-1-1,0 1 0,0-1 0,0 1 0,0-1 1,-1 1-1,1-1 0,0 0 0,0 1 0,-1-1 1,1 0-1,0 0 0,-1 1 0,1-1 0,0 0 0,-1 0 1,1-1-1,0 1-1,-1 0 1,1 0 0,-1 0-1,1 0 1,0 0-1,0 0 1,-1 0 0,1 0-1,0 0 1,0 1-1,0-1 1,0 0-1,0 1 1,0-1 0,0 1-1,0-1 1,0 1-1,0-1 1,0 1 0,3-1-1,6-4-16,-9 5 13,-1-1-1,1 0 0,0 1 1,0-1-1,0 1 0,0-1 1,0 1-1,0-1 0,0 1 1,0 0-1,0-1 0,0 1 1,0 0-1,0 0 0,0 0 1,1 0-1,-1 0 9,0 1 0,0-1-1,0 1 1,0-1 0,-1 1 0,1 0-1,0-1 1,0 1 0,-1 0 0,1 0-1,-1 0 1,1-1 0,-1 1 0,1 0 0,-1 0-1,1 0 1,-1 0 0,0 0 0,1 0-1,-1 1 1,0-1-2,0 0-1,1 0 0,-1 0 1,1 0-1,-1 0 0,1 0 1,-1 1-1,1-1 0,-1 0 1,1-1-1,0 1 0,-1 0 1,1 0-1,0 0 1,0 0-1,0-1 0,0 1 1,0 0-1,0-1 0,0 1 1,2 0-1,9 10-8,-11-9 7,0 0-1,1-1 0,-1 1 0,0-1 0,1 1 1,-1-1-1,1 0 0,0 1 0,-1-1 1,3 1-1,7 0 17,0 0 1,0 0-1,0-1 1,0-1 0,0 0-1,11-1 1,11 0-10,-32 1-6,0-1-1,1 1 0,-1 0 1,0 0-1,0 0 1,1-1-1,-1 1 1,0-1-1,0 1 1,0-1-1,0 1 1,0-1-1,0 0 0,0 0 1,0 1-1,2-3 1,-2 2-1,0 0 0,0 0 0,0 0-1,1 1 1,-1-1 0,0 0 0,0 0 0,1 1 0,-1-1 0,1 1 0,-1-1 0,0 1 0,1 0-1,-1-1 1,1 1 0,2 0 0,109 0 680,-113 0-671,1 0 1,0 0-1,0 0 1,0 0-1,-1 0 0,1 0 1,0 1-1,0-1 1,-1 0-1,1 0 0,0 1 1,0-1-1,-1 1 1,1-1-1,0 0 1,-1 1-1,1-1 0,-1 1 1,1-1-1,-1 1 1,1 0-1,-1-1 1,1 1-1,0 1 0,-1-2 2,1 1 0,-1 0-1,1-1 1,-1 1 0,1 0-1,-1-1 1,1 1 0,0-1-1,-1 1 1,1-1 0,-1 1-1,1-1 1,0 1 0,0-1-1,-1 0 1,1 0 0,0 1-1,0-1 1,-1 0 0,1 0-1,0 0 1,0 1 0,0-1-1,1 0 1,159 0 611,-160 0-627,1 0 1,-1-1-1,0 1 0,0 0 1,0 0-1,0 0 1,0-1-1,0 1 1,0-1-1,0 1 1,0 0-1,0-1 1,0 0-1,0 1 1,0-1-1,0 0 1,0 1-1,0-1 0,0 0 1,-1 0-1,2-1 1,-1 1-22,0 0 0,-1 0-1,1 0 1,0 0 0,0 0 0,0 0 0,0 0 0,0 0-1,0 1 1,1-1 0,-1 1 0,0-1 0,0 0 0,0 1-1,1 0 1,-1-1 0,0 1 0,0 0 0,1 0 0,-1 0-1,3 0 1,-4 0-8,1 0 0,0-1-1,0 1 1,-1 0 0,1 0 0,0 0 0,0 0-1,-1-1 1,1 1 0,0 0 0,-1-1-1,1 1 1,-1 0 0,1-1 0,0 1-1,-1-1 1,1 1 0,-1-1 0,1 1 0,-1-1-1,1 1 1,-1-1 0,1 0 0,8-6-1857,-9 5 323,1 1 1349,-1 0-1,0 0 1,0 0 0,0 1-1,0-1 1,0 0-1,0 0 1,0 0 0,0 0-1,0 0 1,0 1 0,-1-1-1,1 0 1,0 0-1,0 0 1,-1 1 0,1-1-1,0 0 1,-1 1-1,1-1 1,-1 0 0,0 0-1,-1 0-260,1 1 313,0 0 1,0 0 0,0 0-1,0 0 1,0 0 0,0 0-1,0 0 1,0-1 0,0 1 0,0 0-1,0-1 1,0 1 0,0-1-1,1 1 1,-1-1 0,0 1-1,0-1 1,0 0 0,1 1 0,-1-1-1,-1-1 1,2-5-1576</inkml:trace>
-  <inkml:trace contextRef="#ctx0" brushRef="#br0" timeOffset="10078.45">4422 16 6997,'14'-4'387,"15"-6"3075,-33 8-2030,-76 2-1178,78 0-245,-1 0-1,1 1 0,-1-1 0,1 0 0,0 1 0,-1-1 0,1 1 0,0 0 0,0 0 0,-1 0 0,1 0 0,0 0 0,-3 3 0,4-3 4,-1 0-1,0 0 1,0 0-1,0 0 1,0 0 0,0 0-1,0 0 1,0-1-1,0 1 1,0-1-1,0 1 1,0-1 0,-3 0-1,0 1 22,0-1 0,1 1 0,-1 1 0,0-1 0,1 1 0,-1 0 0,1 0 0,0 0 0,0 0 0,-6 5 0,-7 3 44,15-9-70,0 0 1,0 0 0,0 0 0,0 1 0,0-1 0,0 0 0,0 1 0,1 0 0,-1-1 0,1 1 0,-1 0 0,1 0 0,0 0 0,0 0 0,0 0 0,0 0-1,-2 3 1,2 3 25,0-1-1,0 1 0,0 0 0,1 11 0,0-19-33,0 2 1,1-1 0,-1 0 1,0 0-1,0 0 0,1 1 1,-1-1-1,1 0 0,-1 0 0,1 0 1,-1 0-1,1 0 0,0 0 1,0 0-1,-1 0 0,1 0 1,0 0-1,0 0 0,0-1 1,0 1-1,0 0 0,0 0 1,0-1-1,0 1 0,0-1 1,2 1-1,6 5 0,10 15 20,4 3 60,37 15 545,-55-36-503,-1 0 0,0 0 0,0 0 0,0 0 0,-1 1 0,5 4 0,0 1 73,-6-7-125,0 0 0,0 0 0,-1 0 0,1 0 1,-1 1-1,0-1 0,1 1 0,-1-1 0,0 1 0,0-1 0,-1 1 1,1-1-1,0 1 0,-1 0 0,0-1 0,1 1 0,-1 0 1,0 0-1,-1-1 0,1 4 0,0 1-17,0-7-55,0 1 1,-1-1 0,1 1-1,0-1 1,0 1-1,0-1 1,0 1-1,-1-1 1,1 1-1,0-1 1,0 0 0,-1 1-1,1-1 1,0 1-1,-1-1 1,1 0-1,0 1 1,-1-1-1,1 0 1,-1 1 0,1-1-1,0 0 1,-1 0-1,1 0 1,-1 1-1,1-1 1,-1 0 0,1 0-1,-1 0 1,1 0-1,-1 0 1,1 0-1,-1 0 1,1 0-1,-2 0 1,2 0-9,-1 0 0,1 0 1,0 0-1,-1 0 0,1 0 0,-1 0 0,1 0 1,-1 0-1,1 0 0,-1 1 0,1-1 1,-1 0-1,1 0 0,0 0 0,-1 1 0,1-1 1,-1 0-1,1 0 0,0 1 0,-1-1 1,1 0-1,0 1 0,-1-1 0,1 0 0,0 1 1,-1-1-1,1 1 0,0-1 0,0 0 1,0 1-1,-1-1 0,1 1 0,0-1 0,0 1 1,0 0-1,0-1-19,-1 1 0,1-1 0,0 1 0,-1-1 0,1 1-1,-1-1 1,1 1 0,0-1 0,-1 0 0,1 1 0,-1-1 0,1 1 0,-1-1 0,1 0 0,-1 0 0,1 1 0,-1-1 0,0 0 0,1 0 0,-1 0 0,1 1-1,-1-1 1,0 0 0,1 0 0,-2 0 0,-14 1-342,16-1 280,-44 6-4330,41-5 4073,1-1 1,-1 0 0,1 0-1,-1 0 1,1 0 0,-1-1-1,1 1 1,-1-1 0,1 1 0,-1-1-1,1 0 1,-4-2 0,-18-25-3556,15 3 2471</inkml:trace>
-  <inkml:trace contextRef="#ctx0" brushRef="#br0" timeOffset="10079.45">4375 32 6069,'15'-3'1080,"0"0"0,0 0 0,1 2 0,-1 0 0,25 1 0,-18 0-1554,-21 0 438,1 0 0,-1 0 0,1 1 0,-1-1 0,1 0 0,-1 1 0,0-1 0,1 1 0,-1-1 0,0 1 0,1-1 0,-1 1 0,0 0 0,0 0 0,1 0 0,1 2 0,-2-2-153,0 0 0,0 0 0,1 0 0,-1 0 0,1 0 1,-1-1-1,1 1 0,-1 0 0,1 0 0,-1-1 0,1 1 0,-1-1 1,1 0-1,0 1 0,-1-1 0,4 0 0,-4 0 25,0 0 1,-1 0-1,1 0 0,0 0 0,0 0 1,0 1-1,-1-1 0,1 0 0,0 0 1,-1 1-1,1-1 0,0 0 0,-1 1 0,1-1 1,0 1-1,-1-1 0,1 1 0,-1-1 1,1 1-1,-1-1 0,1 1 0,-1 0 1,1 0-1,2 3-654,4-1-1226</inkml:trace>
+  <inkml:trace contextRef="#ctx0" brushRef="#br0" timeOffset="10078.44">4422 16 6997,'14'-4'387,"15"-6"3075,-33 8-2030,-76 2-1178,78 0-245,-1 0-1,1 1 0,-1-1 0,1 0 0,0 1 0,-1-1 0,1 1 0,0 0 0,0 0 0,-1 0 0,1 0 0,0 0 0,-3 3 0,4-3 4,-1 0-1,0 0 1,0 0-1,0 0 1,0 0 0,0 0-1,0 0 1,0-1-1,0 1 1,0-1-1,0 1 1,0-1 0,-3 0-1,0 1 22,0-1 0,1 1 0,-1 1 0,0-1 0,1 1 0,-1 0 0,1 0 0,0 0 0,0 0 0,-6 5 0,-7 3 44,15-9-70,0 0 1,0 0 0,0 0 0,0 1 0,0-1 0,0 0 0,0 1 0,1 0 0,-1-1 0,1 1 0,-1 0 0,1 0 0,0 0 0,0 0 0,0 0 0,0 0-1,-2 3 1,2 3 25,0-1-1,0 1 0,0 0 0,1 11 0,0-19-33,0 2 1,1-1 0,-1 0 1,0 0-1,0 0 0,1 1 1,-1-1-1,1 0 0,-1 0 0,1 0 1,-1 0-1,1 0 0,0 0 1,0 0-1,-1 0 0,1 0 1,0 0-1,0 0 0,0-1 1,0 1-1,0 0 0,0 0 1,0-1-1,0 1 0,0-1 1,2 1-1,6 5 0,10 15 20,4 3 60,37 15 545,-55-36-503,-1 0 0,0 0 0,0 0 0,0 0 0,-1 1 0,5 4 0,0 1 73,-6-7-125,0 0 0,0 0 0,-1 0 0,1 0 1,-1 1-1,0-1 0,1 1 0,-1-1 0,0 1 0,0-1 0,-1 1 1,1-1-1,0 1 0,-1 0 0,0-1 0,1 1 0,-1 0 1,0 0-1,-1-1 0,1 4 0,0 1-17,0-7-55,0 1 1,-1-1 0,1 1-1,0-1 1,0 1-1,0-1 1,0 1-1,-1-1 1,1 1-1,0-1 1,0 0 0,-1 1-1,1-1 1,0 1-1,-1-1 1,1 0-1,0 1 1,-1-1-1,1 0 1,-1 1 0,1-1-1,0 0 1,-1 0-1,1 0 1,-1 1-1,1-1 1,-1 0 0,1 0-1,-1 0 1,1 0-1,-1 0 1,1 0-1,-1 0 1,1 0-1,-2 0 1,2 0-9,-1 0 0,1 0 1,0 0-1,-1 0 0,1 0 0,-1 0 0,1 0 1,-1 0-1,1 0 0,-1 1 0,1-1 1,-1 0-1,1 0 0,0 0 0,-1 1 0,1-1 1,-1 0-1,1 0 0,0 1 0,-1-1 1,1 0-1,0 1 0,-1-1 0,1 0 0,0 1 1,-1-1-1,1 1 0,0-1 0,0 0 1,0 1-1,-1-1 0,1 1 0,0-1 0,0 1 1,0 0-1,0-1-19,-1 1 0,1-1 0,0 1 0,-1-1 0,1 1-1,-1-1 1,1 1 0,0-1 0,-1 0 0,1 1 0,-1-1 0,1 1 0,-1-1 0,1 0 0,-1 0 0,1 1 0,-1-1 0,0 0 0,1 0 0,-1 0 0,1 1-1,-1-1 1,0 0 0,1 0 0,-2 0 0,-14 1-342,16-1 280,-44 6-4330,41-5 4073,1-1 1,-1 0 0,1 0-1,-1 0 1,1 0 0,-1-1-1,1 1 1,-1-1 0,1 1 0,-1-1-1,1 0 1,-4-2 0,-18-25-3556,15 3 2471</inkml:trace>
+  <inkml:trace contextRef="#ctx0" brushRef="#br0" timeOffset="10079.44">4375 32 6069,'15'-3'1080,"0"0"0,0 0 0,1 2 0,-1 0 0,25 1 0,-18 0-1554,-21 0 438,1 0 0,-1 0 0,1 1 0,-1-1 0,1 0 0,-1 1 0,0-1 0,1 1 0,-1-1 0,0 1 0,1-1 0,-1 1 0,0 0 0,0 0 0,1 0 0,1 2 0,-2-2-153,0 0 0,0 0 0,1 0 0,-1 0 0,1 0 1,-1-1-1,1 1 0,-1 0 0,1 0 0,-1-1 0,1 1 0,-1-1 1,1 0-1,0 1 0,-1-1 0,4 0 0,-4 0 25,0 0 1,-1 0-1,1 0 0,0 0 0,0 0 1,0 1-1,-1-1 0,1 0 0,0 0 1,-1 1-1,1-1 0,0 0 0,-1 1 0,1-1 1,0 1-1,-1-1 0,1 1 0,-1-1 1,1 1-1,-1-1 0,1 1 0,-1 0 1,1 0-1,2 3-654,4-1-1226</inkml:trace>
 </inkml:ink>
 </file>
 
@@ -3142,7 +4301,7 @@
   </inkml:definitions>
   <inkml:trace contextRef="#ctx0" brushRef="#br0">21 336 4000,'100'5'6010,"53"-7"-2594,-37 0-2541,-106 2-797,-1 0 0,1 1 0,-1 0 0,1 1 1,-1 0-1,18 6 0,-17-6-14,0 0-1,1-1 1,-1 0-1,0-1 1,1 0 0,16-2-1,7 0 150,784 2 2494,-815 0-2702,0 0 0,0 0-1,0-1 1,0 0 0,0 1 0,0-1 0,0 0 0,4-2-1,-4 1 0,0 1-1,0 0 0,0-1 0,1 2 0,-1-1 0,0 0 1,1 1-1,4-1 0,85-9-42,-18 2 33,204-19 14,311 19-12,-523 8-1,-65-1 2,0 1 1,0 0-1,0 0 0,1-1 1,-1 1-1,0-1 0,0 0 1,0 0-1,0 0 0,3-1 1,-3 0 2,0 1 1,0 0 0,0 0 0,0 0 0,1 1-1,-1-1 1,0 1 0,1-1 0,-1 1 0,4-1-1,283 1-44,-282 1 47,-1-1 0,0 1 0,0 0-1,1 1 1,5 2 0,-6-2-3,1-1 0,-1 1 0,0-1 0,1 0 1,7 0-1,8-1 0,-1 1 0,1 1 1,33 7-1,-38-6-7,1-1-1,27 1 1,9 1-16,46 4 44,149-6 1,-116-4-37,259 2-21,-386-1 33,1 1 1,-1-1-1,0 0 0,0-1 0,7-2 0,-7 3 1,0-1 0,0 0 0,0 1 0,0 0-1,7 0 1,1504 1-207,-1514 0 207,-1 0 0,0 0 0,0 0 1,0-1-1,0 1 0,0-1 0,0 1 0,0-1 0,0 0 1,0 0-1,0 0 0,0 0 0,2-2 0,-2 2 1,0 0 0,0-1 0,0 1 0,0 0 0,0 0 0,0 1 0,0-1 0,0 0 0,0 1 1,0-1-1,0 1 0,0 0 0,3 0 0,169 0-7,-98-13-2,239-11-382,4 24 308,-124 2-114,-24-2 180,-144-7 30,-25 6-11,1 0 0,0 0 0,0 0 0,0 0 0,0 0 0,0 1 0,-1-1 0,6 1 1,53-7 8,-22 5 1296,-18 1-3196,-1 0-9717</inkml:trace>
   <inkml:trace contextRef="#ctx0" brushRef="#br0" timeOffset="509.88">6683 0 7241,'5'0'213,"0"1"0,0 0 0,0-1 0,0 2 0,8 2 0,1 0 357,-6-1 49,1 1 0,-1 0 0,-1 0 0,1 1 0,12 10 0,1 0 467,21 11 557,52 24 1,-45-28-1443,2-2 0,69 18 0,-108-33 414,-4-1 28,-3-2-3044</inkml:trace>
-  <inkml:trace contextRef="#ctx0" brushRef="#br0" timeOffset="884.86">6981 461 5052,'-8'11'-198,"7"-10"538,0-1 1,0 1 0,0 0-1,1 0 1,-1-1-1,0 1 1,1 0 0,-1 0-1,1 0 1,-1 0-1,1 0 1,-1 0-1,1 0 1,0 0 0,-1 0-1,1 1 1,1-1-129,0-1 1,0 1 0,1 0-1,-1-1 1,0 1 0,0-1-1,1 1 1,-1-1 0,0 0-1,1 0 1,-1 1-1,0-1 1,1 0 0,-1 0-1,0 0 1,1-1 0,1 1-1,1-1-65,0 0-1,0 0 0,0 0 0,0 0 1,0-1-1,0 1 0,0-1 1,4-4-1,3 1-77,12 0 311,-2 1-99,21-20 59,280-152-146,-322 176-324,0 0 0,0 0 0,0 0 0,0 0 0,-2-6-4292,2 6 4292,0 0 0,1-1-911,-27 0-4050,22 1 4091,-24 0-1548</inkml:trace>
+  <inkml:trace contextRef="#ctx0" brushRef="#br0" timeOffset="884.85">6981 461 5052,'-8'11'-198,"7"-10"538,0-1 1,0 1 0,0 0-1,1 0 1,-1-1-1,0 1 1,1 0 0,-1 0-1,1 0 1,-1 0-1,1 0 1,-1 0-1,1 0 1,0 0 0,-1 0-1,1 1 1,1-1-129,0-1 1,0 1 0,1 0-1,-1-1 1,0 1 0,0-1-1,1 1 1,-1-1 0,0 0-1,1 0 1,-1 1-1,0-1 1,1 0 0,-1 0-1,0 0 1,1-1 0,1 1-1,1-1-65,0 0-1,0 0 0,0 0 0,0 0 1,0-1-1,0 1 0,0-1 1,4-4-1,3 1-77,12 0 311,-2 1-99,21-20 59,280-152-146,-322 176-324,0 0 0,0 0 0,0 0 0,0 0 0,-2-6-4292,2 6 4292,0 0 0,1-1-911,-27 0-4050,22 1 4091,-24 0-1548</inkml:trace>
   <inkml:trace contextRef="#ctx0" brushRef="#br0" timeOffset="1944.87">545 122 6269,'0'0'620,"0"4"-59,0-3-516,0-1 0,0 1 0,0 0 0,0-1 0,0 1 0,0 0 0,0-1 0,0 1 1,0 0-1,-1-1 0,1 1 0,0 0 0,0-1 0,0 1 0,-1-1 0,1 1 0,0 0 0,-1-1 0,1 1 0,-1-1 0,1 1 0,0-1 0,-1 1 0,1-1 0,-1 0 0,1 1 0,-1-1 1,0 1-1,1-1 0,-1 0 0,1 0 0,-1 1 0,0-1 0,1 0 0,-1 0 0,0 0 0,1 0 0,-2 1 0,-9 2 195,2 9 292,-41 24 710,30-24-842,-320 176 2806,325-180-3212,-3 1-45,0 0-1,-30 8 1,56-17-6540,8-3 5579,-5-8-927,-10 10 1845,-1 0 0,0 1 0,1-1 0,-1 1 0,1-1 0,-1 0 1,1 1-1,0-1 0,-1 1 0,1 0 0,0-1 0,-1 1 1,1-1-1,0 1 0,-1 0 0,1 0 0,0-1 0,0 1 1,-1 0-1,1 0 0,0 0 0,0 0 0,-1 0 0,1 0 1,0 0-1,1 0 0,2 0-1601</inkml:trace>
   <inkml:trace contextRef="#ctx0" brushRef="#br0" timeOffset="2463.17">337 727 4988,'-6'7'8042,"-5"-21"-3145,9 11-6253,2 3 1373,-1 0 0,1-1 1,0 1-1,-1-1 0,1 1 1,-1 0-1,1-1 0,0 1 1,-1-1-1,1 1 0,0-1 1,0 1-1,-1-1 0,1 1 0,0-1 1,0 1-1,0-1 0,0 1 1,0-1-1,0 0 0,0 1 1,0-1-1,0 1 0,0-1 1,0 1-1,0-2 0,-1-3 93,-11-2 148,7-7-28,-6 6-2,5-2-99,5 8-105,0 0 1,0 0-1,-1 0 0,1 0 0,-1 0 0,1 1 1,-1-1-1,0 0 0,1 1 0,-5-3 1,-14-11 139,1-1 0,0-1 0,-17-20 0,15 15-158,-31-25 0,43 39 15,0 2-54,0-1 0,0-1 0,-14-16 0,25 36-7250,17-10-2023</inkml:trace>
   <inkml:trace contextRef="#ctx0" brushRef="#br0" timeOffset="5774.9">1795 257 5088,'0'1'43,"0"0"0,0-1-1,0 1 1,0-1 0,0 1-1,0 0 1,0-1 0,0 1-1,-1 0 1,1-1-1,0 1 1,0-1 0,0 1-1,-1 0 1,1-1 0,0 1-1,-1-1 1,1 1-1,0-1 1,-1 1 0,1-1-1,-1 1 1,1-1 0,-1 1-1,1-1 1,-1 0 0,1 1-1,-1-1 1,1 0-1,-1 1 1,1-1 0,-2 0-1,-9 7 982,6-2-648,-1 0-1,1-1 1,-1 0-1,-1 0 1,-10 4-1,11-5-231,0 0 1,0 0-1,1 0 0,-1 0 0,1 1 1,0 0-1,0 0 0,0 1 0,-7 7 0,11-8-88,-1 0 0,1 0 0,0 0-1,0 0 1,0 0 0,1 0 0,-1 0 0,1 0-1,0 0 1,0 0 0,1 5 0,0 7 61,-1-16-114,0 1 1,0-1-1,1 1 0,-1-1 1,0 1-1,0-1 0,1 1 1,-1-1-1,0 1 1,1-1-1,-1 1 0,1-1 1,-1 0-1,0 1 0,1-1 1,-1 0-1,1 1 0,-1-1 1,1 0-1,-1 0 0,1 1 1,0-1-1,-1 0 0,1 0 1,-1 0-1,1 0 0,-1 0 1,1 0-1,-1 0 0,1 0 1,0 0-1,0 0 0,0 0 1,-1 0 0,1 0-1,-1 0 1,1 0 0,-1 0-1,1 0 1,-1 0 0,0 0-1,1 0 1,-1 0-1,1 0 1,-1 1 0,1-1-1,-1 0 1,1 0 0,-1 0-1,1 1 1,-1-1 0,0 0-1,1 1 1,-1-1 0,1 0-1,-1 1 1,0-1 0,1 0-1,-1 1 1,0-1 0,0 1-1,1-1 1,-1 1-1,1 0 15,0 0-1,0 0 1,1 0-1,-1 0 1,0 0-1,0 0 1,1 0-1,-1-1 1,0 1-1,1-1 1,-1 1-1,1-1 1,-1 1-1,1-1 1,-1 0-1,2 0 1,31 5 565,13-5 235,-47 0-814,1 0-1,-1 0 0,0-1 0,1 1 1,-1 0-1,0 0 0,1-1 1,-1 1-1,0 0 0,1 0 0,-1-1 1,0 1-1,0 0 0,1-1 0,-1 1 1,0 0-1,0-1 0,0 1 1,0-1-1,1 1 0,-1 0 0,0-1 1,0 1-1,0-1 0,0 1 1,0 0-1,0-1 0,0 1 0,0-1 1,0 1-1,0-1 0,0 0 2,0 1 0,0-1 1,0 1-1,-1 0 0,1-1 0,1 1 0,-1-1 0,0 1 0,0-1 0,0 1 0,0-1 1,0 1-1,0-1 0,0 1 0,1-1 0,-1 1 0,0 0 0,0-1 0,1 1 0,-1-1 1,0 1-1,1 0 0,-1-1 0,0 1 0,1 0 0,-1-1 0,0 1 0,1 0 0,-1 0 1,1-1-1,-1 1 0,1 0 0,0 0 0,0-1 19,0 1 0,0-1 0,0 0 0,-1 1 0,1-1 0,0 0 0,0 0 0,0 0 0,-1 1 0,1-1 0,0 0 0,-1 0 0,1 0 0,-1 0 0,1 0 0,-1 0 0,0 0 0,1 0 0,-1 0 0,0-1 0,0 0 0,6-23 147,-5-46 1,-1 70-171,0 1 0,0-1-1,0 1 1,-1-1 0,1 1 0,0-1 0,0 0 0,0 1 0,-1-1 0,1 1 0,0-1 0,0 1 0,-1-1 0,1 1 0,0 0 0,-1-1-1,1 1 1,-1-1 0,1 1 0,-1 0 0,1-1 0,-1 1 0,1 0 0,-1-1 0,1 1 0,-1 0 0,1 0 0,-2-1 0,1 1 2,1 0 0,-1 0 0,0-1 0,1 1 1,-1 0-1,0-1 0,1 1 0,-1 0 0,1-1 1,-1 1-1,1-1 0,-1 1 0,1-1 0,-1 1 0,1-1 1,-1 0-1,1 1 0,-1-1 0,1 0 0,0 1 1,0-1-1,-1 0 0,1 1 0,0-1 0,0 0 1,0 1-1,-1-1 0,1 0 0,0-1 0,-3 1-7,-1 0-1,1-1 1,-1 2-1,1-1 0,-1 0 1,0 1-1,1 0 1,-1 0-1,-5 0 0,8 0 4,0 0 0,1 0 0,-1-1 0,0 1 0,0 0 0,0 0 0,0 1 0,0-1 0,0 0 0,0 0 0,1 0 0,-1 1 0,0-1 0,0 0 0,0 1 0,0-1 0,1 0 0,-1 1 0,0-1 0,1 1 0,-1 0 0,0-1 0,1 1 0,-1-1 0,0 1 0,1 0 0,-1 0 0,1-1 0,-1 1 0,1 0 0,0 0 0,-1 0 0,1-1 0,-1 3 0,-1 2-4,2-5 5,0 0 0,0 0-1,0 1 1,0-1 0,0 0-1,0 0 1,0 1 0,-1-1-1,1 0 1,0 0 0,0 0-1,0 0 1,0 1 0,0-1-1,-1 0 1,1 0 0,0 0-1,0 0 1,0 0 0,-1 1-1,1-1 1,0 0 0,0 0-1,0 0 1,-1 0 0,1 0-1,0 0 1,0 0-1,-1 0 1,1 0 0,0 0-1,0 0 1,0 0 0,-1 0-1,1 0 1,0 0 0,-1 0 0,1 0-1,0 0 1,0 0 0,0 0 0,-1 0-1,1 0 1,0 0 0,0 0 0,0 0-1,0 0 1,-1 0 0,1 0 0,0 0-1,0 0 1,0 0 0,-1 0 0,1 0 0,0 0-1,0 0 1,0 0 0,0 0 0,-1 1-1,1-1 1,0 0 0,0 0 0,0 0-1,0 0 1,0 0 0,0 1 0,-1-1-1,1 0 1,0 0 0,0 0 0,0 0 0,0 1-1,0-1 1,0 0 0,0 0 0,0 1-1,-3 13 51,1 0-1,1 0 0,0 20 1,2-34-49,-1 1 1,0-1 0,0 1-1,0-1 1,1 0-1,-1 1 1,0-1-1,0 1 1,1-1 0,-1 0-1,0 1 1,1-1-1,-1 0 1,0 1 0,1-1-1,-1 0 1,0 0-1,1 1 1,-1-1 0,1 0-1,-1 0 1,1 0-1,-1 0 1,0 0 0,1 1-1,-1-1 1,1 0-1,-1 0 1,1 0 0,-1 0-1,1 0 1,-1 0-1,1-1 1,-1 1-1,1 0-1,-1 0 1,1 0-1,-1 0 1,1 0 0,-1 0-1,1 0 1,-1 0-1,1 0 1,-1 1 0,0-1-1,1 0 1,-1 0-1,1 0 1,-1 0 0,0 1-1,1-1 1,-1 0-1,1 0 1,-1 1 0,0-1-1,1 0 1,-1 0-1,0 1 1,1-1 0,-1 1-1,0-1 1,0 0-1,1 1 1,-1-1 0,0 1-1,0 0 1,1-1 4,-1 1 0,1 0 0,0-1 0,-1 1 0,1-1 0,0 1 1,-1-1-1,1 1 0,0-1 0,0 0 0,-1 1 0,1-1 0,0 0 0,0 0 1,-1 0-1,1 1 0,0-1 0,0 0 0,0 0 0,0 0 0,1 0 0,25 1 200,-26-1-197,1 0-1,0 1 1,-1-1 0,1 0-1,-1 0 1,1 0 0,-1 0-1,1-1 1,0 1-1,-1 0 1,1-1 0,-1 1-1,1-1 1,-1 1 0,1-1-1,-1 0 1,0 1 0,1-1-1,-1 0 1,0 0-1,0 0 1,1 0 0,-1 0-1,0 0 1,0-1 0,0 1-1,0 0 1,1-3-1,14-3 138,-13 0-107,0 0 0,0 0 0,0-1 0,-1 1-1,0 0 1,-1-1 0,1 1 0,-1-1 0,-1 0 0,0 1-1,0-1 1,-1-7 0,0 14-34,0 0-1,0 0 0,0 0 1,0 0-1,0 0 1,0 1-1,-1-1 0,1 0 1,0 1-1,0-1 1,-1 1-1,1-1 0,0 1 1,-1 0-1,1-1 1,0 1-1,-1 0 0,1 0 1,-1 0-1,-1 0 1,2 0 0,-63-5 10,58 10-45,4-2 24,2-2 6,-1 0 0,1 1 0,-1-1 0,0 0 0,0 0 0,1 0 0,-1 0 0,0 0 0,0 0 0,0 0 0,0 0 0,0 0 0,0 0 0,0 0 0,-1 0 0,1-1 0,0 1 0,0-1 0,-1 1 0,1-1 0,0 1 0,-2-1 0,2 1 0,0-1 0,0 1 1,0 0-1,0-1 0,0 1 0,0 0 1,0-1-1,0 1 0,0 0 0,0 0 1,0 0-1,1 0 0,-1 0 0,0 0 1,1 0-1,-1 0 0,0 2 0,-10 21-9,10-23 8,-1 6 24,0 0 1,0-1-1,0 1 1,1 0-1,0 0 1,0 0-1,1 13 1,0-20-22,0 1 0,1-1-1,-1 1 1,0-1 0,1 1 0,-1-1 0,0 1 0,1-1 0,-1 1 0,1-1-1,-1 0 1,1 1 0,-1-1 0,1 0 0,-1 1 0,1-1 0,-1 0 0,1 0-1,-1 0 1,1 1 0,0-1 0,-1 0 0,1 0 0,-1 0 0,1 0 0,-1 0-1,1 0 1,0 0 0,-1 0 0,1 0 0,0-1 0,0 1 0,0 0 0,-1 0 0,1 0 1,-1 0-1,1 0 0,-1 0 0,1 0 1,-1 0-1,1 0 0,-1 0 0,1 0 0,-1 0 1,1 0-1,-1 1 0,1-1 0,-1 0 0,1 0 1,-1 0-1,1 1 0,-1-1 0,1 0 0,-1 1 1,0-1-1,1 0 0,-1 1 0,1-1 0,-1 1 1,0-1-1,1 0 0,-1 2 0,5 0 45,60-1 277,-58-5-284,-5 1-32,-1 2-5,0 0-1,-1 0 1,1-1 0,0 1-1,0 0 1,0 0 0,0 0-1,0 0 1,0 0 0,0 1 0,0-1-1,0 0 1,1 0 0,-1 1-1,0-1 1,0 1 0,1-1-1,-1 1 1,0 0 0,1-1 0,1 1-1,0-2 12,0 1-1,0-1 1,0 0-1,0 0 0,-1 0 1,1-1-1,0 1 1,-1-1-1,0 1 1,0-1-1,1 0 0,-1 0 1,-1 0-1,1 0 1,0 0-1,-1 0 1,0 0-1,1-1 1,0-5-1,-2 7-7,2-26 46,-2 26-46,0 1 0,0-1 0,0 1 1,0 0-1,0-1 0,0 1 1,-1 0-1,1-1 0,0 1 1,-1 0-1,1-1 0,-1 1 1,1 0-1,-1-1 0,0 1 1,-1-2-1,-3 2 2,4 0-6,0 1 0,0 0 0,0 0 1,0 0-1,0 0 0,0-1 0,0 1 0,0-1 0,0 1 0,1 0 0,-1-1 0,0 0 0,0 1 0,0-1 0,1 1 0,-1-1 0,0 0 0,0 0 0,1 1 0,-1-1 0,1 0 0,-1 0 0,1 0 1,-1 0-1,0-1 0,0 1-2,0 0 0,-1 0 0,1-1 0,0 1 0,-1 0 0,1 1-1,-1-1 1,0 0 0,1 0 0,-1 1 0,1-1 0,-1 1 0,0-1 0,0 1 0,1 0 0,-1-1 0,0 1 0,-3 0 0,5 0 1,-27-2-26,25 2 28,1 0-1,-1 0 0,0 0 1,0 0-1,0 0 0,0 0 1,1 1-1,-1-1 0,0 0 1,0 1-1,0-1 0,1 1 1,-1 0-1,-3 1 0,4 1 2,1-2-3,-1 0 0,1 0 0,-1 0 0,1 1 0,-1-1 0,0 0 1,1 0-1,-1 0 0,0 0 0,0 0 0,0 0 0,0-1 0,0 1 1,0 0-1,0 0 0,0-1 0,0 1 0,0 0 0,-1-1 0,1 1 0,-1-1 1,1 0-2,1 0 1,-1 1 0,1-1-1,0 0 1,-1 0 0,1 0-1,-1 0 1,1 0 0,0 0-1,-1 1 1,1-1 0,0 0-1,-1 0 1,1 0 0,0 1 0,-1-1-1,1 0 1,0 1 0,0-1-1,-1 0 1,1 1 0,0-1-1,0 0 1,-1 1 0,1-1-1,0 0 1,0 1 0,0-1-1,0 1 1,0-1 0,0 0-1,0 1 1,0-1 0,0 1-1,0 0 1,0-1-1,0 0 0,0 1-1,0-1 1,0 0 0,-1 1 0,1-1-1,0 0 1,0 1 0,0-1 0,0 1-1,0-1 1,0 0 0,0 1 0,-1-1-1,1 0 1,0 0 0,0 1 0,-1-1-1,1 0 1,0 1 0,0-1 0,-1 0-1,1 0 1,0 1 0,-1-1 0,1 0-1,0 0 1,-1 0 0,1 0 0,0 0-1,-1 1 1,1-1 0,0 0 0,-1 0-1,0 2-7,0 0-1,0 0 0,0 0 1,0 0-1,1 0 0,-1 1 1,1-1-1,0 0 0,-1 0 1,1 1-1,0-1 0,0 0 1,1 3-1,-1-2-16,0-2 23,0-1-1,0 1 1,0 0 0,0 0-1,0-1 1,0 1 0,1 0-1,-1 0 1,0-1 0,0 1-1,1 0 1,-1-1 0,0 1 0,1 0-1,-1-1 1,1 1 0,-1 0-1,1-1 1,-1 1 0,1-1-1,-1 1 1,1-1 0,0 1-1,-1-1 1,1 1 0,0-1-1,-1 0 1,1 1 0,0-1 0,0 0-1,-1 0 1,1 1 0,0-1-1,0 0 1,-1 0 0,1 0-1,0 0 1,0 0 0,0 0-1,3 0-2,12 3-11,-14-2 16,42-2 23,-36 1-17,-7 1-3,1-1-1,0 1 1,0-1 0,-1 0 0,1 0-1,0 0 1,0 0 0,-1-1 0,1 1 0,0 0-1,-1-1 1,1 1 0,0-1 0,-1 1 0,1-1-1,-1 0 1,3-1 0,1-5 3,-4 6-3,-1 0-1,1 0 0,-1 0 0,1 0 1,0 0-1,-1 1 0,1-1 0,0 0 0,0 0 1,-1 0-1,1 1 0,0-1 0,0 0 0,0 1 1,0-1-1,0 1 0,0-1 0,0 1 1,0 0-1,1-1 0,-1 1 0,0 0 0,2 0 1,-3 0-1,1 0 1,0 0-1,-1 0 1,1-1-1,0 1 1,-1 0-1,1 0 1,0 0-1,-1-1 1,1 1 0,0 0-1,-1 0 1,1-1-1,-1 1 1,1-1-1,0 1 1,-1-1-1,1 1 1,-1 0-1,0-1 1,1 0-1,-1 1 1,1-1 0,-1 1-1,0-1 1,1 1-1,-1-1 1,0 0-1,1 0 1,-1 1-1,0-1 1,0 1-1,0-1 1,1 1-1,-1-1 0,0 1 1,0-1-1,1 1 1,-1 0-1,0-1 1,1 1-1,-1-1 1,1 1-1,-1 0 0,0 0 1,1-1-1,-1 1 1,1 0-1,-1 0 1,1-1-1,-1 1 1,1 0-1,-1 0 1,1 0-1,-1 0 0,1 0 1,0-1 0,0 0 0,-1 0 0,1-1 0,-1 1 1,1 0-1,-1 0 0,1 0 0,-1 0 0,0 0 0,1-1 0,-1 1 0,0 0 1,0 0-1,0-1 0,0 1 0,0 0 0,0 0 0,-1-2 0,1 2 5,0-2-2,1 0 0,-1 1 0,0-1 0,-1 0 0,1 1 0,0-1 0,-1 0 0,0 1 0,1-1 0,-1 1 0,0-1 0,-2-2 0,2 4-3,0 0 0,0 0 0,-1 0 1,1 0-1,0 0 0,-1 1 0,1-1 0,0 1 0,-1-1 0,1 1 0,-1-1 0,1 1 1,-1 0-1,-2-1 0,-3 0 19,-57-3-17,58 8-17,-7 16-5,13-20 17,0 0 0,0 1 0,0-1 0,-1 0-1,1 1 1,0-1 0,0 0 0,0 1 0,-1-1 0,1 0 0,0 0 0,0 1 0,-1-1-1,1 0 1,0 0 0,-1 1 0,1-1 0,0 0 0,-1 0 0,1 0 0,0 1 0,-1-1 0,1 0-1,0 0 1,-1 0 0,1 0 0,0 0 0,-1 0 0,1 0 0,-1 0 0,1 0 0,-5 4-3,-12 40-34,16-41 32,0 0-1,0-1 0,1 1 0,-1-1 0,1 1 1,-1 0-1,1 0 0,0-1 0,0 1 1,0 4-1,1 3-33,4-7 27,15 3 22,-16-5 0,1 1 0,-1-1 1,1 0-1,0-1 0,0 1 0,-1-1 0,1 0 0,0 0 0,0 0 0,-1-1 0,1 0 0,0 0 0,-1 0 1,1 0-1,0-1 0,-1 0 0,0 0 0,1 0 0,-1 0 0,0-1 0,4-3 0,-7 6-8,1-1-1,-1 0 1,1 1 0,-1-1-1,1 1 1,-1 0-1,1-1 1,-1 1 0,1 0-1,-1 0 1,4 0-1,-4 0 0,0 0 0,1 0 1,-1 0-1,0 0 0,1 0 0,-1 0 0,0 0 0,1-1 0,-1 1 0,0-1 0,0 1 0,1-1 0,-1 1 0,1-2 0,7-5 19,0 0 0,0-1 1,-1 0-1,0 0 0,-1-1 1,8-12-1,-14 20-17,-1 0 1,1-1-1,0 1 0,-1-1 0,1 1 1,-1-1-1,1 0 0,-1 1 1,0-1-1,1 1 0,-1-1 0,0 0 1,0 1-1,0-1 0,-1 1 0,1-1 1,0 0-1,-1 1 0,1-1 1,-1 1-1,1-1 0,-2-1 0,1 2-2,0-1-1,-1 1 0,1 0 1,0 0-1,-1 0 1,1 0-1,-1 0 0,0 0 1,1 0-1,-1 1 0,0-1 1,-3 0-1,-7-4-23,-13 2-36,18 3 56,-1 0-13,-1-1 0,1 2 0,-1-1 0,-14 4 0,18 2 8,2-2 2,-24 13-15,24-15 18,0 1 1,0 0 0,0 0-1,1 0 1,-1 0 0,1 0-1,0 0 1,0 1 0,0-1-1,0 1 1,1-1 0,-2 6-1,2-5-30,1-1 10,0 28-113,5-29 114,116 1 6,-120-3 18,0 0 0,0 0-1,0 0 1,-1 0 0,1-1 0,0 1-1,0 0 1,0 0 0,-1-1 0,1 1 0,0 0-1,0-1 1,-1 1 0,1-1 0,0 1 0,-1-1-1,1 1 1,0-1 0,-1 0 0,1 1 0,-1-1-1,1 0 1,-1 1 0,1-1 0,-1-1 0,1 1 1,-1 1 1,0-1 0,1 0 0,-1 1 0,1-1 0,-1 0 0,1 1 0,-1-1-1,1 1 1,-1-1 0,1 1 0,-1-1 0,1 1 0,0-1 0,-1 1 0,1 0 0,0-1-1,-1 1 1,1 0 0,0 0 0,0-1 0,-1 1 0,1 0 0,1 0 0,-1-1 3,0 1 0,0-1 1,0 0-1,-1 0 0,1 0 1,0 0-1,-1 0 0,1 0 1,-1 1-1,1-1 0,-1 0 1,0-1-1,1 1 0,-1 0 1,0 0-1,1 0 0,-1 0 1,0 0-1,0 0 0,0 0 1,0-2-1,0 3-4,0-1 0,0 0 1,1-1 0,-1 1-1,0 0 1,0 0 0,0 0 0,0 0-1,0 0 1,0 0 0,-1 0-1,1 0 1,0 0 0,0 0 0,-1 0-1,1-1 1,-1 1 0,1 1-1,-1-1 1,1 0 0,-1 0 0,0 0-1,0-1 1,-14-2-5,0 0 1,0 0-1,-1 2 1,1 0-1,-1 1 1,-28 1-1,43 0 1,-1 0-1,1 1 1,-1-1-1,1 0 1,-1 1-1,1-1 1,-1 1-1,1-1 1,0 1 0,-1-1-1,1 1 1,0 0-1,-1 0 1,1 0-1,0 0 1,0 0-1,0 0 1,0 0-1,0 0 1,0 1-1,0-1 1,0 0-1,0 0 1,1 1-1,-1-1 1,1 1-1,-2 1 1,2-3 0,0 0 0,0 1 0,0-1 0,0 0 0,0 1 1,0-1-1,0 0 0,-1 1 0,1-1 0,0 0 0,0 1 0,0-1 0,-1 0 0,1 0 1,0 1-1,0-1 0,-1 0 0,1 0 0,0 1 0,0-1 0,-1 0 0,1 0 0,0 0 0,-1 0 1,1 0-1,0 1 0,-1-1 0,1 0 0,0 0 0,-1 0 0,1 0 0,-1 0 0,-4 3-5,-2 10 1,-13 34-27,20-41 10,0-3 11,-1-1 0,1 1 0,0 0-1,1 0 1,-1-1 0,0 1 0,1 0-1,0-1 1,-1 1 0,1-1 0,2 4-1,-3-5 10,1-1 1,-1 1-1,1-1 0,-1 0 0,1 0 1,-1 1-1,1-1 0,-1 0 0,1 0 1,-1 1-1,1-1 0,-1 0 0,1 0 0,0 0 1,-1 0-1,1 0 0,-1 0 0,1 0 1,-1 0-1,1 0 0,0 0 0,-1 0 1,1 0-1,0-1 0,7 0 9,-2 1 7,-2 0 25,4 0-28,-2 1 5,1 0 0,-1-1 0,1 0 0,-1-1 0,1 0 0,-1 0 0,12-3 0,-12-5-1,-5 8-14,-1 0 1,1 0 0,-1 0 0,1 0-1,-1 0 1,1 1 0,-1-1-1,1 0 1,0 0 0,-1 1 0,1-1-1,0 0 1,0 1 0,0-1-1,-1 1 1,1-1 0,0 1 0,0-1-1,0 1 1,0 0 0,0-1 0,1 1-1,2-4 29,-1-2-9,0 1 0,-1-1 0,1 0 0,-2 0 1,1 0-1,-1 0 0,0-1 0,0 1 1,0 0-1,-1-8 0,0 13-18,-1-1 0,1 1 0,-1 0 0,1 0 0,-1-1 0,0 1 1,0 0-1,1 0 0,-1 0 0,0 0 0,0 0 0,0 0 0,0 0 0,0 0 0,0 1 0,0-1 0,-1 0 0,1 0 0,0 1 1,0-1-1,-1 1 0,1-1 0,0 1 0,0 0 0,-1 0 0,1-1 0,-1 1 0,1 0 0,-2 0 0,-45-3 1,48 3-5,-24 0-1,17 4-12,-6 15 0,12-19 13,1 0 0,0 1 0,0-1 0,-1 1-1,1-1 1,0 0 0,0 1 0,-1-1 0,1 0 0,0 1 0,-1-1 0,1 0 0,0 0 0,-1 1 0,1-1 0,-1 0 0,1 0 0,0 0 0,-1 1 0,1-1 0,-1 0 0,1 0 0,-1 0 0,1 0 0,-1 0 0,0 0 0,-4 2-3,3 3-2,1-4 5,1-1 0,0 1 0,-1 0 0,1 0 0,0 0 0,-1-1 0,1 1 0,-1 0 0,1 0 0,-1-1 0,0 1 0,1-1 0,-1 1 0,0 0 0,1-1 0,-1 1 0,0-1 0,0 0 0,1 1 0,-1-1 0,-1 1 0,2-1-1,-1 1 0,1-1-1,-1 0 1,1 1 0,-1-1 0,1 1 0,0-1 0,-1 1 0,1-1 0,0 1 0,-1-1 0,1 1 0,0 0 0,0-1 0,0 1 0,-1-1 0,1 1 0,0-1-1,0 1 1,0 0 0,0-1 0,0 1 0,0-1 0,0 1 0,0 0 0,0-1 0,1 1 0,-1 0 0,0 0-5,0 2-29,0-2 31,-1 0 0,1 0 1,0 0-1,0-1 0,0 1 1,-1 0-1,1 0 0,0 0 0,0 0 1,0 0-1,0 0 0,1 0 0,-1-1 1,0 1-1,0 0 0,1 0 0,-1 0 1,0 0-1,1-1 0,-1 1 0,0 0 1,1 0-1,-1-1 0,1 1 1,0 0-1,-1-1 0,2 2 0,21-1-15,-17-1-6,17 0-234,-3 0-241,-16 1-202,15-4-674,-17-4-1076,-1-5-4405,-1-3 4284</inkml:trace>
@@ -3389,8 +4548,8 @@
     </inkml:brush>
   </inkml:definitions>
   <inkml:trace contextRef="#ctx0" brushRef="#br0">81 386 4496,'0'0'3523,"4"0"-3262,12 0 9,-12 0 278,-1 0-308,10 0-18,-10 0-4,0 0 8,119 0 2319,-121 0-2525,0 0-1,1 0 1,-1 0-1,0 0 1,1-1 0,-1 1-1,0 0 1,0-1-1,0 1 1,1-1-1,-1 0 1,0 1-1,0-1 1,0 0 0,0 1-1,0-1 1,1-1-1,-1 1-3,0 0 1,0 0-1,0 0 0,0 0 0,0 1 0,0-1 0,0 0 0,0 1 1,1-1-1,-1 1 0,0-1 0,0 1 0,0 0 0,1-1 0,-1 1 1,0 0-1,2 0 0,336 0 2491,-336 0-2497,-1-1-1,1 1 0,0 0 0,-1-1 0,1 0 1,-1 1-1,1-1 0,-1 0 0,5-3 0,-5 3 10,1-1-1,0 1 1,0 0-1,0 0 1,0 0-1,0 0 1,0 1-1,0-1 1,6 1-1,8 0 47,-1-1 0,1 0 0,29-7 0,0 4-71,2-6 18,0 1 0,84-4-1,104 12-14,-119 2 38,-111-1-38,-1-1-1,0 1 0,0-1 1,0-1-1,0 1 0,7-3 0,-7 2 3,0 0 0,0 0 0,0 1 0,0 0-1,0 0 1,8 0 0,4 1 5,-1-1 0,1 0 1,24-6-1,-25 4-4,0 1-1,1 0 1,24 2-1,7-1-22,432-4 218,-267 7 441,-196-1-594,-1 0 0,1 1 0,30 8 0,-28-7-20,1-1-1,-1-1 1,1-1-1,24-2 0,8 0-22,1156 2 59,-1199 1-60,1 0 0,-1 0 1,16 5-1,-16-4-4,0 0-1,0 0 1,17 0 0,629-2-24,-640 1 24,-1 0 1,28 7 0,-27-5-7,0 0 0,28 1 0,159 5-187,-32-3-2,-35-4 73,157 8-185,-5 0 266,250 22-620,-140-21 224,-153-6 166,56-3-357,-188-2 688,-104-1-52,0 0-1,0 0 1,0 0 0,10-4-1,-10 3-1,0 0 0,0 0 0,0 1 0,11-1 0,391 2-970,-410 0 955,5 0-1027,41 0-1198,-42 0 1558,-1 0-1230,6 0 931,1 0-3304,2 0 2823</inkml:trace>
-  <inkml:trace contextRef="#ctx0" brushRef="#br0" timeOffset="643.33">7399 60 5120,'21'-3'886,"-16"2"503,-2 1-603,9 0-37,-8 0-98,-1 0-85,-2 0-541,0 0 0,-1 0 0,1 0 0,0 0 1,-1 0-1,1 1 0,0-1 0,0 0 0,-1 0 0,1 1 0,0-1 0,-1 0 0,1 1 1,-1-1-1,1 0 0,0 1 0,-1-1 0,1 1 0,-1-1 0,1 1 0,-1 0 1,1-1-1,-1 1 0,0-1 0,1 1 0,-1 0 0,0-1 0,1 1 0,-1 0 1,0-1-1,0 2 0,1-1 2,-1-1 1,0 1-1,0 0 1,1 0 0,-1 0-1,0-1 1,1 1-1,-1 0 1,1-1-1,-1 1 1,1 0 0,-1-1-1,1 1 1,0-1-1,-1 1 1,1-1-1,0 1 1,-1-1 0,1 1-1,0-1 1,-1 1-1,1-1 1,0 0-1,0 0 1,0 1 0,-1-1-1,1 0 1,0 0-1,0 0 1,0 0 0,1 0-1,1 1 132,0 0-1,0 0 1,1 1 0,-1-1 0,0 1-1,-1 0 1,1 0 0,0 0-1,0 0 1,-1 0 0,1 1-1,3 4 1,8 6 617,30 20 857,59 57 0,6 6-1354,-94-84-269,113 94 68,-124-103-167,0 1 1,1-1-1,-1 1 1,1-1-1,0 0 0,0-1 1,0 1-1,0-1 1,0 0-1,1-1 0,7 2 1,19 0-6960,-31-4 6716,0 0 1,0-1 0,0 1 0,0-1 0,0 1 0,-1-1 0,1 1-1,-1-1 1,1 1 0,-1-1 0,1 0 0,-1 1 0,0-1-1,0 1 1,0-3 0,4-1-2128</inkml:trace>
-  <inkml:trace contextRef="#ctx0" brushRef="#br0" timeOffset="2076.76">7692 808 8173,'-14'12'2383,"13"-23"1005,1 6-3835,0 5 451,-1-1 0,1 1-1,0 0 1,0-1 0,1 1 0,-1 0-1,0 0 1,0-1 0,0 1 0,0 0-1,0 0 1,0-1 0,0 1 0,0 0-1,0 0 1,1 0 0,-1-1-1,0 1 1,0 0 0,0 0 0,0 0-1,1-1 1,-1 1 0,0 0 0,0 0-1,0 0 1,1 0 0,-1-1 0,0 1-1,0 0 1,1 0 0,-1 0-1,0 0 1,1 0 0,23-17 67,0-1 0,40-41 0,-8 7-64,29-17 42,23-21-15,-106 88-104,0 1-1,0-1 0,0 0 1,0 0-1,-1 0 0,1 0 1,-1-1-1,1 1 0,-1 0 0,0-1 1,0 1-1,0 0 0,1-4 1,-1-12-9263,-1 15 7232</inkml:trace>
+  <inkml:trace contextRef="#ctx0" brushRef="#br0" timeOffset="643.32">7399 60 5120,'21'-3'886,"-16"2"503,-2 1-603,9 0-37,-8 0-98,-1 0-85,-2 0-541,0 0 0,-1 0 0,1 0 0,0 0 1,-1 0-1,1 1 0,0-1 0,0 0 0,-1 0 0,1 1 0,0-1 0,-1 0 0,1 1 1,-1-1-1,1 0 0,0 1 0,-1-1 0,1 1 0,-1-1 0,1 1 0,-1 0 1,1-1-1,-1 1 0,0-1 0,1 1 0,-1 0 0,0-1 0,1 1 0,-1 0 1,0-1-1,0 2 0,1-1 2,-1-1 1,0 1-1,0 0 1,1 0 0,-1 0-1,0-1 1,1 1-1,-1 0 1,1-1-1,-1 1 1,1 0 0,-1-1-1,1 1 1,0-1-1,-1 1 1,1-1-1,0 1 1,-1-1 0,1 1-1,0-1 1,-1 1-1,1-1 1,0 0-1,0 0 1,0 1 0,-1-1-1,1 0 1,0 0-1,0 0 1,0 0 0,1 0-1,1 1 132,0 0-1,0 0 1,1 1 0,-1-1 0,0 1-1,-1 0 1,1 0 0,0 0-1,0 0 1,-1 0 0,1 1-1,3 4 1,8 6 617,30 20 857,59 57 0,6 6-1354,-94-84-269,113 94 68,-124-103-167,0 1 1,1-1-1,-1 1 1,1-1-1,0 0 0,0-1 1,0 1-1,0-1 1,0 0-1,1-1 0,7 2 1,19 0-6960,-31-4 6716,0 0 1,0-1 0,0 1 0,0-1 0,0 1 0,-1-1 0,1 1-1,-1-1 1,1 1 0,-1-1 0,1 0 0,-1 1 0,0-1-1,0 1 1,0-3 0,4-1-2128</inkml:trace>
+  <inkml:trace contextRef="#ctx0" brushRef="#br0" timeOffset="2076.75">7692 808 8173,'-14'12'2383,"13"-23"1005,1 6-3835,0 5 451,-1-1 0,1 1-1,0 0 1,0-1 0,1 1 0,-1 0-1,0 0 1,0-1 0,0 1 0,0 0-1,0 0 1,0-1 0,0 1 0,0 0-1,0 0 1,1 0 0,-1-1-1,0 1 1,0 0 0,0 0 0,0 0-1,1-1 1,-1 1 0,0 0 0,0 0-1,0 0 1,1 0 0,-1-1 0,0 1-1,0 0 1,1 0 0,-1 0-1,0 0 1,1 0 0,23-17 67,0-1 0,40-41 0,-8 7-64,29-17 42,23-21-15,-106 88-104,0 1-1,0-1 0,0 0 1,0 0-1,-1 0 0,1 0 1,-1-1-1,1 1 0,-1 0 0,0-1 1,0 1-1,0 0 0,1-4 1,-1-12-9263,-1 15 7232</inkml:trace>
   <inkml:trace contextRef="#ctx0" brushRef="#br0" timeOffset="2560.49">548 0 7761,'-5'8'6844,"-20"18"-6409,14-16 244,-10 10-467,-1 0 1,-1-2-1,-1-1 1,0-1 0,-46 23-1,36-21-271,1 1 0,-33 27 0,46-32-259,-17 14-523,35-26 502,0 0 0,0 0 1,0 0-1,0 0 0,0 0 0,1 1 0,-1-1 1,1 0-1,-1 1 0,1-1 0,0 1 0,-1 3 1</inkml:trace>
   <inkml:trace contextRef="#ctx0" brushRef="#br0" timeOffset="4116.72">576 980 6453,'0'0'834,"0"-5"-322,0-12 9,0 12 23,0 2-4,0 3-535,-2-38 1597,1 36-1549,0 0 0,0 0 1,0 0-1,0 0 0,0 0 0,0 1 0,0-1 0,-1 0 1,1 1-1,-1-1 0,1 1 0,-3-3 0,0-5 302,-1-2 15,-129-113 556,56 49-838,31 35 14,35 30-92,0 1 0,0-2-1,1 0 1,0 0-1,1-1 1,0 0-1,1 0 1,-9-17-1,8 8-2,5 9 14,0 0 1,-1 1 0,0 0 0,-1 0 0,0 1 0,0 0 0,-1 0 0,-1 0 0,0 1 0,-11-9 0,15 15 52,-2 1 0,1-1 0,0 1-1,0 1 1,-1-1 0,1 1 0,-1 0-1,1 0 1,-1 1 0,-12 0 0,18-4 85</inkml:trace>
   <inkml:trace contextRef="#ctx0" brushRef="#br0" timeOffset="4858.49">3894 255 6869,'0'0'12479,"0"4"-12165,0 242 3735,0-244-4039,0-1 0,0 1 0,0 0 0,1-1 0,-1 1 0,0-1 0,1 1 0,-1-1 0,1 1 0,0-1 0,0 1 0,-1-1 0,1 1 0,0-1 0,0 0 0,0 0 0,2 2 0,-2-1 2,1-1 1,-1 0-1,0 1 1,0-1-1,0 1 0,0 0 1,0-1-1,0 1 1,0 0-1,-1-1 1,1 1-1,-1 0 1,1 0-1,-1 0 1,0-1-1,1 1 0,-1 3 1,0 23 2008,0 8-6939,0-16-3162,0-43 616</inkml:trace>
@@ -3426,7 +4585,7 @@
   <inkml:trace contextRef="#ctx0" brushRef="#br0" timeOffset="2754.01">359 465 3888,'0'-31'9795,"0"-20"-7902,0 51-1893,0 0 0,1-1 0,-1 1 0,0 0 0,0-1 0,0 1 1,0 0-1,1-1 0,-1 1 0,0 0 0,0-1 0,1 1 0,-1 0 0,0 0 0,0-1 0,1 1 0,-1 0 0,0 0 0,1 0 0,-1-1 0,0 1 0,1 0 0,-1 0 1,1 0-1,-1 0 0,0 0 0,1 0 0,-1 0 0,0 0 0,1 0 0,-1 0 0,1 0 0,0 0 0,-1 0 0,0 0 0,1 0 0,-1 0 0,1 0 0,-1 0 0,0 0 0,1 0 0,-1 0 0,0 0 0,1 0-1,-1 0 1,1-1 0,-1 1 0,0 0 0,1 0 0,-1 0 0,0 0 0,1-1 0,-1 1 0,0 0 0,1 0 0,-1-1 0,0 1 0,0 0 0,1-1 0,-1 1 0,0 0-1,0 0 1,0-1 0,1 1 0,-1-1 0,0 1 0,0 0 0,0-1 0,2-1 1,0 1-1,0-1 1,0 1 0,0 0-1,0 0 1,0-1-1,1 2 1,-1-1 0,0 0-1,3-1 1,13-5-1,17-12 5,-24 14 6,-1-1-1,1 0 0,-1 0 0,0-1 1,-1-1-1,17-16 0,-21 19 5,-4 4-13,-1 1-1,1-1 1,0 1 0,-1-1 0,1 0 0,-1 0 0,1 1 0,-1-1 0,1 0 0,-1 0 0,0 1 0,1-1-1,-1 0 1,0 0 0,1 0 0,-1 0 0,0 0 0,0 0 0,0 1 0,0-2 0,0 1 22,0 1 0,0 0 0,0 0 0,0-1 0,0 1 1,0 0-1,0-1 0,0 1 0,0 0 0,0 0 0,-1-1 0,1 1 0,0 0 1,0 0-1,0-1 0,0 1 0,0 0 0,-1 0 0,1-1 0,0 1 0,0 0 1,-1 0-1,1 0 0,0-1 0,0 1 0,0 0 0,-1 0 0,1 0 0,0 0 1,-1 0-1,1 0 0,0 0 0,0-1 0,-1 1 0,1 0 0,0 0 0,0 0 1,-1 0-1,1 0 0,0 0 0,-1 0 0,1 0 0,0 0 0,0 1 0,-1-1 1,1 0-1,-1 0 0,-3 0 69,-158-4 223,162 4-316,-1 0-1,0 0 0,0 0 1,1 0-1,-1 0 0,0-1 1,0 1-1,1 0 0,-1 0 1,0-1-1,1 1 0,-1 0 1,0-1-1,1 1 0,-1-1 1,1 1-1,-1-1 0,1 1 1,-1-1-1,0 0 0,0 0 2,1 0-1,-1 1 0,0-1 0,0 0 0,1 1 0,-1-1 0,0 1 0,0-1 1,0 1-1,0-1 0,0 1 0,0-1 0,0 1 0,0 0 0,0 0 0,0-1 0,0 1 1,0 0-1,0 0 0,-1 0 0,-74 0 213,59 0-5240,1 0-5436</inkml:trace>
   <inkml:trace contextRef="#ctx0" brushRef="#br0" timeOffset="4048.01">325 325 3592,'-6'13'8102,"12"-13"-7736,-5 0-306,0-1 0,-1 1 0,1 0 0,0 0 0,0 0 0,0 0 0,0 0 0,0 0 0,0 0-1,0 0 1,-1 0 0,1 1 0,0-1 0,0 0 0,0 0 0,0 1 0,-1-1 0,3 1 0,-1 1-6,0 0 0,0-1 1,0 1-1,0-1 0,1 0 0,-1 0 0,0 0 0,1 0 0,-1 0 0,1-1 0,-1 1 0,1-1 1,-1 1-1,1-1 0,-1 0 0,1 0 0,0 0 0,-1 0 0,3-1 0,-3 1-40,59 9 974,-40-8-698,0 1 0,0 1 0,22 7-1,15 2-75,-51-11 643,-4 0-554</inkml:trace>
   <inkml:trace contextRef="#ctx0" brushRef="#br0" timeOffset="4830.84">4 548 4116,'-4'11'6832,"93"-11"-5135,-86-1-1654,0 1-1,0 0 1,0-1 0,0 1-1,-1-1 1,1 0-1,0 0 1,0 0 0,-1 0-1,5-3 1,-5 2 5,1 1 0,0-1 0,0 1 1,0 0-1,0 0 0,0 0 0,0 0 0,0 1 1,0-1-1,5 1 0,4-1 158,-1-1 1,1 0-1,-1 0 0,21-8 1,11-2 229,290-47 986,-292 53-1422,36-2-2793</inkml:trace>
-  <inkml:trace contextRef="#ctx0" brushRef="#br0" timeOffset="5347.97">344 688 4060,'22'0'210,"-18"0"79,2 0 74,231 0 3216,-242 3-3553,-18 10 11,18-10 23,-1-1 42,-55 26 978,60-27-934,0-1 0,-1 1 1,1 0-1,0 0 1,0 0-1,0 0 0,0 0 1,0 0-1,0 0 1,1 1-1,-1-1 0,0 0 1,1 0-1,-1 1 1,1-1-1,-1 0 0,1 1 1,-1-1-1,1 1 1,0-1-1,0 0 0,0 1 1,-1-1-1,2 1 1,-1 2-1,6-1 483,55 5 1063,92 1 1,0-8-3359,-95-1-977,-58-14-2177</inkml:trace>
+  <inkml:trace contextRef="#ctx0" brushRef="#br0" timeOffset="5347.96">344 688 4060,'22'0'210,"-18"0"79,2 0 74,231 0 3216,-242 3-3553,-18 10 11,18-10 23,-1-1 42,-55 26 978,60-27-934,0-1 0,-1 1 1,1 0-1,0 0 1,0 0-1,0 0 0,0 0 1,0 0-1,0 0 1,1 1-1,-1-1 0,0 0 1,1 0-1,-1 1 1,1-1-1,-1 0 0,1 1 1,-1-1-1,1 1 1,0-1-1,0 0 0,0 1 1,-1-1-1,2 1 1,-1 2-1,6-1 483,55 5 1063,92 1 1,0-8-3359,-95-1-977,-58-14-2177</inkml:trace>
 </inkml:ink>
 </file>
 
@@ -3458,7 +4617,7 @@
   <inkml:trace contextRef="#ctx0" brushRef="#br0" timeOffset="2828.28">553 56 5921,'0'0'3247,"-4"0"-2825,-32 0 2792,32 0-3028,1 0-9,-64 0 954,66 0-1126,1 0 1,0 0-1,-1 0 1,1 0-1,-1 0 1,1 0-1,0 0 1,-1 1-1,1-1 1,-1 0-1,1 0 0,0 0 1,-1 1-1,1-1 1,0 0-1,-1 0 1,1 1-1,0-1 1,0 0-1,-1 1 0,1-1 1,0 0-1,0 1 1,0-1-1,-1 0 1,1 1-1,0-1 1,0 1-1,0-1 1,0 0-1,0 1 0,0-1 1,0 1-1,0-1 3,0 1-1,-1-1 1,1 1-1,0-1 0,0 0 1,0 1-1,0-1 1,0 1-1,0-1 0,-1 0 1,1 1-1,0-1 1,0 0-1,0 1 1,-1-1-1,1 0 0,0 1 1,0-1-1,-1 0 1,1 0-1,0 1 0,-1-1 1,1 0-1,0 0 1,-1 0-1,1 0 0,-1 1 1,1-1-1,0 0 1,-1 0-1,1 0 1,-1 0-1,1 0 0,-3 2 41,1 0-1,0 0 1,-1 0-1,1 0 1,0 0-1,0 1 1,0-1-1,-1 4 1,-6 6 146,-3 0-100,2 1 0,-1 0 0,-11 22 0,18-28-33,1 0 0,0 0 0,0 1 0,1-1 0,0 1 0,0 0 0,0 0 0,1-1 0,0 15 0,1 37 657,0-59-710,0 1 1,0-1-1,0 1 0,0-1 1,0 1-1,1-1 1,-1 1-1,0-1 0,0 1 1,0-1-1,1 1 0,-1-1 1,0 0-1,1 1 1,-1-1-1,0 0 0,1 1 1,-1-1-1,0 0 0,1 1 1,-1-1-1,1 0 1,-1 1-1,1-1 0,-1 0 1,1 0-1,-1 0 1,0 1-1,1-1 0,-1 0 1,1 0-1,-1 0 0,1 0 1,0 0-1,0 0 0,-1 0 0,1 0 0,-1 0 0,1 0 0,-1 0 0,1 0 0,-1 0 0,0 0 0,1 1 0,-1-1 0,1 0 0,-1 0 0,1 0 0,-1 1 0,0-1 0,1 0 0,-1 0 0,0 1 0,1-1 0,-1 0 0,0 1 0,1-1 0,-1 1 0,0-1 0,0 0 0,1 1 0,-1-1 0,0 1 0,0-1 0,0 1 0,1-1 0,-1 0 0,0 1 0,0 0 0,5 3 88,0 0 0,0 0 1,0-1-1,1 1 0,-1-1 0,1 0 0,6 2 0,2 0 176,-1 0-1,24 15 1,-29-15-98,0 0 0,0-1-1,1 0 1,-1 0 0,1-1 0,0 0-1,0 0 1,16 1 0,73-3 847,-97-1-1002,1-1 1,0 1-1,-1 0 1,1 0-1,0-1 1,-1 1-1,1-1 1,-1 1-1,1-1 1,-1 0-1,1 0 1,-1 0-1,1 0 1,-1 0 0,0 0-1,2-1 1,-2 1 8,1 0 0,-1-1 0,0 1 1,1 0-1,0 0 0,-1 0 1,1 1-1,0-1 0,-1 0 0,1 1 1,0-1-1,0 1 0,-1-1 1,1 1-1,0 0 0,2 0 0,-3 0-17,-1 0-1,1 0 0,-1 0 1,1 0-1,0 0 1,-1 0-1,1-1 0,-1 1 1,1 0-1,-1 0 0,1 0 1,0 0-1,-1-1 1,1 1-1,-1 0 0,1-1 1,-1 1-1,1 0 0,-1-1 1,0 1-1,1-1 0,-1 1 1,1-1-1,-1 1 1,0-1-1,1 1 0,-1-1 1,0 0-1,1 1 10,-1-1 0,0 1 0,1-1 0,-1 0 0,0 1-1,1-1 1,-1 1 0,0 0 0,1-1 0,-1 1 0,1-1 0,-1 1 0,1 0 0,-1-1 0,1 1 0,0 0 0,-1-1-1,1 1 1,-1 0 0,1 0 0,-1 0 0,1-1 0,0 1 0,-1 0 0,1 0 0,0 0 0,-1 0 0,2 0-1,2-3 148,0-1 0,0 0 0,0 0 0,-1 0 0,7-10 0,6-7 116,-13 18-267,0-1 0,-1 0 1,1 0-1,-1 0 1,0 0-1,-1 0 1,1 0-1,-1 0 1,0-1-1,0 1 0,0 0 1,0-9-1,-1-61 82,-1 41-68,2 31-28,-1-1 1,0 1-1,0 0 0,0-1 1,0 1-1,0-1 0,0 1 1,-1 0-1,1-1 0,-1 1 1,0 0-1,0 0 0,0-1 1,0 1-1,0 0 1,0 0-1,0 0 0,-1 0 1,1 0-1,-1 0 0,1 1 1,-3-3-1,4 4-2,-1-1 0,1 0 0,-1 0 0,1 1 0,-1-1 0,1 0 0,0 0 0,-1 0 0,1 0 0,0 0 0,0 1 0,0-1 0,0 0 1,0 0-1,0 0 0,0 0 0,0 0 0,0 0 0,1-1 0,-1 1-2,0 0 0,0 0 1,0 0-1,0 1 1,0-1-1,0 0 0,0 0 1,0 0-1,0 0 1,0 1-1,0-1 0,0 0 1,-1 0-1,1 0 0,0 1 1,0-1-1,-1 0 1,1 0-1,-1 1 0,0-2 1,-3-1 1,3 3 2,0 0 0,1-1 0,-1 1 0,1 0 0,-1 0 0,0-1 0,1 1 1,-1-1-1,1 1 0,-1-1 0,1 1 0,-1 0 0,1-1 0,0 0 0,-1 1 0,1-1 0,0 1 1,-1-1-1,1 1 0,0-1 0,0 0 0,-1 1 0,1-1 0,0 0 0,0 0 0,-2-2 6,0-1-1,-1 1 1,1 0-1,-1 0 1,1 0-1,-1 0 0,0 0 1,0 1-1,0-1 1,-1 1-1,-4-3 1,-11-3-232,-1 0 0,1 2 0,-1 0 1,0 2-1,0 0 0,-21-1 1,20 5-112</inkml:trace>
   <inkml:trace contextRef="#ctx0" brushRef="#br0" timeOffset="5522.68">0 953 5324,'12'0'12315,"19"8"-11391,-24-5-727,-1-1 0,1 0 1,-1 0-1,1 0 0,12 0 0,190-2 1567,-209 0-1679,-35 0-7335,-40 0-4733,61 0 10545</inkml:trace>
   <inkml:trace contextRef="#ctx0" brushRef="#br0" timeOffset="6061.56">515 688 3740,'19'-16'2455,"-17"14"-2004,0-1-1,0 1 1,0 1-1,0-1 1,0 0-1,0 0 1,1 1-1,-1 0 1,1-1-1,-1 1 1,1 0-1,-1 0 1,5-1 4245,-7 147-545,0-144-4140,0 0 0,0 1 0,0-1 0,1 0 0,-1 1 0,0-1 0,1 0 0,-1 0 0,1 1 0,-1-1 0,1 0 0,0 0 0,-1 0 0,1 0 0,1 2 0,-1-2-6,0 0 0,0 0 1,0 0-1,0 1 0,-1-1 1,1 0-1,0 1 0,-1-1 0,1 1 1,-1-1-1,1 1 0,-1-1 0,0 1 1,0-1-1,0 3 0,0 16 66,0-83-9262,0-45 6136,0 37 7485,-22 71-3234,18 0-1065,4 0-131,-1 0 1,1 0 0,-1 0-1,1-1 1,0 1-1,-1 0 1,1 0-1,-1 0 1,1 0-1,-1 0 1,1 0-1,0 0 1,-1 0-1,1 0 1,-1 0-1,1 1 1,0-1-1,-1 0 1,1 0 0,-1 0-1,1 0 1,0 1-1,-1-1 1,1 0-1,0 0 1,-1 1-1,1-1 1,0 0-1,-1 1 1,1-1-1,0 2-34,0-1 21,0-1 0,0 1 1,0-1-1,0 1 1,0-1-1,0 1 0,0-1 1,0 1-1,0-1 0,0 1 1,0-1-1,0 1 0,0-1 1,0 1-1,-1-1 0,1 0 1,0 1-1,0-1 1,-1 1-1,1-1 0,0 1 1,0-1-1,-1 0 0,1 1 1,-1-1-1,1 0 0,0 1 1,-1-1-1,1 0 1,-1 0-1,1 1 0,0-1 1,-1 0-1,1 0 0,-1 0 1,1 0-1,-1 1 0,1-1 1,-1 0-1,1 0 0,-1 0 1,1 0-1,-1 0 1,1 0-1,-2 0 0,0 1-634,0 1 1,0-1-1,0 1 0,0 0 0,0 0 1,0 0-1,0 0 0,1 0 0,-3 5 0,-3 2-4133,1-4 2851</inkml:trace>
-  <inkml:trace contextRef="#ctx0" brushRef="#br0" timeOffset="6447.93">460 834 8469,'6'0'328,"111"0"3632,-114 0-3912,-1 0 1,1 0-1,-1-1 0,1 1 1,-1-1-1,0 1 0,1-1 1,-1 0-1,0 0 0,1 0 1,-1-1-1,0 1 0,0 0 0,0-1 1,2-1-1,-2 1-30,0 1 0,0-1 1,0 1-1,0-1 0,0 1 0,0 0 0,0 0 1,1 0-1,-1 0 0,1 1 0,-1-1 0,0 0 1,1 1-1,-1 0 0,4-1 0,-1 2-17,0-1 0,0-1 1,1 1-1,-1-1 0,0 0 0,0 0 0,0-1 0,0 1 0,0-1 0,0 0 0,7-4 1,-9 4-17,0 1-1,0 1 1,0-1 0,0 0 0,1 1 0,-1 0 0,0-1 0,0 1 0,0 1 0,7 0 0,3 0-2723,-1-2-4187</inkml:trace>
+  <inkml:trace contextRef="#ctx0" brushRef="#br0" timeOffset="6447.92">460 834 8469,'6'0'328,"111"0"3632,-114 0-3912,-1 0 1,1 0-1,-1-1 0,1 1 1,-1-1-1,0 1 0,1-1 1,-1 0-1,0 0 0,1 0 1,-1-1-1,0 1 0,0 0 0,0-1 1,2-1-1,-2 1-30,0 1 0,0-1 1,0 1-1,0-1 0,0 1 0,0 0 0,0 0 1,1 0-1,-1 0 0,1 1 0,-1-1 0,0 0 1,1 1-1,-1 0 0,4-1 0,-1 2-17,0-1 0,0-1 1,1 1-1,-1-1 0,0 0 0,0 0 0,0-1 0,0 1 0,0-1 0,0 0 0,7-4 1,-9 4-17,0 1-1,0 1 1,0-1 0,0 0 0,1 1 0,-1 0 0,0-1 0,0 1 0,0 1 0,7 0 0,3 0-2723,-1-2-4187</inkml:trace>
   <inkml:trace contextRef="#ctx0" brushRef="#br0" timeOffset="6790.08">543 965 4008,'6'5'5820,"9"-3"-3454,21-2-1843,-26-1 380,148 1 1614,-155 0-2495,-1 0 0,1 0 0,0-1 0,0 1 0,-1-1 0,1 0 0,0 0 0,-1 0 0,1 0 0,4-3 0,-5 2-12,0 1 1,1 0 0,-1 0-1,1 0 1,-1 0-1,1 0 1,0 0 0,-1 1-1,1-1 1,5 1 0,-2 0-5,0 0 1,0 0 0,1 0-1,-1-1 1,0 0 0,0 0 0,0 0-1,0-1 1,11-4 0,4-1 374,-12 4-4497,-72 3-5423,40 0 7650</inkml:trace>
   <inkml:trace contextRef="#ctx0" brushRef="#br0" timeOffset="7315.25">666 1119 3704,'-19'5'4541,"26"-1"-2812,45 1-1798,-33-3 744,-3-2-607,-9 0-40,0 0 0,0 1 0,0-1-1,0 1 1,0 0 0,0 1 0,12 4 0,-19-5-21,1 1 1,-1-1-1,1 1 0,-1-1 1,0 1-1,0-1 0,0 1 1,0-1-1,0 0 0,0 1 1,0-1-1,0 1 0,-1-1 1,1 1-1,0-1 0,-1 1 1,1-1-1,-1 0 0,0 1 1,1-1-1,-2 1 0,-2 0 10,3-2-13,0 0 0,0 0 1,0 0-1,0 0 0,0 1 0,0-1 1,0 1-1,0-1 0,0 0 0,0 1 1,0 0-1,0-1 0,0 1 0,0-1 1,1 1-1,-1 0 0,0 0 0,0-1 1,1 1-1,-1 0 0,0 0 0,1 0 1,-1 0-1,0 2 0,1-3 0,0 1 0,0-1 0,0 1 0,0 0 0,-1-1 0,1 1 0,0 0 0,0-1 0,-1 1 0,1-1 0,0 1-1,-1-1 1,1 1 0,-1 0 0,1-1 0,0 0 0,-1 1 0,1-1 0,-1 1 0,0-1 0,1 0 0,-1 1 0,1-1 0,-1 0 0,0 1 0,1-1 0,-1 0 0,1 0 0,-1 0 0,0 0 0,1 1 0,-1-1 0,0 0 0,-1 0-1,2-1 3,-1 1 0,1 0-1,-1 0 1,0 0-1,1 1 1,-1-1-1,1 0 1,-1 0-1,0 0 1,1 0-1,-1 1 1,1-1-1,-1 0 1,1 0-1,-1 1 1,1-1-1,-1 0 1,1 1-1,-1-1 1,1 1-1,-1-1 1,1 0-1,0 1 1,-1-1-1,1 1 1,0-1-1,-1 1 1,1-1-1,0 1 1,0 0-1,0-1 1,-1 1-1,1-1 1,0 2-1,0-2 4,0 1 0,0-1-1,0 1 1,0-1 0,-1 1 0,1-1-1,0 0 1,0 1 0,0-1-1,-1 1 1,1-1 0,0 1 0,0-1-1,-1 0 1,1 1 0,0-1-1,-1 1 1,1-1 0,-1 0-1,1 0 1,0 1 0,-1-1 0,1 0-1,-2 1 1,2-1 59,-1 1 0,0-1 0,1 0 0,-1 1 0,0-1-1,1 1 1,-1-1 0,1 1 0,-1 0 0,0-1 0,1 1 0,0 0 0,-1-1 0,1 1 0,-1 0 0,1-1 0,0 1 0,-1 0-1,1 0 1,0-1 0,0 1 0,0 0 0,0 0 0,-1 0 0,1-1 0,0 2 0,1-1 37,-1-1-1,1 1 1,-1-1 0,1 1 0,0-1-1,-1 1 1,1-1 0,-1 1-1,1-1 1,0 0 0,-1 1 0,1-1-1,0 0 1,-1 0 0,1 1 0,0-1-1,0 0 1,-1 0 0,1 0-1,0 0 1,0 0 0,0 0 0,25 2-39,-20-2 163,21 2-122,34-3 0,-18 0-3218,-42 1 2896,1-1 1,-1 0-1,0 0 1,1 0-1,-1 0 1,0 0-1,0 0 1,0 0-1,0-1 1,0 1-1,0 0 1,0 0-1,0-1 1,-1 1-1,1-1 1,0 1 0,0-3-1,9-29-6633,-10 25 5404</inkml:trace>
   <inkml:trace contextRef="#ctx0" brushRef="#br0" timeOffset="8096.84">679 969 4476,'4'0'157,"13"0"154,-12 0 793,11-6 2381,-21 6-534,-11 0-2961,12 0 68,-14 0 22,17-1-79,1 1 0,0 0 0,-1 0 0,1 0-1,0 0 1,-1 0 0,1 0 0,0 0 0,0 0-1,-1 0 1,1 0 0,0 0 0,-1 0 0,1 0-1,0 0 1,-1 0 0,1 1 0,0-1 0,0 0-1,-1 0 1,1 0 0,0 0 0,0 0 0,-1 1-1,1-1 1,0 0 0,0 0 0,0 0 0,-1 1-1,1-1 1,0 0 0,0 0 0,0 1 0,0-1-1,-1 0 1,1 1 0,0-1 0,0 0 0,0 0-1,0 1 1,0-1 0,0 0 0,0 1 0,0-1-1,0 1 1,-3 6 0,-16-3 39,10-4-27,3-1 1,0 1 0,1 0-1,-1 0 1,0 1-1,0 0 1,0 0 0,0 0-1,-9 4 1,-40 10 1368,59-15-1251,199 0 1341,-200 0-1445,0-1 0,0 1-1,-1-1 1,1 1-1,0-1 1,0 0-1,0 0 1,-1 0 0,4-2-1,-3 2 17,0-1-1,0 1 1,0 0-1,0 0 1,0 0 0,0 0-1,1 1 1,-1-1-1,4 1 1,17 0 202,-17 1-185,1-1-1,-1 1 1,1-2-1,0 1 1,-1-1 0,1 0-1,0-1 1,-1 0 0,10-3-1,18-4 48,-27 6-53,1 0 1,-1 1-1,1 0 1,0 1-1,0 0 1,0 0-1,12 1 1,-28 0-4227,1-2 2698,-4 0 1115,-4 2-3772,13 0 3997,0 0 0,0 0 0,0 0 0,0 0 0,0 0 0,0 0 0,0-1-1,0 1 1,1 0 0,-1 0 0,0-1 0,0 1 0,0-1 0,1 1 0,-1-1 0,0 1-1,0-1 1,1 1 0,-2-2 0,-9-6-1898,-15 5 159</inkml:trace>
@@ -3551,7 +4710,7 @@
     </inkml:brush>
   </inkml:definitions>
   <inkml:trace contextRef="#ctx0" brushRef="#br0">332 30 5501,'2'0'67,"-1"1"0,1-1 0,-1 0 1,0 0-1,1 0 0,-1 0 0,1-1 1,-1 1-1,1 0 0,-1-1 1,0 1-1,1 0 0,-1-1 0,1 0 1,-1 1-1,0-1 0,0 0 1,1 0-1,-1 0 0,0 0 0,0 0 1,0 0-1,0 0 0,1-2 1,-1 2-44,0 1 62,-1-1 0,0 1-1,1-1 1,-1 1 0,1 0 0,-1-1 0,0 1 0,1 0 0,-1 0 0,1-1 0,-1 1 0,1 0 0,-1 0 0,1-1 0,0 1 0,-1 0 0,1 0 0,-1 0 0,1 0-1,-1 0 1,1 0 0,-1 0 0,2 0 0,-2 0-49,0 0 0,0 0 0,1 0 0,-1 0 0,0 0 0,0 0 0,1 0 0,-1 0 0,0 0 0,0 0 0,0 0 0,1 0 1,-1 0-1,0 0 0,0 0 0,1 0 0,-1 0 0,0 0 0,1-10 8081,-6 10-8093,-14 0-25,14 0-4,0 0 12,1 1-3,0-1 1,0 1 0,1-1 0,-1 1-1,1 0 1,-1 0 0,1 1-1,-1-1 1,1 1 0,-1 0 0,-2 2-1,5-3-5,1-1 0,-1 1 0,0-1-1,0 1 1,0-1 0,0 1 0,1-1-1,-1 1 1,0-1 0,0 0 0,0 0-1,0 1 1,0-1 0,0 0-1,0 0 1,0 0 0,0 0 0,0 0-1,0 0 1,0 0 0,-1-1 0,-5 1-3,-39 21-15,20-8 51,1 2-1,0 0 0,1 1 1,0 2-1,1 0 0,1 2 0,1 0 1,-20 26-1,63-60-6449,-17 10 4831,-4 5 1437,0-1 0,-1 0 0,1 0 0,0 1 0,0-1 0,0 0 0,0 0 0,-1 0 1,1 0-1,0 0 0,0 0 0,0 0 0,0 0 0,0 0 0,-1 0 0,1-1 0,0 1 0,0 0 1,0 0-1,0-1 0,-1 1 0,1-1 0,0 1 0,-1-1 0,1 1 0,0-1 0,-1 1 0,1-1 1,0 0-1,-1 1 0,1-1 0,-1 0 0,1 1 0,0-2 0,2-2-1247,10 1-662</inkml:trace>
-  <inkml:trace contextRef="#ctx0" brushRef="#br0" timeOffset="504.23">343 412 5412,'-6'19'1510,"4"-16"-1225,1 0 0,0-1 0,0 1-1,0 0 1,0 0 0,1 0-1,-1 0 1,1 9 6870,0-21-5856,0 7-1303,0 0 0,0 0-1,0 0 1,-1-1 0,1 1-1,0 0 1,-1 0-1,1 1 1,-1-1 0,-1-3-1,-8 0 187,10 5-168,-1 0 0,0 0 0,1-1 0,-1 1-1,0 0 1,1-1 0,-1 1 0,1 0-1,-1-1 1,0 1 0,1-1 0,-1 1-1,1-1 1,0 1 0,-1-1 0,1 1-1,-1-1 1,1 0 0,0 1 0,-1-1 0,1 0-1,0 1 1,0-1 0,-1 0 0,1 1-1,0-1 1,0 0 0,0 1 0,0-1-1,0 0 1,0 1 0,0-1 0,0 0 0,0-1-1,0 1 3,0 0 0,0 0 0,0 0-1,0 0 1,0 0 0,-1 0 0,1 0-1,0 0 1,-1 0 0,1 0 0,-1 0-1,1 0 1,-1 0 0,1 0 0,-1 0-1,0 0 1,0 1 0,1-1 0,-1 0-1,0 0 1,0 1 0,0-1 0,0 1-1,0-1 1,0 1 0,0-1 0,0 1-1,-1-1 1,-6-4 79,-18-23 222,-2-2-144,-69-53 854,90 78-1407,2 0 2428,2 2-3786</inkml:trace>
+  <inkml:trace contextRef="#ctx0" brushRef="#br0" timeOffset="504.22">343 412 5412,'-6'19'1510,"4"-16"-1225,1 0 0,0-1 0,0 1-1,0 0 1,0 0 0,1 0-1,-1 0 1,1 9 6870,0-21-5856,0 7-1303,0 0 0,0 0-1,0 0 1,-1-1 0,1 1-1,0 0 1,-1 0-1,1 1 1,-1-1 0,-1-3-1,-8 0 187,10 5-168,-1 0 0,0 0 0,1-1 0,-1 1-1,0 0 1,1-1 0,-1 1 0,1 0-1,-1-1 1,0 1 0,1-1 0,-1 1-1,1-1 1,0 1 0,-1-1 0,1 1-1,-1-1 1,1 0 0,0 1 0,-1-1 0,1 0-1,0 1 1,0-1 0,-1 0 0,1 1-1,0-1 1,0 0 0,0 1 0,0-1-1,0 0 1,0 1 0,0-1 0,0 0 0,0-1-1,0 1 3,0 0 0,0 0 0,0 0-1,0 0 1,0 0 0,-1 0 0,1 0-1,0 0 1,-1 0 0,1 0 0,-1 0-1,1 0 1,-1 0 0,1 0 0,-1 0-1,0 0 1,0 1 0,1-1 0,-1 0-1,0 0 1,0 1 0,0-1 0,0 1-1,0-1 1,0 1 0,0-1 0,0 1-1,-1-1 1,-6-4 79,-18-23 222,-2-2-144,-69-53 854,90 78-1407,2 0 2428,2 2-3786</inkml:trace>
 </inkml:ink>
 </file>
 
@@ -3766,7 +4925,7 @@
     </inkml:brush>
   </inkml:definitions>
   <inkml:trace contextRef="#ctx0" brushRef="#br0">1 181 7409,'0'0'300,"4"0"215,14 1 241,-14-1 197,0 0 32,93 0 3788,-94 0-4730,-1 0 1,0 0-1,1-1 1,-1 1 0,0-1-1,0 0 1,1 1-1,-1-1 1,0 0-1,0 0 1,3-3 0,-3 3-19,0 0 1,0 0 0,0 0 0,0 0-1,0 0 1,1 0 0,-1 0 0,0 1 0,1-1-1,-1 1 1,4-1 0,-3 1-14,1 0 0,-1 0-1,0 0 1,1-1 0,-1 1 0,0-1 0,0 0 0,1 0-1,-1 0 1,0 0 0,0 0 0,4-4 0,10 3-13,-16 2-7,-1 0 1,1 0-1,-1 1 0,1-1 1,-1 0-1,1 0 1,-1 0-1,1 0 1,0 0-1,-1 0 1,1 0-1,-1 0 0,1-1 1,-1 1-1,1 0 1,-1 0-1,1 0 1,-1 0-1,1-1 1,-1 1-1,0 0 0,1 0 1,-1-1-1,1 1 1,-1-1-1,0 1 1,1 0-1,-1-1 0,0 1 1,1-1-1,-1 1 1,0 0-1,1-1 1,-1 1-1,0-1 1,1-1-258</inkml:trace>
-  <inkml:trace contextRef="#ctx0" brushRef="#br0" timeOffset="562.33">415 0 6873,'-17'0'157,"14"0"2475,8 0-2270,-4 0-340,1 0 1,-1 0 0,0 1-1,0-1 1,0 0 0,1 0-1,-1 1 1,0-1 0,0 1-1,0-1 1,0 1 0,0-1-1,0 1 1,0-1 0,0 1-1,0 0 1,2 1 0,-2 0 34,1-1 1,-1 0-1,1 0 1,-1 0 0,1 0-1,-1 0 1,1 0-1,0-1 1,-1 1 0,1 0-1,0-1 1,0 1-1,0-1 1,-1 0 0,1 0-1,0 0 1,4 0-1,102 0 1710,-108 2-1760,1-1 0,0 0 1,0 1-1,-1-1 1,1 1-1,0 0 1,-1-1-1,0 1 1,1-1-1,-1 1 1,0 0-1,0-1 0,0 1 1,0-1-1,0 1 1,0 0-1,0-1 1,-1 1-1,1 0 1,-1-1-1,1 1 1,-1-1-1,1 1 1,-1-1-1,0 1 0,-1 1 1,-4-1-14,5-2 5,0 0-1,0 1 1,-1-1 0,1 0-1,0 1 1,0-1 0,0 0 0,0 1-1,0 0 1,0-1 0,0 1-1,0-1 1,0 1 0,0 0 0,0 0-1,0 0 1,1-1 0,-1 1-1,0 0 1,1 0 0,-1 0 0,0 0-1,1 0 1,-1 0 0,1 0-1,0 1 1,-1 1 0,1-2-1,-1 0 0,1 0-1,0 0 1,0 0 0,-1 0 0,1-1 0,0 1 0,-1 0 0,1 0 0,-1 0-1,1 0 1,-1 0 0,0-1 0,1 1 0,-1 0 0,0 0 0,0-1-1,1 1 1,-1 0 0,0-1 0,0 1 0,0-1 0,0 1 0,0-1-1,0 0 1,-1 1 0,-5 3-10,5-2 9,-1-1 0,1 1 0,0 0 0,0 1 0,1-1 0,-1 0 0,0 0 0,1 1 0,-1-1 0,1 1 0,0-1 0,0 1 0,-2 4 1,3-6 1,0 0 1,0-1 0,0 1 0,0 0 0,0 0-1,0-1 1,0 1 0,-1 0 0,1 0-1,0-1 1,0 1 0,-1 0 0,1-1 0,-1 1-1,1 0 1,-1-1 0,1 1 0,-1-1 0,1 1-1,-1-1 1,1 1 0,-1-1 0,0 1 0,0 0 2,0-1 1,1 1 0,-1-1 0,1 1 0,-1-1-1,0 1 1,1-1 0,-1 1 0,1-1-1,0 1 1,-1 0 0,1-1 0,-1 1 0,1 0-1,0-1 1,0 1 0,-1 0 0,1-1 0,0 1-1,0 0 1,0 0 0,0-1 0,0 2 0,-9 38 1035,9-38-951,1-1 1,-1 0 0,1 0 0,-1 1-1,1-1 1,0 0 0,0 0-1,-1 0 1,1 0 0,0 0 0,0 0-1,0 0 1,0 0 0,0 0 0,0 0-1,0 0 1,1-1 0,-1 1-1,0-1 1,0 1 0,1 0 0,-1-1-1,0 0 1,0 1 0,1-1-1,-1 0 1,0 0 0,1 0 0,2 0-1,51 3 1359,-48-3-1124,236 0 6321,-242 0-6629,-1 0 0,1 0 0,-1 0 0,1 0 0,-1 0 0,1-1 0,-1 1 0,1 0 0,-1 0 0,1-1 0,-1 1 0,0 0 0,1-1 0,-1 1 0,0 0 0,1-1 0,-1 1 0,0-1 0,1 1 0,-1 0 1,0-1-1,1 1 0,-1-1 0,0 1 0,0-1 0,0 1 0,0-1 0,0 1 0,1-1 0,-1 1 0,0-1 0,0 1 0,0-1 0,0 0 0,-15-4-8578,-35 5-2213,45 0 7666</inkml:trace>
+  <inkml:trace contextRef="#ctx0" brushRef="#br0" timeOffset="562.32">415 0 6873,'-17'0'157,"14"0"2475,8 0-2270,-4 0-340,1 0 1,-1 0 0,0 1-1,0-1 1,0 0 0,1 0-1,-1 1 1,0-1 0,0 1-1,0-1 1,0 1 0,0-1-1,0 1 1,0-1 0,0 1-1,0 0 1,2 1 0,-2 0 34,1-1 1,-1 0-1,1 0 1,-1 0 0,1 0-1,-1 0 1,1 0-1,0-1 1,-1 1 0,1 0-1,0-1 1,0 1-1,0-1 1,-1 0 0,1 0-1,0 0 1,4 0-1,102 0 1710,-108 2-1760,1-1 0,0 0 1,0 1-1,-1-1 1,1 1-1,0 0 1,-1-1-1,0 1 1,1-1-1,-1 1 1,0 0-1,0-1 0,0 1 1,0-1-1,0 1 1,0 0-1,0-1 1,-1 1-1,1 0 1,-1-1-1,1 1 1,-1-1-1,1 1 1,-1-1-1,0 1 0,-1 1 1,-4-1-14,5-2 5,0 0-1,0 1 1,-1-1 0,1 0-1,0 1 1,0-1 0,0 0 0,0 1-1,0 0 1,0-1 0,0 1-1,0-1 1,0 1 0,0 0 0,0 0-1,0 0 1,1-1 0,-1 1-1,0 0 1,1 0 0,-1 0 0,0 0-1,1 0 1,-1 0 0,1 0-1,0 1 1,-1 1 0,1-2-1,-1 0 0,1 0-1,0 0 1,0 0 0,-1 0 0,1-1 0,0 1 0,-1 0 0,1 0 0,-1 0-1,1 0 1,-1 0 0,0-1 0,1 1 0,-1 0 0,0 0 0,0-1-1,1 1 1,-1 0 0,0-1 0,0 1 0,0-1 0,0 1 0,0-1-1,0 0 1,-1 1 0,-5 3-10,5-2 9,-1-1 0,1 1 0,0 0 0,0 1 0,1-1 0,-1 0 0,0 0 0,1 1 0,-1-1 0,1 1 0,0-1 0,0 1 0,-2 4 1,3-6 1,0 0 1,0-1 0,0 1 0,0 0 0,0 0-1,0-1 1,0 1 0,-1 0 0,1 0-1,0-1 1,0 1 0,-1 0 0,1-1 0,-1 1-1,1 0 1,-1-1 0,1 1 0,-1-1 0,1 1-1,-1-1 1,1 1 0,-1-1 0,0 1 0,0 0 2,0-1 1,1 1 0,-1-1 0,1 1 0,-1-1-1,0 1 1,1-1 0,-1 1 0,1-1-1,0 1 1,-1 0 0,1-1 0,-1 1 0,1 0-1,0-1 1,0 1 0,-1 0 0,1-1 0,0 1-1,0 0 1,0 0 0,0-1 0,0 2 0,-9 38 1035,9-38-951,1-1 1,-1 0 0,1 0 0,-1 1-1,1-1 1,0 0 0,0 0-1,-1 0 1,1 0 0,0 0 0,0 0-1,0 0 1,0 0 0,0 0 0,0 0-1,0 0 1,1-1 0,-1 1-1,0-1 1,0 1 0,1 0 0,-1-1-1,0 0 1,0 1 0,1-1-1,-1 0 1,0 0 0,1 0 0,2 0-1,51 3 1359,-48-3-1124,236 0 6321,-242 0-6629,-1 0 0,1 0 0,-1 0 0,1 0 0,-1 0 0,1-1 0,-1 1 0,1 0 0,-1 0 0,1-1 0,-1 1 0,0 0 0,1-1 0,-1 1 0,0 0 0,1-1 0,-1 1 0,0-1 0,1 1 0,-1 0 1,0-1-1,1 1 0,-1-1 0,0 1 0,0-1 0,0 1 0,0-1 0,0 1 0,1-1 0,-1 1 0,0-1 0,0 1 0,0-1 0,0 0 0,-15-4-8578,-35 5-2213,45 0 7666</inkml:trace>
 </inkml:ink>
 </file>
 
@@ -3805,10 +4964,10 @@
   <inkml:trace contextRef="#ctx0" brushRef="#br0" timeOffset="25112.26">2666 542 3352,'-5'0'-82,"-14"2"2340,18-2-2188,1 0 0,-1 1 0,1-1 0,-1 0 0,1 1 0,-1-1 0,1 1 1,0-1-1,-1 0 0,1 1 0,-1-1 0,1 1 0,0-1 0,0 1 0,-1-1 0,1 1 0,0 0 0,-1 7 7258,4-8-6849,11 0-49,-11 0 443,186 0 5256,-187 0-6093,-1 0-1,1 0 1,0-1-1,0 1 1,-1 0 0,1-1-1,0 1 1,-1-1-1,1 0 1,-1 0 0,1 1-1,-1-1 1,1 0 0,1-2-1,-2 2-19,1 0 0,0 0-1,-1 0 1,1 0 0,-1 0-1,1 0 1,0 0 0,0 1-1,0-1 1,-1 0 0,1 1-1,0 0 1,0-1 0,3 1-1,-4 0-10,1 0-1,-1 0 0,1 0 0,0-1 0,-1 1 0,1 0 0,-1-1 0,0 1 1,1-1-1,-1 0 0,1 1 0,1-3 0,-1 2-4,-1 1-1,0-1 1,0 0-1,0 1 1,1-1-1,-1 1 1,0-1 0,1 1-1,-1-1 1,0 1-1,1 0 1,1 0-1,19-10 215,-34 7-9278,8 3 7142,-1 0-496,-8 0 450,-1 0-1721,-7 0 1347</inkml:trace>
   <inkml:trace contextRef="#ctx0" brushRef="#br0" timeOffset="34921.1">3368 454 4900,'0'0'11147,"-4"0"-10930,-12 0-11,11 0 2077,10 0-2164,90 0 815,-92-1-912,0 1 1,0 0-1,0-1 0,-1 1 1,1-1-1,0 0 1,0 0-1,-1 0 0,1 0 1,3-3-1,-4 3-2,1-1 0,0 1-1,-1 0 1,1-1 0,0 1-1,0 1 1,0-1 0,0 0-1,-1 1 1,6-1 0,3 1 48,1 0 1,-1-1 0,0 0 0,1 0 0,-1-2 0,16-4 0,16 2 203,178-31 574,-218 35-838,19-1-68,37 1 1,-25 4 2955,-37 0-2882,-13 11-15,12-10 38,0-4 16,4 0-48,-1 0-1,1 0 0,-1-1 0,1 1 0,0 0 0,-1 0 0,1 0 0,-1 0 0,1 0 0,-1 0 0,1 0 0,-1 0 0,1 0 0,-1 1 0,1-1 0,-1 0 0,1 0 0,-1 0 0,1 0 0,-1 1 0,1-1 0,0 0 0,-1 0 0,1 1 0,-1 0 0,-3 5 12,0 0 0,-1 0 0,0 0 0,0-1 0,0 0 0,-1 0 0,-9 7 0,-52 32 99,41-27-138,-120 82 19,144-97 2,0 0 0,0 0 0,1-1 0,-1 1 0,0 0 0,1 0-1,-1 0 1,1 1 0,0-1 0,-2 3 0,2-2 1,0-1 1,0 0-1,0 1 1,-1-1-1,1 0 1,-1 0-1,1 0 1,-1 0-1,0-1 0,-3 4 1,-86 62 28,84-62-25,3-3 13,0 0-1,0 0 1,0 1-1,0 0 1,0 0-1,1 0 1,-1 0-1,1 0 1,0 1-1,0-1 1,-4 7-1,5-2 38,2-7-50,0 0 1,0 0 0,0 0-1,0 0 1,0-1 0,0 1 0,0 0-1,0 0 1,-1 0 0,1 0-1,0-1 1,-1 1 0,1 0-1,0 0 1,-1-1 0,1 1 0,-1 0-1,1-1 1,-1 1 0,0 0-1,1-1 1,-1 1 0,0-1 0,1 1-1,-1-1 1,0 1 0,0-1-1,1 0 1,-1 1 0,0-1 0,0 0-1,0 0 1,1 1 0,-2-1-1,-12 14 125,14-15-228,0 1 0,0 0 0,0 0 0,0-1 0,0 1-1,1 0 1,-1 0 0,0-1 0,0 1 0,0 0 0,0-1-1,0 1 1,0 0 0,0 0 0,0-1 0,0 1 0,0 0-1,0 0 1,0-1 0,0 1 0,-1 0 0,1-1 0,0 1-1,0 0 1,0 0 0,0 0 0,0-1 0,0 1 0,-1 0 0,1 0-1,0-1 1,0 1 0,0 0 0,-1 0 0,1 0 0,0 0-1,0-1 1,-1 1 0,1 0 0,0 0 0,0 0 0,-1 0-1,1 0 1,0 0 0,0 0 0,-1 0 0,1 0 0,0 0-1,0 0 1,-1 0 0,1 0 0,-1 0 0,17-3-976,-16 3 1035,0 0 0,0 0 0,1 0 0,-1 0 0,0 0 0,0-1 1,0 1-1,0 0 0,1 0 0,-1 0 0,0 0 0,0 0 0,0 0 0,0 0 0,1 0 0,-1 0 0,0 0 0,0-1 0,0 1 0,0 0 0,0 0 0,1 0 0,-1 0 0,0 0 0,0-1 0,0 1 0,0 0 0,0 0 0,0 0 0,0-1 0,0 1 0,0 0 0,0 0 0,0 0 0,0 0 0,0-1 0,0 1 0,0 0 0,0 0 0,0 0 0,0-1 0,0 1 0,0 0 0,0 0 0,0 0 0,0 0 0,0-1 0,3-10-2843,25-25-6089,-16 21 6165</inkml:trace>
   <inkml:trace contextRef="#ctx0" brushRef="#br0" timeOffset="36532.78">4570 2 3476,'0'0'6562,"3"0"-6156,9 0-4,-9 0 1190,-2 0-1377,0-1 0,0 1 0,1 0-1,-1 0 1,0 0 0,0 0-1,1 0 1,-1 0 0,0 0-1,0 1 1,1-1 0,-1 0-1,0 1 1,0-1 0,0 1-1,1-1 1,0 1 0,-2 1-98,0-1-89,0 0 0,0-1 0,0 1-1,0-1 1,0 1 0,0 0 0,0-1 0,0 1-1,0-1 1,0 1 0,1 0 0,-1-1 0,0 1-1,0-1 1,0 1 0,1-1 0,-1 1 0,0-1-1,1 1 1,-1-1 0,1 1 0,-1-1 0,0 1-1,1-1 1,-1 0 0,1 1 0,-1-1 0,1 0-1,0 1 1,1 2 204,0 0 0,0 1-1,0-1 1,0 0 0,-1 1-1,0 0 1,0-1 0,2 7 0,-2-5 274,6 24 530,-2 1-1,0 0 1,-1 45-1,-3-59-939,-1 122-96,0-137 3,0-1 0,0 0 0,0 1 0,0-1 0,0 0 1,0 1-1,0-1 0,-1 0 0,1 1 0,0-1 1,0 0-1,0 0 0,-1 1 0,1-1 0,0 0 1,0 0-1,-1 1 0,1-1 0,0 0 0,0 0 1,-1 0-1,1 0 0,0 1 0,-1-1 0,1 0 1,0 0-1,-1 0 0,1 0 0,0 0 0,-1 0 0,1 0 1,0 0-1,-1 0 0,1 0 0,-1 0 0,1 0-85,-1 0 0,1 0 0,0 0 0,0 0 0,-1 0 0,1 0 0,0 0 0,-1 0 0,1 0 0,0 0 0,-1 0 0,1 0 0,0 0 0,0 0 0,-1 1 0,1-1 0,0 0 0,0 0-1,-1 0 1,1 0 0,0 1 0,0-1 0,-1 0 0,1 0 0,0 1 0,0-1 0,0 0 0,0 0 0,-1 1 0,1-1 0,0 0 0,0 0 0,0 1 0,0-1 0,-21-94-1584,14-165 1722,7 251 711,-4 8-710,3 0-52,0 0-2,1 0 0,-1 0 0,0 0 0,1-1 0,-1 1 0,1 0 0,-1 0 0,0 0 0,1 0 0,-1 1 0,0-1 0,1 0 0,-1 0 0,1 0 0,-1 0 0,0 1 0,1-1 0,-1 0 0,1 0 0,-1 1 0,1-1 0,-1 1 1,1-1-1,-1 0 0,1 1 0,-1-1 0,1 1 0,-1-1 0,1 1 0,0-1 0,-1 1 0,1-1 0,0 1 0,0 0 0,-1-1 0,1 1 0,-15 3 131,10-1-130,-14 6-17,1 1 0,-1 2-1,-24 19 1,29-17-88,9-5-2909</inkml:trace>
-  <inkml:trace contextRef="#ctx0" brushRef="#br0" timeOffset="37109.16">4469 438 4352,'-5'9'1137,"2"0"5329,16-8-3986,-10-1-2063,17 0 408,10 2 191,-23-1-835,1 0 1,-1-1-1,0 0 0,0 0 0,0-1 0,1 1 0,-1-2 1,13-3-1,-8-2-20,-10 6-123,0-1 1,0 1 0,0 0-1,1 0 1,-1-1 0,1 1-1,-1 1 1,1-1 0,-1 0 0,1 1-1,-1-1 1,1 1 0,3 0-1,4 0 95,-6 0-91,0 1 0,-1-1-1,1 0 1,-1-1 0,1 1 0,0-1 0,-1 1-1,7-3 1,3-4 48,-11 5-73,0 1 0,0 0 0,1-1 1,-1 1-1,1 0 0,0 0 0,-1 0 1,1 1-1,-1-1 0,1 1 1,0-1-1,3 1 0,12-2 48,-1-1 1,1 0-1,0-1 0,-1-2 0,23-8 0,-8 2-47,-49 27-12604,11-13 9056</inkml:trace>
+  <inkml:trace contextRef="#ctx0" brushRef="#br0" timeOffset="37109.15">4469 438 4352,'-5'9'1137,"2"0"5329,16-8-3986,-10-1-2063,17 0 408,10 2 191,-23-1-835,1 0 1,-1-1-1,0 0 0,0 0 0,0-1 0,1 1 0,-1-2 1,13-3-1,-8-2-20,-10 6-123,0-1 1,0 1 0,0 0-1,1 0 1,-1-1 0,1 1-1,-1 1 1,1-1 0,-1 0 0,1 1-1,-1-1 1,1 1 0,3 0-1,4 0 95,-6 0-91,0 1 0,-1-1-1,1 0 1,-1-1 0,1 1 0,0-1 0,-1 1-1,7-3 1,3-4 48,-11 5-73,0 1 0,0 0 0,1-1 1,-1 1-1,1 0 0,0 0 0,-1 0 1,1 1-1,-1-1 0,1 1 1,0-1-1,3 1 0,12-2 48,-1-1 1,1 0-1,0-1 0,-1-2 0,23-8 0,-8 2-47,-49 27-12604,11-13 9056</inkml:trace>
   <inkml:trace contextRef="#ctx0" brushRef="#br0" timeOffset="37675.48">4350 741 5737,'0'0'7138,"4"0"-6949,11 0 21,-11 0-1,0 0-22,-3 0-174,0 0 1,0 0 0,0-1-1,0 1 1,0 0-1,0 0 1,0-1-1,0 1 1,0 0-1,-1-1 1,1 1-1,0-1 1,0 1-1,0-1 1,0 0-1,-1 1 1,1-1-1,0 0 1,0 1-1,0-3 1,0 2 2,0 0 0,-1 1-1,1-1 1,0 0 0,0 0 0,0 0 0,0 0 0,0 1 0,0-1-1,0 0 1,1 1 0,-1-1 0,0 1 0,0 0 0,0-1-1,0 1 1,1 0 0,-1 0 0,0-1 0,3 1 0,10 0 259,0 0 0,0-1 0,0-1 1,0 0-1,21-7 0,20 5 395,60-18 77,0 5 0,156-3 0,-263 20-741,0-1 1,0 0-1,-1 0 1,11-3-1,-18 3-31,2 1-461,-18 0-7380,-19 0 199,30 0 5922</inkml:trace>
   <inkml:trace contextRef="#ctx0" brushRef="#br0" timeOffset="38121.89">4218 1114 7409,'0'0'300,"4"0"215,14 1 241,-14-1 197,0 0 32,93 0 3788,-94 0-4730,-1 0 1,0 0-1,1-1 1,-1 1 0,0-1-1,0 0 1,1 1-1,-1-1 1,0 0-1,0 0 1,3-3 0,-3 3-19,0 0 1,0 0 0,0 0 0,0 0-1,0 0 1,1 0 0,-1 0 0,0 1 0,1-1-1,-1 1 1,4-1 0,-3 1-14,1 0 0,-1 0-1,0 0 1,1-1 0,-1 1 0,0-1 0,0 0 0,1 0-1,-1 0 1,0 0 0,0 0 0,4-4 0,10 3-13,-16 2-7,-1 0 1,1 0-1,-1 1 0,1-1 1,-1 0-1,1 0 1,-1 0-1,1 0 1,0 0-1,-1 0 1,1 0-1,-1 0 0,1-1 1,-1 1-1,1 0 1,-1 0-1,1 0 1,-1 0-1,1-1 1,-1 1-1,0 0 0,1 0 1,-1-1-1,1 1 1,-1-1-1,0 1 1,1 0-1,-1-1 0,0 1 1,1-1-1,-1 1 1,0 0-1,1-1 1,-1 1-1,0-1 1,1-1-258</inkml:trace>
-  <inkml:trace contextRef="#ctx0" brushRef="#br0" timeOffset="38684.22">4633 933 6873,'-17'0'157,"14"0"2475,8 0-2270,-4 0-340,1 0 1,-1 0 0,0 1-1,0-1 1,0 0 0,1 0-1,-1 1 1,0-1 0,0 1-1,0-1 1,0 1 0,0-1-1,0 1 1,0-1 0,0 1-1,0 0 1,2 1 0,-2 0 34,1-1 1,-1 0-1,1 0 1,-1 0 0,1 0-1,-1 0 1,1 0-1,0-1 1,-1 1 0,1 0-1,0-1 1,0 1-1,0-1 1,-1 0 0,1 0-1,0 0 1,4 0-1,102 0 1710,-108 2-1760,1-1 0,0 0 1,0 1-1,-1-1 1,1 1-1,0 0 1,-1-1-1,0 1 1,1-1-1,-1 1 1,0 0-1,0-1 0,0 1 1,0-1-1,0 1 1,0 0-1,0-1 1,-1 1-1,1 0 1,-1-1-1,1 1 1,-1-1-1,1 1 1,-1-1-1,0 1 0,-1 1 1,-4-1-14,5-2 5,0 0-1,0 1 1,-1-1 0,1 0-1,0 1 1,0-1 0,0 0 0,0 1-1,0 0 1,0-1 0,0 1-1,0-1 1,0 1 0,0 0 0,0 0-1,0 0 1,1-1 0,-1 1-1,0 0 1,1 0 0,-1 0 0,0 0-1,1 0 1,-1 0 0,1 0-1,0 1 1,-1 1 0,1-2-1,-1 0 0,1 0-1,0 0 1,0 0 0,-1 0 0,1-1 0,0 1 0,-1 0 0,1 0 0,-1 0-1,1 0 1,-1 0 0,0-1 0,1 1 0,-1 0 0,0 0 0,0-1-1,1 1 1,-1 0 0,0-1 0,0 1 0,0-1 0,0 1 0,0-1-1,0 0 1,-1 1 0,-5 3-10,5-2 9,-1-1 0,1 1 0,0 0 0,0 1 0,1-1 0,-1 0 0,0 0 0,1 1 0,-1-1 0,1 1 0,0-1 0,0 1 0,-2 4 1,3-6 1,0 0 1,0-1 0,0 1 0,0 0 0,0 0-1,0-1 1,0 1 0,-1 0 0,1 0-1,0-1 1,0 1 0,-1 0 0,1-1 0,-1 1-1,1 0 1,-1-1 0,1 1 0,-1-1 0,1 1-1,-1-1 1,1 1 0,-1-1 0,0 1 0,0 0 2,0-1 1,1 1 0,-1-1 0,1 1 0,-1-1-1,0 1 1,1-1 0,-1 1 0,1-1-1,0 1 1,-1 0 0,1-1 0,-1 1 0,1 0-1,0-1 1,0 1 0,-1 0 0,1-1 0,0 1-1,0 0 1,0 0 0,0-1 0,0 2 0,-9 38 1035,9-38-951,1-1 1,-1 0 0,1 0 0,-1 1-1,1-1 1,0 0 0,0 0-1,-1 0 1,1 0 0,0 0 0,0 0-1,0 0 1,0 0 0,0 0 0,0 0-1,0 0 1,1-1 0,-1 1-1,0-1 1,0 1 0,1 0 0,-1-1-1,0 0 1,0 1 0,1-1-1,-1 0 1,0 0 0,1 0 0,2 0-1,51 3 1359,-48-3-1124,236 0 6321,-242 0-6629,-1 0 0,1 0 0,-1 0 0,1 0 0,-1 0 0,1-1 0,-1 1 0,1 0 0,-1 0 0,1-1 0,-1 1 0,0 0 0,1-1 0,-1 1 0,0 0 0,1-1 0,-1 1 0,0-1 0,1 1 0,-1 0 1,0-1-1,1 1 0,-1-1 0,0 1 0,0-1 0,0 1 0,0-1 0,0 1 0,1-1 0,-1 1 0,0-1 0,0 1 0,0-1 0,0 0 0,-15-4-8578,-35 5-2213,45 0 7666</inkml:trace>
+  <inkml:trace contextRef="#ctx0" brushRef="#br0" timeOffset="38684.21">4633 933 6873,'-17'0'157,"14"0"2475,8 0-2270,-4 0-340,1 0 1,-1 0 0,0 1-1,0-1 1,0 0 0,1 0-1,-1 1 1,0-1 0,0 1-1,0-1 1,0 1 0,0-1-1,0 1 1,0-1 0,0 1-1,0 0 1,2 1 0,-2 0 34,1-1 1,-1 0-1,1 0 1,-1 0 0,1 0-1,-1 0 1,1 0-1,0-1 1,-1 1 0,1 0-1,0-1 1,0 1-1,0-1 1,-1 0 0,1 0-1,0 0 1,4 0-1,102 0 1710,-108 2-1760,1-1 0,0 0 1,0 1-1,-1-1 1,1 1-1,0 0 1,-1-1-1,0 1 1,1-1-1,-1 1 1,0 0-1,0-1 0,0 1 1,0-1-1,0 1 1,0 0-1,0-1 1,-1 1-1,1 0 1,-1-1-1,1 1 1,-1-1-1,1 1 1,-1-1-1,0 1 0,-1 1 1,-4-1-14,5-2 5,0 0-1,0 1 1,-1-1 0,1 0-1,0 1 1,0-1 0,0 0 0,0 1-1,0 0 1,0-1 0,0 1-1,0-1 1,0 1 0,0 0 0,0 0-1,0 0 1,1-1 0,-1 1-1,0 0 1,1 0 0,-1 0 0,0 0-1,1 0 1,-1 0 0,1 0-1,0 1 1,-1 1 0,1-2-1,-1 0 0,1 0-1,0 0 1,0 0 0,-1 0 0,1-1 0,0 1 0,-1 0 0,1 0 0,-1 0-1,1 0 1,-1 0 0,0-1 0,1 1 0,-1 0 0,0 0 0,0-1-1,1 1 1,-1 0 0,0-1 0,0 1 0,0-1 0,0 1 0,0-1-1,0 0 1,-1 1 0,-5 3-10,5-2 9,-1-1 0,1 1 0,0 0 0,0 1 0,1-1 0,-1 0 0,0 0 0,1 1 0,-1-1 0,1 1 0,0-1 0,0 1 0,-2 4 1,3-6 1,0 0 1,0-1 0,0 1 0,0 0 0,0 0-1,0-1 1,0 1 0,-1 0 0,1 0-1,0-1 1,0 1 0,-1 0 0,1-1 0,-1 1-1,1 0 1,-1-1 0,1 1 0,-1-1 0,1 1-1,-1-1 1,1 1 0,-1-1 0,0 1 0,0 0 2,0-1 1,1 1 0,-1-1 0,1 1 0,-1-1-1,0 1 1,1-1 0,-1 1 0,1-1-1,0 1 1,-1 0 0,1-1 0,-1 1 0,1 0-1,0-1 1,0 1 0,-1 0 0,1-1 0,0 1-1,0 0 1,0 0 0,0-1 0,0 2 0,-9 38 1035,9-38-951,1-1 1,-1 0 0,1 0 0,-1 1-1,1-1 1,0 0 0,0 0-1,-1 0 1,1 0 0,0 0 0,0 0-1,0 0 1,0 0 0,0 0 0,0 0-1,0 0 1,1-1 0,-1 1-1,0-1 1,0 1 0,1 0 0,-1-1-1,0 0 1,0 1 0,1-1-1,-1 0 1,0 0 0,1 0 0,2 0-1,51 3 1359,-48-3-1124,236 0 6321,-242 0-6629,-1 0 0,1 0 0,-1 0 0,1 0 0,-1 0 0,1-1 0,-1 1 0,1 0 0,-1 0 0,1-1 0,-1 1 0,0 0 0,1-1 0,-1 1 0,0 0 0,1-1 0,-1 1 0,0-1 0,1 1 0,-1 0 1,0-1-1,1 1 0,-1-1 0,0 1 0,0-1 0,0 1 0,0-1 0,0 1 0,1-1 0,-1 1 0,0-1 0,0 1 0,0-1 0,0 0 0,-15-4-8578,-35 5-2213,45 0 7666</inkml:trace>
 </inkml:ink>
 </file>
 
@@ -3980,7 +5139,7 @@
     </inkml:brush>
   </inkml:definitions>
   <inkml:trace contextRef="#ctx0" brushRef="#br0">1 214 5577,'0'0'107,"0"1"1,0-1-1,0 1 1,0-1-1,-1 1 1,1-1 0,0 1-1,0 0 1,0-1-1,1 1 1,-1-1 0,0 1-1,0-1 1,0 1-1,0-1 1,0 1 0,1 0-1,-1-1 1,0 1-1,0-1 1,1 0 0,-1 1-1,0-1 1,1 1-1,-1-1 1,1 1 0,-1-1-1,0 0 1,1 1-1,-1-1 1,1 0 0,-1 1-1,1-1 1,-1 0-1,1 0 1,-1 0 0,1 1-1,-1-1 1,1 0-1,0 0 1,-1 0 0,1 0-1,-1 0 1,1 0-1,0 0 1,2 0-351,-3 0 282,0 0 1,0 0-1,1 0 1,-1 0-1,0 0 0,0 0 1,0 0-1,0 0 0,0 0 1,1 0-1,-1 0 1,0 1-1,0-1 0,0 0 1,0 0-1,0 0 1,0 0-1,1 0 0,-1 0 1,0 0-1,0 0 1,0 1-1,0-1 0,0 0 1,0 0-1,0 0 1,0 0-1,0 0 0,1 1 1,-1-1-1,0 0 0,0 0 1,0 0-1,0 0 1,0 0-1,0 1 0,0-1 1,0 0-1,0 0 1,0 0-1,0 0 0,0 1 1,0-1-1,-1 0 1,1 0-1,0 0 0,3 4 1702,70-4 1986,-72 0-3698,0 0 1,-1 0-1,1 0 1,0 0-1,0 0 1,0-1-1,-1 1 1,1 0-1,0 0 1,0-1-1,-1 1 1,1 0-1,0-1 1,-1 1-1,1-1 1,-1 1-1,1-1 1,0 0-1,-1 1 1,1-1-1,-1 1 1,1-2-1,0 1-1,-1 0-1,1 1 0,-1-1 0,1 0 0,-1 1 1,1-1-1,0 1 0,-1-1 0,1 0 0,0 1 0,-1 0 1,1-1-1,0 1 0,0-1 0,0 1 0,-1 0 1,1-1-1,0 1 0,0 0 0,0 0 0,0 0 1,1 0-1,4 0 231,1 0 1,-1-1-1,0 0 1,0 0-1,0 0 1,12-5-1,60-9 1551,-70 13-1608,2-1 235,0 1 0,0 0 0,16-1 0,-26 8-425,0 0 1453,0-2-4254</inkml:trace>
-  <inkml:trace contextRef="#ctx0" brushRef="#br0" timeOffset="1101.6">528 33 5581,'0'0'93,"0"1"1,-1-1 0,1 1-1,0-1 1,0 1 0,0-1-1,-1 1 1,1-1 0,0 1 0,0-1-1,0 1 1,0-1 0,0 1-1,0 0 1,0-1 0,0 1 0,1-1-1,-1 1 1,0-1 0,0 1-1,0-1 1,0 1 0,1-1 0,-1 1-1,0-1 1,0 0 0,1 1-1,-1-1 1,0 1 0,1-1 0,-1 0-1,1 1 1,-1-1 0,0 0-1,1 1 1,-1-1 0,1 0 0,-1 0-1,1 1 1,-1-1 0,1 0-1,-1 0 1,1 0 0,-1 0 0,1 1-1,-1-1 1,1 0 0,-1 0-1,1 0 1,0 0 0,-1-1 0,1 1-1,-1 0 1,1 0 0,-1 0-1,1 0 1,2-1-259,2 1 559,0 0-49,5 1-117,-1 0-69,-1 0-1,0-1 0,0 1 1,0-2-1,0 1 1,0-1-1,15-4 1,-14-2-41,-7 6-94,-1-1 0,1 1 0,-1 0 0,1 0 0,0 0 0,-1 0 1,1 0-1,0 1 0,0-1 0,-1 0 0,1 1 0,0-1 0,0 1 1,0 0-1,3-1 0,-1 1 9,-1 0 0,0 0 1,0-1-1,0 0 0,0 1 0,0-1 1,-1 0-1,6-3 0,-5 3-11,-1 0 0,1 0 0,0 0 0,0 0 0,0 0 0,0 1 0,0-1 0,5 0 0,66-10 341,-12 11 340,-60 5-705,0 5 4,0 0 1,1 0-1,1-1 1,0 1 0,0-1-1,10 15 1,-13-22-4,0 0 0,-1 0 0,1 0 0,-1 0 0,1 0 0,-1 0 0,1 0 0,-1 0 0,0 1 1,0-1-1,0 0 0,0 0 0,-1 0 0,1 0 0,-1 0 0,1 1 0,-1-1 0,1 0 0,-1 0 0,0 0 0,0 0 1,0-1-1,0 1 0,-1 0 0,1 0 0,0-1 0,-1 1 0,1-1 0,-1 1 0,0-1 0,-3 3 0,1 6-16,4-10 16,0 1 1,0-1-1,0 1 1,0-1 0,0 1-1,0-1 1,0 1-1,0-1 1,-1 1-1,1-1 1,0 0-1,0 1 1,0-1-1,-1 1 1,1-1-1,0 1 1,0-1-1,-1 0 1,1 1-1,0-1 1,-1 0-1,1 1 1,0-1 0,-1 0-1,-102 82-82,98-78 95,3-3-11,1 0-1,-1 0 0,0 0 1,0 1-1,1-1 1,-1 1-1,1-1 0,-1 1 1,1 0-1,0-1 1,0 1-1,0 0 0,-1 0 1,2 0-1,-1 0 1,0 0-1,0 0 0,0 3 1,5-5 53,13 0 24,-13 0 14,14 0 238,8 1 231,-19 0-410,-1 0 1,1-1-1,-1 0 1,0 0-1,1-1 1,-1 1-1,0-2 1,10-1 0,-10 0-78,-3 0 8,1 1-1,0 1 1,0-1 0,0 0-1,0 1 1,0 0 0,0 0-1,0 0 1,1 0-1,-1 1 1,9 0 0,-11 0-44,1-1 1,-1 1 0,1 0-1,-1-1 1,1 0 0,-1 1 0,0-1-1,1 0 1,-1 0 0,0 0-1,4-3 1,-4 2-8,1 1 1,-1 0-1,0 0 1,0 0-1,1 0 0,-1 0 1,0 0-1,1 0 0,-1 1 1,1 0-1,4-1 0,-3 1 15,0-1 0,0 1 0,0-1 0,0 0-1,0 0 1,-1-1 0,1 1 0,5-4-1,18-5 237,26-4 19,-53 14-291,-20 0-12100,15 0 9127</inkml:trace>
+  <inkml:trace contextRef="#ctx0" brushRef="#br0" timeOffset="1101.59">528 33 5581,'0'0'93,"0"1"1,-1-1 0,1 1-1,0-1 1,0 1 0,0-1-1,-1 1 1,1-1 0,0 1 0,0-1-1,0 1 1,0-1 0,0 1-1,0 0 1,0-1 0,0 1 0,1-1-1,-1 1 1,0-1 0,0 1-1,0-1 1,0 1 0,1-1 0,-1 1-1,0-1 1,0 0 0,1 1-1,-1-1 1,0 1 0,1-1 0,-1 0-1,1 1 1,-1-1 0,0 0-1,1 1 1,-1-1 0,1 0 0,-1 0-1,1 1 1,-1-1 0,1 0-1,-1 0 1,1 0 0,-1 0 0,1 1-1,-1-1 1,1 0 0,-1 0-1,1 0 1,0 0 0,-1-1 0,1 1-1,-1 0 1,1 0 0,-1 0-1,1 0 1,2-1-259,2 1 559,0 0-49,5 1-117,-1 0-69,-1 0-1,0-1 0,0 1 1,0-2-1,0 1 1,0-1-1,15-4 1,-14-2-41,-7 6-94,-1-1 0,1 1 0,-1 0 0,1 0 0,0 0 0,-1 0 1,1 0-1,0 1 0,0-1 0,-1 0 0,1 1 0,0-1 0,0 1 1,0 0-1,3-1 0,-1 1 9,-1 0 0,0 0 1,0-1-1,0 0 0,0 1 0,0-1 1,-1 0-1,6-3 0,-5 3-11,-1 0 0,1 0 0,0 0 0,0 0 0,0 0 0,0 1 0,0-1 0,5 0 0,66-10 341,-12 11 340,-60 5-705,0 5 4,0 0 1,1 0-1,1-1 1,0 1 0,0-1-1,10 15 1,-13-22-4,0 0 0,-1 0 0,1 0 0,-1 0 0,1 0 0,-1 0 0,1 0 0,-1 0 0,0 1 1,0-1-1,0 0 0,0 0 0,-1 0 0,1 0 0,-1 0 0,1 1 0,-1-1 0,1 0 0,-1 0 0,0 0 0,0 0 1,0-1-1,0 1 0,-1 0 0,1 0 0,0-1 0,-1 1 0,1-1 0,-1 1 0,0-1 0,-3 3 0,1 6-16,4-10 16,0 1 1,0-1-1,0 1 1,0-1 0,0 1-1,0-1 1,0 1-1,0-1 1,-1 1-1,1-1 1,0 0-1,0 1 1,0-1-1,-1 1 1,1-1-1,0 1 1,0-1-1,-1 0 1,1 1-1,0-1 1,-1 0-1,1 1 1,0-1 0,-1 0-1,-102 82-82,98-78 95,3-3-11,1 0-1,-1 0 0,0 0 1,0 1-1,1-1 1,-1 1-1,1-1 0,-1 1 1,1 0-1,0-1 1,0 1-1,0 0 0,-1 0 1,2 0-1,-1 0 1,0 0-1,0 0 0,0 3 1,5-5 53,13 0 24,-13 0 14,14 0 238,8 1 231,-19 0-410,-1 0 1,1-1-1,-1 0 1,0 0-1,1-1 1,-1 1-1,0-2 1,10-1 0,-10 0-78,-3 0 8,1 1-1,0 1 1,0-1 0,0 0-1,0 1 1,0 0 0,0 0-1,0 0 1,1 0-1,-1 1 1,9 0 0,-11 0-44,1-1 1,-1 1 0,1 0-1,-1-1 1,1 0 0,-1 1 0,0-1-1,1 0 1,-1 0 0,0 0-1,4-3 1,-4 2-8,1 1 1,-1 0-1,0 0 1,0 0-1,1 0 0,-1 0 1,0 0-1,1 0 0,-1 1 1,1 0-1,4-1 0,-3 1 15,0-1 0,0 1 0,0-1 0,0 0-1,0 0 1,-1-1 0,1 1 0,5-4-1,18-5 237,26-4 19,-53 14-291,-20 0-12100,15 0 9127</inkml:trace>
 </inkml:ink>
 </file>
 
@@ -4039,7 +5198,7 @@
     </inkml:brush>
   </inkml:definitions>
   <inkml:trace contextRef="#ctx0" brushRef="#br0">0 380 4832,'0'0'3432,"4"0"-2794,12 0-94,-12 0 770,-1 0-908,8 0-27,-8 0-8,30 0 1140,163 0 1323,-196 0-2802,-19 0-10013,15 0 7629</inkml:trace>
-  <inkml:trace contextRef="#ctx0" brushRef="#br0" timeOffset="611.35">356 239 5328,'0'0'2170,"4"0"-1594,220 0 3959,-224 0-4480,0 5-39,0 13-14,0-14-14,0 1-6,1-2 20,0 0-1,-1 0 1,0 0-1,0 0 1,0 0-1,0 0 1,0 0-1,0 1 1,-1-1-1,1 0 1,-1 0-1,0-1 1,-2 6-1,-15 5 12,18-13-10,-1 1 0,1-1 0,0 0 0,-1 1 0,1-1 0,-1 1 0,1-1 0,0 0 0,-1 1 0,1-1 0,0 1 0,-1-1 0,1 1 0,0 0 0,0-1 0,0 1 0,-1-1 0,1 1 0,0-1 0,0 1 0,0-1 0,0 1 0,0 0 0,0-1 0,0 1 0,0-1-1,0 1 1,0-1 0,1 1 0,-1 0 0,0 0 0,1-1 1,-1 1-1,0-1 0,0 1 1,0-1-1,0 1 0,0-1 0,1 1 1,-1-1-1,0 1 0,0-1 1,0 1-1,0-1 0,-1 1 1,1-1-1,0 1 0,0-1 1,0 1-1,0-1 0,0 1 0,-1-1 1,1 1-1,0-1 0,0 1 1,-1-1-1,1 1 0,0-1 1,-1 0-1,1 1 0,-1 0 1,-4 1 36,4-1-32,0-1-1,0 0 1,1 1-1,-1-1 0,0 0 1,1 1-1,-1-1 1,0 1-1,0-1 1,1 1-1,-1-1 1,1 1-1,-1-1 1,1 1-1,-1 0 1,1-1-1,-1 1 0,1 0 1,-1 0-1,1-1 1,0 1-1,-1 0 1,1 0-1,0-1 1,0 3-1,0-3-1,0 1 0,0-1 0,0 1 0,-1-1-1,1 1 1,0-1 0,0 1 0,0-1 0,0 1 0,0-1-1,-1 0 1,1 1 0,0-1 0,0 1 0,-1-1 0,1 1-1,0-1 1,-1 0 0,1 1 0,0-1 0,-1 0 0,1 1-1,0-1 1,-1 0 0,1 1 0,-1-1 0,1 0 0,-1 0-1,0 1 1,1-1 0,-1 0-1,1 0 1,-1 0-1,1 0 1,0 1-1,-1-1 1,1 0-1,0 0 1,-1 1-1,1-1 1,0 0-1,-1 0 1,1 1-1,0-1 1,-1 1-1,1-1 1,0 0-1,0 1 1,-1-1-1,1 0 1,0 1-1,0-1 1,0 1-1,0-1 1,0 1-1,0-1 1,0 0-1,-1 1 1,1 0-1,-9 26 1138,9-27-1100,0 1 0,0-1 1,0 1-1,0-1 0,0 1 0,0 0 0,0-1 1,0 1-1,0-1 0,1 1 0,-1-1 0,0 1 0,0-1 1,1 1-1,-1-1 0,0 0 0,1 1 0,-1-1 1,0 1-1,1-1 0,-1 0 0,1 1 0,-1-1 1,1 0-1,-1 1 0,1-1 0,-1 0 0,1 0 0,-1 1 1,1-1-1,-1 0 0,1 0 0,-1 0 0,1 0 1,-1 0-1,1 0 0,-1 0 0,1 0 0,-1 0 1,2 0-1,3 1 39,15 6 560,-5-5 35,0 0 0,1-1 0,15-1 1,-16 0-186,-15 0-500,1 0-423,0 0 362,-1 0 1,0 1 0,0-1 0,0 0 0,0 0 0,1 0 0,-1 0 0,0 0-1,0 0 1,0 0 0,1 0 0,-1 0 0,0 0 0,0 0 0,0 0 0,1 0-1,-1 0 1,0-1 0,0 1 0,0 0 0,0 0 0,1 0 0,-1 0 0,0 0-1,0 0 1,0 0 0,0 0 0,1-1 0,-1 1 0,0 0 0,0 0 0,0 0-1,0 0 1,0-1 0,0 1 0,0 0 0,1 0 0,-1 0 0,0 0 0,0-1-1,0 1 1,0 0 0,0 0 0,0 0 0,0-1 0,0 0-142,0 0-1,0-1 1,0 1 0,0 0 0,0 0 0,0-1-1,1 1 1,-1 0 0,0 0 0,1 0-1,-1-1 1,1 1 0,-1 0 0,1 0-1,1-2 1,16-33-9678,-14 23 8079</inkml:trace>
+  <inkml:trace contextRef="#ctx0" brushRef="#br0" timeOffset="611.34">356 239 5328,'0'0'2170,"4"0"-1594,220 0 3959,-224 0-4480,0 5-39,0 13-14,0-14-14,0 1-6,1-2 20,0 0-1,-1 0 1,0 0-1,0 0 1,0 0-1,0 0 1,0 0-1,0 1 1,-1-1-1,1 0 1,-1 0-1,0-1 1,-2 6-1,-15 5 12,18-13-10,-1 1 0,1-1 0,0 0 0,-1 1 0,1-1 0,-1 1 0,1-1 0,0 0 0,-1 1 0,1-1 0,0 1 0,-1-1 0,1 1 0,0 0 0,0-1 0,0 1 0,-1-1 0,1 1 0,0-1 0,0 1 0,0-1 0,0 1 0,0 0 0,0-1 0,0 1 0,0-1-1,0 1 1,0-1 0,1 1 0,-1 0 0,0 0 0,1-1 1,-1 1-1,0-1 0,0 1 1,0-1-1,0 1 0,0-1 0,1 1 1,-1-1-1,0 1 0,0-1 1,0 1-1,0-1 0,-1 1 1,1-1-1,0 1 0,0-1 1,0 1-1,0-1 0,0 1 0,-1-1 1,1 1-1,0-1 0,0 1 1,-1-1-1,1 1 0,0-1 1,-1 0-1,1 1 0,-1 0 1,-4 1 36,4-1-32,0-1-1,0 0 1,1 1-1,-1-1 0,0 0 1,1 1-1,-1-1 1,0 1-1,0-1 1,1 1-1,-1-1 1,1 1-1,-1-1 1,1 1-1,-1 0 1,1-1-1,-1 1 0,1 0 1,-1 0-1,1-1 1,0 1-1,-1 0 1,1 0-1,0-1 1,0 3-1,0-3-1,0 1 0,0-1 0,0 1 0,-1-1-1,1 1 1,0-1 0,0 1 0,0-1 0,0 1 0,0-1-1,-1 0 1,1 1 0,0-1 0,0 1 0,-1-1 0,1 1-1,0-1 1,-1 0 0,1 1 0,0-1 0,-1 0 0,1 1-1,0-1 1,-1 0 0,1 1 0,-1-1 0,1 0 0,-1 0-1,0 1 1,1-1 0,-1 0-1,1 0 1,-1 0-1,1 0 1,0 1-1,-1-1 1,1 0-1,0 0 1,-1 1-1,1-1 1,0 0-1,-1 0 1,1 1-1,0-1 1,-1 1-1,1-1 1,0 0-1,0 1 1,-1-1-1,1 0 1,0 1-1,0-1 1,0 1-1,0-1 1,0 1-1,0-1 1,0 0-1,-1 1 1,1 0-1,-9 26 1138,9-27-1100,0 1 0,0-1 1,0 1-1,0-1 0,0 1 0,0 0 0,0-1 1,0 1-1,0-1 0,1 1 0,-1-1 0,0 1 0,0-1 1,1 1-1,-1-1 0,0 0 0,1 1 0,-1-1 1,0 1-1,1-1 0,-1 0 0,1 1 0,-1-1 1,1 0-1,-1 1 0,1-1 0,-1 0 0,1 0 0,-1 1 1,1-1-1,-1 0 0,1 0 0,-1 0 0,1 0 1,-1 0-1,1 0 0,-1 0 0,1 0 0,-1 0 1,2 0-1,3 1 39,15 6 560,-5-5 35,0 0 0,1-1 0,15-1 1,-16 0-186,-15 0-500,1 0-423,0 0 362,-1 0 1,0 1 0,0-1 0,0 0 0,0 0 0,1 0 0,-1 0 0,0 0-1,0 0 1,0 0 0,1 0 0,-1 0 0,0 0 0,0 0 0,0 0 0,1 0-1,-1 0 1,0-1 0,0 1 0,0 0 0,0 0 0,1 0 0,-1 0 0,0 0-1,0 0 1,0 0 0,0 0 0,1-1 0,-1 1 0,0 0 0,0 0 0,0 0-1,0 0 1,0-1 0,0 1 0,0 0 0,1 0 0,-1 0 0,0 0 0,0-1-1,0 1 1,0 0 0,0 0 0,0 0 0,0-1 0,0 0-142,0 0-1,0-1 1,0 1 0,0 0 0,0 0 0,0-1-1,1 1 1,-1 0 0,0 0 0,1 0-1,-1-1 1,1 1 0,-1 0 0,1 0-1,1-2 1,16-33-9678,-14 23 8079</inkml:trace>
   <inkml:trace contextRef="#ctx0" brushRef="#br0" timeOffset="1060.43">884 3 5412,'0'0'129,"1"0"-1,-1-1 0,0 1 0,0 0 1,0 0-1,1 0 0,-1-1 0,0 1 0,0 0 1,1 0-1,-1 0 0,0 0 0,0 0 1,1 0-1,-1 0 0,0 0 0,0-1 0,1 1 1,-1 0-1,0 0 0,0 0 0,1 0 1,-1 0-1,0 0 0,1 0 0,-1 1 0,0-1 1,0 0-1,1 0 0,-1 0 0,0 0 1,0 0-1,1 0 0,-1 0 0,0 1 0,0-1 1,1 0-1,-1 0 0,0 0 0,0 1 1,0-1-1,1 0 0,-1 0 0,0 0 0,0 1 1,0-1-1,0 0 0,0 103 3946,0-102-4065,0-1-1,0 1 0,0 0 0,0 0 1,0 0-1,0-1 0,0 1 0,-1 0 0,1 0 1,0-1-1,0 1 0,-1 0 0,1 0 1,-1-1-1,1 1 0,-1 0 0,1-1 1,-1 1-1,1-1 0,-1 1 0,1-1 0,-1 1 1,0-1-1,1 1 0,-1-1 0,0 1 1,0-1-1,1 0 0,-2 1 0,1-1-1,0 0-1,1 1 0,-1-1 0,0 0 1,0 1-1,1-1 0,-1 1 1,0-1-1,1 1 0,-1-1 0,0 1 1,1 0-1,-1-1 0,1 1 1,-1 0-1,1-1 0,-1 1 0,1 0 1,0 0-1,-1 0 0,1-1 1,0 1-1,0 0 0,-1 0 0,1 0 1,0-1-1,0 1 0,0 0 1,0 1-1,0 0 16,0 0 0,0 1 0,0-1 0,0 0 0,-1 0 0,1 0 0,-1 0 0,1 0 0,-1 0 0,0 0 0,0 0 0,0 0 0,0 0 0,0 0 0,-2 2 0,0 1 19,-9 36 519,0 29 741,9-50-569,1 0 0,1 37 0,2-31 136,-1-26-860,0 1 0,0-1-1,0 0 1,1 1 0,-1-1 0,0 0-1,0 1 1,1-1 0,-1 0-1,0 0 1,1 1 0,-1-1 0,0 0-1,0 0 1,1 0 0,-1 0 0,1 1-1,-1-1 1,0 0 0,1 0-1,-1 0 1,0 0 0,1 0 0,-1 0-1,1 0 1,-1 0 0,0 0-1,1 0 1,-1 0 0,0 0 0,2 0-1,-2 0 2,0-1 0,1 1 0,-1 0 0,1 0 0,-1 0 0,1 0 0,-1 0-1,1 0 1,-1 0 0,1 0 0,-1 0 0,1 0 0,-1 1 0,1-1 0,-1 0 0,0 0 0,1 0-1,-1 1 1,1-1 0,-1 0 0,0 0 0,1 1 0,-1-1 0,1 0 0,-1 1 0,0-1 0,1 0-1,-1 1 1,0-1 0,0 0 0,1 1 0,-1-1 0,0 1 0,0-1 0,1 1 0,6 1 183,0 0 0,0 0 0,0-1 1,1 0-1,9 0 0,61-1-13,-78 0-187,1 0 0,-1 0 0,1 0 0,-1 0 0,1 0 0,-1-1 0,1 1-1,-1 0 1,0 0 0,1 0 0,-1-1 0,1 1 0,-1 0 0,1-1-1,-1 1 1,0 0 0,1-1 0,-1 1 0,0 0 0,1-1 0,-1 1-1,0-1 1,0 1 0,1 0 0,-1-1 0,0 1 0,0-1 0,0 0 0,1 0-33,-1 1 1,0-1-1,0 0 1,1 1-1,-1-1 1,0 1-1,1-1 1,-1 0-1,1 1 1,-1-1-1,1 1 1,-1-1-1,1 1 1,-1 0-1,1-1 1,-1 1-1,1-1 1,0 1 0,-1 0-1,1-1 1,0 1-1,-1 0 1,1 0-1,0 0 1,-1-1-1,1 1 1,0 0-1,-1 0 1,2 0-1,1-3-364,1-1 0,-1 1-1,0-1 1,-1 0 0,1 0 0,-1 0-1,3-6 1,-3 4-434,-1 0 1,0 0-1,0 1 0,0-1 0,0 0 1,-1 0-1,0-6 0,-1 3-719,1 8 1509,0 0-1,0 1 1,0-1-1,0 1 1,-1-1-1,1 0 1,0 1 0,-1-1-1,1 1 1,0-1-1,-1 1 1,1-1 0,-1 1-1,1-1 1,-1 1-1,1 0 1,-1-1-1,1 1 1,-1-1 0,1 1-1,-1 0 1,1 0-1,-1-1 1,1 1 0,-1 0-1,0 0 1,1 0-1,-1 0 1,0 0-1,1-1 1,-1 1 0,0 0-1,1 1 1,-1-1-1,0 0 1,0 0-6,1 0 0,-1 0 0,1 0 0,-1 0 0,0 0-1,1 0 1,-1 0 0,1 0 0,-1 0 0,1 0 0,-1 0 0,0-1 0,1 1 0,-1 0 0,1 0 0,-1-1 0,1 1-1,-1 0 1,1-1 0,-1 1 0,1 0 0,-1-1 0,1 1 0,0-1 0,-1 1 0,1-1 0,0 1 0,-1 0-1,1-1 1,0 0 0,0 1 0,-1-1 0,1 1 0,0-1 0,-1 0-70,0-1 0,0 1-1,1 0 1,-1 1 0,0-1 0,0 0 0,0 0 0,0 0-1,-1 0 1,1 1 0,0-1 0,0 1 0,0-1-1,-1 1 1,1-1 0,0 1 0,0 0 0,-2-1 0,-8-3-1387,-8-1 399,4-1 252</inkml:trace>
   <inkml:trace contextRef="#ctx0" brushRef="#br0" timeOffset="2128.94">764 246 6685,'0'0'4043,"4"0"-3610,10 0-14,-11 0 27,16 0 920,206 0 2078,-221-8-3462,-22 5-9978,14 3 7492</inkml:trace>
 </inkml:ink>
@@ -4070,7 +5229,7 @@
     </inkml:brush>
   </inkml:definitions>
   <inkml:trace contextRef="#ctx0" brushRef="#br0">1 484 7681,'5'0'294,"15"0"168,-15 0 249,-2 0 188,11 0 2,-10 0 785,0 0-969,62 0 2852,-65 0-3533,0 0-1,1 0 0,-1 0 1,1-1-1,-1 1 1,0 0-1,1-1 0,-1 1 1,0-1-1,0 1 1,1-1-1,-1 0 0,0 1 1,0-1-1,0 0 1,2-1-1,-2 1-9,0 0-1,0 0 1,0 0 0,0 0-1,1 1 1,-1-1 0,0 0-1,0 1 1,1-1 0,-1 1-1,1-1 1,-1 1 0,0 0-1,1-1 1,-1 1 0,3 0-1,7-1 154,0 0-1,0-1 0,1 0 0,-1-1 0,20-9 1,-19 8-45,-1 0 1,1 0 0,0 1-1,1 1 1,-1 0 0,14-1-1,-7 4 1240,-1 2-6325,-35-7-2541,15-8 3078,1 8 3563,-14 1-1297</inkml:trace>
-  <inkml:trace contextRef="#ctx0" brushRef="#br0" timeOffset="594.36">737 121 6901,'-1'0'138,"1"-1"0,0 1-1,-1-1 1,1 0 0,-1 1 0,1-1 0,-1 1 0,1-1 0,-1 1 0,1-1 0,-1 1 0,1-1 0,-1 1 0,0-1 0,1 1 0,-1 0 0,0 0 0,1-1 0,-1 1 0,0 0 0,1 0 0,-1 0 0,0-1 0,0 1-1,1 0 1,-1 0 0,0 0 0,0 0 0,0 1 0,-33-1 2479,23 0-2064,10 0-537,1 0 1,-1 1-1,1-1 0,-1 0 1,1 0-1,-1 0 1,1 0-1,0 0 1,-1 1-1,1-1 1,-1 0-1,1 0 1,-1 1-1,1-1 0,0 0 1,-1 0-1,1 1 1,0-1-1,-1 0 1,1 1-1,0-1 1,0 1-1,-1-1 0,1 0 1,0 1-1,0-1 1,0 1-1,0-1 1,-1 1-1,1-1 1,0 1-1,0 0-1,0 0 0,0-1 1,0 1-1,-1-1 0,1 1 0,0 0 0,0-1 0,-1 1 0,1-1 1,0 1-1,-1-1 0,1 1 0,-1-1 0,1 1 0,0-1 0,-1 1 0,1-1 1,-1 0-1,1 1 0,-1-1 0,0 0 0,1 1 0,-1-1 0,1 0 1,-1 0-1,1 0 0,-1 1 0,0-1 0,1 0 0,-1 0 0,0 0 1,0 0-1,0 0 1,0 1 0,0-1 0,0 0 0,0 1 0,1-1 0,-1 1 0,0 0 0,0-1 0,1 1 0,-1-1 0,0 1 0,1 0 0,-1 0 0,1-1 0,-1 1 0,1 0 1,-1 0-1,1 0 0,0 0 0,-1-1 0,1 1 0,0 0 0,0 0 0,-1 0 0,1 0 0,0 0 0,0 0 0,0 1 0,-2 32 729,2-32-705,1 0-34,0-1 0,0 0 0,1 0 1,-1 0-1,0 0 0,0-1 0,1 1 0,-1 0 0,0 0 1,1-1-1,-1 1 0,1-1 0,-1 1 0,1-1 0,-1 0 1,1 1-1,1-1 0,-2 0 8,86 42 843,-78-39-739,0 1 1,0 0-1,0 0 1,0 1-1,-1 0 1,0 1-1,12 10 0,-17-13-10,1 0 0,-1 1 0,0-1 0,-1 1 0,1 0 0,-1 0 0,1 0 0,-1 0 0,0 0 0,-1 1 0,1-1 0,-1 1 0,0-1 0,0 1 0,0-1 0,-1 1 0,1 5 0,-2-8-108,0 0 1,0 1-1,0-1 0,0 0 1,0 0-1,0 0 1,0 0-1,-1 0 0,1 0 1,-1 0-1,1 0 1,-1-1-1,0 1 1,0-1-1,0 1 0,0-1 1,0 1-1,0-1 1,0 0-1,0 0 0,-1 0 1,1-1-1,-3 2 1,-6 3-132,4-2-130,0 1 0,-1-2-1,1 1 1,-1-1 0,0 0 0,0-1-1,-9 1 1,-66 1-8044,82-3 8140,0-1 0,0 1 0,0 0 0,1-1 0,-1 1-1,0-1 1,0 0 0,0 1 0,0-1 0,0 0 0,1 1 0,-1-1 0,0 0 0,0 0-1,1 0 1,-1 0 0,1 0 0,-1 0 0,1 0 0,-1 0 0,1 0 0,0 0-1,-1 0 1,1 0 0,0 0 0,0 0 0,0 0 0,0-1 0,-1-2-641,-6-2-1558</inkml:trace>
+  <inkml:trace contextRef="#ctx0" brushRef="#br0" timeOffset="594.35">737 121 6901,'-1'0'138,"1"-1"0,0 1-1,-1-1 1,1 0 0,-1 1 0,1-1 0,-1 1 0,1-1 0,-1 1 0,1-1 0,-1 1 0,1-1 0,-1 1 0,0-1 0,1 1 0,-1 0 0,0 0 0,1-1 0,-1 1 0,0 0 0,1 0 0,-1 0 0,0-1 0,0 1-1,1 0 1,-1 0 0,0 0 0,0 0 0,0 1 0,-33-1 2479,23 0-2064,10 0-537,1 0 1,-1 1-1,1-1 0,-1 0 1,1 0-1,-1 0 1,1 0-1,0 0 1,-1 1-1,1-1 1,-1 0-1,1 0 1,-1 1-1,1-1 0,0 0 1,-1 0-1,1 1 1,0-1-1,-1 0 1,1 1-1,0-1 1,0 1-1,-1-1 0,1 0 1,0 1-1,0-1 1,0 1-1,0-1 1,-1 1-1,1-1 1,0 1-1,0 0-1,0 0 0,0-1 1,0 1-1,-1-1 0,1 1 0,0 0 0,0-1 0,-1 1 0,1-1 1,0 1-1,-1-1 0,1 1 0,-1-1 0,1 1 0,0-1 0,-1 1 0,1-1 1,-1 0-1,1 1 0,-1-1 0,0 0 0,1 1 0,-1-1 0,1 0 1,-1 0-1,1 0 0,-1 1 0,0-1 0,1 0 0,-1 0 0,0 0 1,0 0-1,0 0 1,0 1 0,0-1 0,0 0 0,0 1 0,1-1 0,-1 1 0,0 0 0,0-1 0,1 1 0,-1-1 0,0 1 0,1 0 0,-1 0 0,1-1 0,-1 1 0,1 0 1,-1 0-1,1 0 0,0 0 0,-1-1 0,1 1 0,0 0 0,0 0 0,-1 0 0,1 0 0,0 0 0,0 0 0,0 1 0,-2 32 729,2-32-705,1 0-34,0-1 0,0 0 0,1 0 1,-1 0-1,0 0 0,0-1 0,1 1 0,-1 0 0,0 0 1,1-1-1,-1 1 0,1-1 0,-1 1 0,1-1 0,-1 0 1,1 1-1,1-1 0,-2 0 8,86 42 843,-78-39-739,0 1 1,0 0-1,0 0 1,0 1-1,-1 0 1,0 1-1,12 10 0,-17-13-10,1 0 0,-1 1 0,0-1 0,-1 1 0,1 0 0,-1 0 0,1 0 0,-1 0 0,0 0 0,-1 1 0,1-1 0,-1 1 0,0-1 0,0 1 0,0-1 0,-1 1 0,1 5 0,-2-8-108,0 0 1,0 1-1,0-1 0,0 0 1,0 0-1,0 0 1,0 0-1,-1 0 0,1 0 1,-1 0-1,1 0 1,-1-1-1,0 1 1,0-1-1,0 1 0,0-1 1,0 1-1,0-1 1,0 0-1,0 0 0,-1 0 1,1-1-1,-3 2 1,-6 3-132,4-2-130,0 1 0,-1-2-1,1 1 1,-1-1 0,0 0 0,0-1-1,-9 1 1,-66 1-8044,82-3 8140,0-1 0,0 1 0,0 0 0,1-1 0,-1 1-1,0-1 1,0 0 0,0 1 0,0-1 0,0 0 0,1 1 0,-1-1 0,0 0 0,0 0-1,1 0 1,-1 0 0,1 0 0,-1 0 0,1 0 0,-1 0 0,1 0 0,0 0-1,-1 0 1,1 0 0,0 0 0,0 0 0,0 0 0,0-1 0,-1-2-641,-6-2-1558</inkml:trace>
   <inkml:trace contextRef="#ctx0" brushRef="#br0" timeOffset="1187.81">576 63 5088,'0'0'212,"4"0"157,12 0 200,-12 0 1731,28 0 545,51 0 1471,43 0-3149,-124 0-1140,1 0 0,-1 0 0,1-1 0,-1 1 0,1-1 0,-1 0 0,1 0 1,-1 0-1,0 0 0,0 0 0,4-2 0,-4 2 12,0-1 0,0 1 0,1 0 0,-1 0 0,1 0 0,-1 0 0,1 0 0,-1 1-1,1-1 1,-1 1 0,5-1 0,21 1-633,-34 0 131,0 1-1,0-1 1,1 1-1,-1-1 1,0 2-1,1-1 1,-1 1-1,1-1 1,-6 4-1,10-4 393,1-1 0,0 0 1,-1 1-1,1-1 0,-1 0 0,1 1 0,0-1 0,-1 0 1,1 1-1,-1-1 0,1 0 0,-1 0 0,1 0 0,-1 1 1,1-1-1,-1 0 0,1 0 0,-1 0 0,1 0 0,-1 0 1,1 0-1,-1 0 0,1 0 0,-1 0 0,1 0 0,-1 0 1,1-1-1,-1 1 0,1 0 0,-2-1 0,2 1-51,-1 0 1,1 0-1,-1-1 0,1 1 0,-1 0 1,1 0-1,-1 0 0,0 0 0,1 0 1,-1 0-1,1 0 0,-1 0 0,1 0 0,-1 0 1,0 0-1,1 0 0,-1 0 0,1 0 1,-1 0-1,1 1 0,-1-1 0,1 0 1,-1 0-1,1 1 0,-1-1 0,-3 2-642,3-1 473,0 0-1,0 0 1,-1-1 0,1 1-1,0-1 1,-1 1 0,1-1-1,0 1 1,-1-1 0,1 0-1,-1 0 1,-1 0 0,-4 0-1377</inkml:trace>
   <inkml:trace contextRef="#ctx0" brushRef="#br0" timeOffset="1689.11">1470 151 7421,'10'0'6561,"-20"0"-3786,1 0-3307,7 0 555,0 0-23,1 0-1,-1 0 0,1 0 1,-1 0-1,1 0 0,-1 0 1,1 1-1,0-1 0,-1 0 1,1 1-1,-1-1 1,1 1-1,0-1 0,0 1 1,-1 0-1,1-1 0,0 1 1,-2 2-1,2-3 1,1 1 0,-1 0 0,0-1 0,1 1 0,-1-1 0,0 0 0,1 1 0,-1-1 0,0 1 0,0-1 0,1 0 1,-1 0-1,0 0 0,0 1 0,0-1 0,1 0 0,-1 0 0,0 0 0,-1 0 0,-7 1-3,1 1 1,-1 0 0,0 0-1,1 1 1,-1 0 0,1 1-1,-13 7 1,-4 1-23,11-7 68,2 1 0,-1 0 0,1 1 1,0 0-1,0 1 0,1 0 0,-17 16 0,21-14 1556,13-9 376,2-2-2404,0 17 764,-5-15-280,-1 0 0,0-1 0,0 1 0,1-1 1,-1 1-1,1-1 0,-1 0 0,0 0 0,3 0 0,12 2 256,-3 4 22,24 8 831,284 54 3474,-319-67-4628,1-1 50,1 1 1,-1 0-1,1 1 0,-1-1 1,1 1-1,-1 0 1,0 0-1,6 4 464,-13-6-3568,2 0 2958,1 0-1,-1 0 1,0 0-1,1 0 0,-1 0 1,0 0-1,1 0 1,-1 0-1,1 0 1,-1 0-1,0 0 1,1 0-1,-1-1 0,1 1 1,-1 0-1,1 0 1,-1-1-1,1 1 1,-1 0-1,1-1 0,-1 1 1,1 0-1,-1-1 1,1 1-1,-1-1 1,1 1-1,0-1 1,-1 1-1,1-1 0,0 1 1,-1-1-1,1 0 1,0 1-1,0-1 1,0 1-1,-1-1 0,1 1 1,0-1-1,0 0 1,0 1-1,0-2 1,0 2 3,0 0 1,0 0 0,0-1 0,0 1 0,-1 0 0,1 0-1,0 0 1,0-1 0,0 1 0,-1 0 0,1 0 0,0 0-1,0 0 1,0-1 0,-1 1 0,1 0 0,0 0 0,0 0-1,-1 0 1,1 0 0,0 0 0,0 0 0,-1 0 0,1 0-1,0 0 1,0 0 0,-1 0 0,1 0 0,0 0 0,-1 0-1,1 0 1,0 0 0,0 0 0,-1 0 0,1 0 0,0 0-1,-1 0 1,-12-2-3331,9-1 2879,-17-18-8170,18 13 5821</inkml:trace>
   <inkml:trace contextRef="#ctx0" brushRef="#br0" timeOffset="2232.55">1811 166 9205,'-4'-3'613,"1"-3"3042,136 6-969,-130 0-2647,-1 1-1,1-1 0,-1 0 0,1 1 0,-1-1 0,1 1 0,-1 0 0,1 0 0,-1 0 0,0 0 0,0 0 0,1 1 0,1 1 0,-2-2-5,0 1 0,0-1 1,0 0-1,1 0 0,-1 0 1,0 0-1,1 0 0,-1 0 1,1-1-1,-1 1 0,1-1 1,-1 1-1,3-1 0,1 1 45,0 0 0,-1 0 0,1 0 0,-1 1 0,1 0 0,-1 0 0,0 1 0,0-1 0,9 7 0,-3-3 114,-9-4-122,0-1 0,0 0 0,0 1 0,0-1 0,0 1 1,0 0-1,0 0 0,-1 0 0,1 0 0,-1 0 0,1 0 1,-1 0-1,0 0 0,0 0 0,0 1 0,0-1 0,1 4 0,-1 2 181,1 0-1,-2 0 1,1 0-1,-1 9 0,0-7-156,-1-9-87,1 0 0,-1 0 0,1 1 0,-1-1 0,0 0 0,1 0 0,-1 0 0,0 0 0,0-1 1,1 1-1,-1 0 0,0 0 0,0 0 0,0-1 0,0 1 0,0 0 0,0-1 0,0 1 0,0-1 0,-1 1 0,1-1 0,0 0 0,0 1 0,-2-1 1,-2 2 19,-19 16 62,19-15-90,1 0 0,-1 1 1,1-1-1,-1-1 0,-10 5 0,9-5-149,-19 7-559,-34 8-1,0-11-6681,58-9 6657,0 0 0,0 0 0,1 0 0,-1 0 0,1 0 0,0 0 0,-1 0 0,1-1 0,1 1 0,-1-3 0,0 2-150,0 1-1028</inkml:trace>
@@ -4167,7 +5326,7 @@
   </inkml:definitions>
   <inkml:trace contextRef="#ctx0" brushRef="#br0">20 271 5080,'3'1'120,"1"-1"0,-1 0 0,1 0-1,0 0 1,-1 0 0,1-1 0,-1 1-1,1-1 1,-1 0 0,1 0 0,-1 0-1,0-1 1,0 1 0,1-1 0,-1 0-1,3-2 1,-3 3-19,0 0 0,0 0 1,-1 0-1,1 0 0,0 1 0,0 0 1,0-1-1,0 1 0,0 0 0,-1 0 1,1 1-1,4 0 0,4-1-7056</inkml:trace>
   <inkml:trace contextRef="#ctx0" brushRef="#br0" timeOffset="551.13">1 288 4832,'0'0'152,"4"0"44,17 0 3926,-16 0-3903,80 0 1291,-84 0-1491,0 0-1,0 0 1,1-1-1,-1 1 1,0 0-1,0-1 1,0 1-1,0-1 1,1 1-1,-1-1 1,0 1-1,0-1 1,0 0 0,0 0-1,1-1 1,0 1 19,-1 0 1,0-1 0,1 1 0,-1 0 0,1 1-1,-1-1 1,1 0 0,-1 0 0,1 1 0,0-1-1,-1 0 1,1 1 0,0 0 0,0-1 0,-1 1-1,4 0 1,17-6 296,-20 5-272,0 0-1,1 0 0,-1 0 1,0 1-1,1-1 1,-1 0-1,1 1 0,4-1 1,-7 1-10,35 0 989,50 0-206,-89 0-3718,-40 0-4387,40 0 4989</inkml:trace>
-  <inkml:trace contextRef="#ctx0" brushRef="#br0" timeOffset="1082.85">453 34 3312,'77'0'1329,"-67"-3"-820,-7 1-362,1-1 0,0 1 0,0 1 0,0-1-1,0 1 1,0-1 0,1 1 0,-1 0 0,0 1-1,1-1 1,5 1 0,-8 0-72,-1-1-1,1 1 1,0 0-1,0 0 1,-1-1 0,1 1-1,0-1 1,-1 0-1,1 1 1,0-1 0,1-2-1,-1 2 56,0 0-1,-1 1 1,1-1 0,0 0-1,-1 0 1,1 1-1,0-1 1,0 1-1,0-1 1,0 1 0,3 0 2168,-5 1-2236,0 0 0,0-1 0,0 1 1,0 0-1,0 0 0,0-1 0,0 1 0,0 0 0,0-1 1,0 1-1,0 0 0,0 0 0,0-1 0,-1 1 0,1 0 1,0-1-1,0 1 0,-1-1 0,1 1 0,-1 0 0,1-1 1,0 1-1,-1-1 0,1 1 0,-1 0 0,-1 0-41,0 0-1,1-1 1,-1 1-1,1-1 0,-1 1 1,0-1-1,0 1 1,1-1-1,-1 0 1,0 0-1,-3 0 1,5 0-14,-1 0 1,1 0 0,0 0 0,-1 0 0,1 0 0,-1 0 0,1 0 0,-1 0 0,1 0 0,0 0-1,-1 0 1,1 0 0,0 0 0,-1 1 0,1-1 0,-1 0 0,1 0 0,0 0 0,-1 1 0,1-1-1,0 0 1,-1 0 0,1 1 0,0-1 0,-1 1 0,-56 43 204,56-43-218,1 0 1,-1-1-1,1 1 0,-1 0 0,1 0 1,0 0-1,-1 0 0,1-1 1,0 1-1,0 0 0,0 0 1,0 0-1,-1 0 0,1 0 0,1 0 1,-1 0-1,0 0 0,0 0 1,0-1-1,0 1 0,1 0 1,-1 0-1,0 0 0,1 0 1,-1 0-1,0-1 0,1 1 0,-1 0 1,1 0-1,-1-1 0,1 1 1,1 0-1,69 13 115,101 4-1,-167-17-129,1-1 168,0 0-1,-1 1 1,1 0 0,0 0-1,9 4 1,-14-5-59,0 1 0,0 0 1,1-1-1,-1 1 0,0 0 0,0 0 1,0 0-1,0 0 0,0 0 0,0 0 0,0 0 1,0 1-1,0-1 0,0 0 0,-1 0 0,1 1 1,-1-1-1,1 0 0,-1 1 0,1-1 0,-1 1 1,0-1-1,1 1 0,-1-1 0,0 0 0,0 4 1,0-5-69,0 1 1,0 0 0,0 0-1,0 0 1,-1 0 0,1 0 0,0 0-1,0 0 1,0-1 0,-1 1 0,1 0-1,0 0 1,-1 0 0,1-1 0,-1 1-1,1 0 1,-1 0 0,1-1-1,-1 1 1,0 0 0,1-1 0,-1 1-1,0-1 1,0 1 0,1-1 0,-1 1-1,0-1 1,0 0 0,0 1-1,1-1 1,-2 1 0,1-1-16,0 0 0,1 0 1,-1 0-1,0 0 0,1 1 0,-1-1 1,1 0-1,-1 1 0,1-1 0,-1 0 0,0 1 1,1-1-1,-1 1 0,1-1 0,0 1 1,-1-1-1,1 1 0,-1-1 0,1 1 0,0-1 1,-1 1-1,1 0 0,0-1 0,0 1 1,-1 0-1,1-1 0,0 1 0,0-1 1,0 1-1,0 1 0,-1-1-2,1 0 0,-1 0 0,0 0 0,1 0 0,-1 0 0,0 0 0,0 0 0,0-1 0,0 1 0,0 0-1,0 0 1,0-1 0,0 1 0,0-1 0,0 1 0,0-1 0,0 1 0,-1-1 0,1 0 0,0 1 0,0-1 0,-2 0 0,0 1 4,-41 28 47,8-4-2406,8-14-5567</inkml:trace>
+  <inkml:trace contextRef="#ctx0" brushRef="#br0" timeOffset="1082.84">453 34 3312,'77'0'1329,"-67"-3"-820,-7 1-362,1-1 0,0 1 0,0 1 0,0-1-1,0 1 1,0-1 0,1 1 0,-1 0 0,0 1-1,1-1 1,5 1 0,-8 0-72,-1-1-1,1 1 1,0 0-1,0 0 1,-1-1 0,1 1-1,0-1 1,-1 0-1,1 1 1,0-1 0,1-2-1,-1 2 56,0 0-1,-1 1 1,1-1 0,0 0-1,-1 0 1,1 1-1,0-1 1,0 1-1,0-1 1,0 1 0,3 0 2168,-5 1-2236,0 0 0,0-1 0,0 1 1,0 0-1,0 0 0,0-1 0,0 1 0,0 0 0,0-1 1,0 1-1,0 0 0,0 0 0,0-1 0,-1 1 0,1 0 1,0-1-1,0 1 0,-1-1 0,1 1 0,-1 0 0,1-1 1,0 1-1,-1-1 0,1 1 0,-1 0 0,-1 0-41,0 0-1,1-1 1,-1 1-1,1-1 0,-1 1 1,0-1-1,0 1 1,1-1-1,-1 0 1,0 0-1,-3 0 1,5 0-14,-1 0 1,1 0 0,0 0 0,-1 0 0,1 0 0,-1 0 0,1 0 0,-1 0 0,1 0 0,0 0-1,-1 0 1,1 0 0,0 0 0,-1 1 0,1-1 0,-1 0 0,1 0 0,0 0 0,-1 1 0,1-1-1,0 0 1,-1 0 0,1 1 0,0-1 0,-1 1 0,-56 43 204,56-43-218,1 0 1,-1-1-1,1 1 0,-1 0 0,1 0 1,0 0-1,-1 0 0,1-1 1,0 1-1,0 0 0,0 0 1,0 0-1,-1 0 0,1 0 0,1 0 1,-1 0-1,0 0 0,0 0 1,0-1-1,0 1 0,1 0 1,-1 0-1,0 0 0,1 0 1,-1 0-1,0-1 0,1 1 0,-1 0 1,1 0-1,-1-1 0,1 1 1,1 0-1,69 13 115,101 4-1,-167-17-129,1-1 168,0 0-1,-1 1 1,1 0 0,0 0-1,9 4 1,-14-5-59,0 1 0,0 0 1,1-1-1,-1 1 0,0 0 0,0 0 1,0 0-1,0 0 0,0 0 0,0 0 0,0 0 1,0 1-1,0-1 0,0 0 0,-1 0 0,1 1 1,-1-1-1,1 0 0,-1 1 0,1-1 0,-1 1 1,0-1-1,1 1 0,-1-1 0,0 0 0,0 4 1,0-5-69,0 1 1,0 0 0,0 0-1,0 0 1,-1 0 0,1 0 0,0 0-1,0 0 1,0-1 0,-1 1 0,1 0-1,0 0 1,-1 0 0,1-1 0,-1 1-1,1 0 1,-1 0 0,1-1-1,-1 1 1,0 0 0,1-1 0,-1 1-1,0-1 1,0 1 0,1-1 0,-1 1-1,0-1 1,0 0 0,0 1-1,1-1 1,-2 1 0,1-1-16,0 0 0,1 0 1,-1 0-1,0 0 0,1 1 0,-1-1 1,1 0-1,-1 1 0,1-1 0,-1 0 0,0 1 1,1-1-1,-1 1 0,1-1 0,0 1 1,-1-1-1,1 1 0,-1-1 0,1 1 0,0-1 1,-1 1-1,1 0 0,0-1 0,0 1 1,-1 0-1,1-1 0,0 1 0,0-1 1,0 1-1,0 1 0,-1-1-2,1 0 0,-1 0 0,0 0 0,1 0 0,-1 0 0,0 0 0,0 0 0,0-1 0,0 1 0,0 0-1,0 0 1,0-1 0,0 1 0,0-1 0,0 1 0,0-1 0,0 1 0,-1-1 0,1 0 0,0 1 0,0-1 0,-2 0 0,0 1 4,-41 28 47,8-4-2406,8-14-5567</inkml:trace>
 </inkml:ink>
 </file>
 
@@ -4296,13 +5455,919 @@
   <inkml:trace contextRef="#ctx0" brushRef="#br0" timeOffset="5621.81">2045 321 2688,'-57'0'2214,"33"0"3448,29 0-5440,197 0 3319,-200 0-3537,0 0 1,0-1-1,0 1 0,0 0 0,0-1 0,0 0 0,0 1 1,0-1-1,0 0 0,3-2 0,-3 2-2,0 0 1,0 0-1,0 0 0,0 0 0,0 0 1,0 1-1,0-1 0,1 1 0,-1-1 1,5 1-1,0 0 301,-10 0-101,-28 0-77,-46 0-777,-6 0-211,82 0 844,0 0 1,0 0 0,-1 0 0,1 0 0,0 1-1,0-1 1,-1 1 0,1-1 0,0 0 0,0 1-1,0 0 1,0-1 0,0 1 0,0 0 0,0 0-1,0-1 1,-1 3 0,1-2 2,-1 0 0,1 0-1,0 0 1,0-1 0,0 1 0,-1 0-1,1 0 1,0-1 0,-1 1 0,1 0-1,-1-1 1,1 1 0,-1-1 0,1 0-1,0 0 1,-1 1 0,-2-1 0,-38 0-220,31 0 123,24 0 77,-9 0 104</inkml:trace>
   <inkml:trace contextRef="#ctx0" brushRef="#br0" timeOffset="6859.89">2408 33 6969,'0'0'247,"4"0"100,15 0 4564,-19 3-4327,0-3-544,-1 1-1,1-1 1,0 1 0,0-1 0,0 1 0,0-1 0,0 1-1,0-1 1,0 1 0,0-1 0,0 1 0,1-1-1,-1 1 1,0-1 0,0 1 0,0-1 0,1 0 0,-1 1-1,0-1 1,0 1 0,1-1 0,-1 0 0,0 1-1,1-1 1,-1 1 0,0-1 0,1 0 0,-1 1 0,1-1-1,-1 0 1,1 0 0,-1 0 0,0 1 0,1-1-1,-1 0 1,1 0 0,-1 0 0,1 0 0,-1 0-1,1 0 1,-1 1 0,1-1 0,-1 0 0,1-1 0,0 1-1,1 3 575,15 20 1196,-8-13-619,-1 1 0,-1 0-1,8 14 1,-5-1 558,-1 0 0,7 28 0,15 107 307,-23-114-1311,-5-14-304,1 40 1,-3-43-304,1 0 0,5 28 0,36 108 165,-38-142-297,-1 1 1,1 29 0,-5-51-12,0-1 5,0 1 5,0-1-5,0-57-30604</inkml:trace>
   <inkml:trace contextRef="#ctx0" brushRef="#br0" timeOffset="7887.71">3251 87 5933,'23'-9'9741,"-26"10"-9719,0-1 1,0 0-1,-1 1 0,1 0 0,0 0 0,0 0 1,0 0-1,0 0 0,0 1 0,0-1 0,1 1 1,-4 2-1,5-3-15,0-1-1,0 1 1,0 0 0,0-1 0,0 1-1,0-1 1,-1 0 0,1 1 0,0-1-1,0 0 1,0 0 0,0 1 0,-1-1 0,1 0-1,0 0 1,0 0 0,0-1 0,-1 1-1,1 0 1,-2-1 0,-1 0 13,-7 3 16,0-1 1,-1 2-1,1-1 1,0 2 0,0-1-1,-13 7 1,-5 1 18,-185 64-33,104-34 820,182-41 1644,-71 0-2474,0 0-1,-1 1 0,1-1 0,0 0 0,0 0 1,-1 0-1,1 0 0,0 1 0,0-1 0,-1 0 1,1 0-1,0 1 0,-1-1 0,1 1 0,0-1 1,-1 1-1,1-1 0,-1 1 0,1-1 0,-1 1 1,1-1-1,-1 1 0,1 1 0,0-2-2,-1 1 1,1 0-1,-1-1 0,1 1 0,-1 0 1,1-1-1,-1 1 0,1-1 0,-1 1 0,1-1 1,0 1-1,-1-1 0,1 0 0,0 1 1,0-1-1,-1 0 0,1 0 0,0 1 0,0-1 1,-1 0-1,1 0 0,0 0 0,1 0 1,38 12 586,-27-11-338,0 1 1,0 1-1,0 0 1,-1 0-1,0 2 1,1-1 0,16 10-1,-10-5 548,36 11 1,-21-12-373,0-2 1,0 0-1,0-3 1,41 0-1,-74-3-426,1 0 0,-1 0-1,0 0 1,0 0 0,0 0-1,0 1 1,0-1-1,0 0 1,0 1 0,0-1-1,0 0 1,0 1 0,0-1-1,-1 1 1,1 0-1,0-1 1,0 1 0,0 0-1,0 0 1,0 0 3,0 0 0,0 0 0,0 0 0,0-1 0,0 1 0,0 0 0,1-1 0,-1 1 0,0-1 0,0 1 0,0-1 0,1 1 0,-1-1 0,0 0 0,0 0 0,1 0 0,-1 0 0,0 1 0,2-2 0,-2 1-1,0 0-1,-1 1 0,1-1 1,0 0-1,-1 0 1,1 0-1,0 1 0,0-1 1,-1 0-1,1 1 1,0-1-1,-1 0 0,1 1 1,-1-1-1,1 1 1,0-1-1,-1 1 0,1-1 1,-1 1-1,1 0 1,-1-1-1,1 2 0,-1-1 3,1 0 0,-1-1-1,1 1 1,-1 0 0,1-1-1,-1 1 1,1-1 0,0 1-1,-1 0 1,1-1 0,0 1-1,-1-1 1,1 0 0,0 1-1,0-1 1,-1 0 0,1 1-1,0-1 1,0 0 0,0 0-1,0 0 1,-1 1 0,2-1-1,-2 0 17,36 0 764,-18 0-1771,-30 0-3262,8 0 2487,-26 0-4896,21 0 4167,8 1 2130,0-1 0,-1 0 0,1 0 0,0 0 0,-1 1 0,1-1 0,0 0 0,-1-1 1,1 1-1,0 0 0,-1 0 0,1-1 0,0 1 0,-1 0 0,1-1 0,0 1 0,0-1 1,0 0-1,-2-1 0,-5-19-2233</inkml:trace>
-  <inkml:trace contextRef="#ctx0" brushRef="#br0" timeOffset="8812.45">3566 3 5785,'0'-2'11437,"0"2"-11397,0 1 0,-1 0 0,1 0 0,0 0 0,0 0 0,0 0 0,0-1 0,1 1 0,-1 0 0,0 0 0,0 0 0,0 0 0,1-1 0,-1 1 0,0 0 0,1 0 0,-1-1 1,1 1-1,-1 0 0,1-1 0,-1 1 0,1 0 0,-1-1 0,1 1 0,0-1 0,-1 1 0,1-1 0,0 1 0,-1-1 0,1 1 0,0-1 0,0 0 0,-1 1 0,1-1 0,0 0 1,0 0-1,1 1 0,5 1-106,-7-1 119,1 1 1,0-1-1,0 1 1,-1-1-1,1 1 0,-1-1 1,1 1-1,-1-1 1,0 1-1,1-1 1,-1 1-1,0 0 1,0-1-1,0 1 1,0 0-1,-1-1 1,1 3-1,-1 4 89,1 152 3534,31-151-2638,235-9 897,-262-6-1913,-4 6-27,0-1 1,0 1-1,0-1 0,1 1 0,-1-1 0,0 1 0,0-1 1,0 1-1,0-1 0,1 1 0,-1-1 0,0 1 1,1 0-1,-1-1 0,0 1 0,1-1 0,-1 1 0,0 0 1,1-1-1,-1 1 0,1 0 0,-1-1 0,0 1 1,1 0-1,-1 0 0,1 0 0,-1-1 0,1 1 0,-1 0 1,1 0-1,-1 0 0,1 0 0,-1 0 0,1 0 1,0 0-1,9-4-6543,-10 4 6384,0-1 0,0 0 1,1 1-1,-1-1 0,0 1 0,0-1 0,0 0 1,0 1-1,0-1 0,0 1 0,0-1 1,0 0-1,0 1 0,0-1 0,0 0 0,0 1 1,-1-1-1,1 1 0,0-1 0,0 1 1,-1-2-1,0 1-3,1 0 0,-1 0 0,0 0 0,1-1 1,-1 1-1,0 0 0,0 0 0,0 1 0,0-1 0,0 0 1,0 0-1,0 0 0,0 0 0,0 1 0,0-1 0,0 1 1,-1-1-1,1 1 0,0-1 0,-2 0 0,-7-14-4360,4 8 490,6 2 2392,0-1 313</inkml:trace>
+  <inkml:trace contextRef="#ctx0" brushRef="#br0" timeOffset="8812.44">3566 3 5785,'0'-2'11437,"0"2"-11397,0 1 0,-1 0 0,1 0 0,0 0 0,0 0 0,0 0 0,0-1 0,1 1 0,-1 0 0,0 0 0,0 0 0,0 0 0,1-1 0,-1 1 0,0 0 0,1 0 0,-1-1 1,1 1-1,-1 0 0,1-1 0,-1 1 0,1 0 0,-1-1 0,1 1 0,0-1 0,-1 1 0,1-1 0,0 1 0,-1-1 0,1 1 0,0-1 0,0 0 0,-1 1 0,1-1 0,0 0 1,0 0-1,1 1 0,5 1-106,-7-1 119,1 1 1,0-1-1,0 1 1,-1-1-1,1 1 0,-1-1 1,1 1-1,-1-1 1,0 1-1,1-1 1,-1 1-1,0 0 1,0-1-1,0 1 1,0 0-1,-1-1 1,1 3-1,-1 4 89,1 152 3534,31-151-2638,235-9 897,-262-6-1913,-4 6-27,0-1 1,0 1-1,0-1 0,1 1 0,-1-1 0,0 1 0,0-1 1,0 1-1,0-1 0,1 1 0,-1-1 0,0 1 1,1 0-1,-1-1 0,0 1 0,1-1 0,-1 1 0,0 0 1,1-1-1,-1 1 0,1 0 0,-1-1 0,0 1 1,1 0-1,-1 0 0,1 0 0,-1-1 0,1 1 0,-1 0 1,1 0-1,-1 0 0,1 0 0,-1 0 0,1 0 1,0 0-1,9-4-6543,-10 4 6384,0-1 0,0 0 1,1 1-1,-1-1 0,0 1 0,0-1 0,0 0 1,0 1-1,0-1 0,0 1 0,0-1 1,0 0-1,0 1 0,0-1 0,0 0 0,0 1 1,-1-1-1,1 1 0,0-1 0,0 1 1,-1-2-1,0 1-3,1 0 0,-1 0 0,0 0 0,1-1 1,-1 1-1,0 0 0,0 0 0,0 1 0,0-1 0,0 0 1,0 0-1,0 0 0,0 0 0,0 1 0,0-1 0,0 1 1,-1-1-1,1 1 0,0-1 0,-2 0 0,-7-14-4360,4 8 490,6 2 2392,0-1 313</inkml:trace>
   <inkml:trace contextRef="#ctx0" brushRef="#br0" timeOffset="9592.04">3879 87 4804,'0'92'18211,"0"24"-10254,0-14-11555,0-68-2940,0-18-3377,0-49 1927,0 29 5979</inkml:trace>
   <inkml:trace contextRef="#ctx0" brushRef="#br0" timeOffset="10269.74">3899 271 4696,'-20'0'8818,"20"-3"-8773,0-22 167,0 23-209,5 2-50,12 0 38,-12 0 19,-3 1 23,-1-1-1,1 0 1,0 0 0,0 1 0,0-1-1,0 0 1,0-1 0,0 1 0,-1 0-1,1 0 1,0-1 0,0 1 0,0-1-1,-1 0 1,1 0 0,0 1 0,-1-1-1,1 0 1,0 0 0,-1 0 0,1-1-1,-1 1 1,0 0 0,3-3 0,-1 3 117,0 0 1,1 0-1,-1 0 1,1 0-1,-1 1 1,1 0-1,-1-1 1,1 1-1,0 1 1,-1-1-1,6 1 0,2 0 348,77-1 2138,-79 6-2361,-8-5-237,-1 0-1,1-1 1,-1 1 0,0 0-1,1-1 1,0 1 0,-1-1-1,1 1 1,-1-1 0,1 1-1,-1-1 1,1 1 0,0-1-1,-1 0 1,1 1 0,0-1-1,0 0 1,-1 0 0,1 1-1,0-1 1,0 0 0,-1 0-1,1 0 1,1 0 0,-83 0-15598,59 0 12817</inkml:trace>
 </inkml:ink>
 </file>
 
 <file path=word/ink/ink46.xml><?xml version="1.0" encoding="utf-8"?>
+<inkml:ink xmlns:inkml="http://www.w3.org/2003/InkML">
+  <inkml:definitions>
+    <inkml:context xml:id="ctx0">
+      <inkml:inkSource xml:id="inkSrc0">
+        <inkml:traceFormat>
+          <inkml:channel name="X" type="integer" min="-2.14748E9" max="2.14748E9" units="cm"/>
+          <inkml:channel name="Y" type="integer" min="-2.14748E9" max="2.14748E9" units="cm"/>
+          <inkml:channel name="F" type="integer" max="32767" units="dev"/>
+        </inkml:traceFormat>
+        <inkml:channelProperties>
+          <inkml:channelProperty channel="X" name="resolution" value="1000" units="1/cm"/>
+          <inkml:channelProperty channel="Y" name="resolution" value="1000" units="1/cm"/>
+          <inkml:channelProperty channel="F" name="resolution" value="0" units="1/dev"/>
+        </inkml:channelProperties>
+      </inkml:inkSource>
+      <inkml:timestamp xml:id="ts0" timeString="2023-08-04T18:19:37.147"/>
+    </inkml:context>
+    <inkml:brush xml:id="br0">
+      <inkml:brushProperty name="width" value="0.05" units="cm"/>
+      <inkml:brushProperty name="height" value="0.05" units="cm"/>
+      <inkml:brushProperty name="color" value="#E71224"/>
+    </inkml:brush>
+  </inkml:definitions>
+  <inkml:trace contextRef="#ctx0" brushRef="#br0">0 0 5196,'0'0'12208,"5"0"-12005,12 0 17,-13 0 280,1 0-247,75 0 1506,146 0 3208,-225 0-4953,0 0 0,0 0 0,0 0 0,-1 0 0,1 0 0,0 1 0,0-1 0,0 0 0,-1 0 0,1 1 0,0-1 0,0 0 0,-1 1 0,1-1 0,0 0 0,-1 1 0,1-1 0,0 1 0,-1 0 0,1-1 0,-1 1 0,1-1 0,-1 1 0,1 0 0,-1-1 0,1 1 0,-1 0 0,0 0 0,0-1 0,1 2 0,-1-1 1,0-1 0,1 1 0,-1 0 1,0-1-1,1 1 0,-1 0 0,0-1 0,1 1 1,-1 0-1,1-1 0,-1 1 0,1-1 0,-1 1 0,1-1 1,0 1-1,-1-1 0,1 0 0,-1 1 0,1-1 0,0 0 1,-1 1-1,1-1 0,0 0 0,0 0 0,-1 1 0,1-1 1,0 0-1,-1 0 0,3 0 0,0 1 61,0 1-1,1-1 1,-1 1-1,0 0 1,0 0 0,0 0-1,-1 0 1,1 1-1,0-1 1,-1 1 0,3 3-1,3 3 201,20 19 287,-2 0 0,-1 2 0,-2 1 0,0 1 0,-3 1 0,0 1 0,14 37 0,33 119 322,-60-172-885,0 0 0,-2 0 0,0 1 0,-1 0 0,1 19 0,-1 98 0,-4-117 0,1-17 0,-1 0 0,0-1 0,0 1 0,0 0 0,0 0 0,0 0 0,0-1 0,0 1 0,0 0 0,-1 0 0,1-1 0,-1 1 0,1 0 0,-1-1 0,0 1 0,0 0 0,0-1 0,0 1 0,0-1 0,0 1 0,0-1 0,0 0 0,0 0 0,-3 3 0,4-4 0,-1 0 0,1 1 0,-1-1 0,1 1 0,0 0 0,0-1 0,-1 1 0,1-1 0,0 1 0,0-1 0,0 1 0,0 0 0,0-1 0,-1 1 0,1-1 0,0 1 0,0-1 0,1 1 0,-1 0 0,0-1 0,0 2 0,-2 10 0,-4-5 0,1 1 0,0 0 0,0 1 0,-6 13 0,-6 13 0,11-26 0,0 0 0,0 0 0,-1-1 0,0 1 0,-1-2 0,0 1 0,0-1 0,0 0 0,-1-1 0,0 0 0,-17 9 0,-7 8 0,-11 5 0,4-4 0,30-17 0,0 0 0,1 1 0,0 0 0,-13 14 0,-2-3 0,19-16 0,0 1 0,0 0 0,1 0 0,-1 0 0,-5 8 0,9-11 0,0-1 0</inkml:trace>
+</inkml:ink>
+</file>
+
+<file path=word/ink/ink47.xml><?xml version="1.0" encoding="utf-8"?>
+<inkml:ink xmlns:inkml="http://www.w3.org/2003/InkML">
+  <inkml:definitions>
+    <inkml:context xml:id="ctx0">
+      <inkml:inkSource xml:id="inkSrc0">
+        <inkml:traceFormat>
+          <inkml:channel name="X" type="integer" min="-2.14748E9" max="2.14748E9" units="cm"/>
+          <inkml:channel name="Y" type="integer" min="-2.14748E9" max="2.14748E9" units="cm"/>
+          <inkml:channel name="F" type="integer" max="32767" units="dev"/>
+        </inkml:traceFormat>
+        <inkml:channelProperties>
+          <inkml:channelProperty channel="X" name="resolution" value="1000" units="1/cm"/>
+          <inkml:channelProperty channel="Y" name="resolution" value="1000" units="1/cm"/>
+          <inkml:channelProperty channel="F" name="resolution" value="0" units="1/dev"/>
+        </inkml:channelProperties>
+      </inkml:inkSource>
+      <inkml:timestamp xml:id="ts0" timeString="2023-08-04T18:19:17.755"/>
+    </inkml:context>
+    <inkml:brush xml:id="br0">
+      <inkml:brushProperty name="width" value="0.05" units="cm"/>
+      <inkml:brushProperty name="height" value="0.05" units="cm"/>
+      <inkml:brushProperty name="color" value="#E71224"/>
+    </inkml:brush>
+  </inkml:definitions>
+  <inkml:trace contextRef="#ctx0" brushRef="#br0">1 348 5737,'0'0'12544,"0"-3"-12154,0-58 6173,0 46-7031,0 15 469,0-1 0,0 1 1,0-1-1,0 1 0,0-1 0,1 1 0,-1 0 0,0-1 0,0 1 0,1 0 0,-1-1 1,0 1-1,0 0 0,1-1 0,-1 1 0,0 0 0,1-1 0,-1 1 0,0 0 1,1 0-1,-1 0 0,1-1 0,-1 1 0,0 0 0,1 0 0,-1 0 0,1 0 0,-1 0 1,0 0-1,1-1 0,-1 1 0,1 0 0,0 1 0,-1-1-1,1 0 0,-1 0 0,1 0 0,-1 0 0,1 0 0,-1-1 0,1 1 0,-1 0 0,1 0 0,-1 0 0,1 0 0,-1 0 0,0-1 0,1 1 0,-1 0 0,1 0 0,-1-1 0,0 1 0,1 0 0,-1-1 0,0 1 0,1 0 0,-1-1 0,0 1 0,1 0 0,-1-1 0,0 1 0,0-1 0,0 1 0,1-1 0,-1 1 0,0 0 0,0-1 0,0 0 0,2-3-9,0-1 0,0 1 0,1 0 0,-1 0 0,1 1 1,0-1-1,0 0 0,0 1 0,6-5 0,-1-1 101,21-28 192,-18 22-303,1 1 0,0 0 0,16-14 0,-19 20 19,1 0 0,0 1 0,1 0 1,0 1-1,0 0 0,0 1 0,1 0 0,16-5 0,10 1 399,0 2 0,0 1 1,0 2-1,50 1 0,-87 3-366,0 0-1,0 0 1,0 1 0,0-1 0,0 0 0,0 0 0,0 0 0,0 1-1,0-1 1,0 0 0,0 1 0,0-1 0,0 1 0,0-1-1,0 1 1,-1-1 0,1 1 0,0 0 0,0-1 0,0 2-1,0-1-11,0 0-1,-1 0 0,1-1 1,0 1-1,0 0 0,0-1 1,0 1-1,0 0 0,0-1 1,0 1-1,0-1 0,0 0 0,0 1 1,0-1-1,0 0 0,1 0 1,-1 1-1,0-1 0,0 0 1,2 0-1,-3 0-19,0 0 0,1 0 1,-1 0-1,1 0 0,-1 0 0,1 0 1,-1 0-1,1 0 0,-1 1 0,1-1 0,-1 0 1,0 0-1,1 1 0,-1-1 0,1 0 1,-1 1-1,0-1 0,1 0 0,-1 1 1,0-1-1,1 0 0,-1 1 0,0-1 0,0 1 1,0-1-1,1 1 0,-1 0 0,0-1 1,0 1-1,1-1 0,-1 0 0,0 1 1,0-1-1,0 0 0,1 1 0,-1-1 1,0 0-1,0 1 0,1-1 0,-1 0 0,0 0 1,1 1-1,-1-1 0,0 0 0,1 0 1,-1 0-1,0 0 0,1 1 0,-1-1 1,1 0-1,-1 0 0,0 0 0,1 0 1,41 38 1450,-27-26-1112,-1 2-1,-1-1 0,0 2 0,-1 0 0,20 32 0,-31-45-299,3 2 1,-1 1-1,0 0 1,0 0 0,0 0 0,-1 0 0,0 0 0,0 1 0,0-1 0,-1 1 0,1-1 0,-1 1-1,-1-1 1,1 10 0,13 41 287,-2 6-261,-11-56-64,0 0 0,1 0 0,0 0 0,0 0 0,0 0 0,1 0 0,0-1 0,0 1 0,0-1 0,1 0 0,0 0-1,0 0 1,0 0 0,1-1 0,-1 1 0,1-1 0,0 0 0,0-1 0,9 5 0,7 4 2,1 0 0,0-2-1,39 12 1,-45-19-5,1 0 0,-1 0 0,1-2 0,0 0 0,28-3 0,-5 1 0,-39 1 0,-1 0 0,1 0 0,0 0 0,-1 0 0,1-1 0,0 1 0,-1 0 0,1 0 0,-1-1 0,1 1 0,-1 0 0,1-1 0,0 1 0,-1 0 0,1-1 0,-1 1 0,1-1 0,-1 1 0,0-1 0,1 1 0,-1-1 0,0 1 0,1-1 0,-1 0 0,1 0 0,-1 0 0,1 1 0,-1-1 0,1 0 0,-1 0 0,1 1 0,-1-1 0,1 0 0,0 1 0,0-1 0,-1 1 0,1-1 0,0 1 0,0-1 0,-1 1 0,1 0 0,0-1 0,0 1 0,0 0 0,0 0 0,-1-1 0,1 1 0,0 0 0,2 0 0,-3 0 0,1 0 0,-1 0 0,1 0 0,-1 0 0,1 0 0,-1 0 0,1 0 0,-1 0 0,1 0 0,-1-1 0,1 1 0,-1 0 0,0 0 0,1-1 0,-1 1 0,1 0 0,-1 0 0,0-1 0,1 1 0,-1 0 0,0-1 0,1 1 0,-1-1 0,0 1 0,1 0 0,-1-1 0,0 1 0,0-1 0,1 0 0,-1 0 0,0 1 0,0-1 0,0 1 0,0 0 0,1-1 0,-1 1 0,0-1 0,1 1 0,-1 0 0,0-1 0,0 1 0,1-1 0,-1 1 0,1 0 0,-1 0 0,0-1 0,1 1 0,-1 0 0,1 0 0,-1-1 0,0 1 0,1 0 0,-1 0 0,1 0 0,-1 0 0,1 0 0,-1-1 0,1 1 0,0 0 0,3-1 0,-1-1 0,0 0 0,0 0 0,0 0 0,0-1 0,-1 1 0,1-1 0,0 0 0,-1 0 0,3-4 0,4-3 0,1-1 0,-1-1 0,0-1 0,-1 1 0,-1-1 0,0-1 0,0 0 0,-1 0 0,-1 0 0,3-15 0,-4 11 0,-2 0 0,0 0 0,-1-1 0,-2-17 0,1 12 0,0 23 0,0 0 0,0 1 0,0-1 0,0 0 0,0 1 0,-1-1 0,1 1 0,0-1 0,0 0 0,-1 1 0,1-1 0,0 1 0,-1-1 0,1 1 0,0-1 0,-1 1 0,1-1 0,-1 1 0,1-1 0,-1 1 0,1 0 0,-1-1 0,0 1 0,0-1 0,0 1 0,1-1 0,-1 0 0,0 1 0,1-1 0,-1 0 0,1 1 0,-1-1 0,1 0 0,-1 1 0,1-1 0,0 0 0,-1 0 0,1 1 0,0-1 0,0 0 0,-1 0 0,1 0 0,0 0 0,0 1 0,0-3 0,0 0 0,0 2 0,1-1 0,-1 1 0,0 0 0,0-1 0,0 1 0,0 0 0,0-1 0,-1 1 0,1 0 0,0-1 0,0 1 0,-1 0 0,1 0 0,-1-1 0,1 1 0,-1 0 0,0 0 0,1 0 0,-1 0 0,0 0 0,0 0 0,-1-2 0,-1 0 0,0 0 0,1 0 0,0 0 0,0 0 0,0 0 0,0-1 0,-3-6 0,-11-19 0,11 24 0,0 1 0,0-1 0,-1 1 0,0 0 0,0 0 0,0 1 0,0 0 0,0 0 0,-1 0 0,1 1 0,-1 0 0,0 0 0,-9-1 0,-11 0 0,0 1 0,-29 1 0,44 1 0,11 0 0,0 0 0,0 0 0,0 1 0,0-1 0,0 0 0,0 0 0,0 1 0,0-1 0,0 1 0,0-1 0,0 1 0,0-1 0,0 1 0,1-1 0,-1 1 0,0 0 0,0 0 0,1-1 0,-1 1 0,-1 1 0,2-1 0,-1 0 0,0 0 0,0 0 0,0 0 0,1 0 0,-1 0 0,0 0 0,0-1 0,0 1 0,-1 0 0,1-1 0,0 1 0,0-1 0,0 1 0,0-1 0,0 1 0,-1-1 0,1 0 0,0 0 0,0 0 0,-2 0 0,2 0 0,0 1 0,0-1 0,0 0 0,-1 0 0,1 0 0,0 0 0,0 1 0,0-1 0,0 1 0,0-1 0,0 1 0,0-1 0,0 1 0,0-1 0,0 1 0,0 0 0,1 0 0,-2 0 0,1 0 0,1-1 0,-1 1 0,1-1 0,-1 1 0,0-1 0,1 1 0,-1-1 0,0 1 0,1-1 0,-1 0 0,0 1 0,0-1 0,1 0 0,-1 0 0,0 1 0,0-1 0,-1 0 0,-1 1 0,-1 0 0,1 1 0,-1 0 0,1-1 0,0 1 0,-1 0 0,1 1 0,0-1 0,-4 4 0,-15 11 0,11-12-3,0 1 0,0 1 0,-17 14 0,23-16-2,0 0 1,1 0 0,0 0 0,0 1-1,0-1 1,0 1 0,1 0 0,-4 11-1,3-1 16,1 0 0,0 0 0,1 0 0,1 0 0,0 1-1,2-1 1,1 18 0,0 17-47,-2 11 36,0-61 0,-1 0 0,1 0 0,-1 0 0,1 0 0,-1 0 0,1 0 0,-1 0 0,0-1 0,0 1 0,1 0 0,-1 0 0,0-1 0,0 1 0,0-1 0,0 1 0,-1 0 0,-8 7 0,3-2 0,1 0 0,-1 0 0,-1-1 0,1 0 0,-1 0 0,0-1 0,0 0 0,0 0 0,-1-1 0,0 0 0,1 0 0,-1-1 0,0 0 0,0-1 0,0 0 0,-9 0 0,-106 8 0,62-9 0,62 0 0,0 0 0,-1 0 0,1 0 0,-1 0 0,1 0 0,0-1 0,-1 1 0,1 0 0,0 0 0,-1 0 0,1-1 0,0 1 0,0 0 0,-1 0 0,1-1 0,0 1 0,0 0 0,-1-1 0,1 1 0,0 0 0,0 0 0,0-1 0,0 1 0,-1 0 0,1-1 0,0 1 0,0-1 0,0 1 0,0-1 0,0 0 0,0 1 0,0-1 0,-1 0 0,1 1 0,0-1 0,0 1 0,-1-1 0,1 0 0,0 1 0,-1-1 0,1 1 0,0-1 0,-1 1 0,1-1 0,-1 1 0,1-1 0,-1 1 0,1-1 0,-1 1 0,0 0 0,1-1 0,-1 1 0,1 0 0,-1 0 0,0-1 0,1 1 0,-1 0 0,0 0 0,1 0 0,-1 0 0,0 0 0,0 0 0,-4-2 0,1 0 0,0 0 0,0 0 0,0-1 0,1 0 0,-1 1 0,1-1 0,-7-7 0,-6-4 0,5 6 0,1 2 0,1-1 0,1 0 0,-1 0 0,1-1 0,0 0 0,1 0 0,0-1 0,-12-18 0,-40-75 0,59 102 0,-1-1 0,0 0 0,1 0 0,-1 0 0,0 1 0,1-1 0,-1 1 0,0-1 0,0 0 0,0 1 0,0-1 0,0 1 0,0 0 0,0-1 0,1 1 0,-1 0 0,0-1 0,0 1 0,0 0 0,0 0 0,0 0 0,0 0 0,-2 0 0,-13-3 0,15-9 0,1 11 0,1 1 0,-1-1 0,0 1 0,0 0 0,0-1 0,0 1 0,1-1 0,-1 1 0,0-1 0,0 1 0,0-1 0,0 1 0,0-1 0,0 1 0,0-1 0,0 1 0,0-1 0,-1 1 0,1-1 0,0 1 0,0-1 0,0 1 0,0-1 0,-1 1 0,1 0 0,0-1 0,0 1 0,-1-1 0,1 1 0,0 0 0,-1-1 0,1 1 0,0 0 0,-1-1 0,0 1 0,-20-1 0,1 1 0,7 0-19,11 0-93,-43 0-29648</inkml:trace>
+</inkml:ink>
+</file>
+
+<file path=word/ink/ink48.xml><?xml version="1.0" encoding="utf-8"?>
+<inkml:ink xmlns:inkml="http://www.w3.org/2003/InkML">
+  <inkml:definitions>
+    <inkml:context xml:id="ctx0">
+      <inkml:inkSource xml:id="inkSrc0">
+        <inkml:traceFormat>
+          <inkml:channel name="X" type="integer" min="-2.14748E9" max="2.14748E9" units="cm"/>
+          <inkml:channel name="Y" type="integer" min="-2.14748E9" max="2.14748E9" units="cm"/>
+          <inkml:channel name="F" type="integer" max="32767" units="dev"/>
+        </inkml:traceFormat>
+        <inkml:channelProperties>
+          <inkml:channelProperty channel="X" name="resolution" value="1000" units="1/cm"/>
+          <inkml:channelProperty channel="Y" name="resolution" value="1000" units="1/cm"/>
+          <inkml:channelProperty channel="F" name="resolution" value="0" units="1/dev"/>
+        </inkml:channelProperties>
+      </inkml:inkSource>
+      <inkml:timestamp xml:id="ts0" timeString="2023-08-04T18:18:51.540"/>
+    </inkml:context>
+    <inkml:brush xml:id="br0">
+      <inkml:brushProperty name="width" value="0.05" units="cm"/>
+      <inkml:brushProperty name="height" value="0.05" units="cm"/>
+      <inkml:brushProperty name="color" value="#E71224"/>
+    </inkml:brush>
+  </inkml:definitions>
+  <inkml:trace contextRef="#ctx0" brushRef="#br0">580 245 7681,'0'0'13020,"-4"0"-12569,0 1-263,-1-1-1,0 1 1,1 0 0,-1 0-1,0 0 1,1 0 0,-1 1-1,1 0 1,-5 2 0,7-3-144,0 0 0,0-1 1,0 1-1,0-1 0,0 1 1,0-1-1,0 0 0,0 0 1,0 0-1,0 0 0,0 0 1,-3-1-1,-17 3 245,-42 18 488,39-13-488,-38 16-1,45-14-52,0 1 1,1 1-1,0 0 0,1 1 0,0 1 0,-24 25 0,7 0 487,-43 63-1,67-87-570,0 1 0,1 0 0,1 0 0,1 1 1,0 0-1,1 0 0,0 1 0,-3 30 0,3 7 636,2 76 1,3-99-533,0-29-253,0-1 0,0 0-1,0 0 1,0 1 0,0-1 0,1 0-1,-1 0 1,0 0 0,1 1-1,-1-1 1,1 0 0,0 0-1,-1 0 1,1 0 0,0 0 0,-1 0-1,1 0 1,0 0 0,0 0-1,1 0 1,-1 0-1,0 0 0,0 0 0,0 0-1,-1 0 1,1 0 0,0 0 0,0 0 0,-1 0-1,1 0 1,-1 0 0,1 0 0,-1 0 0,1 0-1,-1 0 1,1 1 0,-1-1 0,0 0-1,0 0 1,0 1 0,0 0 0,0 1 3,1-1 1,-1 1-1,1-1 1,0 1-1,-1-1 0,1 1 1,0-1-1,0 0 1,1 1-1,-1-1 1,0 0-1,1 0 0,3 4 1,29 26 95,-20-19-46,14 10-7,0-1-1,1-2 1,1-1 0,44 20 0,-65-35-36,0-1 0,0 0 0,0-1 0,1 0 0,-1 0-1,19 1 1,64-4-2029,-41-1-7498,-51-30-1950,0 20 7822,0 0 566</inkml:trace>
+  <inkml:trace contextRef="#ctx0" brushRef="#br0" timeOffset="1056.15">640 772 8413,'0'0'116,"0"-1"8,0 1 1,0-1-1,0 0 0,0 1 1,0-1-1,0 1 0,0-1 1,0 0-1,0 1 1,0-1-1,0 0 0,0 1 1,0-1-1,1 1 0,-1-1 1,0 1-1,0-1 1,1 0-1,-1 0 0,99 1 8531,-95-3-8367,-3 3-318,-1-1 0,0 1 0,0 0 1,1-1-1,-1 1 0,0 0 0,1-1 0,-1 1 0,0 0 0,1 0 0,-1-1 1,1 1-1,-1 0 0,0 0 0,1 0 0,-1-1 0,1 1 0,-1 0 1,1 0-1,-1 0 0,0 0 0,1 0 0,-1 0 0,1 0 0,2 0-142,0 1-1,0-1 1,0 0-1,0-1 1,0 1-1,0 0 1,0-1-1,0 0 1,0 1-1,0-1 1,0 0-1,-1-1 0,1 1 1,0 0-1,-1-1 1,1 0-1,2-2 1,10 2-954,-15 2 1012,1 0 1,0 0 0,0 0-1,-1 0 1,1 0-1,0 0 1,0 0-1,-1 0 1,1 0 0,0 0-1,0 0 1,-1-1-1,1 1 1,0 0 0,0 0-1,-1-1 1,1 1-1,0-1 1,0 1 0,2-5-485,-2 5 380,-1-1 1,0 1-1,1-1 1,-1 1-1,1-1 0,-1 1 1,1-1-1,-1 1 0,1-1 1,-1 1-1,1-1 0,-1 1 1,1 0-1,-1-1 0,1 1 1,0 0-1,-1 0 1,1 0-1,0-1 0,-1 1 1,1 0-1,0 0 0</inkml:trace>
+  <inkml:trace contextRef="#ctx0" brushRef="#br0" timeOffset="3800.25">1110 819 5741,'0'-2'11494,"0"-9"-11597,0 8 205,0-238 1365,0 241-1467,0-1 1,0 1-1,0-1 0,0 1 0,0 0 1,0-1-1,0 1 0,0 0 0,0-1 1,0 1-1,0 0 0,0-1 1,1 1-1,-1 0 0,0-1 0,0 1 1,0 0-1,1 0 0,-1-1 0,0 1 1,0 0-1,1 0 0,-1-1 0,0 1 1,0 0-1,1 0 0,-1 0 1,0-1-1,1 1 0,-1 0 0,0 0 1,1 0-1,-1 0 0,0 0 0,1 0 1,-1 0-1,1 0 0,-1 0 0,1 0 1,-1 0-1,1 0 0,-1-1 0,0 1 0,1 0 1,-1 0-1,1 0 0,-1 0 0,0 0 0,1-1 1,-1 1-1,0 0 0,1 0 0,-1 0 1,0-1-1,1 1 0,-1 0 0,0-1 0,0 1 1,1 0-1,-1-1 0,0 1 0,0 0 0,0-1 1,1 1-1,-1 0 0,0-1 0,0 1 0,0 0 1,0-1-1,0 1 0,0-1 0,0 1 0,0 0 1,0-1-1,0 0 0,42-24-83,-12-3 123,-26 23-99,1 0 1,1 0 0,-1 0-1,12-7 1,-11 8 8,1 1 0,-1 0 0,1 0 0,0 1 0,0 0 0,0 0 0,0 1 0,0 0 0,0 0 0,13 1 0,38-2 787,-58 2-730,1 0 0,-1 0 0,1 0 0,-1 0-1,0 0 1,1 0 0,-1 0 0,1 0 0,-1 0 0,0 1 0,1-1 0,-1 0 0,1 0-1,-1 1 1,0-1 0,1 0 0,-1 1 0,0-1 0,0 0 0,1 1 0,-1-1-1,0 0 1,0 1 0,1-1 0,-1 0 0,0 1 0,0-1 0,0 1 0,0-1 0,1 0-1,-1 1 1,0-1 0,0 2 0,0-2 0,0 0-1,0 1 1,0-1 0,0 1 0,0-1-1,0 1 1,0-1 0,1 0-1,-1 1 1,0-1 0,0 1-1,0-1 1,1 0 0,-1 1-1,0-1 1,1 1 0,-1-1-1,0 0 1,1 0 0,-1 1 0,0-1-1,1 0 1,-1 0 0,0 1-1,1-1 1,-1 0 0,1 0-1,-1 0 1,1 1 0,-1-1-1,0 0 1,1 0 0,0 0-1,2 2 64,0 0-1,-1 0 1,0 0-1,1 1 1,-1-1-1,0 1 1,0 0-1,0 0 1,0-1-1,1 5 1,2 1 107,32 42 1972,-30-40-1770,-2 0-1,1 0 1,-1 0-1,-1 0 0,0 1 1,-1 0-1,3 13 1,-1-7 10,-2-7-308,-1 0 0,2 0 0,-1-1 0,2 1 0,-1-1 0,1 0 0,8 10 0,-8-11-2,1-1 0,0 0 0,1 0 0,-1 0 0,1-1 0,1 0 0,-1 0 0,1-1 0,0 0 0,0-1 0,16 7 0,-10-7-47,1-1 1,-1 0-1,1-1 1,0-1-1,-1 0 1,1-1-1,18-2 1,10 0 74,-42 2-106,-1 0 0,0 0 0,0 0 0,1 0 0,-1 0 1,0 0-1,1-1 0,-1 1 0,0 0 0,0 0 0,0 0 0,1 0 0,-1-1 0,0 1 0,0 0 0,0 0 0,1-1 0,-1 1 0,0 0 0,0 0 0,0-1 0,0 1 0,0 0 0,1 0 0,-1-1 1,0 1-1,0 0 0,0-1 0,0 1 0,0 0 0,0 0 0,0-1 0,0 1 0,0 0 0,0-1 0,0 1 1,0-1 0,-1 1 0,1 0 0,0-1 0,0 1 0,0 0 0,1-1 0,-1 1 0,0-1 0,0 1 0,0 0 0,0-1 0,0 1 0,0 0 0,0-1 0,1 1 0,-1 0 0,0 0 0,0-1 0,0 1 0,1 0 1,-1-1-1,0 1 0,0 0 0,1 0 0,-1 0 0,0-1 0,1 1 0,-1 0 0,0 0 0,1 0 0,-1 0 0,0-1 0,1 1 0,-1 0 0,0 0 0,1 0 0,3-4 6,0-1 1,0 0-1,0 1 0,-1-1 1,5-10-1,15-19-17,-19 30 24,-1 0 0,0 0-1,0 0 1,0-1 0,0 0 0,-1 1-1,3-7 1,0-7 9,-1-1 0,0 1 0,-1-1 0,-1 0 0,0-29 0,-2 47-24,0 1 0,0-1 0,0 1 1,1-1-1,-1 1 0,0-1 0,0 0 0,0 1 0,0-1 0,0 1 0,0-1 0,0 0 0,0 1 0,-1-1 1,1 1-1,0-1 0,0 1 0,0-1 0,-1 0 0,1 1 0,0-1 0,-1 1 0,1-1 0,0 1 0,-1-1 1,1 1-1,0 0 0,-1-1 0,1 1 0,-1-1 0,1 1 0,-1 0 0,1 0 0,-1-1 0,1 1 0,-1 0 0,0 0 1,1-1-1,-1 1 0,1 0 0,-1 0 0,1 0 0,-2 0 0,-1-1-6,3 1 6,0 0 0,0 0 0,-1 0 0,1 0 0,0 0 0,0 0 1,0 0-1,0 0 0,-1 0 0,1 0 0,0 0 0,0-1 1,0 1-1,0 0 0,0 0 0,0 0 0,-1 0 0,1 0 0,0-1 1,0 1-1,0 0 0,0 0 0,0 0 0,0 0 0,0-1 1,0 1-1,0 0 0,0 0 0,0 0 0,0-1 0,0 1 0,0 0 1,0 0-1,0 0 0,0 0 0,0-1 0,0 1 0,0 0 1,0 0-1,0-1 0,-2-5 13,-22-15-38,22 18 5,-1 0-1,0 0 1,0 0 0,0 1-1,0-1 1,0 1-1,0 0 1,-1 0-1,1 0 1,-8-3 0,-4 2-54,0 0 1,0 1-1,0 1 1,-31 2 0,19-1 31,27 0 42,-1 0 0,1 0 1,-1 0-1,1 0 0,-1 0 0,1 0 0,-1 1 1,1-1-1,0 0 0,-1 0 0,1 0 1,0 1-1,-1-1 0,1 0 0,-1 0 0,1 1 1,0-1-1,-1 0 0,1 1 0,0-1 1,0 0-1,-1 1 0,1-1 0,0 1 0,0-1 1,0 0-1,-1 1 0,1-1 0,0 1 1,0-1-1,0 1 0,0-1 0,0 1 0,0 0 1,0-1-1,0 1 0,0-1 0,0 0 1,0 1-1,0-1 0,0 1 0,-1-1 1,1 1-1,0-1 0,0 1 0,0-1 1,0 0-1,-1 1 0,1-1 0,0 0 1,-1 1-1,1-1 0,0 1 0,-1-1 1,1 0-1,0 0 0,-1 1 0,1-1 1,0 0-1,-1 0 0,1 1 1,-1-1-1,1 0 0,-1 0 0,1 0 1,0 0-1,-1 0 0,1 0 0,-1 1 1,0-1-2,1 0 1,-1 0 0,1 0 0,-1 0 0,1 0 0,-1 0-1,1 0 1,-1 0 0,1 0 0,-1 1 0,1-1 0,-1 0 0,1 0-1,0 1 1,-1-1 0,1 0 0,-1 1 0,1-1 0,0 0-1,-1 1 1,1-1 0,0 0 0,-1 1 0,1-1 0,0 1 0,-1 0-1,1-1 0,0 1 0,0-1 0,-1 1 0,1-1 0,0 0 0,-1 1 0,1-1 0,-1 0 1,1 1-1,0-1 0,-1 0 0,1 1 0,-1-1 0,1 0 0,-1 0 0,1 1 0,-1-1 0,1 0 1,-1 0-1,1 0 0,-1 0 0,1 0 0,-1 0 0,0 0 0,-1 1-3,1-1-1,-1 1 1,1-1-1,-1 1 1,1-1-1,-1 1 1,1 0 0,0 0-1,-1 0 1,1 0-1,0 0 1,0 0-1,-2 1 1,-18 12 0,15-12 3,0-1 0,0 1 1,0 1-1,0-1 0,1 1 0,-1 0 0,1 0 0,-1 1 0,-5 4 0,0 5 64,-1 0-1,2 1 0,0 0 0,0 1 0,1 0 0,1 1 0,1 0 0,-11 32 0,-1 0 28,15-40 32,0 1 0,-1-1 0,1 0-1,-1 0 1,-8 8 0,10-12-94,0-1 0,0-1 1,0 1-1,0 0 0,-1-1 1,1 1-1,-1-1 0,1 0 0,-1 0 1,0-1-1,0 1 0,0-1 0,0 0 1,-4 1-1,-12 0 100,-36 0 1,37-2-134,19 0 5,-1 0 0,1 0 1,-1-1-1,1 1 0,-1 0 0,1 0 0,0 0 1,-1 0-1,1 0 0,-1 0 0,1-1 0,-1 1 0,1 0 1,-1 0-1,1-1 0,0 1 0,-1 0 0,1-1 1,0 1-1,-1 0 0,1-1 0,0 1 0,-1-1 1,1 1-1,0 0 0,0-1 0,-1 1 0,1-1 1,0 1-1,0-1 0,0 0 0,-1 1 0,1-1 0,0 0 1,0 1-1,0-1 0,-1 1 0,1-1 0,0 1 1,-1-1-1,1 1 0,0-1 0,-1 1 0,1-1 1,-1 1-1,1-1 0,-1 1 0,1 0 0,-1-1 0,1 1 1,-1 0-1,1-1 0,-1 1 0,0 0 0,1 0 1,-1 0-1,1-1 0,-1 1 0,0 0 0,1 0 0,-1 0 1,0 0-1,0 0 0,0 0 1,-1 1-1,1-1 1,0 0 0,0 0-1,-1 0 1,1-1 0,0 1-1,0 0 1,-1 0 0,1-1-1,0 1 1,0 0 0,0-1-1,0 1 1,0-1 0,-1 0-1,1 1 1,0-1 0,0 0-1,1 0 1,-1 0 0,-1-1-1,-25-6-73,20 3-175,-1 0 0,1-1 0,0 0-1,0 0 1,-10-12 0,16 15-817,-3-7-555</inkml:trace>
+  <inkml:trace contextRef="#ctx0" brushRef="#br0" timeOffset="4935.73">2269 933 5168,'0'-1'11555,"0"4"-9566,0 6-2643,0-5 1205,-4 0-45,-10 13-47,13-17-431,0 1 0,1 0 0,-1-1 0,1 1 0,-1 0 0,1 0 0,-1-1 0,1 1 0,-1 0 0,1 0 1,0 0-1,0 0 0,-1-1 0,1 1 0,0 0 0,0 0 0,0 0 0,0 0 0,0 0 0,0 1 0,-1 7 76,-17 18 235,-12 23-205,25-43-283,-5 8-100,10-5-4038,-1-37-10584</inkml:trace>
+  <inkml:trace contextRef="#ctx0" brushRef="#br0" timeOffset="5372.65">2737 180 4112,'0'0'136,"27"-8"12528,-27 200-4878,0-127-10110,0-3-6445,0-63 8714,0 0 1,0 0 0,0 1-1,0-1 1,0 0 0,0 0 0,0 1-1,0-1 1,-1 0 0,1 0-1,0 1 1,0-1 0,-1 0 0,1 1-1,-1-1 1,1 0 0,0 1 0,-1-1-1,1 1 1,-1-1 0,1 1-1,-1-1 1,0 1 0,1-1 0,-1 1-1,1-1 1,-1 1 0,0 0-1,0-1 1,0 1 0,0-1-84,0 1 0,0-1-1,0 0 1,0 1 0,0-1 0,0 0 0,0 0 0,0 0 0,0 0-1,0 0 1,0 0 0,1 0 0,-1 0 0,0 0 0,1 0-1,-1 0 1,1 0 0,-1 0 0,1-1 0,0 1 0,-1 0 0,1 0-1,0-1 1,0 1 0,0 0 0,0 0 0,0-1 0,0 1 0,1-2-1,-1-72-5363,0 52 4163</inkml:trace>
+  <inkml:trace contextRef="#ctx0" brushRef="#br0" timeOffset="5819.18">2717 184 5881,'0'-37'9664,"0"42"-9396,0-1-213,0 0 1,0 1 0,-1-1-1,1 1 1,-1-1 0,0 0-1,0 1 1,-1-1 0,1 0-1,-1 0 1,0 0 0,-3 5-1,5-9-54,-1 1 0,1-1-1,-1 1 1,1-1 0,-1 1-1,1-1 1,0 1 0,-1-1-1,1 1 1,0-1 0,0 1 0,-1 0-1,1-1 1,0 1 0,0-1-1,0 1 1,0 0 0,-1-1-1,1 1 1,0 0 0,0-1-1,0 1 1,1 0 0,-1-1 0,0 1-1,-1 6 2,-8 1-15,-2 7-108,-2 2-408,-2 3-2579,10-6-4775,5-11 5425</inkml:trace>
+  <inkml:trace contextRef="#ctx0" brushRef="#br0" timeOffset="6398.58">2605 498 8045,'1'0'164,"-1"1"0,0 0 0,0-1 0,1 1 0,-1 0 0,1-1 0,-1 1 0,1-1 0,-1 1 0,1-1 0,-1 1 0,1-1 0,-1 1 0,1-1 0,0 1 0,-1-1 0,1 0 0,0 1 0,-1-1 0,1 0 0,0 0 0,-1 1 0,1-1 0,0 0 0,0 0 0,25 5 1263,-18-4-525,17 2 430,0 0 1,1-2-1,43-3 0,-10 0-796,-56 2-526,0 0 1,0-1-1,0 1 1,0-1 0,0 0-1,0 1 1,-1-1 0,1-1-1,0 1 1,-1 0 0,4-2-1,-4 1-4,1 1 0,-1-1-1,1 1 1,0 0-1,0 0 1,-1 0 0,1 0-1,0 0 1,0 1 0,0-1-1,4 1 1,-4 0-3,1-1 1,0 1 0,0-1-1,-1 0 1,1 0-1,0 0 1,3-2 0,-3 1-2,-1 1 1,1 0-1,-1 0 1,1 0-1,0 0 1,0 1 0,3-1-1,-4 1-2,0-1-1,-1 1 1,1 0-1,-1-1 0,1 0 1,-1 1-1,1-1 1,-1 0-1,4-2 1,-4 2 0,0 0 1,0 0 0,0 0 0,1 0 0,-1 1 0,0-1-1,1 1 1,-1-1 0,3 1 0,-2 0 0,0-1 1,-1 1-1,1-1 1,-1 1-1,0-1 1,1 0-1,-1 0 1,5-2-1,-5 1-77,0 1-1,1 0 1,-1 0-1,0 0 1,1 1-1,-1-1 1,1 0-1,4 1 1,-7-2-1063,0-3 345,-20 3-12411,15 2 10966</inkml:trace>
+  <inkml:trace contextRef="#ctx0" brushRef="#br0" timeOffset="7114.16">2522 706 6453,'-13'1'932,"13"0"-637,-1-1-1,1 0 0,-1 1 1,1-1-1,-1 1 1,1-1-1,0 1 0,-1-1 1,1 1-1,0-1 0,0 1 1,-1-1-1,1 1 0,0 0 1,0-1-1,0 1 0,-1-1 1,1 1-1,0 0 1,0-1-1,0 1 0,0-1 1,0 1-1,0 0 0,1 0 1,3-1 214,97 0 2681,-98 0-3111,1 0-1,-1 0 0,1-1 0,-1 0 1,1 0-1,-1 0 0,1 0 0,-1 0 1,5-4-1,-5 4-21,1-1 0,-1 1 0,0-1 0,1 1 0,-1 0 0,1 0 0,0 0 0,-1 1 0,7-1 0,1 0 59,-1 0 0,1-1 0,0 0 0,-1 0-1,13-6 1,7-1 71,262-64 235,-251 69-473,-40 4 23,31 0-1065,-18 0 235,-23 0-2421,-19 4-233,21 6 2718,1-3-339,-13-5-1201,-3-2-2075,11 0 2365</inkml:trace>
+  <inkml:trace contextRef="#ctx0" brushRef="#br0" timeOffset="7604.25">2884 861 5573,'0'0'2175,"5"0"-1358,79 0 2172,41 0-1419,-120 0-1549,0-1-1,-1 1 1,1-1-1,-1 0 1,1 0 0,5-3-1,-5 2 5,-1 1-1,0-1 1,1 1-1,-1 0 1,1 1-1,6-1 1,-10 1 33,0-1-35,0 1 0,-1 0 1,1 0-1,-1 0 0,1 0 0,-1 0 0,1 0 1,0 0-1,-1 0 0,1 0 0,-1 0 0,1 0 1,0 0-1,-1 0 0,1 0 0,-1 0 0,1 1 1,-1-1-1,1 0 0,-1 0 0,1 1 0,-1-1 0,1 0 1,-1 1-1,1-1 0,-1 0 0,1 1 0,0 0 1,-1 3-19,0 0 0,0-1 1,0 1-1,0 0 0,-1-1 1,0 1-1,1-1 0,-1 1 0,-2 3 1,3-7-7,-1 1 1,1-1 0,0 1-1,-1-1 1,1 0 0,0 1-1,-1-1 1,1 0 0,-1 1-1,1-1 1,-1 0 0,1 0-1,-1 1 1,1-1 0,-1 0-1,1 0 1,-1 0 0,1 0-1,-1 0 1,1 0 0,-1 0-1,1 0 1,-1 0 0,0 0-1,0 0 1,-11 3 2,0 14-2,-9-8-2,10 12-6,4-15 20,-1 0-1,1 0 0,-14 8 1,11-8 247,2 0 0,-1 1 0,-13 12 0,21-18-32,0 1-1,0 0 0,0 1 1,0-1-1,0 0 0,0 0 0,1 0 1,-1 0-1,1 1 0,-1-1 1,1 4-1,6-5 363,203 0 3104,-208-1-3677,1 0 0,-1-1 0,0 1 0,1-1 0,-1 1 0,0-1 0,1 1 0,-1-1 1,0 0-1,1 1 0,-1-1 0,0 0 0,0 0 0,0 0 0,2-2 0,12-7-877,-3 12-3013,-12-6 2124,0-2 1083,-5 3-3516,-44-14-3933,44 11 6055</inkml:trace>
+  <inkml:trace contextRef="#ctx0" brushRef="#br0" timeOffset="8471.91">2349 745 2588,'-33'0'3773,"-15"0"1638,40 0-2782,6 0-2106,5 0 722,4 0-1154,0 1 2,1-1 0,-1 0 0,1 0-1,-1-1 1,0 0 0,10-2 0,-10-13-61,-6 16-31,-1-1 1,1 1 0,0 0 0,0-1 0,0 1 0,-1 0-1,1-1 1,0 1 0,0 0 0,0 0 0,0 0 0,0-1 0,-1 1-1,1 0 1,0 0 0,1 1 0,1-1 258,-8 0-146,-23 0-171,-38 0-122,55-1 186,-12 3 12,22-2-20,0 0 0,0 1 0,1-1 0,-1 0 0,1 1 0,-1-1 0,0 0 0,1 1 0,-1-1 0,1 1 0,-1-1 0,1 1 0,-1-1 0,1 1 0,-1-1 0,1 1 0,-1 0 0,1-1 0,0 1 0,0 0 0,-1-1 0,1 1 0,0 0 0,-1 1 0,7-1-32,0 0 0,0 0 0,0-1 0,0 0 0,10 0 0,-12 0 15,0 0 31,4 0-12,-4 0 29,-7 0 152,-50 0-226,51 0 13,6 0-202,6 0 390</inkml:trace>
+  <inkml:trace contextRef="#ctx0" brushRef="#br0" timeOffset="10042.81">3069 1 6869,'24'0'238,"-19"0"208,-2 0 249,-1 0-542,-1-1 0,0 1-1,1 0 1,-1 0 0,1 0 0,-1 1 0,1-1-1,-1 0 1,0 0 0,1 1 0,-1-1 0,0 1-1,1-1 1,-1 1 0,0 0 0,0 0 0,1-1-1,-1 1 1,0 0 0,0 0 0,0 0-1,0 0 1,1 2 0,-1-2-154,25 4 1655,-20-1-1163,82 42 3768,-62-34-2979,0 0 1,-1 2-1,41 29 1,-52-32-591,0 1 0,0 1 0,-1 0 0,-1 1 0,0 1 0,18 28 1,-23-32-519,20 35 886,27 59 0,-47-88-789,-1 1 1,0-1-1,-2 1 0,1 0 0,-2 0 0,-1 1 0,1 24 0,-3 55-214,0-97-55,0 0 0,0 1 0,-1-1 0,1 0 0,0 1 0,0-1 0,-1 0 0,1 1 0,-1-1 0,1 0 0,-1 0 0,1 1 0,-1-1 0,0 0 0,0 0 0,1 0 0,-1 0 0,0 0 0,0 0 0,0 0 0,0 0 0,-2 1 0,2-2 0,0 1 0,0 0 0,0 0 0,0 0 0,0 0 0,0 0 0,1 0 0,-1 0 0,0 0 0,0 0 0,1 0 0,-1 1 0,1-1 0,-1 0 0,1 0 0,-1 1 0,1-1 0,0 0 0,0 1 0,-1-1 0,1 0 0,0 2 0,1 4 0,-2 1 0,1-1 0,-1 0 0,0 0 0,0 0 0,-1 1 0,0-1 0,-4 9 0,-4 41 0,5-37 0,0 0 0,-1 0 0,-2 0 0,0-1 0,-1 0 0,0 0 0,-2-1 0,0-1 0,-19 23 0,-29 34 0,48-92-15509,10-25 9435,2 37 4654,-1-34-4646,0 20 3744</inkml:trace>
+  <inkml:trace contextRef="#ctx0" brushRef="#br0" timeOffset="11531.17">4245 371 5497,'0'-1'9119,"0"10"-4356,0-7-6589,0 1 2342,0 137 5299,0-1-3566,0-137-2235,0-1 1,0 0-1,0 1 1,0-1-1,1 0 1,-1 1-1,0-1 1,1 0-1,-1 0 0,1 1 1,-1-1-1,1 0 1,0 0-1,0 0 1,-1 0-1,1 0 0,0 1 1,0-2-1,0 1 1,0 0-1,2 1 1,-2-1-1,0 0 1,0 0-1,0 0 0,0 0 1,0 0-1,0 0 1,-1 0-1,1 0 1,0 0-1,-1 0 1,1 0-1,0 0 0,-1 0 1,1 1-1,-1-1 1,0 0-1,1 0 1,-1 1-1,0-1 1,0 0-1,0 3 0,0-2 12,0 0 0,0 0 0,0 0 0,0 0 0,1 0 0,-1 0 0,0 0 0,1 0 0,0 0 0,-1 0 0,1 0 0,0 0 0,0 0 0,0-1 0,0 1 0,0 0 0,3 2 0,1 2-3,1 21 124,-2-21-126,-3-6-17,-1 1-1,1 0 1,-1-1-1,1 1 1,0 0 0,-1 0-1,1 0 1,-1 0 0,0-1-1,1 1 1,-1 0-1,0 0 1,0 0 0,1 0-1,-1 0 1,0 1 0,1 1 42,0 0 1,0 0-1,0 0 1,0 0 0,1 0-1,0 0 1,-1 0 0,1-1-1,0 1 1,0-1 0,0 1-1,1-1 1,-1 0-1,0 0 1,1 0 0,0 0-1,-1 0 1,1 0 0,3 1-1,93 0 1306,-82-3-1282,-16 0-66,0 0 0,0 0 0,0 0 0,0 0 0,0 0 0,0-1 0,1 1 0,-1 0 0,0-1 0,0 1 0,0-1 0,0 1 0,0-1 1,0 0-1,0 1 0,-1-1 0,1 0 0,0 0 0,0 1 0,0-1 0,0-2 0,0 2 2,0 0 1,0 0-1,0 0 0,0 0 1,0 0-1,0 1 0,0-1 0,0 0 1,0 0-1,0 1 0,0-1 1,0 1-1,1-1 0,-1 1 1,0-1-1,0 1 0,1 0 1,-1-1-1,0 1 0,0 0 0,3 0 1,-2 0 4,0-1 0,0 0 1,0 1-1,0-1 1,0 0-1,-1 0 0,1 0 1,0 0-1,-1 0 0,1-1 1,-1 1-1,1 0 0,1-3 1,23-26 151,-20 22-117,5-8-5,-2 1 1,0-2 0,-1 0-1,0 0 1,-1 0 0,-2-1-1,8-34 1,-7 19 59,1-58 1,1 1-55,-7 27 85,-2 33 100,-5 24-236,5 6 3,0 0 0,1 0 1,-1 0-1,1-1 0,-1 1 1,1 0-1,-1-1 1,1 1-1,-1 0 0,1-1 1,-1 1-1,1 0 0,-1-1 1,1 1-1,0-1 0,-1 1 1,1-1-1,0 1 0,-1-1 1,1 0-1,0 1 0,0-1 1,-1 1-1,1-1 0,0 0 1,0 1-1,0-1 0,0-1 1,-19-20-13034</inkml:trace>
+  <inkml:trace contextRef="#ctx0" brushRef="#br0" timeOffset="12587.15">5274 124 9141,'0'0'2458,"-3"0"-1485,-10 0-2,9 0 783,1 0-1024,0 0-463,1-1-121,0 1-1,0 0 1,0 0 0,0 0-1,0 0 1,0 0 0,0 0-1,0 0 1,0 1 0,0-1-1,0 1 1,0-1 0,0 1-1,-2 1 1,2 3 102,2-5-213,0 1 1,0 0-1,0-1 1,0 1-1,0 0 1,0-1 0,-1 1-1,1 0 1,0-1-1,-1 1 1,1-1 0,0 1-1,-1-1 1,1 1-1,-1-1 1,1 1-1,-1-1 1,1 1 0,-1-1-1,1 0 1,-1 1-1,1-1 1,-1 0 0,1 1-1,-1-1 1,0 0-1,1 0 1,-2 1-1,2-1 0,-1 0-1,1 0 1,-1 0-1,1 0 0,-1 0 1,1 0-1,-1 0 0,1 0 1,-1 1-1,1-1 0,-1 0 1,1 0-1,-1 0 0,1 1 1,0-1-1,-1 0 0,1 1 1,-1-1-1,1 0 0,0 1 1,-1-1-1,1 0 0,0 1 1,0-1-1,-1 1 1,1-1-1,0 1 0,0-1 1,-1 1-1,1 0 6,0-1 0,0 1 0,0-1 0,-1 0 0,1 1 0,0-1 0,0 1 0,-1-1 0,1 1 0,0-1 0,-1 0 0,1 1 0,0-1 0,-1 0 0,1 1 1,-1-1-1,1 0 0,0 0 0,-1 0 0,1 1 0,-1-1 0,1 0 0,-1 0 0,1 0 0,-1 0 0,1 0 0,-1 1 0,1-1 0,-1 0 0,-2 2 241,0 0 0,0 1 0,0-1 0,1 1 0,-1 0 0,1-1 0,0 2 0,-1-1 0,2 0 0,-1 0 0,0 0 0,-1 5 0,-10 15 917,0-1-1,-33 40 1,26-37-762,-23 38-1,30-39-193,0 1 0,1 0 0,2 0 0,1 1-1,0 1 1,2-1 0,1 1 0,2 1-1,0-1 1,1 34 0,3 32-242,0-92 0,0 1 0,0-1 0,0 0 0,0 0 0,0 0 0,1 0 0,-1 1 0,0-1 0,1 0 0,-1 0 0,1 0 0,-1 0 0,1 0 0,-1 0 0,1 0 0,0 0 0,0 0 0,-1 0 0,1-1 0,0 1 0,2 1 0,-2-1 0,0 0 0,0-1 0,-1 1 0,1 0 0,0 0 0,0 0 0,-1 0 0,1 0 0,0 0 0,-1 0 0,1 0 0,-1 0 0,1 0 0,-1 0 0,1 0 0,-1 0 0,0 0 0,0 0 0,1 1 0,-1-1 0,0 2 0,0-2 0,0 1 0,0-1 0,0 1 0,1-1 0,-1 0 0,0 1 0,1-1 0,-1 0 0,1 1 0,-1-1 0,1 0 0,0 0 0,0 0 0,0 1 0,-1-1 0,1 0 0,0 0 0,0 0 0,2 1 0,4 5 0,0 2 0,-3-3 0,0-1 0,0 1 0,1-1 0,0 1 0,0-1 0,1-1 0,11 9 0,14 5 0,-14-6 0,0-2 0,1 0 0,1-1 0,-1-1 0,1-1 0,1 0 0,21 4 0,-7-7 0,1-2 0,43-2 0,-35 0 0,-43 0 2,1 0 0,-1 0 1,1 0-1,-1 0 0,1 0 0,-1 0 1,1-1-1,-1 1 0,1 0 0,-1 0 0,1 0 1,-1-1-1,1 1 0,-1 0 0,1 0 0,-1-1 1,1 1-1,-1 0 0,0-1 0,1 1 1,-1-1-1,0 1 0,1 0 0,-1-1 0,0 1 1,1-1-1,-1 1 0,0-1 0,0 1 0,0-1 1,1 1-1,-1-1 0,0 0 0,0 0-32,0 1-1,0-1 0,0 1 0,0-1 1,0 1-1,1-1 0,-1 1 0,0-1 0,0 1 1,1-1-1,-1 1 0,0 0 0,0-1 1,1 1-1,-1 0 0,0-1 0,1 1 1,-1 0-1,1-1 0,-1 1 0,0 0 0,1-1 1,-1 1-1,1 0 0,-1 0 0,1 0 1,-1-1-1,1 1 0,-1 0 0,1 0 1,-1 0-1,1 0 0,0 0 0,2-29-8073,-2 27 7493,-1 0 0,0 0 0,0 0 0,0 0 0,0 0 0,0 0 0,0 0 0,-1-1-1,1 1 1,-1 0 0,1 0 0,-1 0 0,0 0 0,0 0 0,-1-3 0,-7 0-808,-16-19-5000,1 7 3122</inkml:trace>
+  <inkml:trace contextRef="#ctx0" brushRef="#br0" timeOffset="15280.59">5779 406 8169,'0'0'305,"0"1"-236,0-1-1,0 0 0,1 0 1,-1 0-1,0 1 0,0-1 1,0 0-1,0 0 1,0 0-1,0 1 0,0-1 1,0 0-1,0 0 1,0 1-1,0-1 0,0 0 1,0 0-1,0 0 1,0 1-1,0-1 0,0 0 1,0 0-1,-1 0 1,1 1-1,0-1 0,0 0 1,0 0-1,0 0 1,0 1-1,-1-1 0,1 0 1,0 0-1,0 0 1,0 0-1,0 0 0,-1 1 1,1-1-1,0 0 1,0 0-1,-1 0 0,1 0 31,-1 0 0,1 0-1,-1 0 1,0 0 0,1 0 0,-1 0-1,1 0 1,-1 0 0,1 0-1,-1-1 1,0 1 0,1 0-1,-1 0 1,1-1 0,-1 1-1,1 0 1,-1-1 0,1 1-1,0 0 1,-1-1 0,1 1 0,-1-1-1,1 1 1,0-1 0,-1 1-1,1-1 1,0 1 0,-1-1-1,1 1 1,0-1 0,0 1-1,0-1 1,-1 1 0,1-1 0,0 1-1,0-1 1,0 0 0,0 1-1,0-1 1,0 1 0,0-1-1,0 0 1,0 1 0,1-1-1,-1 0 1,0-3 308,0 0 0,0-69 1006,0 71-1401,0 0 0,0 1 0,1-1 1,-1 0-1,0 1 0,1-1 0,-1 0 0,1 1 0,0-1 1,0 1-1,-1-1 0,1 1 0,0-1 0,2-2 0,-1 3-6,-1 0-1,0-1 0,0 1 0,0-1 1,-1 1-1,1-1 0,0 1 0,0-1 0,-1 0 1,1 1-1,-1-1 0,0 0 0,1 1 1,-1-1-1,0-2 0,1-1 12,0 0-1,0 0 1,0 0-1,1 0 1,0 0-1,0 1 1,0-1-1,6-8 1,3-9 33,-1 2-27,0 1-1,27-36 0,-15 23 361,-22 32-342,0-1 0,0 1 0,0 0 0,0 0 0,0-1 0,0 1-1,0 0 1,0-1 0,0 1 0,0 0 0,-1 0 0,1-1 0,0 1 0,0 0 0,0 0 0,0-1 0,0 1 0,-1 0 0,1 0 0,0-1 0,0 1 0,-1 0 0,1 0 0,0 0 0,0 0 0,-1-1 0,1 1 0,0 0 0,0 0 0,-1 0 0,1 0 0,0 0 0,-1 0 0,1 0 0,0 0 0,0 0-1,-1 0 1,1 0 0,0 0 0,-1 0 0,1 0 0,0 0 0,0 0 0,-1 0 0,1 0 0,-1 1 0,-23-2 179,18 1 74,-84 0-91,89 0-203,0 0 1,0 0-1,0 1 1,-1-1-1,1 0 0,0 0 1,0 1-1,0-1 1,0 1-1,0-1 1,0 1-1,0-1 0,0 1 1,0-1-1,0 1 1,0 0-1,1 0 1,-2 1-1,1-1 0,0 0 0,0-1 1,0 1-1,0 0 0,0 0 0,0-1 0,0 1 1,0 0-1,0-1 0,0 1 0,0-1 0,0 0 1,0 1-1,0-1 0,0 0 0,-1 0 1,1 1-1,-2-1 0,-1-1 4,-1 1-1,1 0 1,-1 1-1,1-1 1,-1 1-1,1 0 1,-1 0-1,1 0 1,-1 1 0,1 0-1,-7 3 1,-17 0 104,4-1 10,3-2 123,61-3-18917,-36 1 16520</inkml:trace>
+  <inkml:trace contextRef="#ctx0" brushRef="#br0" timeOffset="15810.82">5618 218 5176,'0'0'2388,"5"0"-1430,13 0-42,-14 0 772,0 0-868,12 0-24,-12 0 1342,38 0 953,-11 2-2292,-22-1-628,1-1-1,-1 1 1,1-2-1,-1 1 1,0-1-1,15-4 1,-21 4-136,4-2 61,0 1-1,0 0 1,0 0 0,0 0-1,0 1 1,0 0 0,11 0 0,-15 1-77,0 0 1,0-1 0,0 1 0,0-1-1,0 0 1,0 0 0,-1 0 0,1 0 0,5-3-1,-6 3-6,1 0 0,-1-1 0,1 1 0,0 0 0,0 0-1,-1 1 1,1-1 0,0 0 0,5 1 0,30-8 95,-19 2-88,-5 1-2150,-30 10 543,8 5 714,8-9 813,0-1 0,0 1 0,-1-1 0,1 1 0,0-1 0,-1 1 0,1-1 0,0 1 0,-1-1 0,1 1 0,-1-1 0,1 0 0,-1 1 0,1-1 0,-1 0 0,1 1 0,-1-1 0,1 0 0,-1 1 0,1-1 0,-1 0 0,1 0 0,-1 0 0,0 0 0,1 0 0,-1 0 0,1 0 0,-1 0 0,1 0 0,-2 0 0,-6 4-1876,-1 3-183,-1-1 1,0-1 0,-13 7 0,7-10-362</inkml:trace>
+  <inkml:trace contextRef="#ctx0" brushRef="#br0" timeOffset="16627.38">5520 528 3184,'5'0'11647,"11"0"-5425,98 0-2455,-109 0-3625,1-1-1,0 1 0,-1-1 1,1 0-1,-1-1 0,9-3 1,-8 3-48,-1 0 0,0 0 1,1 1-1,-1 0 0,1 0 0,9 0 1,85-14 723,-14 2-387,56-2 47,-99 12 1060,-26 2-4064,-2 0-9948,-23 1 11816,-30 0-8887,27 0 7803,8 0-108</inkml:trace>
+  <inkml:trace contextRef="#ctx0" brushRef="#br0" timeOffset="17236.74">5734 732 8797,'2'0'1390,"14"1"-543,1-1-1,-1-1 1,20-3 0,-19-6-732,-16 9-99,1 0 0,0 0 0,0-1-1,-1 1 1,1 1 0,0-1 0,0 0-1,0 0 1,0 1 0,0-1 0,0 1-1,0-1 1,4 1 0,54 0 919,-59 1-915,0 0 0,0 1 1,0-1-1,0 0 0,0 1 1,0-1-1,-1 1 0,1-1 0,0 0 1,-1 1-1,1 0 0,-1-1 1,0 1-1,0-1 0,1 1 1,-1-1-1,0 1 0,0 0 0,-1-1 1,1 1-1,-1 2 0,2 0-10,-1-1-1,-1 1 1,1 0-1,0-1 0,-1 1 1,0-1-1,0 1 1,-2 6-1,-10-4 23,12-6-29,0 0 0,0 0 0,1 0 0,-1 0 0,0 1 0,1-1 1,-1 0-1,0 0 0,1 1 0,-1-1 0,0 1 0,1-1 0,-1 0 1,0 1-1,1-1 0,-1 1 0,1-1 0,-1 1 0,1 0 1,0-1-1,-1 1 0,1-1 0,-1 1 0,1 0 0,0-1 0,-1 1 1,1 0-1,0-1 0,0 1 0,0 0 0,0 0 0,0-1 1,0 1-1,-1 0 0,2 0 0,-1 1 0,0-2 3,0 1 0,0 0 0,0 0 0,0 0 0,0-1 0,0 1 0,-1 0 0,1 0 0,0 0 0,0-1 0,-1 1 0,1 0 0,0-1 0,-1 1 0,1 0 0,-1 0 0,1-1 1,-1 1-1,1-1 0,-1 1 0,1-1 0,-1 1 0,0 0 0,1-1 0,-1 0 0,0 1 0,1-1 0,-1 1 0,0-1 0,0 0 0,1 0 0,-2 1 0,1-1 5,0 0 1,1 0-1,-1 0 0,0 1 1,1-1-1,-1 0 0,1 0 1,-1 1-1,0-1 0,1 1 1,-1-1-1,1 0 0,-1 1 1,1-1-1,-1 1 0,1-1 1,0 1-1,-1-1 1,1 1-1,-1-1 0,1 1 1,0-1-1,0 1 0,-1 0 1,1-1-1,0 1 0,0 0 1,0-1-1,0 1 0,-1 0 1,1-1-1,0 2 0,0-1 38,0 0 0,0 1 0,0-1 0,-1 0-1,1 1 1,0-1 0,-1 0 0,1 1 0,-1-1-1,0 0 1,1 0 0,-3 2 0,2-1 33,1-1 1,-1 0-1,0 1 1,0-1-1,0 1 1,1-1-1,-1 1 1,1 0-1,-1-1 1,1 1-1,0 0 1,-1-1-1,1 3 1,0-3-8,0 0 1,0 0-1,0 0 0,0-1 0,0 1 1,0 0-1,0 0 0,0 0 1,0 0-1,1 0 0,-1 0 1,0 0-1,1 0 0,-1 0 0,0-1 1,1 1-1,-1 0 0,1 0 1,-1 0-1,2 0 0,19 2 803,-12-4-737,93 1-367,-101 1 177,0-1 1,0-1-1,1 1 1,-1 0-1,0 0 1,0 0 0,0-1-1,0 1 1,1 0-1,-1-1 1,0 1-1,0-1 1,0 0 0,0 1-1,0-1 1,0 0-1,0 1 1,0-1-1,-1 0 1,1 0 0,0 0-1,1-2 1,-2 2-29,1 0 1,0 1-1,0-1 1,-1 0 0,1 0-1,0 0 1,0 0-1,0 1 1,0-1-1,0 0 1,0 1 0,0-1-1,0 1 1,0-1-1,0 1 1,0 0-1,0-1 1,1 1 0,-1 0-1,0 0 1,0 0-1,2 0 1,-2 0-117,1 0 0,-1 0 0,1 0 0,-1 0 0,0 0 0,1 0 0,-1 0 0,1 0 0,-1-1 0,0 1 0,1 0 0,-1-1 0,0 1 0,1-1 0,-1 0 0,0 1 0,0-1 1,0 0-1,0 0 0,0 0 0,0 0 0,0 0 0,0 0 0,2-2 0,-2 2 94,16-4-7095,-14-5 4666</inkml:trace>
+  <inkml:trace contextRef="#ctx0" brushRef="#br0" timeOffset="18124.14">6590 823 11953,'-2'4'6467,"-46"46"-4349,45-47-1978,0 0-1,0 1 1,1-1 0,-1 1-1,1 0 1,0 0 0,-3 7-1,-10 17 186,4-15-241,9-11-92,-1 1 0,0 0-1,1 0 1,-1 0 0,1 0 0,0 1 0,0-1-1,0 0 1,1 1 0,-1-1 0,1 1 0,-1 4-1,-6 9 201,32-32-20543,-19 15 20169</inkml:trace>
+</inkml:ink>
+</file>
+
+<file path=word/ink/ink49.xml><?xml version="1.0" encoding="utf-8"?>
+<inkml:ink xmlns:inkml="http://www.w3.org/2003/InkML">
+  <inkml:definitions>
+    <inkml:context xml:id="ctx0">
+      <inkml:inkSource xml:id="inkSrc0">
+        <inkml:traceFormat>
+          <inkml:channel name="X" type="integer" min="-2.14748E9" max="2.14748E9" units="cm"/>
+          <inkml:channel name="Y" type="integer" min="-2.14748E9" max="2.14748E9" units="cm"/>
+          <inkml:channel name="F" type="integer" max="32767" units="dev"/>
+        </inkml:traceFormat>
+        <inkml:channelProperties>
+          <inkml:channelProperty channel="X" name="resolution" value="1000" units="1/cm"/>
+          <inkml:channelProperty channel="Y" name="resolution" value="1000" units="1/cm"/>
+          <inkml:channelProperty channel="F" name="resolution" value="0" units="1/dev"/>
+        </inkml:channelProperties>
+      </inkml:inkSource>
+      <inkml:timestamp xml:id="ts0" timeString="2023-08-04T18:17:51.217"/>
+    </inkml:context>
+    <inkml:brush xml:id="br0">
+      <inkml:brushProperty name="width" value="0.05" units="cm"/>
+      <inkml:brushProperty name="height" value="0.05" units="cm"/>
+      <inkml:brushProperty name="color" value="#E71224"/>
+    </inkml:brush>
+  </inkml:definitions>
+  <inkml:trace contextRef="#ctx0" brushRef="#br0">7120 1716 5040,'0'0'732,"1"0"-592,0 1-1,0-1 1,-1 0 0,1 0 0,0 0-1,0 0 1,0 0 0,0 0 0,0 0 0,-1 0-1,1 0 1,0 0 0,0 0 0,0 0-1,0-1 1,-1 1 0,1 0 0,0-1 0,0 1-1,0-1 1,-1 1 0,1 0 0,0-1-1,0 0 1,1-6 96,-1 3 49,0 1 0,0-1 0,1 1 0,-1-1 0,1 1 0,3-7 0,5-5 502,-2 0 0,0-1 0,10-31 0,-7 17-305,108-233 536,-118 262-1002,5-8 2,-6 9-16,0 0 1,0 0-1,0 0 0,0 0 1,0 0-1,0-1 1,0 1-1,1 0 1,-1 0-1,0 0 1,0 0-1,0-1 0,0 1 1,0 0-1,0 0 1,0 0-1,0 0 1,0-1-1,0 1 0,0 0 1,0 0-1,0 0 1,0 0-1,0-1 1,0 1-1,0 0 0,0 0 1,-1 0-1,1 0 1,0 0-1,0-1 1,0 1-1,0 0 1,0 0-1,0 0 0,0 0 1,0 0-1,-1 0 1,1-1-1,0 1 1,0 0-1,0 0 0,0 0 1,0 0-1,-1 0 1,1 0-1,0 0 1,0 0-1,0 0 0,0 0 1,-1 0-1,1 0 1,0 0-1,0 0 1,0 0-1,-1 0 0,-4 0 3,-2-1-5,1 1 0,-1 0 0,0 0-1,0 0 1,0 1 0,-11 3 0,4 5-4,12-8 3,1 1-1,-1-1 1,0 0 0,0 0 0,0 0 0,0 0 0,1 0 0,-1-1-1,0 1 1,-1-1 0,1 1 0,0-1 0,0 0 0,-3 1-1,-4 0 7,0 0-1,1 0 1,-1 1-1,1 1 1,-1 0-1,-8 4 1,-15 4 13,0-4-6,24-6-53,1 0 0,0 1-1,1 0 1,-13 5 0,11-6-178,0 0-1718</inkml:trace>
+  <inkml:trace contextRef="#ctx0" brushRef="#br0" timeOffset="485.61">7078 1476 8445,'0'0'181,"7"0"194,18 0 256,-11-4 195,-11 2-709,1-1 6,0 1-1,1 0 1,-1 0 0,0 0-1,1 1 1,-1-1 0,1 1-1,0 0 1,-1 0 0,9 0-1,-7 1-34,-1-1 0,1 1-1,0-2 1,-1 1-1,1 0 1,8-4-1,-9 2-62,1 2-1,-1-1 1,1 0-1,0 1 1,0 0-1,9 0 0,43-7 22,-46 5-65,0 1 0,23-1-1,100 3-1613,-46 0-5962,-76 0 5675</inkml:trace>
+  <inkml:trace contextRef="#ctx0" brushRef="#br0" timeOffset="1411.96">6739 1944 5108,'0'0'103,"0"0"-1,0 0 0,0 0 1,0 1-1,0-1 0,-1 0 1,1 0-1,0 0 0,0 1 1,0-1-1,0 0 0,0 0 1,0 1-1,0-1 0,0 0 0,0 0 1,0 1-1,0-1 0,0 0 1,0 0-1,0 1 0,1-1 1,-1 0-1,0 0 0,0 0 1,0 1-1,0-1 0,0 0 1,0 0-1,0 0 0,1 1 1,-1-1-1,0 0 0,0 0 0,0 0 1,1 0-1,-1 0 0,0 1 1,0-1-1,0 0 0,1 0 1,-1 0-1,0 0 0,1 0 1,16 3 1169,20-8-601,-22-3-354,-13 6-267,0 1 0,0 0 0,0 0 0,0 0 0,0 0 0,0 0 1,1 0-1,-1 1 0,0-1 0,1 1 0,-1-1 0,0 1 0,3 0 0,-1 0 15,-1-1-1,1 1 0,-1-1 0,1 1 0,-1-1 1,0 0-1,1-1 0,-1 1 0,0-1 0,4-1 1,11-6 197,144-41 1473,-97 28-1622,1 3 0,90-14 0,-97 21-102,-38 8-882,102-19 2541,-83 19-5056,-2 2-5515,-63 2 6621</inkml:trace>
+  <inkml:trace contextRef="#ctx0" brushRef="#br0" timeOffset="1412.96">7136 2087 6569,'0'0'634,"6"0"-32,5 0-326,0 1 123,0-1 1,0 0 0,0-1 0,0 0 0,10-3 0,-8-5-279,-12 8-112,0 0 0,0 0 0,0 0 0,0 0 0,0 0 0,1 0 1,-1 1-1,0-1 0,0 0 0,1 1 0,-1-1 0,1 1 0,-1-1 0,0 1 0,1 0 0,-1 0 0,1 0 1,0-1-1,2 2-6,-1-1 0,0-1 1,1 1-1,-1 0 0,0-1 1,0 1-1,1-1 0,-1 0 0,0 0 1,0-1-1,0 1 0,0 0 1,0-1-1,4-3 0,-4 3-2,0 1-3,0 0 0,0 0 0,1 0 1,-1 1-1,0-1 0,0 1 0,0 0 0,1 0 0,-1 0 0,5 1 0,3 0-32,-11-1-2,0 5-46,0-4 81,0 0 1,0 0-1,0 0 1,0 0-1,0 0 0,0 0 1,0 0-1,0 0 0,0 0 1,-1 0-1,1 0 1,0-1-1,-1 1 0,1 0 1,-1 0-1,1 0 0,-1 0 1,1-1-1,-1 1 1,1 0-1,-1 0 0,0-1 1,1 1-1,-1-1 1,0 1-1,0 0 0,0-1 1,1 1-1,-1-1 0,0 0 1,0 1-1,0-1 1,-1 1-1,-13 6-1,5 11 13,-7-9 7,9 10-11,-3-10 6,10-9-12,1 0 0,-1 1 1,0-1-1,1 1 0,-1-1 1,1 1-1,-1-1 1,0 1-1,1-1 0,-1 1 1,1 0-1,0-1 1,-1 1-1,1 0 0,-1-1 1,1 1-1,0 0 1,0-1-1,-1 1 0,1 0 1,0 0-1,0 0 1,0-1-1,0 1 0,0 0 1,0 0-1,0-1 1,0 1-1,0 1 0,0-1 2,0-1-1,0 1 0,1-1 0,-1 1 0,0 0 1,0-1-1,-1 1 0,1-1 0,0 1 1,0 0-1,0-1 0,0 1 0,0-1 1,-1 1-1,1-1 0,0 1 0,-1-1 1,1 1-1,0-1 0,-1 1 0,1-1 0,0 1 1,-1-1-1,1 1 0,-1-1 0,1 0 1,-1 1-1,1-1 0,-1 0 0,1 1 1,-1-1-1,0 0 0,0 1 7,0-1-1,1 0 1,-1 1 0,0-1-1,1 0 1,-1 1 0,1-1-1,-1 1 1,1-1 0,-1 1 0,1-1-1,-1 1 1,1-1 0,-1 1-1,1 0 1,0-1 0,-1 1-1,1-1 1,0 1 0,-1 0-1,1-1 1,0 1 0,0 0-1,0 0 1,0-1 0,0 1-1,0 0 1,0 0 0,0-1-1,0 1 1,0 0 0,0 0-1,0 1 57,0-1 0,0 0 0,0 0 0,0 0-1,1 0 1,-1 0 0,0 0 0,0 0 0,1 0-1,-1 0 1,1 0 0,-1 0 0,1 0 0,-1 0 0,1 0-1,0 0 1,-1-1 0,1 1 0,0 0 0,0 0-1,-1-1 1,1 1 0,0 0 0,0-1 0,0 1-1,0-1 1,0 1 0,0-1 0,0 1 0,0-1 0,0 0-1,2 1 1,5 0-20,0 0 0,1-1 0,-1 0 0,9-1-1,16 0 182,121 2-1936,-111-1-2381,-42 0 3912,0 0-1,0 0 1,0 0-1,0 0 1,0 0 0,0 0-1,0-1 1,0 1 0,0 0-1,0-1 1,0 1-1,0 0 1,0-1 0,0 1-1,2-2 1,11-22-2433</inkml:trace>
+  <inkml:trace contextRef="#ctx0" brushRef="#br0" timeOffset="-46204.48">61 857 3580,'0'0'249,"0"-3"-16,0-11 10839,3 14-10682,168 0 2849,-161-1-3093,-1 0-1,0 0 1,1-1-1,11-3 1,-12 2 8,1 1 0,-1 0 1,1 0-1,13 0 1,12 1 376,0-2 1,35-7-1,-51 8-269,0 1-1,26 1 0,24-2 303,361-30 2234,-145 13-1699,751-34 1107,-127 5-1865,-280 1-338,-35 2 50,14 15-26,2 30 52,-260 2 32,348-2 319,-689 1-411,-1-1 0,0 2 0,0-1 0,14 5-1,-14-3-1,0-1 0,0 0 0,0-1-1,15 1 1,136 7 154,-100-5-141,65-3-1,12 0 7,437 16 706,-337-13-720,131 18 271,43 1 618,186-4-908,-517-19-3,-78 0 0,0 0 0,-1 0 0,1 0 0,0-1 0,0 1 0,0 0 0,-1 0 0,1-1 0,0 1 0,0-1 0,-1 1 0,1 0 0,0-1 0,-1 1 0,1-1 0,0 0 0,-1 1 0,1-1 0,-1 1 0,1-1 0,0-1 0,-1 1 0,1 1 0,0-1 0,-1 0 0,1 0 0,0 0 0,0 1 0,0-1 0,-1 0 0,1 1 0,0-1 0,0 0 0,0 1 0,0 0 0,0-1 0,0 1 0,0-1 0,0 1 0,1 0 0,-1 0 0,0 0 0,2 0 0,-2 0-8,-1 0 0,1 0 1,0 0-1,0 0 0,-1 0 0,1 0 0,0 0 0,0 0 1,-1 0-1,1 0 0,0-1 0,-1 1 0,1 0 1,0 0-1,0-1 0,-1 1 0,1 0 0,0-1 0,-1 1 1,1-1-1,-1 1 0,1-1 0,-1 1 0,1-1 1,-1 1-1,1-1 0,-1 0 0,1 0 0,-27-21-21660,10 18 16964,12-2 1248</inkml:trace>
+  <inkml:trace contextRef="#ctx0" brushRef="#br0" timeOffset="-45677.19">9107 1 8809,'5'0'246,"15"0"239,-15 0 379,1 0 383,47 0 3252,-51 0-4381,0 0-1,0 0 1,-1 0 0,1 0-1,0 1 1,-1-1-1,1 1 1,0-1 0,-1 1-1,1 0 1,-1 0-1,1 0 1,-1 0 0,1 0-1,-1 0 1,1 0-1,-1 0 1,0 0 0,2 3-1,15 11 1819,127 90 7427,-86-56-7911,68 74-1,-37-33-1399,-87-88-110,-1 1-80,1 0-1,0-1 0,0 0 0,0 1 1,0-1-1,6 3 0,-25 19-20706,-15-6 14734,2-6 3276</inkml:trace>
+  <inkml:trace contextRef="#ctx0" brushRef="#br0" timeOffset="-45042.02">9431 953 7201,'-18'28'15952,"17"-35"-11578,1-7-3972,0 14-396,0-1 1,0 0-1,0 1 1,0-1 0,0 0-1,0 1 1,0-1 0,0 0-1,1 1 1,-1-1-1,0 1 1,0-1 0,1 0-1,-1 1 1,0-1 0,1 1-1,-1-1 1,0 1-1,1-1 1,-1 1 0,1-1-1,-1 1 1,1 0 0,-1-1-1,1 1 1,-1-1-1,1 1 1,-1 0 0,1 0-1,-1-1 1,1 1 0,0 0-1,-1 0 1,2 0-1,10-7 54,-3-15-13,-1 9-30,1 0-1,1 1 1,0 0-1,0 1 1,1 0-1,14-10 1,2-4 55,167-157 82,-187 176-149,-2 1-8,0 0-1,0 0 0,1 1 0,0-1 0,0 1 1,0 1-1,0-1 0,1 1 0,7-3 1,-13 6-107,-1 1 1,0-1-1,1 1 1,-1 0-1,1-1 1,-1 1-1,0-1 1,0 1 0,1 0-1,-1-1 1,0 1-1,0-1 1,0 1-1,0 0 1,0-1-1,0 1 1,0 0-1,0-1 1,0 1 0,0 0-1,0-1 1,0 1-1,-1 0 1,-30 11-10090,26-10 8998,1-1 0,-1 1 0,0-1-1,0 0 1,0 0 0,-6 0 0,-10-1-2470</inkml:trace>
+  <inkml:trace contextRef="#ctx0" brushRef="#br0" timeOffset="-44247.26">651 372 7881,'7'-4'2533,"-12"2"335,-11-1-164,11 3-2473,0 0 412,4 0-618,0 0 0,0 0 0,0 0 0,1 0 0,-1 0 0,0 0 0,0 0 0,0 0 0,1 1 0,-1-1 0,0 0 0,0 0 0,1 1 0,-1-1 0,0 1 0,0-1 0,1 0 0,-1 1 0,0-1 0,1 1 0,-1-1 0,1 1 0,-1 0-1,1-1 1,-1 1 0,1 0 0,-1-1 0,1 1 0,-1 0 0,1 0 0,0-1 0,-1 2 0,-6 11 362,-14-3 250,12-3-207,-1 1-1,1 0 0,0 0 0,-9 12 0,-23 22 1042,-298 261 3805,276-237-6073,73-74-5083,0 0 4126,2-2 1351,-11 9 269,0 1 0,-1-1 0,1 0 0,-1 1 1,1-1-1,0 1 0,0-1 0,-1 1 0,1-1 0,0 1 0,0-1 0,0 1 0,-1 0 0,1-1 1,0 1-1,0 0 0,0 0 0,0 0 0,0 0 0,0 0 0,-1 0 0,1 0 0,0 0 0,0 0 0,2 0 1,5-2-812,1-9-1121,-8 10 1919,-1 0 0,0 1 0,1-1 0,-1 0 0,1 1 0,-1-1-1,1 0 1,-1 1 0,1-1 0,0 1 0,-1-1 0,1 1-1,0-1 1,-1 1 0,1 0 0,0-1 0,-1 1 0,1 0 0,0 0-1,0-1 1,-1 1 0,1 0 0,0 0 0,0 0 0,0 0 0,-1 0-1,1 0 1,1 0 0,7-2-3109,12-10 552</inkml:trace>
+  <inkml:trace contextRef="#ctx0" brushRef="#br0" timeOffset="-42855.68">351 1310 6717,'12'30'658,"-12"-29"-508,15 17 15332,-56-53-13707,27 26-1648,2-1 0,0 0 0,0-1 0,1-1 0,-13-16 0,-18-17 34,-113-107 1730,150 147-1886,0 0 1,0 0 0,1 0-1,0 0 1,0-1-1,0 0 1,1 0 0,-1 0-1,1 0 1,1 0-1,-1-1 1,1 1 0,0-1-1,1 1 1,-1-1-1,1 0 1,0-10 0,1 17-48</inkml:trace>
+  <inkml:trace contextRef="#ctx0" brushRef="#br0" timeOffset="-11149.83">3729 407 5256,'15'-9'8451,"-15"9"-8406,1 0 1,-1 0 0,0 0 0,0-1-1,1 1 1,-1 0 0,0 0 0,0 0 0,1 0-1,-1 0 1,0 0 0,0 0 0,1 0 0,-1 0-1,0 0 1,1 0 0,-1 0 0,0 1-1,0-1 1,1 0 0,-1 0 0,0 0 0,0 0-1,1 0 1,-1 0 0,0 1 0,0-1-1,0 0 1,1 0 0,-1 0 0,0 1 0,0-1-1,0 0 1,0 0 0,1 1 0,11 31 2478,-7-23-2101,-1 1 1,0 1 0,-1-1-1,4 18 1,30 188 2884,15-38-1401,-43-156-1842,-8-20-53,1 1 1,-1 0-1,0-1 0,0 1 1,0 0-1,0 0 0,0-1 0,-1 4 1,2-15-6538,-1 5 6074,0 1 1,-1-1-1,1 0 0,-1 0 0,0 0 1,0 0-1,-1 0 0,1 0 1,-1 0-1,0 0 0,-2-5 1,-4 2-737,6 6 949,0 0 1,1 0-1,-1 0 1,0 0-1,0 0 1,0 0-1,1 0 1,-1 0-1,0 0 1,1 0-1,-1 0 1,1-1-1,-1 1 1,1 0-1,0 0 1,-1-1-1,1 1 1,0 0 0,0-2-1,-4-16-2816,-14 1 486</inkml:trace>
+  <inkml:trace contextRef="#ctx0" brushRef="#br0" timeOffset="-9755.54">3810 278 2908,'-6'-3'313,"6"3"-248,-1 0 0,1 0 0,-1 0-1,1 0 1,0 0 0,-1 0 0,1 0-1,-1 0 1,1 0 0,-1 0 0,1 0 0,0-1-1,-1 1 1,1 0 0,-1 0 0,1 0-1,0-1 1,-1 1 0,1 0 0,0 0 0,-1-1-1,1 1 1,0 0 0,-1-1 0,1 1-1,0 0 1,0-1 0,0 1 0,-1-1 0,1 1-1,0 0 1,0-1 0,0 1 0,0-1 0,0 1-1,-1-1 1,1 1 0,0 0 0,0-1-1,0 0 1,1 1 157,-1-1 1,0 1-1,0-1 0,0 1 0,0-1 0,0 0 0,0 1 1,0-1-1,0 1 0,-1-1 0,1 1 0,0-1 1,0 1-1,0-1 0,-1 1 0,1-1 0,0 1 0,0-1 1,-1 1-1,1-1 0,0 1 0,-1 0 0,1-1 0,-1 1 1,1 0-1,0-1 0,-1 1 0,0-1 0,-8 0 1085,6 1-1914,-1 0 837,1 0-101,2 0-116,-1 0 0,1 0 1,-1 0-1,1 0 0,0 0 1,-1 0-1,1 0 1,0 0-1,-1 0 0,1 1 1,0-1-1,-1 0 1,1 1-1,0 0 0,-1-1 1,1 1-1,0 0 0,0-1 1,0 1-1,0 0 1,0 0-1,0 0 0,0 0 1,0 0-1,0 0 0,0 0 1,0 0-1,0 2 1,-21 2 209,17-1-154,5-3-58,0-1-1,-1 1 0,1-1 0,-1 1 0,1-1 1,-1 0-1,1 1 0,-1-1 0,0 1 0,1-1 0,-1 0 1,1 0-1,-1 1 0,0-1 0,1 0 0,-1 0 1,0 0-1,1 0 0,-1 0 0,-1 1 0,-2 0 42,0 1-1,0 0 1,0 0-1,0 1 0,0-1 1,1 1-1,-1 0 1,1 0-1,-1 0 1,-3 5-1,-4 2 124,1 0-78,0 0-1,1 1 0,0 0 1,0 1-1,1-1 1,1 2-1,0-1 1,1 1-1,0 0 1,1 0-1,1 1 1,0 0-1,-2 15 1,-1 16 188,2 1 1,1 77-1,4-122-280,0 1 0,0-1 0,0 0 0,0 1 0,1-1 0,-1 1-1,0-1 1,1 0 0,-1 1 0,1-1 0,0 0 0,-1 0 0,1 0 0,0 1 0,-1-1 0,1 0 0,0 0 0,0 0 0,0 0 0,0 0 0,2 1 0,-2-2-1,0 1 0,0 0 0,0 0 1,0 0-1,0 0 0,0 0 1,0 0-1,-1 1 0,1-1 1,0 0-1,-1 0 0,1 1 0,-1-1 1,1 0-1,-1 1 0,1-1 1,-1 0-1,0 1 0,0-1 1,0 0-1,0 2 0,1 1 7,0 1 0,0-1-1,0-1 1,1 1 0,-1 0-1,1 0 1,0 0 0,0-1 0,1 1-1,-1-1 1,5 5 0,6 10 48,-3-2 10,0 0 0,2-1-1,16 17 1,-21-24-4,1-1 0,-1 0 0,1 0 0,1-1 0,-1 0 0,1 0 0,18 8 0,-12-11 22,0 0 1,0-1-1,1 0 0,-1-1 0,0-1 1,22-2-1,7 0 236,-43 2-319,0 0 1,0 0-1,0 0 0,0 0 1,0 0-1,0 0 0,-1 0 1,1-1-1,0 1 0,0 0 1,0-1-1,0 1 0,-1-1 1,1 1-1,0-1 0,-1 1 1,1-1-1,0 1 0,-1-1 1,1 1-1,0-1 0,-1 0 1,1 0-1,-1 1 0,1-1 1,0-1-1,-1 1 1,0 0 1,1 0-1,-1 1 0,1-1 1,-1 0-1,1 0 0,0 1 1,-1-1-1,1 1 1,-1-1-1,1 0 0,0 1 1,0-1-1,-1 1 0,1-1 1,0 1-1,0 0 0,0-1 1,0 1-1,-1 0 0,1 0 1,0-1-1,0 1 0,0 0 1,0 0-1,1 0 0,-1 0 2,1 0 0,-1 0-1,0 0 1,0-1 0,0 1-1,0 0 1,1-1 0,-1 1-1,0-1 1,0 1-1,0-1 1,0 0 0,0 1-1,0-1 1,0 0 0,-1 0-1,1 0 1,0 1-1,0-1 1,0 0 0,-1 0-1,1 0 1,0-2 0,5-5 37,33-23 254,-30 25-202,-1 0 1,0 0 0,-1-1 0,9-9 0,-13 12-39,-1 1 1,0-1-1,0 0 1,0 1-1,0-1 1,0 0-1,-1 0 1,0 0-1,0 0 1,0 0-1,0-1 1,0 1-1,-1 0 1,0-5-1,2-278 263,-3 285-321,1-1 0,0 0 1,-1 0-1,1 0 0,-1 1 0,0-1 1,0 0-1,0 1 0,0-1 0,0 1 1,0-1-1,-1 1 0,-2-4 0,2 3-2,0 1 1,1 0-1,-1-1 0,1 1 0,0-1 0,0 1 0,0-1 0,0 1 1,0-1-1,0 0 0,1 0 0,-1 1 0,1-6 0,0 5 3,-1 0 0,1 0 0,-1 0 0,1 0 0,-1 0 0,0 0 0,0 0 0,0 0 0,-1 1 0,1-1 0,-1 0 0,1 1-1,-1-1 1,-2-2 0,-11-17 32,10 11-26,-2 1 0,0-1 1,0 1-1,-1 0 0,-14-15 0,-63-43-73,75 62 81,-1 0 0,0 0 0,0 1 0,0 1 0,-1 0 0,0 1 0,1 0 0,-18-2 0,-9 1-1951,-51 2 0,71 2 164,17 0 1676,1 0 0,0 0 0,-1 0 0,1 0 0,-1 0 0,1 1 0,-1-1 0,1 0 0,-1 0 0,1 0 0,0 1 0,-1-1 0,1 0 0,-1 0 0,1 1 0,0-1 0,-1 0 0,1 1 0,0-1 0,0 0 0,-1 1 0,1-1-1,0 1 1,0-1 0,-1 0 0,1 1 0,0-1 0,0 1 0,0-1 0,0 1 0,0 0-29,-1 0 1,1-1-1,0 1 0,0-1 0,0 1 1,-1-1-1,1 1 0,0-1 0,0 1 0,-1-1 1,1 0-1,0 1 0,-1-1 0,1 1 1,-1-1-1,1 0 0,0 1 0,-1-1 0,1 0 1,-1 1-1,1-1 0,-1 0 0,1 0 0,-1 1 1,1-1-1,-1 0 0,1 0 0,-1 0 1,0 0-1,1 0 0,-1 0 0,-8 3-3113,-1 10 312</inkml:trace>
+  <inkml:trace contextRef="#ctx0" brushRef="#br0" timeOffset="-7308.14">3439 641 2980,'0'0'14348,"0"3"-14169,0-2-275,1-1 171,-1 1 1,0-1 0,0 1-1,0-1 1,0 1 0,0 0-1,0-1 1,0 1 0,0-1 0,0 1-1,0-1 1,0 1 0,0-1-1,0 1 1,0 0 0,-1-1-1,1 1 1,0-1 0,0 1-1,-1-1 1,1 1 0,0-1-1,-1 0 1,1 1 0,0-1-1,-1 1 1,1-1 0,-1 0-1,1 1 1,-1-1 0,1 0-1,-1 1 1,1-1 0,-1 0-1,1 0 1,-1 1 0,1-1-1,-1 0 1,1 0 0,-1 0-1,1 0 1,-1 0 0,1 0-1,-2 0 1,-1 0 244,-35 0 5384,37 0-5694,1 0-1,-1 0 0,0 0 1,0 0-1,1 0 0,-1 0 1,0 0-1,0 1 0,1-1 1,-1 0-1,0 0 0,1 1 1,-1-1-1,0 0 0,1 1 1,-1-1-1,1 1 0,-1-1 1,1 0-1,-1 1 0,1 0 1,-1-1-1,1 1 0,-1-1 1,1 1-1,-1-1 0,1 1 1,0 0-1,-1-1 0,1 1 1,0 0-1,0-1 0,0 1 1,-1 0-1,1 0 0,0-1 1,0 2-1,-1 3 6,0-4-4,0-1 1,-1 1 0,1 0-1,0-1 1,0 1 0,-1-1-1,1 1 1,0-1-1,-1 0 1,1 0 0,-1 1-1,1-1 1,0 0 0,-1 0-1,1 0 1,-1 0-1,1-1 1,-1 1 0,0-1-1,-5 1 124,7 0-137,-35 0 119,24-1-102,7 1-12,1-1 0,-1 1 0,1-1 0,-1 1 0,0 0 0,1 1-1,-1-1 1,1 0 0,-1 1 0,1 0 0,-1 0 0,-3 2 0,5-2-4,1 1 1,0-1-1,0 1 1,-1-1-1,1 0 1,0 1 0,-1-1-1,0 0 1,1 0-1,-1 0 1,1 0 0,-3 0-1,-30 2-51,-93-3-28,127 0 80,-1 0 1,0 0 0,1 0 0,-1 0 0,1 0-1,-1-1 1,0 1 0,1 0 0,-1 0 0,1 0 0,-1-1-1,1 1 1,-1 0 0,1-1 0,-1 1 0,1 0 0,-1-1-1,1 1 1,0-1 0,-1 1 0,0-2 0,1 2-4,-1-1 1,1 1 0,-1-1-1,1 0 1,-1 1-1,1-1 1,-1 1 0,1 0-1,-1-1 1,0 1-1,1-1 1,-1 1 0,0 0-1,1 0 1,-1-1 0,0 1-1,0 0 1,1 0-1,-1 0 1,0 0 0,0 0-1,0 0 1,-5-1-7,0 0 1,0 0 0,1-1-1,-1 1 1,-9-5-1,-23-6-23,-104-12-44,65 14-189,53 8 117,-37-8 0,23 4-208,-1 1-1,0 2 1,0 1-1,-46 5 1,3-2-9,81-1 359,1 0 1,-1 0 0,0 0-1,1 0 1,-1 0-1,0 0 1,1-1-1,-1 1 1,0 0-1,1-1 1,-1 1-1,0 0 1,1-1-1,-1 1 1,1-1-1,-1 1 1,1-1-1,-1 1 1,0-2-1,1 2-2,-1-1-1,0 0 1,1 1-1,-1-1 0,1 0 1,-1 1-1,0-1 0,0 1 1,1-1-1,-1 1 1,0-1-1,0 1 0,0 0 1,1 0-1,-1-1 0,0 1 1,0 0-1,0 0 0,0 0 1,-1 0-1,-4 0-48,2 0 26,0 0-1,1 0 1,-1 0 0,0 0-1,1-1 1,-1 1 0,1-1-1,-1 0 1,1 0 0,-1 0-1,-3-3 1,3 3 29,0 0 0,0 0 0,1 0 1,-1 1-1,0-1 0,0 1 0,0 0 0,-5 0 1,-17-1 6,8-2 3,0 1 0,1 0-1,-22 2 1,-4 0 1,-247-3 5,156 4-5,105-7-19,26 4 11,0 1 0,0 0 0,-1 0 1,1 0-1,-1 0 0,1 1 1,-7-1-1,-483 1-4,492 0 80</inkml:trace>
+  <inkml:trace contextRef="#ctx0" brushRef="#br0" timeOffset="-6769.45">1384 182 4264,'5'2'7240,"-7"4"-5310,-9 5-3188,9-10 2032,-1 3-368,-2 1-61,-98 89 1294,85-75-1483,0 0 0,2 1 1,-24 38-1,30-44-288,-2 6 143,9-6-5847,8-14 3903,17 0-391,-13-4 15,11-12 343</inkml:trace>
+  <inkml:trace contextRef="#ctx0" brushRef="#br0" timeOffset="-6286.38">1411 845 6953,'0'0'28,"1"1"0,0 0 0,-1-1 0,1 1 0,0-1 0,0 1 1,-1-1-1,1 1 0,0-1 0,0 0 0,0 1 0,0-1 0,0 0 0,-1 0 1,1 1-1,0-1 0,0 0 0,0 0 0,0 0 0,0 0 0,0 0 1,1-1-1,-2 1 36,4 1 548,-3-1-439,-1 0 1,0 0-1,0 1 0,0-1 1,0 0-1,0 0 0,0 1 0,0-1 1,0 0-1,0 1 0,0-1 0,0 0 1,0 0-1,0 1 0,0-1 1,0 0-1,0 0 0,0 1 0,0-1 1,0 0-1,0 0 0,0 1 1,0-1-1,0 0 0,-1 0 0,0 2 1040,1-2-1039,0 0-1,0 0 0,-1 0 1,1 0-1,0 1 0,0-1 0,-1 0 1,-5 0 19,0 1 6,0-1 1,0 0-1,1 0 1,-1-1-1,0 1 1,0-1-1,-6-2 1,-45-34 271,48 32-436,-1-1 1,1-1-1,1 1 0,-1-1 1,1-1-1,0 0 0,-8-11 1,-50-68 307,63 84-318,-63-95 379,65 113-7259,28-13-1172,-22-2 5729</inkml:trace>
+  <inkml:trace contextRef="#ctx0" brushRef="#br0" timeOffset="-4026.33">7202 356 6129,'0'0'10582,"0"33"-8911,0 61-458,0-93-1201,0 1-1,0-1 1,1 0 0,-1 1 0,0-1-1,0 1 1,1-1 0,-1 0-1,1 1 1,-1-1 0,1 0-1,0 0 1,0 0 0,-1 1-1,1-1 1,0 0 0,0 0-1,0 0 1,1 1 0,0-1 1,-1 0 0,0 0 1,0 0-1,0 0 0,0 0 1,-1 1-1,1-1 0,0 0 1,0 0-1,-1 1 0,1-1 1,-1 1-1,1-1 0,-1 0 1,0 1-1,1-1 0,-1 1 1,0-1-1,0 3 0,0 5 83,0 1 0,0-1-1,1 1 1,0 0 0,1-1 0,5 19-1,-5-20-44,0 0 0,-1 0 0,0 0 0,-1 0 0,0 0 0,0 0 0,-2 13 0,0 9-95,3-53-8497,-2 11-915</inkml:trace>
+  <inkml:trace contextRef="#ctx0" brushRef="#br0" timeOffset="-3199.02">7310 199 6389,'0'-1'215,"0"1"0,0-1 0,0 0 0,0 0 0,0 0 1,0 0-1,0 0 0,0 1 0,0-1 0,0 0 1,-1 0-1,1 0 0,0 1 0,-1-1 0,1 0 0,0 0 1,-1 1-1,1-1 0,-1 0 0,1 0 0,-1 1 1,0-1-1,1 1 0,-2-2 0,-22 0 1571,17 2-1890,-66 0 856,72 0-745,0 0 1,0 0-1,0 0 1,0 1-1,0-1 0,0 0 1,0 1-1,0-1 0,0 1 1,1-1-1,-1 1 1,0 0-1,0-1 0,0 1 1,1 0-1,-1-1 1,0 1-1,1 0 0,-1 0 1,0 0-1,1-1 0,-1 1 1,1 0-1,-1 0 1,1 2-1,-5 4 38,-23 18 233,24-23-241,0 1 0,0 0-1,1 1 1,-1-1 0,1 1-1,-5 5 1,-41 53 233,36-47-192,0 1-1,-20 31 1,26-33-19,0 1-1,1-1 1,1 1 0,1 1 0,0-1 0,0 1-1,-1 21 1,3 113 827,3-84-527,-1-64-347,0 0-1,0 0 1,0 0-1,1 0 1,-1 0-1,1 0 1,0 0-1,-1 0 1,1 0-1,0 0 1,0 0-1,0 0 1,0 0-1,0 0 1,1-1-1,-1 1 1,3 1-1,-3-1 0,1-1-1,-1 1 1,0 0 0,0-1-1,1 1 1,-1 0-1,0 0 1,0 0-1,0 0 1,-1 0-1,1 0 1,0 0-1,-1 0 1,0 0-1,1 0 1,-1 0-1,0 3 1,0-3-2,0 1 0,1-1 1,-1 0-1,0 1 0,1-1 0,0 0 1,-1 0-1,1 1 0,0-1 0,0 0 1,0 0-1,1 0 0,2 3 0,3 6 17,-1 1 25,1-1-1,0 0 0,1 0 1,0-1-1,17 17 0,-21-23-18,1 0 0,0 0 0,1 0 0,-1-1-1,1 1 1,-1-2 0,1 1 0,0 0 0,0-1-1,0 0 1,0-1 0,0 1 0,1-1-1,-1-1 1,8 1 0,104-1 763,-117 0-785,1 0 0,-1 0 1,1 0-1,-1-1 0,1 1 1,-1 0-1,0-1 0,1 1 0,-1-1 1,0 0-1,0 1 0,1-1 1,-1 0-1,0 0 0,0 0 0,0 0 1,0 0-1,0 0 0,0 0 1,0 0-1,0 0 0,0 0 1,1-3-1,4-5 51,28-25 215,-6-3-87,-16 23-145,-1 0 1,-1-1 0,0 0 0,-1 0-1,-1-1 1,0-1 0,-1 1-1,9-31 1,-9-5 27,-2-1-1,-3-80 0,-2 100-23,0 31-42,0 0-1,0 0 0,0 0 1,-1 0-1,1 0 0,-1 0 1,1 0-1,-1 0 0,0 1 1,0-1-1,1 0 0,-1 0 1,-1 1-1,1-1 1,0 0-1,-3-2 0,3 3 3,0-1-1,-1 1 1,1-1-1,0 1 1,0-1-1,0 1 1,0-1-1,0 0 0,1 1 1,-1-1-1,1 0 1,-1 0-1,1 0 1,-1 0-1,1 1 1,0-5-1,-1 3 10,0-1-1,0 1 1,-1-1-1,1 1 1,-1 0-1,0-1 1,1 1-1,-1 0 1,-1 0-1,1 1 1,0-1-1,-1 0 0,-3-3 1,-7-8 19,6 7-41,0 0 0,0 0 0,-1 0 1,0 1-1,-13-8 0,-9-6-42,23 14 64,-1 1 1,0 0-1,0 1 1,0-1-1,-1 1 1,1 1-1,-1 0 1,-11-2-1,-25-2-2084,-5 6-7121,50 1 9027,-1 0 0,0 0 1,1 1-1,-1-1 1,1 0-1,-1 1 1,1-1-1,-1 1 0,1-1 1,-1 0-1,1 1 1,-1-1-1,1 1 0,0-1 1,-1 1-1,1 0 1,0-1-1,-1 1 1,1-1-1,0 1 0,0-1 1,0 1-1,-1 0 1,1-1-1,0 1 0,0 0 1,0-1-1,0 2 1,-1 2-783,-4 0-1503</inkml:trace>
+  <inkml:trace contextRef="#ctx0" brushRef="#br0" timeOffset="-1814.38">7486 422 3996,'-1'2'-20,"6"0"3035,14-2-2769,-15 0 36,0 0 22,-3 0-311,2 0 95,-1 0 0,1 0 1,-1 0-1,1 0 0,-1 0 1,0 0-1,1 0 0,-1-1 1,1 1-1,3-3 0,-6 3-87,14-14 541,14 12 574,-9 2-604,0 0 1,-1-1 0,25-6-1,73-9 373,16-2 1104,252-3 1,-361 22-1859,-17 0-86,1 0 1,-1-1 0,1 0-1,-1 0 1,1-1 0,-1 1-1,1-2 1,7-1 0,-7 0-9,0 0 0,0 1 0,0-1 0,1 2 0,-1-1 0,0 1 0,1 0 0,-1 1 0,10 0 0,-10 0 2,0-1 1,-1 1-1,1-1 1,-1 0-1,1-1 1,6-1-1,-5 1 6,0 1 1,0 0-1,0 0 0,0 1 0,-1 0 0,15 2 0,6-1 155,204-1 800,-224 6-925,-7-6-67,-1 1 0,1 0 1,-1-1-1,1 1 0,-1 0 1,1-1-1,0 1 0,-1-1 1,1 1-1,0-1 0,-1 0 1,1 1-1,0-1 0,-1 0 0,1 1 1,0-1-1,0 0 0,0 0 1,-1 0-1,1 0 0,0 1 1,1-1-1,10 4 820,-4-3-1961,-24-17-8638,16 16 9622,-1-1 0,1 0-1,-1 1 1,1 0 0,-1-1 0,1 1 0,-1-1 0,1 1 0,-1 0 0,0-1 0,1 1 0,-1 0 0,0 0 0,1-1 0,-1 1 0,0 0 0,1 0 0,-1 0 0,0 0 0,1 0 0,-1 0-1,0 0 1,1 0 0,-1 0 0,0 0 0,-7-1-763,0-14-1370,6 14 2113,0 1 0,0-1-1,0 0 1,0 1 0,1 0 0,-1-1 0,0 1 0,0 0 0,0 0 0,-3 0 0</inkml:trace>
+  <inkml:trace contextRef="#ctx0" brushRef="#br0" timeOffset="-1046.85">8480 65 5192,'7'0'5314,"-4"0"-5122,1-1 0,0 1-1,-1 1 1,1-1 0,0 0 0,0 1 0,-1 0 0,5 1-1,0 7 377,-8-8-535,1 0 0,-1-1 0,0 1 1,1-1-1,-1 1 0,0-1 0,1 1 0,-1-1 1,1 0-1,-1 1 0,1-1 0,-1 1 1,1-1-1,-1 0 0,1 0 0,0 1 1,-1-1-1,1 0 0,-1 0 0,1 0 0,0 1 1,-1-1-1,1 0 0,0 0 0,-1 0 1,1 0-1,-1 0 0,2 0 0,-1 0 38,1 0 0,0 0 0,-1 0-1,1 0 1,-1 1 0,1-1 0,-1 0 0,1 1 0,-1 0-1,1-1 1,-1 1 0,0 0 0,1-1 0,-1 1-1,2 2 1,4 2 138,8 1 317,0 2-1,-1 0 1,21 14-1,25 15 323,40 9-685,-92-44-25,-4-2-3121</inkml:trace>
+  <inkml:trace contextRef="#ctx0" brushRef="#br0" timeOffset="-482.31">8745 558 5913,'0'0'6857,"-1"-13"-5268,1 10-1549,0 1 1,0 0-1,0 0 1,1 0 0,-1 0-1,0-1 1,1 1-1,-1 0 1,1 0-1,0 0 1,1-2-1,8-2 243,-9 6-266,0 0 0,0-1 0,-1 1 0,1 0 0,0-1 1,-1 1-1,1 0 0,-1-1 0,1 1 0,0-1 0,-1 1 0,1-1 0,-1 1 0,1-1 0,-1 0 0,0 1 0,1-1 0,-1 0 1,0 1-1,1-1 0,-1 0 0,0 1 0,1-1 0,-1 0 0,0 0 0,0 1 0,0-1 0,0 0 0,0 0 0,0 1 1,0-1-1,0 0 0,-1-1 0,1 1-1,1 0 1,-1-1 0,0 1 0,0 0-1,0 0 1,1 0 0,-1 0-1,0-1 1,1 1 0,-1 0 0,1 0-1,-1 0 1,1 0 0,0 0-1,-1 0 1,1 0 0,0 0 0,0 0-1,0 0 1,0 1 0,0-1-1,0 0 1,0 1 0,0-1 0,1 0-1,6-6 64,23-42 179,4 8-173,-21 26-534,-1 0 0,19-29 1,-25 41-2012</inkml:trace>
+  <inkml:trace contextRef="#ctx0" brushRef="#br0">7120 1716 5040,'0'0'732,"1"0"-592,0 1-1,0-1 1,-1 0 0,1 0 0,0 0-1,0 0 1,0 0 0,0 0 0,0 0 0,-1 0-1,1 0 1,0 0 0,0 0 0,0 0-1,0-1 1,-1 1 0,1 0 0,0-1 0,0 1-1,0-1 1,-1 1 0,1 0 0,0-1-1,0 0 1,1-6 96,-1 3 49,0 1 0,0-1 0,1 1 0,-1-1 0,1 1 0,3-7 0,5-5 502,-2 0 0,0-1 0,10-31 0,-7 17-305,108-233 536,-118 262-1002,5-8 2,-6 9-16,0 0 1,0 0-1,0 0 0,0 0 1,0 0-1,0-1 1,0 1-1,1 0 1,-1 0-1,0 0 1,0 0-1,0-1 0,0 1 1,0 0-1,0 0 1,0 0-1,0 0 1,0-1-1,0 1 0,0 0 1,0 0-1,0 0 1,0 0-1,0-1 1,0 1-1,0 0 0,0 0 1,-1 0-1,1 0 1,0 0-1,0-1 1,0 1-1,0 0 1,0 0-1,0 0 0,0 0 1,0 0-1,-1 0 1,1-1-1,0 1 1,0 0-1,0 0 0,0 0 1,0 0-1,-1 0 1,1 0-1,0 0 1,0 0-1,0 0 0,0 0 1,-1 0-1,1 0 1,0 0-1,0 0 1,0 0-1,-1 0 0,-4 0 3,-2-1-5,1 1 0,-1 0 0,0 0-1,0 0 1,0 1 0,-11 3 0,4 5-4,12-8 3,1 1-1,-1-1 1,0 0 0,0 0 0,0 0 0,0 0 0,1 0 0,-1-1-1,0 1 1,-1-1 0,1 1 0,0-1 0,0 0 0,-3 1-1,-4 0 7,0 0-1,1 0 1,-1 1-1,1 1 1,-1 0-1,-8 4 1,-15 4 13,0-4-6,24-6-53,1 0 0,0 1-1,1 0 1,-13 5 0,11-6-178,0 0-1718</inkml:trace>
+  <inkml:trace contextRef="#ctx0" brushRef="#br0" timeOffset="485.61">7078 1476 8445,'0'0'181,"7"0"194,18 0 256,-11-4 195,-11 2-709,1-1 6,0 1-1,1 0 1,-1 0 0,0 0-1,1 1 1,-1-1 0,1 1-1,0 0 1,-1 0 0,9 0-1,-7 1-34,-1-1 0,1 1-1,0-2 1,-1 1-1,1 0 1,8-4-1,-9 2-62,1 2-1,-1-1 1,1 0-1,0 1 1,0 0-1,9 0 0,43-7 22,-46 5-65,0 1 0,23-1-1,100 3-1613,-46 0-5962,-76 0 5675</inkml:trace>
+  <inkml:trace contextRef="#ctx0" brushRef="#br0" timeOffset="1411.96">6739 1944 5108,'0'0'103,"0"0"-1,0 0 0,0 0 1,0 1-1,0-1 0,-1 0 1,1 0-1,0 0 0,0 1 1,0-1-1,0 0 0,0 0 1,0 1-1,0-1 0,0 0 0,0 0 1,0 1-1,0-1 0,0 0 1,0 0-1,0 1 0,1-1 1,-1 0-1,0 0 0,0 0 1,0 1-1,0-1 0,0 0 1,0 0-1,0 0 0,1 1 1,-1-1-1,0 0 0,0 0 0,0 0 1,1 0-1,-1 0 0,0 1 1,0-1-1,0 0 0,1 0 1,-1 0-1,0 0 0,1 0 1,16 3 1169,20-8-601,-22-3-354,-13 6-267,0 1 0,0 0 0,0 0 0,0 0 0,0 0 0,0 0 1,1 0-1,-1 1 0,0-1 0,1 1 0,-1-1 0,0 1 0,3 0 0,-1 0 15,-1-1-1,1 1 0,-1-1 0,1 1 0,-1-1 1,0 0-1,1-1 0,-1 1 0,0-1 0,4-1 1,11-6 197,144-41 1473,-97 28-1622,1 3 0,90-14 0,-97 21-102,-38 8-882,102-19 2541,-83 19-5056,-2 2-5515,-63 2 6621</inkml:trace>
+  <inkml:trace contextRef="#ctx0" brushRef="#br0" timeOffset="1412.96">7136 2087 6569,'0'0'634,"6"0"-32,5 0-326,0 1 123,0-1 1,0 0 0,0-1 0,0 0 0,10-3 0,-8-5-279,-12 8-112,0 0 0,0 0 0,0 0 0,0 0 0,0 0 0,1 0 1,-1 1-1,0-1 0,0 0 0,1 1 0,-1-1 0,1 1 0,-1-1 0,0 1 0,1 0 0,-1 0 0,1 0 1,0-1-1,2 2-6,-1-1 0,0-1 1,1 1-1,-1 0 0,0-1 1,0 1-1,1-1 0,-1 0 0,0 0 1,0-1-1,0 1 0,0 0 1,0-1-1,4-3 0,-4 3-2,0 1-3,0 0 0,0 0 0,1 0 1,-1 1-1,0-1 0,0 1 0,0 0 0,1 0 0,-1 0 0,5 1 0,3 0-32,-11-1-2,0 5-46,0-4 81,0 0 1,0 0-1,0 0 1,0 0-1,0 0 0,0 0 1,0 0-1,0 0 0,0 0 1,-1 0-1,1 0 1,0-1-1,-1 1 0,1 0 1,-1 0-1,1 0 0,-1 0 1,1-1-1,-1 1 1,1 0-1,-1 0 0,0-1 1,1 1-1,-1-1 1,0 1-1,0 0 0,0-1 1,1 1-1,-1-1 0,0 0 1,0 1-1,0-1 1,-1 1-1,-13 6-1,5 11 13,-7-9 7,9 10-11,-3-10 6,10-9-12,1 0 0,-1 1 1,0-1-1,1 1 0,-1-1 1,1 1-1,-1-1 1,0 1-1,1-1 0,-1 1 1,1 0-1,0-1 1,-1 1-1,1 0 0,-1-1 1,1 1-1,0 0 1,0-1-1,-1 1 0,1 0 1,0 0-1,0 0 1,0-1-1,0 1 0,0 0 1,0 0-1,0-1 1,0 1-1,0 1 0,0-1 2,0-1-1,0 1 0,1-1 0,-1 1 0,0 0 1,0-1-1,-1 1 0,1-1 0,0 1 1,0 0-1,0-1 0,0 1 0,0-1 1,-1 1-1,1-1 0,0 1 0,-1-1 1,1 1-1,0-1 0,-1 1 0,1-1 0,0 1 1,-1-1-1,1 1 0,-1-1 0,1 0 1,-1 1-1,1-1 0,-1 0 0,1 1 1,-1-1-1,0 0 0,0 1 7,0-1-1,1 0 1,-1 1 0,0-1-1,1 0 1,-1 1 0,1-1-1,-1 1 1,1-1 0,-1 1 0,1-1-1,-1 1 1,1-1 0,-1 1-1,1 0 1,0-1 0,-1 1-1,1-1 1,0 1 0,-1 0-1,1-1 1,0 1 0,0 0-1,0 0 1,0-1 0,0 1-1,0 0 1,0 0 0,0-1-1,0 1 1,0 0 0,0 0-1,0 1 57,0-1 0,0 0 0,0 0 0,0 0-1,1 0 1,-1 0 0,0 0 0,0 0 0,1 0-1,-1 0 1,1 0 0,-1 0 0,1 0 0,-1 0 0,1 0-1,0 0 1,-1-1 0,1 1 0,0 0 0,0 0-1,-1-1 1,1 1 0,0 0 0,0-1 0,0 1-1,0-1 1,0 1 0,0-1 0,0 1 0,0-1 0,0 0-1,2 1 1,5 0-20,0 0 0,1-1 0,-1 0 0,9-1-1,16 0 182,121 2-1936,-111-1-2381,-42 0 3912,0 0-1,0 0 1,0 0-1,0 0 1,0 0 0,0 0-1,0-1 1,0 1 0,0 0-1,0-1 1,0 1-1,0 0 1,0-1 0,0 1-1,2-2 1,11-22-2433</inkml:trace>
+  <inkml:trace contextRef="#ctx0" brushRef="#br0" timeOffset="3269.55">3295 1610 4620,'0'0'10897,"5"0"-10468,68 0 1431,-70 0-1829,-1 0 1,0 0 0,1-1-1,-1 1 1,0-1 0,0 1 0,1-1-1,-1 0 1,0 0 0,0 0-1,0 0 1,0 0 0,3-3-1,-3 3-8,0 0 0,-1 0 0,1-1 1,0 1-1,0 0 0,0 1 0,0-1 0,0 0 0,0 1 0,0-1 0,0 1 0,0-1 0,4 1 0,2 0 34,0-1 0,1 0 1,-1 0-1,0 0 0,0-1 1,12-5-1,44-5 106,-56 10-127,1 0 1,-1 1-1,1 0 0,9 0 1,-18 1-21,-43 0-15852,40 0 13674</inkml:trace>
+  <inkml:trace contextRef="#ctx0" brushRef="#br0" timeOffset="3727.18">3836 1177 4828,'0'0'136,"1"-1"0,-1 1 0,1 0-1,-1 0 1,1 0 0,-1 0-1,1 0 1,-1 0 0,1 0 0,-1 0-1,1 0 1,-1 0 0,1 0-1,-1 0 1,1 0 0,-1 1 0,1-1-1,-1 0 1,0 0 0,1 0 0,-1 1-1,1-1 1,-1 0 0,0 1-1,1-1 1,-1 0 0,1 1 0,-1-1-1,0 0 1,0 1 0,1-1-1,-1 1 1,0-1 0,0 0 0,1 1-1,-1-1 1,0 1 0,0-1-1,0 1 1,0-1 0,0 1 0,0-1-1,0 1 1,0-1 0,0 1-1,0-1 1,0 1 0,0-1 0,0 1-1,0 2-695,0 0 1154,0 0 2,13 75 2505,-5-39-2844,-2 0 1,0 41-1,-6-61-254,0-84-12195,0 27 9500,0 17 1876</inkml:trace>
+  <inkml:trace contextRef="#ctx0" brushRef="#br0" timeOffset="4548.07">3845 1156 6617,'0'11'6246,"1"-5"-6263,-1 0 0,0 0-1,-1 0 1,1 0 0,-1-1-1,-2 10 1,-7-9-98,4 0-3,3 14-793,-3-1-159,4-17 689,1 0-1,0 0 0,0 0 1,1 0-1,-1 0 1,0 0-1,1 0 0,-1 0 1,1 4-1,-2 4-2103,-5 0 230</inkml:trace>
+  <inkml:trace contextRef="#ctx0" brushRef="#br0" timeOffset="4549.07">3833 1433 7601,'0'0'228,"20"0"728,8 0-268,-16 0-152,3 0-200,1 0-152,0-23-116,1 23-124,0 0-68,0 0-200,-1 0-492,-1-12-796,-2 12-685,0 0-15,-4 0 468</inkml:trace>
+  <inkml:trace contextRef="#ctx0" brushRef="#br0" timeOffset="4957.74">3823 1556 6469,'0'-1'53,"1"0"1,-1 0 0,1 0 0,-1 0 0,1 0-1,0 0 1,0 0 0,-1 0 0,1 0-1,0 0 1,0 0 0,0 1 0,0-1 0,0 0-1,0 1 1,0-1 0,0 1 0,0-1 0,0 1-1,1-1 1,-1 1 0,2-1 0,44-12 2386,-4 1-728,-17 3-1411,1 1-1,50-8 0,-10 1-1659,36-6-7397,-93 21 7156</inkml:trace>
+  <inkml:trace contextRef="#ctx0" brushRef="#br0" timeOffset="5508.7">4010 1657 7153,'2'0'3521,"15"0"-3259,-13 0 156,2-3 25,-3 0-305,-1 2-94,-1 0-1,0 0 1,1 0-1,-1 0 1,0 0-1,1 0 1,-1 0-1,1 1 1,-1-1 0,1 1-1,0-1 1,-1 1-1,1-1 1,0 1-1,-1 0 1,1 0 0,3 0-1,3 0 70,0-1 0,0 0-1,-1 0 1,1-1 0,0 0-1,10-4 1,-13 5-105,-1 0 0,0 0 0,0 0 0,0 1 0,1-1 1,5 1-1,18-3 32,-28 3-39,1 0 1,-1 0-1,1 0 0,-1-1 0,0 1 0,1 0 1,-1 0-1,0 0 0,1 0 0,-1 0 1,1 0-1,-1 0 0,1 0 0,-1 0 0,0 0 1,1 0-1,-1 0 0,1 0 0,-1 0 0,0 1 1,1-1-1,-1 0 0,0 0 0,1 0 0,-1 0 1,1 1-1,-1-1 0,0 0 0,0 1 0,1-1 1,-1 0-1,0 0 0,1 1 0,-1-1 0,0 0 1,0 1-1,0-1 0,1 1 0,-1-1 1,0 1-1,0 15 45,0-13-42,0-3-4,0 1 0,0-1-1,0 0 1,0 1 0,0-1 0,0 1-1,0-1 1,0 0 0,-1 1 0,1-1-1,0 1 1,0-1 0,0 0 0,0 1-1,-1-1 1,1 0 0,0 1 0,0-1-1,0 0 1,-1 1 0,1-1 0,0 0-1,-1 0 1,1 1 0,0-1 0,-1 0-1,1 0 1,-1 1 0,-6 4-3,-20 20-9,4 4 10,16-17 6,-1-1-1,-17 20 1,6-9-14,18-18 9,0-1 1,0 1-1,0 0 1,0 0-1,1-1 1,-1 1-1,1 0 1,0 0-1,0 0 0,0 0 1,1 5-1,0 5 253,5-13-131,12 0-63,-7 0-58,1 0 1,-1-1-1,1 0 0,-1-1 0,1 0 1,12-4-1,-7-2-106,-13 5 11,0 0 0,1 0 0,-1 1 0,0 0 0,1-1 0,-1 1 0,1 1 0,7-1 0,1 1-375,-10 1 183,1-1 0,0 0 0,-1 0 0,1 0 0,0-1 0,-1 1 0,1-1 0,0 0 0,3-1 0,6-6-1065,-12 7 1043,1-1 0,0 1-1,0 0 1,-1 0 0,1 0-1,0 0 1,0 0 0,0 1-1,0-1 1,0 0-1,1 1 1,-1 0 0,4-1-1,14 1-2142</inkml:trace>
+</inkml:ink>
+</file>
+
+<file path=word/ink/ink5.xml><?xml version="1.0" encoding="utf-8"?>
+<inkml:ink xmlns:inkml="http://www.w3.org/2003/InkML">
+  <inkml:definitions>
+    <inkml:context xml:id="ctx0">
+      <inkml:inkSource xml:id="inkSrc0">
+        <inkml:traceFormat>
+          <inkml:channel name="X" type="integer" min="-2.14748E9" max="2.14748E9" units="cm"/>
+          <inkml:channel name="Y" type="integer" min="-2.14748E9" max="2.14748E9" units="cm"/>
+          <inkml:channel name="F" type="integer" max="32767" units="dev"/>
+        </inkml:traceFormat>
+        <inkml:channelProperties>
+          <inkml:channelProperty channel="X" name="resolution" value="1000" units="1/cm"/>
+          <inkml:channelProperty channel="Y" name="resolution" value="1000" units="1/cm"/>
+          <inkml:channelProperty channel="F" name="resolution" value="0" units="1/dev"/>
+        </inkml:channelProperties>
+      </inkml:inkSource>
+      <inkml:timestamp xml:id="ts0" timeString="2023-07-31T17:44:19.459"/>
+    </inkml:context>
+    <inkml:brush xml:id="br0">
+      <inkml:brushProperty name="width" value="0.05" units="cm"/>
+      <inkml:brushProperty name="height" value="0.05" units="cm"/>
+      <inkml:brushProperty name="color" value="#E71224"/>
+    </inkml:brush>
+  </inkml:definitions>
+  <inkml:trace contextRef="#ctx0" brushRef="#br0">290 134 5869,'-5'0'-897,"-16"2"5947,20-2-4872,1 0 0,-1 1 0,1-1 0,-1 1-1,1-1 1,-1 0 0,1 1 0,0-1 0,-1 1-1,1-1 1,0 1 0,-1-1 0,1 1 0,0 0 0,0-1-1,-1 1 1,1-1 0,0 1 0,0 0 0,0-1-1,0 1 1,0-1 0,0 1 0,0 0 0,0-1 0,0 2-1,-1-2-156,0 1 1,0-1-1,0 1 0,-1-1 0,1 1 0,0-1 0,0 0 0,-1 1 0,1-1 0,0 0 1,0 0-1,-1 0 0,1 0 0,0 0 0,0 0 0,-1 0 0,0-1 0,-1 1 126,2 0-139,0 0-1,1 0 1,-1 0 0,1 0-1,-1 0 1,1 0-1,-1 0 1,1 0 0,-1 0-1,1 0 1,-1 0 0,1 0-1,-1 0 1,1 0-1,-1 1 1,1-1 0,-1 0-1,1 0 1,-1 1 0,1-1-1,0 0 1,-1 1-1,1-1 1,-1 0 0,1 1-1,0-1 1,-1 1 0,1-1-1,0 0 1,0 1 0,-1-1-1,1 1 1,0-1-1,0 1 1,0-1 0,-1 1-1,1-1 1,0 1 0,0-1-1,0 2 1,-13 2 310,-2 5 92,-1 0-93,1 1 1,1 1 0,0 0 0,0 0 0,-22 26 0,24-22-226,1 2 0,0-1 0,-11 27 0,17-33-1,2 1-1,-1-1 1,1 1 0,1 0-1,0 0 1,1 0-1,-1 18 1,2 34-72,0-63-19,0 1 0,1-1 0,-1 0 0,0 1 0,0-1 0,0 0 0,0 1 0,0-1 0,1 0 0,-1 1 0,0-1 0,0 0 0,1 0 0,-1 1 0,0-1-1,0 0 1,1 0 0,-1 0 0,0 1 0,1-1 0,-1 0 0,0 0 0,1 0 0,-1 0 0,0 0 0,1 0 0,-1 0 0,1 0 0,0 1 0,-1-1 0,1 0 0,0 0 0,-1 0 0,1 0 1,-1 1-1,1-1 0,0 0 0,-1 0 0,1 1 0,-1-1 1,1 0-1,-1 1 0,1-1 0,-1 1 0,1-1 0,-1 1 0,0-1 1,1 1-1,-1-1 0,0 1 0,1-1 0,-1 1 0,0 0 1,0-1-1,1 1 0,-1-1 0,0 1 0,0 0 0,0-1 0,0 1 1,0 0-1,3 4-1,-1-1 1,1 0-1,0 0 0,0 0 1,0 0-1,5 4 1,2-1 71,1 0 0,-1 0 0,1-1 0,0 0 0,1-1 0,-1 0 0,1-1 0,0 0 0,23 4 0,3 5 107,-34-11-117,1 1-1,-1-2 0,1 1 1,0 0-1,0-1 1,-1 0-1,1 0 1,7 0-1,66 1 226,-78-2-280,3-29-3860,-1 14-842,-1-3-5108,-1 15 8000</inkml:trace>
+  <inkml:trace contextRef="#ctx0" brushRef="#br0" timeOffset="750.95">348 418 5913,'62'0'9876,"4"0"-6123,129 0-6427,-287 0-4226,54 0-927,36 0 6434</inkml:trace>
+  <inkml:trace contextRef="#ctx0" brushRef="#br0" timeOffset="1630.2">1033 228 8361,'0'0'63,"0"0"1,0 0-1,0 0 1,0 0-1,0 0 1,0 0-1,-1-1 1,1 1-1,0 0 1,0 0-1,0 0 1,0 0-1,0 0 1,0 0-1,0 0 1,-1 0-1,1 0 1,0 0-1,0-1 1,0 1-1,0 0 1,0 0-1,0 0 1,0 0-1,0 0 1,0 0-1,0-1 1,0 1-1,0 0 1,0 0-1,0 0 1,0 0-1,0 0 1,0 0-1,0-1 1,0 1-1,0 0 1,0 0-1,0 0 0,0 0 1,0 0-1,0 0 1,0-1-1,0 1 1,0 0-1,0 0 1,0 0-1,0 0 1,0 0-1,1 0 1,-1 0-1,0-1 1,0 1-1,0 0 1,0 0-1,0 0 1,0 0-1,0 0 1,1 0-1,-1 0 1,0 0-1,-21-2 554,-19 7-970,32 5 351,7-9 2,1-1-1,-1 1 1,1 0-1,-1 0 1,1-1-1,-1 1 1,0 0-1,1-1 1,-1 1-1,0-1 0,0 1 1,0-1-1,1 1 1,-1-1-1,0 0 1,0 1-1,0-1 1,0 0-1,0 0 1,1 0-1,-1 0 1,0 1-1,0-1 1,0 0-1,0 0 1,0-1-1,-1 1 0,1 0-1,0 0 0,0 0 0,0 0-1,0 0 1,-1 0 0,1 1-1,0-1 1,0 0 0,0 1 0,0-1-1,0 0 1,0 1 0,0-1 0,0 1-1,1 0 1,-1-1 0,0 1-1,0 0 1,-1 1 0,2-2 0,-1 1 1,1-1-1,-1 1 1,0-1-1,1 1 1,-1-1-1,0 1 1,1-1-1,-1 1 1,0-1-1,0 0 1,1 0-1,-1 1 1,0-1-1,0 0 1,0 0-1,1 0 1,-1 0-1,-1 0 0,1 1-3,-1-1-1,1 0 0,0 0 0,0 1 0,0-1 0,-1 0 0,1 1 1,0-1-1,0 1 0,0 0 0,0-1 0,0 1 0,0 0 0,0 0 0,0 0 1,0 0-1,0-1 0,1 1 0,-1 0 0,0 0 0,0 1 0,1-1 1,-1 0-1,1 0 0,-1 0 0,1 0 0,0 0 0,-1 1 0,1-1 0,0 0 1,0 0-1,0 1 0,0-1 0,0 2 0,0-2 6,1 0-1,-1 0 0,1 0 1,-1 0-1,1 0 1,0 0-1,0 0 0,-1 0 1,1 0-1,0 0 1,0 0-1,0 0 0,0-1 1,0 1-1,0 0 1,0-1-1,0 1 0,0-1 1,1 1-1,-1-1 1,0 1-1,0-1 1,0 0-1,1 0 0,1 1 1,44 7 457,-29-6-54,-12-1-322,10 3 491,1-1 0,23 10 0,-36-11-432,1-1-1,-1 1 1,0 1 0,0-1 0,0 1 0,0-1-1,0 1 1,0 0 0,-1 1 0,1-1-1,-1 1 1,0-1 0,0 1 0,4 6 0,-7-9-120,1 0 1,-1 0-1,1 0 1,-1 0 0,1 0-1,-1 0 1,1 1 0,-1-1-1,0 0 1,0 0 0,0 0-1,1 0 1,-1 0-1,0 1 1,0-1 0,-1 0-1,1 0 1,0 0 0,0 0-1,0 1 1,-1-1 0,1 0-1,-1 0 1,1 0-1,-1 0 1,1 0 0,-1 0-1,0 0 1,1 0 0,-1 0-1,0 0 1,0-1 0,0 1-1,0 0 1,1 0-1,-1-1 1,-2 2 0,-3 1-94,0-1 1,-1 1 0,1-1-1,-1 0 1,-9 1 0,-4 2-370,10-3-333,1 1 0,-1-1 0,0-1 0,-14 1 0,-18-1-6577,37-1 5878,2 0-719</inkml:trace>
+  <inkml:trace contextRef="#ctx0" brushRef="#br0" timeOffset="1631.2">962 213 8077,'5'0'221,"141"0"5670,-143 0-5839,-1 0 1,1 0-1,-1-1 1,1 1-1,-1-1 1,0 0-1,1 0 1,-1 0-1,0 0 1,0 0-1,3-2 1,-3 2-19,0 0 1,0 0 0,1-1-1,-1 1 1,0 1 0,1-1 0,-1 0-1,1 1 1,-1-1 0,1 1 0,2-1-1,2 1 22,0 0 0,0-1 0,0 0-1,0 0 1,0-1 0,9-2-1,32-4-370,-41 7 787,-36 1-14578</inkml:trace>
+  <inkml:trace contextRef="#ctx0" brushRef="#br0" timeOffset="2279.88">1514 424 5328,'0'0'10001,"-3"5"-9773,-11 13-61,13-18-160,1 1 1,-1-1-1,1 1 1,0-1-1,-1 1 0,1-1 1,0 1-1,-1-1 0,1 1 1,0-1-1,-1 1 1,1 0-1,0-1 0,0 1 1,0-1-1,-1 1 0,1 0 1,0-1-1,0 1 1,0 0-1,0-1 0,0 1 1,0-1-1,0 1 0,1 0 1,-2 5 20,-6 1 27,6-7-53,1 0 0,-1 1 0,1-1 0,-1 1 0,1-1 0,-1 1-1,1-1 1,0 1 0,-1-1 0,1 1 0,0-1 0,-1 1 0,1 0 0,0-1-1,0 1 1,0-1 0,-1 1 0,1 0 0,0-1 0,0 1 0,0-1 0,0 1-1,0 0 1,0 0 0,0 0-2,0-1 0,0 1 0,0-1 0,0 1 0,0-1 0,0 1-1,0-1 1,0 1 0,0-1 0,0 1 0,0-1 0,-1 1 0,1-1 0,0 1 0,0-1 0,-1 1 0,1-1-1,0 1 1,-1-1 0,1 0 0,0 1 0,-1-1 0,1 0 0,0 1 0,-1-1 0,1 0 0,-2 1-1,-7 8-31,4-1-711,-7 14 1131,9-15-4454</inkml:trace>
+  <inkml:trace contextRef="#ctx0" brushRef="#br0" timeOffset="3366.37">1924 116 6345,'0'0'2409,"-44"0"-1537,36 0-867,6 0-7,0-1 1,0 1 0,0 0-1,0 0 1,0 0 0,0 0 0,0 0-1,0 1 1,0-1 0,0 1 0,0-1-1,0 1 1,0 0 0,-2 0 0,-2 6 1,6-6 0,-1 0-1,0 0 0,0 0 0,1 0 0,-1 0 0,0 0 0,0 0 1,0-1-1,0 1 0,0 0 0,0-1 0,0 1 0,0-1 0,0 1 1,0-1-1,0 1 0,-1-1 0,1 0 0,0 0 0,0 1 0,-2-1 1,0 0-2,0 1 1,1 0-1,-1-1 1,0 1 0,1 0-1,-1 0 1,1 1 0,-1-1-1,1 0 1,0 1 0,0 0-1,-4 3 1,-11 7-16,11-9 7,4-2 4,0-1 0,1 1 0,-1-1 0,1 1 1,-1 0-1,1 0 0,0 0 0,-1 0 0,1 0 0,0 0 0,-1 0 0,1 0 1,0 0-1,0 1 0,0-1 0,0 0 0,0 1 0,0-1 0,1 1 1,-1-1-1,0 1 0,1-1 0,-1 1 0,1-1 0,-1 1 0,1 0 0,0-1 1,0 1-1,0 3 0,23 1 1,-3-4-25,62 26 120,-55-23-106,-19-4 56,0 0-1,0 1 1,-1 0 0,1 0 0,-1 0 0,1 1 0,-1 0-1,10 7 1,-16-8 195,1 0-1,-1 0 1,0 0-1,0 0 1,-1 0-1,1 1 1,0-1-1,-1 0 1,0 1-1,1-1 1,-1 0 0,0 1-1,0-1 1,0 0-1,-1 1 1,0 3-1,1 5 396,-1-10-599,0 0 1,0-1 0,-1 1 0,1 0 0,0-1-1,0 1 1,0-1 0,-1 1 0,1-1 0,0 1 0,-1-1-1,1 0 1,0 0 0,-1 0 0,1 1 0,-2-2-1,-82 22-6,-7 4-2665,88-24 1886,-3 0-1506</inkml:trace>
+  <inkml:trace contextRef="#ctx0" brushRef="#br0" timeOffset="3367.37">1739 161 7285,'5'0'334,"74"0"3103,-74 0-3356,-1 0 0,1 0 1,0 0-1,0-1 0,-1 0 0,1 0 1,-1 0-1,1 0 0,-1-1 1,1 0-1,5-3 0,-4 2-42,38-3 202,-21-5-148,-13 6-45,0 0-1,0 1 1,0 0-1,1 0 1,0 1-1,0 1 1,13-2 0,18-1-1194,-33 1-2260,-23 3 653,7 4 569,-11 15 312</inkml:trace>
+  <inkml:trace contextRef="#ctx0" brushRef="#br0" timeOffset="3973.09">2138 1 2000,'0'0'2505,"-4"0"-1766,-19 0 5658,28 0-5763,116 0 4233,-118 0-4787,1 1 1,-1-1 0,0 1 0,0-1 0,1 1-1,-1 0 1,0 1 0,0-1 0,5 3 0,16 7 402,-7-4-169,1 0-1,-1 2 1,0 0 0,0 1-1,-1 0 1,-1 1-1,0 1 1,19 20 0,-22-21-73,-1 1-1,0 1 1,-1 0 0,-1 1 0,0-1 0,-1 2 0,0-1 0,-1 1 0,-1 1 0,6 21 0,-10-25 216,0 0 0,-1 1 0,-1 23 0,-1-12 247,1-23-689,-1 0 1,0 0-1,1 0 0,-1 0 0,0 0 0,1-1 0,-1 1 0,0 0 0,0 0 0,0 0 0,0-1 0,1 1 0,-1 0 0,0-1 0,0 1 1,-1-1-1,1 1 0,0-1 0,0 0 0,0 1 0,0-1 0,0 0 0,0 0 0,0 0 0,-1 0 0,0 0 0,-2 1 41,-56 26 296,36-19-317,-93 27-3087,97-31-313,1-1 1,-25 1 0,11-1-5697,22-3 6315</inkml:trace>
+</inkml:ink>
+</file>
+
+<file path=word/ink/ink50.xml><?xml version="1.0" encoding="utf-8"?>
+<inkml:ink xmlns:inkml="http://www.w3.org/2003/InkML">
+  <inkml:definitions>
+    <inkml:context xml:id="ctx0">
+      <inkml:inkSource xml:id="inkSrc0">
+        <inkml:traceFormat>
+          <inkml:channel name="X" type="integer" min="-2.14748E9" max="2.14748E9" units="cm"/>
+          <inkml:channel name="Y" type="integer" min="-2.14748E9" max="2.14748E9" units="cm"/>
+          <inkml:channel name="F" type="integer" max="32767" units="dev"/>
+        </inkml:traceFormat>
+        <inkml:channelProperties>
+          <inkml:channelProperty channel="X" name="resolution" value="1000" units="1/cm"/>
+          <inkml:channelProperty channel="Y" name="resolution" value="1000" units="1/cm"/>
+          <inkml:channelProperty channel="F" name="resolution" value="0" units="1/dev"/>
+        </inkml:channelProperties>
+      </inkml:inkSource>
+      <inkml:timestamp xml:id="ts0" timeString="2023-08-04T18:15:15.873"/>
+    </inkml:context>
+    <inkml:brush xml:id="br0">
+      <inkml:brushProperty name="width" value="0.05" units="cm"/>
+      <inkml:brushProperty name="height" value="0.05" units="cm"/>
+      <inkml:brushProperty name="color" value="#E71224"/>
+    </inkml:brush>
+  </inkml:definitions>
+  <inkml:trace contextRef="#ctx0" brushRef="#br0">1 293 4856,'2'0'36,"1"0"1,-1 0-1,1-1 0,-1 1 0,1-1 0,-1 0 0,1 0 0,-1 0 0,4-2 0,-4 2 18,1 0 1,-1 0-1,0 0 0,1 0 0,-1 0 1,1 1-1,-1-1 0,1 1 1,4-1-1,9 0 258,-1-1-1,1 0 1,21-6 0,34-6 2,25 9 536,-95 11-671,-1 17-10,0-23-163,0 1 1,0-1 0,0 0-1,0 1 1,0-1 0,0 0-1,0 1 1,0-1 0,0 1-1,0-1 1,-1 0 0,1 1-1,0-1 1,0 0-1,0 1 1,0-1 0,-1 0-1,1 1 1,0-1 0,0 0-1,-1 1 1,1-1 0,0 0-1,0 0 1,-1 1 0,1-1-1,0 0 1,-1 0-1,0 1 1,-54 47 789,53-44-756,-1-2 0,1 1-1,0 0 1,-1 0 0,1-1 0,-1 1 0,0-1-1,-5 4 1,-4 1 56,-24 24 344,28-24-228,1 0 0,0 0 1,0 0-1,-6 10 1,9-11-32,3-4-66,0 1 1,0 0-1,0-1 0,1 1 0,-1 0 0,1 0 1,0 0-1,0-1 0,0 1 0,0 0 1,1 5-1,0 2 810,4-7-481,294 40 3212,-280-41-1437,1-1-7676,-33-1-5232,7 0 8293</inkml:trace>
+  <inkml:trace contextRef="#ctx0" brushRef="#br0" timeOffset="2312.56">555 1331 4920,'0'-1'86,"0"1"0,0-1-1,0 1 1,0-1-1,1 1 1,-1-1-1,0 0 1,0 1-1,0-1 1,0 1-1,1-1 1,-1 1-1,0-1 1,1 1-1,-1-1 1,0 1-1,1-1 1,-1 1-1,0-1 1,1 1 0,-1 0-1,1-1 1,-1 1-1,1 0 1,-1-1-1,1 1 1,-1 0-1,1 0 1,-1-1-1,1 1 1,0 0-1,-1 0 1,1 0-1,-1 0 1,1 0-1,-1 0 1,1 0-1,0 0 1,-1 0 0,2 0-1,5 0 5685,-7 4-5260,0 5-121,1-4-213,0 0 1,-1-1 0,0 1 0,0 0-1,0-1 1,-1 1 0,0-1-1,1 1 1,-4 6 0,2-7-65,0 0-1,0 1 1,0-1 0,0 1-1,0-1 1,1 1 0,0 0-1,0 0 1,0-1 0,1 1 0,-1 0-1,2 9 1,-12 80 1265,0 99-287,0 0-1478,10-192 350,1 1 0,0-1 0,0 0 0,0 1 0,0-1 0,0 1 0,0-1 0,1 0 0,-1 1 0,0-1 0,1 0 0,-1 1 0,1-1 0,-1 0 0,1 1 1,0-1-1,1 2 0,0-2-30,0 0 1,1 0-1,-1-1 1,0 1-1,0 0 1,1-1-1,-1 0 0,0 0 1,1 1-1,-1-1 1,4-1-1,-1 0-99,1 0-1,-1 0 1,0-1-1,0 1 1,-1-1-1,1 0 1,6-4-1,1 0 32,-5 2-123,1-1 1,-1 1 0,0-1 0,-1-1 0,1 1 0,-1-1-1,0-1 1,8-10 0,-5 5-559,0-1 0,-1 0 0,13-28 0,-19 33 256,0 0 1,0 0 0,-1-1 0,0 1-1,0 0 1,-1-1 0,-1-11 0,1-1-1171,0 20 1629,0-1 1,-1 1 0,1-1 0,0 1-1,-1 0 1,1-1 0,-1 1 0,0-1 0,1 1-1,-1 0 1,0 0 0,0-1 0,1 1 0,-1 0-1,0 0 1,0 0 0,-1 0 0,1 0-1,0 0 1,0 0 0,0 0 0,-1 1 0,1-1-1,0 0 1,-1 1 0,1-1 0,0 1 0,-3-1-1,-6-4-447,9 5 501,0 0 1,1-1 0,-1 1 0,1-1-1,-1 1 1,1 0 0,0-1-1,-1 1 1,1-1 0,-1 1 0,1-1-1,0 1 1,-1-1 0,1 0 0,0 1-1,0-1 1,-1 1 0,1-1 0,0 0-1,0 1 1,0-1 0,0 0 0,0 1-1,0-1 1,0 0 0,0 1 46</inkml:trace>
+  <inkml:trace contextRef="#ctx0" brushRef="#br0" timeOffset="2771.7">332 1665 6205,'-1'0'10,"0"0"0,0 0 0,0 0 1,1 0-1,-1 1 0,0-1 1,0 0-1,0 1 0,0-1 1,0 0-1,0 1 0,1-1 1,-1 1-1,0 0 0,0-1 0,1 1 1,-1-1-1,0 1 0,1 0 1,-1 0-1,1-1 0,-1 1 1,1 0-1,-1 1 0,0-1 28,1 0-1,0-1 1,0 1-1,-1-1 1,1 1 0,0-1-1,-1 1 1,1-1-1,-1 1 1,1-1 0,-1 1-1,1-1 1,-1 0-1,1 1 1,-1-1-1,1 0 1,-1 1 0,1-1-1,-1 0 1,1 0-1,-1 1 1,0-1-1,0 0 1,1 2 996,-1-2-954,1 1 0,0-1 0,0 1 0,0-1 0,-1 1-1,1-1 1,0 1 0,0-1 0,0 1 0,0 0 0,0-1 0,0 1 0,0-1 0,0 1 0,0-1 0,0 1 0,0-1-1,0 1 1,1-1 0,-1 1 0,0-1 0,0 1 0,1-1 0,-1 1 0,0-1 0,0 1 0,1-1 0,-1 0-1,1 1 1,-1-1 0,0 1 0,1-1 0,0 1 0,16 3 302,1 0 1,-1-2-1,1 0 0,-1 0 0,1-2 1,29-2-1,4 0-274,-47 2-114,1 0 0,0-1 0,-1 0 1,1 0-1,-1 0 0,1-1 1,-1 1-1,0-1 0,1 0 0,5-4 1,9-3-106,-4 3-210,0 1 1,21-4-1,12-3-1171,-14 1-2805,46-22 0,-63 17 2524</inkml:trace>
+  <inkml:trace contextRef="#ctx0" brushRef="#br0" timeOffset="4108.8">1664 1314 7785,'0'0'11090,"-6"5"-10995,-17 16-32,23-21-60,-1 1 0,1 0-1,-1-1 1,1 1 0,-1-1-1,1 1 1,-1-1 0,0 1 0,1-1-1,-1 1 1,0-1 0,0 0-1,1 1 1,-1-1 0,0 0 0,0 1-1,1-1 1,-1 0 0,0 0-1,0 0 1,0 0 0,1 0 0,-1 0-1,0 0 1,0 0 0,-1-1-1,-6 4 9,-3 16 16,-19-10-8,14-1-15,0 1 0,1 0 0,-16 13 0,-13 9-3,-59 31 6,46-29-44,-89 67 1,145-98 59,-1 0 0,0 0 1,1-1-1,-1 1 0,1 0 0,0 0 1,-1 1-1,1-1 0,0 0 1,0 0-1,0 1 0,1-1 1,-1 0-1,0 4 0,1-5 38,0 6 330,0-5-263,-1-1 1,1 0-1,0 0 1,0 1-1,0-1 1,0 0 0,0 1-1,0-1 1,0 0-1,0 1 1,0-1-1,1 0 1,-1 0 0,1 1-1,-1-1 1,1 0-1,-1 0 1,2 2-1,47 13 1579,17 6 57,89 18 1,-89-29-1184,228 46 1482,-289-56-2106,-5-1 61,0 0 0,1 0 0,-1 0 0,1 0 0,-1 0 1,1 0-1,-1 0 0,0 1 0,1-1 0,-1 0 0,1 0 1,-1 0-1,1 0 0,-1 1 0,0-1 0,1 0 0,-1 0 1,0 1-1,1-1 0,-1 0 0,0 1 0,1-1 0,-1 0 0,0 1 1,0-1-1,1 0 0,-1 1 0,0-1 0,0 1 0,0-1 1,1 1-1,-1-1 41,0 1-55,-1-1 0,1 0 0,0 0 0,0 0 0,0 0 0,0 0-1,0 1 1,0-1 0,0 0 0,0 0 0,0 0 0,0 1 0,0-1 0,0 0 0,0 0 0,0 0 0,0 0-1,0 1 1,0-1 0,0 0 0,0 0 0,0 0 0,0 1 0,0-1 0,0 0 0,0 0 0,0 0-1,0 0 1,0 1 0,0-1 0,1 0 0,-1 0 0,0 0 0,0 0 0,0 0 0,0 1 0,0-1 0,1 0-1,-1 0 1,0 0 0,0 0 0,0 0 0,0 0 0,1 0 0,-1 0 0,0 0 0,0 0 0,0 0-1,0 0 1,1 0 0,-1 0 0,0 0 0,0 0 0,0 0 0,1 0 0,9 3 306,-10-3-371,0 0 0,0 1 0,1-1 0,-1 0 0,0 0 0,0 0 0,1 0 0,-1 0 0,0 1 0,0-1 0,0 0 0,1 0-1,-1 0 1,0 0 0,1 0 0,-1 0 0,0 0 0,0 0 0,1 0 0,-1 0 0,0 0 0,0 0 0,1 0 0,-1 0 0,0 0 0,0 0 0,1 0 0,-1 0 0,0 0-1,0 0 1,1-1 0,-1 1 0,0 0 0,0 0 0,1 0 0,-1 0 0,0-1 0,0 1 0,0 0 0,0 0 0,1 0 0,-1-1 0,0 1 0,0 0 0,0 0-1,0 0 1,0-1 0,0 1 0,1 0 0,-1 0 0,0-1 0,0 1 0,0 0 0,0-1 0,0 1 0,0 0 0,0 0 0,0-1 0,0 1 0,0 0 0,0-3-1334,0-37-5962,0 39 7242,0 0 0,0-1 1,0 1-1,-1 0 0,1 0 0,0 0 0,0 0 0,-1 0 1,1 0-1,0 0 0,-1-1 0,1 1 0,-1 0 0,0 0 1,1 1-1,-1-1 0,0 0 0,1 0 0,-1 0 0,0 0 1,0 1-1,-1-2 0,1 1 7,0 1-1,1-1 1,-1 0-1,0 1 1,0-1 0,1 0-1,-1 0 1,0 0 0,1 0-1,-1 0 1,1 1-1,-1-1 1,1 0 0,-1 0-1,1 0 1,0 0 0,0-1-1,-1 1 1,1 0-1,0 0 1,0 0 0,0-1-1,0 0-157,0 0 0,0 0 0,-1 0 0,1 0 0,-1 0 0,1 0 0,-1 1 0,0-1 0,0 0 0,1 0 0,-3-2 0,2 3-56,0-1 0,0 0-1,0 0 1,0 1 0,1-1 0,-1 0-1,0 0 1,1 0 0,0 0-1,-1 0 1,1-2 0,-3-13-2342,-12 1 386</inkml:trace>
+  <inkml:trace contextRef="#ctx0" brushRef="#br0" timeOffset="614.38">1539 329 8921,'24'2'252,"107"8"6762,74-8-5018,-180-2-1873,-20 0-121,-1 0 0,1-1 1,0 0-1,-1 0 0,1 0 0,-1-1 1,1 1-1,5-4 0,-6 3 1,0 0 0,0 1 0,0-1 0,0 1 0,0 0 0,1 0 0,-1 0 0,6 0 0,48 1-188,14 0-596,-25 0-5938,-47-23-140</inkml:trace>
+  <inkml:trace contextRef="#ctx0" brushRef="#br0" timeOffset="1183.87">1979 1 10209,'-15'0'1431,"25"7"-1692,-5 7-3353,-1-10 1038,11 12 238,-11-12 451</inkml:trace>
+  <inkml:trace contextRef="#ctx0" brushRef="#br0" timeOffset="1184.87">2029 596 9865,'0'5'8,"0"-2"-4,0-33-1416,27 30-1681,-27-24 1037</inkml:trace>
+  <inkml:trace contextRef="#ctx0" brushRef="#br0" timeOffset="1746.24">2407 99 6761,'1'-1'100,"0"0"1,0-1 0,0 1 0,0 0-1,0 0 1,0 0 0,0 0-1,0 0 1,0 0 0,1 0 0,-1 1-1,0-1 1,1 0 0,-1 1 0,1-1-1,-1 1 1,1-1 0,-1 1 0,1 0-1,-1-1 1,1 1 0,1 0-1,43-6 1130,-42 6-1227,129-5 374,-112 5-308,-20 1-68,0 0 1,-1 1 0,1-1-1,-1 0 1,1 0 0,-1 1 0,0-1-1,0 0 1,1 1 0,-1-1-1,0 0 1,0 0 0,0 1 0,0-1-1,-1 2 1,1-1-3,0 0 1,0 0-1,0-1 1,0 1-1,0 0 0,0 0 1,-1-1-1,1 1 0,-1 0 1,1-1-1,-1 1 1,-1 2-1,-10 2 5,-3 1 3,1 18 11,-15-3 18,14-2 37,-6-6-11,15-11-30,0 0 1,1 0 0,0 1 0,0 0-1,0-1 1,0 2 0,0-1 0,1 1 0,-5 6-1,1 2 83,6-9-14,-1-1-1,1 1 1,0 0-1,0 1 1,0-1-1,1 0 0,0 1 1,-1-1-1,2 0 1,-1 1-1,0-1 1,1 1-1,0 4 1,0-7-19,-1-1 1,1 1-1,0 0 0,0-1 1,1 1-1,-1 0 1,0 0-1,1-1 0,-1 1 1,1-1-1,-1 1 1,1 0-1,-1-1 0,1 1 1,0-1-1,0 0 1,1 2-1,1-1 15,-1 0 0,1-1 0,0 0 0,0 1 0,-1-1 0,1 0 0,0 0 0,5 0 0,2 2 188,16 2 101,1-1-1,-1-1 1,45-2-1,38 4-2431,-95-2-282</inkml:trace>
+  <inkml:trace contextRef="#ctx0" brushRef="#br0" timeOffset="16950.26">2767 2045 3684,'0'0'2246,"0"-3"-1697,0 3-522,0-1 1,-1 1 0,1-1 0,0 1 0,0-1 0,0 1-1,0-1 1,0 1 0,0-1 0,0 0 0,1 1 0,-1-1-1,0 1 1,0-1 0,0 1 0,0-1 0,1 1-1,-1 0 1,0-1 0,1 1 0,-1-1 0,0 1 0,1-1-1,-1 1 1,0 0 0,1-1 0,-1 1 0,1 0 0,-1-1-1,0 1 1,1 0 0,-1 0 0,1-1 0,-1 1-1,1 0 1,-1 0 0,1 0 0,-1 0 0,1 0 0,-1 0-1,1 0 1,0 0 0,-1 0 0,1 0 0,-1 0 0,1 0-1,-1 0 1,1 0 0,2 0 1585,15-11-505,-10 6-859,0 1-1,0 0 1,0 0-1,0 1 1,1 0-1,-1 1 1,1 0 0,0 0-1,0 0 1,11 1-1,138-8 995,-156 30-972,-2 1-49,0-22-218,0 0 0,0 1 0,0-1 0,0 0-1,0 1 1,0-1 0,0 0 0,0 1 0,-1-1 0,1 0-1,0 1 1,0-1 0,0 0 0,0 0 0,-1 1-1,1-1 1,0 0 0,0 0 0,0 1 0,-1-1 0,1 0-1,0 0 1,0 0 0,-1 0 0,1 1 0,0-1-1,-1 0 1,1 0 0,0 0 0,-1 0 0,1 0 0,-1 0-1,-8 6 63,-1 1-1,1-1 0,0 1 0,-12 13 0,11-7 109,-2 0-1,-16 15 0,-5 6 288,31-32-374,1 1-1,-1-1 1,1 1 0,0-1-1,0 1 1,0-1 0,0 1-1,1 0 1,-1-1-1,1 1 1,-1 5 0,1-6-11,1 0 1,0-1-1,-1 1 1,1 0 0,0-1-1,0 1 1,0 0-1,0-1 1,0 1 0,0-1-1,1 0 1,-1 1-1,0-1 1,1 0 0,-1 0-1,1 0 1,-1 0-1,1 0 1,0 0 0,-1 0-1,1-1 1,0 1-1,0-1 1,-1 1 0,1-1-1,0 1 1,2-1-1,57 9 898,-56-9-924,167 3 2120,-103-4-3463,-68-4 731,-1 4 116,0 0 0,0 0 0,1 0-1,-1 0 1,0 0 0,0 0 0,-1-1 0,1 1-1,0 0 1,0 0 0,0 0 0,-1 0-1,1 0 1,0 0 0,-1 0 0,1 0-1,-1 1 1,1-1 0,-1 0 0,0 0 0,0-1-1,-10 1-759,-16-2-4035,0-2 2588</inkml:trace>
+  <inkml:trace contextRef="#ctx0" brushRef="#br0" timeOffset="14100.63">2638 1470 4948,'24'0'7336,"-24"1"-7322,0-1 1,0 0-1,1 0 1,-1 0 0,0 0-1,0 0 1,1 0-1,-1 0 1,0 0-1,0 0 1,1 0 0,-1 0-1,0 0 1,0 0-1,1 0 1,-1 0-1,0 0 1,0 0-1,1 0 1,-1 0 0,0 0-1,0 0 1,1 0-1,-1 0 1,0-1-1,0 1 1,1 0-1,-1 0 1,0 0 0,0 0-1,0-1 1,0 1-1,1 0 1,-1 0-1,0 0 1,0-1-1,0 1 1,0 0 0,0 0-1,0 0 1,1-1-1,-1 1 1,1-6 107,-1 5-107,0 1 0,0-1-1,0 1 1,0-1-1,0 1 1,0-1 0,0 1-1,0-1 1,0 1 0,0 0-1,0-1 1,0 1 0,1-1-1,-1 1 1,0-1-1,0 1 1,1-1 0,-1 1-1,0 0 1,0-1 0,1 1-1,-1 0 1,0-1 0,1 1-1,-1 0 1,1-1-1,-1 1 1,0 0 0,1 0-1,-1-1 1,1 1 0,0 0-1,9-18 716,56-74 426,75-139-1,-118 196-1155,-17 26 117,0 0 1,0-1 0,9-20-1,-68 28 926,-56 2-866,107 0-177,1 0 1,0 0-1,-1 0 1,1 1-1,0-1 0,-1 0 1,1 1-1,0-1 1,0 1-1,-1-1 1,1 1-1,0 0 1,0 0-1,0-1 1,0 1-1,0 0 1,0 0-1,-1 2 1,1-2-2,-1 0 1,1 0 0,0 0 0,0 0 0,0 0-1,-1 0 1,1 0 0,0 0 0,-1-1 0,1 1 0,-1 0-1,1-1 1,-1 1 0,1-1 0,-1 0 0,1 1-1,-1-1 1,-2 0 0,-44 0-69,48 0 55,-29 0-2793,28 0 2788,0 0 0,0 0 0,0 0 1,0 0-1,0 0 0,0 0 0,0 1 0,0-1 1,0 0-1,1 1 0,-1-1 0,0 1 1,0-1-1,0 1 0,0-1 0,0 1 0,1-1 1,-1 1-1,0 0 0,0-1 0,1 1 0,-1 0 1,0 0-1,0 1 0,0-1 14,1 0-1,-1 0 0,0 0 1,1 0-1,-1 0 1,0 0-1,0-1 1,0 1-1,0 0 1,0 0-1,0-1 0,0 1 1,0-1-1,0 1 1,0-1-1,0 1 1,0-1-1,0 0 1,0 0-1,0 1 0,0-1 1,-1 0-1,1 0 1,0 0-1,-1 0 1,1 0 3,0 0 0,0 0 1,1 0-1,-1 0 0,0 0 1,0 0-1,1 0 0,-1 1 1,0-1-1,0 0 0,1 1 1,-1-1-1,0 0 0,1 1 0,-1-1 1,0 1-1,1-1 0,-1 1 1,1-1-1,-1 1 0,1-1 1,-1 1-1,1-1 0,-1 1 1,1 0-1,-1 1 0,1-2-2,-1 1 1,1 0-1,0-1 0,-1 1 0,1 0 0,-1-1 0,1 1 0,-1-1 0,1 1 1,-1-1-1,1 1 0,-1-1 0,0 1 0,1-1 0,-1 1 0,0-1 0,1 0 1,-1 0-1,0 1 0,1-1 0,-1 0 0,0 0 0,0 0 0,1 0 0,-1 1 1,-1-1-1,1 0-10,0 0 0,0 0 0,0 0 0,0 0 0,0 0 0,0 1 1,0-1-1,0 0 0,0 1 0,0-1 0,1 0 0,-1 1 0,0 0 1,0-1-1,0 1 0,-1 1 0,2-2-215,-1 1 1,0 0-1,0 0 0,0-1 0,0 1 1,0-1-1,0 1 0,1-1 1,-1 1-1,0-1 0,0 0 1,-1 1-1,1-1 0,0 0 0,0 0 1,0 0-1,-1 0 0</inkml:trace>
+  <inkml:trace contextRef="#ctx0" brushRef="#br0" timeOffset="14757.41">2639 1304 5493,'3'0'270,"11"0"5773,-9 0-5578,5 0-313,1 1 251,1-1-1,-1 0 1,0-1 0,17-3 0,-13-4-134,-13 6-222,-1 1-1,1 0 1,0 0-1,0 0 1,0 0 0,0 0-1,1 0 1,-1 1-1,0-1 1,0 1-1,0-1 1,0 1 0,4 0-1,11 0 244,0-1-1,0-1 1,0 0 0,23-6-1,-34 6-235,1 1 0,0 1 0,-1-1-1,1 1 1,7 1 0,-7-1-2,0 0-1,0 0 1,1 0 0,8-2 0,71-15 379,-47 11-309,46-15 0,-105 20-649,15 1 244,-16 0-489,19 0 674,0 0 1,-1 0 0,1 0-1,0 0 1,-1 0-1,1 0 1,-1 0 0,1 1-1,0-1 1,0 0-1,-1 1 1,1-1-1,0 1 1,0-1 0,-1 1-1,1 0 1,0 0-1,0-1 1,0 1 0,0 0-1,0 0 1,-1 1-1,1-1-35,0 0 0,0 0 0,0 0-1,0 0 1,0 0 0,0 0-1,0-1 1,0 1 0,-1 0 0,1-1-1,0 1 1,0-1 0,-1 1 0,1-1-1,0 0 1,-1 1 0,1-1-1,0 0 1,-1 0 0,1 0 0,-1 0-1,0-1 1,-4 1-807,1 1 0,-1-1 0,1 1 1,0 0-1,-1 0 0,1 0 0,0 1 0,-8 3 0,-7-3-824</inkml:trace>
+  <inkml:trace contextRef="#ctx0" brushRef="#br0" timeOffset="16447.36">2507 1651 3584,'0'0'7308,"4"0"-6687,12 0-25,-12 0-72,1 0-31,98 0 2100,-99 0-2510,0-1-1,0 1 1,0-1 0,0 0 0,0 0 0,0 0 0,0-1 0,4-1-1,-4 1-6,0 0 0,0 0 0,0 1 0,1 0 0,-1 0 0,1 0 0,-1 0 0,6 0 0,0 1 100,0-1 0,0-1 0,0 0 0,17-5 0,10-3 277,463-68 2725,-480 75-3078,-33 2-1432,8 1 926,0 0 0,0 0 0,0 0 0,0 1 0,0 0-1,0 0 1,-5 2 0,6 0 138,1-1 0,-1 0 0,0 0 0,0 0 0,0-1 0,0 1 0,0-1 0,0 0 0,0 0-1,0-1 1,-1 1 0,-7-1 0,6 1-367,-1 0 0,1 0 0,0 1 0,0-1 1,0 1-1,-12 6 0,-4 1-2245,-7 0-1402,15-4 2855</inkml:trace>
+  <inkml:trace contextRef="#ctx0" brushRef="#br0" timeOffset="139646.85">355 1061 5873,'0'0'1070,"3"0"-432,10 0-6,-10 0-35,-3-3-71,1 2-453,-1 0 0,0-1 0,1 1 0,0 0 0,-1 0 0,1 0 0,0 0 0,-1 0 0,1 0 0,0 0 0,0 0 0,0 0 0,0 0 0,0 0 0,0 0 0,0 0 0,0 1 0,0-1 0,1 0 0,-1 1 0,0-1 0,2 1 0,10-8 268,10 3 335,4-6-106,0 1-1,1 1 1,43-9-1,96-7 366,-46 8-447,53-12 196,190-7 0,-177 18-659,-43 3 143,173 10 319,-189 7-374,-126-2-112,-1 0 1,0 0 0,0-1-1,0 1 1,0 0 0,0 0-1,0-1 1,1 1-1,-1 0 1,0-1 0,0 1-1,0-1 1,0 0 0,0 1-1,0-1 1,-1 0 0,1 1-1,0-1 1,0 0 0,0 0-1,-1 0 1,2-1 0,-1 1 0,0 0 1,-1 0 0,1 0-1,0 0 1,0 0 0,-1 0-1,1 0 1,0 1 0,0-1 0,0 0-1,0 1 1,0-1 0,0 1-1,0-1 1,1 1 0,-1-1-1,0 1 1,0 0 0,0 0 0,0-1-1,0 1 1,3 0 0,2 1 13,0-1 0,0-1 0,0 1 1,0-1-1,0 0 0,0 0 0,0-1 1,0 0-1,0 0 0,7-4 0,-11 5-11,1 1-1,-1-1 1,0 0 0,0 1-1,0 0 1,0-1-1,1 1 1,-1 0 0,0 0-1,4 1 1,21-3 76,-18-2-55,-6 2-18,0 1 0,0 0-1,0 0 1,-1 0 0,1 0 0,0 1 0,0-1 0,5 0-1,12 0 39,0-1 0,32-8-1,-12 1-40,287-35 319,-200 17-324,-16 12 69,143-2 0,-253 17-67,1 0 0,-1 0 0,0 0 0,0 0 0,0 1-1,0-1 1,1 0 0,-1 1 0,0-1 0,0 1-1,0-1 1,0 1 0,0-1 0,0 1 0,0 0 0,0 0-1,0-1 1,0 1 0,0 2 0,0-2 0,0-1 0,0 1 0,0 0 0,0 0 0,0 0 0,0-1 0,0 1 0,0 0 0,0-1 0,0 1 0,0-1 0,0 1 0,0-1 0,0 1 1,1-1-1,-1 0 0,0 0 0,0 0 0,2 0 0,3 1 55,-1 0 1,1 0 0,-1 0 0,0 0-1,1 1 1,-1 0 0,0 0 0,0 1-1,0-1 1,-1 1 0,1 0 0,0 0-1,-1 1 1,0-1 0,0 1-1,5 5 1,10 13 481,-1 1 0,16 26 0,7 8 367,-20-30-202,-1 1 0,-1 1-1,-2 1 1,16 38 0,-19-35-326,-2 1 0,-2 1 0,-1 0 1,6 49-1,-7-10 133,-4 80-1,-4 197 205,0-349-713,0-1 1,0 0-1,0 1 0,0-1 0,0 0 0,-1 1 1,1-1-1,-1 0 0,1 0 0,-1 1 1,1-1-1,-1 0 0,0 0 0,0 0 1,1 0-1,-1 0 0,0 0 0,0 0 0,-2 2 1,2-2-3,0 0 1,0 0 0,0 0-1,0 0 1,0 0 0,0 0-1,0 0 1,0 1 0,0-1-1,1 0 1,-1 1 0,1-1-1,-1 0 1,1 1 0,-1-1-1,1 1 1,0-1 0,0 1-1,0 2 1,0-3-1,0 0 1,0 0-1,0 0 0,0 0 1,0 0-1,0 0 0,0 0 0,0 1 1,0-1-1,0 0 0,-1 0 1,1 0-1,0 0 0,-1 0 0,1 0 1,0 0-1,-1-1 0,0 1 1,1 0-1,-1 0 0,1 0 0,-1 0 1,0-1-1,0 1 0,-1 1 1,-2 2-5,4-4 5,-1 1-1,1-1 0,0 1 1,-1 0-1,1-1 1,0 1-1,-1 0 1,1-1-1,0 1 1,0 0-1,0-1 1,0 1-1,0 0 1,0 0-1,0-1 1,0 1-1,0 0 1,0 1-1,-1 11 26,-13 17-4,2 2 1,1-1-1,-12 65 1,20-81-39,3-10 35,-1-1 0,1 1 1,-1-1-1,0 0 0,0 1 0,0-1 0,-1 0 1,1 0-1,-1 0 0,0 0 0,0 0 1,-1 0-1,1 0 0,-1-1 0,0 1 1,0-1-1,0 0 0,0 0 0,-7 5 0,-10 3-12,-2-1-1,1-1 1,-1-1-1,0 0 1,-1-2-1,-30 5 1,-22 6 63,-90 14 30,100-21-32,-37 4 176,-182 3 0,-595-17 240,869 1-482,0 0 1,0 0-1,-14 4 1,14-2-3,0-1 0,0 0 0,-15 0 1,-8-3-2,-6 1 32,-67 7-1,-54 6-56,-56-5 7,175-8 14,39 0 4,0-1 0,0 1 0,0 0 0,-1-1 0,1 1 1,0-1-1,0 0 0,0 1 0,0-1 0,-3-2 0,3 1 0,0 1-1,0 0 0,0 0 1,0 0-1,0 1 0,0-1 0,0 0 1,0 1-1,0 0 0,-5-1 1,-3 1-6,-1 0 1,0-1 0,1 0-1,-20-6 1,23 6-4,1 0 1,-1 0-1,1 0 0,-1 1 1,-10 0-1,-27-2-146,-12-11-323,-53-13 66,-124-49 92,222 72 306,0 0-1,0-1 0,0-1 1,1 0-1,0 0 0,0-1 0,0 0 1,-17-15-1,14 12 24,1 0-1,-1 1 1,-1 1-1,1 0 1,-1 0-1,-20-5 1,9 3-19,0 0 0,1-2 0,1-1 0,0-1 1,1-1-1,0-1 0,-25-22 0,43 34-2,0 0 0,1 0 0,0-1-1,0 1 1,0-1 0,0 0 0,0 0 0,1 0-1,-1 0 1,-1-5 0,2 2-6,1 0-1,-1 0 1,1 0 0,1 0-1,0-15 1,0-111-247,0 131 259,0 0 1,0 1 0,0-1 0,1 0-1,-1 1 1,1-1 0,-1 0 0,1 1-1,0-1 1,-1 1 0,1-1 0,0 1-1,0 0 1,1-2 0,-1 1-2,1 1 1,-1-1 0,0 1 0,0-1-1,-1 0 1,1 0 0,0 1-1,0-1 1,-1 0 0,1 0-1,-1 0 1,0 0 0,0 0 0,1-2-1,-2-1-2,1 0 0,1 0-1,-1 0 1,1 0-1,0 0 1,0 0 0,0 0-1,3-5 1,14-53-56,9-5 27,-15 38 34,15-49 0,-17 41-110,23-52-1,-28 83 113,0-1 0,0 1 1,1 0-1,0 0 0,1 1 0,0 0 0,0 0 1,0 0-1,14-7 0,12-11 37,-19 13-23,-10 8-13,0 0-1,1-1 0,-1 1 0,-1-1 1,1 0-1,0 0 0,-1 0 1,0 0-1,0-1 0,4-7 0,-5 8 4,0 1-1,0-1 0,1 1 0,0 0 0,0 0 1,-1 0-1,2 0 0,-1 0 0,4-2 0,-3 2 6,0 0-1,-1 0 0,1-1 0,-1 1 0,0-1 0,6-7 0,-3 2-6,-5 7 11,1 1 1,-1 0 0,0-1-1,0 1 1,-1-1 0,1 1-1,0-1 1,0 1 0,-1-1 0,1 0-1,-1 1 1,0-1 0,1-2-1,-1 3-22,0-3-363,0 3 363,0 0 1,0 0-1,-1 0 0,1 0 1,0 0-1,0 0 0,0 0 1,0 0-1,0 0 0,1 0 1,-1 1-1,0-1 1,0 0-1,1 0 0,-1 0 1,0 0-1,1 0 0,0-1 1,11-8 6,-9 2 2131,-4 7-2636</inkml:trace>
+</inkml:ink>
+</file>
+
+<file path=word/ink/ink51.xml><?xml version="1.0" encoding="utf-8"?>
+<inkml:ink xmlns:inkml="http://www.w3.org/2003/InkML">
+  <inkml:definitions>
+    <inkml:context xml:id="ctx0">
+      <inkml:inkSource xml:id="inkSrc0">
+        <inkml:traceFormat>
+          <inkml:channel name="X" type="integer" min="-2.14748E9" max="2.14748E9" units="cm"/>
+          <inkml:channel name="Y" type="integer" min="-2.14748E9" max="2.14748E9" units="cm"/>
+          <inkml:channel name="F" type="integer" max="32767" units="dev"/>
+        </inkml:traceFormat>
+        <inkml:channelProperties>
+          <inkml:channelProperty channel="X" name="resolution" value="1000" units="1/cm"/>
+          <inkml:channelProperty channel="Y" name="resolution" value="1000" units="1/cm"/>
+          <inkml:channelProperty channel="F" name="resolution" value="0" units="1/dev"/>
+        </inkml:channelProperties>
+      </inkml:inkSource>
+      <inkml:timestamp xml:id="ts0" timeString="2023-08-04T18:17:31.960"/>
+    </inkml:context>
+    <inkml:brush xml:id="br0">
+      <inkml:brushProperty name="width" value="0.05" units="cm"/>
+      <inkml:brushProperty name="height" value="0.05" units="cm"/>
+      <inkml:brushProperty name="color" value="#E71224"/>
+    </inkml:brush>
+  </inkml:definitions>
+  <inkml:trace contextRef="#ctx0" brushRef="#br0">1 93 5060,'0'0'7127,"2"0"-6952,13 0 358,12 0-63,71 0 332,-97 1-799,-1-1 0,1-1-1,0 1 1,0 0 0,0 0-1,-1 0 1,1 0 0,0 0-1,0-1 1,-1 1 0,1 0-1,0-1 1,-1 1 0,1 0 0,0-1-1,-1 1 1,1-1 0,0 1-1,-1-1 1,1 0 0,-1 1-1,1-1 1,-1 1 0,0-1-1,1-1 1,0 1 1,-1 1 0,1-1 0,-1 0 0,0 1 0,1-1 0,-1 0 0,1 1 0,0-1 0,-1 1 0,1-1 0,-1 1 0,1-1 0,0 1 0,-1 0 0,1-1 0,0 1 0,0 0 0,-1-1 0,1 1 0,0 0 0,0 0 0,-1 0 0,1 0 0,0 0 0,1 0 0,5 0 51,-1 0-6,-1 0-1,0 0 1,0 0-1,0-1 1,0 0-1,0 1 1,0-2-1,0 1 1,5-3-1,27-3 116,-26 3-128,0 1 0,0 0 0,0 1 0,12-1 0,10-2 44,3 3 53,-12 3 8,-24-1-140,1 0 0,-1 0 0,0 0 0,1 0 0,-1 0-1,1 0 1,-1-1 0,0 1 0,1 0 0,-1 0-1,0-1 1,1 1 0,-1 0 0,0 0 0,0-1 0,1 1-1,-1 0 1,0-1 0,0 1 0,1 0 0,-1-1-1,0 1 1,0 0 0,0-1 0,0 1 0,1-1 0,-1 1-1,0 0 1,0-2 0,0 2 1,0-1-1,0 1 1,0-1-1,0 0 1,1 1-1,-1-1 1,0 1-1,1-1 1,-1 1-1,0-1 1,1 1-1,-1-1 1,0 1-1,1-1 1,-1 1-1,1-1 0,-1 1 1,1-1-1,-1 1 1,1 0-1,-1-1 1,1 1-1,-1 0 1,1 0-1,0-1 1,-1 1-1,1 0 1,-1 0-1,1 0 1,0 0-1,-1 0 1,2 0-1,-1 0 0,0 0 0,0 0-1,-1 0 1,1 0-1,0 0 1,0 0 0,0 0-1,0 0 1,0 0-1,0 0 1,0-1 0,0 1-1,0 0 1,0-1-1,0 1 1,0-1 0,-1 1-1,1-1 1,0 1-1,0-1 1,0 1 0,-1-1-1,1 0 1,0 1-1,-1-1 1,1 0 0,0-1-1,18-1 423,-7 4-1030,-12-1 547,-1 0 0,0-1 1,0 1-1,0 0 0,0 0 0,0 0 0,1 0 1,-1 0-1,0 0 0,0 0 0,0 1 0,0-1 1,1 0-1,-1 0 0,0 1 0,0-1 0,0 0 1,1 1-1,-1-1 0,0 1 0,0-1 0,1 1 1,-1-1-1,1 1 0,-1-1 0,0 1 0,1 0 1,-1-1-1,1 1 0,-1 0 0,1 0 0,0-1 1,-1 1-1,1 0 0,0 0 0,-1 0 0,1-1 1,0 3-1,0-3 23,0 0 1,0 0-1,0 0 0,0 1 1,0-1-1,0 0 0,0 0 1,0 0-1,0 0 0,0 0 1,0 0-1,0 1 0,0-1 0,0 0 1,0 0-1,0 0 0,0 0 1,0 0-1,0 0 0,-1 1 1,1-1-1,0 0 0,0 0 1,0 0-1,0 0 0,0 0 1,0 0-1,0 0 0,0 0 1,0 0-1,-1 1 0,1-1 1,0 0-1,0 0 0,0 0 1,0 0-1,0 0 0,0 0 1,-1 0-1,1 0 0,0 0 1,0 0-1,0 0 0,0 0 1,0 0-1,0 0 0,-1 0 1,1 0-1,0 0 0,0 0 1,0 0-1,0 0 0,0 0 1,0 0-1,-1 0 0,1-1 1,-1 1-159,0 0 1,0 0-1,0 0 1,0 0-1,0 1 1,0-1-1,0 0 1,0 0-1,0 1 1,0-1-1,0 0 1,1 1-1,-1-1 1,0 1-1,0-1 1,0 1-1,0-1 1,0 2-1,-7 4-2129,-11-3-392</inkml:trace>
+</inkml:ink>
+</file>
+
+<file path=word/ink/ink52.xml><?xml version="1.0" encoding="utf-8"?>
+<inkml:ink xmlns:inkml="http://www.w3.org/2003/InkML">
+  <inkml:definitions>
+    <inkml:context xml:id="ctx0">
+      <inkml:inkSource xml:id="inkSrc0">
+        <inkml:traceFormat>
+          <inkml:channel name="X" type="integer" min="-2.14748E9" max="2.14748E9" units="cm"/>
+          <inkml:channel name="Y" type="integer" min="-2.14748E9" max="2.14748E9" units="cm"/>
+          <inkml:channel name="F" type="integer" max="32767" units="dev"/>
+        </inkml:traceFormat>
+        <inkml:channelProperties>
+          <inkml:channelProperty channel="X" name="resolution" value="1000" units="1/cm"/>
+          <inkml:channelProperty channel="Y" name="resolution" value="1000" units="1/cm"/>
+          <inkml:channelProperty channel="F" name="resolution" value="0" units="1/dev"/>
+        </inkml:channelProperties>
+      </inkml:inkSource>
+      <inkml:timestamp xml:id="ts0" timeString="2023-08-04T18:16:07.611"/>
+    </inkml:context>
+    <inkml:brush xml:id="br0">
+      <inkml:brushProperty name="width" value="0.05" units="cm"/>
+      <inkml:brushProperty name="height" value="0.05" units="cm"/>
+      <inkml:brushProperty name="color" value="#E71224"/>
+    </inkml:brush>
+  </inkml:definitions>
+  <inkml:trace contextRef="#ctx0" brushRef="#br0">158 11 3292,'0'-10'10868,"0"24"-10333,0-11-70,0 1-52,0 122 3424,0-123-3783,-1 0-1,1 0 1,-1 0 0,1 0 0,-1 0 0,0 0-1,0 0 1,-3 5 0,2-5-5,1 0 0,0 0 1,-1 0-1,1 0 0,1 0 0,-1 1 1,0-1-1,0 6 0,1 229 809,0-237-859,0 0 0,0 0 1,0 0-1,1 1 0,-1-1 1,0 0-1,0 0 1,1 0-1,-1 0 0,1 0 1,-1 0-1,1 0 0,-1 1 1,1-2-1,0 1 1,-1 0-1,1 0 0,0 0 1,0 0-1,0 0 0,-1 0 1,1-1-1,0 1 1,2 1-1,-2-2-2,0 1 0,0-1 0,0 1 0,-1-1 0,1 1 0,0 0 0,0 0 0,0-1 0,-1 1 0,1 0 0,0 0 0,-1 0 0,1 0 0,-1 0 0,1 0 0,-1 0 0,0 0 0,1 0 0,-1 0 0,0 0 0,0 0 0,1 0 0,-1 0 0,0 2 0,0-1-10,0-1 0,1 1-1,-1 0 1,1-1 0,-1 1 0,1-1 0,0 1-1,0-1 1,0 1 0,-1-1 0,2 1 0,-1-1-1,0 0 1,0 0 0,0 0 0,0 1 0,1-1 0,-1 0-1,1 0 1,-1-1 0,0 1 0,1 0 0,2 1-1,1 0-41,-1-1-1,0 1 0,1-1 1,0 0-1,-1 0 1,9 1-1,59-2-974,-71 0 1003,1 0 0,-1-1 1,1 1-1,-1 0 0,1-1 1,-1 1-1,0-1 0,1 1 1,-1-1-1,0 1 0,1-1 1,-1 0-1,0 0 0,0 0 1,1 0-1,-1 0 0,0 0 1,0 0-1,0 0 1,0 0-1,0 0 0,-1-1 1,2-1-1,6-7-163,17-7-448,-21 15 524,-1 1-1,0-1 1,0 0 0,0 0 0,-1 0 0,1-1-1,4-3 1,-4 1-118,0 0 1,-1-1-1,1 1 0,-1-1 0,0 1 1,0-1-1,-1 0 0,0 0 0,0 1 0,0-1 1,0 0-1,-1 0 0,-1-9 0,1 14 196,0 0-1,0 0 1,-1-1 0,1 1-1,-1 0 1,1 0-1,-1 0 1,1 0-1,-1 0 1,1 0-1,-1 0 1,0 0 0,0 0-1,1 1 1,-1-1-1,0 0 1,0 0-1,0 1 1,0-1 0,0 0-1,0 1 1,0-1-1,0 1 1,0-1-1,0 1 1,0 0-1,0-1 1,0 1 0,-2 0-1,-5-3-204,-8-6-163,0 2 0,-1 0 0,0 1 0,0 0 0,0 2 0,-31-5 0,3 3-185,-69 1-1,37 5 835,77 0-180,0 4-11,0-4-42,-1 0 1,1 1-1,0-1 0,0 0 0,0 1 0,0-1 1,0 1-1,0-1 0,0 0 0,0 1 0,0-1 0,0 0 1,0 1-1,0-1 0,0 1 0,0-1 0,0 0 0,0 1 1,0-1-1,0 1 0,0-1 0,1 0 0,-1 1 0,0-1 1,0 0-1,0 1 0,1-1 0,-1 0 0,0 0 0,0 1 1,1-1-1,-1 0 0,0 0 0,1 1 0,-1-1 1,0 0-1,1 0 0,90 0 385,-89 0-396,0 0-1,0 0 1,-1 0 0,1-1 0,0 1 0,0-1 0,0 0 0,0 1 0,-1-1 0,1 0 0,0 0 0,-1 0 0,2-1 0,-1 0-1,0 1 0,0 0 1,0 0-1,-1 0 0,1 0 0,0 0 1,0 1-1,0-1 0,0 1 0,0-1 1,1 1-1,-1 0 0,2-1 0,-3 2 0,1-1 1,-1 0-1,0 0 0,0 0 0,0 0 1,0 0-1,0 0 0,0-1 0,1 1 1,-1 0-1,0 0 0,0-1 0,0 1 1,0-1-1,0 1 0,0-1 0,0 1 1,0-1-1,0 0 0,0 1 0,-1-1 1,1 0-1,1-1 0,-1 1 0,29-7-3,-23 5-205,0 0 0,1 1 0,-1 0 0,1 0 0,-1 0 0,1 1 0,11 0 0,30 0-4866,-42 1 3716,-2 0 487</inkml:trace>
+  <inkml:trace contextRef="#ctx0" brushRef="#br0" timeOffset="1970.26">840 156 6481,'4'0'127,"10"0"90,-11 0 1086,-1 0-1235,0 0-1,1-1 0,-1 1 1,0 0-1,0 0 1,0 1-1,1-1 1,-1 0-1,0 1 1,0-1-1,4 2 0,-5 0-52,0-1 21,0 0 0,0 1 1,0-1-1,0 0 0,0 0 1,1 0-1,-1 0 0,0 0 0,1-1 1,-1 1-1,0 0 0,1 0 1,-1-1-1,1 1 0,-1-1 1,1 0-1,-1 1 0,1-1 0,0 0 1,-1 0-1,1 0 0,-1 0 1,4 0-1,2 0 115,0 1 0,1 1-1,-1-1 1,13 6 0,16 2 237,212 17 538,-35-5-853,-188-19-87,36 0 0,21 1 82,-72-1 1114,-14 0 1154,-11-1-1220,11-1-1000,3 1-100,1 1 0,-1-1 1,0 1-1,0-1 0,0 0 1,-1 1-1,1-1 0,0 0 1,0 0-1,-4 3 1,5-4-15,0 0 1,0 0-1,0 1 1,0-1-1,0 0 1,0 0 0,-1 1-1,1-1 1,0 0-1,0 0 1,0 0 0,-1 1-1,1-1 1,0 0-1,0 0 1,-1 0-1,1 0 1,0 1 0,-1-1-1,1 0 1,0 0-1,0 0 1,-1 0 0,1 0-1,0 0 1,-1 0-1,1 0 1,0 0-1,0 0 1,-1 0 0,1 0-1,0 0 1,-1 0-1,1 0 1,0 0 0,0 0-1,-1 0 1,1-1-1,-1 1 1,1 0-1,0 0 0,-1 0 1,1-1-1,0 1 0,0 0 1,-1 0-1,1 0 0,0 0 1,-1 0-1,1 0 0,0 0 1,0 0-1,-1 0 0,1 0 1,0 0-1,-1 0 0,1 0 1,0 0-1,-1 0 0,1 0 0,0 0 1,0 0-1,-1 1 0,1-1 1,0 0-1,-1 0 0,1 0 1,0 0-1,0 1 0,-1-1 1,1 0-1,0 0 0,0 0 1,0 1-1,-1-1 0,-54 35 439,43-28-342,-406 198 1642,391-193-1533,-1-1 0,-1-1 1,-50 10-1,78-19-242,1-1 85,4 0-543,15 0 495,30 0-3772,-49 0 3701,0 0 0,1-1-1,-1 1 1,1 0-1,-1 0 1,0 0-1,1 0 1,-1 0 0,1-1-1,-1 1 1,0 0-1,1 0 1,-1 0-1,0-1 1,1 1 0,-1 0-1,0-1 1,1 1-1,-1 0 1,0-1-1,0 1 1,0 0 0,1-1-1,-1 1 1,0 0-1,0-1 1,0 1-1,0-1 1,1 1-1,-1 0 1,0-1 0,0 1-1,0-1 1,0 0-1,0 1-20,0-1-1,0 1 1,0-1-1,0 1 1,0-1-1,0 1 1,0 0-1,0-1 1,1 1-1,-1-1 1,0 1-1,0-1 1,1 1-1,-1 0 1,0-1-1,0 1 0,1-1 1,-1 1-1,0 0 1,1-1-1,-1 1 1,1 0-1,-1 0 1,0-1-1,1 1 1,-1 0-1,1 0 1,-1 0-1,1-1 1,-1 1-1,1 0 1,-1 0-1,1 0 1,-1 0-1,1 0 1,0 0-110,0 0 0,0 0 1,-1-1-1,1 1 0,0 0 0,0 0 1,-1-1-1,1 1 0,0-1 1,0 1-1,-1 0 0,1-1 1,0 1-1,-1-1 0,1 1 0,0-1 1,-1 0-1,1 1 0,-1-1 1,1 0-1,-1 1 0,1-3 1,3-2-946,9 2-1338</inkml:trace>
+  <inkml:trace contextRef="#ctx0" brushRef="#br0" timeOffset="2455.59">2306 502 3612,'0'0'1044,"21"-3"10104,-21 3-10884,0-40 190,5 32-400,44-47 27,-45 49-75,0 0 0,1 1 0,0-1 0,0 1 0,0 0 0,7-5 0,2-2-5,0-2 0,-1 0 0,-1 0 1,14-22-1,9-9 12,-1 6 25,32-41 172,-50 44-354,-6 11 1877,-15 25-1636,-13 0 3,14 0 10,-1 0-6,-11-1-40,8 0-33,-1 0 1,1 1 0,-1 0-1,1 0 1,-1 1 0,1 0-1,-14 4 1,17-2-33,0-1 0,1 1 0,-1-1 0,0 0 0,0-1 0,0 1 0,0-1 0,-1 0 0,1 0 0,0 0-1,-11-1 1,9 0 1,0 0 0,0 1 0,0 0 0,0 0 0,0 0 0,0 1 0,-7 2 0,-17 1-3,27-6 1,1 2 1,-1-1-1,1 0 1,0 0-1,-1 1 1,1 0-1,-5 2 0,-21 1-409,-6-6-5683,11 1-3515,17 1 7757</inkml:trace>
+  <inkml:trace contextRef="#ctx0" brushRef="#br0" timeOffset="3203.42">2242 346 6325,'0'0'989,"6"0"-430,282 0 4386,-92 0-9528</inkml:trace>
+  <inkml:trace contextRef="#ctx0" brushRef="#br0" timeOffset="3591.35">1977 643 3924,'0'0'2677,"4"0"-1959,13 0-68,-13 0-106,0 0-43,228 0 3326,-218-1-3730,0 0 0,-1-1 0,17-4 0,-16 2-22,0 1 0,0 1 0,19 0 0,133-11 385,2 1-34,202-2-174,-369 14-346,-1 20-3940,0-15 2566,-4-2-393,-12 10-302,12-7 92,4 7 335</inkml:trace>
+</inkml:ink>
+</file>
+
+<file path=word/ink/ink53.xml><?xml version="1.0" encoding="utf-8"?>
+<inkml:ink xmlns:inkml="http://www.w3.org/2003/InkML">
+  <inkml:definitions>
+    <inkml:context xml:id="ctx0">
+      <inkml:inkSource xml:id="inkSrc0">
+        <inkml:traceFormat>
+          <inkml:channel name="X" type="integer" min="-2.14748E9" max="2.14748E9" units="cm"/>
+          <inkml:channel name="Y" type="integer" min="-2.14748E9" max="2.14748E9" units="cm"/>
+          <inkml:channel name="F" type="integer" max="32767" units="dev"/>
+        </inkml:traceFormat>
+        <inkml:channelProperties>
+          <inkml:channelProperty channel="X" name="resolution" value="1000" units="1/cm"/>
+          <inkml:channelProperty channel="Y" name="resolution" value="1000" units="1/cm"/>
+          <inkml:channelProperty channel="F" name="resolution" value="0" units="1/dev"/>
+        </inkml:channelProperties>
+      </inkml:inkSource>
+      <inkml:timestamp xml:id="ts0" timeString="2023-08-04T18:16:05.771"/>
+    </inkml:context>
+    <inkml:brush xml:id="br0">
+      <inkml:brushProperty name="width" value="0.05" units="cm"/>
+      <inkml:brushProperty name="height" value="0.05" units="cm"/>
+      <inkml:brushProperty name="color" value="#E71224"/>
+    </inkml:brush>
+  </inkml:definitions>
+  <inkml:trace contextRef="#ctx0" brushRef="#br0">0 247 7873,'5'0'150,"149"7"3438,-70-7-3088,16-1-504,-33 2-7242</inkml:trace>
+  <inkml:trace contextRef="#ctx0" brushRef="#br0" timeOffset="1">200 0 9981,'18'20'415,"-13"-17"-2534,0 2-587,14 12 219,-14-12 479</inkml:trace>
+  <inkml:trace contextRef="#ctx0" brushRef="#br0" timeOffset="410.34">278 504 11129,'0'1'5,"0"0"0,0-1-1,0 1 1,0-1 0,-1 1-1,1 0 1,0-1 0,0 1 0,0-1-1,-1 1 1,1 0 0,0-1 0,-1 1-1,1-1 1,0 1 0,-1-1 0,1 1-1,-1-1 1,1 0 0,0 1 0,-1-1-1,1 1 1,-2 0 0,1-1 142,1 0 0,-1 1 1,1-1-1,-1 0 0,1 1 0,-1-1 0,1 1 1,-1 0-1,1-1 0,-1 1 0,1-1 0,0 1 1,-1-1-1,1 1 0,0 0 0,0-1 1,-1 1-1,1 0 0,0-1 0,0 1 0,0 0 1,0-1-1,0 1 0,0 1 1259</inkml:trace>
+  <inkml:trace contextRef="#ctx0" brushRef="#br0" timeOffset="1054.78">635 51 7301,'1'-1'86,"0"-1"0,-1 1 1,1 0-1,0 0 0,0 0 0,0 0 1,0 0-1,0 0 0,0 1 1,0-1-1,1 0 0,-1 0 0,0 1 1,0-1-1,1 1 0,-1-1 1,0 1-1,1 0 0,-1-1 0,0 1 1,1 0-1,-1 0 0,2 0 1,41-1 22,-32 2 148,77-1 113,-88 0-367,0 0-1,1 0 1,-1 0-1,1 0 0,-1 1 1,1-1-1,-1 1 1,0-1-1,1 1 0,-1-1 1,0 1-1,0 0 1,1-1-1,-1 1 1,0 0-1,0 0 0,0 0 1,0 0-1,0 0 1,1 2-1,-1-2 1,0 0 1,0 0-1,-1 0 1,1 0-1,0 0 0,0 0 1,0-1-1,0 1 1,0 0-1,0-1 0,1 1 1,-1 0-1,0-1 1,0 0-1,0 1 0,1-1 1,-1 0-1,0 1 0,0-1 1,2 0-1,-1 0 5,-1 1 1,0-1-1,0 1 0,0-1 0,0 1 0,1-1 0,-1 1 0,0 0 1,0-1-1,0 1 0,0 0 0,-1 0 0,1 0 0,0 0 1,0 0-1,0 0 0,-1 0 0,1 0 0,0 0 0,-1 0 0,1 0 1,-1 1-1,0-1 0,1 0 0,-1 0 0,0 1 0,0-1 0,1 1 1,-1 0-3,1 0 0,-1 0 1,0-1-1,0 1 1,0 0-1,0 0 1,0 0-1,0 0 0,0-1 1,0 1-1,-1 0 1,1 0-1,-1-1 0,1 1 1,-1 0-1,0-1 1,1 1-1,-1 0 1,-2 2-1,-14 7 99,0 0 0,-34 15-1,-25 15 262,31-13-245,44-27-50,0 1-1,0-1 0,1 1 0,-1-1 0,1 1 0,-1-1 0,1 1 0,0 0 1,0-1-1,-1 1 0,1 0 0,0-1 0,0 1 0,1-1 0,-1 1 0,0 0 1,1-1-1,-1 1 0,1-1 0,-1 1 0,1 0 0,-1-1 0,1 0 0,0 1 1,0-1-1,1 2 0,49 7 709,0-1 1,1-3-1,76-2 1,-44-1-919,-76 0-743,-24 1-6706,-18-1 3124,-6 0 2357</inkml:trace>
+</inkml:ink>
+</file>
+
+<file path=word/ink/ink54.xml><?xml version="1.0" encoding="utf-8"?>
+<inkml:ink xmlns:inkml="http://www.w3.org/2003/InkML">
+  <inkml:definitions>
+    <inkml:context xml:id="ctx0">
+      <inkml:inkSource xml:id="inkSrc0">
+        <inkml:traceFormat>
+          <inkml:channel name="X" type="integer" min="-2.14748E9" max="2.14748E9" units="cm"/>
+          <inkml:channel name="Y" type="integer" min="-2.14748E9" max="2.14748E9" units="cm"/>
+          <inkml:channel name="F" type="integer" max="32767" units="dev"/>
+        </inkml:traceFormat>
+        <inkml:channelProperties>
+          <inkml:channelProperty channel="X" name="resolution" value="1000" units="1/cm"/>
+          <inkml:channelProperty channel="Y" name="resolution" value="1000" units="1/cm"/>
+          <inkml:channelProperty channel="F" name="resolution" value="0" units="1/dev"/>
+        </inkml:channelProperties>
+      </inkml:inkSource>
+      <inkml:timestamp xml:id="ts0" timeString="2023-08-04T18:16:11.584"/>
+    </inkml:context>
+    <inkml:brush xml:id="br0">
+      <inkml:brushProperty name="width" value="0.05" units="cm"/>
+      <inkml:brushProperty name="height" value="0.05" units="cm"/>
+      <inkml:brushProperty name="color" value="#E71224"/>
+    </inkml:brush>
+  </inkml:definitions>
+  <inkml:trace contextRef="#ctx0" brushRef="#br0">2 0 5953,'-1'2'-53,"8"-1"2500,305-1-1120,-311 0-1326,-1 1 0,0-1 0,1 0-1,-1 1 1,1-1 0,-1 0 0,1 1 0,-1-1 0,0 0 0,1 1 0,-1-1 0,0 1 0,1-1 0,-1 1 0,0-1 0,1 1 0,-1-1 0,0 1 0,0-1 0,0 1 0,0-1 0,1 1 0,-1-1 0,0 1 0,0-1 0,0 1 0,0 0 0,0-1 0,0 1 0,0-1 0,-1 1 0,1-1 0,0 1 0,0-1 0,0 1 0,-1-1 0,1 1 0,0-1 0,0 1 0,-1-1 0,1 1 0,0-1 0,-1 0 0,1 1 0,0-1 0,-1 1 0,1-1 0,-1 0 0,0 1 0,-56 32 151,7-6 94,33-18-170,12-2-16,2-1-25,-2-4-28,4-2 24,1 1 0,-1-1 1,0 1-1,0-1 0,0 1 1,1-1-1,-1 1 0,0-1 1,1 1-1,-1-1 1,1 1-1,-1 0 0,1 0 1,-1-1-1,1 1 0,-1 0 1,1 0-1,0-1 1,-1 1-1,1 0 0,0 0 1,0 0-1,-1 0 0,1 0 1,0-1-1,0 1 0,0 0 1,0 0-1,0 0 1,0 0-1,1 0 0,-1 0 1,0 0-1,0 0-18,0-1 1,0 0-1,0 0 0,0 1 1,1-1-1,-1 0 0,0 1 0,0-1 1,0 0-1,0 0 0,0 1 1,0-1-1,1 0 0,-1 0 1,0 0-1,0 1 0,0-1 0,0 0 1,1 0-1,-1 0 0,0 0 1,0 1-1,1-1 0,-1 0 0,0 0 1,0 0-1,1 0 0,-1 0 1,0 0-1,0 0 0,1 0 1,-1 0-1,0 1 0,0-1 0,1-1 1,63 24 1346,82 25 769,-94-39-4988,1-5-3326,-48-4 3296</inkml:trace>
+</inkml:ink>
+</file>
+
+<file path=word/ink/ink55.xml><?xml version="1.0" encoding="utf-8"?>
+<inkml:ink xmlns:inkml="http://www.w3.org/2003/InkML">
+  <inkml:definitions>
+    <inkml:context xml:id="ctx0">
+      <inkml:inkSource xml:id="inkSrc0">
+        <inkml:traceFormat>
+          <inkml:channel name="X" type="integer" min="-2.14748E9" max="2.14748E9" units="cm"/>
+          <inkml:channel name="Y" type="integer" min="-2.14748E9" max="2.14748E9" units="cm"/>
+          <inkml:channel name="F" type="integer" max="32767" units="dev"/>
+        </inkml:traceFormat>
+        <inkml:channelProperties>
+          <inkml:channelProperty channel="X" name="resolution" value="1000" units="1/cm"/>
+          <inkml:channelProperty channel="Y" name="resolution" value="1000" units="1/cm"/>
+          <inkml:channelProperty channel="F" name="resolution" value="0" units="1/dev"/>
+        </inkml:channelProperties>
+      </inkml:inkSource>
+      <inkml:timestamp xml:id="ts0" timeString="2023-08-04T18:16:04.123"/>
+    </inkml:context>
+    <inkml:brush xml:id="br0">
+      <inkml:brushProperty name="width" value="0.05" units="cm"/>
+      <inkml:brushProperty name="height" value="0.05" units="cm"/>
+      <inkml:brushProperty name="color" value="#E71224"/>
+    </inkml:brush>
+  </inkml:definitions>
+  <inkml:trace contextRef="#ctx0" brushRef="#br0">1 265 6753,'0'0'432,"0"3"-41,-1-2-343,1-1-1,0 1 1,0-1 0,0 1-1,0-1 1,0 1-1,0-1 1,0 1 0,0-1-1,1 1 1,-1-1 0,0 1-1,0-1 1,0 1-1,0-1 1,1 1 0,-1-1-1,0 1 1,1-1 0,-1 1-1,0-1 1,1 0-1,-1 1 1,0-1 0,1 1-1,0-1 1,21 2 1490,-18-2-1424,74 1 2367,31 0-1148,-37-3-10204</inkml:trace>
+  <inkml:trace contextRef="#ctx0" brushRef="#br0" timeOffset="636.55">180 1 8729,'0'0'792,"20"0"-1128,-4 0-2112,-16 23 495,13-23 1</inkml:trace>
+  <inkml:trace contextRef="#ctx0" brushRef="#br0" timeOffset="637.55">263 461 8441,'0'17'617,"0"-9"-5295</inkml:trace>
+  <inkml:trace contextRef="#ctx0" brushRef="#br0" timeOffset="1094.86">503 137 5857,'-1'0'15,"1"0"1,-1-1-1,1 1 1,-1 0-1,1 0 1,-1 0-1,1 0 1,0 0-1,-1 0 0,1 0 1,-1 0-1,1 0 1,-1 0-1,1 0 1,-1 1-1,1-1 1,0 0-1,-1 0 1,1 0-1,-1 0 1,1 1-1,0-1 1,-1 0-1,1 0 1,0 1-1,-1-1 1,1 0-1,-1 1 1,1-1 33,-1 1-1,1-1 1,0 1-1,-1-1 1,1 0 0,0 1-1,-1-1 1,1 1 0,0-1-1,0 1 1,-1-1-1,1 1 1,0-1 0,0 1-1,0 0 1,0-1 0,0 1-1,-1-1 1,1 1 0,0-1-1,0 1 1,0-1-1,1 1 1,-1-1 0,0 1-1,0 0 1,0-1 0,0 1-1,0-1 1,1 1-1,-1-1 1,0 1 0,0-1-1,1 1 1,-1-1 0,0 0-1,1 1 1,0 0 0,18 4 990,-4-3-870,0-1 0,0 2 1,0 0-1,15 5 0,-27-7-157,-1 0-1,0-1 1,1 1-1,-1 0 1,0 0-1,1 0 1,-1 1-1,0-1 1,0 0-1,0 1 1,0 0-1,0-1 1,-1 1-1,1 0 1,0 0-1,-1 0 1,3 3-1,-3-1 2,1 1-1,-1 0 0,0 0 1,-1 0-1,1 0 0,-1-1 1,1 1-1,-2 5 0,1-9-9,0 0-1,0 0 1,0 0-1,0 0 1,0-1 0,0 1-1,0 0 1,-1 0-1,1 0 1,0-1-1,-1 1 1,1 0-1,0 0 1,-1-1-1,1 1 1,-1 0-1,1-1 1,-1 1 0,1 0-1,-1-1 1,0 1-1,1-1 1,-1 1-1,0-1 1,1 1-1,-1-1 1,0 1-1,0-1 1,0 0-1,1 0 1,-2 1 0,1-1 2,0 0 1,1 1 0,-1-1 0,0 0 0,0 0 0,1 1 0,-1-1 0,0 1-1,1-1 1,-1 1 0,0-1 0,1 1 0,-1-1 0,1 1 0,-1-1 0,1 1-1,-1 0 1,1-1 0,0 1 0,-1 0 0,1 0 0,0-1 0,-1 1 0,1 0-1,0 0 1,0-1 0,0 1 0,-1 0 0,1 0 0,0 1 0,0-1 1,0 0 1,0-1-1,0 1 1,0 0-1,0 0 1,0-1-1,0 1 1,-1 0-1,1 0 1,0-1-1,-1 1 1,1 0-1,0-1 1,-1 1-1,1 0 1,-1-1-1,1 1 1,-1-1-1,1 1 1,-1-1-1,1 1 1,-1-1-1,0 1 1,1-1-1,-1 1 1,0-1-1,1 0 1,-1 1-1,0-1 1,0 0-1,1 0 1,-2 0-1,1 1 3,0-1-1,1 0 0,-1 0 1,0 0-1,1 0 0,-1 1 1,1-1-1,-1 0 0,0 1 1,1-1-1,-1 0 0,1 1 1,-1-1-1,1 1 0,-1-1 1,1 1-1,-1-1 0,1 1 1,-1-1-1,1 1 0,0-1 0,-1 1 1,1 0-1,0-1 0,-1 1 1,1-1-1,0 1 0,0 0 1,0-1-1,0 1 0,0 1 1,0-1 4,-1 0 1,1 0 0,0-1 0,0 1 0,0 0-1,-1 0 1,1 0 0,0-1 0,-1 1-1,1 0 1,0 0 0,-1-1 0,1 1 0,-1 0-1,1-1 1,-1 1 0,0 0 0,1-1-1,-1 1 1,0 0 0,0-1 16,0 1 0,0 0 0,0 0 0,0-1-1,1 1 1,-1 0 0,0 0 0,1 0 0,-1 0 0,1 0 0,-1 0 0,1 0-1,-1 0 1,1 0 0,-1 0 0,1 0 0,0 1 0,0-1 0,0 0 0,0 2-1,-1-2 49,1 0 0,0 1 0,0-1 0,0 0 0,0 0 0,0 0 0,1 0 0,-1 1 0,0-1 1,0 0-1,1 0 0,-1 0 0,1 0 0,-1 0 0,1 0 0,-1 0 0,1 0 0,1 1 0,21 5 579,-15-6-514,136 10 1264,-140-9-1014,-1-1-1652</inkml:trace>
+</inkml:ink>
+</file>
+
+<file path=word/ink/ink56.xml><?xml version="1.0" encoding="utf-8"?>
+<inkml:ink xmlns:inkml="http://www.w3.org/2003/InkML">
+  <inkml:definitions>
+    <inkml:context xml:id="ctx0">
+      <inkml:inkSource xml:id="inkSrc0">
+        <inkml:traceFormat>
+          <inkml:channel name="X" type="integer" min="-2.14748E9" max="2.14748E9" units="cm"/>
+          <inkml:channel name="Y" type="integer" min="-2.14748E9" max="2.14748E9" units="cm"/>
+          <inkml:channel name="F" type="integer" max="32767" units="dev"/>
+        </inkml:traceFormat>
+        <inkml:channelProperties>
+          <inkml:channelProperty channel="X" name="resolution" value="1000" units="1/cm"/>
+          <inkml:channelProperty channel="Y" name="resolution" value="1000" units="1/cm"/>
+          <inkml:channelProperty channel="F" name="resolution" value="0" units="1/dev"/>
+        </inkml:channelProperties>
+      </inkml:inkSource>
+      <inkml:timestamp xml:id="ts0" timeString="2023-08-04T18:15:59.135"/>
+    </inkml:context>
+    <inkml:brush xml:id="br0">
+      <inkml:brushProperty name="width" value="0.05" units="cm"/>
+      <inkml:brushProperty name="height" value="0.05" units="cm"/>
+      <inkml:brushProperty name="color" value="#E71224"/>
+    </inkml:brush>
+  </inkml:definitions>
+  <inkml:trace contextRef="#ctx0" brushRef="#br0">57 294 5036,'-18'8'420,"-16"2"2063,30 1 4209,18-11-6000,-11 0-16,1 0-41,378 0 4462,-308-8-4914,-55 5-154,38-2 1,3 5-719,-90 4 88,15 10-144,-9-12 94,19-2 452,0 0 0,1 0 0,-1 1 0,1-1 0,-1 1 0,-6 2 0,-3 2-500,10-3 387,0 0 0,0 0-1,0-1 1,-1 0 0,1 0 0,0 0 0,-1-1 0,-4 1 0,-59 12-8351,53-13 5828</inkml:trace>
+  <inkml:trace contextRef="#ctx0" brushRef="#br0" timeOffset="539.1">708 109 5845,'0'0'1303,"5"0"-810,270 0 2538,-274 1-3010,0-1 1,0 1-1,0 0 1,0-1 0,0 1-1,0 0 1,0-1 0,0 1-1,0 0 1,0 0-1,0 0 1,-1 0 0,1 0-1,0 0 1,-1 0-1,1 2 1,0-2-15,-1-1 0,1 1 0,-1 0 0,0 0 0,0-1 1,1 1-1,-1 0 0,0 0 0,0-1 0,0 1 0,0 0 0,0 0 0,0 0 0,0 0 0,0-1 1,0 1-1,0 0 0,0 0 0,-1 0 0,1-1 0,0 1 0,-1 0 0,1 0 0,0-1 0,-1 1 0,1 0 1,-1-1-1,1 1 0,-1-1 0,1 1 0,-1 0 0,0-1 0,1 1 0,-1-1 0,0 1 0,-26 18-5,14-9 52,0 0 0,-1-1 0,0 0 0,0-1 0,-20 8 0,13-6 235,-34 21 0,52-29-213,0 0 1,0 1-1,1-1 1,-1 0-1,1 1 1,-1 0-1,1-1 0,0 1 1,0 0-1,0 0 1,1 0-1,-1 0 1,1 0-1,0 1 1,0-1-1,0 0 1,0 1-1,0-1 1,1 1-1,-1-1 0,1 1 1,0-1-1,0 1 1,1 5-1,0-9-51,-1 1 0,0 0 0,1 0-1,-1 0 1,1 0 0,-1 0 0,1 0-1,-1-1 1,1 1 0,0 0 0,0-1-1,-1 1 1,1 0 0,0-1 0,0 1-1,0-1 1,-1 1 0,1-1 0,0 1-1,0-1 1,0 0 0,0 1 0,0-1-1,0 0 1,0 0 0,0 0 0,1 1 0,3 0 107,15 8 198,0-1 0,1-1 0,0 0-1,29 4 1,89 7-135,-106-14-517,-20-4 321,-8-27-14731</inkml:trace>
+  <inkml:trace contextRef="#ctx0" brushRef="#br0" timeOffset="1237.71">1265 15 4840,'26'-12'1589,"-6"10"6027,-20 74-3656,0-71-3927,0 1 0,0-1 0,0 1 0,0 0 0,-1-1 0,1 1 0,0-1 0,-1 0 0,1 1 0,-1-1 0,0 1 0,1-1-1,-1 0 1,0 1 0,0-1 0,0 0 0,0 0 0,0 1 0,-2 1 0,2-2-6,0-1 0,0 2-1,0-1 1,0 0 0,0 0 0,0 0-1,1 0 1,-1 0 0,0 1 0,1-1-1,-1 0 1,1 1 0,-1-1 0,1 1-1,0-1 1,-1 0 0,1 1 0,0-1-1,0 3 1,0 3 90,-1 1-1,0-1 0,0 0 1,-1 0-1,0 0 1,0-1-1,-5 11 1,-7 23 248,8-13-255,1-1-1,1 1 1,1 53 0,3-80-112,0 1 0,0-1 1,0 1-1,0-1 0,0 1 1,0 0-1,1-1 0,-1 1 1,0-1-1,0 1 0,1-1 1,-1 1-1,0-1 0,1 1 1,-1-1-1,1 1 0,-1-1 1,0 0-1,1 1 0,-1-1 1,1 0-1,-1 1 0,1-1 1,-1 0-1,1 1 0,-1-1 1,1 0-1,0 0 0,-1 0 1,1 0-1,-1 1 0,1-1 1,-1 0-1,2 0 0,-1 0 0,-1 0-1,1 0 0,-1 0 1,1 0-1,-1 0 0,1 0 0,-1 0 1,1 0-1,-1 0 0,1 1 1,-1-1-1,1 0 0,-1 0 1,1 0-1,-1 1 0,0-1 0,1 0 1,-1 1-1,1-1 0,-1 0 1,0 1-1,1-1 0,-1 1 1,0-1-1,0 0 0,1 1 0,-1-1 1,0 1-1,0-1 0,0 1 1,1-1-1,-1 1 0,0 0 1,1 0-7,0 0 0,0 0-1,0 0 1,0 0 0,0-1 0,0 1 0,1-1 0,-1 1 0,0 0 0,0-1 0,1 0 0,-1 1 0,0-1 0,1 0 0,-1 0 0,0 0 0,0 0 0,1 0 0,1 0 0,-3 0-4,18 2-493,1 0 1,22-2 0,-22 0-336,-18-1 717,1 1 1,-1-1 0,1 0 0,-1 0 0,0 0-1,1 0 1,-1 0 0,0 0 0,0 0 0,0 0-1,0 0 1,0 0 0,0-1 0,0 1-1,0 0 1,0-1 0,0 1 0,-1-1 0,1 1-1,-1-1 1,1 1 0,-1-1 0,0 1-1,1-1 1,-1-2 0,6-36-3789,-5 27 1709,-1 11 2086,1 1 0,-1 0 0,0 0 0,0-1 0,0 1 0,0 0 0,0 0 0,0-1 0,0 1 0,0 0 0,0 0 0,0-1 0,-1 1 0,1 0 0,0 0 0,-1-1 0,1 1 0,-1 0 0,0 0 0,1 0 0,-1 0 0,0 0 0,0 0 0,1 0 0,-2-1 0,-12-5-1019,1 0 0,-1 1 0,-20-7 0,6 6 347</inkml:trace>
+  <inkml:trace contextRef="#ctx0" brushRef="#br0" timeOffset="1238.71">1154 267 4324,'-77'0'3663,"77"1"-3579,0-1 0,-1 0 1,1 1-1,-1-1 0,1 1 0,0-1 0,0 0 0,-1 1 0,1-1 0,0 1 0,0-1 0,-1 1 0,1-1 0,0 1 0,0-1 0,0 1 0,0-1 0,0 1 0,0 0 0,0-1 0,0 1 0,0-1 0,0 1 0,0-1 0,0 1 1,0-1-1,1 1 0,-1-1 0,0 1 0,0-1 0,0 1 0,1-1 0,-1 1 0,0-1 0,1 0 0,0 1 0,147-1 2679,4 0-4748,-149 0 1713,0 0-1,0 0 1,0-1 0,0 0-1,0 1 1,0-1-1,0 0 1,5-3 0,-6 3-181,0 0 1,1-1 0,0 2-1,-1-1 1,1 0 0,-1 0-1,1 1 1,4-1-1,6 1-2111</inkml:trace>
+  <inkml:trace contextRef="#ctx0" brushRef="#br0" timeOffset="1937.53">2111 151 4712,'-58'0'3073,"34"0"7899,24 0-10946,1 0 0,0 0-1,-1 0 1,1 0 0,0 0 0,-1 0 0,1 0-1,0 0 1,-1 0 0,1 1 0,0-1-1,-1 0 1,1 0 0,0 1 0,-1-1 0,1 0-1,-1 1 1,1-1 0,-1 1 0,1-1 0,-1 1-1,1-1 1,-1 1 0,1 0 0,0 0-1,-1 0 0,1-1-1,0 1 1,0 0 0,0 0 0,-1-1 0,1 1 0,0-1 0,0 1 0,0 0 0,0-1 0,0 0 0,0 1-1,0-1 1,0 0 0,0 1 0,0-1 0,0 0 0,0 0 0,0 0 0,0 0 0,0 0 0,0 0 0,2 0-1,32 1 1028,55 9-1,-58-6-370,64 0-1,-59-4-530,337 18 142,-333-14-286,-41-4 42,0 0 0,1 1 0,-1-1 0,0 0 0,0 1 0,0-1 0,0 1 0,1-1 0,-1 0 0,0 1 0,0-1 0,0 1 0,0-1 0,0 0 0,0 1 0,0-1 0,0 1 0,0-1 0,0 0 0,0 1 0,-1-1 0,1 0 0,0 1 0,0-1 0,0 1 0,0-1 0,-1 0 0,1 1 0,0-1 0,0 0 0,-1 0 0,1 1 0,0-1 0,0 0 0,-1 1 0,1-1 0,-1 0 0,-58 17 45,0 1-1,-96 46 0,66-25 221,-30 14 385,-40 17 90,134-60-773,-1-2 1,1-1 0,-2-1-1,-35 3 1,48-11-538,14-4-1062,0 6 1485,1-1 0,0 0 1,0 0-1,0 0 0,0 1 1,0-1-1,0 1 0,0-1 0,0 0 1,0 1-1,0 0 0,0-1 0,0 1 1,0 0-1,0-1 0,2 1 1,1 0-1030,0-3-178,50-33-5864,-14 9-1025,-24 16 5188</inkml:trace>
+  <inkml:trace contextRef="#ctx0" brushRef="#br0" timeOffset="3121.72">3161 526 2860,'0'1'18,"1"0"1,-1 0-1,1-1 0,-1 1 0,1 0 0,-1-1 1,1 1-1,0-1 0,-1 1 0,1-1 0,-1 1 1,1-1-1,0 1 0,0-1 0,-1 0 0,1 1 1,0-1-1,0 0 0,-1 0 0,1 1 0,0-1 1,0 0-1,0 0 0,-1 0 0,1 0 0,9-4 7546,-9-11-5002,-2 14-2555,1-1 0,0 1-1,0-1 1,0 1-1,0-1 1,0 1 0,1-1-1,-1 1 1,0-1-1,1 1 1,-1-1 0,1 1-1,1-2 1,7-3 242,-8 5-234,0 1 0,-1 0 0,1-1 1,0 1-1,-1 0 0,1-1 0,0 1 0,-1-1 0,1 1 0,-1-1 0,1 1 0,-1-1 0,1 0 0,-1 1 1,1-1-1,-1 0 0,0 1 0,1-1 0,-1 0 0,0 1 0,0-1 0,0 0 0,1 0 0,-1 1 1,0-1-1,0 0 0,0 0 0,0 1 0,0-1 0,0 0 0,0 0 0,-1 0 0,1-1 1,0 1 0,0 0 0,1 0 0,-1-1 0,0 1 0,0 0 0,1 0 0,-1-1 0,0 1 0,1 0 0,0 0 0,-1 0 0,1 0 0,0 0 0,-1 0 0,1 0 0,0 0 0,0 0 0,0 0 0,0 0 0,0 0 0,2-1 0,5-6 57,20-32 152,-5 14-161,-1-2-1,23-37 0,-24 33-47,41-48 0,-56 74-3,5-7 20,1 0 0,12-19 0,-21 27 13,-1 0 0,1 0 0,-1 0 0,0-1 0,0 1 0,0-1 0,-1 1-1,1-1 1,-2 0 0,1 1 0,0-7 0,-2 11-33,1 1 0,0-1 0,0 1 0,-1-1 0,1 0 0,0 1 1,-1-1-1,1 1 0,-1-1 0,1 1 0,0-1 0,-1 1 0,1-1 0,-1 1 0,0 0 0,1-1 0,-1 1 0,1 0 0,-1-1 0,0 1 0,1 0 0,-1 0 0,0-1 0,1 1 1,-1 0-1,0 0 0,1 0 0,-1 0 0,0 0 0,1 0 0,-2 0 0,-30 0 26,20 1 10,-94-1 62,103 0-110,0 0 0,0 1 1,0-1-1,-1 1 0,1 0 0,0 0 1,0 0-1,0 0 0,0 0 1,1 1-1,-6 2 0,6-2 3,-1 0-1,0-1 0,1 1 1,-1-1-1,0 0 1,0 0-1,0 0 1,0 0-1,0 0 1,-1-1-1,-4 1 1,4-1 0,-1 0 1,0 0 0,1 0-1,-1 1 1,1-1 0,0 1-1,-1 0 1,1 1 0,0-1-1,-1 1 1,1 0 0,0 0-1,-5 3 1,-9-1-1,5-2-5,5 2-5,-9 1-86,15-5-34,0 1 0,0-1-1,0 1 1,0 0 0,0-1 0,0 1-1,0 0 1,0 0 0,0 0 0,0 0-1,-3 3 1,-1 3-3373,3 2-3761,3-5 4888</inkml:trace>
+  <inkml:trace contextRef="#ctx0" brushRef="#br0" timeOffset="3571.67">3089 309 7997,'71'9'1532,"-1"-3"0,126-6 1,-83-1-696,-17 1-1233,-94 0 326,1 0 1,0 0 0,0 1 0,0 0-1,0-1 1,0 1 0,-1 0 0,1 0-1,0 0 1,3 3 0,9 3-1718,5-3-3859</inkml:trace>
+</inkml:ink>
+</file>
+
+<file path=word/ink/ink57.xml><?xml version="1.0" encoding="utf-8"?>
+<inkml:ink xmlns:inkml="http://www.w3.org/2003/InkML">
+  <inkml:definitions>
+    <inkml:context xml:id="ctx0">
+      <inkml:inkSource xml:id="inkSrc0">
+        <inkml:traceFormat>
+          <inkml:channel name="X" type="integer" min="-2.14748E9" max="2.14748E9" units="cm"/>
+          <inkml:channel name="Y" type="integer" min="-2.14748E9" max="2.14748E9" units="cm"/>
+          <inkml:channel name="F" type="integer" max="32767" units="dev"/>
+        </inkml:traceFormat>
+        <inkml:channelProperties>
+          <inkml:channelProperty channel="X" name="resolution" value="1000" units="1/cm"/>
+          <inkml:channelProperty channel="Y" name="resolution" value="1000" units="1/cm"/>
+          <inkml:channelProperty channel="F" name="resolution" value="0" units="1/dev"/>
+        </inkml:channelProperties>
+      </inkml:inkSource>
+      <inkml:timestamp xml:id="ts0" timeString="2023-08-04T18:15:51.877"/>
+    </inkml:context>
+    <inkml:brush xml:id="br0">
+      <inkml:brushProperty name="width" value="0.05" units="cm"/>
+      <inkml:brushProperty name="height" value="0.05" units="cm"/>
+      <inkml:brushProperty name="color" value="#E71224"/>
+    </inkml:brush>
+  </inkml:definitions>
+  <inkml:trace contextRef="#ctx0" brushRef="#br0">347 13 3856,'0'0'6,"0"0"-1,0 0 1,-1-1-1,1 1 0,0 0 1,0 0-1,0-1 0,-1 1 1,1 0-1,0 0 1,0 0-1,-1 0 0,1-1 1,0 1-1,0 0 1,-1 0-1,1 0 0,0 0 1,0 0-1,-1 0 1,1 0-1,0-1 0,-1 1 1,1 0-1,0 0 1,0 0-1,-1 0 0,1 0 1,0 0-1,-1 1 0,1-1 1,0 0-1,0 0 1,-1 0-1,1 0 51,-1 0 0,1 0 1,-1 0-1,1 1 0,-1-1 0,1 0 0,-1 0 0,1 0 0,-11-10 8808,11 18-5231,0 76-2187,0 17-687,1-99-754,-1 1 0,0-1-1,0 1 1,1-1-1,0 1 1,-1-1-1,1 1 1,0-1-1,0 1 1,0-1-1,1 0 1,2 4-1,-3-4-4,1 1-1,-1-1 0,0 0 1,1 1-1,-1-1 0,0 1 1,0-1-1,-1 1 0,1 0 1,-1-1-1,1 1 0,-1 5 0,0-7-3,0 0-1,1 1 0,-1-1 1,0 0-1,0 0 0,1 1 1,-1-1-1,0 0 0,1 0 1,-1 0-1,1 1 0,0-1 1,-1 0-1,1 0 0,0 0 1,0 0-1,1 1 0,-1-1-42,0 0-1,0 0 1,0 0-1,-1 0 0,1 0 1,0 0-1,-1 1 0,1-1 1,0 0-1,-1 0 0,0 0 1,1 1-1,-1-1 1,0 0-1,1 1 0,-1-1 1,0 3-1,0 15-2898</inkml:trace>
+  <inkml:trace contextRef="#ctx0" brushRef="#br0" timeOffset="533.46">13 199 9781,'-11'-6'350,"11"6"-322,0-1 0,0 1 0,0 0 0,-1 0 0,1-1 0,0 1 0,0 0 0,0 0 0,0-1 0,0 1 0,0 0 0,0 0 0,0-1 1,0 1-1,0 0 0,0 0 0,0-1 0,0 1 0,0 0 0,0 0 0,0-1 0,0 1 0,0 0 0,0-1 0,0 1 0,0 0 0,0 0 0,1 0 0,-1-1 0,0 1 0,0 0 0,0 0 0,0-1 1,0 1-1,1 0 0,-1 0 0,0 0 0,0 0 0,1-1 0,-1 1 0,0 0 0,0 0 0,0 0 0,1 0 0,-1 0 0,0 0 0,1 0 0,-1 0 0,0 0 0,0-1 0,1 1 0,-1 0 1,0 0-1,0 1 0,1-1 0,-1 0 0,50-14 1208,99-11 0,64 5-3228,-106 14-5153,-80 4 4576</inkml:trace>
+  <inkml:trace contextRef="#ctx0" brushRef="#br0" timeOffset="1811">912 17 9545,'-96'0'1875,"93"0"-1882,10 0-18,22 3 31,-14 13 0,-9-15-5,-1 0 0,1 1 0,0-2 1,0 1-1,-1-1 0,1 0 0,0 0 0,7-1 1,-3 0 0,0 1 0,0 0 1,0 0-1,13 3 0,-8 1-1,-9-2-1,-1 0-1,0-1 1,1 0 0,-1 0-1,9 0 1,-8-1 78,0 1-1,0 0 1,0 0 0,0 0-1,-1 0 1,1 1 0,0 0-1,-1 0 1,1 1 0,-1 0-1,1-1 1,8 8-1,-13-9-37,-1 0 0,1 1 0,-1-1 0,0 0 0,1 0 0,-1 0 0,0 0 0,0 0 0,0 0 0,1 1 0,-1-1 0,-1 0 0,1 0 0,0 0 0,0 0 0,0 1 0,0-1 0,-1 0 0,1 0 0,-1 0 0,1 0 0,-1 0 0,1 0 0,-1 0 0,0 0 0,1 0 0,-2 1 0,-139 68 1312,139-70-1352,1 1 0,0-1-1,-1 0 1,1 1 0,0 0 0,-1-1-1,1 1 1,0 0 0,0-1 0,-1 1-1,1 0 1,0 0 0,0 0 0,0 0-1,0 0 1,0 0 0,0 0 0,1 1-1,-1-1 1,0 0 0,0 0 0,1 1-1,-1-1 1,1 0 0,-1 1 0,1-1-1,0 1 1,0-1 0,-1 0 0,1 1-1,0 2 1,7 1 3,29 2-4,58 6 1,-52-9 658,73 18 0,-113-22-583,-1 0 0,1 1 0,0-1 0,0 1 0,-1 0 1,1 0-1,0-1 0,-1 1 0,1 0 0,0 0 0,-1 0 0,0 1 0,1-1 0,-1 0 0,0 1 0,1-1 0,1 3 0,-2-1 62,0 1 0,-1-1 0,1 0 0,-1 1 0,1-1 0,-1 1 0,0-1 0,0 5 0,0-1-116,0-7-21,0 1 4,0 0 1,0-1-1,0 1 1,0-1-1,0 1 0,-1 0 1,1-1-1,0 1 1,0 0-1,0-1 1,-1 1-1,1-1 0,0 1 1,0-1-1,-1 1 1,1 0-1,0-1 0,-1 1 1,1-1-1,-1 0 1,1 1-1,-1-1 0,1 1 1,-1-1-1,1 0 1,-1 1-1,0 0 0,-104 42 120,84-34-470,-1-1-1,0-2 1,-41 8 0,19-9-3473,-1-3-4282,31-2 4878</inkml:trace>
+</inkml:ink>
+</file>
+
+<file path=word/ink/ink58.xml><?xml version="1.0" encoding="utf-8"?>
+<inkml:ink xmlns:inkml="http://www.w3.org/2003/InkML">
+  <inkml:definitions>
+    <inkml:context xml:id="ctx0">
+      <inkml:inkSource xml:id="inkSrc0">
+        <inkml:traceFormat>
+          <inkml:channel name="X" type="integer" min="-2.14748E9" max="2.14748E9" units="cm"/>
+          <inkml:channel name="Y" type="integer" min="-2.14748E9" max="2.14748E9" units="cm"/>
+          <inkml:channel name="F" type="integer" max="32767" units="dev"/>
+        </inkml:traceFormat>
+        <inkml:channelProperties>
+          <inkml:channelProperty channel="X" name="resolution" value="1000" units="1/cm"/>
+          <inkml:channelProperty channel="Y" name="resolution" value="1000" units="1/cm"/>
+          <inkml:channelProperty channel="F" name="resolution" value="0" units="1/dev"/>
+        </inkml:channelProperties>
+      </inkml:inkSource>
+      <inkml:timestamp xml:id="ts0" timeString="2023-08-04T18:15:47.024"/>
+    </inkml:context>
+    <inkml:brush xml:id="br0">
+      <inkml:brushProperty name="width" value="0.05" units="cm"/>
+      <inkml:brushProperty name="height" value="0.05" units="cm"/>
+      <inkml:brushProperty name="color" value="#E71224"/>
+    </inkml:brush>
+  </inkml:definitions>
+  <inkml:trace contextRef="#ctx0" brushRef="#br0">0 181 2316,'0'0'9596,"6"0"-9170,313 0 3472,-109 0-7281,-236 0 1705,-20 0-5207,11 0 4567</inkml:trace>
+  <inkml:trace contextRef="#ctx0" brushRef="#br0" timeOffset="441.52">295 67 7625,'0'0'328,"1"0"-210,-1 0 0,1 0 0,0-1 0,-1 1-1,1 0 1,0 0 0,0 0 0,-1 0 0,1 0 0,0 0-1,0 0 1,-1 0 0,1 0 0,0 1 0,-1-1-1,1 0 1,0 0 0,-1 1 0,1-1 0,0 0-1,-1 1 1,1-1 0,-1 0 0,1 1 0,0-1 0,0 2-1,9 21 1876,-2 1 0,9 35-1,-11-33-1638,-2 0-1,2 44 1,-6-57-481,-1-7-155,1 0 0,0 0 0,0-1 0,1 1-1,0 0 1,0-1 0,0 1 0,0-1 0,5 11 0,-5-16-385,0 1 0,0-1 0,1 1 0,-1-1 0,1 0 0,-1 1 0,0-1 0,1 0 0,-1 0 1,0 0-1,1 0 0,-1 0 0,3-1 0,0 1-1471,4 0-88</inkml:trace>
+  <inkml:trace contextRef="#ctx0" brushRef="#br0" timeOffset="836.45">643 1 4392,'223'0'3582,"-222"20"-3114,0-19-458,-1 0 1,0-1-1,0 1 1,0 0-1,0 0 0,0-1 1,0 1-1,0 0 0,0 0 1,0 0-1,0-1 0,0 1 1,0 0-1,0 0 0,-1-1 1,1 1-1,0 0 1,0 0-1,-1-1 0,1 1 1,-1 0-1,1-1 0,-1 1 1,1-1-1,-1 1 0,1 0 1,-1-1-1,1 1 0,-1-1 1,0 1-1,1-1 1,-1 0-1,0 1 0,1-1 1,-1 0-1,0 1 0,0-1 1,1 0-1,-1 0 0,0 0 1,-1 0-1,-9 4 67,1 11 59,-10-8-11,10 9 5,-34 13 196,26-12-313,18-17-10,0 0 0,-1 0 0,1 0 0,0 0 0,0 0 0,0 1 0,-1-1 0,1 0 0,0 0 0,0 0 0,0 1 0,0-1 0,-1 0 0,1 0 0,0 0 0,0 1 0,0-1 0,0 0 0,0 0 0,0 1 0,0-1 0,0 0 0,0 1 0,0-1 0,0 0 0,0 0 0,0 1 0,0-1 0,0 0 0,0 0 0,0 1 0,0-1 0,0 0 0,0 0 0,0 1 0,0-1 0,0 0 0,0 0 1,1 1-1,-1-1 0,0 0 0,0 0 0,0 0 0,0 1 0,1-1 0,-1 0 0,0 0 0,0 0 0,1 0 0,-1 1 0,0-1 0,0 0 0,0 0 0,1 0 0,-1 0 0,0 0 0,1 0 0,-1 0 0,0 0 0,0 0 0,1 0 0,-1 0 0,0 0 0,0 0 0,1 0 0,-1 0 0,0 0 0,1 0 0,270 22 3317,-270-22-3252,0 0 0,0 0 0,0 0 0,0 0 0,0 0 0,0 0 0,1 1 0,-1-1 0,0 0 0,-1 1 0,1-1 0,0 1 0,0-1 0,0 1 0,0 0 0,0-1 0,0 1 0,-1 0 0,1 0 0,0-1-1,0 1 1,-1 0 0,2 2 0,1 25 1299,-3-21-1244,0-6-113,0 0 0,0 0 0,0-1 0,-1 1 0,1 0 1,0 0-1,0 0 0,0-1 0,-1 1 0,1 0 0,0 0 0,-1-1 0,1 1 0,-1 0 1,1-1-1,-1 1 0,1 0 0,-1-1 0,1 1 0,-1 0 0,0-1 0,1 1 1,-1-1-1,0 0 0,1 1 0,-1-1 0,0 1 0,0-1 0,1 0 0,-1 0 0,0 1 1,-1-1-1,1 0-4,1 0 1,-1 0-1,0 1 1,0-1 0,1 0-1,-1 1 1,0-1-1,1 0 1,-1 1 0,0-1-1,1 1 1,-1-1-1,0 1 1,1-1 0,-1 1-1,1-1 1,-1 1-1,1 0 1,-1-1 0,1 1-1,-1 0 1,1-1-1,0 1 1,0 0 0,-1-1-1,1 1 1,0 0-1,0 0 1,0 0-1,-1-1 1,1 1 0,0 1-1,0-1-1,0 0 0,0 0 1,-1 0-1,1 0 0,0 0 0,-1 0 0,1 0 0,-1 0 0,1 0 0,-1 0 0,0 0 1,1 0-1,-1 0 0,0 0 0,0-1 0,0 1 0,1 0 0,-1 0 0,0-1 0,0 1 0,0-1 1,0 1-1,0-1 0,0 1 0,0-1 0,0 0 0,-2 1 0,-4 2 22,-23 22 41,25-20-71,0-1-1,0 0 1,0 0 0,-1 0-1,0 0 1,1-1-1,-10 4 1,6-4-35,-60 17-3042,19-15-4790,39-5 5317,-1 0 383</inkml:trace>
+</inkml:ink>
+</file>
+
+<file path=word/ink/ink59.xml><?xml version="1.0" encoding="utf-8"?>
+<inkml:ink xmlns:inkml="http://www.w3.org/2003/InkML">
+  <inkml:definitions>
+    <inkml:context xml:id="ctx0">
+      <inkml:inkSource xml:id="inkSrc0">
+        <inkml:traceFormat>
+          <inkml:channel name="X" type="integer" min="-2.14748E9" max="2.14748E9" units="cm"/>
+          <inkml:channel name="Y" type="integer" min="-2.14748E9" max="2.14748E9" units="cm"/>
+          <inkml:channel name="F" type="integer" max="32767" units="dev"/>
+        </inkml:traceFormat>
+        <inkml:channelProperties>
+          <inkml:channelProperty channel="X" name="resolution" value="1000" units="1/cm"/>
+          <inkml:channelProperty channel="Y" name="resolution" value="1000" units="1/cm"/>
+          <inkml:channelProperty channel="F" name="resolution" value="0" units="1/dev"/>
+        </inkml:channelProperties>
+      </inkml:inkSource>
+      <inkml:timestamp xml:id="ts0" timeString="2023-08-04T18:15:11.781"/>
+    </inkml:context>
+    <inkml:brush xml:id="br0">
+      <inkml:brushProperty name="width" value="0.05" units="cm"/>
+      <inkml:brushProperty name="height" value="0.05" units="cm"/>
+      <inkml:brushProperty name="color" value="#E71224"/>
+    </inkml:brush>
+  </inkml:definitions>
+  <inkml:trace contextRef="#ctx0" brushRef="#br0">139 0 7817,'0'0'1428,"22"0"-3308,-22 22-713,17-22 829</inkml:trace>
+  <inkml:trace contextRef="#ctx0" brushRef="#br0" timeOffset="1">288 474 7785,'0'1'40,"0"0"-1,1-1 1,-1 1 0,0 0 0,0-1 0,0 1-1,0 0 1,1-1 0,-1 1 0,0 0 0,1-1-1,-1 1 1,0-1 0,1 1 0,-1 0 0,1-1 0,-1 1-1,1-1 1,-1 1 0,1-1 0,0 0 0,-1 1-1,1-1 1,-1 0 0,1 1 0,0-1 0,-1 0 0,1 0-1,0 1 1,-1-1 0,1 0 0,0 0 0,0 0-1,-1 0 1,1 0 0,0 0 0,-1 0 0,1 0-1,0 0 1,0-1 0,4 2 86,0-1 2305,-2 0-2344,8 0-53,-9 0-47</inkml:trace>
+</inkml:ink>
+</file>
+
+<file path=word/ink/ink6.xml><?xml version="1.0" encoding="utf-8"?>
+<inkml:ink xmlns:inkml="http://www.w3.org/2003/InkML">
+  <inkml:definitions>
+    <inkml:context xml:id="ctx0">
+      <inkml:inkSource xml:id="inkSrc0">
+        <inkml:traceFormat>
+          <inkml:channel name="X" type="integer" min="-2.14748E9" max="2.14748E9" units="cm"/>
+          <inkml:channel name="Y" type="integer" min="-2.14748E9" max="2.14748E9" units="cm"/>
+          <inkml:channel name="F" type="integer" max="32767" units="dev"/>
+        </inkml:traceFormat>
+        <inkml:channelProperties>
+          <inkml:channelProperty channel="X" name="resolution" value="1000" units="1/cm"/>
+          <inkml:channelProperty channel="Y" name="resolution" value="1000" units="1/cm"/>
+          <inkml:channelProperty channel="F" name="resolution" value="0" units="1/dev"/>
+        </inkml:channelProperties>
+      </inkml:inkSource>
+      <inkml:timestamp xml:id="ts0" timeString="2023-07-31T17:49:37.711"/>
+    </inkml:context>
+    <inkml:brush xml:id="br0">
+      <inkml:brushProperty name="width" value="0.05" units="cm"/>
+      <inkml:brushProperty name="height" value="0.05" units="cm"/>
+    </inkml:brush>
+  </inkml:definitions>
+  <inkml:trace contextRef="#ctx0" brushRef="#br0">442 6 3336,'-3'-5'14699,"-13"5"-14606,12 0-23,4 3-8,0-3-59,0 1 0,0 0 0,0-1 0,0 1 0,0-1-1,0 1 1,0 0 0,0-1 0,0 1 0,0-1 0,0 1-1,0-1 1,-1 1 0,1 0 0,0-1 0,0 1 0,-1-1-1,1 1 1,0-1 0,-1 1 0,1-1 0,0 0 0,-1 1 0,1-1-1,-1 1 1,1-1 0,-1 0 0,1 1 0,-1-1 0,1 0-1,-1 0 1,1 1 0,-1-1 0,1 0 0,-1 0 0,1 0-1,-1 0 1,0 1 0,1-1 0,-1 0 0,0 0 0,-2 0 65,-8 2 75,8 3-91,3-5-49,0 0 0,0 1 0,0-1 1,0 0-1,0 1 0,0-1 0,0 0 0,-1 0 1,1 1-1,0-1 0,0 0 0,0 0 0,-1 0 1,1 1-1,0-1 0,0 0 0,0 0 1,-1 0-1,1 1 0,0-1 0,0 0 0,-1 0 1,1 0-1,0 0 0,-1 0 0,1 0 0,0 0 1,0 0-1,-1 0 0,1 0 0,0 0 0,-1 0 1,1 0-1,-1 0 0,-2 1 46,-1 0 0,1 0 0,-1 1 0,1-1 0,0 1 0,0 0 0,-3 2 0,-10 4 110,-131 64 680,111-56-385,-72 19 0,106-34-443,-3 0 41,-18 7-78,22-8 29,0 0 1,1 1 0,-1-1-1,0 0 1,0 1-1,1-1 1,-1 1-1,1-1 1,-1 1-1,0-1 1,1 1 0,-1-1-1,1 1 1,-1 0-1,1-1 1,-1 1-1,1 0 1,0-1-1,-1 1 1,1 0 0,0-1-1,0 1 1,-1 1-1,1 4-1369</inkml:trace>
+</inkml:ink>
+</file>
+
+<file path=word/ink/ink60.xml><?xml version="1.0" encoding="utf-8"?>
+<inkml:ink xmlns:inkml="http://www.w3.org/2003/InkML">
+  <inkml:definitions>
+    <inkml:context xml:id="ctx0">
+      <inkml:inkSource xml:id="inkSrc0">
+        <inkml:traceFormat>
+          <inkml:channel name="X" type="integer" min="-2.14748E9" max="2.14748E9" units="cm"/>
+          <inkml:channel name="Y" type="integer" min="-2.14748E9" max="2.14748E9" units="cm"/>
+          <inkml:channel name="F" type="integer" max="32767" units="dev"/>
+        </inkml:traceFormat>
+        <inkml:channelProperties>
+          <inkml:channelProperty channel="X" name="resolution" value="1000" units="1/cm"/>
+          <inkml:channelProperty channel="Y" name="resolution" value="1000" units="1/cm"/>
+          <inkml:channelProperty channel="F" name="resolution" value="0" units="1/dev"/>
+        </inkml:channelProperties>
+      </inkml:inkSource>
+      <inkml:timestamp xml:id="ts0" timeString="2023-08-04T18:14:41.422"/>
+    </inkml:context>
+    <inkml:brush xml:id="br0">
+      <inkml:brushProperty name="width" value="0.05" units="cm"/>
+      <inkml:brushProperty name="height" value="0.05" units="cm"/>
+      <inkml:brushProperty name="color" value="#E71224"/>
+    </inkml:brush>
+  </inkml:definitions>
+  <inkml:trace contextRef="#ctx0" brushRef="#br0">456 397 8553,'0'0'3356,"7"0"-2809,-4 0-495,0 0-1,-1 0 0,1 0 1,0 0-1,0-1 1,0 0-1,5-1 0,6-15 258,-11 16-284,0 1 1,0-1-1,0 0 1,-1 1-1,1 0 1,0-1-1,0 1 1,4 1-1,32-5 209,-24 0-162,-7 1-48,-1 1 0,0 0 0,0 1 0,1 0 0,10-1 0,122-12 17,-124 13-48,-13 0 9,0 0 0,1 1-1,-1 0 1,1 0 0,-1 0 0,0 0-1,1 0 1,-1 1 0,0-1 0,1 1 0,-1 0-1,0 0 1,4 2 0,-5 0 4,0 1 0,0-1 0,-1 1 0,1 0 0,-1-1 0,0 1 0,0 0 0,0 0 0,0 4 0,0-6 1,-1 1-1,1-1 1,-1 1 0,0 0-1,0-1 1,0 1-1,0 0 1,0-1 0,-1 1-1,1 0 1,-1-1-1,0 1 1,0-1 0,-2 5-1,-18 5 104,10 9 47,-13-11 22,11 10 11,-26 7 169,31-22-234,0-1 1,0 2 0,-12 10-1,16-4 59,3-2-25,0-8-115,-9 22 516,9-23-533,1-1 0,0 1 0,-1 0 0,1 0 0,0-1-1,0 1 1,0 0 0,0 0 0,0 0 0,0-1 0,0 1 0,0 0 0,0 0 0,0 0 0,0-1 0,0 1 0,1 0 0,-1 0 0,0 0 0,1-1-1,-1 1 1,0 0 0,1-1 0,-1 1 0,1 0 0,-1-1 0,1 1 0,-1 0 0,2 0 0,9 4 89,0-1-1,1 0 1,0 0-1,-1-1 1,1-1 0,18 2-1,87-1-2763,-116-3 2582,0 0 0,-1 0 0,1 0 0,0 0 0,0 0 0,-1 0 1,1 0-1,0-1 0,0 1 0,0 0 0,-1 0 0,1-1 0,0 1 0,-1-1 0,1 1 0,0-1 0,-1 1 0,1-1 0,-1 1 0,1-1 0,0 1 1,-1-1-1,0 0 0,1 1 0,-1-1 0,1 0 0,-1 0 0,0 1 0,1-1 0,-1-1 0,0 1-17,1 0 0,-1 0 0,0 1 1,1-1-1,-1 0 0,0 0 0,1 1 0,-1-1 0,1 0 0,-1 1 0,1-1 0,-1 1 0,1-1 1,0 0-1,-1 1 0,1-1 0,0 1 0,-1-1 0,1 1 0,0 0 0,0-1 0,-1 1 1,1 0-1,0 0 0,0-1 0,0 1 0,-1 0 0,1 0 0,0 0 0,1 0 0,-1 0-53,0 0 0,0 0 0,0-1 0,0 1 0,0 0 0,0-1 0,0 1 0,0 0 0,0-1 0,0 1 0,0-1 0,-1 1 0,1-1 0,0 0 0,0 1 1,-1-1-1,1 0 0,0 1 0,-1-1 0,1 0 0,-1 0 0,1 0 0,-1 0 0,1 0 0,-1 1 0,0-1 0,1 0 0,-1-1 0,3-5-827,7-3-1548,-1-14 412</inkml:trace>
+  <inkml:trace contextRef="#ctx0" brushRef="#br0" timeOffset="544.68">1218 1 8117,'0'0'304,"7"2"4632,-7 135-167,0-135-4727,0 0-1,-1 0 1,1 0-1,0 1 0,-1-1 1,0 0-1,1 0 1,-1 0-1,0 0 0,0 0 1,0 0-1,0-1 1,0 1-1,-2 2 0,1-2-8,1 0-1,0 0 0,0-1 0,0 1 1,0 0-1,0 0 0,0 0 0,0 0 1,1 0-1,-1 0 0,1 0 0,-1 1 1,1-1-1,0 3 0,0 5 98,0-7-99,1 1-1,-1-1 1,0 0-1,-1 1 1,1-1 0,0 0-1,-1 0 1,0 0 0,-1 4-1,-5 8 39,0 1 0,2-1 0,-1 1 0,-2 19 0,4-9-94,1 1 1,2 39 0,1-50-28,0-16 48,0 1 0,1-1 0,-1 1 0,0-1 0,0 1 0,0-1 0,0 0 0,1 1-1,-1-1 1,0 1 0,0-1 0,1 1 0,-1-1 0,0 0 0,1 1 0,-1-1 0,0 0 0,1 1 0,-1-1 0,1 0 0,-1 0-1,1 1 1,-1-1 0,0 0 0,1 0 0,-1 0 0,1 0 0,-1 1 0,1-1 0,-1 0 0,1 0 0,-1 0 0,1 0 0,-1 0-1,1 0 1,0-1 0,-1 1 0,1 0-1,-1 0 1,1 0 0,-1 0-1,0 0 1,1 0 0,-1 0-1,1 0 1,-1 0-1,0 0 1,1 1 0,-1-1-1,1 0 1,-1 0 0,0 0-1,1 0 1,-1 0-1,0 1 1,1-1 0,-1 0-1,0 0 1,1 1 0,-1-1-1,0 0 1,0 1-1,1-1 1,-1 0 0,0 1-1,0-1 1,0 0 0,1 1-1,-1-1 1,0 0-1,0 1 1,5 2-96,90-1-1130,-15-2-2864,-79-1 4013,0 1 0,-1-1 0,1 1 0,0-1 0,0 1 0,0-1 0,0 1 0,0-1 0,0 0 0,-1 0 0,1 1 0,0-1 0,-1 0 0,1 0 0,0 0 0,-1 0 0,1 0 0,-1 0 0,1 1 0,-1-1 0,0 0 0,1-2 0,5-30-3578,-6-1-479,0 33 4102,0 1 1,0 0-1,0 0 0,0-1 0,0 1 1,0 0-1,0 0 0,0-1 0,0 1 1,0 0-1,0 0 0,0 0 0,0-1 0,-1 1 1,1 0-1,0 0 0,0-1 0,0 1 1,0 0-1,-1 0 0,1 0 0,0 0 1,0-1-1,0 1 0,-1 0 0,1 0 1,0 0-1,0 0 0,-1 0 0,1 0 1,0 0-1,0 0 0,-1 0 0,1-1 1,0 1-1,0 0 0,-1 0 0,-36-16-2118,11 3 1516</inkml:trace>
+  <inkml:trace contextRef="#ctx0" brushRef="#br0" timeOffset="545.68">968 382 5585,'-6'0'5863,"35"0"-3407,52 0-391,-75 0-1998,-1-1-1,1 1 0,0-1 0,-1 0 0,1 0 0,0-1 0,-1 1 0,0-1 0,8-4 1,-7 3-54,-2 2-7,0 0-1,0 0 1,-1 0-1,1 1 1,0 0-1,0-1 1,0 1-1,6 1 1,25-2-32,-22-4-21,18-1-317,12-2-1022,-22 3-1557,1 3-5083,-19 2 5880</inkml:trace>
+  <inkml:trace contextRef="#ctx0" brushRef="#br0" timeOffset="1365.56">2187 221 7221,'1'0'228,"-1"0"1,0 0 0,1 0 0,-1 0 0,1 0-1,-1 0 1,0 0 0,1 0 0,-1 0-1,1 0 1,-1 0 0,0 0 0,1 0-1,-1 1 1,1-1 0,-1 0 0,0 0 0,1 0-1,-1 1 1,0-1 0,0 0 0,1 1-1,-1-1 1,0 0 0,1 1 0,-1-1-1,0 0 1,0 1 0,0-1 0,1 0 0,-1 1-1,0-1 1,0 1 0,0-1 0,0 0-1,0 1 1,0-1 0,0 1 0,0-1-1,0 0 1,0 1 0,0-1 0,0 1 0,0-1-1,0 1 1,-4 6-1089,-34 0 1706,-24 28-368,-104 42-326,114-58-121,29-12-20,-1 2 0,2 1 0,-1 0 0,1 2 1,-30 20-1,37-14 88,14-16-80,-1 1 0,1-1-1,-1 0 1,0 0 0,0 0 0,0 0 0,0 0-1,0 0 1,-1 0 0,-2 1 0,16-4 1012,1 0 0,0 1 0,15 1 0,5 0-296,-6-2-102,-18 0-446,0 1 0,0 0 0,0 0 0,0 0 0,-1 1-1,13 3 1,-9 0 23,1-1-1,-1 0 0,0-1 1,1 0-1,-1-1 0,18 0 1,69 13 1079,-68-12-1051,-1 1-1,35 8 1,21 3-29,-10-2 331,-79-12-947,0 0 508,-2 1-927,0 0 0,1-1-1,-1 0 1,0 0-1,1 0 1,-1-1 0,0 1-1,1-1 1,-11-4-1,10-2-158,5 6 798,0 0-1,0 0 0,0 0 0,0 0 1,1 0-1,-1 1 0,0-1 0,-1 0 1,1 0-1,0 1 0,0-1 1,0 0-1,0 1 0,-1-1 0,1 1 1,0-1-1,0 1 0,-1 0 0,1 0 1,0-1-1,-2 1 0,-2 0-725,1-1-1,0 0 1,-1 0 0,1 0-1,0-1 1,0 0 0,0 1-1,0-1 1,0-1-1,-6-3 1,9 5 658,-14-15-2875</inkml:trace>
+  <inkml:trace contextRef="#ctx0" brushRef="#br0" timeOffset="3559.11">2486 513 2644,'0'0'11999,"5"0"-11356,109 0 1977,-110 0-2574,0-1-1,0 1 1,0-1-1,0 0 0,0 0 1,7-3-1,-7 2-24,0 1-1,0 0 0,0 0 0,0 0 1,0 0-1,7 0 0,62-3 345,-14 1-3163,-62 2 2617,-27-1-2062,5 8-2252,19-3 3792,3-1 302,0 0-1,0 0 1,-1-1 0,1 1-1,-1-1 1,1 0 0,-1 0-1,1 0 1,-1-1 0,1 1-1,-6-1 1,-15 0-1790</inkml:trace>
+  <inkml:trace contextRef="#ctx0" brushRef="#br0" timeOffset="4299.95">3166 719 6657,'0'0'1216,"-13"-3"4868,13 0-5951,-1-1 82,1 0 1,-1 0-1,1 1 0,0-1 0,0 0 1,1 0-1,-1 0 0,1 0 1,0 1-1,2-6 0,2 6-174,-4 2-33,0 1 1,0-1-1,0 1 0,-1-1 1,1 1-1,0-1 1,0 1-1,-1-1 0,1 1 1,0-1-1,-1 0 0,1 1 1,-1-1-1,1 0 1,-1 0-1,1 0 0,-1 1 1,0-1-1,1 0 1,-1 0-1,0 0 0,0 0 1,1 0-1,-1 0 1,0 1-1,0-1 0,0 0 1,0 0-1,0 0 0,-1-2 1,3-2-2,-1 0 0,1 0 0,-1 0 0,1 0 0,1 0 0,-1 0-1,1 0 1,0 1 0,0 0 0,6-7 0,4-9 6,71-101 47,24-39-39,-97 142-15,-3 6 53,-1-1-1,0 1 0,0-1 0,5-19 0,-12 32-35,0 0 0,1-1 0,-1 1 0,0 0 0,0-1-1,0 1 1,0 0 0,0-1 0,0 1 0,0 0 0,0-1 0,0 1 0,0 0-1,0-1 1,0 1 0,0 0 0,0-1 0,-1 1 0,1 0 0,0-1 0,0 1-1,0 0 1,0-1 0,-1 1 0,1 0 0,0-1 0,0 1 0,0 0 0,-1 0-1,1-1 1,0 1 0,0 0 0,-1 0 0,1 0 0,0 0 0,-1-1 0,1 1-1,0 0 1,-1 0 0,1 0 0,0 0 0,-1 0 0,1 0 0,0 0 0,-1 0-1,1 0 1,0 0 0,-1 0 0,1 0 0,0 0 0,-1 0 0,1 0-1,-1 0 1,1 0 0,0 0 0,0 0 0,-1 1 0,1-1 0,-1 0 0,-4 1-218,1-1 243,-1 0-2,3-1-41,0 1-4,1-1-1,0 1 0,0 0 1,-1-1-1,1 1 0,0 0 0,-1 0 1,1 0-1,0 0 0,0 0 1,-1 0-1,1 1 0,0-1 1,0 0-1,-1 1 0,1-1 0,0 0 1,0 1-1,0 0 0,-3 1 1,-1 0 1,0 1 1,-1-1 0,1 0 0,-1-1-1,0 1 1,1-1 0,-1 0-1,0 0 1,0-1 0,0 0 0,-8 0-1,-55 13 58,-118-2 332,131-6-1336,87-5-15158</inkml:trace>
+  <inkml:trace contextRef="#ctx0" brushRef="#br0" timeOffset="5497.67">3147 475 8741,'0'0'201,"-2"2"515,9 0 4688,178-1 385,-103-1-5724,-15 0-4271,-1-1-5641</inkml:trace>
+</inkml:ink>
+</file>
+
+<file path=word/ink/ink61.xml><?xml version="1.0" encoding="utf-8"?>
+<inkml:ink xmlns:inkml="http://www.w3.org/2003/InkML">
+  <inkml:definitions>
+    <inkml:context xml:id="ctx0">
+      <inkml:inkSource xml:id="inkSrc0">
+        <inkml:traceFormat>
+          <inkml:channel name="X" type="integer" min="-2.14748E9" max="2.14748E9" units="cm"/>
+          <inkml:channel name="Y" type="integer" min="-2.14748E9" max="2.14748E9" units="cm"/>
+          <inkml:channel name="F" type="integer" max="32767" units="dev"/>
+        </inkml:traceFormat>
+        <inkml:channelProperties>
+          <inkml:channelProperty channel="X" name="resolution" value="1000" units="1/cm"/>
+          <inkml:channelProperty channel="Y" name="resolution" value="1000" units="1/cm"/>
+          <inkml:channelProperty channel="F" name="resolution" value="0" units="1/dev"/>
+        </inkml:channelProperties>
+      </inkml:inkSource>
+      <inkml:timestamp xml:id="ts0" timeString="2023-08-04T18:14:38.637"/>
+    </inkml:context>
+    <inkml:brush xml:id="br0">
+      <inkml:brushProperty name="width" value="0.05" units="cm"/>
+      <inkml:brushProperty name="height" value="0.05" units="cm"/>
+      <inkml:brushProperty name="color" value="#E71224"/>
+    </inkml:brush>
+  </inkml:definitions>
+  <inkml:trace contextRef="#ctx0" brushRef="#br0">0 280 6665,'0'0'773,"5"0"-4,13 0 230,-14 0 35,0 0-19,132 0 4439,-131-1-5364,1 1 0,-1-1 0,0 0 0,0 0 0,0 0 0,9-4 0,-10 3-47,1 0 0,0 1-1,0-1 1,0 1 0,0 0 0,9 0-1,38 1-12,11-1-571,-42 2-3905,0-1-3719</inkml:trace>
+  <inkml:trace contextRef="#ctx0" brushRef="#br0" timeOffset="489.52">685 1 7101,'-1'1'48,"1"0"-1,0 0 1,0 0 0,0-1 0,0 1 0,1 0 0,-1 0 0,0 0-1,0 0 1,0 0 0,1 0 0,-1-1 0,0 1 0,1 0 0,-1 0 0,1 0-1,-1-1 1,1 1 0,-1 0 0,1-1 0,0 1 0,-1 0 0,1-1 0,0 1-1,0-1 1,-1 1 0,1-1 0,0 1 0,0-1 0,0 0 0,1 1 0,30-1-95,-13-1 141,207 1 199,-226 0-283,1 0-1,-1 0 0,1 1 0,-1-1 0,1 0 0,-1 1 0,0-1 0,1 0 0,-1 1 0,1-1 0,-1 1 0,0-1 0,1 0 0,-1 1 0,0-1 0,0 1 0,1-1 0,-1 1 0,0-1 0,0 1 0,0 0 0,0-1 0,0 1 1,0-1-1,1 1 0,-1-1 0,0 1 0,-1-1 0,1 2 0,0 20 284,0-17-200,0-5-86,0 1 0,0-1 1,0 0-1,0 0 0,0 1 0,-1-1 1,1 0-1,0 1 0,0-1 0,0 0 0,0 1 1,0-1-1,-1 0 0,1 0 0,0 1 1,0-1-1,-1 0 0,1 0 0,0 1 1,0-1-1,-1 0 0,1 0 0,0 0 0,0 0 1,-1 1-1,1-1 0,0 0 0,-1 0 1,1 0-1,0 0 0,-1 0 0,1 0 1,-43 24 526,17-11-295,10-6-30,0 0 1,0 2-1,-28 20 0,43-28-154,0 0 0,1 1 1,-1-1-1,1 1 0,-1-1 0,1 1 0,-1-1 0,1 1 0,0-1 0,0 1 0,0-1 0,0 1 0,0-1 0,0 1 0,0-1 0,1 1 0,-1-1 0,0 1 0,1-1 0,-1 1 0,1-1 0,0 1 0,-1-1 0,1 0 0,0 1 0,1 1 1,25 4 381,-8-3 69,1 2-1,-1 0 1,0 1-1,35 19 0,-51-24-422,-1 0 0,1 0-1,-1 0 1,1 0-1,-1 0 1,0 0-1,0 1 1,0-1 0,-1 1-1,1 0 1,0-1-1,-1 1 1,0 0-1,0 0 1,0 0 0,1 3-1,0 5 177,-1 0-1,0 0 1,0 16 0,-1-22-161,0-2-46,-1 0-1,1 0 0,-1 0 1,1 0-1,-1-1 0,0 1 1,0 0-1,0 0 1,0-1-1,0 1 0,-1-1 1,0 1-1,-2 3 0,-5 9 186,-2 13 227,-11 1-119,20-24-317,-1-1 0,1 1 0,-1-1 0,0 0 0,0 0 1,-1 0-1,1 0 0,-1 0 0,0-1 0,0 0 0,-6 5 1,-23 16-66,23-16-398,1-1 1,-1 0 0,0 0 0,-1-1 0,1-1 0,-1 0 0,-1 0 0,-21 6 0,4-7-3691,0 0-1,-49-1 1,41-3 1386</inkml:trace>
+</inkml:ink>
+</file>
+
+<file path=word/ink/ink62.xml><?xml version="1.0" encoding="utf-8"?>
+<inkml:ink xmlns:inkml="http://www.w3.org/2003/InkML">
+  <inkml:definitions>
+    <inkml:context xml:id="ctx0">
+      <inkml:inkSource xml:id="inkSrc0">
+        <inkml:traceFormat>
+          <inkml:channel name="X" type="integer" min="-2.14748E9" max="2.14748E9" units="cm"/>
+          <inkml:channel name="Y" type="integer" min="-2.14748E9" max="2.14748E9" units="cm"/>
+          <inkml:channel name="F" type="integer" max="32767" units="dev"/>
+        </inkml:traceFormat>
+        <inkml:channelProperties>
+          <inkml:channelProperty channel="X" name="resolution" value="1000" units="1/cm"/>
+          <inkml:channelProperty channel="Y" name="resolution" value="1000" units="1/cm"/>
+          <inkml:channelProperty channel="F" name="resolution" value="0" units="1/dev"/>
+        </inkml:channelProperties>
+      </inkml:inkSource>
+      <inkml:timestamp xml:id="ts0" timeString="2023-08-04T18:14:38.203"/>
+    </inkml:context>
+    <inkml:brush xml:id="br0">
+      <inkml:brushProperty name="width" value="0.05" units="cm"/>
+      <inkml:brushProperty name="height" value="0.05" units="cm"/>
+      <inkml:brushProperty name="color" value="#E71224"/>
+    </inkml:brush>
+  </inkml:definitions>
+  <inkml:trace contextRef="#ctx0" brushRef="#br0">1 36 8289,'0'0'224,"3"0"186,21 1 1454,-17 0-1619,1 0 0,-1-1 0,1 0 0,-1 0 0,1-1 0,-1 1-1,0-2 1,10-2 0,-10 1-171,0 0 0,1 1 1,0-1-1,-1 2 0,1-1 0,0 1 0,0 0 0,14 0 1,76-14 297,34 15-17,-131 6-354,-1 15-4,0-21 3,0 0 0,0 1 1,0-1-1,0 0 0,0 1 0,0-1 1,0 0-1,0 1 0,0-1 0,0 0 0,-1 1 1,1-1-1,0 0 0,0 0 0,0 1 1,0-1-1,0 0 0,0 0 0,-1 1 0,1-1 1,0 0-1,0 0 0,-1 1 0,1-1 1,0 0-1,0 0 0,0 0 0,-1 1 0,1-1 1,0 0-1,-1 0 0,1 0 0,0 0 1,0 0-1,-1 0 0,-61 39 37,55-33-36,-1-1-1,1 0 1,-1 0 0,0-1 0,-1 0 0,-9 3 0,11-4 14,1-1 0,-1 1-1,0 1 1,1-1 0,-1 1 0,1 0-1,0 1 1,-10 9 0,-2 2 81,16-15-94,1 0 1,0 0-1,-1 0 1,1 0-1,0 0 1,0 0-1,0 0 1,0 0-1,0 1 1,0-1-1,0 0 1,0 1-1,0-1 1,1 1-1,-1-1 1,0 0-1,1 1 1,-1 0-1,1-1 1,0 1-1,-1-1 1,1 1-1,0-1 1,0 3-1,8-1 7,54 6-15,-10-2 232,53 13 0,-101-20-133,0 1 0,0 0 0,-1 1-1,1-1 1,0 1 0,-1-1 0,1 1 0,-1 0-1,0 0 1,1 1 0,-1-1 0,0 1-1,0-1 1,2 4 0,-3-2 58,0 0 0,0 0 0,0 0 0,-1 0 0,0 0 0,0 1 0,0-1 0,0 0 0,-1 1 0,1-1 0,-1 0 0,-1 6 0,1-8-84,0 1-1,0 0 1,0 0-1,0 0 1,-1 0-1,1-1 1,-1 1 0,0 0-1,1 0 1,-1-1-1,-1 1 1,1-1-1,0 1 1,-1-1-1,1 1 1,-1-1-1,-2 3 1,-4 5 42,-27 28 324,23-27-434,-1 0 0,0-1 0,-1-1 0,0 0 0,0-1 0,-1 0 0,-26 9 0,-12-2-3157,0-10-4694,38-5 4308,1 0 490</inkml:trace>
+</inkml:ink>
+</file>
+
+<file path=word/ink/ink63.xml><?xml version="1.0" encoding="utf-8"?>
+<inkml:ink xmlns:inkml="http://www.w3.org/2003/InkML">
+  <inkml:definitions>
+    <inkml:context xml:id="ctx0">
+      <inkml:inkSource xml:id="inkSrc0">
+        <inkml:traceFormat>
+          <inkml:channel name="X" type="integer" min="-2.14748E9" max="2.14748E9" units="cm"/>
+          <inkml:channel name="Y" type="integer" min="-2.14748E9" max="2.14748E9" units="cm"/>
+          <inkml:channel name="F" type="integer" max="32767" units="dev"/>
+        </inkml:traceFormat>
+        <inkml:channelProperties>
+          <inkml:channelProperty channel="X" name="resolution" value="1000" units="1/cm"/>
+          <inkml:channelProperty channel="Y" name="resolution" value="1000" units="1/cm"/>
+          <inkml:channelProperty channel="F" name="resolution" value="0" units="1/dev"/>
+        </inkml:channelProperties>
+      </inkml:inkSource>
+      <inkml:timestamp xml:id="ts0" timeString="2023-08-04T18:14:28.601"/>
+    </inkml:context>
+    <inkml:brush xml:id="br0">
+      <inkml:brushProperty name="width" value="0.05" units="cm"/>
+      <inkml:brushProperty name="height" value="0.05" units="cm"/>
+      <inkml:brushProperty name="color" value="#E71224"/>
+    </inkml:brush>
+  </inkml:definitions>
+  <inkml:trace contextRef="#ctx0" brushRef="#br0">0 316 3788,'6'0'4272,"9"0"-3946,-11 0 514,-1 0-454,10 0 26,-10 0-1,13 0 730,70 0 1509,-85 0-2634,1 0 1,-1 0-1,1 0 1,-1 0-1,1-1 0,-1 1 1,1-1-1,-1 1 0,0-1 1,1 1-1,-1-1 1,0 0-1,1 0 0,-1 0 1,0 0-1,0 0 1,0 0-1,0 0 0,2-1 1,-2 1-11,0-1 0,0 1 1,0 0-1,0 0 0,1 0 0,-1 0 1,0 0-1,1 0 0,-1 0 1,1 1-1,-1-1 0,1 0 0,-1 1 1,1 0-1,-1-1 0,1 1 1,0 0-1,-1-1 0,3 1 0,0 0 3,1 0-1,-1-1 0,0 0 0,0 0 0,0 0 0,0-1 1,0 1-1,7-5 0,17-5 4,15-4-95,-28 9-290,0 1 0,0 0 0,0 1 0,0 0 0,30-2 0,-88 6-9403</inkml:trace>
+</inkml:ink>
+</file>
+
+<file path=word/ink/ink64.xml><?xml version="1.0" encoding="utf-8"?>
+<inkml:ink xmlns:inkml="http://www.w3.org/2003/InkML">
+  <inkml:definitions>
+    <inkml:context xml:id="ctx0">
+      <inkml:inkSource xml:id="inkSrc0">
+        <inkml:traceFormat>
+          <inkml:channel name="X" type="integer" min="-2.14748E9" max="2.14748E9" units="cm"/>
+          <inkml:channel name="Y" type="integer" min="-2.14748E9" max="2.14748E9" units="cm"/>
+          <inkml:channel name="F" type="integer" max="32767" units="dev"/>
+        </inkml:traceFormat>
+        <inkml:channelProperties>
+          <inkml:channelProperty channel="X" name="resolution" value="1000" units="1/cm"/>
+          <inkml:channelProperty channel="Y" name="resolution" value="1000" units="1/cm"/>
+          <inkml:channelProperty channel="F" name="resolution" value="0" units="1/dev"/>
+        </inkml:channelProperties>
+      </inkml:inkSource>
+      <inkml:timestamp xml:id="ts0" timeString="2023-08-04T18:14:10.221"/>
+    </inkml:context>
+    <inkml:brush xml:id="br0">
+      <inkml:brushProperty name="width" value="0.05" units="cm"/>
+      <inkml:brushProperty name="height" value="0.05" units="cm"/>
+      <inkml:brushProperty name="color" value="#E71224"/>
+    </inkml:brush>
+  </inkml:definitions>
+  <inkml:trace contextRef="#ctx0" brushRef="#br0">0 448 8029,'0'4'163,"0"-4"-35,1 1 0,-1 0-1,0 0 1,0 0 0,1 0 0,-1 0 0,0 0 0,1-1-1,-1 1 1,1 0 0,-1 0 0,1-1 0,-1 1-1,1 0 1,0 0 0,-1-1 0,1 1 0,0-1-1,-1 1 1,1-1 0,0 1 0,0-1 0,0 1-1,-1-1 1,1 0 0,0 1 0,0-1 0,0 0-1,0 0 1,0 0 0,0 0 0,0 0 0,0 0-1,0 0 1,1 0 0,3 0-73,1 0 0,-1 0 0,1-1 0,-1 0 0,1 0 0,5-2 1,10-6 148,-17 7-163,0 1 0,1-1 0,-1 1 0,1-1 1,-1 1-1,1 0 0,-1 1 0,8-1 0,0 0 12,0 0 0,0-1 0,13-3 0,-13 2-34,0 1 1,0 0 0,14 0-1,3 0-10,57-9-1,-57 5 27,59-2-1,-75 9 148,-25 0-39,-8 2-98,6 15 35,13-17-72,-1 0 1,0-1 0,0 1 0,1-1-1,-1 1 1,0-1 0,0 0-1,0 1 1,1-1 0,-5 0 0,-6 4 113,-1 3-67,-42 28 292,53-33-346,0 0 0,0 0 0,1 0 0,-1 1 0,1-1 0,0 0 1,0 1-1,0-1 0,0 1 0,0 0 0,0-1 0,1 1 0,-1-1 0,1 1 0,0 0 0,0 0 0,0-1 0,0 1 0,0 0 0,1 3 0,-1-5 0,1 0-1,-1 0 1,0 0 0,1 0 0,-1-1-1,0 1 1,1 0 0,-1 0 0,1 0 0,0 0-1,-1 0 1,1-1 0,0 1 0,-1 0-1,1-1 1,0 1 0,0 0 0,0-1 0,0 1-1,-1-1 1,1 0 0,0 1 0,0-1 0,0 1-1,0-1 1,2 0 0,3 3 2,13 8-10,0-1 1,1 0-1,36 11 0,-31-12 160,-1 1 0,29 15-1,-44-19 37,-1-1 0,1 1 0,-1 1 0,0 0 0,-1 0 0,0 0 0,8 11 0,-11-13-49,0 1-1,-1-1 0,0 1 0,0 0 0,-1 0 0,0 0 0,0 0 0,0 0 0,-1 0 0,1 1 0,-2-1 0,1 11 0,0-2 168,0-11-245,-1-1-1,1 1 1,-1 0-1,0-1 1,0 1-1,0-1 1,-1 1-1,1-1 1,-1 1-1,0-1 1,0 1-1,0-1 1,-3 7 0,-22 10 217,13-6-109,8-8-140,-1-1 1,1 0 0,0 0 0,-1 0-1,0-1 1,-1 1 0,1-1 0,0-1-1,-10 5 1,2-3 26,7-2-270,-1 0 0,0-1 0,0 0 0,-1 0-1,1 0 1,-13 0 0,19-2 20,0 1 1,0-1 0,0 0 0,0 0-1,0 0 1,0 0 0,0 0-1,0-1 1,0 1 0,0-1-1,0 1 1,0-1 0,0 0-1,0 0 1,0 1 0,0-1-1,0-1 1,1 1 0,-1 0 0,0 0-1,1-1 1,-1 1 0,1-1-1,0 1 1,-1-1 0,1 1-1,0-1 1,0 0 0,0 0-1,0 0 1,0 1 0,-1-5-1,-1 0-665,0-1-215,0 0 0,1 0 0,0 0 0,0 0 0,0-1 0,1 1-1,0-12 1,0-8-1231</inkml:trace>
+  <inkml:trace contextRef="#ctx0" brushRef="#br0" timeOffset="471.49">871 619 6121,'0'1'613,"0"1"0,0-1 0,0 1 0,0-1 0,0 1 0,0-1 1,1 1-1,-1-1 0,0 1 0,1-1 0,-1 1 0,1-1 0,0 1 1,0 1-1,18 3 569,-6-4-781,37 4 322,0-2 1,57-3-1,-79-1-488,-33 0-1285,-59 0-4088,-6 0-5005,57 0 8208</inkml:trace>
+  <inkml:trace contextRef="#ctx0" brushRef="#br0" timeOffset="1140.15">1349 400 4624,'6'0'151,"91"0"2866,-93 0-2926,0 0 0,0-1 0,0 1 0,0-1 0,-1 0 0,1 0 0,0 0 0,0-1 0,5-2 0,-6 2-37,0 0 1,0 1-1,0 0 1,1 0-1,-1 0 0,0 0 1,1 0-1,-1 1 1,6-1-1,108 1 842,-116 0-889,0 0-1,0 0 1,-1 0-1,1 1 1,0-1-1,-1 0 1,1 0-1,0 1 1,0-1-1,-1 0 1,1 1-1,-1-1 1,1 1-1,0-1 1,-1 1 0,1-1-1,-1 1 1,1-1-1,-1 1 1,1-1-1,-1 1 1,1 0-1,-1-1 1,0 1-1,1 0 1,-1-1-1,0 1 1,0 0-1,1-1 1,-1 1-1,0 1 1,1 25 180,-1-21-157,0-6-25,0 1 0,0-1 1,0 1-1,0-1 0,0 1 1,0-1-1,0 1 1,0-1-1,0 1 0,-1-1 1,1 1-1,0-1 0,0 1 1,-1-1-1,1 1 0,0-1 1,0 0-1,-1 1 1,1-1-1,0 1 0,-1-1 1,1 0-1,-1 1 0,-21 27 131,19-24-106,1 0 0,-1 0 0,1 0 1,-1 0-1,-1-1 0,1 1 0,-6 4 1,-2 2 43,-4 12 103,-3-11-66,14-10-79,1 1 0,-1 0 0,0 0 0,1 0 0,0 1 0,0-1 1,-1 1-1,1 0 0,1-1 0,-5 6 0,-15 21 378,2-5-79,13-15-232,6-7-64,-1-1 1,1 0 0,0 1 0,0-1 0,0 0-1,0 1 1,0 0 0,1-1 0,-1 1 0,0-1 0,1 1-1,-1 0 1,1 0 0,0-1 0,-1 1 0,1 0 0,0 0-1,0 2 1,0 43 2506,1-46-2496,0 0 1,0 0-1,0 0 1,0 0-1,0 0 1,1 0-1,-1-1 0,0 1 1,0 0-1,1-1 1,-1 1-1,0-1 1,1 1-1,-1-1 1,1 0-1,-1 1 1,0-1-1,1 0 1,-1 0-1,3 0 0,-3 0 61,22 4 222,0-1 0,0-1 0,0-1 0,33-2 1,-9-1-207,-45 2-121,0 0-1,0 0 0,1 0 0,-1-1 1,0 1-1,0-1 0,0 1 0,0-1 1,0 0-1,0 0 0,0 0 1,-1 0-1,1 0 0,0 0 0,2-2 1,-3 1 1,1 1 1,0 0 0,0-1-1,0 1 1,-1 0 0,1 0-1,1 0 1,-1 1 0,0-1 0,0 0-1,0 1 1,0-1 0,0 1-1,1 0 1,1 0 0,-3 0-4,0 0 0,0 0 1,0 0-1,0 0 0,0-1 1,0 1-1,0 0 0,0 0 0,0-1 1,0 1-1,0 0 0,0-1 1,0 1-1,0-1 0,0 1 1,0-1-1,-1 0 0,1 1 1,1-2-1,-1 1-21,-1 0-1,1 1 1,0-1 0,-1 0-1,1 1 1,0-1 0,-1 1-1,1 0 1,0-1 0,0 1-1,0-1 1,-1 1 0,1 0 0,0 0-1,0 0 1,0-1 0,0 1-1,0 0 1,1 0 0,0 0-201,0-1 1,0 1 0,-1-1 0,1 0-1,0 1 1,0-1 0,-1 0 0,1 0-1,-1 0 1,1 0 0,-1-1 0,1 1-1,-1 0 1,0-1 0,2-1 0,-1 0-928,0 1 1,0-1-1,0 1 1,0-1-1,-1 0 1,0 1-1,1-1 1,-1 0-1,1-5 1,-1-1-1009</inkml:trace>
+  <inkml:trace contextRef="#ctx0" brushRef="#br0" timeOffset="1623.09">2097 161 6465,'0'-1'124,"0"1"0,1 0 1,-1 0-1,0 0 1,0 0-1,1 0 1,-1 0-1,0 0 0,0 0 1,1 0-1,-1 0 1,0 0-1,1 0 1,-1 0-1,0 0 0,0 0 1,1 0-1,-1 0 1,0 0-1,0 0 0,1 0 1,-1 0-1,0 0 1,0 0-1,1 1 1,-1-1-1,0 0 0,0 0 1,0 0-1,1 0 1,-1 1-1,0-1 1,0 0-1,0 0 0,0 0 1,1 1-1,-1-1 1,0 0-1,0 0 0,0 1 1,0-1-1,0 0 1,0 0-1,0 1 1,3 20 1830,-8 18-674,-1-27-956,4-9-207,1-1 1,-1 1-1,1 0 1,0 0 0,-1 0-1,2 0 1,-1 0-1,0 0 1,0 0 0,1 0-1,0 1 1,0-1-1,0 4 1,-1 12 502,-1 1 0,-5 23-1,2-14-175,2-9-136,-39 266 1037,40-231-1928,7-55 431,-1 1 108,-1 0 0,1-1 0,-1 1 0,1-1 0,0 0 0,-1 0 1,1 0-1,0-1 0,-1 1 0,1-1 0,-1 0 0,1 0 0,5-3 0,-4 1-19,-4 1 29,1 0 0,0 1 0,0-1-1,0 0 1,1 1 0,-1 0 0,0 0 0,0-1-1,1 1 1,-1 1 0,1-1 0,-1 0 0,1 0 0,-1 1-1,1 0 1,2-1 0,-4 1-1,1 0 0,-1 0-1,1 0 1,-1-1 0,1 1-1,-1 0 1,0-1 0,1 1 0,-1-1-1,1 0 1,-1 0 0,0 1-1,0-1 1,1 0 0,-1 0 0,0 0-1,0 0 1,0 0 0,0 0-1,0 0 1,1-3 0,6-4-201,9-7-516,-13 13 399,0-1 1,0 0-1,0 0 0,-1 0 1,1 0-1,-1-1 0,1 1 1,-1-1-1,0 0 0,-1 0 1,1 0-1,-1-1 0,0 1 1,0 0-1,0-1 0,0 0 1,-1 1-1,0-1 0,0 0 1,0 1-1,0-10 0,-1 13 195,0 0 0,0 0 0,0-1 0,0 1 0,0 0 0,0 0 0,0-1 0,-1 1 0,1 0 0,0 0 0,-1 0-1,1 0 1,-1 0 0,1 0 0,-1 0 0,0-1 0,1 2 0,-1-1 0,0 0 0,0 0 0,0 0 0,0 0 0,1 0 0,-1 1 0,0-1 0,0 0 0,-1 1 0,0-2-1,-7-3-535,-2-7-1174,-15 3 340</inkml:trace>
+  <inkml:trace contextRef="#ctx0" brushRef="#br0" timeOffset="2614.85">1843 518 7565,'0'1'191,"0"0"0,0-1 0,0 1 1,1-1-1,-1 1 0,0 0 0,0-1 1,0 1-1,1-1 0,-1 1 0,0-1 1,1 1-1,-1-1 0,0 1 0,1-1 0,-1 0 1,1 1-1,-1-1 0,1 1 0,-1-1 1,1 0-1,-1 1 0,1-1 0,-1 0 1,2 1-1,22 4 2114,33-6-1461,-43 0-392,-4 1-400,-1 0 0,0-1 0,0 0 0,0 0-1,-1-1 1,1 0 0,10-5 0,-16 6-51,49-4-131,-39 0 0,-10 3 28,0 1 1,1 0 0,-1 0-1,1 0 1,-1 0 0,1 1-1,4-1 1,-4 1-288,0-1 1,0 1-1,0-1 0,0 0 1,0 0-1,-1 0 1,7-4-1,12-6-6968,-19 6 4744</inkml:trace>
+  <inkml:trace contextRef="#ctx0" brushRef="#br0" timeOffset="3897.82">2662 411 5485,'-1'4'-521,"1"-4"800,0 1 0,-1-1 1,1 1-1,0 0 0,0-1 1,-1 1-1,1 0 0,0-1 1,0 1-1,0 0 0,0 0 1,0-1-1,0 1 0,0 0 1,0-1-1,0 1 0,0 0 1,0-1-1,1 1 0,-1 0 1,0-1-1,0 1 0,1 0 1,0 0-1,15 1 261,-12-1 10,1-1-2,260 1 3279,-254-2-3780,0 0-1,0 0 0,0-1 0,13-4 1,-14 2-17,1 2 1,0 0-1,0 0 1,14 0-1,117-14 73,-17 1-27,126 4 3094,-251 16-2929,0-5-229,1 1 0,-1-1 0,0 1 0,0-1-1,0 1 1,0-1 0,0 1 0,0 0 0,0-1 0,0 1 0,0-1 0,0 1 0,0-1 0,0 1 0,0-1 0,0 1-1,0-1 1,-1 1 0,1-1 0,0 1 0,0-1 0,-1 1 0,1-1 0,0 1 0,-1-1 0,1 0 0,0 1 0,-1-1-1,0 1 1,-15 7 146,15-8-147,1 0-1,-1 0 1,1 0-1,0 0 1,-1 1-1,1-1 1,0 0-1,-1 0 1,1 1-1,0-1 1,-1 0-1,1 1 1,0-1-1,0 0 1,0 1-1,-1-1 0,1 0 1,0 1-1,0-1 1,0 1-1,0-1 1,-1 0-1,1 1 1,0-1-1,0 1 1,0 0-1,-2 4 49,-55 30 257,38-25-196,1 1 0,-32 25-1,17-9 237,0-2-1,-2-1 1,-1-1-1,0-2 0,-77 32 1,-8 4-231,78-42-59,34-12 29,1 0-1,-1 0 0,0 0 0,1 1 0,-15 9 0,23-13-90,4-6-3494,9-4 3411,-12 9-355,0 0 361,-1 1 1,1-1-1,-1 1 1,0-1-1,1 1 1,-1 0-1,1-1 1,-1 1-1,1 0 1,0-1-1,-1 1 1,1 0-1,-1 0 1,1-1-1,-1 1 1,1 0-1,0 0 1,-1 0-1,1 0 0,0 0 1,-1 0-1,1 0 1,0 0-1,-1 0 1,2 0-1,4-1-393,0-4-303,15-7-1502,-10 8 185,-1-1-1,1-1 1,15-11-1,1-1-2436,-11 8 2176</inkml:trace>
+  <inkml:trace contextRef="#ctx0" brushRef="#br0" timeOffset="5110.57">3756 17 6777,'0'-17'3571,"0"27"672,0 29-1130,0-37-3063,0 0 0,1 0-1,-1 0 1,0 0 0,1 1-1,0-1 1,0-1 0,0 1-1,0 0 1,0 0 0,2 3 0,-1-3 10,-1 1 0,1-1 0,-1 1 0,0 0 1,0-1-1,0 1 0,0 0 0,0 0 0,0 0 0,-1 0 1,1 0-1,-1 4 0,0 19 352,-1-5-108,1 0-1,1 0 1,1 0-1,8 32 1,-9-45-260,1 0 0,-1 0 1,-1 0-1,1 1 1,-2 7-1,1-9-15,-1 0-1,2 1 1,-1-1 0,1 0 0,3 13-1,-2-12 50,-1 0 0,0 0-1,-1 0 1,0 8 0,0-11 495,5-5-435,9 1-36,-7 0-72,0-1-1,0 1 1,1-1-1,-1-1 1,0 1-1,0-1 1,11-3-1,-11 1-26,0 0 0,0 0 0,0 1 0,0 0 0,0 1 0,1 0 0,-1 0 0,13 0-1,-15 1 4,-1-1-1,1 1 0,-1-1 1,1 0-1,-1 0 0,8-4 0,-8 3 2,0 1 0,1 0 0,-1-1 0,0 1 0,1 1-1,7-2 1,6 1-411,-1-2-1,1-1 1,-1 0 0,0-1-1,17-7 1,-33 10-172,0 1 0,0 0 1,-1-1-1,1 1 0,0-1 1,-1 1-1,1-1 0,-1 1 1,1-1-1,-1 1 0,0-1 1,0 0-1,0 1 0,0-1 0,0 1 1,0-1-1,0 0 0,0 1 1,0-1-1,-1 1 0,1-1 1,-1 1-1,1-1 0,-1 1 1,0-1-1,0 1 0,-1-2 0,-26-7-1862</inkml:trace>
+  <inkml:trace contextRef="#ctx0" brushRef="#br0" timeOffset="5605.75">4003 274 9245,'0'0'816,"0"3"89,0 1-449,0 0 1,0 0-1,0 0 0,1 0 1,0 0-1,-1 0 1,1 0-1,1 0 1,-1 0-1,0 0 1,1 0-1,0-1 0,0 1 1,3 3-1,-3-1-88,-1 0 0,0-1 0,0 1 0,0 0 0,-1 0 1,1 0-1,-1 0 0,-1 0 0,0 8 0,-1 9 936,14 62 2134,-12-41-2957,3 0 0,2-1 1,19 85-1,-23-126-1052,6 21 1439,-1-12-3399,3-54-17732,-9 39 17396</inkml:trace>
+</inkml:ink>
+</file>
+
+<file path=word/ink/ink65.xml><?xml version="1.0" encoding="utf-8"?>
+<inkml:ink xmlns:inkml="http://www.w3.org/2003/InkML">
+  <inkml:definitions>
+    <inkml:context xml:id="ctx0">
+      <inkml:inkSource xml:id="inkSrc0">
+        <inkml:traceFormat>
+          <inkml:channel name="X" type="integer" min="-2.14748E9" max="2.14748E9" units="cm"/>
+          <inkml:channel name="Y" type="integer" min="-2.14748E9" max="2.14748E9" units="cm"/>
+          <inkml:channel name="F" type="integer" max="32767" units="dev"/>
+        </inkml:traceFormat>
+        <inkml:channelProperties>
+          <inkml:channelProperty channel="X" name="resolution" value="1000" units="1/cm"/>
+          <inkml:channelProperty channel="Y" name="resolution" value="1000" units="1/cm"/>
+          <inkml:channelProperty channel="F" name="resolution" value="0" units="1/dev"/>
+        </inkml:channelProperties>
+      </inkml:inkSource>
+      <inkml:timestamp xml:id="ts0" timeString="2023-08-04T18:14:18.912"/>
+    </inkml:context>
+    <inkml:brush xml:id="br0">
+      <inkml:brushProperty name="width" value="0.05" units="cm"/>
+      <inkml:brushProperty name="height" value="0.05" units="cm"/>
+      <inkml:brushProperty name="color" value="#E71224"/>
+    </inkml:brush>
+  </inkml:definitions>
+  <inkml:trace contextRef="#ctx0" brushRef="#br0">1 0 5412,'20'1'11530,"-20"194"-7355,0-190-4094,-1 0 0,0 0 1,1 0-1,-2 0 0,1-1 1,-3 8-1,2-7-6,0 0 1,1 0-1,-1 0 0,1 0 1,0 0-1,0 7 0,1 255 1908,1-264-1956,-1 1 0,0 0 0,1-1 0,0 1-1,0-1 1,0 1 0,0-1 0,0 1 0,1-1 0,2 4 0,-2-4 0,-1 0 0,1 1 0,-1-1 0,1 0 0,-1 1 1,0-1-1,0 1 0,-1-1 0,1 1 0,-1 4 0,1-3 14,-1 0 0,1 1 0,0-1 0,0 0 0,0 0 0,4 7 0,-3-7-10,-1 0 1,1 0-1,-1 0 0,0 0 0,0 0 0,0 8 1,-1-7 4,1 0 0,0 0 0,0 0 0,0 0 0,3 7 0,-2-8-5,0 1 0,-1 0 0,0 0 0,0-1 0,0 8 0,1 15 242,9 53-1,-1-12 97,9 596 1310,-21-469-1617,2-194-62,0-1 0,0 1 0,0 0 0,0 0 0,-1-1 0,1 1 0,-1 0 1,1-1-1,-1 1 0,0-1 0,0 1 0,0-1 0,0 1 0,0-1 1,-2 3-1,2-3 0,0 0 1,0 1-1,0-1 1,0 1 0,0-1-1,1 1 1,-1-1-1,0 1 1,1-1-1,-1 1 1,1 0 0,-1-1-1,1 1 1,0 0-1,0 2 1,0 15 9,0-5-11,0 1 1,0-1 0,-2 0 0,0 0-1,-4 17 1,-1 2-10,1 0 1,1 0 0,2 1-1,2-1 1,4 55-1,-2-13 10,-1 443-206,-16-515 152,11-15-9486,4 4 7572,0 0 0,-1 0 0,0 0 1,0 1-1,-6-14 0,2 7-264,-3-16-572</inkml:trace>
+</inkml:ink>
+</file>
+
+<file path=word/ink/ink66.xml><?xml version="1.0" encoding="utf-8"?>
+<inkml:ink xmlns:inkml="http://www.w3.org/2003/InkML">
+  <inkml:definitions>
+    <inkml:context xml:id="ctx0">
+      <inkml:inkSource xml:id="inkSrc0">
+        <inkml:traceFormat>
+          <inkml:channel name="X" type="integer" min="-2.14748E9" max="2.14748E9" units="cm"/>
+          <inkml:channel name="Y" type="integer" min="-2.14748E9" max="2.14748E9" units="cm"/>
+          <inkml:channel name="F" type="integer" max="32767" units="dev"/>
+        </inkml:traceFormat>
+        <inkml:channelProperties>
+          <inkml:channelProperty channel="X" name="resolution" value="1000" units="1/cm"/>
+          <inkml:channelProperty channel="Y" name="resolution" value="1000" units="1/cm"/>
+          <inkml:channelProperty channel="F" name="resolution" value="0" units="1/dev"/>
+        </inkml:channelProperties>
+      </inkml:inkSource>
+      <inkml:timestamp xml:id="ts0" timeString="2023-08-04T18:14:05.208"/>
+    </inkml:context>
+    <inkml:brush xml:id="br0">
+      <inkml:brushProperty name="width" value="0.05" units="cm"/>
+      <inkml:brushProperty name="height" value="0.05" units="cm"/>
+      <inkml:brushProperty name="color" value="#E71224"/>
+    </inkml:brush>
+  </inkml:definitions>
+  <inkml:trace contextRef="#ctx0" brushRef="#br0">297 67 6425,'3'0'327,"-2"0"-299,0 0 0,-1 0 0,1 0 0,0 0 0,0 0 0,-1-1 0,1 1 1,0 0-1,-1 0 0,1-1 0,0 1 0,-1 0 0,1-1 0,0 1 0,-1-1 0,1 1 0,-1-1 0,1 1 0,-1-1 0,1 1 1,-1-1-1,1 1 0,-1-1 0,0 0 0,1 1 0,-1-1 0,0 0 0,1-1 0,-1 2 21,0-1-1,1 0 1,-1 1-1,0-1 1,1 0-1,-1 1 1,0-1-1,1 0 1,-1 1-1,1-1 1,-1 1-1,1-1 1,-1 1-1,1-1 1,-1 1-1,1 0 1,-1-1-1,1 1 1,0 0-1,-1-1 1,1 1-1,0 0 1,-1-1-1,1 1 1,0 0-1,-1 0 1,1 0-1,1 0 1,4-15 2045,1 12-1520,-7 3-468,1 0-1,-1 0 0,1-1 0,-1 1 0,0 0 0,1 0 0,-1 0 0,0 0 1,1 0-1,-1-1 0,0 1 0,1 0 0,-1 0 0,0-1 0,1 1 0,-1 0 0,0 0 1,0-1-1,1 1 0,-1 0 0,0-1 0,0 1 0,0 0 0,1-1 0,-1 1 1,0-1-1,0 1 0,0 0 0,0-1 0,0 1 0,0 0 0,0-1 0,0 1 1,0-1-1,0 1 0,0 0 0,0-1 0,0 1 0,0-1 0,0 0 0,-1 1-78,1-1 0,-1 0 0,1 1 0,-1-1 0,0 1-1,1-1 1,-1 1 0,0-1 0,1 1 0,-1-1-1,0 1 1,0 0 0,1-1 0,-1 1 0,0 0-1,0 0 1,0 0 0,1 0 0,-1-1 0,0 1-1,0 0 1,0 0 0,0 0 0,-1 1 0,-29-1 422,25 0-328,-21-1 248,23 0-329,0 0 0,-1 1 1,1-1-1,-1 1 0,1 1 0,0-1 0,-1 0 1,1 1-1,-1 0 0,1 0 0,0 0 0,-8 4 1,-63 45 455,66-44-453,-1 0-1,1 0 1,1 1-1,-1 0 1,1 1-1,1-1 0,-1 1 1,1 1-1,1 0 1,-1 0-1,1 0 1,1 0-1,0 1 0,0 0 1,1 0-1,1 1 1,-1-1-1,2 1 1,-1-1-1,1 1 0,0 19 1,1-22-29,1-6-11,0 0 1,-1 0-1,1 0 1,0 0-1,0 0 1,0 1-1,1-1 1,-1 0-1,0-1 1,1 1-1,-1 0 1,1 0-1,0 0 1,0 0-1,-1 0 1,3 2-1,20 14 38,-16-12-28,0-1 0,0 0 1,1 0-1,-1-1 0,1 0 1,0 0-1,0-1 0,0 0 0,1 0 1,-1-1-1,1 0 0,10 0 1,17 2 4,60-2 0,-71-2-23,-21 0 4,0 0 0,-1 0-1,1-1 1,0 0 0,-1 0-1,1 0 1,-1 0 0,1 0-1,-1-1 1,0 1-1,1-1 1,-1 0 0,5-4-1,9-5-1,14-1 13,-5-10 16,-21 18-15,-1 1-1,1-1 0,-1 0 0,0-1 0,0 1 0,-1-1 0,1 1 0,-1-1 0,0 0 0,0 0 1,-1 0-1,5-11 0,-4 4 33,0 0 0,-1 0 0,0 0 0,-1 0 0,-1-18 1,0 28-35,0 0 1,0 0-1,0 0 1,-1 1-1,1-1 1,0 0 0,-1 0-1,0 1 1,1-1-1,-1 0 1,0 1 0,0-1-1,0 1 1,0-1-1,0 1 1,-1-1-1,1 1 1,0 0 0,-1-1-1,1 1 1,-2-1-1,-6-7 52,-22-21 248,26 26-275,-1 0-12,1 1 1,-1-1-1,1 1 0,-1 1 0,0-1 0,0 1 0,0 0 1,-1 0-1,1 0 0,-8 0 0,-10 0-678,-35 0 0,44 2 9,14 0 594,0 0 0,0 1 0,1-1 0,-1 0 0,0 0 0,0 0 0,0 0-1,0 1 1,1-1 0,-1 0 0,0 1 0,0-1 0,1 1 0,-1-1 0,0 1 0,1-1 0,-1 1 0,0-1 0,1 1 0,-1 0 0,1-1 0,-1 1 0,1 0 0,-1 0 0,1-1 0,-1 1 0,1 0 0,0 1 0,-1-2-44,1 1 1,0 0-1,0-1 1,-1 1-1,1-1 1,0 1-1,0-1 0,-1 1 1,1-1-1,-1 1 1,1-1-1,0 1 1,-1-1-1,1 1 1,-1-1-1,1 0 1,-1 1-1,1-1 1,-1 0-1,0 1 1,1-1-1,-1 0 1,1 0-1,-1 0 0,0 0 1,0 1-1,-8 18-4280,8-15 1683,2 1-1446,3 5 3156,21-7-880</inkml:trace>
+  <inkml:trace contextRef="#ctx0" brushRef="#br0" timeOffset="714.27">690 57 11297,'4'-1'6271,"-4"281"-996,0-277-5219,0 0 0,0 0 0,1 0 0,-1-1 0,1 1 0,0 0 0,0-1 0,0 1 0,0 0 0,0-1 0,1 1 0,1 2 0,-1-3 44,-1 1 0,1-1 1,-1 1-1,0-1 0,0 1 0,0 0 0,0 0 1,0-1-1,-1 1 0,1 0 0,-1 0 0,1 3 1,-1 9 3298,0-32-2817,0-31-870,0-185-1801,0 231 2007,0 1 0,0 0-1,0 0 1,0 0 0,1 0 0,-1 0 0,0 0 0,1 0 0,-1 0 0,1 0 0,0 0 0,-1 0-1,1 0 1,0 0 0,-1 0 0,1 0 0,0 0 0,0 1 0,0-1 0,0 0 0,0 1 0,0-1 0,0 1-1,0-1 1,0 1 0,0-1 0,0 1 0,0-1 0,1 1 0,5-3-563,3-2-710,0 1 0,0 1 0,0 0 0,1 0-1,-1 1 1,0 0 0,1 1 0,0 0 0,-1 1 0,16 1 0,-22-1 810,31 0-3278</inkml:trace>
+</inkml:ink>
+</file>
+
+<file path=word/ink/ink67.xml><?xml version="1.0" encoding="utf-8"?>
+<inkml:ink xmlns:inkml="http://www.w3.org/2003/InkML">
+  <inkml:definitions>
+    <inkml:context xml:id="ctx0">
+      <inkml:inkSource xml:id="inkSrc0">
+        <inkml:traceFormat>
+          <inkml:channel name="X" type="integer" min="-2.14748E9" max="2.14748E9" units="cm"/>
+          <inkml:channel name="Y" type="integer" min="-2.14748E9" max="2.14748E9" units="cm"/>
+          <inkml:channel name="F" type="integer" max="32767" units="dev"/>
+        </inkml:traceFormat>
+        <inkml:channelProperties>
+          <inkml:channelProperty channel="X" name="resolution" value="1000" units="1/cm"/>
+          <inkml:channelProperty channel="Y" name="resolution" value="1000" units="1/cm"/>
+          <inkml:channelProperty channel="F" name="resolution" value="0" units="1/dev"/>
+        </inkml:channelProperties>
+      </inkml:inkSource>
+      <inkml:timestamp xml:id="ts0" timeString="2023-08-04T18:13:59.955"/>
+    </inkml:context>
+    <inkml:brush xml:id="br0">
+      <inkml:brushProperty name="width" value="0.05" units="cm"/>
+      <inkml:brushProperty name="height" value="0.05" units="cm"/>
+      <inkml:brushProperty name="color" value="#E71224"/>
+    </inkml:brush>
+  </inkml:definitions>
+  <inkml:trace contextRef="#ctx0" brushRef="#br0">56 0 8177,'-4'1'234,"-1"0"0,1 0 0,-1 1 0,1-1 1,-1 1-1,1 0 0,-5 3 0,8-4-17,-1 0-1,1 0 1,0 1-1,0-1 0,0 0 1,0 1-1,0-1 1,0 1-1,0-1 1,0 1-1,0-1 1,1 1-1,-1 0 0,1-1 1,-1 1-1,1 0 1,-1 0-1,1-1 1,0 1-1,0 0 1,0 2-1,7-1 319,76 6-50,1-5-1,88-5 0,-52-1-453,-26 2 94,-92 0-110,0 0 0,0 1 0,0-1 0,0 0-1,0 1 1,0-1 0,0 1 0,-1 0 0,1-1 0,0 1 0,0 0-1,0 0 1,-1 0 0,1 1 0,-1-1 0,1 0 0,-1 0 0,1 1-1,-1-1 1,0 1 0,0-1 0,0 1 0,0 0 0,0 0-1,0-1 1,0 1 0,1 3 0,0 2 128,0 0 1,-1-1-1,0 1 0,0 0 0,0 13 1,-1-18-122,0-1 0,0 1 0,0-1 0,0 1 0,-1-1 0,1 1 0,0-1 0,-1 0 1,1 1-1,-1-1 0,1 1 0,-1-1 0,0 0 0,0 0 0,0 1 0,1-1 0,-1 0 0,0 0 1,-1 0-1,1 0 0,0 0 0,0 0 0,0 0 0,0 0 0,-2 0 0,-7 7 121,3-1 0,3-3-78,1 0 0,-1 0 1,-1 0-1,1 0 1,-1-1-1,-8 6 1,-81 57 479,55-37-530,39-29-16,-1 1-1,1-1 1,0 0 0,-1 1-1,1-1 1,0 1 0,-1-1 0,1 1-1,0-1 1,0 0 0,-1 1 0,1-1-1,0 1 1,0-1 0,0 1-1,-1-1 1,1 1 0,0-1 0,0 1-1,0 0 1,0-1 0,0 1-1,0-1 1,0 1 0,0-1 0,0 1-1,1-1 1,-1 1 0,0-1 0,0 1-1,0-1 1,0 1 0,1-1-1,-1 1 1,0-1 0,1 0 0,-1 1-1,0-1 1,1 1 0,-1-1-1,0 0 1,1 1 0,-1-1 0,1 0-1,-1 1 1,2-1 0,29 6 232,0 0-1,0 2 1,52 21 0,-71-24-105,-1 1 1,1 1 0,-1-1 0,-1 2-1,18 15 1,-23-19-80,0 1 0,-1 0 0,1 1 0,-1-1-1,-1 1 1,1 0 0,-1 0 0,0 0 0,0 0 0,-1 0 0,1 1 0,0 7 0,3 13 1553,-2 0 0,2 50-1,-6-75-1563,0-1 0,-1 1-1,1 0 1,0-1-1,-1 1 1,1 0-1,-1-1 1,1 1-1,-1-1 1,0 1 0,0-1-1,0 1 1,0-1-1,0 0 1,0 1-1,0-1 1,0 0-1,0 0 1,-1 0 0,1 0-1,0 0 1,-1 0-1,1 0 1,-3 1-1,-7 6 143,7-5-90,1 1-41,0-1-1,0 0 1,0 0-1,0-1 1,0 1 0,-1-1-1,0 1 1,1-1 0,-1 0-1,0-1 1,-7 4 0,-8 2-122,1-1 1,-1 0-1,0-2 1,0 0-1,0-1 1,0-1-1,-26 0 1,19 0-490,18-1 256,1-1 1,0 1 0,0-1 0,-1 0 0,1-1 0,0 1-1,0-2 1,0 1 0,-1-1 0,-6-2 0,-24-29-2103,10 7 62,20 20 1338,1 1 1,0-1-1,0 0 1,1-1-1,0 0 1,0 0-1,1 0 1,-1-1 0,2 1-1,-1-1 1,1-1-1,-4-10 1,3-8-2272</inkml:trace>
+  <inkml:trace contextRef="#ctx0" brushRef="#br0" timeOffset="1008.74">994 426 10597,'0'0'3840,"3"0"-3178,11 0-184,-11 0-126,17 0 446,87 0-261,-102 0-536,-1-1 0,1 0 0,-1 1 1,0-1-1,1 0 0,-1-1 1,7-2-1,-7 2-19,1 0-1,-1 0 1,1 1 0,0 0 0,-1 0 0,1 0-1,8 0 1,-11 1 3,-1 0 0,1 0 0,-1-1 0,1 1 0,-1 0 0,1-1 0,-1 1 0,1-1 0,-1 1 0,1-1 0,-1 0 0,1 0 0,1-1 0,-1 1-166,-1 0 1,0 0-1,1 0 0,-1 0 0,1 0 1,-1 1-1,1-1 0,-1 1 1,1-1-1,-1 1 0,1 0 0,0-1 1,2 1-1,0-3-1395,-4-9-5011,0 8 3810,0-1 525</inkml:trace>
+  <inkml:trace contextRef="#ctx0" brushRef="#br0" timeOffset="2219.1">1372 238 5645,'2'0'291,"0"0"0,0 0 1,0-1-1,0 1 0,0 0 1,-1-1-1,1 0 0,0 1 1,0-1-1,-1 0 1,1 0-1,-1 0 0,3-2 1,-2 2-277,0-1 0,0 1 0,0 0-1,0 0 1,0 0 0,0 0 0,0 0 0,0 0 0,0 1 0,0-1 0,1 1 0,-1-1 0,4 1 0,0 0 75,-1 0 1,1 0-1,-1-1 1,1 0-1,-1 0 0,1 0 1,-1-1-1,0 0 1,9-4-1,-4 2 0,-7 3-47,1 0 1,-1 0-1,1 0 1,-1 1-1,1 0 1,0-1-1,-1 1 0,7 1 1,23-3 143,-16-1-148,0 0-1,0 1 1,0 0-1,22 2 1,-38 0-33,1 0 1,0 1-1,-1-1 1,1 1-1,0-1 1,-1 1-1,1-1 1,0 1-1,-1 0 1,1 0-1,-1 0 1,0 0-1,1 0 1,-1 0-1,0 0 1,1 0-1,-1 1 1,0-1-1,0 0 1,0 1-1,0-1 1,0 1-1,0-1 1,-1 1-1,1 0 1,0 2-1,1 2 44,0-1-1,-1 1 0,1 0 0,-1 0 0,-1 0 1,1 6-1,-1-9-31,0-1 0,0 1 0,0 0 1,0-1-1,0 1 0,-1-1 0,1 1 0,-1-1 1,0 1-1,0-1 0,0 1 0,0-1 0,0 0 1,0 0-1,0 1 0,-1-1 0,1 0 0,-1 0 1,0 0-1,-3 3 0,-6 6 26,-1 13 72,-68 92 217,76-97-256,1-2 27,1-13 38,0 1 0,0-1 0,0 1 0,0 0 0,1 0 0,0 0 0,0 0 0,0 0-1,1 0 1,0 10 0,0-12-17,0-1-1,0 0 0,0 0 1,0 1-1,0-1 0,1 0 1,-1 1-1,1-1 1,0 0-1,0 2 0,13 6 375,-7-7-485,-2 4 164,0-1-31,13 0-103,-1-2 0,1 0 0,0-1 0,32 1 0,39-2-3633,-88-2 3476,0 0 0,1 0 0,-1 0 0,0-1 0,0 1-1,0 0 1,0-1 0,0 1 0,0-1 0,0 1 0,0-1 0,0 1 0,0-1 0,0 0 0,0 1 0,-1-1 0,1 0 0,0 0 0,0 0-1,-1 0 1,1 0 0,0 0 0,-1 0 0,1 0 0,-1 0 0,1-1 0,4-7-856,22-15-4489,-15 20 3118</inkml:trace>
+  <inkml:trace contextRef="#ctx0" brushRef="#br0" timeOffset="2991.83">2188 62 7069,'9'-20'522,"-4"11"7545,-5 95-5177,0-73-2621,0-10-205,1 0 0,-1 0 0,0 0 0,0 0 0,-1 0 0,1 0 0,-1 0 0,1 0 0,-1-1 0,0 1 0,-2 4 0,-6 6 174,7-10-187,1-1 0,-1 0 0,0 1 0,1-1 0,0 1 0,-1-1 0,1 1 0,0-1 0,0 1 0,1 0 0,-1 0 0,1-1 1,-1 1-1,1 5 0,0-4 3,-1 0 1,1-1 0,-1 1-1,0 0 1,0-1 0,0 1-1,0-1 1,0 1 0,-1-1-1,0 0 1,-3 6 0,-4 8 145,2-1 35,2 0 0,-5 20 0,1-4-46,6-22-153,-3 9-13,0 1 0,2 0 1,0 1-1,-2 34 0,6 2-303,1-55 255,-1 0 0,1-1-1,-1 1 1,1-1-1,0 1 1,0-1 0,-1 1-1,1-1 1,0 0-1,0 1 1,1-1 0,-1 0-1,0 0 1,0 0-1,1 0 1,-1 0 0,3 2-1,27 15-609,-26-16 491,1 0-216,1 0 0,0-1 1,0 1-1,0-1 0,0-1 0,0 1 1,13-2-1,-13 1-4,-6 0 335,-1 0 1,0 0-1,1 0 1,-1 0-1,0 0 1,0 0-1,1 0 0,-1-1 1,0 1-1,1 0 1,-1 0-1,0 0 0,0 0 1,1 0-1,-1 0 1,0-1-1,0 1 1,1 0-1,-1 0 0,0 0 1,0-1-1,1 1 1,-1 0-1,0 0 1,0-1-1,0 1 0,0 0 1,0 0-1,1-1 1,-1 1-1,0 0 1,0 0-1,0-1 0,0 0 1,11-13-720,-7 10 269,-1 0 0,1 0 0,-1-1 0,0 1 0,-1-1 0,1 0 0,-1 0 1,0 1-1,3-12 0,2-78-8057,-7 72 6832</inkml:trace>
+  <inkml:trace contextRef="#ctx0" brushRef="#br0" timeOffset="2992.83">1930 400 7569,'0'0'994,"0"3"-147,0-2-775,0-1 0,0 1 0,1-1-1,-1 1 1,0-1 0,0 1 0,0 0 0,1-1 0,-1 0-1,0 1 1,1-1 0,-1 1 0,0-1 0,1 1-1,-1-1 1,1 0 0,-1 1 0,1-1 0,-1 0 0,0 1-1,1-1 1,0 0 0,-1 0 0,1 1 0,-1-1-1,2 0 1,24 5 1257,41-6-6,-43 1-1090,99 0-148,-117-1-205,-1 1 0,0-1 0,0 0 0,0 0 0,0 0 0,7-3 0,-7 2-286,0 0 0,0 1 0,0-1 0,0 1 0,0 1 0,8-1 1,-12 1 170,0-1 1,1 1 0,-1 0-1,0 0 1,1 0 0,-1-1-1,0 1 1,0-1 0,1 1-1,-1-1 1,0 1 0,0-1-1,0 0 1,0 1 0,0-1-1,2-1 1,2-2-882,6 1-1518</inkml:trace>
+  <inkml:trace contextRef="#ctx0" brushRef="#br0" timeOffset="3618.02">3187 159 6085,'11'-2'456,"2"-2"2745,-12 4-2998,-1 0 1,1 0-1,-1 0 0,0 0 1,1 0-1,-1 0 1,1 0-1,-1 0 1,1 0-1,-1 0 1,0 1-1,1-1 1,-1 0-1,1 0 1,-1 0-1,0 0 1,1 1-1,-1-1 1,1 0-1,-1 1 1,0-1-1,0 0 1,1 0-1,-1 1 1,0-1-1,1 0 0,-1 1 1,0-1-1,0 1 1,0-1-1,1 0 1,-1 1-1,0-1 1,0 1-1,0-1 1,0 1-1,0-1 1,1 8-113,-2-7-669,2-1 579,-1 0-1,0 0 1,0 0 0,0 1 0,0-1 0,0 0-1,0 0 1,0 0 0,-1 0 0,1 1-1,0-1 1,0 0 0,0 0 0,0 0-1,0 0 1,0 0 0,0 1 0,0-1 0,0 0-1,0 0 1,0 0 0,-1 0 0,1 0-1,0 0 1,0 0 0,0 1 0,0-1 0,0 0-1,0 0 1,-1 0 0,1 0 0,0 0-1,0 0 1,0 0 0,0 0 0,-1 0 0,1 0-1,0 0 1,0 0 0,0 0 0,0 0-1,0 0 1,-1 0 0,1 0 0,0 0-1,0 0 1,0 0 0,0 0 0,-1 0 0,1 0-1,0 0 1,0 0 0,0 0 0,0 0-1,-1-1 1,0 1 1,0 0 0,0 0 0,0 0 0,0 0 0,0 0 0,0 1 0,-1-1 0,1 0 0,0 0 0,0 1 0,0-1 0,0 1 0,0-1 0,0 1 0,0-1 0,0 1 0,0 0 1,0 0-1,0-1 0,0 2 0,-13 9 27,-15-3 2,-26 29-9,-41 13-29,-180 106-37,273-155 59,1 1-1,0-1 1,0 1 0,0 0-1,0 0 1,1 0-1,-1 0 1,0 0-1,1 0 1,-1 0 0,1 0-1,0 1 1,-2 3 436,9-6-241,-2-1-199,4 1 129,-1 0-1,0 0 1,0 0 0,1 1-1,11 2 1,-4 5 51,-13-6-160,0-1 1,0 0-1,-1 0 1,2 0 0,-1 0-1,0 0 1,0-1-1,0 1 1,0-1-1,0 1 1,1-1 0,3 0-1,5 1 119,0 1-1,0-1 1,0 2-1,17 5 1,14 3 222,32 4 150,89 30 0,-136-29-667,-19-12-4176,-6-17 1407,-2 9 1061,-4 0-299,-11-11-379,12 9-191,3-8 279</inkml:trace>
+  <inkml:trace contextRef="#ctx0" brushRef="#br0" timeOffset="4133.05">3536 461 8177,'0'0'71,"0"2"-37,6 0 762,93 0 5258,6-3-4709,-20 1-1763,-78-3 1872,3-7-6094,-10 10 4414,1 0-1,-1-1 0,0 1 0,0 0 0,1-1 0,-1 1 0,0-1 0,0 1 0,0 0 0,1-1 1,-1 1-1,0-1 0,0 1 0,0 0 0,0-1 0,0 1 0,0-1 0,0 1 0,0-1 1,0 1-1,0-1 0,0 1 0,0 0 0,0-1 0,0 1 0,0-1 0,0 1 0,-1-1 0,1 1 1,0 0-1,0-1 0,0 1 0,-1 0 0,1-1 0,0 1 0,0 0 0,-1-1 0,1 1 1,0 0-1,-1-1 0,1 1 0,-1 0 0,-27-3-1818</inkml:trace>
+  <inkml:trace contextRef="#ctx0" brushRef="#br0" timeOffset="4721.97">4057 159 9925,'4'-1'-290,"-3"1"575,0-1-1,0 1 1,0-1-1,1 1 0,-1 0 1,0 0-1,0-1 1,0 1-1,1 0 1,-1 0-1,0 0 0,0 0 1,0 0-1,1 0 1,-1 1-1,0-1 1,0 0-1,0 1 1,0-1-1,1 0 0,-1 1 1,0 0-1,0-1 1,1 2-1,10 39 1389,-5-21-978,-1 1 0,-1-1 0,0 1 0,-2 0 0,1 22 0,-2 169 113,16-212-1012,21-3 166,-20-8 32,-8 3-9,-10 7 11,0 0 1,1 1-1,-1-1 0,0 1 0,0-1 0,0 1 1,1 0-1,-1-1 0,0 1 0,1 0 0,-1 0 1,0 0-1,2 0 0,-1 0-5,-1 0-1,1 0 1,-1 0-1,1 0 1,-1 0 0,1-1-1,-1 1 1,0 0-1,1-1 1,-1 1 0,1-1-1,0 0 1,21-13-815,36-17 0,-55 30 543,36-18-1665,-37 18 1373,-1-1 0,1 1 0,0-1 0,-1 1 0,1-1 0,-1 0 0,1 0 0,-1 0 0,0-1 0,2-2 0,-2-8-7249,-2 9 5287</inkml:trace>
+  <inkml:trace contextRef="#ctx0" brushRef="#br0" timeOffset="4722.97">4341 410 10765,'0'3'293,"0"83"7071,0 46-4527,0-130-2831,0 0 1,0 0-1,1 0 1,-1 0-1,1 0 1,-1 0-1,1 0 1,-1 0-1,1 0 1,0 0 0,0 0-1,0-1 1,0 1-1,0 0 1,0-1-1,1 1 1,1 1-1,-1-1-10,-1-1-1,0 1 0,1-1 1,-1 1-1,0 0 0,0-1 1,0 1-1,0 0 0,0 0 1,-1 0-1,1 0 1,-1-1-1,1 1 0,-1 0 1,1 0-1,-1 0 0,0 3 1,0-3-23,0 0 0,0 0 0,1 1 0,-1-1 0,1 0 0,-1 0 0,1 0 0,0 0 0,0 0 0,-1-1 0,1 1 0,1 0 0,1 3 0,-2-3-47,1-1 0,-1 1 1,0 0-1,0-1 0,0 1 0,-1 0 1,1 0-1,0 0 0,-1 0 0,1 0 1,-1 0-1,1 0 0,-1 4 0,1-3-254,-1 0-1,1 0 0,0-1 1,1 1-1,-1 0 0,0 0 1,1 0-1,0-1 0,-1 1 1,1-1-1,0 1 0,3 2 1,-3-4-476,-1 1 0,0-1 0,1 0 0,-1 0 0,0 1 0,1-1 1,0 0-1,-1 0 0,1 0 0,0-1 0,2 2 0,4-2-2311</inkml:trace>
+</inkml:ink>
+</file>
+
+<file path=word/ink/ink68.xml><?xml version="1.0" encoding="utf-8"?>
+<inkml:ink xmlns:inkml="http://www.w3.org/2003/InkML">
+  <inkml:definitions>
+    <inkml:context xml:id="ctx0">
+      <inkml:inkSource xml:id="inkSrc0">
+        <inkml:traceFormat>
+          <inkml:channel name="X" type="integer" min="-2.14748E9" max="2.14748E9" units="cm"/>
+          <inkml:channel name="Y" type="integer" min="-2.14748E9" max="2.14748E9" units="cm"/>
+          <inkml:channel name="F" type="integer" max="32767" units="dev"/>
+        </inkml:traceFormat>
+        <inkml:channelProperties>
+          <inkml:channelProperty channel="X" name="resolution" value="1000" units="1/cm"/>
+          <inkml:channelProperty channel="Y" name="resolution" value="1000" units="1/cm"/>
+          <inkml:channelProperty channel="F" name="resolution" value="0" units="1/dev"/>
+        </inkml:channelProperties>
+      </inkml:inkSource>
+      <inkml:timestamp xml:id="ts0" timeString="2023-08-04T18:13:51.771"/>
+    </inkml:context>
+    <inkml:brush xml:id="br0">
+      <inkml:brushProperty name="width" value="0.05" units="cm"/>
+      <inkml:brushProperty name="height" value="0.05" units="cm"/>
+      <inkml:brushProperty name="color" value="#E71224"/>
+    </inkml:brush>
+  </inkml:definitions>
+  <inkml:trace contextRef="#ctx0" brushRef="#br0">301 665 3464,'0'0'89,"0"0"-63,0 0 0,0-1 1,0 1-1,0 0 0,0 0 0,0 0 1,0-1-1,0 1 0,0 0 0,0 0 0,0 0 1,0-1-1,0 1 0,0 0 0,0 0 1,0-1-1,0 1 0,0 0 0,0 0 0,0 0 1,0-1-1,0 1 0,0 0 0,0 0 0,0 0 1,0-1-1,-1 1 0,1 0 0,0 0 1,0 0-1,0 0 0,0 0 0,-1-1 0,1 1 1,0 0-1,0 0 0,0 0 0,0 0 1,-1 0-1,1 0 0,0 0 0,-1-1 0,1 1 41,-1 0 0,0 0 0,1 0 0,-1 0 0,0 0 0,1 0 0,-1-1 0,0 1 0,1 0 0,-1-1 0,1 1 0,-1 0 0,0-1 0,1 1 0,-1-1 0,1 1 0,-1-1 0,1 1 0,-1-1 0,1 1 0,0-1-1,-1 0 1,-1-26 11157,2 31-10890,0 164 6158,0-166-6441,0 0 0,1 0 0,-1 0 0,0 0-1,1 1 1,0-1 0,-1 0 0,1 0 0,0 0 0,0-1 0,0 1-1,1 2 1,0-2-13,-1-1 0,0 1 0,0 0 0,0 0 0,-1 0 0,1 0 0,0 0 1,-1 0-1,1 0 0,-1 0 0,1 4 0,-2-1 20,1 1 0,0 0 0,1-1 0,0 1 1,0 0-1,0-1 0,0 1 0,1-1 1,2 6-1,5 36 144,-6-44-1688,-3-11-453,0 7 2289,0-2-1134,0 19-10841,0-12 9732</inkml:trace>
+  <inkml:trace contextRef="#ctx0" brushRef="#br0" timeOffset="609.4">0 890 3984,'6'0'4570,"9"0"-4135,-11 0 210,0 0-5,80 0 3817,-83 0-4435,0 0 1,0 0-1,-1 0 1,1 0-1,0 0 1,0 1-1,-1-1 1,1 0 0,0 0-1,-1 1 1,1-1-1,0 0 1,-1 1-1,1-1 1,0 1-1,-1-1 1,1 1-1,-1-1 1,1 1-1,-1-1 1,1 1-1,-1-1 1,1 1 0,-1 0-1,0-1 1,1 1-1,-1 1 1,1-1-4,-1-1 0,0 1 1,1 0-1,-1 0 0,0-1 0,1 1 1,-1 0-1,1-1 0,0 1 0,-1-1 1,1 1-1,-1-1 0,1 1 1,0-1-1,-1 1 0,1-1 0,0 1 1,-1-1-1,1 0 0,0 1 1,0-1-1,0 0 0,-1 0 0,1 0 1,0 0-1,0 0 0,1 0 0,0 1 46,1-1-1,-1 0 1,1 0-1,-1 1 0,0-1 1,1 1-1,-1 0 0,0 0 1,0 0-1,0 0 1,1 0-1,1 2 0,-2-2-24,0 0 0,-1 0 0,1 0-1,0 0 1,0 0 0,0-1-1,0 1 1,0 0 0,0-1 0,0 0-1,0 1 1,3-1 0,-1 1 14,0-1 0,0 1 0,0 0 0,0 1 0,0-1 0,0 1 0,-1 0 1,1-1-1,4 5 0,11 4 181,51 27 468,-66-36-1133</inkml:trace>
+  <inkml:trace contextRef="#ctx0" brushRef="#br0" timeOffset="1470.39">511 789 6533,'0'0'192,"0"30"4005,0-29-4120,0 0-1,0 0 1,0 0 0,0 0 0,0 0 0,0 0 0,0 0-1,0 0 1,0 0 0,-1 0 0,1 0 0,0 0 0,-1 0-1,1 0 1,0 0 0,-1 0 0,1 0 0,-1-1 0,0 1-1,1 0 1,-1 0 0,0 0 0,1-1 0,-1 1 0,0 0-1,0-1 1,0 1 0,0 0 0,-1 0 0,-5 3 94,6-3-141,1-1 0,-1 1 1,1-1-1,-1 1 0,1-1 1,0 1-1,-1 0 0,1-1 0,0 1 1,0-1-1,-1 1 0,1 0 1,0-1-1,0 1 0,0 0 0,0-1 1,0 1-1,0 0 0,0-1 0,0 2 1,-3 9 344,-72 103 1972,37-33-1626,6-12-496,108-157-12551,-72 68 9626</inkml:trace>
+  <inkml:trace contextRef="#ctx0" brushRef="#br0" timeOffset="2051.3">338 935 6933,'0'0'1079,"0"36"951,0-35-2003,-1-1 0,1 1 1,0-1-1,0 1 0,0 0 1,0-1-1,1 1 0,-1-1 1,0 1-1,0 0 0,0-1 1,0 1-1,1-1 0,-1 1 1,0-1-1,0 1 0,1-1 1,-1 1-1,0-1 0,1 1 1,-1-1-1,1 1 0,-1-1 1,0 0-1,1 1 0,-1-1 1,1 0-1,-1 1 0,1-1 1,-1 0-1,1 0 0,0 1 1,-1-1-1,1 0 0,-1 0 1,1 0-1,0 0 0,0 0-4,-1 0-1,1 1 0,-1-1 1,1 0-1,0 0 0,-1 0 1,1 0-1,-1 1 1,1-1-1,-1 0 0,1 1 1,-1-1-1,1 0 0,-1 1 1,1-1-1,-1 0 1,0 1-1,1-1 0,-1 1 1,1-1-1,-1 1 0,0-1 1,0 1-1,1-1 1,-1 1-1,0-1 0,0 1 1,0-1-1,1 1 0,-1 0 1,0-1-1,0 1 1,0-1-1,0 1 0,0-1 1,0 1-1,0 0 0,0 0-5,0-1 0,0 1-1,0-1 1,0 0-1,0 1 1,0-1 0,0 0-1,0 1 1,0-1 0,1 1-1,-1-1 1,0 0-1,0 1 1,0-1 0,1 0-1,-1 0 1,0 1-1,0-1 1,1 0 0,-1 1-1,0-1 1,1 0-1,-1 0 1,0 0 0,1 1-1,-1-1 1,0 0 0,1 0-1,-1 0 1,0 0-1,2 0 1,-2 0-3,0 1 1,1-1-1,-1 0 1,1 0-1,-1 0 1,0 0-1,1 0 0,-1 0 1,0 1-1,1-1 1,-1 0-1,0 0 1,1 1-1,-1-1 0,0 0 1,0 0-1,1 1 1,-1-1-1,0 0 1,0 1-1,1-1 1,-1 0-1,0 1 0,0-1 1,0 0-1,0 1 1,0-1-1,1 1 1,-1-1-1,0 0 0,0 1 1,10 16 562,-9-15-537,1 0 0,-1 0 0,1 0-1,-1 0 1,0 0 0,1 0 0,-1 0 0,0 1 0,-1-1 0,2 4 0,-1-1-31,-1 0 1,1-1-1,0 1 1,0-1-1,0 1 1,1-1-1,0 0 1,0 1-1,0-1 1,0 0-1,0 0 1,1 0-1,4 4 1,-6-43-10098</inkml:trace>
+  <inkml:trace contextRef="#ctx0" brushRef="#br0" timeOffset="3193.94">354 1099 4456,'0'0'222,"0"-3"106,0-11 114,0 11 611,0-27 1076,0 28-2090,-1 0 16,1 0 0,0 0 0,0 0-1,0 0 1,0-1 0,0 1 0,1 0 0,-1 0 0,1 0 0,-1 0-1,1 0 1,0 0 0,-1 0 0,1 0 0,0 0 0,0 0 0,1 0 0,-1 1-1,2-3 1,-2 1 6,0 0-1,0 0 0,-1 0 0,1 0 1,-1 0-1,1 0 0,-1 0 0,0 0 1,0 0-1,-1 0 0,0-4 1,0-2 201,1 6-211,-2-30 479,2 32-520,-1 0-1,0 0 1,1 0-1,-1-1 1,0 1-1,1 0 1,-1 0 0,0 0-1,0 0 1,0 0-1,0 0 1,0 0-1,0 1 1,0-1-1,0 0 1,-1 0 0,0 0-1,2 1-6,-1 0-1,1 0 1,0 0-1,0-1 1,-1 1-1,1 0 1,0 0-1,0 0 1,-1-1-1,1 1 1,0 0-1,0 0 1,0-1-1,-1 1 1,1 0-1,0 0 1,0-1-1,0 1 1,0 0-1,0-1 1,0 1-1,0 0 1,0 0-1,0-1 1,0 1-1,0 0 1,0-1-1,0 1 1,0 0-1,0-1 1,0 1-1,0 0 1,0-1-1,0 1 1,0 0-2,0-1 0,0 1 1,0 0-1,0-1 1,0 1-1,1 0 0,-1 0 1,0-1-1,0 1 1,0 0-1,0-1 0,-1 1 1,1 0-1,0 0 0,0-1 1,0 1-1,0 0 1,0-1-1,0 1 0,0 0 1,0 0-1,-1-1 1,1 1-1,0 0 0,0 0 1,0 0-1,-1-1 1,1 1-1,0 0 0,0 0 1,-1-1-1,-3-1 4,3 2-5,1 0 1,-1 0 0,1 0-1,-1-1 1,1 1-1,-1 0 1,1 0 0,-1-1-1,1 1 1,-1 0 0,1-1-1,-1 1 1,1-1 0,0 1-1,-1 0 1,1-1 0,-1 1-1,1-1 1,0 1 0,0-1-1,-1 1 1,1-1 0,0 1-1,0-1 1,0 1-1,0-1 1,0 0 0,-1 1-1,1-1 1,0 1 0,0-2-1,-18-34 20,-27-82 51,44 111-65,-1 1 0,1-1 0,0 1 0,0-1 0,1 1 0,0-1 0,2-11 0,-1-5-2,-1 23-4,0-1 0,0 0 1,0 1-1,0-1 0,0 1 0,0-1 0,0 0 0,1 1 0,-1-1 1,0 0-1,1 1 0,-1-1 0,0 1 0,1-1 0,-1 1 0,0-1 1,1 1-1,-1-1 0,1 1 0,-1-1 0,1 1 0,-1 0 0,1-1 1,0 1-1,-1 0 0,1-1 0,1 1 0,-2-1 6,1 1 0,0 0 0,0-1-1,0 1 1,-1-1 0,1 1 0,0-1-1,0 0 1,-1 1 0,1-1 0,-1 1-1,1-1 1,0 0 0,-1 0 0,1 1-1,-1-1 1,0 0 0,1 0 0,-1 0 0,1 0-1,-1 1 1,0-1 0,0 0 0,0 0-1,0 0 1,1 0 0,-1 0 0,-1-1-1,1-52 779,0 54-777,0 4-434,0 28-2864,23-16-3534</inkml:trace>
+  <inkml:trace contextRef="#ctx0" brushRef="#br0" timeOffset="3861.85">241 244 4780,'0'0'3401,"5"0"-3097,-1 0-258,47-4 434,-38-9-341,48 8 33,-49 1-149,-7 2-13,0 0-1,0 1 0,1-1 1,-1 1-1,11 0 1,86-10 60,-84 14 171,-16 9-45,-2-9-235,0-3 40,0 0 1,0 0-1,0 0 0,0 0 0,0 1 0,0-1 1,0 0-1,0 0 0,0 0 0,0 0 0,0 1 1,0-1-1,0 0 0,0 0 0,0 0 0,-1 0 1,1 1-1,0-1 0,0 0 0,0 0 0,0 0 1,0 0-1,0 0 0,0 0 0,-1 1 0,1-1 1,0 0-1,0 0 0,0 0 0,0 0 0,-1 0 1,1 0-1,0 0 0,0 0 0,0 0 0,0 0 1,-1 0-1,1 0 0,0 0 0,0 0 0,0 0 1,0 0-1,-1 0 0,1 0 0,0 0 0,0 0 1,0 0-1,0 0 0,-1 0 0,1 0 0,0 0 1,0 0-1,0 0 0,-1-1 0,0 1 4,0 0 0,-1 0 0,1 0 0,-1 0 0,1 0 0,0 1 0,-1-1-1,1 0 1,-1 1 0,1-1 0,0 1 0,0-1 0,-1 1 0,1 0 0,0 0 0,0-1 0,0 1 0,-1 0-1,0 2 1,-8 5 50,-10-1 8,10 4-27,5-8-34,1 0 0,-1-1 1,0 0-1,-1 0 0,-9 3 1,14-4-3,1 0 1,-1 0 0,1 0-1,-1 0 1,1 0 0,0 0-1,-1 0 1,1 0 0,0 0 0,0 0-1,0 0 1,0 1 0,0-1-1,0 0 1,0 0 0,0 0-1,0 0 1,0 0 0,1 0-1,-1 0 1,0 0 0,1 0-1,-1 0 1,1 0 0,-1 0 0,1 0-1,0 1 1,35 8 439,35 15 0,-45-16-31,-14-4-70,0 0-1,-1 0 0,1 1 0,-1 0 0,0 1 1,-1 1-1,12 9 0,-21-15-193,0 0 0,0 1 0,0-1 0,0 0 0,0 0 0,0 1 0,-1-1 0,1 1 0,-1 2 0,1-4-116,-1 0 0,0 0 1,0 0-1,0 0 0,1 0 0,-1 0 1,0 0-1,0 0 0,-1 0 0,1 0 0,0 0 1,0-1-1,0 1 0,-1 0 0,1 0 0,0 0 1,-1 0-1,1 0 0,-1 0 0,1 0 1,-1-1-1,1 1 0,-1 0 0,0 0 0,1-1 1,-2 2-1,-74 18-64,10-13-5734,66-7 5675,-1 0 0,0-1 0,1 1-1,-1 0 1,1 0 0,-1 0 0,1-1 0,-1 1 0,0 0-1,1 0 1,-1-1 0,1 1 0,-1 0 0,1-1 0,0 1-1,-1-1 1,1 1 0,-1-1 0,1 1 0,0-1 0,-1 1 0,1-1-1,0 1 1,-1-1 0,1 1 0,0-1 0,0 0 0,0 1-1,0-1 1,-1 1 0,1-1 0,0 0 0,0 1 0,0-1-1,1 0 1,-1 0-25,0 1-1,0-1 1,0 1 0,0-1-1,0 1 1,0-1-1,0 1 1,0-1-1,-1 1 1,1 0-1,0-1 1,0 1 0,0-1-1,0 1 1,-1-1-1,1 1 1,0 0-1,0-1 1,-1 1-1,1-1 1,0 1 0,-1 0-1,1 0 1,0-1-1,-1 1 1,1 0-1,0-1 1,-1 1-1,1 0 1,-1 0 0,1 0-1,0-1 1,-1 1-1</inkml:trace>
+  <inkml:trace contextRef="#ctx0" brushRef="#br0" timeOffset="3862.85">778 316 8485,'0'-1'8,"-1"1"0,0 0-1,1 0 1,-1 0 0,0-1 0,1 1 0,-1 0 0,0 0 0,1 0-1,-1 0 1,0 0 0,1 0 0,-1 0 0,1 1 0,-1-1 0,0 0-1,1 0 1,-1 0 0,0 1 0,1-1 0,-1 0 0,1 1 0,-1-1 0,1 0-1,-1 1 1,1-1 0,-1 1 0,1-1 0,-1 1 0,1-1 0,-1 1-1,1-1 1,0 1 0,-1-1 0,1 1 0,0-1 0,0 1 0,-1 1-1,1 0 322,0-1-227,0-1 0,-1 1 0,1-1 0,0 1 0,0-1 0,0 1 0,-1 0 0,1-1 0,0 1 0,0 0 0,0-1 0,0 1 1,0 0-1,0-1 0,0 1 0,1-1 0,-1 1 0,0 0 0,0-1 0,0 1 0,1-1 0,-1 1 0,0 0 0,0-1 0,1 1 0,-1-1 0,1 1 0,-1-1 0,0 1 0,1-1 0,-1 0 0,1 1 0,-1-1 0,1 1 0,-1-1 0,2 1 0,136 1 1196,-85-2-1180,-49 0-127,0-1 0,0 1 0,0-1 0,0 0 0,0 0 0,0 0 0,0 0 0,6-4-1,-7 3-89,1 0-1,0 1 0,0-1 1,0 1-1,0 0 0,0 0 0,0 1 1,7-1-1,2 1-877</inkml:trace>
+  <inkml:trace contextRef="#ctx0" brushRef="#br0" timeOffset="4609.97">1086 156 5084,'21'-1'964,"-1"-1"0,1-1 0,25-7 0,39-6 116,0 10-1028,-84 8-53,5 20-7,-6-20 8,0-1 1,0 0 0,0 0-1,0 0 1,0 0 0,0 0-1,0 0 1,0 1 0,0-1-1,-1 0 1,1 0-1,0 0 1,-1 0 0,1 0-1,-1 0 1,1 0 0,-1 0-1,0 0 1,1 0 0,-1 0-1,0-1 1,-1 3 0,1-3-4,-11 8 35,1 1-1,0 0 1,-14 15 0,20-17 18,0-1 1,-1 1-1,0-1 1,0-1-1,-9 7 1,-1 1 89,10 5 228,-8-1 349,13-17-678,1 1 1,-1-1 0,1 1 0,0-1 0,-1 1 0,1-1 0,0 1-1,0-1 1,-1 1 0,1-1 0,0 1 0,0 0 0,0-1 0,0 1-1,-1-1 1,1 1 0,0 0 0,0-1 0,0 1 0,0-1 0,1 1-1,-1 0 1,0-1 0,0 1 0,0-1 0,0 1 0,1 0 0,-1-1-1,0 1 1,0-1 0,1 1 0,-1-1 0,0 1 0,1-1 0,-1 1 0,1-1-1,-1 0 1,1 1 0,-1-1 0,1 1 0,-1-1 0,1 0 0,-1 1-1,2-1 1,9 5 66,16 6 682,34 9 1,-50-17-1641,0-1 0,0 0 1,21 0-1,-31-24-9087</inkml:trace>
+  <inkml:trace contextRef="#ctx0" brushRef="#br0" timeOffset="5270.17">1575 9 6117,'8'-8'4856,"-8"7"-4771,0 92 3818,0-90-3876,0 0 1,0 0 0,0 1 0,0-1-1,-1 0 1,1 0 0,0 1-1,-1-1 1,1 0 0,0 0-1,-1 0 1,0 1 0,1-1 0,-1 0-1,0 0 1,1 0 0,-1 0-1,0 0 1,0 0 0,0 0-1,-1 1 1,1-2-9,0 1-1,0 0 1,0 0-1,0 0 1,1-1 0,-1 1-1,0 0 1,0 0-1,1 0 1,-1 1-1,1-1 1,-1 0 0,1 0-1,0 0 1,-1 0-1,1 0 1,0 1 0,0-1-1,-1 0 1,1 0-1,0 2 1,1 6 94,-1-7-83,0 1-1,0 0 0,0-1 1,0 1-1,0 0 1,0 0-1,-1-1 1,0 1-1,1-1 1,-3 5-1,-4 5 46,5-10-58,0 0 0,1 0 0,0 1 1,-1-1-1,1 0 0,0 1 0,0-1 1,0 1-1,1-1 0,-1 1 0,0 0 1,1-1-1,0 6 0,-1 4 25,0 1-1,0 0 1,-1-1-1,-4 14 1,4-12-40,0 0 1,1 0-1,1 0 1,1 22-1,1 1-34,-2-36 28,1 0 0,-1 0 0,1 0 1,-1 0-1,1 0 0,0 0 0,0-1 0,-1 1 0,1 0 0,0 0 0,0-1 0,0 1 0,0 0 1,0-1-1,0 1 0,0-1 0,0 1 0,0-1 0,0 1 0,0-1 0,0 0 0,0 0 0,0 0 0,0 1 1,0-1-1,2 0 0,0 0-19,35 9-908,-36-9 838,0 0 1,0 0-1,0 1 1,-1-1-1,1 0 1,0 0-1,0-1 1,0 1-1,-1 0 1,1-1-1,0 1 1,0-1-1,-1 1 1,1-1-1,0 0 0,1-1 1,5-15-962,6 8-303,-12 6 852,0 0 1,0 0-1,0-1 0,0 1 1,-1-1-1,1 1 0,-1-1 1,0 1-1,0-1 0,-1 0 1,1 0-1,-1 0 0,1 1 1,-1-1-1,-1 0 0,1-4 1,0-9-1422</inkml:trace>
+  <inkml:trace contextRef="#ctx0" brushRef="#br0" timeOffset="5271.17">1380 246 7641,'0'21'3552,"36"-21"-2476,-5 0-720,7 0-432,-14 0-352,-3 0-500,0 0-1196,0-21-936,-6 21 315</inkml:trace>
+</inkml:ink>
+</file>
+
+<file path=word/ink/ink69.xml><?xml version="1.0" encoding="utf-8"?>
+<inkml:ink xmlns:inkml="http://www.w3.org/2003/InkML">
+  <inkml:definitions>
+    <inkml:context xml:id="ctx0">
+      <inkml:inkSource xml:id="inkSrc0">
+        <inkml:traceFormat>
+          <inkml:channel name="X" type="integer" min="-2.14748E9" max="2.14748E9" units="cm"/>
+          <inkml:channel name="Y" type="integer" min="-2.14748E9" max="2.14748E9" units="cm"/>
+          <inkml:channel name="F" type="integer" max="32767" units="dev"/>
+        </inkml:traceFormat>
+        <inkml:channelProperties>
+          <inkml:channelProperty channel="X" name="resolution" value="1000" units="1/cm"/>
+          <inkml:channelProperty channel="Y" name="resolution" value="1000" units="1/cm"/>
+          <inkml:channelProperty channel="F" name="resolution" value="0" units="1/dev"/>
+        </inkml:channelProperties>
+      </inkml:inkSource>
+      <inkml:timestamp xml:id="ts0" timeString="2023-08-04T18:11:41.908"/>
+    </inkml:context>
+    <inkml:brush xml:id="br0">
+      <inkml:brushProperty name="width" value="0.05" units="cm"/>
+      <inkml:brushProperty name="height" value="0.05" units="cm"/>
+      <inkml:brushProperty name="color" value="#E71224"/>
+    </inkml:brush>
+  </inkml:definitions>
+  <inkml:trace contextRef="#ctx0" brushRef="#br0">3483 1409 2200,'0'0'9420,"0"4"-9168,0 80 645,0-82-894,0-1 0,0 0 1,0 1-1,1-1 0,-1 0 1,0 0-1,1 1 0,-1-1 1,1 0-1,-1 0 0,1 0 1,0 1-1,-1-1 0,1 0 1,0 0-1,0 0 0,1 1 1,-1-1 0,0 0 1,0 0 0,0 0-1,-1 0 1,1 0 0,0 0-1,0 1 1,-1-1 0,1 0-1,-1 0 1,1 0 0,-1 1-1,0-1 1,1 0 0,-1 1-1,0-1 1,0 2 0,0-2-2,0 6 36,-1 1 1,2-1-1,-1 1 1,1-1-1,0 0 0,0 0 1,1 1-1,4 11 1,-1 11 11,-2-9-57,-2 3-1097,-1-40-2434,0-15-2307,0 10 4136</inkml:trace>
+  <inkml:trace contextRef="#ctx0" brushRef="#br0" timeOffset="538.4">3544 2000 4824,'0'0'53,"1"-1"0,0 0-1,0 1 1,0-1 0,-1 0-1,1 1 1,0-1 0,-1 0-1,1 0 1,-1 1 0,1-1-1,-1 0 1,1 0 0,-1 0-1,1 0 1,-1 0 0,0 0-1,0 0 1,1 0 0,-1 0-1,0-1 1,4-25 1517,-4-23 1226,0 49-2782,-1 1 0,1-1 1,0 1-1,0-1 0,0 1 0,-1-1 0,1 1 1,0-1-1,-1 1 0,1-1 0,0 1 0,-1 0 1,1-1-1,0 1 0,-1 0 0,1-1 0,-1 1 1,1 0-1,-1-1 0,1 1 0,-1 0 0,1 0 1,-1 0-1,1-1 0,-1 1 0,1 0 0,-1 0 1,1 0-1,-1 0 0,0 0 0,1 0 0,-1 0 1,0 0-1,0 0-3,1 0 1,-1 1-1,1-1 0,-1 0 1,1 0-1,-1 0 1,1 0-1,-1-1 1,1 1-1,-1 0 0,1 0 1,-1 0-1,1 0 1,-1 0-1,1-1 0,-1 1 1,1 0-1,0 0 1,-1-1-1,1 1 0,-1 0 1,1-1-1,0 1 1,-1 0-1,1-1 0,0 1 1,-1-1-1,1 1 1,0-1-1,0 1 0,-1-1 1,1 1-1,0-1 1,-2 0 28,0 0 0,1 0 1,-1 0-1,0 0 0,0 0 1,0 0-1,0 0 0,0 1 1,0-1-1,-1 1 0,1 0 1,0-1-1,-3 1 0,-103 0 592,107 0-626,-1 0 0,1 0 1,0 0-1,-1 0 0,1 1 1,0-1-1,-1 0 0,1 1 1,0-1-1,-1 1 0,1-1 1,0 1-1,0 0 0,0 0 0,-1-1 1,1 1-1,0 0 0,0 0 1,0 0-1,0 0 0,-1 2 1,1-2-2,0 0 0,1 1 1,-1-1-1,0 0 0,0-1 1,0 1-1,0 0 0,0 0 1,-1 0-1,1-1 1,0 1-1,0 0 0,0-1 1,-1 1-1,1-1 0,0 0 1,-1 1-1,1-1 0,0 0 1,-1 0-1,-1 0 0,1 0-1,1 1 0,0-1 0,0 0 0,-1 0 0,1 0 0,0 1 0,0-1 0,-1 1 0,1-1 0,0 1 0,0-1 0,0 1 0,0 0 0,0 0 0,0-1 0,0 1 0,0 0 0,0 0 0,0 0 0,1 0 0,-1 0 0,0 0 0,1 0 0,-2 2 0,-4 5 13,-7 4 13,-4 5-14,4 4-21,7-13 46,0 0-1,1 1 1,0-1-1,0 1 1,1 0 0,0 1-1,1-1 1,0 1-1,0 0 1,1-1 0,0 1-1,0 12 1,2 62 100,0-83-141,1 1 1,-1-1-1,1 1 0,-1-1 0,1 1 0,0-1 0,-1 1 1,1-1-1,0 0 0,0 1 0,0-1 0,0 0 1,0 0-1,0 0 0,0 0 0,0 0 0,1 0 0,-1 0 1,0 0-1,1 0 0,-1-1 0,3 2 0,12 9 22,-9-6-10,-1-1 0,0 0 1,1 0-1,0-1 1,0 0-1,0 0 1,0-1-1,1 0 1,-1 0-1,1 0 0,10 0 1,19 1 60,40-2-1,-51-1 17,-25 0-84,1-1 0,-1 1 0,1 0 0,-1 0 0,1-1 0,-1 1 0,1-1 0,-1 1 0,0-1 0,1 0 0,-1 1 0,0-1 0,0 0 0,1 0 0,-1 0 0,0 0 0,0 0 0,0 0 0,0 0 0,0 0 0,0 0 0,-1-1 0,2 0 0,5-7 32,16-11 108,-17 16-76,0-1 0,0-1 1,0 1-1,-1-1 1,0 0-1,0 0 0,7-13 1,-7 9-15,-1 1 0,1-1 0,-2 0 0,1 0 0,-2-1 0,1 1 0,1-18 1,-1-77 337,-4 67 17,1 37-398,0 0 1,0 0 0,0 0 0,0 0-1,0 0 1,-1 0 0,1 0-1,0 0 1,-1 0 0,1 0-1,-1 0 1,1 0 0,-1 0-1,1 0 1,-1 0 0,0 0 0,1 0-1,-1 0 1,0 1 0,0-1-1,1 0 1,-1 1 0,0-1-1,0 0 1,0 1 0,0-1-1,-2 0 1,2 1-5,0 0 0,1-1 0,-1 1 0,0-1 0,0 1 0,0-1 0,0 1 0,1-1 0,-1 0-1,0 1 1,1-1 0,-1 0 0,0 1 0,1-1 0,-1 0 0,1 0 0,-1 0 0,1 0 0,0 1 0,-1-1 0,1 0 0,0 0 0,-1 0-1,1 0 1,0 0 0,0 0 0,0-1 0,-1 0-7,0 0 1,0 0-1,0 0 0,0 0 1,0 1-1,0-1 0,0 0 0,0 1 1,-1-1-1,1 1 0,-1 0 0,1-1 1,-1 1-1,0 0 0,0 0 1,1 0-1,-1 0 0,0 0 0,0 0 1,-3 0-1,-38-14-761,0 10-2456,2 4-3740,33 1 5390,-7 0-913</inkml:trace>
+  <inkml:trace contextRef="#ctx0" brushRef="#br0" timeOffset="-6317.29">281 1667 4184,'-1'-21'830,"5"-12"11668,16 33-12256,-15 0 14,1 0-3,10 1-74,-4 0-49,0 0 0,-1-1 0,1 0 0,0-1 0,19-4 0,-19 0-56,-9 3-51,0 1-1,0 0 1,0-1-1,0 1 1,0 0-1,1 1 1,-1-1-1,0 0 1,5 1-1,5-1 52,-1 0 0,0-1 0,20-5 1,14-3 64,102-6 265,183 5-1,81 11 1295,-401 0-1639,0-1 1,0-1-1,18-4 1,-19 3 4,1 0-1,0 2 1,19-2 0,15 3 240,72-10 1,-77 7-229,-1 1 1,52 4-1,-15 0 64,350-2 2073,-322-14-1640,1327 14 2585,-1424-1-3152,0 1-1,1-1 1,-1-1-1,14-3 1,-14 2 6,0 1 1,0 1-1,0-1 1,14 0-1,-2 3 25,25-1-12,79-9-1,-89 5-26,0 2-1,54 4 0,-19 0 20,2248-2 1941,-2253 10-1728,140-5 84,-79-5-314,-121 0 2,0 0-1,0-1 1,-1 1-1,1-1 1,0 0-1,0 0 1,6-4 0,-6 4-14,0-1 1,0 1-1,-1 0 1,1 0 0,0 0-1,0 0 1,8 0 0,-12 1-101,-6 0-2989,-178 0-14873,182 0 17589,0 0 0,-1 0 0,1 0-1,0-1 1,-1 1 0,1-1 0,0 0 0,0 1 0,-1-1 0,1 0-1,0 0 1,0-1 0,0 1 0,-3-3 0,-6-3-1121,-11 3-1138</inkml:trace>
+  <inkml:trace contextRef="#ctx0" brushRef="#br0" timeOffset="-5706.9">6323 1045 5721,'17'-3'687,"-3"0"5778,14 3-3891,-27 0-2529,0 0-1,0 0 1,0 1-1,0-1 1,0 0 0,0 0-1,0 1 1,0-1-1,0 0 1,0 1-1,0-1 1,0 1-1,0 0 1,0-1-1,0 1 1,-1 0-1,1-1 1,0 1-1,0 0 1,-1 0-1,2 1 1,-1-1-13,-1 0 0,1 0-1,0 0 1,0 0 0,0 0 0,0 0 0,0-1 0,0 1 0,0 0 0,0-1 0,0 1-1,0-1 1,0 1 0,0-1 0,0 1 0,0-1 0,1 0 0,-1 1 0,0-1-1,0 0 1,3 0 0,0 1 59,0-1 0,0 1 0,0 0 0,0 0 0,0 0 0,0 1 0,0-1 0,0 1 0,5 3 0,13 6 360,56 29 824,-49-25-871,33 22 592,77 60-1,-45-30 35,-63-44-626,0 1 1,-1 2 0,-2 1 0,49 58-1,-75-82-405,1 1-6,0 1-1,1-1 0,-1 0 0,1 0 1,0 0-1,0-1 0,0 1 1,1-1-1,8 5 0,-13-8 4,0-20-5087,0-29-6459,0 48 11401,0 0-1,-1 1 0,1-1 0,0 1 0,0-1 0,0 1 0,-1-1 1,1 1-1,0-1 0,-1 1 0,1-1 0,0 1 0,-1-1 0,1 1 0,-1-1 1,1 1-1,0 0 0,-1-1 0,1 1 0,-1 0 0,1-1 0,-1 1 1,0 0-1,1 0 0,-1 0 0,1-1 0,-1 1 0,0 0 0,-3-1-702,1-5-1163</inkml:trace>
+  <inkml:trace contextRef="#ctx0" brushRef="#br0" timeOffset="-5167.14">6652 2184 5913,'-56'57'6460,"62"-62"-5990,-4 4-453,7-6 145,-1-1-1,0 0 1,0 0 0,8-11 0,-11 10-46,1 1 0,0 0 1,0 0-1,15-12 1,11-15 261,29-41 153,200-275 1619,-198 234-1950,-25 42-137,-36 71-14,1 0 1,0 0-1,0 0 1,0 0-1,0 0 1,1 1-1,0-1 1,5-3 428,-8 9-481,-1-1 1,0 1-1,0 0 1,1-1-1,-1 1 0,0 0 1,0 0-1,-1-1 1,1 1-1,-1 2 0,1-4 3,0 0-1,0 0 1,0 0-1,0 1 0,0-1 1,1 0-1,-1 0 1,0 0-1,0 0 1,0 0-1,0 1 0,0-1 1,-1 0-1,1 0 1,0 0-1,0 0 1,0 0-1,0 1 0,0-1 1,0 0-1,0 0 1,0 0-1,0 0 1,0 0-1,0 0 0,0 0 1,0 1-1,-1-1 1,1 0-1,0 0 1,0 0-1,0 0 0,0 0 1,0 0-1,0 0 1,-1 0-1,1 0 1,0 0-1,0 0 0,0 0 1,0 0-1,0 1 1,-1-1-1,1 0 1,0 0-1,0 0 0,0 0 1,0-1-1,0 1 1,-1 0-1,1 0 1,0 0-1,0 0 0,0 0 1,0 0-1,-1 0 1,1 0-5,-1 0 0,0-1 0,0 1 0,0 0 0,0 0 0,1 0 0,-1 0 0,0 0 0,0 1 0,0-1 0,0 0 0,1 0 0,-1 0 0,0 1 0,0-1 0,0 0 0,1 1 0,-1-1 0,0 1 0,1-1 0,-1 1 0,0-1 0,1 1 0,-1 0-1,1-1 1,-1 1 0,0-1 0,1 1 0,0 0 0,-1 0 0,1-1 0,-1 1 0,1 0 0,0 0 0,0 0 0,-1-1 0,1 1 0,0 0 0,0 0 0,0 1 0,0 2-208,-4-1-109,3-2 728,-12 8-2730,-7-4-9187,13-5 9067</inkml:trace>
+  <inkml:trace contextRef="#ctx0" brushRef="#br0" timeOffset="-4722.61">6341 1089 5252,'0'0'5466,"3"0"-5038,2-1-88,-1 1 0,1 0 0,0 0 0,0 0 0,0 1 0,0 0-1,5 1 1,-9 2-245,-1-3-41,0-1-1,0 1 1,0-1 0,0 1-1,0-1 1,0 0 0,0 1-1,0-1 1,1 1 0,-1-1 0,0 0-1,0 1 1,0-1 0,0 0-1,1 1 1,-1-1 0,0 0 0,0 1-1,1-1 1,-1 0 0,0 1-1,1-1 1,-1 0 0,0 0-1,1 1 1,-1-1 0,0 0 0,1 0-1,-1 0 1,0 0 0,1 1-1,-1-1 1,1 0 0,-1 0 0,0 0-1,1 0 1,-1 0 0,1 0-1,-1 0 1,0 0 0,1 0-1,-1 0 1,1 0 0,24 28 2163,-6 8-1224,-2 0 0,-1 1 0,-2 1 1,-1 0-1,10 54 0,-1-7-435,60 316 462,-66-305-921,0 35 204,-14-82 88,-3-30-402,1-19 20,0-4-348,0-28-986,0-8-4577,-1 37 5461,0 1 0,0 0 0,-1-1 0,1 1 0,-1 0 0,1 0 0,-1 0 0,0 0 0,0 0 0,0 1 0,0-1 0,0 0 1,0 1-1,-1 0 0,1-1 0,0 1 0,-4-1 0,-10-8-3497,15 9 3762,1 1 0,-1-1 0,1 1 0,0-1 0,-1 1-1,1-1 1,0 0 0,-1 1 0,1-1 0,0 0 0,0 1 0,-1-1-1,1 0 1,0 1 0,0-1 0,0 0 0,0 1 0,0-1 0,0-1-1</inkml:trace>
+  <inkml:trace contextRef="#ctx0" brushRef="#br0" timeOffset="-3404.35">626 1102 6773,'0'0'353,"11"37"4083,-3 10-1952,2 54 1,-8 124 20,-3-127-1554,1-96-934,1 0 0,-1 0-1,0 0 1,0 0 0,1 0 0,0 0-1,-1 0 1,1 0 0,0 0-1,0 0 1,0 0 0,0 0 0,0-1-1,2 3 1,-2-2 1,1 0-1,-1-1 1,0 1 0,0 0 0,0-1-1,0 1 1,0 0 0,-1 0 0,1 0-1,-1 0 1,1 0 0,-1 0-1,0 0 1,1 3 0,-2 18 192,0-15-138,1-1-1,0 0 1,0 1-1,0-1 1,1 0-1,2 10 1,0-7-6,0 0 1,-1 0 0,0 0 0,0 0-1,-2 0 1,1 13 0,1 23-2,16 81 1,1 21-11,-10-99 32,-7-40-504,1 1 0,-2 0-1,2 15 1,-2-40-4908,-1 10 4686,1-1 1,-1 0 0,0 0 0,0 0 0,0 1 0,-1-1 0,0 0 0,0 0 0,-3-7 0,-3 2-215,5 7 536,-1 1 1,1-1-1,0 0 0,0 0 1,1 0-1,-1 0 0,1 0 1,0 0-1,0 0 0,0 0 1,0 0-1,1-8 0,0-31-1729</inkml:trace>
+  <inkml:trace contextRef="#ctx0" brushRef="#br0" timeOffset="-2640.61">542 1265 2720,'3'-27'396,"-2"25"-333,0 1 1,0 0 0,0 0 0,0 0-1,1 0 1,-1 0 0,0 0 0,0 1-1,1-1 1,-1 0 0,0 1 0,3-2-1,-4 2-35,0 0-1,1 0 0,-1 0 1,0 0-1,0 0 1,1-1-1,-1 1 0,0 0 1,0 0-1,1 0 0,-1 0 1,0-1-1,0 1 0,0 0 1,1 0-1,-1-1 1,0 1-1,0 0 0,0 0 1,0-1-1,0 1 0,1 0 1,-1 0-1,0-1 0,0 1 1,0 0-1,0-1 1,0 1-1,0 0 0,0 0 1,0-1-1,0 1 0,0 0 1,0-1-1,0 1 0,0 0 1,-1 0-1,1-1 1,0 1-1,0-1 0,0 1 111,0-1-1,-1 1 0,1-1 0,0 1 0,0-1 1,0 1-1,0-1 0,0 1 0,0-1 1,0 0-1,0 1 0,0-1 0,0 1 0,0-1 1,0 1-1,1-1 0,-1 1 0,0-1 1,0 1-1,1-1 0,-1 1 0,0-1 0,0 1 1,1-1-1,-1 1 0,1-1 0,-1 1 1,0 0-1,1-1 0,0 1 0,19-17-151,-15 13 12,-2 4 4,-3 0-2,1 0 0,0 0-1,-1 0 1,1 0 0,0 0 0,-1 0-1,1 0 1,0 0 0,-1 0 0,1-1-1,-1 1 1,1 0 0,0 0-1,-1 0 1,1-1 0,-1 1 0,1 0-1,-1-1 1,1 1 0,-1-1 0,1 1-1,0-1 1,0-6 3673,-1 8-3663,0-1-1,0 1 0,0 0 0,0 0 1,0 0-1,0-1 0,0 1 1,0 0-1,0 0 0,-1 0 1,1-1-1,0 1 0,-1 0 1,1 0-1,-1-1 0,1 1 1,0 0-1,-1-1 0,0 1 1,1 0-1,-1-1 0,1 1 1,-1-1-1,0 1 0,1-1 0,-1 1 1,0-1-1,0 0 0,1 1 1,-1-1-1,0 0 0,0 1 1,1-1-1,-1 0 0,0 0 1,0 0-1,0 0 0,0 0 1,1 0-1,-1 0 0,-1 0 1,-7 3 192,-30 36 206,35-33-370,0-2 0,0 1 0,-1 0 0,-9 7 1,-13 12 58,-213 267 1635,169-181-1511,71-110-220,0 0 1,0 0-1,0 0 0,0 0 1,0 1-1,0-1 0,-1 0 1,1 0-1,0 0 1,0 0-1,0 0 0,0 0 1,0 1-1,0-1 0,0 0 1,-1 0-1,1 0 0,0 0 1,0 0-1,0 0 0,0 0 1,0 0-1,-1 0 0,1 0 1,0 0-1,0 0 0,0 0 1,0 0-1,0 0 0,-1 0 1,1 0-1,0 0 0,0 0 1,0 0-1,0 0 0,-1 0 1,1 0-1,0 0 0,0 0 1,0 0-1,0 0 0,0 0 1,0 0-1,-1 0 0,1-1 1,0 1-1,0 0 0,0 0 1,0 0-1,0 0 0,0 0 1,0 0-1,0-1 0,-1 1 1,1 0-1,0 0 0,0 0 1,0 0-1,0 0 0,0-1 1,0 1-1,0 0 0,0 0 1,0 0-1,0-1-17,0 1 0,0-1 0,0 1 0,-1-1 0,1 1 0,0-1 0,0 1 0,0-1 0,0 1 0,0-1 0,1 1 0,-1-1 0,0 1 0,0-1 0,0 1 0,0-1 0,0 1 0,1-1 0,-1 1 0,0 0 0,0-1 0,1 0 0,13-2-282,-6-13-731,14-3-702,-14 12 192,0 0-1,1 1 1,0 1-1,13-7 1,-10 6-706,1-1 306</inkml:trace>
+  <inkml:trace contextRef="#ctx0" brushRef="#br0" timeOffset="-1692.47">881 2280 4504,'0'-1'64,"0"1"-1,0-1 0,0 0 1,0 0-1,0 1 0,0-1 0,0 0 1,0 1-1,0-1 0,0 0 0,0 0 1,0 1-1,-1-1 0,1 0 1,0 1-1,0-1 0,-1 0 0,1 1 1,-1-1-1,1 0 0,0 1 1,-1-1-1,1 1 0,-1-1 0,0 1 1,1-1-1,-1 1 0,1-1 0,-1 1 1,0 0-1,1-1 0,-1 1 1,0 0-1,1 0 0,-1-1 0,0 1 1,0 0-1,0 0 0,-4-2-109,4 2 71,1 0 0,0 0 0,0 0 0,0 0 0,-1 0 0,1 0 0,0 0 0,0 0 0,0 0 0,0 0 0,-1 0 0,1 0 0,0 0 0,0 0 0,0-1 0,0 1 0,0 0 0,-1 0 0,1 0 0,0 0 0,0 0 0,0-1 0,0 1 0,0 0 0,0 0 0,0 0 0,0 0 0,-1-1 0,1 1 0,0 0 0,0 0 0,0 0 0,0 0 0,0-1 0,0 1 0,0 0 0,0 0 0,0 0 0,0-1 0,0 1 0,0 0 0,1 0 0,-5-5 777,-45-3 1333,20 6-1367,-62-20 2021,54 13-2144,-1-2 0,-68-30 0,74 27-378,17 6-247,-1-1 1,1 0-1,1-2 1,0 1 0,0-2-1,1 0 1,-21-26-1,15 18 137,-41-35 0,-139-78 104,196 131-268,-1-1 0,1 1 0,0-1 0,-1 0-1,1 0 1,1 0 0,-1 0 0,0-1 0,1 1 0,-1-1 0,1 0-1,0 0 1,1 0 0,-3-6 0,-1 2 1377,-1 5-4454,6 3 2831,0 1-1,-1-1 1,1 0-1,-1 1 1,1-1-1,0 0 1,0 1-1,-1-1 1,1 0-1,0 1 0,0-1 1,-1 1-1,1-1 1,0 0-1,0 1 1,0-1-1,0 1 1,0-1-1,0 1 1,-1-1-1,1 1 0,0-1 1,0 0-1,1 2 1,24 0-6980</inkml:trace>
+  <inkml:trace contextRef="#ctx0" brushRef="#br0">3484 1409 2200,'0'0'9420,"0"4"-9168,0 80 645,0-82-894,0-1 0,0 0 1,0 1-1,1-1 0,-1 0 1,0 0-1,1 1 0,-1-1 1,1 0-1,-1 0 0,1 0 1,0 1-1,-1-1 0,1 0 1,0 0-1,0 0 0,1 1 1,-1-1 0,0 0 1,0 0 0,0 0-1,-1 0 1,1 0 0,0 0-1,0 1 1,-1-1 0,1 0-1,-1 0 1,1 0 0,-1 1-1,0-1 1,1 0 0,-1 1-1,0-1 1,0 2 0,0-2-2,0 6 36,-1 1 1,2-1-1,-1 1 1,1-1-1,0 0 0,0 0 1,1 1-1,4 11 1,-1 11 11,-2-9-57,-2 3-1097,-1-40-2434,0-15-2307,0 10 4136</inkml:trace>
+  <inkml:trace contextRef="#ctx0" brushRef="#br0" timeOffset="538.4">3544 2000 4824,'0'0'53,"1"-1"0,0 0-1,0 1 1,0-1 0,-1 0-1,1 1 1,0-1 0,-1 0-1,1 0 1,-1 1 0,1-1-1,-1 0 1,1 0 0,-1 0-1,1 0 1,-1 0 0,0 0-1,0 0 1,1 0 0,-1 0-1,0-1 1,4-25 1517,-4-23 1226,0 49-2782,-1 1 0,1-1 1,0 1-1,0-1 0,0 1 0,-1-1 0,1 1 1,0-1-1,-1 1 0,1-1 0,0 1 0,-1 0 1,1-1-1,0 1 0,-1 0 0,1-1 0,-1 1 1,1 0-1,-1-1 0,1 1 0,-1 0 0,1 0 1,-1 0-1,1-1 0,-1 1 0,1 0 0,-1 0 1,1 0-1,-1 0 0,0 0 0,1 0 0,-1 0 1,0 0-1,0 0-3,1 0 1,-1 1-1,1-1 0,-1 0 1,1 0-1,-1 0 1,1 0-1,-1-1 1,1 1-1,-1 0 0,1 0 1,-1 0-1,1 0 1,-1 0-1,1-1 0,-1 1 1,1 0-1,0 0 1,-1-1-1,1 1 0,-1 0 1,1-1-1,0 1 1,-1 0-1,1-1 0,0 1 1,-1-1-1,1 1 1,0-1-1,0 1 0,-1-1 1,1 1-1,0-1 1,-2 0 28,0 0 0,1 0 1,-1 0-1,0 0 0,0 0 1,0 0-1,0 0 0,0 1 1,0-1-1,-1 1 0,1 0 1,0-1-1,-3 1 0,-103 0 592,107 0-626,-1 0 0,1 0 1,0 0-1,-1 0 0,1 1 1,0-1-1,-1 0 0,1 1 1,0-1-1,-1 1 0,1-1 1,0 1-1,0 0 0,0 0 0,-1-1 1,1 1-1,0 0 0,0 0 1,0 0-1,0 0 0,-1 2 1,1-2-2,0 0 0,1 1 1,-1-1-1,0 0 0,0-1 1,0 1-1,0 0 0,0 0 1,-1 0-1,1-1 1,0 1-1,0 0 0,0-1 1,-1 1-1,1-1 0,0 0 1,-1 1-1,1-1 0,0 0 1,-1 0-1,-1 0 0,1 0-1,1 1 0,0-1 0,0 0 0,-1 0 0,1 0 0,0 1 0,0-1 0,-1 1 0,1-1 0,0 1 0,0-1 0,0 1 0,0 0 0,0 0 0,0-1 0,0 1 0,0 0 0,0 0 0,0 0 0,1 0 0,-1 0 0,0 0 0,1 0 0,-2 2 0,-4 5 13,-7 4 13,-4 5-14,4 4-21,7-13 46,0 0-1,1 1 1,0-1-1,0 1 1,1 0 0,0 1-1,1-1 1,0 1-1,0 0 1,1-1 0,0 1-1,0 12 1,2 62 100,0-83-141,1 1 1,-1-1-1,1 1 0,-1-1 0,1 1 0,0-1 0,-1 1 1,1-1-1,0 0 0,0 1 0,0-1 0,0 0 1,0 0-1,0 0 0,0 0 0,0 0 0,1 0 0,-1 0 1,0 0-1,1 0 0,-1-1 0,3 2 0,12 9 22,-9-6-10,-1-1 0,0 0 1,1 0-1,0-1 1,0 0-1,0 0 1,0-1-1,1 0 1,-1 0-1,1 0 0,10 0 1,19 1 60,40-2-1,-51-1 17,-25 0-84,1-1 0,-1 1 0,1 0 0,-1 0 0,1-1 0,-1 1 0,1-1 0,-1 1 0,0-1 0,1 0 0,-1 1 0,0-1 0,0 0 0,1 0 0,-1 0 0,0 0 0,0 0 0,0 0 0,0 0 0,0 0 0,0 0 0,-1-1 0,2 0 0,5-7 32,16-11 108,-17 16-76,0-1 0,0-1 1,0 1-1,-1-1 1,0 0-1,0 0 0,7-13 1,-7 9-15,-1 1 0,1-1 0,-2 0 0,1 0 0,-2-1 0,1 1 0,1-18 1,-1-77 337,-4 67 17,1 37-398,0 0 1,0 0 0,0 0 0,0 0-1,0 0 1,-1 0 0,1 0-1,0 0 1,-1 0 0,1 0-1,-1 0 1,1 0 0,-1 0-1,1 0 1,-1 0 0,0 0 0,1 0-1,-1 0 1,0 1 0,0-1-1,1 0 1,-1 1 0,0-1-1,0 0 1,0 1 0,0-1-1,-2 0 1,2 1-5,0 0 0,1-1 0,-1 1 0,0-1 0,0 1 0,0-1 0,0 1 0,1-1 0,-1 0-1,0 1 1,1-1 0,-1 0 0,0 1 0,1-1 0,-1 0 0,1 0 0,-1 0 0,1 0 0,0 1 0,-1-1 0,1 0 0,0 0 0,-1 0-1,1 0 1,0 0 0,0 0 0,0-1 0,-1 0-7,0 0 1,0 0-1,0 0 0,0 0 1,0 1-1,0-1 0,0 0 0,0 1 1,-1-1-1,1 1 0,-1 0 0,1-1 1,-1 1-1,0 0 0,0 0 1,1 0-1,-1 0 0,0 0 0,0 0 1,-3 0-1,-38-14-761,0 10-2456,2 4-3740,33 1 5390,-7 0-913</inkml:trace>
+  <inkml:trace contextRef="#ctx0" brushRef="#br0" timeOffset="98471.5">1909 1541 4212,'-2'-12'5226,"2"11"-5232,-1 1 0,1-1 1,-1 1-1,1-1 0,-1 1 1,1-1-1,-1 1 1,1-1-1,-1 1 0,0 0 1,1-1-1,-1 1 0,1 0 1,-1 0-1,0-1 0,1 1 1,-1 0-1,0 0 0,0 0 1,1 0-1,-1 0 0,0 0 1,1 0-1,-1 0 0,-1 0 1,2 0 68,-4 0-140,-37 0-8205,34 0 7775</inkml:trace>
+  <inkml:trace contextRef="#ctx0" brushRef="#br0" timeOffset="98870.69">1847 1523 6021,'0'0'228,"13"0"2053,-12-1-1592,0 1 1,1 0-1,-1 0 0,1 0 0,-1 0 0,0 0 0,1 0 0,-1 0 1,0 1-1,1-1 0,-1 0 0,1 1 0,-1-1 0,0 1 0,2 1 0,9 56 3891,10 67-912,-18-86-3377,-1-7-329,1-1 1,13 46 0,-11-68-5026,-2-14 1285,3-22-1697,-6 23 4664,1-2-506,1-2-414,-2-3-2321,0-15 972</inkml:trace>
+  <inkml:trace contextRef="#ctx0" brushRef="#br0" timeOffset="99351.6">1466 2177 5332,'0'0'250,"0"4"-46,7-2 3609,110-1 1969,23-1-2789,-135 0-2981,-1-1 0,0 1-1,0-1 1,0 0 0,1 0 0,-1 0-1,5-3 1,-5 2-12,0 1-1,0-1 1,0 1-1,1 0 1,-1 0-1,0 1 1,6-1-1,-5 1-60,-1 0 1,1 0-1,-1-1 0,0 1 0,1-1 0,-1 0 0,0 0 0,0 0 1,5-3-1,17-1-938,-23 5 417,0-1-1,0 1 1,1-1-1,-1 1 1,0-1-1,0 0 0,0 0 1,3-2-1</inkml:trace>
+  <inkml:trace contextRef="#ctx0" brushRef="#br0" timeOffset="100403.02">1902 1910 10317,'2'9'532,"1"0"-1,0 0 1,1-1-1,5 11 1,8 18 1788,13 47-40,-22-57-2096,1 0 0,1 0 0,2-1 0,1-1 0,16 25 0,-27-47-201,0 0 0,0-1 0,0 1 0,1-1 0,-1 0 0,1 0 0,0 0 0,-1 0 0,1 0 0,0-1 0,0 1 0,0-1 0,0 0 0,5 2 0,1-1-138,1-1 1,-1 0-1,17-1 0,-15 0 28,-9 0 109,-1 0 0,1 0-1,-1-1 1,1 1 0,-1 0-1,1 0 1,-1-1 0,1 1-1,-1-1 1,1 0 0,-1 1-1,0-1 1,1 0 0,-1 0-1,0 0 1,0 0 0,0 0-1,0 0 1,2-1 0,-2 1-8,0-1 0,0 1 0,0 0 0,0 0 0,0 0 0,1 0 1,-1 1-1,0-1 0,1 0 0,-1 0 0,1 1 0,-1-1 0,1 1 0,-1-1 1,1 1-1,-1 0 0,1 0 0,-1-1 0,3 1 0,-3 0-1,1 0 1,-1 0-1,0 0 0,0 0 0,1 0 0,-1-1 0,0 1 1,1-1-1,-1 1 0,0-1 0,0 1 0,0-1 1,0 0-1,0 1 0,0-1 0,0 0 0,0 0 0,0 0 1,0 0-1,0 0 0,1-1 0,-2 1-16,1 0 0,0 0 0,0 0 1,0 0-1,0 1 0,-1-1 0,1 0 0,0 0 0,0 1 0,0-1 0,1 1 0,-1-1 1,0 1-1,0-1 0,0 1 0,0-1 0,0 1 0,1 0 0,-1 0 0,2 0 0,-1 0-61,-1-1-1,1 1 0,-1 0 0,0 0 1,1-1-1,-1 1 0,0-1 1,0 1-1,1-1 0,-1 1 0,0-1 1,0 0-1,0 1 0,1-1 0,-1 0 1,0 0-1,0 0 0,-1 0 1,1 0-1,0 0 0,0 0 0,0-1 1,-1 1-1,1 0 0,0 0 0,0-2 1,0-1-1064,1 0 1,-1 0-1,0-1 1,0 1 0,-1 0-1,1 0 1,-1-5-1,0-1-724</inkml:trace>
+  <inkml:trace contextRef="#ctx0" brushRef="#br0" timeOffset="100404.02">2206 2109 10769,'0'5'371,"-1"-2"-54,0 0 0,1 0 0,0 1 0,-1-1 0,1 0 0,0 1 0,1-1 1,-1 0-1,1 0 0,-1 1 0,1-1 0,2 5 0,0-3-85,-1 0 0,0 0 0,0 0 0,0 0-1,0 0 1,-1 0 0,0 1 0,0-1 0,0 0 0,-1 1 0,0-1-1,0 10 1,0-13-186,0 1-1,0 0 1,1 0-1,-1-1 0,1 1 1,0 0-1,0-1 0,0 1 1,0-1-1,2 3 1,-2-2-18,1-1 0,-1 1-1,0 0 1,0-1 0,0 1 0,-1 0 0,1 0 0,0-1 0,-1 1 0,0 3 0,1 11-113,1-1 0,0 0 0,1 0 0,7 23 0,7 0-8325</inkml:trace>
+  <inkml:trace contextRef="#ctx0" brushRef="#br0" timeOffset="101006.46">5415 1504 4304,'0'0'9378,"0"3"-8676,0-2-641,0-1 1,0 1-1,0 0 1,1 0-1,-1 0 1,0-1-1,0 1 1,1 0-1,-1 0 0,0-1 1,1 1-1,-1 0 1,0-1-1,1 1 1,-1 0-1,1-1 1,-1 1-1,1-1 1,0 1-1,-1-1 0,1 1 1,-1-1-1,1 1 1,1 0-1,-1-1-16,-1 0 0,1 1 0,0-1 0,-1 0 0,1 1-1,0-1 1,-1 1 0,1-1 0,-1 1 0,1 0 0,-1-1 0,1 1 0,-1-1 0,0 1-1,1 0 1,-1-1 0,0 1 0,1 0 0,-1 0 0,0-1 0,0 1 0,0 0-1,1 0 1,-1 1 0,0-1 7,0 0-1,0 0 1,0 0-1,0 0 1,0 0 0,1 0-1,-1 0 1,0 0-1,1 0 1,-1 0-1,1 0 1,-1 0-1,1 0 1,0 0 0,-1-1-1,1 1 1,1 1-1,1 2 124,7 27 403,-1-1 0,-2 1 1,5 42-1,4 16-1264,-14-68-1056</inkml:trace>
+  <inkml:trace contextRef="#ctx0" brushRef="#br0" timeOffset="102506.72">5302 2005 8453,'0'0'6271,"0"4"-5357,8 34 501,-5-28-1072,0 1-1,-1 0 1,2 17-1,-4 188 603,1-216-935,0 1-1,-1 0 1,1 0-1,0-1 0,0 1 1,0 0-1,0-1 0,0 1 1,0-1-1,0 1 1,0-1-1,0 0 0,1 1 1,-1-1-1,0 0 0,0 0 1,0 0-1,0 0 0,0 0 1,2 0-1,24 2 275,-3-1-171,-19 0-122,-1-1 0,0 1-1,0-1 1,1 0-1,-1 0 1,1-1 0,-1 1-1,0-1 1,0 0 0,1 0-1,6-3 1,0-5-40,-9 7 33,-1 1-1,1 0 0,-1-1 1,1 1-1,0 0 1,-1 0-1,1 0 0,0 0 1,0 0-1,0 0 1,0 1-1,0-1 0,0 0 1,0 1-1,0 0 1,0-1-1,2 1 0,-2 0-6,0 0 0,-1 0-1,1 0 1,0-1-1,-1 1 1,1-1 0,-1 1-1,1-1 1,0 1 0,-1-1-1,1 0 1,-1 0-1,1 0 1,-1 0 0,0 0-1,1 0 1,0-2-1,-1 2-18,0 0-1,1 0 0,-1 0 1,0 0-1,1 0 0,-1 0 0,0 0 1,1 1-1,-1-1 0,1 0 0,-1 1 1,1-1-1,-1 1 0,1 0 1,0 0-1,-1-1 0,3 1 0,-4 0 9,1 0 0,0 0 0,0 0-1,0 0 1,0-1 0,0 1 0,0 0-1,-1 0 1,1-1 0,0 1-1,0-1 1,0 1 0,-1-1 0,1 1-1,0-1 1,-1 1 0,1-1 0,0 1-1,-1-1 1,1 0 0,-1 0 0,2 0-1,-2 0-39,0 1 0,1-1-1,-1 0 1,0 1 0,1-1-1,-1 1 1,1-1 0,-1 1-1,1-1 1,0 1 0,-1 0-1,1-1 1,-1 1 0,1 0-1,0-1 1,-1 1 0,1 0-1,0 0 1,-1 0-1,1-1 1,1 1 0,-1 0-185,0-1 1,0 0 0,1 0 0,-1 0-1,0 0 1,0 0 0,0 0-1,0 0 1,0 0 0,0 0-1,-1 0 1,1-1 0,0 1-1,0 0 1,-1-1 0,1 1-1,0-2 1,13-33-5909,-11 27 4160,1-1 222</inkml:trace>
+  <inkml:trace contextRef="#ctx0" brushRef="#br0" timeOffset="102507.72">5533 2158 6621,'0'4'363,"0"142"8264,0-143-8518,0-1 0,1 1-1,-1 0 1,1-1 0,-1 1-1,1 0 1,0-1 0,0 1 0,0-1-1,3 5 1,-2-5-23,-1 1 1,0-1-1,1 1 1,-1 0-1,0-1 0,-1 1 1,1 0-1,0-1 1,-1 1-1,1 5 1,-1-3 12,1-1 0,0 1 1,0-1-1,0 0 1,0 1-1,1-1 0,0 0 1,3 7-1,-3-7-58,0 0-1,0 1 0,0-1 0,0 0 1,-1 1-1,0 0 0,0-1 1,1 9-1,1 16 922,-1-14-3077,-2-8-2324</inkml:trace>
+  <inkml:trace contextRef="#ctx0" brushRef="#br0" timeOffset="103216.46">1914 1130 5148,'0'0'5601,"0"4"-5354,0 84 338,24-88-704,-20 0 109,-3 0 9,-1 0 1,1 0 0,0 0 0,-1 0-1,1 0 1,0-1 0,0 1 0,-1 0-1,1 0 1,0 0 0,-1-1 0,1 1-1,0 0 1,-1-1 0,1 1 0,0 0-1,-1-1 1,1 1 0,-1-1 0,1 1-1,-1-1 1,1 1 0,-1-1 0,1 0-1,-1 1 1,1-1 0,-1 1 0,0-1-1,1 0 1,-1 1 0,0-1 0,0 0-1,0 0 1,1-1 0,5-11-1,14 3-9,52-49-42,-29 34 23,-39 24 33,-1 0-1,0 1 0,1-1 1,-1 1-1,1 0 1,-1 0-1,1 0 1,-1 0-1,0 1 1,1-1-1,-1 1 1,1 0-1,5 2 1,-7 3 1,-1-5-5,-1 0 1,0-1 0,0 1 0,0 0-1,1 0 1,-1 0 0,0-1 0,1 1-1,-1 0 1,1 0 0,-1-1 0,1 1-1,-1 0 1,1-1 0,0 1 0,-1-1-1,1 1 1,0-1 0,-1 1 0,1-1-1,0 1 1,0-1 0,-1 0 0,1 1-1,0-1 1,0 0 0,0 0 0,1 1-1,1 0-2,0 0 0,0 1-1,0 0 1,-1-1 0,1 1-1,0 0 1,-1 0 0,1 1-1,-1-1 1,1 0-1,1 4 1,5 3-19,-5-6 24,1 1-1,0 0 0,0-1 1,1 0-1,-1 0 1,0 0-1,1-1 1,0 0-1,0 0 1,0 0-1,0-1 1,0 0-1,0 0 0,0-1 1,12 0-1,-17 0-1,1 0 0,-1-1 0,0 1 0,1-1 0,-1 1-1,0-1 1,1 0 0,-1 1 0,0-1 0,0 0 0,1 0-1,-1 0 1,0 0 0,0 0 0,0 0 0,0 0 0,1-2 0,13-11 16,23-10-24,-12 8-25,37-30 0,-57 41 89,0 0 1,0 1 0,1 0-1,0 0 1,0 0 0,0 1-1,0 0 1,1 0 0,-1 1-1,1 0 1,0 0 0,-1 1-1,12-1 1,-19 3-56,0-1 1,1 0-1,-1 0 0,0 0 1,1 1-1,-1-1 0,0 0 1,1 0-1,-1 1 0,0-1 1,0 0-1,1 1 0,-1-1 1,0 0-1,0 1 0,0-1 1,0 0-1,1 1 0,-1-1 1,0 0-1,0 1 0,0-1 1,0 1-1,0-1 0,0 0 1,0 1-1,0-1 0,0 1 0,0-1 1,0 1-1,0-1-2,0 1 0,0-1-1,0 1 1,0-1 0,0 1 0,0-1-1,0 1 1,0-1 0,0 1 0,0-1-1,0 1 1,0-1 0,0 1 0,1-1-1,-1 1 1,0-1 0,0 1 0,1-1-1,-1 1 1,0-1 0,1 0 0,-1 1-1,0-1 1,1 0 0,-1 1 0,0-1-1,1 0 1,-1 1 0,1-1 0,-1 0-1,1 0 1,-1 0 0,1 1 0,0-1-1,-1 0 2,1 0-1,-1 0 0,1 0 0,-1 0 0,0 1 0,1-1 0,-1 0 0,1 0 1,-1 1-1,1-1 0,-1 0 0,1 1 0,-1-1 0,0 0 0,1 1 0,-1-1 1,0 0-1,1 1 0,-1-1 0,0 1 0,0-1 0,1 1 0,-1-1 0,0 1 0,0-1 1,0 1-1,0-1 0,0 1 0,1-1 0,-1 1 0,0-1 0,0 1 0,0-1 1,-1 1-1,1 0 0,0-1 1,0 1-1,0-1 1,0 1-1,0-1 1,1 1 0,-1-1-1,0 1 1,0-1-1,0 1 1,0-1-1,0 1 1,1-1-1,-1 1 1,0-1-1,0 1 1,1-1 0,-1 1-1,0-1 1,1 0-1,-1 1 1,0-1-1,1 1 1,-1-1-1,1 0 1,-1 0-1,1 1 1,-1-1 0,1 0-1,-1 0 1,1 1-1,-1-1 1,1 0-1,0 0 1,0 0-2,1 1 0,-1-1 0,0 1-1,0-1 1,1 1 0,-1-1 0,0 1 0,0 0 0,0 0 0,0 0 0,0-1 0,0 1 0,0 0 0,0 0-1,0 0 1,0 2 0,0-2-2,1 1 0,-1-1 0,0 0 0,0 1 0,1-1 0,-1 0 0,0 0 1,1 0-1,-1 0 0,1 0 0,0 0 0,-1 0 0,1-1 0,0 1 0,-1 0 0,1-1 0,3 1 0,29 7 8,-29-6 0,0 0 1,-1 0-1,1-1 0,0 0 1,0 0-1,7 0 0,63-1 37,-74 0-42,0 0 0,1 0 0,-1 0 0,0 0 0,0-1 0,1 1 0,-1 0 0,0-1 0,0 1 0,0-1 0,0 1 0,0-1 0,1 1 0,-1-1 0,0 0 0,0 0 0,0 1 0,-1-1 0,1 0 0,0 0 0,0 0 0,0 0 0,0-1 0,0 1 0,0-1 1,-1 1-1,1 0 0,0 0 0,0 0 0,0 1 0,0-1 0,0 0 0,0 0 0,0 0 0,0 1 0,0-1 0,0 1 0,1-1 0,-1 1 0,0-1 0,0 1 0,0 0 0,1-1 0,-1 1 0,0 0 0,1 0 0,0 0 0,2 0-2,-1-1 0,0 0 0,0 1 0,1-1 1,-1 0-1,0-1 0,0 1 0,0-1 0,-1 1 0,1-1 0,4-3 0,-4 3 0,-1 0 0,1 0 1,0 1-1,0-1 0,-1 1 0,1-1 0,0 1 0,0 0 0,0 0 1,0 1-1,6-2 0,-8 2 16,0 0 0,0 0 0,1 0 0,-1 0 0,0-1 0,1 1 0,-1-1 0,0 1 0,0-1 1,0 1-1,0-1 0,1 0 0,0 0 0,-1 0 8,0 0 1,1 0 0,-1 0-1,1 0 1,-1 1-1,1-1 1,-1 1 0,1-1-1,-1 1 1,1-1-1,0 1 1,-1 0 0,3 0-1,-2 0-6,-1-1 0,1 1-1,-1 0 1,1 0 0,-1 0-1,1 0 1,0 0 0,-1 1 0,1-1-1,-1 0 1,1 1 0,-1-1-1,0 1 1,1 0 0,-1-1-1,1 1 1,-1 0 0,0 0 0,0 0-1,1 0 1,-1 0 0,0 0-1,0 0 1,0 0 0,1 2-1,2 2-9,8-1 4,-2-2-14,-5 4 4,-4-5 1,-1-1 0,1 1-1,-1 0 1,1-1 0,-1 1-1,1 0 1,0-1 0,0 1-1,-1-1 1,1 1 0,0-1-1,0 1 1,-1-1 0,1 0-1,0 1 1,0-1 0,0 0-1,0 0 1,0 0 0,1 1-1,-1-1 0,0 0 1,-1 0-1,1 0 0,0 0 1,0 0-1,-1 0 0,1 0 0,0 0 1,-1 1-1,1-1 0,0 0 0,-1 0 1,1 1-1,0-1 0,-1 1 1,1-1-1,-1 1 0,1-1 0,0 1 1,-1-1-1,1 1 0,-1-1 0,1 2 1,-1-2-2,1 1 1,-1-1 0,1 1 0,-1-1-1,1 1 1,-1-1 0,1 1 0,-1-1-1,1 1 1,-1-1 0,1 1-1,0-1 1,-1 0 0,1 0 0,0 1-1,-1-1 1,1 0 0,0 0 0,0 0-1,-1 0 1,1 1 0,0-1-1,0 0 1,2 0-4,1 1 0,-1-1 0,0 1 0,0 0 0,0 0 0,-1 1 0,1-1 0,0 1 0,0-1 0,-1 1 0,5 3 0,-5-3 3,1 0 0,0 0-1,0 0 1,1 0-1,-1 0 1,0-1 0,1 1-1,-1-1 1,1 0-1,-1 0 1,1 0 0,3 0-1,4-1 5,-9 1-3,1-1 0,0 1 0,0-1 0,0 0 0,0 0 0,0 0 0,-1 0 0,1-1 0,0 1 0,0-1 0,0 1 0,-1-1 0,1 0 0,3-2 0,-3-3 1,-2 5-1,-1 0 0,1 0 0,-1 0 0,0 0 1,1 1-1,-1-1 0,1 0 0,0 0 0,-1 0 1,1 1-1,0-1 0,-1 0 0,1 1 0,0-1 1,0 1-1,0-1 0,-1 1 0,1-1 0,0 1 1,0-1-1,0 1 0,0 0 0,0 0 0,0-1 1,2 1-1,-2 0 0,0 0 0,0 0 0,0 0 0,0-1 0,0 1 0,1 0 0,-1-1 0,0 1 0,0 0 1,0-1-1,0 1 0,0-1 0,0 0 0,0 1 0,-1-1 0,1 0 0,1-1 0,-1 2 0,0-1 0,0 0 0,-1 0 0,1 1 0,0-1 0,0 0 0,0 1 0,0-1 0,0 1 0,0-1 0,0 1 0,1 0 0,-1-1 0,0 1 0,0 0 0,0 0 0,2 0 0,-2 0-1,0 0 1,0-1-1,0 1 1,1 0-1,-1 0 1,0-1-1,0 1 1,0 0-1,0-1 1,0 1-1,0-1 1,0 1-1,0-1 1,0 0-1,2-1 1,-3 2-1,1-1-1,0 0 1,0 0-1,0 1 1,0-1 0,0 1-1,0-1 1,0 1-1,0-1 1,1 1 0,-1 0-1,0 0 1,0-1-1,0 1 1,2 0 0,14-6-22,-15 5 25,-1 0-1,0 1 1,0-1-1,0 0 1,1 1-1,-1-1 0,0 1 1,1 0-1,-1-1 1,0 1-1,1 0 1,-1 0-1,2-1 1,16 5 104,-16 9-272,-3-11 124,0 1-360</inkml:trace>
+  <inkml:trace contextRef="#ctx0" brushRef="#br0" timeOffset="104054.09">2439 366 7069,'0'3'163,"0"-2"-134,0-1 1,0 1-1,0 0 1,0-1-1,0 1 1,0 0-1,1-1 1,-1 1-1,0-1 1,0 1-1,0 0 1,1-1-1,-1 1 1,0-1-1,1 1 1,-1-1-1,1 1 0,-1-1 1,0 1-1,1-1 1,-1 1-1,1-1 1,-1 1-1,2-1 1,-1 1 38,0 0-1,-1-1 1,1 1 0,0 0 0,0 0 0,-1 0 0,1 0 0,0 0-1,-1 0 1,1 0 0,-1 0 0,1 0 0,-1 0 0,1 0-1,-1 0 1,0 0 0,1 0 0,-1 0 0,0 0 0,0 0 0,0 1-1,0-1 1,0 0 0,0 2 0,0 146 3292,0-149-3354,0 1 0,0-1 0,0 1 0,0-1 0,0 1 1,1-1-1,-1 1 0,0 0 0,0-1 0,1 1 1,-1-1-1,0 0 0,1 1 0,-1-1 0,0 1 1,1-1-1,-1 1 0,1-1 0,-1 0 0,0 1 0,1-1 1,-1 0-1,1 0 0,0 1 0,-1-1 0,1 0 1,-1 0-1,1 0 0,-1 1 0,1-1 0,-1 0 1,1 0-1,0 0 0,-1 0 0,1 0 0,0 0 0,-1 0-1,1 0 1,-1 0-1,1 0 1,-1 0 0,1 0-1,0 0 1,-1 0-1,1 0 1,-1 0-1,1 0 1,-1 1-1,0-1 1,1 0-1,-1 0 1,1 1-1,-1-1 1,1 0 0,-1 1-1,0-1 1,1 0-1,-1 1 1,0-1-1,1 1 1,-1-1-1,0 1 1,1-1-1,-1 0 1,0 1 0,0-1-1,0 1 1,1-1-1,-1 1 1,0 0-1,0 0 9,1 0-1,0 0 1,-1 0 0,1 0-1,0 0 1,-1 0-1,1 0 1,0 0 0,0 0-1,0 0 1,0-1-1,0 1 1,0 0 0,0-1-1,0 1 1,0-1-1,0 1 1,0-1 0,0 0-1,1 1 1,-1-1-1,1 0 1,26 6 151,63-6-1068,-90 0 852,0 0-1,0 0 1,0 0 0,0-1-1,0 1 1,1 0 0,-1 0-1,0-1 1,0 1 0,0-1 0,0 1-1,0-1 1,0 1 0,0-1-1,0 0 1,0 0 0,0 1-1,-1-1 1,2-1 0,-1 0-75,0 1 0,0 0 0,0 1 0,0-1 0,0 0 0,0 0 0,0 0 0,1 1 0,-1-1 0,0 0 0,0 1 0,1-1 0,-1 1 0,0 0 0,1-1 0,-1 1 0,0 0 0,1 0 0,1 0 0,-2 0 41,-1 0 0,1 0 1,0 0-1,-1 0 0,1 0 0,-1-1 0,1 1 0,-1 0 0,1 0 0,-1 0 0,0-1 0,1 1 1,-1 0-1,1 0 0,-1-1 0,1 1 0,-1 0 0,0-1 0,1 1 0,-1 0 0,0-1 0,1 1 1,-1-1-1,0 1 0,1-1 0,-1 1 0,0-1 0,1 0-35,-1 1 1,0-1-1,0 1 0,0 0 0,1-1 1,-1 1-1,0-1 0,0 1 1,1 0-1,-1-1 0,0 1 0,1 0 1,-1 0-1,0-1 0,1 1 1,-1 0-1,1 0 0,-1-1 0,0 1 1,1 0-1,-1 0 0,1 0 1,-1 0-1,1 0 0,-1-1 0,1 1 1,0 0-1,4 0-1805</inkml:trace>
+  <inkml:trace contextRef="#ctx0" brushRef="#br0" timeOffset="104055.09">2707 457 9009,'0'0'550,"0"5"71,0 72 4053,0 22-3971,0-97-710,0-1-1,0 0 0,0 0 0,0 0 0,0 0 0,0 1 0,1-1 0,-1 0 0,0 0 1,1 0-1,-1 0 0,1 0 0,-1 0 0,1 0 0,0 0 0,-1 0 0,1 0 1,0 0-1,0 0 0,0-1 0,0 1 0,-1 0 0,1 0 0,0-1 0,2 2 1,-2-2-24,0 1 1,0-1-1,0 1 1,0 0-1,-1-1 1,1 1-1,0 0 1,0-1 0,0 1-1,-1 0 1,1 0-1,0 0 1,-1 0-1,1 0 1,-1 0 0,1 0-1,-1 0 1,0 0-1,1 0 1,-1 0-1,0 0 1,0 0 0,0 0-1,0 1 1,0 0-1,0 0-252,0 1-1,0-1 1,-1 0-1,1 0 1,0 1-1,1-1 0,-1 0 1,0 0-1,1 1 1,-1-1-1,1 0 1,0 0-1,0 0 1,0 0-1,0 0 1,0 0-1,0 0 0,0 0 1,1 0-1,2 3 1,-1 5-3869,-3-7 3087,0 2-1041</inkml:trace>
+  <inkml:trace contextRef="#ctx0" brushRef="#br0" timeOffset="105576.4">3899 1116 5076,'0'0'4538,"3"0"-4048,12 0-45,-11 0-27,-4 4-27,0 2-302,0 1 0,1 0-1,0-1 1,0 1 0,1-1 0,0 1 0,4 10 0,1 2-99,-1-5-7,-5-12 21,1 1 1,-1-1 0,1 0-1,0 0 1,0 0 0,-1 0-1,1-1 1,1 1 0,-1 0-1,0-1 1,0 1-1,0-1 1,1 0 0,-1 0-1,1 0 1,-1 0 0,1 0-1,-1-1 1,1 1 0,0-1-1,-1 1 1,1-1 0,0 0-1,-1 0 1,6-1-1,-7 1-3,0-1 0,0 1-1,0 0 1,-1-1-1,1 1 1,0-1 0,0 1-1,0-1 1,0 0-1,-1 1 1,1-1-1,0 0 1,-1 0 0,1 1-1,0-1 1,-1 0-1,1 0 1,-1 0 0,1 0-1,-1 0 1,0 0-1,1 0 1,-1 0 0,0 0-1,1-1 1,1-4 4,13-12 6,1-1-1,1 2 0,0 0 1,31-23-1,-44 37 26,-1 1 0,1 0-1,-1-1 1,1 1 0,0 1 0,0-1-1,0 0 1,0 1 0,0 0-1,0 0 1,0 0 0,0 1 0,0-1-1,7 1 1,-10 0-35,-1 0-1,1 0 1,-1 1 0,1-1-1,-1 0 1,1 0 0,-1 0-1,1 1 1,-1-1 0,1 0-1,-1 0 1,0 1 0,1-1-1,-1 0 1,1 1 0,-1-1-1,0 1 1,0-1 0,1 0-1,-1 1 1,0-1 0,0 1-1,1-1 1,-1 1 0,0-1-1,0 1 1,0-1 0,0 1-1,0-1 1,0 1 0,0-1-1,1 1 1,-2 0 0,1 0-1,0-1 0,0 1 1,0 0-1,0-1 1,0 1-1,1-1 0,-1 1 1,0 0-1,0-1 0,0 1 1,1-1-1,-1 1 1,0-1-1,0 1 0,1-1 1,-1 1-1,0-1 0,1 1 1,-1-1-1,1 1 1,-1-1-1,1 1 0,-1-1 1,1 0-1,-1 1 0,1-1 1,-1 0-1,1 0 1,-1 1-1,1-1 0,-1 0 1,1 0-1,0 0 0,-1 0 1,1 1-1,2-1 4,0 1 0,-1 0 1,1 0-1,-1 1 0,0-1 0,1 0 0,-1 1 0,0-1 0,0 1 0,3 3 0,10 6-2,0-3-13,-7-3 12,-1-1 1,1 0-1,0-1 0,-1 0 0,2 0 0,-1-1 0,0 0 1,0 0-1,1-1 0,-1 0 0,9 0 0,-15-1 0,1 0-1,-1 0 1,0 0 0,1 0-1,-1-1 1,0 1-1,0-1 1,1 0-1,-1 1 1,0-1 0,0 0-1,0 0 1,0 0-1,0-1 1,0 1 0,0 0-1,1-3 1,6-3-9,-7 6 6,-1 1 0,0-1 0,0 1 0,1-1 0,-1 1 1,0-1-1,1 1 0,-1 0 0,1 0 0,-1-1 0,0 1 0,1 0 0,1 1 1,-2-1-2,0 0 1,1 0 0,-1 0-1,1 0 1,-1-1 0,1 1 0,-1 0-1,0-1 1,1 1 0,-1-1-1,0 1 1,2-2 0,93-59-34,-63 35 11,-29 22 31,0 0 0,1 0 1,-1 0-1,1 0 0,0 1 1,0 0-1,0 0 0,1 1 1,-1-1-1,1 1 0,-1 0 1,1 0-1,10-1 0,-15 3-5,-1 0 0,1 0-1,-1 1 1,1-1-1,-1 0 1,1 0 0,-1 1-1,0-1 1,1 0 0,-1 0-1,1 1 1,-1-1 0,0 1-1,0-1 1,1 0 0,-1 1-1,0-1 1,1 1 0,-1-1-1,0 0 1,0 1 0,0-1-1,0 1 1,1-1 0,-1 1-1,0-1 1,0 1 0,0-1-1,0 1 1,0-1 0,0 1-1,0-1 1,0 1 0,0 0-1,-1-1 1,1 1-1,0-1 0,0 1 1,0-1-1,0 1 1,1-1-1,-1 1 1,0-1-1,0 1 1,0-1-1,0 1 0,0-1 1,1 1-1,-1-1 1,0 1-1,0-1 1,1 0-1,-1 1 0,0-1 1,1 1-1,-1-1 1,0 0-1,1 1 1,-1-1-1,1 0 0,-1 1 1,0-1-1,1 0 1,-1 0-1,1 1 1,-1-1-1,2 0 1,-1 1 0,0-1 1,0 1 0,0 0 0,-1 0 0,1 0-1,0 0 1,0-1 0,-1 1 0,1 0 0,0 0 0,-1 0-1,1 1 1,-1-1 0,1 0 0,-1 0 0,1 0 0,-1 0-1,0 0 1,0 1 0,1 1 0,-1-1 8,4 4-6,0 1 1,0-2 0,1 1 0,0-1-1,0 1 1,0-1 0,0-1 0,1 1 0,0-1-1,6 4 1,1 0-16,-8-4 17,-1-1-1,1 0 0,0 0 1,0-1-1,0 0 0,0 0 1,0 0-1,0 0 0,1-1 1,-1 0-1,0 0 0,11 1 1,-9-2-1,-5 0-5,0 1 0,0-1 1,-1 0-1,1 0 0,0 0 0,0 0 0,0 0 0,0 0 1,-1-1-1,1 1 0,0-1 0,0 1 0,-1-1 0,1 0 1,0 1-1,1-2 0,4-7-2,-7 8 2,1 0-1,0 0 1,-1 0 0,1 0 0,0 0 0,0 0 0,0 0 0,0 0-1,0 0 1,0 0 0,0 1 0,1-1 0,-1 0 0,0 1 0,0-1-1,1 1 1,-1-1 0,0 1 0,1-1 0,-1 1 0,0 0 0,3 0 0,-1-1-2,-1 1 1,1 0 0,-1-1 0,1 0-1,-1 0 1,1 1 0,-1-1 0,1-1-1,-1 1 1,0 0 0,1-1 0,-1 1-1,2-3 1,16-8-4,-8 6 31,2 0 18,0 0 0,0-1 0,-1-1-1,0 0 1,20-17 0,-33 25-30,0 0 0,0-1 0,0 1 0,0 0 0,1 0 0,-1 0 0,0 0 0,0 0 0,0 0 0,0 0 0,0 0 0,1 0 0,-1 0 0,0 0 0,0 0 0,0 0 0,0 0 0,1 0 0,-1 0 0,0 0 0,0 0 0,0 0 0,0 0 0,0 0 0,1 0 0,-1 0 0,0 0 0,0 0 0,0 0 0,0 0 0,1 0 0,-1 0 0,0 0 0,0 0 0,0 0 0,0 0 0,0 1 0,0-1 0,0 0 0,1 0 0,-1 0 0,0 0 0,0 0 0,0 1 0,0-1 0,0 0 0,0 0 0,0 0 0,0 0 0,0 0 0,0 1 0,0-1 0,0 0 0,0 0 0,0 0 0,0 0 0,0 0 0,0 1 0,4 9 73,1 1 0,0-1-1,0 0 1,1-1 0,0 1-1,1-1 1,9 10 0,-3-4-88,0-1 0,1-1 0,1 0 0,19 13 0,-28-23-86,0 0 0,0-1 0,0 0 0,1 0 0,-1 0 0,0-1 0,1 0 0,-1 0 0,1 0 0,0-1 0,-1 0 1,8-1-1,2 1-213,-15 0 278,0 0 0,0 0 0,0 0 0,0 0 0,0-1 0,0 1 0,0 0 1,0 0-1,0-1 0,0 1 0,-1 0 0,1-1 0,0 1 0,0-1 0,0 1 0,0-1 0,-1 1 0,1-1 0,0 0 0,-1 1 1,1-1-1,0 0 0,-1 0 0,1 0 0,-1 1 0,1-1 0,0-1 0,-1 1-8,0 0 0,1 0-1,-1 0 1,1 1 0,-1-1-1,1 0 1,0 1 0,-1-1 0,1 0-1,0 1 1,-1-1 0,1 0 0,0 1-1,-1-1 1,1 1 0,0 0-1,0-1 1,0 1 0,0-1 0,0 1-1,-1 0 1,1 0 0,0 0 0,0 0-1,0-1 1,0 1 0,1 0-1,-1 1-51,1-1 0,-1 0 0,0 0-1,1 0 1,-1 0 0,0 0 0,0-1-1,1 1 1,-1 0 0,0 0 0,1-1-1,-1 1 1,0-1 0,0 1-1,0-1 1,0 0 0,1 1 0,-1-1-1,0 0 1,0 0 0,0 0 0,-1 0-1,3-2 1,2-3-234,14 0-2065,-1-10-2563,-14 3 3635</inkml:trace>
+  <inkml:trace contextRef="#ctx0" brushRef="#br0" timeOffset="106289.59">4386 368 8093,'0'0'254,"2"4"191,12 30 1940,-10-27-2112,-1-1 0,1 1 1,-1 0-1,0 0 0,-1 0 0,0 0 0,2 11 0,9 66 889,-5-29-175,-4-26-469,-2-14-349,1 0 0,0 1 0,1-1 0,0 0 0,1-1 0,14 28 0,-18-40-176,0-1 1,0 1 0,1-1 0,-1 0 0,1 1-1,-1-1 1,1 0 0,-1 0 0,1 0-1,0 0 1,0-1 0,-1 1 0,1 0 0,0-1-1,0 1 1,0-1 0,3 1 0,39-1-412,-27-1 17,-15 1 352,0 0 1,0 0 0,0-1-1,0 1 1,0-1-1,0 1 1,0-1 0,0 0-1,0 0 1,0 0 0,0 0-1,0 0 1,-1 0-1,1 0 1,0-1 0,2-2-1,7-5-283,-4 5-23,0 0-1,-1 1 1,1 0-1,11-3 1,12-5-1250,-27 10 1467,9-4-1591,0-1 0,0 0 0,-1 0 1,22-17-1,-23 3-193</inkml:trace>
+  <inkml:trace contextRef="#ctx0" brushRef="#br0" timeOffset="107516.55">4699 625 11521,'0'30'208,"0"-13"204,0 2 284,0 0 236,0 2-136,0-1-184,0 3-340,0 0-412,0 2-300,0-2-388,29 1-528,-29 0-908,0 0-1180,0-5 367</inkml:trace>
+  <inkml:trace contextRef="#ctx0" brushRef="#br0" timeOffset="116294.66">920 606 2300,'0'0'8040,"1"-1"-7839,1 1 1,-1 0 0,1 0 0,-1-1 0,1 1 0,-1 0 0,1 1 0,-1-1-1,1 0 1,-1 0 0,1 1 0,-1-1 0,1 1 0,-1-1 0,1 1-1,1 1 1,24 55 1713,28 88 0,-11-28-1788,-27-69-152,-9-26-656,0 0 0,17 30-1,-24-49-732</inkml:trace>
+  <inkml:trace contextRef="#ctx0" brushRef="#br0" timeOffset="116909.47">809 976 2384,'0'0'63,"-16"-4"4798,16 4-4839,0-1-1,0 0 1,0 0 0,0 0-1,0 1 1,0-1 0,0 0-1,0 0 1,0 1 0,0-1-1,0 0 1,1 1 0,-1-1-1,0 0 1,1 0 0,-1 1-1,0-1 1,1 1 0,-1-1-1,1 0 1,-1 1 0,1-1-1,-1 1 1,1-1 0,-1 1-1,1-1 1,0 1 0,-1-1-1,1 1 1,0 0 0,-1-1-1,1 1 1,0 0 0,-1 0-1,1 0 1,0-1 0,0 1-1,-1 0 1,1 0 0,0 0-1,1 0 1,2 0 671,36 0 1120,-36 0-1672,27 2 1116,-30-1-1233,1-1-1,-1 1 0,0-1 0,0 1 1,1 0-1,-1-1 0,0 1 0,0 0 1,0 0-1,0 0 0,0 0 0,0 0 1,0 0-1,0 0 0,1 2 0,-2-2-10,0-1 0,1 0 0,-1 1 0,1-1 0,-1 0 0,1 1 0,-1-1 0,0 0 0,1 0 0,-1 1 0,1-1 0,0 0 0,-1 0 0,1 0 0,-1 0-1,1 0 1,-1 1 0,1-1 0,-1 0 0,1 0 0,-1-1 0,1 1 0,0 0 0,-1 0 0,2 0 0,-2 0 0,1-1 1,-1 1-1,1 0 0,0 0 1,-1 0-1,1 0 1,0 0-1,-1 0 1,1 0-1,-1 0 0,1 0 1,0 1-1,-1-1 1,1 0-1,-1 0 0,1 0 1,0 1-1,-1-1 1,1 0-1,-1 1 0,1-1 1,2 4 13,-2-3-10,0 0 0,-1-1 0,1 1-1,0 0 1,0 0 0,0 0 0,0-1 0,0 1-1,0 0 1,0-1 0,0 1 0,0-1 0,0 1-1,0-1 1,0 0 0,0 1 0,1-1 0,-1 0 0,0 0-1,0 0 1,0 0 0,0 0 0,2 0 0,8 2 159,0-1 1,0 2-1,0 0 1,20 8-1,13 4 76,-29-10-211,1 1 1,19 10 0,-56-13-10412,21-3 10342,0 0-1,0 0 0,0 0 1,0 0-1,0 0 0,-1 0 1,1 0-1,0 0 0,0 0 0,0 0 1,0 0-1,0 0 0,0 0 1,-1 0-1,1 0 0,0 0 1,0 0-1,0 0 0,0 0 1,0 0-1,-1 0 0,1 0 0,0 0 1,0 0-1,0 0 0,0 0 1,0 0-1,0 0 0,0 0 1,-1 0-1,1 0 0,0 0 1,0-1-1,0 1 0,0 0 0,0 0 1,0 0-1,0 0 0,0 0 1,0 0-1,0-1 0,0 1 1,-1 0-1,1 0 0,0 0 1,0 0-1,0 0 0,0 0 0,0-1 1,0 1-1,0 0 0,0 0 1,0 0-1,0 0 0,0 0 1,1-1-1,-1-17-1406</inkml:trace>
+  <inkml:trace contextRef="#ctx0" brushRef="#br0" timeOffset="117771.35">1116 816 4320,'1'1'325,"0"0"0,0 0-1,0 0 1,0 1-1,0-1 1,0 0 0,-1 1-1,1-1 1,-1 0-1,1 1 1,-1-1 0,1 0-1,-1 1 1,0-1-1,0 1 1,1-1 0,-1 1-1,0-1 1,0 1-1,-1-1 1,1 3 0,-1 47-195,1-40 343,1 2-396,-1-12-73,1 1 0,-1 0 1,0 0-1,0 0 1,0 0-1,0-1 1,0 1-1,0 0 1,-1 0-1,1 0 1,-1-1-1,1 1 1,-1 0-1,1 0 1,-1-1-1,-2 4 1,-4 2-11,5-6 4,1 0-1,0 0 1,0 0 0,-1 0-1,1 1 1,0-1 0,0 0-1,0 1 1,1-1 0,-1 1-1,0-1 1,0 1-1,1-1 1,-1 1 0,1-1-1,-1 1 1,1-1 0,0 1-1,0 0 1,0-1 0,0 1-1,0 2 1,0-3-10,0 0 1,0 1 0,-1-1-1,1 0 1,0 1-1,-1-1 1,1 0-1,-1 0 1,1 0 0,-1 1-1,1-1 1,-1 0-1,0 0 1,-1 2-1,1-2-23,0 0 0,0 0 0,1 1-1,-1-1 1,0 0 0,1 1-1,-1-1 1,0 1 0,1-1 0,0 1-1,-1-1 1,1 1 0,0-1-1,0 4 1,-6 17-601,2-12-1297,2 2-4941</inkml:trace>
+  <inkml:trace contextRef="#ctx0" brushRef="#br0" timeOffset="118306.41">1143 1042 4404,'0'0'53,"-1"0"0,1 0-1,0 0 1,0 0 0,0 0 0,0 0-1,0 0 1,0 1 0,-1-1-1,1 0 1,0 0 0,0 0-1,0 0 1,0 0 0,0 0-1,-1 0 1,1 0 0,0 0-1,0 0 1,0 0 0,0 0-1,0 0 1,-1 0 0,1 0-1,0 0 1,0 0 0,0 0 0,0 0-1,0-1 1,-1 1 0,1 0-1,0 0 1,0 0 0,0 0-1,0 0 1,0 0 0,0 0-1,0 0 1,-1 0 0,1-1-1,0 1 1,0 0 0,0 0-1,0 0 1,0 0 0,0 0 0,0-1-1,0 1 1,0 0 0,0 0-1,0 0 1,0 0 0,0 0-1,0-1 1,0 1 0,0 0-1,0-13 305,0 10 441,0 0-359,0 2-414,0 0 0,0 1 0,0-1 0,0 1 0,0-1 0,0 0 0,0 1 0,0-1 0,1 1 0,-1-1 0,0 0 0,0 1 0,1-1 0,-1 1-1,0-1 1,1 1 0,-1-1 0,0 1 0,1-1 0,-1 1 0,1-1 0,-1 1 0,1 0 0,-1-1 0,1 1 0,0-1 0,0 1 14,0-1 0,0 1 0,-1-1 1,1 0-1,0 1 0,0-1 0,-1 0 0,1 1 1,-1-1-1,1 0 0,-1 0 0,1 1 1,-1-1-1,1 0 0,-1 0 0,0 0 0,1 0 1,-1 0-1,0 0 0,0 0 0,1 0 1,-1 0-1,0 0 0,0 1 0,0-1 0,-1-2 1,2 1-17,0 0 1,-1 0 0,1 1-1,0-1 1,0 0-1,0 0 1,0 1 0,0-1-1,1 0 1,-1 1-1,3-3 1,8-13 81,-3 1-64,-1 0 0,14-17 0,-15 23 52,0 1 0,-1-1 0,0 0 0,-1 0-1,0-1 1,0 0 0,-1 0 0,3-17 0,-6 22-1245,-1 18-7857,0-10 10011,0 2-2740</inkml:trace>
+  <inkml:trace contextRef="#ctx0" brushRef="#br0" timeOffset="119256.64">121 293 7245,'-12'0'1287,"16"0"-107,14 0-626,-8-4-334,10-12-40,-19 15-174,-1 1 0,1 0 0,-1-1 0,1 1 0,-1 0 0,1-1 0,-1 1 0,1 0 0,-1 0 0,1-1 0,-1 1 0,1 0 0,-1 0 0,1 0 0,-1 0 0,1 0 0,0 0 0,-1 0 0,1 0 0,-1 0 0,1 0 0,12-2 13,-1-1-1,1 0 1,-1 0-1,0-1 1,0-1-1,-1 0 1,12-7-1,37-14 2,-47 21 5,0 0 1,0 1 0,1 1 0,-1 0 0,1 1 0,15 0-1,-27 25 85,-6 2-30,-7-18-23,-3 1 15,3 19 55,-12-5 24,-40 39 210,7-9-261,55-51-88,1 1 0,-1-1 0,1 0 0,-1 1 0,1-1 0,-1 1 0,1-1 0,0 0 0,0 1 0,0-1 0,0 1-1,0-1 1,0 1 0,0-1 0,0 1 0,1-1 0,-1 0 0,1 1 0,-1-1 0,1 0 0,-1 1 0,1-1 0,0 0 0,-1 1 0,3 0 0,72 12 534,-56-12-281,-1 1-1,1 0 1,-1 2 0,0 0 0,28 12 0,-44-16-198,1 1 0,-1-1 1,0 1-1,0-1 0,0 1 0,-1 0 1,1 0-1,0 0 0,-1 0 0,1 0 0,-1 0 1,0 0-1,1 0 0,-1 1 0,0-1 1,-1 0-1,1 1 0,0 2 0,1 4 169,-1 0 0,0 0 0,-1 15 0,0-14-150,0-8-81,0-1-1,0 0 1,-1 1 0,1-1-1,-1 0 1,1 0 0,-1 1-1,1-1 1,-1 0 0,1 0-1,-1 0 1,0 0 0,0 0 0,0 0-1,1 0 1,-1 0 0,0 0-1,0 0 1,0 0 0,-1-1-1,1 1 1,0 0 0,0-1-1,0 1 1,0-1 0,-1 1-1,1-1 1,-2 1 0,-5 3 5,0 2-237,1-1 96,0 0 1,0 0 0,-1-1-1,1 0 1,-1 0 0,-9 3 0,9-5-1439,0-1 1,-1 1 0,1-1 0,-14-1 0,21 0 1467,1 0 0,0 0 0,-1 0 0,1 0 0,-1 0 0,1 0 0,-1 0 0,1 0 0,0 0 0,-1 0 0,1-1 0,-1 1 1,1 0-1,0 0 0,-1 0 0,1-1 0,0 1 0,-1 0 0,1 0 0,0-1 0,-1 1 0,1 0 0,0-1 0,0 1 0,-1 0 0,1-1 0,0 0 0,-3-28-2475</inkml:trace>
+  <inkml:trace contextRef="#ctx0" brushRef="#br0" timeOffset="119907.98">603 380 11077,'0'0'2814,"7"0"-2324,-1 0-401,10 0-16,1 0 0,25-5 0,-7-12-202,61-12-1210,-80 22 857,-13 6 267,0-1 0,0 1 0,1 0 0,-1 0 0,0 0 0,1 0 0,-1 0 0,7 0 0,-8 1-63,-1 0 0,1 0 0,0 0 1,0 0-1,0 0 0,-1-1 0,1 1 1,0-1-1,0 1 0,-1-1 0,1 0 1,0 0-1,-1 1 0,1-1 0,-1 0 1,3-2-1,0 1-2266,5 2 382</inkml:trace>
+  <inkml:trace contextRef="#ctx0" brushRef="#br0" timeOffset="120516.86">978 151 1344,'0'0'9334,"5"0"-8915,44 0 370,-37-4-655,-3 0-102,1 0 0,-1 1-1,1 0 1,0 1 0,0 0-1,0 1 1,0 0 0,1 0-1,15 2 1,-10-1 12,-15-1-35,1 1 0,0 0-1,-1 0 1,1 0 0,0 0 0,-1 0 0,1 0 0,0 0-1,-1 1 1,1-1 0,0 0 0,-1 1 0,1 0-1,2 0 1,-3 1-5,0 0 1,0 0-1,0 0 0,0 0 0,-1 0 0,1 0 0,0 0 0,-1 0 0,1 0 0,-1 0 1,0 0-1,0 0 0,0 0 0,0 0 0,0 4 0,0 75-3,0-79-2,-1 1 0,1-1 1,0 0-1,-1 1 0,1-1 1,-1 0-1,0 0 0,1 1 1,-1-1-1,0 0 0,-1 0 1,1 0-1,0 0 0,0 0 0,-3 2 1,2-2-1,0 0 1,1 0 0,0-1 0,0 1-1,-1 0 1,1 0 0,0 0-1,0 0 1,1 0 0,-1 1-1,0-1 1,1 0 0,-1 0-1,1 0 1,0 4 0,0-4 1,0-1 1,0 0 0,0 1-1,0-1 1,-1 1-1,1-1 1,0 0 0,-1 1-1,1-1 1,-1 0 0,1 1-1,-1-1 1,0 0-1,1 0 1,-1 0 0,0 0-1,0 1 1,0-1-1,0 0 1,0 0 0,0-1-1,0 1 1,0 0 0,-3 1-1,3-1 3,0-1-1,0 1 1,0 0-1,0 0 1,0-1 0,0 1-1,0 0 1,0 0-1,1 0 1,-1 0-1,0 0 1,0 0-1,1 0 1,-1 0 0,1 1-1,-1-1 1,1 0-1,-1 0 1,1 0-1,0 1 1,-1-1-1,1 0 1,0 0 0,0 3-1,0-2 21,0 0-1,0-1 0,0 1 1,0 0-1,0 0 0,0 0 1,0 0-1,-1-1 0,1 1 1,-1 0-1,0 0 1,1-1-1,-1 1 0,0 0 1,0-1-1,0 1 0,0-1 1,0 1-1,-2 1 1,1-1 8,-2 15 424,4-16-426,0 0 0,0-1 0,0 1 0,0-1 1,0 1-1,0 0 0,0-1 0,0 1 0,0 0 0,0-1 1,0 1-1,0-1 0,0 1 0,0-1 0,1 1 0,-1 0 1,0-1-1,1 1 0,-1-1 0,0 1 0,1-1 0,-1 1 1,0-1-1,1 1 0,-1-1 0,1 0 0,0 1 0,75 0 92,-74 0-146,-1-2 0,1 1 0,-1 0 0,1 0 0,0 0-1,-1-1 1,1 1 0,-1-1 0,1 1 0,-1-1 0,1 0-1,-1 1 1,0-1 0,1 0 0,-1 0 0,0 0 0,1 0 0,-1 0-1,0 0 1,2-3 0,6-4-220,52-27-2687,-54 29 1962,0 0-1,-1 0 1,0-1 0,0 0 0,-1 0-1,0 0 1,6-13 0,-3 5-814</inkml:trace>
+  <inkml:trace contextRef="#ctx0" brushRef="#br0" timeOffset="121406.44">1396 10 7633,'0'0'83,"0"-1"1,0 1-1,0 0 1,0-1 0,0 1-1,0-1 1,0 1-1,1-1 1,-1 1 0,0 0-1,0-1 1,0 1-1,1-1 1,-1 1 0,0 0-1,1-1 1,-1 1-1,0 0 1,1-1-1,-1 1 1,0 0 0,1 0-1,-1-1 1,1 1-1,-1 0 1,0 0 0,1 0-1,-1 0 1,1 0-1,-1-1 1,1 1-1,-1 0 1,1 0 0,-1 0-1,1 0 1,-1 0-1,0 0 1,1 0 0,-1 0-1,1 1 1,-1-1-1,1 0 1,0 0 0,2 0 1001,-2 5-626,0 140 2282,1 21-3182,-2-165 424,0 0 0,0 0 0,0-1 0,0 1 0,0 0 0,1 0 0,-1 0 0,0 0 0,0-1 0,1 1 0,-1 0 0,0 0 0,1-1 1,-1 1-1,1 0 0,-1-1 0,1 1 0,-1-1 0,1 1 0,-1 0 0,1-1 0,0 1 0,-1-1 0,1 1 0,0-1 0,-1 0 0,1 1 0,0-1 0,1 1 1,-1-1-12,-1 0 0,1 0 0,0 1 1,-1-1-1,1 0 0,0 1 1,-1-1-1,1 0 0,-1 1 0,1-1 1,-1 1-1,1-1 0,-1 1 1,1-1-1,-1 1 0,1-1 0,-1 1 1,0 0-1,1-1 0,-1 1 1,0 0-1,1-1 0,-1 1 1,0 0-1,0-1 0,0 1 0,0 0 1,0-1-1,0 2 0,0-2 2,0 1 0,1 0 0,-1-1-1,0 1 1,0-1 0,0 1 0,0-1 0,0 1-1,1-1 1,-1 1 0,0-1 0,0 1 0,1-1-1,-1 1 1,0-1 0,1 1 0,-1-1 0,1 0-1,-1 1 1,0-1 0,1 0 0,-1 1 0,1-1-1,-1 0 1,1 1 0,-1-1 0,1 0 0,-1 0-1,1 0 1,-1 0 0,1 1 0,0-1 0,0 0-1,-1 0-2,1 0 1,-1 0-1,1 0 0,-1 0 0,1 0 0,-1 0 0,1 0 0,-1 1 0,1-1 0,-1 0 0,0 0 0,1 0 0,-1 1 0,1-1 0,-1 0 1,0 1-1,1-1 0,-1 0 0,0 1 0,1-1 0,-1 0 0,0 1 0,0-1 0,1 1 0,-1-1 0,0 0 0,0 1 0,0-1 0,1 1 1,-1-1-1,0 1 0,0 0 0,0-1 5,0 1 1,0-1-1,0 0 1,0 1-1,0-1 1,0 0-1,1 1 1,-1-1-1,0 0 0,0 0 1,0 1-1,1-1 1,-1 0-1,0 1 1,0-1-1,1 0 1,-1 0-1,0 0 1,0 1-1,1-1 1,-1 0-1,0 0 1,1 0-1,-1 0 1,0 1-1,1-1 1,-1 0-1,0 0 0,1 0 1,-1 0-1,0 0 1,1 0-1,-1 0 1,0 0-1,1 0 1,0 0-1,-1 0-27,0 0 0,1 0 0,-1 0 0,0 0 0,1 0 0,-1 0 0,0 0 0,1 0 0,-1 0 0,0 0 0,1 0 0,-1 0 0,0 0 0,1 0 0,-1 0 0,0 1 0,1-1 0,-1 0 0,0 0 0,1 0 0,-1 1 0,0-1 0,0 0 0,1 0 0,-1 1 0,0-1 0,0 0 0,0 1 0,1-1 0,-1 0 0,0 1 0,0-1 0,0 0 0,0 1 0,0-1 0,0 1 0,2 0-495,0-1-1,0 1 1,1 0-1,-1-1 1,0 1-1,0-1 1,0 0-1,0 0 0,0 0 1,0 0-1,4 0 1,-4 0 38,1 0-510</inkml:trace>
+  <inkml:trace contextRef="#ctx0" brushRef="#br0" timeOffset="121407.44">1347 296 6237,'15'0'5190,"3"1"-5030,0-2 1,27-3 0,-25-5-242,-17 7 40,-1 1 0,1-1 0,0 1 0,-1 0 0,1 0 0,0 0 0,-1 1-1,1-1 1,0 1 0,0-1 0,3 1 0,1 0-264,0-1 0,0 0 0,0-1 0,0 1 0,0-1 0,8-4 0,19-5-2379,-5 1 160,-3 8 252</inkml:trace>
+</inkml:ink>
+</file>
+
+<file path=word/ink/ink7.xml><?xml version="1.0" encoding="utf-8"?>
+<inkml:ink xmlns:inkml="http://www.w3.org/2003/InkML">
+  <inkml:definitions>
+    <inkml:context xml:id="ctx0">
+      <inkml:inkSource xml:id="inkSrc0">
+        <inkml:traceFormat>
+          <inkml:channel name="X" type="integer" min="-2.14748E9" max="2.14748E9" units="cm"/>
+          <inkml:channel name="Y" type="integer" min="-2.14748E9" max="2.14748E9" units="cm"/>
+          <inkml:channel name="F" type="integer" max="32767" units="dev"/>
+        </inkml:traceFormat>
+        <inkml:channelProperties>
+          <inkml:channelProperty channel="X" name="resolution" value="1000" units="1/cm"/>
+          <inkml:channelProperty channel="Y" name="resolution" value="1000" units="1/cm"/>
+          <inkml:channelProperty channel="F" name="resolution" value="0" units="1/dev"/>
+        </inkml:channelProperties>
+      </inkml:inkSource>
+      <inkml:timestamp xml:id="ts0" timeString="2023-07-31T17:45:15.149"/>
+    </inkml:context>
+    <inkml:brush xml:id="br0">
+      <inkml:brushProperty name="width" value="0.05" units="cm"/>
+      <inkml:brushProperty name="height" value="0.05" units="cm"/>
+    </inkml:brush>
+  </inkml:definitions>
+  <inkml:trace contextRef="#ctx0" brushRef="#br0">1 121 6245,'0'0'9960,"4"0"-9553,13 0-33,-13 0 306,0 0-387,3-1-114,-3 1-78,0-1 0,1 1-1,-1 0 1,1 0 0,-1 0 0,1 1-1,-1-1 1,1 1 0,6 2 0,-8 0-65,0-1 1,0 0 0,0-1-1,1 1 1,-1 0 0,0-1-1,1 0 1,-1 0 0,1 0-1,0 0 1,-1-1 0,1 1-1,0-1 1,6 0 0,488 0 802,-498 0-839,8 0-146,11 0 170,-16 14-13,2-13-30,0 0 0,1 0 0,-1 0 0,0-1 1,0 0-1,1 0 0,5-1 0,0 1-7,102 0 906,-134 0-704,21 0-172,-1 0 0,1-1 0,-1 2 0,1-1 0,-1 0 0,1 0 0,-1 0 0,1 0 0,-1 0 0,1 0 0,-1 0 0,1 1 0,0-1 0,-1 0 0,1 0 0,-1 1 0,1-1 0,0 0 0,-1 1 0,1-1 0,0 0 0,-1 1 0,1-1 0,0 0 0,-1 1-1,1-1 1,0 1 0,0-1 0,0 1 0,-1-1 0,1 0 0,0 2 0,0-2-1,-1 1 0,1 0 0,0-1 0,0 1 0,-1 0 0,1-1 0,0 1 0,-1-1 0,1 1 0,-1-1 0,1 1 0,-1-1 0,1 1 0,-1-1 0,1 1 0,-1-1 0,1 1 0,-1-1 0,0 0 0,1 0 0,-1 1 0,1-1 0,-1 0 1,0 0-1,1 0 0,-1 1 0,0-1 0,1 0 0,-1 0 0,0 0 0,0 0 0,1 0 0,-2-1 0,0 2 1,0 0 0,0-1 0,1 1 0,-1 0 1,0 0-1,0 0 0,1 0 0,-1 0 0,0 0 1,-1 2-1,-12 7 40,-48 13 25,30-11-106,-38 18-1,63-27 43,0-1 1,0 0-1,0 0 0,-1-1 0,1 0 0,0 0 0,-13-2 0,-23 4-1,24 2-11,0 0 0,0 1 1,0 2-1,-30 15 0,8 6 18,35-23 1,1-1 0,-1 0 1,0 0-1,0-1 0,-14 6 1,13-6-28,-1 0 0,1 1 1,-13 8-1,-3 3-71,23-16 48,-3 0 18,-15 0 31,14 0-25,3-1 8,-1 1-1,0 0 0,1 0 0,-1 0 0,0 0 1,1 1-1,-1-1 0,1 1 0,-4 0 0,4 5-63,2-5 62,0-1 0,0 0 0,0 0-1,0 1 1,0-1 0,0 0-1,0 0 1,0 1 0,0-1 0,0 0-1,0 1 1,0-1 0,-1 0 0,1 0-1,0 1 1,0-1 0,0 0 0,0 0-1,0 0 1,-1 1 0,1-1 0,0 0-1,0 0 1,0 0 0,-1 1-1,1-1 1,0 0 0,0 0 0,-1 0-1,1 0 1,0 0 0,0 0 0,-1 0-1,1 1 1,0-1 0,-1 0 0,1 0-1,-1 0-313,7 0-5124,-5 0 5348,-1 0-1,1 0 1,-1 0 0,1 0 0,0 0-1,-1 0 1,1 0 0,-1 0-1,1-1 1,0 1 0,-1 0 0,1 0-1,-1-1 1,1 1 0,-1 0-1,1-1 1,-1 1 0,1 0 0,-1-1-1,1 1 1,-1-1 0,1 1-1,-1-1 1,0 1 0,1-1 0,-1 1-1,0-1 1,0 1 0,1-1-1,-1 1 1,0-1 0,0 0 0,6-10-1063,1 9 371,-6 2 639,-1 0 1,1 0-1,-1 1 1,1-1-1,0 0 0,-1 0 1,1-1-1,-1 1 1,1 0-1,-1 0 1,1 0-1,0 0 1,-1 0-1,1-1 0,-1 1 1,1 0-1,-1 0 1,1-1-1,-1 1 1,1 0-1,-1-1 1,1 1-1,-1-1 0,0 1 1,1 0-1,-1-1 1,1 0-1,13-14-2352,-11 11 425</inkml:trace>
+  <inkml:trace contextRef="#ctx0" brushRef="#br0" timeOffset="716.54">1190 1 5929,'0'0'2909,"4"0"-1864,12 0-97,-15 0-902,-1 0 1,0 0-1,1 1 1,-1-1-1,0 0 0,1 1 1,-1-1-1,0 0 0,0 1 1,1-1-1,-1 0 1,0 1-1,0-1 0,1 0 1,-1 1-1,0-1 1,0 1-1,0-1 0,0 0 1,0 1-1,0-1 0,0 1 1,0-1-1,0 1 1,0-1-1,0 0 0,0 2 1,-1 6 218,1-4 321,13-3 1055,-13-1-1609,-1 0 0,1 0 0,0 0 0,0 0 0,0 0 0,-1 0 0,1 0 0,0 0-1,0 0 1,0 0 0,-1 1 0,1-1 0,0 0 0,0 0 0,0 0 0,0 0 0,-1 0 0,1 0 0,0 1 0,0-1 0,0 0 0,0 0 0,0 0 0,0 0 0,-1 1 0,1-1 0,0 0 0,0 0 0,0 0-1,0 1 1,0-1 0,0 0 0,0 0 0,0 0 0,0 1 0,0-1 0,0 0 0,0 0 0,0 0 0,0 1 0,0-1 0,0 0 0,0 0 0,0 0 0,0 1 0,0-1 0,0 0 0,1 0 0,-1 0 0,0 1-1,0-1 1,0 0 0,0 0 0,0 0 0,0 0 0,1 0 0,-1 1 0,0-1 0,0 0 0,0 0 0,0 0 0,1 0 0,-1 0 0,-101 25 33,-25 12-69,124-32 3507,6 5-3787,-3-8 609,6 0-204,-7-2-98,1 0-1,-1 0 0,0 0 0,1 0 1,-1 0-1,0 0 0,1 0 0,-1 0 1,0 0-1,1 0 0,-1 0 0,0 1 1,1-1-1,-1 0 0,0 0 0,1 0 1,-1 0-1,0 1 0,1-1 0,-1 0 1,0 0-1,0 1 0,0-1 0,1 0 0,-1 0 1,0 1-1,0-1 0,0 0 0,1 1 1,-1-1-1,0 0 0,0 1 0,0-1 1,0 0-1,0 1 0,0-1 0,0 1 1,0 0 173,13 22 1214,-9-18-1026,0 1-1,0 1 1,-1-1 0,0 0 0,0 1-1,0 0 1,-1-1 0,2 10 0,-2-7-306,1-1 0,-1 0 0,1 0 1,1-1-1,0 1 0,4 7 0,0-8-71,0 1-1,0-2 0,1 1 1,0-1-1,14 7 0,-17-10 38,-1 0 0,0 1 0,0-1 0,0 1-1,0 0 1,-1 0 0,1 1 0,-1-1 0,0 1-1,-1 0 1,1 0 0,-1 0 0,0 1 0,0-1-1,-1 1 1,1-1 0,-1 1 0,2 8 0,-2-4 284,0 0 0,0 0 0,-1 0 1,0 13-1,-6-20-282,4-3-46,-1 0-1,0 0 1,1 0-1,-1 1 1,1-1 0,-1 0-1,1 1 1,-1-1-1,1 1 1,0 0-1,-1-1 1,1 1 0,0 0-1,-1 0 1,-1 1-1,2-1-8,0 0 0,0 0 0,0-1 0,0 1-1,0 0 1,-1-1 0,1 0 0,0 1 0,0-1 0,-1 1-1,1-1 1,0 0 0,-1 0 0,1 0 0,0 0-1,-2 0 1,-5 1-225,-64 1-4967,72-2 5127,-1 0 0,0 0 0,0 0 0,1-1 0,-1 1 1,0 0-1,0 0 0,1 0 0,-1 0 0,0-1 0,1 1 0,-1 0 0,0-1 0,1 1 0,-1-1 0,1 1 0,-1 0 0,1-1 0,-1 1 0,1-1 0,-1 0 1,1 1-1,-1-1 0,1 1 0,-1-1 0,1 0 0,0 1 0,-1-1 0,1-1 0,0 1-24,-1 1-1,1-1 1,0 0 0,-1 0-1,1 0 1,-1 1 0,1-1-1,-1 0 1,1 1 0,-1-1-1,1 1 1,-1-1 0,0 0-1,1 1 1,-1-1 0,0 1-1,1 0 1,-1-1 0,0 1-1,0-1 1,0 1-1,1 0 1,-1 0 0,0 0-1,0-1 1,0 1 0,1 0-1,-1 0 1,-2 0 0,2 0-50,1-1 1,-1 0-1,0 1 1,0-1-1,1 0 1,-1 0-1,0 0 1,1 1-1,-1-1 1,1 0-1,-1 0 1,1 0-1,0 0 1,-1 0-1,1 0 1,0 0-1,0 0 1,-1 0-1,1-1 1,-4-23-3552,4-24-4700,0 35 6429</inkml:trace>
+  <inkml:trace contextRef="#ctx0" brushRef="#br0" timeOffset="1672.84">1160 71 2072,'-21'-13'1380,"5"9"8906,20 4-9801,12 0-49,-12 0-40,2 0-35,295 0 3949,-229-13-3259,-48 13-1536,-22 0-1693,-10 0 297,5 0-310,-9 0-2961,3 0 838,-5 0 1638</inkml:trace>
+</inkml:ink>
+</file>
+
+<file path=word/ink/ink70.xml><?xml version="1.0" encoding="utf-8"?>
 <inkml:ink xmlns:inkml="http://www.w3.org/2003/InkML">
   <inkml:definitions>
     <inkml:context xml:id="ctx0">
@@ -4333,101 +6398,10 @@
   <inkml:trace contextRef="#ctx0" brushRef="#br0" timeOffset="4273.91">1574 262 5244,'0'0'3110,"5"0"-2311,14 0-52,-14 0-57,-1 0-58,117 0 2914,-95-7-3468,-23 6-77,0 0 0,1-1 0,-1 2 0,0-1 0,0 0 0,1 1-1,4-1 1,-1 1-7,-6 0-93,0 0 0,0 1 0,0-1 0,0 0 0,0 0 0,0 0 0,0 0 0,0 0-1,0-1 1,0 1 0,0 0 0,0 0 0,0-1 0,0 1 0,0 0 0,0-1 0,0 1 0,0-1 0,0 1 0,0-2 0,14 1-11752</inkml:trace>
   <inkml:trace contextRef="#ctx0" brushRef="#br0" timeOffset="5422.66">2154 59 4072,'-1'-4'12104,"1"9"-10211,1 4-3692,2-4 3479,0-3-1555,0 0 0,0 0 0,-1 0 0,1 1 0,-1-1 0,0 0 0,0 1 0,0-1 0,0 1 0,0 0 0,0 0 0,2 5 0,-4-5 29,1 1 0,0 0 0,0 0 0,0-1 0,1 1 0,-1-1 0,3 4 0,7 22 628,25 209 4700,-34-212-5027,-3 37 0,0-21 1239,7-35-1597,-5-7-96,0 1 1,-1-1 0,1 1-1,0-1 1,-1 0 0,1 1 0,-1-1-1,1 1 1,0-1 0,-1 1-1,1 0 1,-1-1 0,0 1 0,1-1-1,-1 1 1,1 0 0,-1 0-1,0-1 1,1 1 0,-1 0 0,0-1-1,0 1 1,0 0 0,0 0 0,0 0-1,0-1 1,0 1 0,0 1-1,0 145 525,0-147-550,0 7 1065,0-4-3067,-1-21-12674,1 14 13979,0 1 0,1-1 0,-1 0 0,1 0 0,2-7 0,5 3-1172,-7 8 1734,0-1 1,0 0-1,0 0 0,0 1 0,-1-1 0,1 0 0,0 0 0,-1 0 0,1 0 0,-1 0 0,1 0 0,-1 0 1,1 0-1,-1 0 0,0 0 0,1 0 0,-1 0 0,0 0 0,0 0 0,0 0 0,0 0 0,0-1 0,0 1 1,0 0-1,0-1 0,0-21-2329</inkml:trace>
   <inkml:trace contextRef="#ctx0" brushRef="#br0" timeOffset="6754.35">2397 117 6025,'0'0'4160,"5"0"-3869,14 0 27,-14 0 34,0 0-6,292 0 1999,-294 0-2344,0 1 0,0-1-1,0 1 1,0-1-1,0 1 1,-1 0 0,1 0-1,0 0 1,3 2 0,-3-1-1,0-1 1,-1 0 0,1 0 0,0 0 0,0 0 0,0 0-1,0-1 1,0 1 0,4-1 0,1 0 0,1 0 4,0 0-1,0 0 0,0 1 0,0 0 0,0 1 0,13 3 1,53 11 39,-36-5 2956,-43-11-2975,-14 0 2,14 0 18,-1 4-7,-14 11-14,18-14-21,1 0-1,-1-1 1,0 1 0,0 0 0,0-1 0,0 1 0,0-1 0,0 0 0,-1 1 0,1-1 0,0 0 0,0 0 0,0 1 0,0-1 0,0 0 0,0 0 0,-1 0 0,1 0 0,0-1 0,0 1 0,-1 0-1,-14 1 38,9 4-11,7-4-24,-1 0 0,0-1 1,1 1-1,-1 0 0,0-1 0,0 1 1,0-1-1,1 1 0,-1-1 0,0 1 1,0-1-1,0 0 0,0 0 1,0 1-1,0-1 0,0 0 0,-2 0 1,-1 1 21,0 0 0,0 0 0,0 0 0,0 1 1,0-1-1,0 1 0,1 0 0,-1 0 0,-4 3 1,-19 10 138,-174 55 726,189-64-882,9-5-18,0 1 0,-1 0 0,1-1 0,0 0 0,-1 0 0,1 0 0,-1 0 0,-6 0 0,23 0-5085,4-1 2235,-17 0 2826,1 0 0,-1-1 1,1 1-1,-1 0 0,1 0 0,-1-1 0,0 1 1,1 0-1,-1-1 0,0 1 0,1 0 1,-1-1-1,0 1 0,1-1 0,-1 1 1,0 0-1,0-1 0,1 1 0,-1-1 1,0 1-1,0-1 0,0 1 0,0-1 1,0 1-1,0-1 0,1 1 0,-1 0 0,0-1 1,-1 1-1,1-2 0,19-1-3336,-7 2 958,-6-5 951,1 4 230</inkml:trace>
-  <inkml:trace contextRef="#ctx0" brushRef="#br0" timeOffset="7812.97">3214 6 3404,'4'-5'10817,"7"7"-10418,-10 4-18,-1-4-320,0-1-1,0 0 1,0 0-1,0 0 1,0 0 0,0 0-1,0 0 1,1 0-1,-1 1 1,0-1 0,1 0-1,-1 0 1,1 0 0,-1 0-1,2 2 1,2 4 143,0 1-1,0 1 1,-1-1 0,-1 0 0,1 1 0,-1 0 0,0-1-1,0 15 1,2 80 595,-4-103-788,1 0 0,-1 1-1,0-1 1,0 1 0,1-1-1,-1 0 1,0 1-1,1-1 1,-1 0 0,0 1-1,1-1 1,-1 0 0,1 0-1,-1 1 1,0-1 0,1 0-1,-1 0 1,1 0-1,-1 1 1,1-1 0,-1 0-1,1 0 1,-1 0 0,1 0-1,-1 0 1,1 0 0,-1 0-1,0 0 1,2 0-1,14-1 318,-15 1-327,178 0 355,-179 0-356,0 0 0,1 0-1,-1 0 1,0 0 0,1 0 0,-1 0 0,1-1 0,-1 1 0,0 0 0,1 0 0,-1 0-1,0-1 1,1 1 0,-1 0 0,0 0 0,1-1 0,-1 1 0,0 0 0,0-1 0,1 1-1,-1 0 1,0-1 0,0 1 0,0 0 0,0-1 0,1 1 0,-1 0 0,0-1-1,0 0-12,0 0 0,1 1 0,-1-1 0,0 1-1,0-1 1,1 1 0,-1-1 0,1 1-1,-1-1 1,0 1 0,1-1 0,-1 1 0,1-1-1,-1 1 1,1-1 0,-1 1 0,1 0-1,0-1 1,-1 1 0,1 0 0,-1 0-1,1 0 1,0-1 0,-1 1 0,1 0 0,-1 0-1,1 0 1,0 0 0,-1 0 0,2 0-1,-18-19-14988,11 15 13291</inkml:trace>
-  <inkml:trace contextRef="#ctx0" brushRef="#br0" timeOffset="8324.46">3400 104 5797,'0'0'5791,"0"3"-5175,0 10 13,0-10 46,0 4 205,0 0 0,0 0-1,0 0 1,3 13 0,0-17-702,-1 0 0,1 0 0,-1 0 0,0 1 0,1-1 0,-2 1 0,1-1 1,0 1-1,-1 0 0,0-1 0,1 1 0,-1 0 0,-1 0 0,1 0 0,-1 0 0,1 6 0,0 20 604,-3 34 0,1-24-431,1-32-1928,0-38-18995</inkml:trace>
-  <inkml:trace contextRef="#ctx0" brushRef="#br0" timeOffset="8895.96">3405 232 3444,'0'0'96,"0"-1"0,0 1 0,0 0 0,0-1 0,0 1 0,0 0 0,0-1 0,0 1 0,0 0 0,-1 0 0,1-1 0,0 1 0,1 0 0,-1-1 0,0 1 0,0 0 0,0-1 0,0 1 0,0 0 0,0-1 0,0 1 1,0 0-1,1 0 0,-1-1 0,0 1 0,0 0 0,0 0 0,0-1 0,1 1 0,-1 0 0,0 0 0,0 0 0,1-1 0,-1 1 0,1 0 0,34-6 1877,103 0 6992,-135 27-8933,-3-18 31,1-1-89,3-3 472,12 1-360,-12 0 34,9 1 111,-10-16-11101,-3 8 7411</inkml:trace>
+  <inkml:trace contextRef="#ctx0" brushRef="#br0" timeOffset="7812.96">3214 6 3404,'4'-5'10817,"7"7"-10418,-10 4-18,-1-4-320,0-1-1,0 0 1,0 0-1,0 0 1,0 0 0,0 0-1,0 0 1,1 0-1,-1 1 1,0-1 0,1 0-1,-1 0 1,1 0 0,-1 0-1,2 2 1,2 4 143,0 1-1,0 1 1,-1-1 0,-1 0 0,1 1 0,-1 0 0,0-1-1,0 15 1,2 80 595,-4-103-788,1 0 0,-1 1-1,0-1 1,0 1 0,1-1-1,-1 0 1,0 1-1,1-1 1,-1 0 0,0 1-1,1-1 1,-1 0 0,1 0-1,-1 1 1,0-1 0,1 0-1,-1 0 1,1 0-1,-1 1 1,1-1 0,-1 0-1,1 0 1,-1 0 0,1 0-1,-1 0 1,1 0 0,-1 0-1,0 0 1,2 0-1,14-1 318,-15 1-327,178 0 355,-179 0-356,0 0 0,1 0-1,-1 0 1,0 0 0,1 0 0,-1 0 0,1-1 0,-1 1 0,0 0 0,1 0 0,-1 0-1,0-1 1,1 1 0,-1 0 0,0 0 0,1-1 0,-1 1 0,0 0 0,0-1 0,1 1-1,-1 0 1,0-1 0,0 1 0,0 0 0,0-1 0,1 1 0,-1 0 0,0-1-1,0 0-12,0 0 0,1 1 0,-1-1 0,0 1-1,0-1 1,1 1 0,-1-1 0,1 1-1,-1-1 1,0 1 0,1-1 0,-1 1 0,1-1-1,-1 1 1,1-1 0,-1 1 0,1 0-1,0-1 1,-1 1 0,1 0 0,-1 0-1,1 0 1,0-1 0,-1 1 0,1 0 0,-1 0-1,1 0 1,0 0 0,-1 0 0,2 0-1,-18-19-14988,11 15 13291</inkml:trace>
+  <inkml:trace contextRef="#ctx0" brushRef="#br0" timeOffset="8324.45">3400 104 5797,'0'0'5791,"0"3"-5175,0 10 13,0-10 46,0 4 205,0 0 0,0 0-1,0 0 1,3 13 0,0-17-702,-1 0 0,1 0 0,-1 0 0,0 1 0,1-1 0,-2 1 0,1-1 1,0 1-1,-1 0 0,0-1 0,1 1 0,-1 0 0,-1 0 0,1 0 0,-1 0 0,1 6 0,0 20 604,-3 34 0,1-24-431,1-32-1928,0-38-18995</inkml:trace>
+  <inkml:trace contextRef="#ctx0" brushRef="#br0" timeOffset="8895.95">3405 232 3444,'0'0'96,"0"-1"0,0 1 0,0 0 0,0-1 0,0 1 0,0 0 0,0-1 0,0 1 0,0 0 0,-1 0 0,1-1 0,0 1 0,1 0 0,-1-1 0,0 1 0,0 0 0,0-1 0,0 1 0,0 0 0,0-1 0,0 1 1,0 0-1,1 0 0,-1-1 0,0 1 0,0 0 0,0 0 0,0-1 0,1 1 0,-1 0 0,0 0 0,0 0 0,1-1 0,-1 1 0,1 0 0,34-6 1877,103 0 6992,-135 27-8933,-3-18 31,1-1-89,3-3 472,12 1-360,-12 0 34,9 1 111,-10-16-11101,-3 8 7411</inkml:trace>
   <inkml:trace contextRef="#ctx0" brushRef="#br0" timeOffset="10209.65">2308 668 2948,'0'0'11573,"0"3"-10785,0 166 9722,0 4-5878,0-172-4631,-1-1-1,1 0 0,0 1 0,0-1 0,0 0 0,0 0 0,-1 1 0,1-1 0,0 0 0,0 0 0,-1 1 0,1-1 0,0 0 0,0 0 0,-1 0 0,1 1 0,0-1 0,-1 0 0,1 0 1,0 0-1,-1 0 0,1 0 0,0 0 0,-1 0 0,1 0 0,0 1 0,-1-1 0,1 0 0,0-1 0,-1 1 0,1 0 0,0 0 0,-1 0 0,1 0 0,-1 0 0,1 0 1,-1 0-1,1 0 0,-1 0 0,1-1 0,-1 1 1,1 0-1,-1 0 0,1 1 0,-1-1 0,1 0 1,-1 0-1,1 0 0,-1 0 0,1 0 0,-1 0 1,1 1-1,0-1 0,-1 0 0,1 0 0,-1 1 1,1-1-1,0 0 0,-1 1 0,1-1 0,-1 0 0,1 1 1,0-1-1,0 1 0,-1-1 0,1 0 0,0 1 1,0-1-1,-1 1 0,1-1 0,0 1 0,0-1 1,0 2-1,0-24-16518,0-22 7589,0 27 6159</inkml:trace>
-</inkml:ink>
-</file>
-
-<file path=word/ink/ink5.xml><?xml version="1.0" encoding="utf-8"?>
-<inkml:ink xmlns:inkml="http://www.w3.org/2003/InkML">
-  <inkml:definitions>
-    <inkml:context xml:id="ctx0">
-      <inkml:inkSource xml:id="inkSrc0">
-        <inkml:traceFormat>
-          <inkml:channel name="X" type="integer" min="-2.14748E9" max="2.14748E9" units="cm"/>
-          <inkml:channel name="Y" type="integer" min="-2.14748E9" max="2.14748E9" units="cm"/>
-          <inkml:channel name="F" type="integer" max="32767" units="dev"/>
-        </inkml:traceFormat>
-        <inkml:channelProperties>
-          <inkml:channelProperty channel="X" name="resolution" value="1000" units="1/cm"/>
-          <inkml:channelProperty channel="Y" name="resolution" value="1000" units="1/cm"/>
-          <inkml:channelProperty channel="F" name="resolution" value="0" units="1/dev"/>
-        </inkml:channelProperties>
-      </inkml:inkSource>
-      <inkml:timestamp xml:id="ts0" timeString="2023-07-31T17:44:19.459"/>
-    </inkml:context>
-    <inkml:brush xml:id="br0">
-      <inkml:brushProperty name="width" value="0.05" units="cm"/>
-      <inkml:brushProperty name="height" value="0.05" units="cm"/>
-      <inkml:brushProperty name="color" value="#E71224"/>
-    </inkml:brush>
-  </inkml:definitions>
-  <inkml:trace contextRef="#ctx0" brushRef="#br0">290 134 5869,'-5'0'-897,"-16"2"5947,20-2-4872,1 0 0,-1 1 0,1-1 0,-1 1-1,1-1 1,-1 0 0,1 1 0,0-1 0,-1 1-1,1-1 1,0 1 0,-1-1 0,1 1 0,0 0 0,0-1-1,-1 1 1,1-1 0,0 1 0,0 0 0,0-1-1,0 1 1,0-1 0,0 1 0,0 0 0,0-1 0,0 2-1,-1-2-156,0 1 1,0-1-1,0 1 0,-1-1 0,1 1 0,0-1 0,0 0 0,-1 1 0,1-1 0,0 0 1,0 0-1,-1 0 0,1 0 0,0 0 0,0 0 0,-1 0 0,0-1 0,-1 1 126,2 0-139,0 0-1,1 0 1,-1 0 0,1 0-1,-1 0 1,1 0-1,-1 0 1,1 0 0,-1 0-1,1 0 1,-1 0 0,1 0-1,-1 0 1,1 0-1,-1 1 1,1-1 0,-1 0-1,1 0 1,-1 1 0,1-1-1,0 0 1,-1 1-1,1-1 1,-1 0 0,1 1-1,0-1 1,-1 1 0,1-1-1,0 0 1,0 1 0,-1-1-1,1 1 1,0-1-1,0 1 1,0-1 0,-1 1-1,1-1 1,0 1 0,0-1-1,0 2 1,-13 2 310,-2 5 92,-1 0-93,1 1 1,1 1 0,0 0 0,0 0 0,-22 26 0,24-22-226,1 2 0,0-1 0,-11 27 0,17-33-1,2 1-1,-1-1 1,1 1 0,1 0-1,0 0 1,1 0-1,-1 18 1,2 34-72,0-63-19,0 1 0,1-1 0,-1 0 0,0 1 0,0-1 0,0 0 0,0 1 0,0-1 0,1 0 0,-1 1 0,0-1 0,0 0 0,1 0 0,-1 1 0,0-1-1,0 0 1,1 0 0,-1 0 0,0 1 0,1-1 0,-1 0 0,0 0 0,1 0 0,-1 0 0,0 0 0,1 0 0,-1 0 0,1 0 0,0 1 0,-1-1 0,1 0 0,0 0 0,-1 0 0,1 0 1,-1 1-1,1-1 0,0 0 0,-1 0 0,1 1 0,-1-1 1,1 0-1,-1 1 0,1-1 0,-1 1 0,1-1 0,-1 1 0,0-1 1,1 1-1,-1-1 0,0 1 0,1-1 0,-1 1 0,0 0 1,0-1-1,1 1 0,-1-1 0,0 1 0,0 0 0,0-1 0,0 1 1,0 0-1,3 4-1,-1-1 1,1 0-1,0 0 0,0 0 1,0 0-1,5 4 1,2-1 71,1 0 0,-1 0 0,1-1 0,0 0 0,1-1 0,-1 0 0,1-1 0,0 0 0,23 4 0,3 5 107,-34-11-117,1 1-1,-1-2 0,1 1 1,0 0-1,0-1 1,-1 0-1,1 0 1,7 0-1,66 1 226,-78-2-280,3-29-3860,-1 14-842,-1-3-5108,-1 15 8000</inkml:trace>
-  <inkml:trace contextRef="#ctx0" brushRef="#br0" timeOffset="750.95">348 418 5913,'62'0'9876,"4"0"-6123,129 0-6427,-287 0-4226,54 0-927,36 0 6434</inkml:trace>
-  <inkml:trace contextRef="#ctx0" brushRef="#br0" timeOffset="1630.2">1033 228 8361,'0'0'63,"0"0"1,0 0-1,0 0 1,0 0-1,0 0 1,0 0-1,-1-1 1,1 1-1,0 0 1,0 0-1,0 0 1,0 0-1,0 0 1,0 0-1,0 0 1,-1 0-1,1 0 1,0 0-1,0-1 1,0 1-1,0 0 1,0 0-1,0 0 1,0 0-1,0 0 1,0 0-1,0-1 1,0 1-1,0 0 1,0 0-1,0 0 1,0 0-1,0 0 1,0 0-1,0-1 1,0 1-1,0 0 1,0 0-1,0 0 0,0 0 1,0 0-1,0 0 1,0-1-1,0 1 1,0 0-1,0 0 1,0 0-1,0 0 1,0 0-1,1 0 1,-1 0-1,0-1 1,0 1-1,0 0 1,0 0-1,0 0 1,0 0-1,0 0 1,1 0-1,-1 0 1,0 0-1,-21-2 554,-19 7-970,32 5 351,7-9 2,1-1-1,-1 1 1,1 0-1,-1 0 1,1-1-1,-1 1 1,0 0-1,1-1 1,-1 1-1,0-1 0,0 1 1,0-1-1,1 1 1,-1-1-1,0 0 1,0 1-1,0-1 1,0 0-1,0 0 1,1 0-1,-1 0 1,0 1-1,0-1 1,0 0-1,0 0 1,0-1-1,-1 1 0,1 0-1,0 0 0,0 0 0,0 0-1,0 0 1,-1 0 0,1 1-1,0-1 1,0 0 0,0 1 0,0-1-1,0 0 1,0 1 0,0-1 0,0 1-1,1 0 1,-1-1 0,0 1-1,0 0 1,-1 1 0,2-2 0,-1 1 1,1-1-1,-1 1 1,0-1-1,1 1 1,-1-1-1,0 1 1,1-1-1,-1 1 1,0-1-1,0 0 1,1 0-1,-1 1 1,0-1-1,0 0 1,0 0-1,1 0 1,-1 0-1,-1 0 0,1 1-3,-1-1-1,1 0 0,0 0 0,0 1 0,0-1 0,-1 0 0,1 1 1,0-1-1,0 1 0,0 0 0,0-1 0,0 1 0,0 0 0,0 0 0,0 0 1,0 0-1,0-1 0,1 1 0,-1 0 0,0 0 0,0 1 0,1-1 1,-1 0-1,1 0 0,-1 0 0,1 0 0,0 0 0,-1 1 0,1-1 0,0 0 1,0 0-1,0 1 0,0-1 0,0 2 0,0-2 6,1 0-1,-1 0 0,1 0 1,-1 0-1,1 0 1,0 0-1,0 0 0,-1 0 1,1 0-1,0 0 1,0 0-1,0 0 0,0-1 1,0 1-1,0 0 1,0-1-1,0 1 0,0-1 1,1 1-1,-1-1 1,0 1-1,0-1 1,0 0-1,1 0 0,1 1 1,44 7 457,-29-6-54,-12-1-322,10 3 491,1-1 0,23 10 0,-36-11-432,1-1-1,-1 1 1,0 1 0,0-1 0,0 1 0,0-1-1,0 1 1,0 0 0,-1 1 0,1-1-1,-1 1 1,0-1 0,0 1 0,4 6 0,-7-9-120,1 0 1,-1 0-1,1 0 1,-1 0 0,1 0-1,-1 0 1,1 1 0,-1-1-1,0 0 1,0 0 0,0 0-1,1 0 1,-1 0-1,0 1 1,0-1 0,-1 0-1,1 0 1,0 0 0,0 0-1,0 1 1,-1-1 0,1 0-1,-1 0 1,1 0-1,-1 0 1,1 0 0,-1 0-1,0 0 1,1 0 0,-1 0-1,0 0 1,0-1 0,0 1-1,0 0 1,1 0-1,-1-1 1,-2 2 0,-3 1-94,0-1 1,-1 1 0,1-1-1,-1 0 1,-9 1 0,-4 2-370,10-3-333,1 1 0,-1-1 0,0-1 0,-14 1 0,-18-1-6577,37-1 5878,2 0-719</inkml:trace>
-  <inkml:trace contextRef="#ctx0" brushRef="#br0" timeOffset="1631.2">962 213 8077,'5'0'221,"141"0"5670,-143 0-5839,-1 0 1,1 0-1,-1-1 1,1 1-1,-1-1 1,0 0-1,1 0 1,-1 0-1,0 0 1,0 0-1,3-2 1,-3 2-19,0 0 1,0 0 0,1-1-1,-1 1 1,0 1 0,1-1 0,-1 0-1,1 1 1,-1-1 0,1 1 0,2-1-1,2 1 22,0 0 0,0-1 0,0 0-1,0 0 1,0-1 0,9-2-1,32-4-370,-41 7 787,-36 1-14578</inkml:trace>
-  <inkml:trace contextRef="#ctx0" brushRef="#br0" timeOffset="2279.88">1514 424 5328,'0'0'10001,"-3"5"-9773,-11 13-61,13-18-160,1 1 1,-1-1-1,1 1 1,0-1-1,-1 1 0,1-1 1,0 1-1,-1-1 0,1 1 1,0-1-1,-1 1 1,1 0-1,0-1 0,0 1 1,0-1-1,-1 1 0,1 0 1,0-1-1,0 1 1,0 0-1,0-1 0,0 1 1,0-1-1,0 1 0,1 0 1,-2 5 20,-6 1 27,6-7-53,1 0 0,-1 1 0,1-1 0,-1 1 0,1-1 0,-1 1-1,1-1 1,0 1 0,-1-1 0,1 1 0,0-1 0,-1 1 0,1 0 0,0-1-1,0 1 1,0-1 0,-1 1 0,1 0 0,0-1 0,0 1 0,0-1 0,0 1-1,0 0 1,0 0 0,0 0-2,0-1 0,0 1 0,0-1 0,0 1 0,0-1 0,0 1-1,0-1 1,0 1 0,0-1 0,0 1 0,0-1 0,-1 1 0,1-1 0,0 1 0,0-1 0,-1 1 0,1-1-1,0 1 1,-1-1 0,1 0 0,0 1 0,-1-1 0,1 0 0,0 1 0,-1-1 0,1 0 0,-2 1-1,-7 8-31,4-1-711,-7 14 1131,9-15-4454</inkml:trace>
-  <inkml:trace contextRef="#ctx0" brushRef="#br0" timeOffset="3366.37">1924 116 6345,'0'0'2409,"-44"0"-1537,36 0-867,6 0-7,0-1 1,0 1 0,0 0-1,0 0 1,0 0 0,0 0 0,0 0-1,0 1 1,0-1 0,0 1 0,0-1-1,0 1 1,0 0 0,-2 0 0,-2 6 1,6-6 0,-1 0-1,0 0 0,0 0 0,1 0 0,-1 0 0,0 0 0,0 0 1,0-1-1,0 1 0,0 0 0,0-1 0,0 1 0,0-1 0,0 1 1,0-1-1,0 1 0,-1-1 0,1 0 0,0 0 0,0 1 0,-2-1 1,0 0-2,0 1 1,1 0-1,-1-1 1,0 1 0,1 0-1,-1 0 1,1 1 0,-1-1-1,1 0 1,0 1 0,0 0-1,-4 3 1,-11 7-16,11-9 7,4-2 4,0-1 0,1 1 0,-1-1 0,1 1 1,-1 0-1,1 0 0,0 0 0,-1 0 0,1 0 0,0 0 0,-1 0 0,1 0 1,0 0-1,0 1 0,0-1 0,0 0 0,0 1 0,0-1 0,1 1 1,-1-1-1,0 1 0,1-1 0,-1 1 0,1-1 0,-1 1 0,1 0 0,0-1 1,0 1-1,0 3 0,23 1 1,-3-4-25,62 26 120,-55-23-106,-19-4 56,0 0-1,0 1 1,-1 0 0,1 0 0,-1 0 0,1 1 0,-1 0-1,10 7 1,-16-8 195,1 0-1,-1 0 1,0 0-1,0 0 1,-1 0-1,1 1 1,0-1-1,-1 0 1,0 1-1,1-1 1,-1 0 0,0 1-1,0-1 1,0 0-1,-1 1 1,0 3-1,1 5 396,-1-10-599,0 0 1,0-1 0,-1 1 0,1 0 0,0-1-1,0 1 1,0-1 0,-1 1 0,1-1 0,0 1 0,-1-1-1,1 0 1,0 0 0,-1 0 0,1 1 0,-2-2-1,-82 22-6,-7 4-2665,88-24 1886,-3 0-1506</inkml:trace>
-  <inkml:trace contextRef="#ctx0" brushRef="#br0" timeOffset="3367.37">1739 161 7285,'5'0'334,"74"0"3103,-74 0-3356,-1 0 0,1 0 1,0 0-1,0-1 0,-1 0 0,1 0 1,-1 0-1,1 0 0,-1-1 1,1 0-1,5-3 0,-4 2-42,38-3 202,-21-5-148,-13 6-45,0 0-1,0 1 1,0 0-1,1 0 1,0 1-1,0 1 1,13-2 0,18-1-1194,-33 1-2260,-23 3 653,7 4 569,-11 15 312</inkml:trace>
-  <inkml:trace contextRef="#ctx0" brushRef="#br0" timeOffset="3973.09">2138 1 2000,'0'0'2505,"-4"0"-1766,-19 0 5658,28 0-5763,116 0 4233,-118 0-4787,1 1 1,-1-1 0,0 1 0,0-1 0,1 1-1,-1 0 1,0 1 0,0-1 0,5 3 0,16 7 402,-7-4-169,1 0-1,-1 2 1,0 0 0,0 1-1,-1 0 1,-1 1-1,0 1 1,19 20 0,-22-21-73,-1 1-1,0 1 1,-1 0 0,-1 1 0,0-1 0,-1 2 0,0-1 0,-1 1 0,-1 1 0,6 21 0,-10-25 216,0 0 0,-1 1 0,-1 23 0,-1-12 247,1-23-689,-1 0 1,0 0-1,1 0 0,-1 0 0,0 0 0,1-1 0,-1 1 0,0 0 0,0 0 0,0 0 0,0-1 0,1 1 0,-1 0 0,0-1 0,0 1 1,-1-1-1,1 1 0,0-1 0,0 0 0,0 1 0,0-1 0,0 0 0,0 0 0,0 0 0,-1 0 0,0 0 0,-2 1 41,-56 26 296,36-19-317,-93 27-3087,97-31-313,1-1 1,-25 1 0,11-1-5697,22-3 6315</inkml:trace>
-</inkml:ink>
-</file>
-
-<file path=word/ink/ink6.xml><?xml version="1.0" encoding="utf-8"?>
-<inkml:ink xmlns:inkml="http://www.w3.org/2003/InkML">
-  <inkml:definitions>
-    <inkml:context xml:id="ctx0">
-      <inkml:inkSource xml:id="inkSrc0">
-        <inkml:traceFormat>
-          <inkml:channel name="X" type="integer" min="-2.14748E9" max="2.14748E9" units="cm"/>
-          <inkml:channel name="Y" type="integer" min="-2.14748E9" max="2.14748E9" units="cm"/>
-          <inkml:channel name="F" type="integer" max="32767" units="dev"/>
-        </inkml:traceFormat>
-        <inkml:channelProperties>
-          <inkml:channelProperty channel="X" name="resolution" value="1000" units="1/cm"/>
-          <inkml:channelProperty channel="Y" name="resolution" value="1000" units="1/cm"/>
-          <inkml:channelProperty channel="F" name="resolution" value="0" units="1/dev"/>
-        </inkml:channelProperties>
-      </inkml:inkSource>
-      <inkml:timestamp xml:id="ts0" timeString="2023-07-31T17:49:37.711"/>
-    </inkml:context>
-    <inkml:brush xml:id="br0">
-      <inkml:brushProperty name="width" value="0.05" units="cm"/>
-      <inkml:brushProperty name="height" value="0.05" units="cm"/>
-    </inkml:brush>
-  </inkml:definitions>
-  <inkml:trace contextRef="#ctx0" brushRef="#br0">442 6 3336,'-3'-5'14699,"-13"5"-14606,12 0-23,4 3-8,0-3-59,0 1 0,0 0 0,0-1 0,0 1 0,0-1-1,0 1 1,0 0 0,0-1 0,0 1 0,0-1 0,0 1-1,0-1 1,-1 1 0,1 0 0,0-1 0,0 1 0,-1-1-1,1 1 1,0-1 0,-1 1 0,1-1 0,0 0 0,-1 1 0,1-1-1,-1 1 1,1-1 0,-1 0 0,1 1 0,-1-1 0,1 0-1,-1 0 1,1 1 0,-1-1 0,1 0 0,-1 0 0,1 0-1,-1 0 1,0 1 0,1-1 0,-1 0 0,0 0 0,-2 0 65,-8 2 75,8 3-91,3-5-49,0 0 0,0 1 0,0-1 1,0 0-1,0 1 0,0-1 0,0 0 0,-1 0 1,1 1-1,0-1 0,0 0 0,0 0 0,-1 0 1,1 1-1,0-1 0,0 0 0,0 0 1,-1 0-1,1 1 0,0-1 0,0 0 0,-1 0 1,1 0-1,0 0 0,-1 0 0,1 0 0,0 0 1,0 0-1,-1 0 0,1 0 0,0 0 0,-1 0 1,1 0-1,-1 0 0,-2 1 46,-1 0 0,1 0 0,-1 1 0,1-1 0,0 1 0,0 0 0,-3 2 0,-10 4 110,-131 64 680,111-56-385,-72 19 0,106-34-443,-3 0 41,-18 7-78,22-8 29,0 0 1,1 1 0,-1-1-1,0 0 1,0 1-1,1-1 1,-1 1-1,1-1 1,-1 1-1,0-1 1,1 1 0,-1-1-1,1 1 1,-1 0-1,1-1 1,-1 1-1,1 0 1,0-1-1,-1 1 1,1 0 0,0-1-1,0 1 1,-1 1-1,1 4-1369</inkml:trace>
-</inkml:ink>
-</file>
-
-<file path=word/ink/ink7.xml><?xml version="1.0" encoding="utf-8"?>
-<inkml:ink xmlns:inkml="http://www.w3.org/2003/InkML">
-  <inkml:definitions>
-    <inkml:context xml:id="ctx0">
-      <inkml:inkSource xml:id="inkSrc0">
-        <inkml:traceFormat>
-          <inkml:channel name="X" type="integer" min="-2.14748E9" max="2.14748E9" units="cm"/>
-          <inkml:channel name="Y" type="integer" min="-2.14748E9" max="2.14748E9" units="cm"/>
-          <inkml:channel name="F" type="integer" max="32767" units="dev"/>
-        </inkml:traceFormat>
-        <inkml:channelProperties>
-          <inkml:channelProperty channel="X" name="resolution" value="1000" units="1/cm"/>
-          <inkml:channelProperty channel="Y" name="resolution" value="1000" units="1/cm"/>
-          <inkml:channelProperty channel="F" name="resolution" value="0" units="1/dev"/>
-        </inkml:channelProperties>
-      </inkml:inkSource>
-      <inkml:timestamp xml:id="ts0" timeString="2023-07-31T17:45:15.149"/>
-    </inkml:context>
-    <inkml:brush xml:id="br0">
-      <inkml:brushProperty name="width" value="0.05" units="cm"/>
-      <inkml:brushProperty name="height" value="0.05" units="cm"/>
-    </inkml:brush>
-  </inkml:definitions>
-  <inkml:trace contextRef="#ctx0" brushRef="#br0">1 121 6245,'0'0'9960,"4"0"-9553,13 0-33,-13 0 306,0 0-387,3-1-114,-3 1-78,0-1 0,1 1-1,-1 0 1,1 0 0,-1 0 0,1 1-1,-1-1 1,1 1 0,6 2 0,-8 0-65,0-1 1,0 0 0,0-1-1,1 1 1,-1 0 0,0-1-1,1 0 1,-1 0 0,1 0-1,0 0 1,-1-1 0,1 1-1,0-1 1,6 0 0,488 0 802,-498 0-839,8 0-146,11 0 170,-16 14-13,2-13-30,0 0 0,1 0 0,-1 0 0,0-1 1,0 0-1,1 0 0,5-1 0,0 1-7,102 0 906,-134 0-704,21 0-172,-1 0 0,1-1 0,-1 2 0,1-1 0,-1 0 0,1 0 0,-1 0 0,1 0 0,-1 0 0,1 0 0,-1 0 0,1 1 0,0-1 0,-1 0 0,1 0 0,-1 1 0,1-1 0,0 0 0,-1 1 0,1-1 0,0 0 0,-1 1 0,1-1 0,0 0 0,-1 1-1,1-1 1,0 1 0,0-1 0,0 1 0,-1-1 0,1 0 0,0 2 0,0-2-1,-1 1 0,1 0 0,0-1 0,0 1 0,-1 0 0,1-1 0,0 1 0,-1-1 0,1 1 0,-1-1 0,1 1 0,-1-1 0,1 1 0,-1-1 0,1 1 0,-1-1 0,1 1 0,-1-1 0,0 0 0,1 0 0,-1 1 0,1-1 0,-1 0 1,0 0-1,1 0 0,-1 1 0,0-1 0,1 0 0,-1 0 0,0 0 0,0 0 0,1 0 0,-2-1 0,0 2 1,0 0 0,0-1 0,1 1 0,-1 0 1,0 0-1,0 0 0,1 0 0,-1 0 0,0 0 1,-1 2-1,-12 7 40,-48 13 25,30-11-106,-38 18-1,63-27 43,0-1 1,0 0-1,0 0 0,-1-1 0,1 0 0,0 0 0,-13-2 0,-23 4-1,24 2-11,0 0 0,0 1 1,0 2-1,-30 15 0,8 6 18,35-23 1,1-1 0,-1 0 1,0 0-1,0-1 0,-14 6 1,13-6-28,-1 0 0,1 1 1,-13 8-1,-3 3-71,23-16 48,-3 0 18,-15 0 31,14 0-25,3-1 8,-1 1-1,0 0 0,1 0 0,-1 0 0,0 0 1,1 1-1,-1-1 0,1 1 0,-4 0 0,4 5-63,2-5 62,0-1 0,0 0 0,0 0-1,0 1 1,0-1 0,0 0-1,0 0 1,0 1 0,0-1 0,0 0-1,0 1 1,0-1 0,-1 0 0,1 0-1,0 1 1,0-1 0,0 0 0,0 0-1,0 0 1,-1 1 0,1-1 0,0 0-1,0 0 1,0 0 0,-1 1-1,1-1 1,0 0 0,0 0 0,-1 0-1,1 0 1,0 0 0,0 0 0,-1 0-1,1 1 1,0-1 0,-1 0 0,1 0-1,-1 0-313,7 0-5124,-5 0 5348,-1 0-1,1 0 1,-1 0 0,1 0 0,0 0-1,-1 0 1,1 0 0,-1 0-1,1-1 1,0 1 0,-1 0 0,1 0-1,-1-1 1,1 1 0,-1 0-1,1-1 1,-1 1 0,1 0 0,-1-1-1,1 1 1,-1-1 0,1 1-1,-1-1 1,0 1 0,1-1 0,-1 1-1,0-1 1,0 1 0,1-1-1,-1 1 1,0-1 0,0 0 0,6-10-1063,1 9 371,-6 2 639,-1 0 1,1 0-1,-1 1 1,1-1-1,0 0 0,-1 0 1,1-1-1,-1 1 1,1 0-1,-1 0 1,1 0-1,0 0 1,-1 0-1,1-1 0,-1 1 1,1 0-1,-1 0 1,1-1-1,-1 1 1,1 0-1,-1-1 1,1 1-1,-1-1 0,0 1 1,1 0-1,-1-1 1,1 0-1,13-14-2352,-11 11 425</inkml:trace>
-  <inkml:trace contextRef="#ctx0" brushRef="#br0" timeOffset="716.54">1190 1 5929,'0'0'2909,"4"0"-1864,12 0-97,-15 0-902,-1 0 1,0 0-1,1 1 1,-1-1-1,0 0 0,1 1 1,-1-1-1,0 0 0,0 1 1,1-1-1,-1 0 1,0 1-1,0-1 0,1 0 1,-1 1-1,0-1 1,0 1-1,0-1 0,0 0 1,0 1-1,0-1 0,0 1 1,0-1-1,0 1 1,0-1-1,0 0 0,0 2 1,-1 6 218,1-4 321,13-3 1055,-13-1-1609,-1 0 0,1 0 0,0 0 0,0 0 0,0 0 0,-1 0 0,1 0 0,0 0-1,0 0 1,0 0 0,-1 1 0,1-1 0,0 0 0,0 0 0,0 0 0,0 0 0,-1 0 0,1 0 0,0 1 0,0-1 0,0 0 0,0 0 0,0 0 0,0 0 0,-1 1 0,1-1 0,0 0 0,0 0 0,0 0-1,0 1 1,0-1 0,0 0 0,0 0 0,0 0 0,0 1 0,0-1 0,0 0 0,0 0 0,0 0 0,0 1 0,0-1 0,0 0 0,0 0 0,0 0 0,0 1 0,0-1 0,0 0 0,1 0 0,-1 0 0,0 1-1,0-1 1,0 0 0,0 0 0,0 0 0,0 0 0,1 0 0,-1 1 0,0-1 0,0 0 0,0 0 0,0 0 0,1 0 0,-1 0 0,-101 25 33,-25 12-69,124-32 3507,6 5-3787,-3-8 609,6 0-204,-7-2-98,1 0-1,-1 0 0,0 0 0,1 0 1,-1 0-1,0 0 0,1 0 0,-1 0 1,0 0-1,1 0 0,-1 0 0,0 1 1,1-1-1,-1 0 0,0 0 0,1 0 1,-1 0-1,0 1 0,1-1 0,-1 0 1,0 0-1,0 1 0,0-1 0,1 0 0,-1 0 1,0 1-1,0-1 0,0 0 0,1 1 1,-1-1-1,0 0 0,0 1 0,0-1 1,0 0-1,0 1 0,0-1 0,0 1 1,0 0 173,13 22 1214,-9-18-1026,0 1-1,0 1 1,-1-1 0,0 0 0,0 1-1,0 0 1,-1-1 0,2 10 0,-2-7-306,1-1 0,-1 0 0,1 0 1,1-1-1,0 1 0,4 7 0,0-8-71,0 1-1,0-2 0,1 1 1,0-1-1,14 7 0,-17-10 38,-1 0 0,0 1 0,0-1 0,0 1-1,0 0 1,-1 0 0,1 1 0,-1-1 0,0 1-1,-1 0 1,1 0 0,-1 0 0,0 1 0,0-1-1,-1 1 1,1-1 0,-1 1 0,2 8 0,-2-4 284,0 0 0,0 0 0,-1 0 1,0 13-1,-6-20-282,4-3-46,-1 0-1,0 0 1,1 0-1,-1 1 1,1-1 0,-1 0-1,1 1 1,-1-1-1,1 1 1,0 0-1,-1-1 1,1 1 0,0 0-1,-1 0 1,-1 1-1,2-1-8,0 0 0,0 0 0,0-1 0,0 1-1,0 0 1,-1-1 0,1 0 0,0 1 0,0-1 0,-1 1-1,1-1 1,0 0 0,-1 0 0,1 0 0,0 0-1,-2 0 1,-5 1-225,-64 1-4967,72-2 5127,-1 0 0,0 0 0,0 0 0,1-1 0,-1 1 1,0 0-1,0 0 0,1 0 0,-1 0 0,0-1 0,1 1 0,-1 0 0,0-1 0,1 1 0,-1-1 0,1 1 0,-1 0 0,1-1 0,-1 1 0,1-1 0,-1 0 1,1 1-1,-1-1 0,1 1 0,-1-1 0,1 0 0,0 1 0,-1-1 0,1-1 0,0 1-24,-1 1-1,1-1 1,0 0 0,-1 0-1,1 0 1,-1 1 0,1-1-1,-1 0 1,1 1 0,-1-1-1,1 1 1,-1-1 0,0 0-1,1 1 1,-1-1 0,0 1-1,1 0 1,-1-1 0,0 1-1,0-1 1,0 1-1,1 0 1,-1 0 0,0 0-1,0-1 1,0 1 0,1 0-1,-1 0 1,-2 0 0,2 0-50,1-1 1,-1 0-1,0 1 1,0-1-1,1 0 1,-1 0-1,0 0 1,1 1-1,-1-1 1,1 0-1,-1 0 1,1 0-1,0 0 1,-1 0-1,1 0 1,0 0-1,0 0 1,-1 0-1,1-1 1,-4-23-3552,4-24-4700,0 35 6429</inkml:trace>
-  <inkml:trace contextRef="#ctx0" brushRef="#br0" timeOffset="1672.84">1160 71 2072,'-21'-13'1380,"5"9"8906,20 4-9801,12 0-49,-12 0-40,2 0-35,295 0 3949,-229-13-3259,-48 13-1536,-22 0-1693,-10 0 297,5 0-310,-9 0-2961,3 0 838,-5 0 1638</inkml:trace>
 </inkml:ink>
 </file>
 
@@ -4486,9 +6460,9 @@
     </inkml:brush>
   </inkml:definitions>
   <inkml:trace contextRef="#ctx0" brushRef="#br0">5915 9 3716,'-16'-8'18725,"16"27"-14527,0 32-2500,0-49-1578,-1 1 1,1 0-1,0 0 0,0 0 0,0-1 1,1 1-1,-1 0 0,1 0 0,-1 0 1,1-1-1,0 1 0,0 0 0,0-1 1,1 1-1,-1-1 0,3 4 0,-3-2-39,0-1-1,0 1 0,0 0 0,0 0 0,-1-1 1,0 1-1,0 0 0,0 0 0,0 0 0,-2 6 0,2 3 167,0 136 1010,0-99-1257,0-23 0,0-7 0,0-6 0,0-8-1,0-5-8,0 13 3892,0 5-13322,0-49-13348,0 27 20505</inkml:trace>
-  <inkml:trace contextRef="#ctx0" brushRef="#br0" timeOffset="1027.09">5708 252 3640,'0'0'326,"4"0"64,14 0 9777,-14 0-9586,-3-1-553,0 1-1,-1 0 1,1 0-1,0 0 1,-1 0-1,1 0 1,0 0-1,0 0 1,-1 0-1,1 0 1,0 0-1,-1 1 1,1-1-1,0 0 1,-1 0-1,1 1 1,0-1-1,-1 0 1,1 1-1,-1-1 1,1 1-1,0-1 1,-1 1-1,1-1 1,-1 1-1,0-1 1,1 1-1,-1-1 0,1 1 1,-1 0-1,0-1 1,1 1-1,-1 0 1,0-1-1,0 1 1,1 0-1,-1-1 1,0 1-1,0 0 1,0 1-1,17 3 1024,23 17 819,-31-18-1565,-1 1 0,1 0-1,-1 0 1,9 8 0,18 11 792,-29-21-783,0 1 0,-1 0 0,0 1 0,1-1 0,-2 1 0,1 0 0,-1 0-1,1 1 1,3 7 0,10 10 243,-6-9-363,-10-13-122,-1 0 1,0 1-1,1-1 0,-1 0 0,0 1 0,0-1 0,0 1 0,0 0 0,-1-1 0,1 1 0,0 0 0,-1-1 0,1 1 0,-1 0 0,1 0 0,-1-1 0,0 1 0,0 0 0,1 0 0,-2 0 0,1 2 0,0-4-13,1 3 734,-25-26-11906,20 19 9492,4-1-2396,0 4 3848,-1 0 1,1 0-1,0 0 0,0 0 0,0 0 0,-1 0 0,1 0 0,-1 0 0,1 1 0,-1-1 0,1 0 0,-1 0 0,1 0 0,-1 0 0,0 1 0,1-1 0,-2-1 0,1 2-54,0-1 0,0 1 0,1-1 0,-1 0 0,1 1 0,-1-1 0,1 0-1,-1 0 1,1 1 0,-1-1 0,1 0 0,0 0 0,-1 1 0,1-1 0,0 0-1,0 0 1,-1 0 0,1-1 0,0-1-1966</inkml:trace>
+  <inkml:trace contextRef="#ctx0" brushRef="#br0" timeOffset="1027.08">5708 252 3640,'0'0'326,"4"0"64,14 0 9777,-14 0-9586,-3-1-553,0 1-1,-1 0 1,1 0-1,0 0 1,-1 0-1,1 0 1,0 0-1,0 0 1,-1 0-1,1 0 1,0 0-1,-1 1 1,1-1-1,0 0 1,-1 0-1,1 1 1,0-1-1,-1 0 1,1 1-1,-1-1 1,1 1-1,0-1 1,-1 1-1,1-1 1,-1 1-1,0-1 1,1 1-1,-1-1 0,1 1 1,-1 0-1,0-1 1,1 1-1,-1 0 1,0-1-1,0 1 1,1 0-1,-1-1 1,0 1-1,0 0 1,0 1-1,17 3 1024,23 17 819,-31-18-1565,-1 1 0,1 0-1,-1 0 1,9 8 0,18 11 792,-29-21-783,0 1 0,-1 0 0,0 1 0,1-1 0,-2 1 0,1 0 0,-1 0-1,1 1 1,3 7 0,10 10 243,-6-9-363,-10-13-122,-1 0 1,0 1-1,1-1 0,-1 0 0,0 1 0,0-1 0,0 1 0,0 0 0,-1-1 0,1 1 0,0 0 0,-1-1 0,1 1 0,-1 0 0,1 0 0,-1-1 0,0 1 0,0 0 0,1 0 0,-2 0 0,1 2 0,0-4-13,1 3 734,-25-26-11906,20 19 9492,4-1-2396,0 4 3848,-1 0 1,1 0-1,0 0 0,0 0 0,0 0 0,-1 0 0,1 0 0,-1 0 0,1 1 0,-1-1 0,1 0 0,-1 0 0,1 0 0,-1 0 0,0 1 0,1-1 0,-2-1 0,1 2-54,0-1 0,0 1 0,1-1 0,-1 0 0,1 1 0,-1-1 0,1 0-1,-1 0 1,1 1 0,-1-1 0,1 0 0,0 0 0,-1 1 0,1-1 0,0 0-1,0 0 1,-1 0 0,1-1 0,0-1-1966</inkml:trace>
   <inkml:trace contextRef="#ctx0" brushRef="#br0" timeOffset="4334.65">6090 221 3824,'0'0'2847,"4"0"-2091,14 0 7326,-18 31-5213,0-30-2839,0 0 0,0 0-1,0 0 1,1 0 0,-1-1 0,0 1-1,0 0 1,-1 0 0,1 0-1,0-1 1,0 1 0,0 0 0,0 0-1,-1 0 1,1-1 0,0 1-1,-1 0 1,1 0 0,-1-1-1,1 1 1,-1 0 0,1-1 0,-1 1-1,1-1 1,-1 1 0,0 0-1,1-1 1,-1 0 0,0 1 0,1-1-1,-1 1 1,0-1 0,0 0-1,1 1 1,-1-1 0,0 0-1,0 0 1,0 0 0,-1 1 0,-4 0 25,6-1-47,0 0-1,0 0 0,-1 0 0,1 0 1,0 0-1,0 0 0,0 0 0,-1 0 1,1 0-1,0 0 0,0 0 0,0 0 1,-1 0-1,1 0 0,0 1 0,0-1 1,0 0-1,0 0 0,-1 0 0,1 0 1,0 0-1,0 1 0,0-1 0,0 0 1,0 0-1,0 0 0,-1 0 0,1 1 1,0-1-1,0 0 0,0 0 0,0 0 1,0 1-1,0-1 0,0 0 0,0 0 1,0 1-1,0-1 0,0 0 0,0 0 1,0 0-1,0 1 0,0-1 0,0 0 1,0 0-3,0 1 1,1-1 0,-1 0 0,0 0 0,0 0 0,0 1 0,0-1 0,0 0 0,0 0 0,0 0 0,0 0 0,0 1 0,0-1-1,0 0 1,0 0 0,0 0 0,-1 1 0,1-1 0,0 0 0,0 0 0,0 0 0,0 0 0,0 0 0,0 1 0,0-1-1,0 0 1,-1 0 0,1 0 0,0 0 0,0 0 0,0 0 0,0 1 0,0-1 0,-1 0 0,1 0 0,0 0 0,0 0 0,0 0-1,0 0 1,-1 0 0,1 0 0,0 0 0,-11 4 389,1 0-1,0 1 0,0 0 1,1 1-1,-10 7 0,13-9-205,0 0-1,0 0 1,1 0-1,0 1 0,0 0 1,0 0-1,0 0 0,1 1 1,0-1-1,-4 8 1,-20 31 324,-6-2-428,34-41-133,-1 0 0,1-1-1,-1 1 1,1 0 0,-1-1-1,1 1 1,-1 0 0,1 0-1,0 0 1,-1 0 0,1-1-1,0 1 1,0 0 0,0 0-1,0 0 1,0 0 0,0 1 0,0-2-44,0 0 1,0 1 0,0-1 0,0 0-1,1 0 1,-1 1 0,0-1 0,0 0 0,0 0-1,1 0 1,-1 1 0,0-1 0,0 0 0,1 0-1,-1 0 1,0 0 0,0 0 0,1 0-1,-1 1 1,0-1 0,0 0 0,1 0 0,-1 0-1,0 0 1,1 0 0,-1 0 0,0 0 0,0 0-1,1 0 1,-1 0 0,1-1 0,0 1 31,0 0 1,0 0 0,0-1-1,-1 1 1,1 0 0,0-1 0,0 1-1,0-1 1,0 1 0,0-1-1,-1 1 1,1-1 0,0 0-1,-1 0 1,1 1 0,0-1-1,-1 0 1,1 0 0,-1 1 0,1-1-1,-1 0 1,1 0 0,-1 0-1,0 0 1,0 0 0,1 0-1,-1 0 1,0-2 0,0 3 51,0 0-1,1-1 1,-1 1 0,0 0 0,0 0-1,0-1 1,1 1 0,-1 0 0,0-1 0,0 1-1,1 0 1,-1 0 0,0 0 0,0-1-1,1 1 1,-1 0 0,0 0 0,1 0 0,-1 0-1,0-1 1,1 1 0,-1 0 0,0 0-1,1 0 1,-1 0 0,1 0 0,-1 0 0,0 0-1,1 0 1,-1 0 0,0 0 0,1 0-1,-1 0 1,0 0 0,1 1 0,-1-1 0,1 0-1,-1 0 2,0 0-1,1 0 0,-1 1 0,0-1 1,0 0-1,1 0 0,-1 0 0,0 0 1,1 0-1,-1 0 0,0 0 0,1 0 1,-1 0-1,0 0 0,0 0 1,1 0-1,-1 0 0,0 0 0,1-1 1,-1 1-1,0 0 0,0 0 0,1 0 1,-1 0-1,0 0 0,0-1 0,1 1 1,-1 0-1,0 0 0,0 0 0,1-1 1,-1 1-1,0 0 0,0-1 0,0 1-4,0-1-1,0 1 1,0-1-1,0 0 1,0 1-1,0-1 1,1 1-1,-1-1 1,0 1-1,0-1 1,0 1-1,1-1 1,-1 1-1,0-1 1,1 1-1,-1-1 1,0 1-1,1-1 1,-1 1-1,0 0 1,1-1-1,-1 1 1,1 0-1,-1-1 1,1 1-1,0-1 1,0 1-7,-1 0 1,1-1 0,0 1-1,-1-1 1,1 1 0,-1 0-1,1-1 1,-1 1-1,1-1 1,-1 1 0,0-1-1,1 1 1,-1-1 0,1 0-1,-1 1 1,0-1-1,0 1 1,1-1 0,-1 0-1,0 1 1,0-1 0,0 0-1,0 1 1,0-1-1,0 0 1,0 1 0,0-2-1,23-13-989,-14 3 639,-15 11 242,-1 1 127,7 0-2,0 0 1,-1 0-1,1 0 0,0 1 1,0-1-1,-1 0 0,1 0 0,0 0 1,0 0-1,-1 1 0,1-1 1,0 0-1,0 0 0,0 1 0,0-1 1,-1 0-1,1 0 0,0 1 1,0-1-1,0 0 0,0 0 0,0 1 1,0-1-1,0 0 0,0 1 1,0-1-1,0 0 0,0 0 0,0 1 1,0-1-1,0 0 0,0 1 1,0-1-1,0 0 0,0 0 0,0 1 1,0-1-1,0 1 0,-2 6-27,2-7 29,-1 0 0,0 0 0,1 1 0,-1-1 0,0 0 0,1 1 0,-1-1 0,1 1 0,-1-1 0,0 1 0,1-1 0,-1 1 0,1-1 0,-1 1 0,1-1 1,0 1-1,-1-1 0,1 1 0,-1 1 0,1-2-17,-1 1 0,1 0 0,0 0 1,-1-1-1,1 1 0,-1 0 0,0-1 1,1 1-1,-1 0 0,1-1 0,-1 1 1,0-1-1,0 1 0,1-1 0,-1 1 1,0-1-1,0 0 0,0 1 0,1-1 1,-3 0-1,3 0-5,0-1-680,0 1 696,0-1 1,-1 0 0,1 1 0,0-1 0,0 0 0,0 1 0,1-1 0,-1 0 0,0 1-1,0-1 1,0 0 0,0 1 0,1-1 0,-1 1 0,0-1 0,0 0 0,1 1 0,0-2-1,5-1-25,-5 3 29,-1-1 0,1 1 0,-1 0 0,1 0 0,-1-1 0,0 1 0,1 0 0,-1 0 0,1-1 0,-1 1 0,0 0 0,1-1 0,-1 1 0,0-1 0,0 1-1,1 0 1,-1-1 0,0 1 0,0-1 0,0 1 0,1-1 0,-1 1 0,0 0 0,0-1 0,0 1 0,0-1 0,0 1 0,0-1 0,0 1 0,0-1 0,0 1 0,0-1 0,0 1 0,0-1 0,0 1 0,-1-1 0,1 0 5,0 0 1,1 0 0,-1 0-1,0 0 1,0 0-1,1 1 1,-1-1 0,0 0-1,1 0 1,-1 0-1,1 0 1,-1 1 0,1-1-1,-1 0 1,1 1-1,0-1 1,-1 0 0,1 1-1,0-1 1,-1 1-1,1-1 1,0 1 0,0-1-1,0 1 1,-1 0-1,2-1 1,5 2 186,-13 8-123,-2-4-70,8-5 1,-1 0 1,1 0-1,0 1 1,-1-1 0,1 0-1,-1 0 1,1 0-1,-1 1 1,1-1-1,0 0 1,-1 1-1,1-1 1,0 0-1,-1 1 1,1-1 0,0 0-1,0 1 1,-1-1-1,1 1 1,0-1-1,0 0 1,0 1-1,-1-1 1,1 1-1,0-1 1,0 1 0,0-1-1,0 1 1,0-1-1,0 0 1,0 1-1,0-1 1,0 1-1,0-1 1,0 1-1,-2 5-16,-13 9 1,15-11 16,-1-1-2,-7 8-23,8-11 24,0 0 0,-1 0 0,1 0-1,0 1 1,0-1 0,-1 0 0,1 0 0,0 0 0,0 0 0,-1 1 0,1-1 0,0 0 0,0 0 0,0 1 0,0-1 0,-1 0 0,1 0 0,0 1 0,0-1 0,0 0 0,0 1 0,0-1 0,0 0 0,0 0 0,0 1 0,0-1 0,0 0 0,0 1 0,0-1 0,0 0 0,0 1 0,0-1 0,0 0 0,0 0 0,0 1 0,0-1 0,0 0-1,0 1 1,0-1 0,1 0 0,-1 0 0,0 1 0,0-1 0,0 0 0,1 0 0,-1 0 0,0 1 0,0-1 0,0 0 0,1 0 0,0 1 3,0-1-1,-1 0 1,1 0-1,0 0 1,0 0-1,-1 0 1,1 0-1,0 0 1,0-1-1,-1 1 1,1 0-1,0 0 0,-1-1 1,1 1-1,0 0 1,0-1-1,-1 1 1,1 0-1,-1-1 1,1 1-1,0-1 1,-1 1-1,1-1 1,-1 0-1,1 1 1,-1-1-1,0 1 1,1-1-1,-1 0 1,0 1-1,1-1 1,-1 0-1,0 0 1,0 1-1,1-1 1,-1 0-1,0 1 1,0-1-1,0 0 1,0 0-1,0-1 1,17-5 9,3-26 32,-8 20 32,-10 11-53,0 0-1,0 0 1,0 0 0,0 0-1,0 0 1,-1 0 0,1 0 0,-1 0-1,1-1 1,-1 1 0,0-1 0,0 1-1,0-1 1,0 1 0,-1-1 0,1 0-1,-1 1 1,1-1 0,-1-3-1,0 7-19,0-1-1,0 1 0,0 0 0,0 0 0,0-1 0,0 1 0,0 0 0,-1 0 0,1-1 0,0 1 0,-1 0 0,1-1 0,0 1 0,-1 0 0,1-1 0,-1 1 1,1 0-1,0-1 0,-1 1 0,0-1 0,1 1 0,-1-1 0,1 1 0,-1-1 0,0 0 0,1 1 0,-1-1 0,0 1 0,1-1 0,-1 0 0,0 0 1,0 0-1,1 1 0,-1-1 0,0 0 0,0 0 0,1 0 0,-1 0 0,0 0 0,0 0 0,0-1 0,0 2 1,0-1 0,1 1 0,-1 0-1,1-1 1,-1 1 0,0 0 0,1-1 0,0 1 0,-1 0-1,1 0 1,0 0 0,-1-1 0,1 1 0,0 0-1,0 0 1,-1 1 0,-13 4-3,14-6 2,0 1 0,0-1-1,0 1 1,0-1 0,0 0 0,0 1 0,0-1-1,0 1 1,0-1 0,0 1 0,0-1-1,0 1 1,0-1 0,-1 0 0,1 1-1,0-1 1,0 1 0,0-1 0,0 1-1,-1-1 1,1 0 0,0 1 0,-1-1 0,1 0-1,0 1 1,-1-1 0,1 0 0,0 0-1,-1 1 1,1-1 0,0 0 0,-1 0-1,1 1 1,-1-1 0,1 0 0,-1 0 0,1 0-1,0 0 1,-1 0 0,0 0-7,1 1 1,0-1-1,0 0 1,0 0 0,0 0-1,-1 1 1,1-1-1,0 0 1,0 0-1,0 1 1,0-1-1,0 0 1,0 0 0,0 1-1,0-1 1,-1 0-1,1 0 1,0 1-1,0-1 1,0 0-1,0 0 1,0 1 0,0-1-1,0 0 1,1 0-1,-1 1 1,0-1-1,0 0 1,0 0-1,0 1 1,0-1 0,0 0-1,0 0 1,1 1-1,-1-1 1,0 0-1,0 0 1,0 0-1,0 1 1,1-1 0,-1 0-1,0 0 1,0 0-1,0 0 1,1 0-1,-1 0 1,1 1-1,-1-1 7,1 0 0,-1 0 0,1 0 0,-1 0 0,1 0-1,0 0 1,-1 0 0,1 0 0,-1 0 0,1 0 0,0 0-1,-1 0 1,1-1 0,-1 1 0,1 0 0,-1 0-1,1-1 1,-1 1 0,1 0 0,-1-1 0,1 1 0,-1 0-1,1-1 1,-1 1 0,1-1 0,-1 1 0,0-1 0,1 1-1,-1-1 1,0 1 0,0-1 0,1 1 0,-1-1 0,0 1-1,0-1 1,0 1 0,1-2 0,3-8-4,22 2-20,-23 2 36,-3 5-9,0 1 0,1 0 1,-1-1-1,0 1 0,0-1 0,0 1 0,1 0 1,-1-1-1,0 1 0,0 0 0,1-1 0,-1 1 1,0 0-1,1 0 0,-1-1 0,0 1 0,1 0 0,-1 0 1,0-1-1,1 1 0,-1 0 0,0 0 0,1 0 1,-1 0-1,1 0 0,-1 0 0,1-1 0,-1 1 0,0 0 1,1 0-1,-1 0 0,1 0 0,-1 1 0,0-1 1,1 0-1,-1 0 0,2 0 631,-7 0-625,4 0-8,1 0 0,-1 0 0,0 0 1,0 0-1,1-1 0,-1 1 0,0 1 0,0-1 0,0 0 0,1 0 0,-1 0 0,0 0 0,0 0 0,1 1 1,-1-1-1,0 0 0,1 1 0,-1-1 0,0 1 0,1-1 0,-1 1 0,0-1 0,1 1 0,-1-1 0,1 1 1,-1-1-1,1 1 0,-1 0 0,1-1 0,0 1 0,-1 0 0,1-1 0,0 1 0,-1 0 0,1 0 0,0-1 1,0 1-1,0 0 0,-1 0 0,1 1 0,-4 3 20,-23 14 11,26-18-32,-1 0 0,0 0 1,1 1-1,-1-1 0,1 1 1,0-1-1,-1 1 0,1 0 1,0-1-1,0 1 0,0 0 1,0 0-1,0 0 0,0 0 1,0 3-1,0-3 3,1 0 1,-1-1-1,1 1 1,-1 0-1,0-1 1,0 1-1,1-1 1,-1 1-1,0-1 0,0 1 1,-2 1-1,-5 11-17,8-14 14,0-1 0,0 1 1,0 0-1,-1-1 0,1 1 0,0 0 0,0-1 0,0 1 0,0 0 0,0-1 1,0 1-1,0 0 0,0-1 0,0 1 0,0 0 0,0-1 0,0 1 0,1 0 1,-1-1-1,0 1 0,0 0 0,0-1 0,0 1 0,0 0 0,1-1 0,-1 1 1,0 0-1,0 0 0,1-1 0,-1 1 0,0 0 0,0 0 0,1 0 0,-1-1 1,0 1-1,0 0 0,1 0 0,-1 0 0,0 0 0,1 0 0,-1-1 0,1 1 1,0 0 0,0 0 0,0-1 1,0 1-1,0 0 0,0-1 1,0 1-1,0-1 0,0 0 1,-1 1-1,1-1 0,0 0 1,0 1-1,0-1 0,-1 0 1,1 0-1,0 0 0,-1 0 1,1 1-1,-1-1 0,1 0 1,-1 0-1,0 0 0,1-2 1,7-9 12,0 1 0,16-17 0,-6 8 268,-34 35-279,9-9-7,1-1 5,1-1 0,0 1 0,0 0 1,0 1-1,-5 7 0,9-11-5,0 0 0,0 0 0,1 0 0,-1 0 0,0 0 0,1 0 0,0 1 0,-1-1 0,1 0 0,0 0 0,0 2 0,0-3-28,0-9-538,0 7 573,1 0 0,-1-1 0,0 1 0,0 0 0,0-1 0,0 1 0,0 0 0,0-1 0,0 1 0,-1 0 0,1-1 0,0 1 0,-1 0 0,1-1 0,-2-1 0,2 3-3,-1 0 0,0 0 0,1 0 0,-1 0 0,1 0 0,-1 0 0,1 0 0,-1 0 0,1 1 0,-1-1 0,1 0 0,-1 0 0,1 0-1,-1 1 1,1-1 0,-1 0 0,1 1 0,0-1 0,-1 0 0,1 1 0,0-1 0,-1 1 0,1-1 0,0 1 0,-1-1 0,1 0 0,0 1 0,0-1 0,-1 1 0,1-1 0,0 1 0,0 0 0,0 0 0,0-1 0,-1 1 1,1 0-1,0-1 0,0 1 1,-1-1-1,1 1 0,0-1 1,-1 1-1,1-1 0,0 1 1,-1-1-1,1 1 0,-1-1 1,1 0-1,0 1 1,-1-1-1,1 1 0,-1-1 1,1 0-1,-1 0 0,0 1 1,1-1-1,-1 0 0,1 0 1,-1 0-1,1 0 0,-1 1 1,0-1-1,1 0 0,-1 0 1,0 0-1,0 0 0,0 0 1,1 0-1,-1 0 0,1 0 1,-1 0-1,1 1 0,-1-1 0,1 0 1,-1 0-1,1 1 0,-1-1 1,1 0-1,-1 1 0,1-1 0,-1 0 1,1 1-1,-1-1 0,1 1 1,0-1-1,-1 1 0,1-1 0,0 1 1,0-1-1,-1 1 0,1-1 1,0 1-1,0-1 0,0 1 0,0 0 1,-1-1-1,1 1 0,0 0 1,10-1-106,-10 0 105,1-1 0,0 0 0,0 1-1,-1-1 1,1 0 0,0 1-1,-1-1 1,1 0 0,-1 0 0,1 1-1,-1-1 1,1 0 0,-1 0-1,0 0 1,1 0 0,-1 0-1,0 0 1,0 0 0,0 0 0,1 0-1,-1 0 1,0 0 0,0 0-1,-1-1 1,1 1 0,0 1 0,0-1 0,0 1-1,0-1 1,0 1 0,0-1 0,0 1 0,1-1 0,-1 1-1,0-1 1,0 1 0,0-1 0,0 1 0,1-1 0,-1 1-1,0-1 1,1 1 0,-1-1 0,0 1 0,1 0-1,-1-1 1,0 1 0,1 0 0,-1-1 0,1 1 0,-1 0-1,1-1 1,-1 1 0,1 0 0,-1 0 0,1 0 0,-1 0-1,1-1 1,0 1 0,0 0-1,-1 0 0,1 0 0,0-1 0,-1 1 0,1 0 0,0 0 0,-1-1 0,1 1 0,0 0 0,-1-1 0,1 1 0,-1-1 0,1 1 0,-1-1-1,1 1 1,-1-1 0,1 1 0,-1-1 0,0 1 0,1-1 0,-1 0 0,0 1 0,1-1 0,-1 0 0,0 1 0,0-1 0,0 0 0,0 1 0,0-1 0,1 0 0,-1 1 0,0-1 0,0 0 0,-1 0 0,1 0 0,2-3 1,0 1 1,0 0-1,1 0 1,-1-1-1,1 1 0,0 1 1,0-1-1,0 0 1,0 1-1,3-3 0,28-26 15,-30 26-15,0 0 1,1 1-1,0-1 0,-1 1 1,2 0-1,-1 0 0,0 1 0,1-1 1,0 1-1,-1 1 0,1-1 1,1 1-1,-1 0 0,0 0 1,9-1-1,-8 1-2,0-1 0,0 0 0,0 0 0,11-8 0,12-5-14,13-5 199,-43 21-41,0-1-104,0 1-24,0 0 2,-12-1-11105,11 1 10937,0 0 1,1 1-1,-1-1 0,1 0 1,-1 0-1,0 1 1,1-1-1,-1 0 0,1 1 1,-2 0-1,2 14-1849</inkml:trace>
-  <inkml:trace contextRef="#ctx0" brushRef="#br0" timeOffset="5664.93">248 391 4316,'6'0'6795,"-13"0"-3414,3 0-4719,1 0 1770,-46 0 866,49 0-1290,-1 0 1,1 0-1,-1 0 0,1 0 1,-1 0-1,1 0 0,0 0 1,-1 0-1,1 0 0,-1 0 0,1-1 1,-1 1-1,1 0 0,-1 0 1,1-1-1,0 1 0,-1 0 1,1 0-1,0-1 0,-1 1 1,1 0-1,0-1 0,-1 1 1,1-1-1,0 1 0,0 0 0,-1-1 1,1 1-1,0-1 0,0 1 1,0-1-1,0 1 0,-1 0 1,1-2-1,0 2 1,0-1 0,0 1 0,0-1 0,-1 0 0,1 1 1,0-1-1,0 1 0,-1-1 0,1 1 0,0-1 0,-1 1 0,1-1 0,0 1 0,-1-1 0,1 1 1,-1-1-1,1 1 0,-1 0 0,1-1 0,-1 1 0,1 0 0,-1 0 0,1-1 0,-1 1 0,0 0 1,1 0-1,-1 0 0,1-1 0,-1 1 0,0 0 0,1 0 0,-1 0 0,1 0 0,-2 1 0,-79-1 107,80-1-116,1 1 0,0 0 0,-1 0 0,1 0 0,0 0 0,0 0 1,-1 0-1,1 0 0,0-1 0,0 1 0,-1 0 0,1 0 0,0 0 0,0-1 0,-1 1 1,1 0-1,0 0 0,0-1 0,0 1 0,0 0 0,-1 0 0,1-1 0,0 1 1,0 0-1,0-1 0,0 1 0,0 0 0,0 0 0,0-1 0,0 1 0,0 0 0,0-1 1,0 1-1,0 0 0,0-1 0,0 1 0,0-1-1,0 1 0,0-1 0,0 1 0,0 0 0,0-1 0,0 1 0,0-1 0,0 1 0,0-1 0,0 1 0,0 0 1,0-1-1,-1 1 0,1-1 0,0 1 0,0 0 0,0-1 0,-1 1 0,1-1 0,0 1 0,-1 0 0,1-1 0,0 1 0,-1 0 0,1 0 0,0-1 0,-1 1 0,1 0 0,0 0 0,-1 0 0,1-1 0,-1 1 0,1 0 1,0 0-1,-1 0 0,1 0 0,-1 0 0,1 0 0,-1 0 0,0-1 0,-1 1 0,1-1 0,0 0 0,-1 1 0,1-1 0,0 0 0,0 0 0,-1 0 1,1 0-1,0 0 0,0 0 0,0 0 0,0 0 0,0-2 0,-1 1 3,1 1-1,-1-1 0,0 0 1,0 0-1,0 1 1,0-1-1,0 1 1,0-1-1,-3 0 0,4 1-11,-1 1-1,1-1 0,-1 1 0,1-1 1,-1 0-1,1 1 0,-1-1 0,1 0 1,0 0-1,0 0 0,-1 0 0,1 0 0,0 0 1,0-1-1,0 1 0,0 0 0,0 0 1,0-1-1,-1-2 0,2 4 40,15-4-103,-11 4 161,15 0 67,-13 0-106,29 3 336,-33-3-363,0 1 0,-1 0 0,1 0 0,0 0 0,-1 1 0,0-1 0,1 0 0,-1 0 0,0 1 0,1-1 0,1 3-1,16 4 263,-2 9-11,71 66 942,-79-75-1068,-1 1 0,1 0 0,10 16 0,2 2-194,-21-27 52,0-1 0,0 1 0,0 0 0,0 0 0,0 0 0,0 0 0,0-1 0,0 1 0,1 0 0,-1 0 0,0 0 0,0 0 0,0 0 0,0-1 0,0 1 0,0 0 0,0 0 0,1 0 0,-1 0 0,0 0 0,0 0 0,0 0 0,0 0 0,0 0 0,1-1 0,-1 1 0,0 0 1,0 0-1,0 0 0,0 0 0,1 0 0,-1 0 0,0 0 0,0 0 0,0 0 0,0 0 0,1 0 0,-1 0 0,0 0 0,0 0 0,0 1 0,0-1 0,1 0 0,-1 0 0,0 0 0,0 0 0,0 0 0,0 0 0,0 0 0,1 0 0,-1 0 0,0 1 0,-4-15 80,-14 10-79,18 4-4,-1 0-1,1 0 0,-1 0 0,1 0 1,-1 0-1,1 0 0,-1 0 1,1-1-1,-1 1 0,1 0 0,-1 0 1,1 0-1,-1 0 0,1-1 0,-1 1 1,1 0-1,-1 0 0,1-1 1,0 1-1,-1 0 0,1-1 0,0 1 1,-1 0-1,1-1 0,0 1 0,-1-1 1,1 1-1,0 0 0,0-1 0,-1 1 1,1-1-1,0 1 0,0-1 1,0 1-1,0-2 0,0 2-1,0 0 0,-1-1 1,1 1-1,0-1 0,0 1 0,0-1 0,0 1 1,0 0-1,-1-1 0,1 1 0,0-1 0,0 1 1,-1 0-1,1-1 0,0 1 0,0 0 0,-1-1 1,1 1-1,-1 0 0,1 0 0,0-1 0,-1 1 1,1 0-1,0 0 0,-1 0 0,1-1 0,-1 1 1,1 0-1,-1 0 0,1 0 0,0 0 0,-1 0 0,1 0 1,-1 0-1,0 0 0,0 0-5,-1-1-1,1 1 1,0 0 0,-1-1 0,1 1-1,0-1 1,0 0 0,-1 1-1,1-1 1,0 0 0,0 0 0,0 0-1,0 0 1,0 0 0,-1-1-1,-15-11-80,6 6-4,0 0 0,0 0 0,-18-18 0,-19-15-261,34 30 244,11 7 90,0 1 0,0-1 0,0 1 0,0 0-1,0 0 1,-1 0 0,1 0 0,-1 1 0,0-1 0,1 1 0,-1 0 0,-5-1 0,9 1-18,0 1 33,0 0 1,0-1-1,0 1 1,0 0-1,0 0 1,0 0-1,0 0 1,0 0-1,-1-1 1,1 1-1,0 0 1,0 0 0,0 0-1,0 0 1,0-1-1,0 1 1,0 0-1,0 0 1,1 0-1,-1 0 1,0 0-1,0-1 1,0 1-1,0 0 1,0 0-1,0 0 1,0 0-1,0 0 1,0 0-1,0-1 1,0 1-1,0 0 1,1 0-1,-1 0 1,0 0 0,0 0-1,0 0 1,0 0-1,0 0 1,0 0-1,1-1 1,-1 1-1,0 0 1,0 0-1,0 0 1,0 0-1,1 0 1,-1 0-1,0 0 1,0 0-1,0 0 1,0 0-1,0 0 1,1 0-1,-1 0 1,8 0 1,-7 0 2,-1 0 0,1 0 1,-1 0-1,1 0 0,-1 0 1,1 0-1,-1 0 1,0 0-1,1 0 0,-1 0 1,1 0-1,-1 0 1,1 0-1,-1 0 0,1 1 1,-1-1-1,0 0 0,1 0 1,-1 1-1,0-1 1,1 0-1,-1 0 0,0 1 1,1-1-1,-1 1 1,0 0 2,0-1 0,0 1 0,0 0 0,0-1 0,0 1 0,0 0 0,1-1 0,-1 1 0,0 0 0,0-1 0,0 1 1,1 0-1,-1-1 0,0 1 0,1 0 0,-1-1 0,0 1 0,1-1 0,-1 1 0,1-1 0,-1 1 0,1-1 0,-1 1 1,1-1-1,-1 0 0,1 1 0,0-1 0,-1 0 0,1 1 0,-1-1 0,1 0 0,0 0 0,-1 1 0,1-1 0,0 0 0,-1 0 1,1 0-1,0 0 0,0 0 0,-1 0 0,2 0 0,5 3 129,44 43 297,-17-19-250,11 4 45,-36-26-187,-1 0 0,0 0 0,0 1 0,13 12 0</inkml:trace>
+  <inkml:trace contextRef="#ctx0" brushRef="#br0" timeOffset="5664.92">248 391 4316,'6'0'6795,"-13"0"-3414,3 0-4719,1 0 1770,-46 0 866,49 0-1290,-1 0 1,1 0-1,-1 0 0,1 0 1,-1 0-1,1 0 0,0 0 1,-1 0-1,1 0 0,-1 0 0,1-1 1,-1 1-1,1 0 0,-1 0 1,1-1-1,0 1 0,-1 0 1,1 0-1,0-1 0,-1 1 1,1 0-1,0-1 0,-1 1 1,1-1-1,0 1 0,0 0 0,-1-1 1,1 1-1,0-1 0,0 1 1,0-1-1,0 1 0,-1 0 1,1-2-1,0 2 1,0-1 0,0 1 0,0-1 0,-1 0 0,1 1 1,0-1-1,0 1 0,-1-1 0,1 1 0,0-1 0,-1 1 0,1-1 0,0 1 0,-1-1 0,1 1 1,-1-1-1,1 1 0,-1 0 0,1-1 0,-1 1 0,1 0 0,-1 0 0,1-1 0,-1 1 0,0 0 1,1 0-1,-1 0 0,1-1 0,-1 1 0,0 0 0,1 0 0,-1 0 0,1 0 0,-2 1 0,-79-1 107,80-1-116,1 1 0,0 0 0,-1 0 0,1 0 0,0 0 0,0 0 1,-1 0-1,1 0 0,0-1 0,0 1 0,-1 0 0,1 0 0,0 0 0,0-1 0,-1 1 1,1 0-1,0 0 0,0-1 0,0 1 0,0 0 0,-1 0 0,1-1 0,0 1 1,0 0-1,0-1 0,0 1 0,0 0 0,0 0 0,0-1 0,0 1 0,0 0 0,0-1 1,0 1-1,0 0 0,0-1 0,0 1 0,0-1-1,0 1 0,0-1 0,0 1 0,0 0 0,0-1 0,0 1 0,0-1 0,0 1 0,0-1 0,0 1 0,0 0 1,0-1-1,-1 1 0,1-1 0,0 1 0,0 0 0,0-1 0,-1 1 0,1-1 0,0 1 0,-1 0 0,1-1 0,0 1 0,-1 0 0,1 0 0,0-1 0,-1 1 0,1 0 0,0 0 0,-1 0 0,1-1 0,-1 1 0,1 0 1,0 0-1,-1 0 0,1 0 0,-1 0 0,1 0 0,-1 0 0,0-1 0,-1 1 0,1-1 0,0 0 0,-1 1 0,1-1 0,0 0 0,0 0 0,-1 0 1,1 0-1,0 0 0,0 0 0,0 0 0,0 0 0,0-2 0,-1 1 3,1 1-1,-1-1 0,0 0 1,0 0-1,0 1 1,0-1-1,0 1 1,0-1-1,-3 0 0,4 1-11,-1 1-1,1-1 0,-1 1 0,1-1 1,-1 0-1,1 1 0,-1-1 0,1 0 1,0 0-1,0 0 0,-1 0 0,1 0 0,0 0 1,0-1-1,0 1 0,0 0 0,0 0 1,0-1-1,-1-2 0,2 4 40,15-4-103,-11 4 161,15 0 67,-13 0-106,29 3 336,-33-3-363,0 1 0,-1 0 0,1 0 0,0 0 0,-1 1 0,0-1 0,1 0 0,-1 0 0,0 1 0,1-1 0,1 3-1,16 4 263,-2 9-11,71 66 942,-79-75-1068,-1 1 0,1 0 0,10 16 0,2 2-194,-21-27 52,0-1 0,0 1 0,0 0 0,0 0 0,0 0 0,0 0 0,0-1 0,0 1 0,1 0 0,-1 0 0,0 0 0,0 0 0,0 0 0,0-1 0,0 1 0,0 0 0,0 0 0,1 0 0,-1 0 0,0 0 0,0 0 0,0 0 0,0 0 0,0 0 0,1-1 0,-1 1 0,0 0 1,0 0-1,0 0 0,0 0 0,1 0 0,-1 0 0,0 0 0,0 0 0,0 0 0,0 0 0,1 0 0,-1 0 0,0 0 0,0 0 0,0 1 0,0-1 0,1 0 0,-1 0 0,0 0 0,0 0 0,0 0 0,0 0 0,0 0 0,1 0 0,-1 0 0,0 1 0,-4-15 80,-14 10-79,18 4-4,-1 0-1,1 0 0,-1 0 0,1 0 1,-1 0-1,1 0 0,-1 0 1,1-1-1,-1 1 0,1 0 0,-1 0 1,1 0-1,-1 0 0,1-1 0,-1 1 1,1 0-1,-1 0 0,1-1 1,0 1-1,-1 0 0,1-1 0,0 1 1,-1 0-1,1-1 0,0 1 0,-1-1 1,1 1-1,0 0 0,0-1 0,-1 1 1,1-1-1,0 1 0,0-1 1,0 1-1,0-2 0,0 2-1,0 0 0,-1-1 1,1 1-1,0-1 0,0 1 0,0-1 0,0 1 1,0 0-1,-1-1 0,1 1 0,0-1 0,0 1 1,-1 0-1,1-1 0,0 1 0,0 0 0,-1-1 1,1 1-1,-1 0 0,1 0 0,0-1 0,-1 1 1,1 0-1,0 0 0,-1 0 0,1-1 0,-1 1 1,1 0-1,-1 0 0,1 0 0,0 0 0,-1 0 0,1 0 1,-1 0-1,0 0 0,0 0-5,-1-1-1,1 1 1,0 0 0,-1-1 0,1 1-1,0-1 1,0 0 0,-1 1-1,1-1 1,0 0 0,0 0 0,0 0-1,0 0 1,0 0 0,-1-1-1,-15-11-80,6 6-4,0 0 0,0 0 0,-18-18 0,-19-15-261,34 30 244,11 7 90,0 1 0,0-1 0,0 1 0,0 0-1,0 0 1,-1 0 0,1 0 0,-1 1 0,0-1 0,1 1 0,-1 0 0,-5-1 0,9 1-18,0 1 33,0 0 1,0-1-1,0 1 1,0 0-1,0 0 1,0 0-1,0 0 1,0 0-1,-1-1 1,1 1-1,0 0 1,0 0 0,0 0-1,0 0 1,0-1-1,0 1 1,0 0-1,0 0 1,1 0-1,-1 0 1,0 0-1,0-1 1,0 1-1,0 0 1,0 0-1,0 0 1,0 0-1,0 0 1,0 0-1,0-1 1,0 1-1,0 0 1,1 0-1,-1 0 1,0 0 0,0 0-1,0 0 1,0 0-1,0 0 1,0 0-1,1-1 1,-1 1-1,0 0 1,0 0-1,0 0 1,0 0-1,1 0 1,-1 0-1,0 0 1,0 0-1,0 0 1,0 0-1,0 0 1,1 0-1,-1 0 1,8 0 1,-7 0 2,-1 0 0,1 0 1,-1 0-1,1 0 0,-1 0 1,1 0-1,-1 0 1,0 0-1,1 0 0,-1 0 1,1 0-1,-1 0 1,1 0-1,-1 0 0,1 1 1,-1-1-1,0 0 0,1 0 1,-1 1-1,0-1 1,1 0-1,-1 0 0,0 1 1,1-1-1,-1 1 1,0 0 2,0-1 0,0 1 0,0 0 0,0-1 0,0 1 0,0 0 0,1-1 0,-1 1 0,0 0 0,0-1 0,0 1 1,1 0-1,-1-1 0,0 1 0,1 0 0,-1-1 0,0 1 0,1-1 0,-1 1 0,1-1 0,-1 1 0,1-1 0,-1 1 1,1-1-1,-1 0 0,1 1 0,0-1 0,-1 0 0,1 1 0,-1-1 0,1 0 0,0 0 0,-1 1 0,1-1 0,0 0 0,-1 0 1,1 0-1,0 0 0,0 0 0,-1 0 0,2 0 0,5 3 129,44 43 297,-17-19-250,11 4 45,-36-26-187,-1 0 0,0 0 0,0 1 0,13 12 0</inkml:trace>
   <inkml:trace contextRef="#ctx0" brushRef="#br0" timeOffset="7072.85">364 461 4324,'0'0'5464,"0"-3"-5382,0 2-125,-1-1 75,1 1 0,0-1 0,0 1 1,0-1-1,0 1 0,0-1 0,0 1 0,0-1 1,1 1-1,-1-1 0,0 1 0,1-1 0,-1 1 1,1 0-1,0-1 0,0-1 0,8 1-13,-8 2-18,-1 0 1,1 0-1,-1 0 1,1 0 0,-1 0-1,1 0 1,0 0-1,-1 0 1,1-1-1,-1 1 1,1 0-1,-1 0 1,1 0-1,-1-1 1,1 1 0,-1 0-1,1-1 1,-1 1-1,1 0 1,-1-1-1,1 1 1,-1-1-1,0 1 1,1 0-1,-1-1 1,0 1 0,1-1-1,-1 1 1,0-1-1,0 1 1,0-1-1,1 0 1,-1 1-1,0-1 1,5-4 16,6-1 2,1-1-1,-2 0 1,12-10-1,15-11-30,-12 5 16,-21 19 45,0-1 0,1 1 0,-1 0 0,1 1 0,-1-1 0,11-4 0,-96 7 2210,79 1-2255,1 1 0,-1-1 0,1 1 0,0-1 0,-1 1 1,1-1-1,0 1 0,-1 0 0,1-1 0,0 1 0,0 0 1,-1 0-1,1 0 0,0 0 0,0 0 0,0 0 1,0 0-1,-1 3 0,-14 11 33,5-6-9,0 0 1,1 1-1,0 0 1,0 0 0,1 1-1,1 0 1,-1 1 0,2 0-1,0 0 1,-9 20 0,26-43 98,0 1 0,22-16 1,-9 7-110,7-10-15,-3 3-4,31-38 0,-80 76 147,17-9-58,3-2-76,0-1 0,1 1 1,-1 0-1,0 0 0,1 0 0,-1 0 0,1 0 0,-1 0 0,1 0 0,0 0 0,0 1 0,-2 1 1,2-2 6,-10 8 27,0 0 0,1 0 0,0 1 0,-9 12 0,-5 6-38,1 8-288,28-35 288,-3-2-1,15-19 3,-1 12-19,-9-9 4,4 9 10,-5 2-4,10-8-6,47-48-13,-37 44 182,-26 18-101,-4 0-129,-13 0 76,17 0-11,-1 0 0,1 0 1,0-1-1,0 1 0,0 0 1,0 0-1,0 0 1,0 0-1,-1 0 0,1 0 1,0 0-1,0 0 0,0 0 1,0 0-1,0 0 0,-1 0 1,1 0-1,0 1 1,0-1-1,0 0 0,0 0 1,0 0-1,-1 0 0,1 0 1,0 0-1,0 0 0,0 0 1,0 0-1,0 0 1,0 0-1,0 1 0,0-1 1,0 0-1,-1 0 0,1 0 1,0 0-1,0 0 0,0 0 1,0 1-1,0-1 1,0 0-1,0 0 0,0 0 1,0 0-1,0 0 0,0 1 1,0-1-1,0 0 0,0 0 1,0 0-1,0 0 1,0 0-1,0 0 0,0 1 1,0-1-1,0 0 0,1 1 1,-1 0 0,0-1 0,0 1 0,0 0-1,0 0 1,0-1 0,0 1 0,0 0 0,0 0-1,0 0 1,-1-1 0,1 1 0,0 0 0,0-1 0,-1 1-1,1 0 1,0 0 0,-1-1 0,1 1 0,-1-1-1,1 1 1,-1 0 0,1-1 0,-1 1 0,1-1-1,-1 1 1,0-1 0,1 1 0,-1-1 0,0 0 0,1 1-1,-1-1 1,0 0 0,1 1 0,-1-1 0,0 0-1,0 0 1,1 0 0,-1 0 0,-2 0 0,0 0 15,0 4 4,-10 12-3,10-12 5,3-4-20,0 0 0,-1 0 0,1 0 0,0-1 0,-1 1 0,1 0 0,0 0 0,-1 0 0,1 0 0,0 0 0,0 0 0,-1 0 0,1 0 0,0 1 0,-1-1 0,1 0 0,0 0 0,-1 0 0,1 0 0,0 0 0,-1 0 0,1 1 1,0-1-1,0 0 0,-1 0 0,1 0 0,0 1 0,0-1 0,-1 0 0,1 1 0,-5 11 194</inkml:trace>
 </inkml:ink>
 </file>

</xml_diff>